<commit_message>
New text, updated figure
Added the prefix management example, made the figure match IPJ guidelines.
</commit_message>
<xml_diff>
--- a/IPJautonomic.docx
+++ b/IPJautonomic.docx
@@ -20,7 +20,7 @@
       <w:pPr>
         <w:pStyle w:val="TextBody"/>
         <w:bidi w:val="0"/>
-        <w:jc w:val="start"/>
+        <w:jc w:val="left"/>
         <w:rPr>
           <w:i/>
           <w:i/>
@@ -38,8 +38,12 @@
     <w:p>
       <w:pPr>
         <w:pStyle w:val="Heading2"/>
-        <w:bidi w:val="0"/>
-        <w:jc w:val="start"/>
+        <w:numPr>
+          <w:ilvl w:val="1"/>
+          <w:numId w:val="2"/>
+        </w:numPr>
+        <w:bidi w:val="0"/>
+        <w:jc w:val="left"/>
         <w:rPr/>
       </w:pPr>
       <w:r>
@@ -51,7 +55,7 @@
       <w:pPr>
         <w:pStyle w:val="TextBody"/>
         <w:bidi w:val="0"/>
-        <w:jc w:val="start"/>
+        <w:jc w:val="left"/>
         <w:rPr/>
       </w:pPr>
       <w:r>
@@ -78,7 +82,7 @@
       <w:pPr>
         <w:pStyle w:val="TextBody"/>
         <w:bidi w:val="0"/>
-        <w:jc w:val="start"/>
+        <w:jc w:val="left"/>
         <w:rPr/>
       </w:pPr>
       <w:r>
@@ -105,7 +109,7 @@
       <w:pPr>
         <w:pStyle w:val="TextBody"/>
         <w:bidi w:val="0"/>
-        <w:jc w:val="start"/>
+        <w:jc w:val="left"/>
         <w:rPr/>
       </w:pPr>
       <w:r>
@@ -119,7 +123,7 @@
       <w:pPr>
         <w:pStyle w:val="TextBody"/>
         <w:bidi w:val="0"/>
-        <w:jc w:val="start"/>
+        <w:jc w:val="left"/>
         <w:rPr>
           <w:rFonts w:ascii="Times New Roman" w:hAnsi="Times New Roman" w:cs="Times New Roman"/>
         </w:rPr>
@@ -135,7 +139,7 @@
       <w:pPr>
         <w:pStyle w:val="TextBody"/>
         <w:bidi w:val="0"/>
-        <w:jc w:val="start"/>
+        <w:jc w:val="left"/>
         <w:rPr>
           <w:rFonts w:ascii="Times New Roman" w:hAnsi="Times New Roman" w:cs="Times New Roman"/>
         </w:rPr>
@@ -151,7 +155,7 @@
       <w:pPr>
         <w:pStyle w:val="TextBody"/>
         <w:bidi w:val="0"/>
-        <w:jc w:val="start"/>
+        <w:jc w:val="left"/>
         <w:rPr/>
       </w:pPr>
       <w:r>
@@ -164,8 +168,12 @@
     <w:p>
       <w:pPr>
         <w:pStyle w:val="Heading2"/>
-        <w:bidi w:val="0"/>
-        <w:jc w:val="start"/>
+        <w:numPr>
+          <w:ilvl w:val="1"/>
+          <w:numId w:val="2"/>
+        </w:numPr>
+        <w:bidi w:val="0"/>
+        <w:jc w:val="left"/>
         <w:rPr/>
       </w:pPr>
       <w:r>
@@ -177,7 +185,7 @@
       <w:pPr>
         <w:pStyle w:val="TextBody"/>
         <w:bidi w:val="0"/>
-        <w:jc w:val="start"/>
+        <w:jc w:val="left"/>
         <w:rPr/>
       </w:pPr>
       <w:r>
@@ -210,7 +218,7 @@
       <w:pPr>
         <w:pStyle w:val="TextBody"/>
         <w:bidi w:val="0"/>
-        <w:jc w:val="start"/>
+        <w:jc w:val="left"/>
         <w:rPr/>
       </w:pPr>
       <w:r>
@@ -232,7 +240,7 @@
       <w:pPr>
         <w:pStyle w:val="TextBody"/>
         <w:bidi w:val="0"/>
-        <w:jc w:val="start"/>
+        <w:jc w:val="left"/>
         <w:rPr/>
       </w:pPr>
       <w:r>
@@ -254,7 +262,7 @@
       <w:pPr>
         <w:pStyle w:val="TextBody"/>
         <w:bidi w:val="0"/>
-        <w:jc w:val="start"/>
+        <w:jc w:val="left"/>
         <w:rPr/>
       </w:pPr>
       <w:r>
@@ -276,7 +284,7 @@
       <w:pPr>
         <w:pStyle w:val="TextBody"/>
         <w:bidi w:val="0"/>
-        <w:jc w:val="start"/>
+        <w:jc w:val="left"/>
         <w:rPr/>
       </w:pPr>
       <w:r>
@@ -361,7 +369,7 @@
       <w:pPr>
         <w:pStyle w:val="TextBody"/>
         <w:bidi w:val="0"/>
-        <w:jc w:val="start"/>
+        <w:jc w:val="left"/>
         <w:rPr/>
       </w:pPr>
       <w:r>
@@ -383,7 +391,7 @@
       <w:pPr>
         <w:pStyle w:val="TextBody"/>
         <w:bidi w:val="0"/>
-        <w:jc w:val="start"/>
+        <w:jc w:val="left"/>
         <w:rPr/>
       </w:pPr>
       <w:r>
@@ -405,7 +413,7 @@
       <w:pPr>
         <w:pStyle w:val="TextBody"/>
         <w:bidi w:val="0"/>
-        <w:jc w:val="start"/>
+        <w:jc w:val="left"/>
         <w:rPr/>
       </w:pPr>
       <w:r>
@@ -427,7 +435,7 @@
       <w:pPr>
         <w:pStyle w:val="TextBody"/>
         <w:bidi w:val="0"/>
-        <w:jc w:val="start"/>
+        <w:jc w:val="left"/>
         <w:rPr/>
       </w:pPr>
       <w:r>
@@ -449,7 +457,7 @@
       <w:pPr>
         <w:pStyle w:val="TextBody"/>
         <w:bidi w:val="0"/>
-        <w:jc w:val="start"/>
+        <w:jc w:val="left"/>
         <w:rPr/>
       </w:pPr>
       <w:r>
@@ -493,8 +501,12 @@
     <w:p>
       <w:pPr>
         <w:pStyle w:val="Heading2"/>
-        <w:bidi w:val="0"/>
-        <w:jc w:val="start"/>
+        <w:numPr>
+          <w:ilvl w:val="1"/>
+          <w:numId w:val="2"/>
+        </w:numPr>
+        <w:bidi w:val="0"/>
+        <w:jc w:val="left"/>
         <w:rPr/>
       </w:pPr>
       <w:r>
@@ -509,7 +521,7 @@
       <w:pPr>
         <w:pStyle w:val="TextBody"/>
         <w:bidi w:val="0"/>
-        <w:jc w:val="start"/>
+        <w:jc w:val="left"/>
         <w:rPr/>
       </w:pPr>
       <w:r>
@@ -525,10 +537,10 @@
         <w:pStyle w:val="TextBody"/>
         <w:numPr>
           <w:ilvl w:val="0"/>
-          <w:numId w:val="2"/>
+          <w:numId w:val="3"/>
         </w:numPr>
         <w:bidi w:val="0"/>
-        <w:jc w:val="start"/>
+        <w:jc w:val="left"/>
         <w:rPr/>
       </w:pPr>
       <w:r>
@@ -541,10 +553,10 @@
         <w:pStyle w:val="TextBody"/>
         <w:numPr>
           <w:ilvl w:val="0"/>
-          <w:numId w:val="2"/>
+          <w:numId w:val="3"/>
         </w:numPr>
         <w:bidi w:val="0"/>
-        <w:jc w:val="start"/>
+        <w:jc w:val="left"/>
         <w:rPr/>
       </w:pPr>
       <w:r>
@@ -557,10 +569,10 @@
         <w:pStyle w:val="TextBody"/>
         <w:numPr>
           <w:ilvl w:val="0"/>
-          <w:numId w:val="2"/>
+          <w:numId w:val="3"/>
         </w:numPr>
         <w:bidi w:val="0"/>
-        <w:jc w:val="start"/>
+        <w:jc w:val="left"/>
         <w:rPr/>
       </w:pPr>
       <w:r>
@@ -573,10 +585,10 @@
         <w:pStyle w:val="TextBody"/>
         <w:numPr>
           <w:ilvl w:val="0"/>
-          <w:numId w:val="2"/>
+          <w:numId w:val="3"/>
         </w:numPr>
         <w:bidi w:val="0"/>
-        <w:jc w:val="start"/>
+        <w:jc w:val="left"/>
         <w:rPr/>
       </w:pPr>
       <w:r>
@@ -589,10 +601,10 @@
         <w:pStyle w:val="TextBody"/>
         <w:numPr>
           <w:ilvl w:val="0"/>
-          <w:numId w:val="2"/>
+          <w:numId w:val="3"/>
         </w:numPr>
         <w:bidi w:val="0"/>
-        <w:jc w:val="start"/>
+        <w:jc w:val="left"/>
         <w:rPr/>
       </w:pPr>
       <w:r>
@@ -605,10 +617,10 @@
         <w:pStyle w:val="TextBody"/>
         <w:numPr>
           <w:ilvl w:val="0"/>
-          <w:numId w:val="2"/>
+          <w:numId w:val="3"/>
         </w:numPr>
         <w:bidi w:val="0"/>
-        <w:jc w:val="start"/>
+        <w:jc w:val="left"/>
         <w:rPr/>
       </w:pPr>
       <w:r>
@@ -621,10 +633,10 @@
         <w:pStyle w:val="TextBody"/>
         <w:numPr>
           <w:ilvl w:val="0"/>
-          <w:numId w:val="2"/>
+          <w:numId w:val="3"/>
         </w:numPr>
         <w:bidi w:val="0"/>
-        <w:jc w:val="start"/>
+        <w:jc w:val="left"/>
         <w:rPr/>
       </w:pPr>
       <w:r>
@@ -637,54 +649,41 @@
         <w:pStyle w:val="TextBody"/>
         <w:numPr>
           <w:ilvl w:val="0"/>
+          <w:numId w:val="3"/>
+        </w:numPr>
+        <w:bidi w:val="0"/>
+        <w:jc w:val="left"/>
+        <w:rPr/>
+      </w:pPr>
+      <w:r>
+        <w:rPr/>
+        <w:t>Centrally defined policy or configuration rules may be obtained by an ASA via GRASP synchronization, or if appropriate by conventional methods such as an interface to NETCONF or DNS-SD (DNS Service Discovery).</w:t>
+      </w:r>
+    </w:p>
+    <w:p>
+      <w:pPr>
+        <w:pStyle w:val="TextBody"/>
+        <w:bidi w:val="0"/>
+        <w:jc w:val="left"/>
+        <w:rPr/>
+      </w:pPr>
+      <w:r>
+        <w:rPr/>
+        <w:t>Figure 1 shows an outline of the model as a whole.</w:t>
+      </w:r>
+    </w:p>
+    <w:p>
+      <w:pPr>
+        <w:pStyle w:val="Heading2"/>
+        <w:numPr>
+          <w:ilvl w:val="1"/>
           <w:numId w:val="2"/>
         </w:numPr>
         <w:bidi w:val="0"/>
-        <w:jc w:val="start"/>
-        <w:rPr/>
-      </w:pPr>
-      <w:r>
-        <w:rPr/>
-        <w:t>Centrally defined policy or configuration rules may be obtained by an ASA via GRASP synchronization, or if appropriate by conventional methods such as an interface to NETCONF or DNS-SD (DNS Service Discovery).</w:t>
-      </w:r>
-    </w:p>
-    <w:p>
-      <w:pPr>
-        <w:pStyle w:val="TextBody"/>
-        <w:bidi w:val="0"/>
-        <w:jc w:val="start"/>
-        <w:rPr/>
-      </w:pPr>
-      <w:r>
-        <w:rPr/>
-        <w:t>Figure 1 shows an outline of the model as a whole.</w:t>
-      </w:r>
-    </w:p>
-    <w:p>
-      <w:pPr>
-        <w:pStyle w:val="TextBody"/>
-        <w:bidi w:val="0"/>
-        <w:jc w:val="start"/>
-        <w:rPr/>
-      </w:pPr>
-      <w:r>
-        <w:rPr>
-          <w:i w:val="false"/>
-          <w:iCs w:val="false"/>
-          <w:color w:val="C9211E"/>
-        </w:rPr>
-        <w:t>[Old version of figure follows - needs simplifying for IPJ guidelines]</w:t>
-      </w:r>
-    </w:p>
-    <w:p>
-      <w:pPr>
-        <w:pStyle w:val="TextBody"/>
-        <w:bidi w:val="0"/>
-        <w:jc w:val="start"/>
-        <w:rPr/>
-      </w:pPr>
-      <w:r>
-        <w:rPr/>
+        <w:jc w:val="left"/>
+        <w:rPr/>
+      </w:pPr>
+      <w:r>
         <w:drawing>
           <wp:anchor behindDoc="0" distT="0" distB="0" distL="0" distR="0" simplePos="0" locked="0" layoutInCell="1" allowOverlap="1" relativeHeight="2">
             <wp:simplePos x="0" y="0"/>
@@ -694,10 +693,10 @@
             <wp:positionV relativeFrom="paragraph">
               <wp:posOffset>635</wp:posOffset>
             </wp:positionV>
-            <wp:extent cx="6331585" cy="3559175"/>
+            <wp:extent cx="6332220" cy="3559810"/>
             <wp:effectExtent l="0" t="0" r="0" b="0"/>
             <wp:wrapSquare wrapText="largest"/>
-            <wp:docPr id="1" name="Image1" descr="" title=""/>
+            <wp:docPr id="1" name="Image1" descr=""/>
             <wp:cNvGraphicFramePr>
               <a:graphicFrameLocks xmlns:a="http://schemas.openxmlformats.org/drawingml/2006/main" noChangeAspect="1"/>
             </wp:cNvGraphicFramePr>
@@ -705,14 +704,13 @@
               <a:graphicData uri="http://schemas.openxmlformats.org/drawingml/2006/picture">
                 <pic:pic xmlns:pic="http://schemas.openxmlformats.org/drawingml/2006/picture">
                   <pic:nvPicPr>
-                    <pic:cNvPr id="1" name="Image1" descr="" title=""/>
+                    <pic:cNvPr id="1" name="Image1" descr=""/>
                     <pic:cNvPicPr>
                       <a:picLocks noChangeAspect="1" noChangeArrowheads="1"/>
                     </pic:cNvPicPr>
                   </pic:nvPicPr>
                   <pic:blipFill>
                     <a:blip r:embed="rId2"/>
-                    <a:srcRect l="-3" t="-5" r="-3" b="-5"/>
                     <a:stretch>
                       <a:fillRect/>
                     </a:stretch>
@@ -720,7 +718,7 @@
                   <pic:spPr bwMode="auto">
                     <a:xfrm>
                       <a:off x="0" y="0"/>
-                      <a:ext cx="6331585" cy="3559175"/>
+                      <a:ext cx="6332220" cy="3559810"/>
                     </a:xfrm>
                     <a:prstGeom prst="rect">
                       <a:avLst/>
@@ -732,14 +730,6 @@
           </wp:anchor>
         </w:drawing>
       </w:r>
-    </w:p>
-    <w:p>
-      <w:pPr>
-        <w:pStyle w:val="Heading2"/>
-        <w:bidi w:val="0"/>
-        <w:jc w:val="start"/>
-        <w:rPr/>
-      </w:pPr>
       <w:r>
         <w:rPr/>
         <w:t>Security</w:t>
@@ -749,7 +739,7 @@
       <w:pPr>
         <w:pStyle w:val="TextBody"/>
         <w:bidi w:val="0"/>
-        <w:jc w:val="start"/>
+        <w:jc w:val="left"/>
         <w:rPr/>
       </w:pPr>
       <w:r>
@@ -771,7 +761,7 @@
       <w:pPr>
         <w:pStyle w:val="TextBody"/>
         <w:bidi w:val="0"/>
-        <w:jc w:val="start"/>
+        <w:jc w:val="left"/>
         <w:rPr/>
       </w:pPr>
       <w:r>
@@ -797,7 +787,7 @@
       <w:pPr>
         <w:pStyle w:val="TextBody"/>
         <w:bidi w:val="0"/>
-        <w:jc w:val="start"/>
+        <w:jc w:val="left"/>
         <w:rPr/>
       </w:pPr>
       <w:r>
@@ -815,8 +805,12 @@
     <w:p>
       <w:pPr>
         <w:pStyle w:val="Heading2"/>
-        <w:bidi w:val="0"/>
-        <w:jc w:val="start"/>
+        <w:numPr>
+          <w:ilvl w:val="1"/>
+          <w:numId w:val="2"/>
+        </w:numPr>
+        <w:bidi w:val="0"/>
+        <w:jc w:val="left"/>
         <w:rPr/>
       </w:pPr>
       <w:r>
@@ -828,7 +822,7 @@
       <w:pPr>
         <w:pStyle w:val="TextBody"/>
         <w:bidi w:val="0"/>
-        <w:jc w:val="start"/>
+        <w:jc w:val="left"/>
         <w:rPr/>
       </w:pPr>
       <w:r>
@@ -864,7 +858,7 @@
       <w:pPr>
         <w:pStyle w:val="TextBody"/>
         <w:bidi w:val="0"/>
-        <w:jc w:val="start"/>
+        <w:jc w:val="left"/>
         <w:rPr/>
       </w:pPr>
       <w:r>
@@ -887,7 +881,7 @@
       <w:pPr>
         <w:pStyle w:val="TextBody"/>
         <w:bidi w:val="0"/>
-        <w:jc w:val="start"/>
+        <w:jc w:val="left"/>
         <w:rPr/>
       </w:pPr>
       <w:r>
@@ -899,7 +893,7 @@
       <w:pPr>
         <w:pStyle w:val="TextBody"/>
         <w:bidi w:val="0"/>
-        <w:jc w:val="start"/>
+        <w:jc w:val="left"/>
         <w:rPr/>
       </w:pPr>
       <w:r>
@@ -933,7 +927,7 @@
       <w:pPr>
         <w:pStyle w:val="TextBody"/>
         <w:bidi w:val="0"/>
-        <w:jc w:val="start"/>
+        <w:jc w:val="left"/>
         <w:rPr/>
       </w:pPr>
       <w:r>
@@ -959,7 +953,7 @@
       <w:pPr>
         <w:pStyle w:val="TextBody"/>
         <w:bidi w:val="0"/>
-        <w:jc w:val="start"/>
+        <w:jc w:val="left"/>
         <w:rPr/>
       </w:pPr>
       <w:r>
@@ -993,7 +987,7 @@
       <w:pPr>
         <w:pStyle w:val="TextBody"/>
         <w:bidi w:val="0"/>
-        <w:jc w:val="start"/>
+        <w:jc w:val="left"/>
         <w:rPr/>
       </w:pPr>
       <w:r>
@@ -1058,7 +1052,7 @@
       <w:pPr>
         <w:pStyle w:val="TextBody"/>
         <w:bidi w:val="0"/>
-        <w:jc w:val="start"/>
+        <w:jc w:val="left"/>
         <w:rPr/>
       </w:pPr>
       <w:r>
@@ -1091,8 +1085,12 @@
     <w:p>
       <w:pPr>
         <w:pStyle w:val="Heading2"/>
-        <w:bidi w:val="0"/>
-        <w:jc w:val="start"/>
+        <w:numPr>
+          <w:ilvl w:val="1"/>
+          <w:numId w:val="2"/>
+        </w:numPr>
+        <w:bidi w:val="0"/>
+        <w:jc w:val="left"/>
         <w:rPr/>
       </w:pPr>
       <w:r>
@@ -1104,7 +1102,7 @@
       <w:pPr>
         <w:pStyle w:val="TextBody"/>
         <w:bidi w:val="0"/>
-        <w:jc w:val="start"/>
+        <w:jc w:val="left"/>
         <w:rPr/>
       </w:pPr>
       <w:r>
@@ -1126,7 +1124,7 @@
       <w:pPr>
         <w:pStyle w:val="TextBody"/>
         <w:bidi w:val="0"/>
-        <w:jc w:val="start"/>
+        <w:jc w:val="left"/>
         <w:rPr/>
       </w:pPr>
       <w:r>
@@ -1178,7 +1176,7 @@
       <w:pPr>
         <w:pStyle w:val="TextBody"/>
         <w:bidi w:val="0"/>
-        <w:jc w:val="start"/>
+        <w:jc w:val="left"/>
         <w:rPr/>
       </w:pPr>
       <w:r>
@@ -1193,8 +1191,12 @@
     <w:p>
       <w:pPr>
         <w:pStyle w:val="Heading2"/>
-        <w:bidi w:val="0"/>
-        <w:jc w:val="start"/>
+        <w:numPr>
+          <w:ilvl w:val="1"/>
+          <w:numId w:val="2"/>
+        </w:numPr>
+        <w:bidi w:val="0"/>
+        <w:jc w:val="left"/>
         <w:rPr/>
       </w:pPr>
       <w:r>
@@ -1206,7 +1208,383 @@
       <w:pPr>
         <w:pStyle w:val="TextBody"/>
         <w:bidi w:val="0"/>
-        <w:jc w:val="start"/>
+        <w:jc w:val="left"/>
+        <w:rPr/>
+      </w:pPr>
+      <w:r>
+        <w:rPr>
+          <w:color w:val="000000"/>
+        </w:rPr>
+        <w:t xml:space="preserve">A use case that has been fully defined is </w:t>
+      </w:r>
+      <w:r>
+        <w:rPr>
+          <w:rFonts w:eastAsia="NSimSun" w:cs="Arial"/>
+          <w:color w:val="000000"/>
+          <w:kern w:val="2"/>
+          <w:sz w:val="24"/>
+          <w:szCs w:val="24"/>
+          <w:lang w:val="en-US" w:eastAsia="zh-CN" w:bidi="hi-IN"/>
+        </w:rPr>
+        <w:t>a GRASP-based</w:t>
+      </w:r>
+      <w:r>
+        <w:rPr>
+          <w:color w:val="000000"/>
+        </w:rPr>
+        <w:t xml:space="preserve"> mechanism for managing and assigning IP address prefixes</w:t>
+      </w:r>
+      <w:r>
+        <w:rPr>
+          <w:color w:val="000000"/>
+          <w:vertAlign w:val="superscript"/>
+        </w:rPr>
+        <w:t>[7]</w:t>
+      </w:r>
+      <w:r>
+        <w:rPr>
+          <w:color w:val="000000"/>
+        </w:rPr>
+        <w:t xml:space="preserve">. Firstly, we define two </w:t>
+      </w:r>
+      <w:r>
+        <w:rPr>
+          <w:rFonts w:eastAsia="NSimSun" w:cs="Arial"/>
+          <w:color w:val="000000"/>
+          <w:kern w:val="2"/>
+          <w:sz w:val="24"/>
+          <w:szCs w:val="24"/>
+          <w:lang w:val="en-US" w:eastAsia="zh-CN" w:bidi="hi-IN"/>
+        </w:rPr>
+        <w:t xml:space="preserve">GRASP </w:t>
+      </w:r>
+      <w:r>
+        <w:rPr>
+          <w:i/>
+          <w:iCs/>
+          <w:color w:val="000000"/>
+        </w:rPr>
+        <w:t>objectives</w:t>
+      </w:r>
+      <w:r>
+        <w:rPr>
+          <w:color w:val="000000"/>
+        </w:rPr>
+        <w:t xml:space="preserve"> for IPv4 or IPv6 prefix management at the edge of large-scale ISP networks. The first objective can be represented thus (in a simplified form):</w:t>
+      </w:r>
+    </w:p>
+    <w:p>
+      <w:pPr>
+        <w:pStyle w:val="TextBody"/>
+        <w:bidi w:val="0"/>
+        <w:jc w:val="left"/>
+        <w:rPr>
+          <w:rFonts w:ascii="Consolas" w:hAnsi="Consolas"/>
+        </w:rPr>
+      </w:pPr>
+      <w:r>
+        <w:rPr>
+          <w:rFonts w:ascii="Consolas" w:hAnsi="Consolas"/>
+          <w:color w:val="000000"/>
+        </w:rPr>
+        <w:t>["PrefixManager", [IP_version, prefix_length, prefix]]</w:t>
+      </w:r>
+    </w:p>
+    <w:p>
+      <w:pPr>
+        <w:pStyle w:val="TextBody"/>
+        <w:bidi w:val="0"/>
+        <w:jc w:val="left"/>
+        <w:rPr>
+          <w:rFonts w:ascii="Times New Roman" w:hAnsi="Times New Roman"/>
+        </w:rPr>
+      </w:pPr>
+      <w:r>
+        <w:rPr>
+          <w:rFonts w:ascii="Times New Roman" w:hAnsi="Times New Roman"/>
+          <w:color w:val="000000"/>
+        </w:rPr>
+        <w:t>and the second as</w:t>
+      </w:r>
+    </w:p>
+    <w:p>
+      <w:pPr>
+        <w:pStyle w:val="TextBody"/>
+        <w:bidi w:val="0"/>
+        <w:jc w:val="left"/>
+        <w:rPr>
+          <w:rFonts w:ascii="Consolas" w:hAnsi="Consolas"/>
+        </w:rPr>
+      </w:pPr>
+      <w:r>
+        <w:rPr>
+          <w:rFonts w:ascii="Consolas" w:hAnsi="Consolas"/>
+          <w:color w:val="000000"/>
+        </w:rPr>
+        <w:t>["PrefixManager.Params", parameter_info]</w:t>
+      </w:r>
+      <w:r>
+        <w:rPr>
+          <w:rFonts w:ascii="Times New Roman" w:hAnsi="Times New Roman"/>
+          <w:color w:val="000000"/>
+        </w:rPr>
+        <w:t xml:space="preserve"> .</w:t>
+      </w:r>
+    </w:p>
+    <w:p>
+      <w:pPr>
+        <w:pStyle w:val="TextBody"/>
+        <w:bidi w:val="0"/>
+        <w:jc w:val="left"/>
+        <w:rPr>
+          <w:rFonts w:ascii="Times New Roman" w:hAnsi="Times New Roman"/>
+        </w:rPr>
+      </w:pPr>
+      <w:r>
+        <w:rPr>
+          <w:rFonts w:ascii="Times New Roman" w:hAnsi="Times New Roman"/>
+          <w:color w:val="000000"/>
+        </w:rPr>
+        <w:t>The first objective will be used in GRASP negotiations between two “prefix manager” ASAs in nodes that need to delegate address space to subsidiary routers (using standard IPv6 prefix delegation), when one node is short of spare prefixes and the other one has an adequate pool of unused prefixes. If negotiation succeeds, prefixes will be transferred from one ASA’s pool to the other’s. If negotiation fails, the ASA that is short of prefixes will use GRASP discovery to find another ASA that can help it. This will completely obviate any need for human management of an ISP’s distributed pool of prefixes, beyond initially configuring the maximum pool in one place.</w:t>
+      </w:r>
+    </w:p>
+    <w:p>
+      <w:pPr>
+        <w:pStyle w:val="TextBody"/>
+        <w:bidi w:val="0"/>
+        <w:jc w:val="left"/>
+        <w:rPr>
+          <w:rFonts w:ascii="Times New Roman" w:hAnsi="Times New Roman"/>
+        </w:rPr>
+      </w:pPr>
+      <w:r>
+        <w:rPr>
+          <w:rFonts w:ascii="Times New Roman" w:hAnsi="Times New Roman"/>
+          <w:color w:val="000000"/>
+        </w:rPr>
+        <w:t>The second objective may be flooded to all “prefix manager” ASAs to convey relevant policy. For example, if the flooded parameter information is</w:t>
+      </w:r>
+    </w:p>
+    <w:p>
+      <w:pPr>
+        <w:pStyle w:val="PreformattedText"/>
+        <w:bidi w:val="0"/>
+        <w:jc w:val="left"/>
+        <w:rPr>
+          <w:rFonts w:ascii="Consolas" w:hAnsi="Consolas"/>
+          <w:sz w:val="24"/>
+          <w:szCs w:val="24"/>
+        </w:rPr>
+      </w:pPr>
+      <w:r>
+        <w:rPr>
+          <w:rFonts w:ascii="Consolas" w:hAnsi="Consolas"/>
+          <w:color w:val="000000"/>
+          <w:sz w:val="24"/>
+          <w:szCs w:val="24"/>
+        </w:rPr>
+        <w:t>[</w:t>
+      </w:r>
+    </w:p>
+    <w:p>
+      <w:pPr>
+        <w:pStyle w:val="PreformattedText"/>
+        <w:rPr/>
+      </w:pPr>
+      <w:r>
+        <w:rPr>
+          <w:rFonts w:ascii="Consolas" w:hAnsi="Consolas"/>
+          <w:sz w:val="24"/>
+          <w:szCs w:val="24"/>
+        </w:rPr>
+        <w:t xml:space="preserve">   </w:t>
+      </w:r>
+      <w:r>
+        <w:rPr>
+          <w:rFonts w:ascii="Consolas" w:hAnsi="Consolas"/>
+          <w:sz w:val="24"/>
+          <w:szCs w:val="24"/>
+        </w:rPr>
+        <w:t>[["role", "</w:t>
+      </w:r>
+      <w:r>
+        <w:rPr>
+          <w:rFonts w:eastAsia="NSimSun" w:cs="Liberation Mono;Courier New" w:ascii="Consolas" w:hAnsi="Consolas"/>
+          <w:color w:val="auto"/>
+          <w:kern w:val="2"/>
+          <w:sz w:val="24"/>
+          <w:szCs w:val="24"/>
+          <w:lang w:val="en-US" w:eastAsia="zh-CN" w:bidi="hi-IN"/>
+        </w:rPr>
+        <w:t>A</w:t>
+      </w:r>
+      <w:r>
+        <w:rPr>
+          <w:rFonts w:ascii="Consolas" w:hAnsi="Consolas"/>
+          <w:sz w:val="24"/>
+          <w:szCs w:val="24"/>
+        </w:rPr>
+        <w:t>"],["prefix_length", 34]],</w:t>
+      </w:r>
+    </w:p>
+    <w:p>
+      <w:pPr>
+        <w:pStyle w:val="PreformattedText"/>
+        <w:rPr/>
+      </w:pPr>
+      <w:r>
+        <w:rPr>
+          <w:rFonts w:ascii="Consolas" w:hAnsi="Consolas"/>
+          <w:sz w:val="24"/>
+          <w:szCs w:val="24"/>
+        </w:rPr>
+        <w:t xml:space="preserve">   </w:t>
+      </w:r>
+      <w:r>
+        <w:rPr>
+          <w:rFonts w:ascii="Consolas" w:hAnsi="Consolas"/>
+          <w:sz w:val="24"/>
+          <w:szCs w:val="24"/>
+        </w:rPr>
+        <w:t>[["role", "</w:t>
+      </w:r>
+      <w:r>
+        <w:rPr>
+          <w:rFonts w:eastAsia="NSimSun" w:cs="Liberation Mono;Courier New" w:ascii="Consolas" w:hAnsi="Consolas"/>
+          <w:color w:val="auto"/>
+          <w:kern w:val="2"/>
+          <w:sz w:val="24"/>
+          <w:szCs w:val="24"/>
+          <w:lang w:val="en-US" w:eastAsia="zh-CN" w:bidi="hi-IN"/>
+        </w:rPr>
+        <w:t>B</w:t>
+      </w:r>
+      <w:r>
+        <w:rPr>
+          <w:rFonts w:ascii="Consolas" w:hAnsi="Consolas"/>
+          <w:sz w:val="24"/>
+          <w:szCs w:val="24"/>
+        </w:rPr>
+        <w:t>"],["prefix_length", 44]],</w:t>
+      </w:r>
+    </w:p>
+    <w:p>
+      <w:pPr>
+        <w:pStyle w:val="PreformattedText"/>
+        <w:rPr/>
+      </w:pPr>
+      <w:r>
+        <w:rPr>
+          <w:rFonts w:ascii="Consolas" w:hAnsi="Consolas"/>
+          <w:sz w:val="24"/>
+          <w:szCs w:val="24"/>
+        </w:rPr>
+        <w:t xml:space="preserve">   </w:t>
+      </w:r>
+      <w:r>
+        <w:rPr>
+          <w:rFonts w:ascii="Consolas" w:hAnsi="Consolas"/>
+          <w:sz w:val="24"/>
+          <w:szCs w:val="24"/>
+        </w:rPr>
+        <w:t>[["role", "</w:t>
+      </w:r>
+      <w:r>
+        <w:rPr>
+          <w:rFonts w:eastAsia="NSimSun" w:cs="Liberation Mono;Courier New" w:ascii="Consolas" w:hAnsi="Consolas"/>
+          <w:color w:val="auto"/>
+          <w:kern w:val="2"/>
+          <w:sz w:val="24"/>
+          <w:szCs w:val="24"/>
+          <w:lang w:val="en-US" w:eastAsia="zh-CN" w:bidi="hi-IN"/>
+        </w:rPr>
+        <w:t>C</w:t>
+      </w:r>
+      <w:r>
+        <w:rPr>
+          <w:rFonts w:ascii="Consolas" w:hAnsi="Consolas"/>
+          <w:sz w:val="24"/>
+          <w:szCs w:val="24"/>
+        </w:rPr>
+        <w:t>"],["prefix_length", 56]]</w:t>
+      </w:r>
+    </w:p>
+    <w:p>
+      <w:pPr>
+        <w:pStyle w:val="PreformattedText"/>
+        <w:spacing w:before="0" w:after="283"/>
+        <w:rPr>
+          <w:rFonts w:ascii="Consolas" w:hAnsi="Consolas"/>
+          <w:sz w:val="24"/>
+          <w:szCs w:val="24"/>
+        </w:rPr>
+      </w:pPr>
+      <w:r>
+        <w:rPr>
+          <w:rFonts w:ascii="Consolas" w:hAnsi="Consolas"/>
+          <w:sz w:val="24"/>
+          <w:szCs w:val="24"/>
+        </w:rPr>
+        <w:t>]</w:t>
+      </w:r>
+    </w:p>
+    <w:p>
+      <w:pPr>
+        <w:pStyle w:val="TextBody"/>
+        <w:bidi w:val="0"/>
+        <w:jc w:val="left"/>
+        <w:rPr>
+          <w:rFonts w:ascii="Times New Roman" w:hAnsi="Times New Roman"/>
+        </w:rPr>
+      </w:pPr>
+      <w:r>
+        <w:rPr>
+          <w:rFonts w:ascii="Times New Roman" w:hAnsi="Times New Roman"/>
+          <w:color w:val="000000"/>
+        </w:rPr>
+        <w:t xml:space="preserve">it would mean that devices of type A </w:t>
+      </w:r>
+      <w:r>
+        <w:rPr>
+          <w:rFonts w:eastAsia="NSimSun" w:cs="Arial" w:ascii="Times New Roman" w:hAnsi="Times New Roman"/>
+          <w:color w:val="000000"/>
+          <w:kern w:val="2"/>
+          <w:sz w:val="24"/>
+          <w:szCs w:val="24"/>
+          <w:lang w:val="en-US" w:eastAsia="zh-CN" w:bidi="hi-IN"/>
+        </w:rPr>
+        <w:t>are allowed to</w:t>
+      </w:r>
+      <w:r>
+        <w:rPr>
+          <w:rFonts w:ascii="Times New Roman" w:hAnsi="Times New Roman"/>
+          <w:color w:val="000000"/>
+        </w:rPr>
+        <w:t xml:space="preserve"> receive IPv6 prefixes of length 34 bits, and so on.</w:t>
+      </w:r>
+    </w:p>
+    <w:p>
+      <w:pPr>
+        <w:pStyle w:val="TextBody"/>
+        <w:bidi w:val="0"/>
+        <w:jc w:val="left"/>
+        <w:rPr>
+          <w:rFonts w:ascii="Times New Roman" w:hAnsi="Times New Roman"/>
+        </w:rPr>
+      </w:pPr>
+      <w:r>
+        <w:rPr>
+          <w:rFonts w:ascii="Times New Roman" w:hAnsi="Times New Roman"/>
+          <w:color w:val="000000"/>
+        </w:rPr>
+        <w:t>We can see from this example that GRASP’s use of CBOR and its easy representation of JSON-like formats gives it great expressiveness and flexibility.</w:t>
+      </w:r>
+    </w:p>
+    <w:p>
+      <w:pPr>
+        <w:pStyle w:val="TextBody"/>
+        <w:bidi w:val="0"/>
+        <w:jc w:val="left"/>
         <w:rPr>
           <w:color w:val="C9211E"/>
         </w:rPr>
@@ -1215,14 +1593,30 @@
         <w:rPr>
           <w:color w:val="C9211E"/>
         </w:rPr>
-        <w:t>Prefix management</w:t>
+        <w:t>Another example?</w:t>
+      </w:r>
+    </w:p>
+    <w:p>
+      <w:pPr>
+        <w:pStyle w:val="Heading2"/>
+        <w:numPr>
+          <w:ilvl w:val="1"/>
+          <w:numId w:val="2"/>
+        </w:numPr>
+        <w:bidi w:val="0"/>
+        <w:jc w:val="left"/>
+        <w:rPr/>
+      </w:pPr>
+      <w:r>
+        <w:rPr/>
+        <w:t>Conclusion</w:t>
       </w:r>
     </w:p>
     <w:p>
       <w:pPr>
         <w:pStyle w:val="TextBody"/>
         <w:bidi w:val="0"/>
-        <w:jc w:val="start"/>
+        <w:jc w:val="left"/>
         <w:rPr>
           <w:color w:val="C9211E"/>
         </w:rPr>
@@ -1231,42 +1625,18 @@
         <w:rPr>
           <w:color w:val="C9211E"/>
         </w:rPr>
-        <w:t>Another?</w:t>
+        <w:t>TBD</w:t>
       </w:r>
     </w:p>
     <w:p>
       <w:pPr>
         <w:pStyle w:val="Heading2"/>
-        <w:bidi w:val="0"/>
-        <w:jc w:val="start"/>
-        <w:rPr/>
-      </w:pPr>
-      <w:r>
-        <w:rPr/>
-        <w:t>Conclusion</w:t>
-      </w:r>
-    </w:p>
-    <w:p>
-      <w:pPr>
-        <w:pStyle w:val="TextBody"/>
-        <w:bidi w:val="0"/>
-        <w:jc w:val="start"/>
-        <w:rPr>
-          <w:color w:val="C9211E"/>
-        </w:rPr>
-      </w:pPr>
-      <w:r>
-        <w:rPr>
-          <w:color w:val="C9211E"/>
-        </w:rPr>
-        <w:t>TBD</w:t>
-      </w:r>
-    </w:p>
-    <w:p>
-      <w:pPr>
-        <w:pStyle w:val="Heading2"/>
-        <w:bidi w:val="0"/>
-        <w:jc w:val="start"/>
+        <w:numPr>
+          <w:ilvl w:val="1"/>
+          <w:numId w:val="2"/>
+        </w:numPr>
+        <w:bidi w:val="0"/>
+        <w:jc w:val="left"/>
         <w:rPr>
           <w:rFonts w:eastAsia="Microsoft YaHei" w:cs="Arial"/>
           <w:b/>
@@ -1291,7 +1661,7 @@
       <w:pPr>
         <w:pStyle w:val="TextBody"/>
         <w:bidi w:val="0"/>
-        <w:jc w:val="start"/>
+        <w:jc w:val="left"/>
         <w:rPr/>
       </w:pPr>
       <w:r>
@@ -1316,7 +1686,7 @@
       <w:pPr>
         <w:pStyle w:val="TextBody"/>
         <w:bidi w:val="0"/>
-        <w:jc w:val="start"/>
+        <w:jc w:val="left"/>
         <w:rPr/>
       </w:pPr>
       <w:r>
@@ -1341,7 +1711,7 @@
       <w:pPr>
         <w:pStyle w:val="Normal"/>
         <w:bidi w:val="0"/>
-        <w:jc w:val="start"/>
+        <w:jc w:val="left"/>
         <w:rPr/>
       </w:pPr>
       <w:r>
@@ -1358,7 +1728,7 @@
       <w:pPr>
         <w:pStyle w:val="Normal"/>
         <w:bidi w:val="0"/>
-        <w:jc w:val="start"/>
+        <w:jc w:val="left"/>
         <w:rPr>
           <w:rFonts w:ascii="Times New Roman" w:hAnsi="Times New Roman" w:cs="Times New Roman"/>
           <w:sz w:val="24"/>
@@ -1379,7 +1749,7 @@
       <w:pPr>
         <w:pStyle w:val="Normal"/>
         <w:bidi w:val="0"/>
-        <w:jc w:val="start"/>
+        <w:jc w:val="left"/>
         <w:rPr/>
       </w:pPr>
       <w:r>
@@ -1396,7 +1766,7 @@
       <w:pPr>
         <w:pStyle w:val="Normal"/>
         <w:bidi w:val="0"/>
-        <w:jc w:val="start"/>
+        <w:jc w:val="left"/>
         <w:rPr>
           <w:rFonts w:ascii="Times New Roman" w:hAnsi="Times New Roman" w:cs="Times New Roman"/>
           <w:sz w:val="24"/>
@@ -1417,7 +1787,7 @@
       <w:pPr>
         <w:pStyle w:val="Normal"/>
         <w:bidi w:val="0"/>
-        <w:jc w:val="start"/>
+        <w:jc w:val="left"/>
         <w:rPr/>
       </w:pPr>
       <w:r>
@@ -1434,7 +1804,7 @@
       <w:pPr>
         <w:pStyle w:val="Normal"/>
         <w:bidi w:val="0"/>
-        <w:jc w:val="start"/>
+        <w:jc w:val="left"/>
         <w:rPr>
           <w:rFonts w:ascii="Times New Roman" w:hAnsi="Times New Roman" w:cs="Times New Roman"/>
           <w:sz w:val="24"/>
@@ -1455,7 +1825,7 @@
       <w:pPr>
         <w:pStyle w:val="Normal"/>
         <w:bidi w:val="0"/>
-        <w:jc w:val="start"/>
+        <w:jc w:val="left"/>
         <w:rPr/>
       </w:pPr>
       <w:r>
@@ -1472,7 +1842,7 @@
       <w:pPr>
         <w:pStyle w:val="Normal"/>
         <w:bidi w:val="0"/>
-        <w:jc w:val="start"/>
+        <w:jc w:val="left"/>
         <w:rPr>
           <w:rFonts w:ascii="Times New Roman" w:hAnsi="Times New Roman" w:cs="Times New Roman"/>
           <w:sz w:val="24"/>
@@ -1493,7 +1863,7 @@
       <w:pPr>
         <w:pStyle w:val="Normal"/>
         <w:bidi w:val="0"/>
-        <w:jc w:val="start"/>
+        <w:jc w:val="left"/>
         <w:rPr/>
       </w:pPr>
       <w:r>
@@ -1510,7 +1880,7 @@
       <w:pPr>
         <w:pStyle w:val="Normal"/>
         <w:bidi w:val="0"/>
-        <w:jc w:val="start"/>
+        <w:jc w:val="left"/>
         <w:rPr>
           <w:rFonts w:ascii="Times New Roman" w:hAnsi="Times New Roman" w:cs="Times New Roman"/>
           <w:sz w:val="24"/>
@@ -1531,7 +1901,7 @@
       <w:pPr>
         <w:pStyle w:val="Normal"/>
         <w:bidi w:val="0"/>
-        <w:jc w:val="start"/>
+        <w:jc w:val="left"/>
         <w:rPr/>
       </w:pPr>
       <w:r>
@@ -1548,7 +1918,7 @@
       <w:pPr>
         <w:pStyle w:val="Normal"/>
         <w:bidi w:val="0"/>
-        <w:jc w:val="start"/>
+        <w:jc w:val="left"/>
         <w:rPr>
           <w:rFonts w:ascii="Times New Roman" w:hAnsi="Times New Roman" w:cs="Times New Roman"/>
           <w:sz w:val="24"/>
@@ -1569,7 +1939,7 @@
       <w:pPr>
         <w:pStyle w:val="Normal"/>
         <w:bidi w:val="0"/>
-        <w:jc w:val="start"/>
+        <w:jc w:val="left"/>
         <w:rPr/>
       </w:pPr>
       <w:r>
@@ -1586,7 +1956,7 @@
       <w:pPr>
         <w:pStyle w:val="Normal"/>
         <w:bidi w:val="0"/>
-        <w:jc w:val="start"/>
+        <w:jc w:val="left"/>
         <w:rPr>
           <w:rFonts w:ascii="Times New Roman" w:hAnsi="Times New Roman" w:cs="Times New Roman"/>
           <w:sz w:val="24"/>
@@ -1607,7 +1977,7 @@
       <w:pPr>
         <w:pStyle w:val="Normal"/>
         <w:bidi w:val="0"/>
-        <w:jc w:val="start"/>
+        <w:jc w:val="left"/>
         <w:rPr/>
       </w:pPr>
       <w:r>
@@ -1624,7 +1994,7 @@
       <w:pPr>
         <w:pStyle w:val="Normal"/>
         <w:bidi w:val="0"/>
-        <w:jc w:val="start"/>
+        <w:jc w:val="left"/>
         <w:rPr>
           <w:rFonts w:ascii="Times New Roman" w:hAnsi="Times New Roman" w:cs="Times New Roman"/>
           <w:sz w:val="24"/>
@@ -1643,7 +2013,7 @@
       <w:pPr>
         <w:pStyle w:val="Normal"/>
         <w:bidi w:val="0"/>
-        <w:jc w:val="start"/>
+        <w:jc w:val="left"/>
         <w:rPr/>
       </w:pPr>
       <w:r>
@@ -1679,19 +2049,11 @@
       <w:pPr>
         <w:pStyle w:val="Normal"/>
         <w:bidi w:val="0"/>
-        <w:jc w:val="start"/>
-        <w:rPr>
-          <w:rFonts w:ascii="Times New Roman" w:hAnsi="Times New Roman" w:cs="Times New Roman"/>
-          <w:sz w:val="24"/>
-          <w:szCs w:val="24"/>
-        </w:rPr>
-      </w:pPr>
-      <w:r>
-        <w:rPr>
-          <w:rFonts w:cs="Times New Roman" w:ascii="Times New Roman" w:hAnsi="Times New Roman"/>
-          <w:sz w:val="24"/>
-          <w:szCs w:val="24"/>
-        </w:rPr>
+        <w:jc w:val="left"/>
+        <w:rPr/>
+      </w:pPr>
+      <w:r>
+        <w:rPr/>
       </w:r>
     </w:p>
     <w:sectPr>
@@ -1701,7 +2063,7 @@
       <w:pgNumType w:fmt="decimal"/>
       <w:formProt w:val="false"/>
       <w:textDirection w:val="lrTb"/>
-      <w:docGrid w:type="default" w:linePitch="312" w:charSpace="4294960946"/>
+      <w:docGrid w:type="default" w:linePitch="312" w:charSpace="0"/>
     </w:sectPr>
   </w:body>
 </w:document>
@@ -1715,9 +2077,9 @@
       <w:numFmt w:val="none"/>
       <w:suff w:val="nothing"/>
       <w:lvlText w:val=""/>
-      <w:lvlJc w:val="start"/>
-      <w:pPr>
-        <w:ind w:start="0" w:hanging="0"/>
+      <w:lvlJc w:val="left"/>
+      <w:pPr>
+        <w:ind w:left="0" w:hanging="0"/>
       </w:pPr>
     </w:lvl>
     <w:lvl w:ilvl="1">
@@ -1726,20 +2088,19 @@
       <w:numFmt w:val="none"/>
       <w:suff w:val="nothing"/>
       <w:lvlText w:val=""/>
-      <w:lvlJc w:val="start"/>
-      <w:pPr>
-        <w:ind w:start="0" w:hanging="0"/>
-      </w:pPr>
-      <w:rPr/>
+      <w:lvlJc w:val="left"/>
+      <w:pPr>
+        <w:ind w:left="0" w:hanging="0"/>
+      </w:pPr>
     </w:lvl>
     <w:lvl w:ilvl="2">
       <w:start w:val="1"/>
       <w:numFmt w:val="none"/>
       <w:suff w:val="nothing"/>
       <w:lvlText w:val=""/>
-      <w:lvlJc w:val="start"/>
-      <w:pPr>
-        <w:ind w:start="0" w:hanging="0"/>
+      <w:lvlJc w:val="left"/>
+      <w:pPr>
+        <w:ind w:left="0" w:hanging="0"/>
       </w:pPr>
     </w:lvl>
     <w:lvl w:ilvl="3">
@@ -1747,9 +2108,9 @@
       <w:numFmt w:val="none"/>
       <w:suff w:val="nothing"/>
       <w:lvlText w:val=""/>
-      <w:lvlJc w:val="start"/>
-      <w:pPr>
-        <w:ind w:start="0" w:hanging="0"/>
+      <w:lvlJc w:val="left"/>
+      <w:pPr>
+        <w:ind w:left="0" w:hanging="0"/>
       </w:pPr>
     </w:lvl>
     <w:lvl w:ilvl="4">
@@ -1757,9 +2118,9 @@
       <w:numFmt w:val="none"/>
       <w:suff w:val="nothing"/>
       <w:lvlText w:val=""/>
-      <w:lvlJc w:val="start"/>
-      <w:pPr>
-        <w:ind w:start="0" w:hanging="0"/>
+      <w:lvlJc w:val="left"/>
+      <w:pPr>
+        <w:ind w:left="0" w:hanging="0"/>
       </w:pPr>
     </w:lvl>
     <w:lvl w:ilvl="5">
@@ -1767,9 +2128,9 @@
       <w:numFmt w:val="none"/>
       <w:suff w:val="nothing"/>
       <w:lvlText w:val=""/>
-      <w:lvlJc w:val="start"/>
-      <w:pPr>
-        <w:ind w:start="0" w:hanging="0"/>
+      <w:lvlJc w:val="left"/>
+      <w:pPr>
+        <w:ind w:left="0" w:hanging="0"/>
       </w:pPr>
     </w:lvl>
     <w:lvl w:ilvl="6">
@@ -1777,9 +2138,9 @@
       <w:numFmt w:val="none"/>
       <w:suff w:val="nothing"/>
       <w:lvlText w:val=""/>
-      <w:lvlJc w:val="start"/>
-      <w:pPr>
-        <w:ind w:start="0" w:hanging="0"/>
+      <w:lvlJc w:val="left"/>
+      <w:pPr>
+        <w:ind w:left="0" w:hanging="0"/>
       </w:pPr>
     </w:lvl>
     <w:lvl w:ilvl="7">
@@ -1787,9 +2148,9 @@
       <w:numFmt w:val="none"/>
       <w:suff w:val="nothing"/>
       <w:lvlText w:val=""/>
-      <w:lvlJc w:val="start"/>
-      <w:pPr>
-        <w:ind w:start="0" w:hanging="0"/>
+      <w:lvlJc w:val="left"/>
+      <w:pPr>
+        <w:ind w:left="0" w:hanging="0"/>
       </w:pPr>
     </w:lvl>
     <w:lvl w:ilvl="8">
@@ -1797,23 +2158,115 @@
       <w:numFmt w:val="none"/>
       <w:suff w:val="nothing"/>
       <w:lvlText w:val=""/>
-      <w:lvlJc w:val="start"/>
-      <w:pPr>
-        <w:ind w:start="0" w:hanging="0"/>
+      <w:lvlJc w:val="left"/>
+      <w:pPr>
+        <w:ind w:left="0" w:hanging="0"/>
       </w:pPr>
     </w:lvl>
   </w:abstractNum>
   <w:abstractNum w:abstractNumId="2">
     <w:lvl w:ilvl="0">
       <w:start w:val="1"/>
+      <w:numFmt w:val="none"/>
+      <w:suff w:val="nothing"/>
+      <w:lvlText w:val=""/>
+      <w:lvlJc w:val="left"/>
+      <w:pPr>
+        <w:ind w:left="0" w:hanging="0"/>
+      </w:pPr>
+    </w:lvl>
+    <w:lvl w:ilvl="1">
+      <w:start w:val="1"/>
+      <w:numFmt w:val="none"/>
+      <w:suff w:val="nothing"/>
+      <w:lvlText w:val=""/>
+      <w:lvlJc w:val="left"/>
+      <w:pPr>
+        <w:ind w:left="0" w:hanging="0"/>
+      </w:pPr>
+    </w:lvl>
+    <w:lvl w:ilvl="2">
+      <w:start w:val="1"/>
+      <w:numFmt w:val="none"/>
+      <w:suff w:val="nothing"/>
+      <w:lvlText w:val=""/>
+      <w:lvlJc w:val="left"/>
+      <w:pPr>
+        <w:ind w:left="0" w:hanging="0"/>
+      </w:pPr>
+    </w:lvl>
+    <w:lvl w:ilvl="3">
+      <w:start w:val="1"/>
+      <w:numFmt w:val="none"/>
+      <w:suff w:val="nothing"/>
+      <w:lvlText w:val=""/>
+      <w:lvlJc w:val="left"/>
+      <w:pPr>
+        <w:ind w:left="0" w:hanging="0"/>
+      </w:pPr>
+    </w:lvl>
+    <w:lvl w:ilvl="4">
+      <w:start w:val="1"/>
+      <w:numFmt w:val="none"/>
+      <w:suff w:val="nothing"/>
+      <w:lvlText w:val=""/>
+      <w:lvlJc w:val="left"/>
+      <w:pPr>
+        <w:ind w:left="0" w:hanging="0"/>
+      </w:pPr>
+    </w:lvl>
+    <w:lvl w:ilvl="5">
+      <w:start w:val="1"/>
+      <w:numFmt w:val="none"/>
+      <w:suff w:val="nothing"/>
+      <w:lvlText w:val=""/>
+      <w:lvlJc w:val="left"/>
+      <w:pPr>
+        <w:ind w:left="0" w:hanging="0"/>
+      </w:pPr>
+    </w:lvl>
+    <w:lvl w:ilvl="6">
+      <w:start w:val="1"/>
+      <w:numFmt w:val="none"/>
+      <w:suff w:val="nothing"/>
+      <w:lvlText w:val=""/>
+      <w:lvlJc w:val="left"/>
+      <w:pPr>
+        <w:ind w:left="0" w:hanging="0"/>
+      </w:pPr>
+    </w:lvl>
+    <w:lvl w:ilvl="7">
+      <w:start w:val="1"/>
+      <w:numFmt w:val="none"/>
+      <w:suff w:val="nothing"/>
+      <w:lvlText w:val=""/>
+      <w:lvlJc w:val="left"/>
+      <w:pPr>
+        <w:ind w:left="0" w:hanging="0"/>
+      </w:pPr>
+    </w:lvl>
+    <w:lvl w:ilvl="8">
+      <w:start w:val="1"/>
+      <w:numFmt w:val="none"/>
+      <w:suff w:val="nothing"/>
+      <w:lvlText w:val=""/>
+      <w:lvlJc w:val="left"/>
+      <w:pPr>
+        <w:ind w:left="0" w:hanging="0"/>
+      </w:pPr>
+    </w:lvl>
+  </w:abstractNum>
+  <w:abstractNum w:abstractNumId="3">
+    <w:lvl w:ilvl="0">
+      <w:start w:val="1"/>
       <w:numFmt w:val="bullet"/>
       <w:lvlText w:val=""/>
-      <w:lvlJc w:val="start"/>
+      <w:lvlJc w:val="left"/>
       <w:pPr>
         <w:tabs>
           <w:tab w:val="num" w:pos="720"/>
         </w:tabs>
-        <w:ind w:start="720" w:hanging="360"/>
+        <w:ind w:left="720" w:hanging="360"/>
       </w:pPr>
       <w:rPr>
         <w:rFonts w:ascii="Symbol" w:hAnsi="Symbol" w:cs="Symbol" w:hint="default"/>
@@ -1824,12 +2277,12 @@
       <w:start w:val="1"/>
       <w:numFmt w:val="bullet"/>
       <w:lvlText w:val="◦"/>
-      <w:lvlJc w:val="start"/>
+      <w:lvlJc w:val="left"/>
       <w:pPr>
         <w:tabs>
           <w:tab w:val="num" w:pos="1080"/>
         </w:tabs>
-        <w:ind w:start="1080" w:hanging="360"/>
+        <w:ind w:left="1080" w:hanging="360"/>
       </w:pPr>
       <w:rPr>
         <w:rFonts w:ascii="OpenSymbol" w:hAnsi="OpenSymbol" w:cs="OpenSymbol" w:hint="default"/>
@@ -1840,12 +2293,12 @@
       <w:start w:val="1"/>
       <w:numFmt w:val="bullet"/>
       <w:lvlText w:val="▪"/>
-      <w:lvlJc w:val="start"/>
+      <w:lvlJc w:val="left"/>
       <w:pPr>
         <w:tabs>
           <w:tab w:val="num" w:pos="1440"/>
         </w:tabs>
-        <w:ind w:start="1440" w:hanging="360"/>
+        <w:ind w:left="1440" w:hanging="360"/>
       </w:pPr>
       <w:rPr>
         <w:rFonts w:ascii="OpenSymbol" w:hAnsi="OpenSymbol" w:cs="OpenSymbol" w:hint="default"/>
@@ -1856,12 +2309,12 @@
       <w:start w:val="1"/>
       <w:numFmt w:val="bullet"/>
       <w:lvlText w:val=""/>
-      <w:lvlJc w:val="start"/>
+      <w:lvlJc w:val="left"/>
       <w:pPr>
         <w:tabs>
           <w:tab w:val="num" w:pos="1800"/>
         </w:tabs>
-        <w:ind w:start="1800" w:hanging="360"/>
+        <w:ind w:left="1800" w:hanging="360"/>
       </w:pPr>
       <w:rPr>
         <w:rFonts w:ascii="Symbol" w:hAnsi="Symbol" w:cs="Symbol" w:hint="default"/>
@@ -1872,12 +2325,12 @@
       <w:start w:val="1"/>
       <w:numFmt w:val="bullet"/>
       <w:lvlText w:val="◦"/>
-      <w:lvlJc w:val="start"/>
+      <w:lvlJc w:val="left"/>
       <w:pPr>
         <w:tabs>
           <w:tab w:val="num" w:pos="2160"/>
         </w:tabs>
-        <w:ind w:start="2160" w:hanging="360"/>
+        <w:ind w:left="2160" w:hanging="360"/>
       </w:pPr>
       <w:rPr>
         <w:rFonts w:ascii="OpenSymbol" w:hAnsi="OpenSymbol" w:cs="OpenSymbol" w:hint="default"/>
@@ -1888,12 +2341,12 @@
       <w:start w:val="1"/>
       <w:numFmt w:val="bullet"/>
       <w:lvlText w:val="▪"/>
-      <w:lvlJc w:val="start"/>
+      <w:lvlJc w:val="left"/>
       <w:pPr>
         <w:tabs>
           <w:tab w:val="num" w:pos="2520"/>
         </w:tabs>
-        <w:ind w:start="2520" w:hanging="360"/>
+        <w:ind w:left="2520" w:hanging="360"/>
       </w:pPr>
       <w:rPr>
         <w:rFonts w:ascii="OpenSymbol" w:hAnsi="OpenSymbol" w:cs="OpenSymbol" w:hint="default"/>
@@ -1904,12 +2357,12 @@
       <w:start w:val="1"/>
       <w:numFmt w:val="bullet"/>
       <w:lvlText w:val=""/>
-      <w:lvlJc w:val="start"/>
+      <w:lvlJc w:val="left"/>
       <w:pPr>
         <w:tabs>
           <w:tab w:val="num" w:pos="2880"/>
         </w:tabs>
-        <w:ind w:start="2880" w:hanging="360"/>
+        <w:ind w:left="2880" w:hanging="360"/>
       </w:pPr>
       <w:rPr>
         <w:rFonts w:ascii="Symbol" w:hAnsi="Symbol" w:cs="Symbol" w:hint="default"/>
@@ -1920,12 +2373,12 @@
       <w:start w:val="1"/>
       <w:numFmt w:val="bullet"/>
       <w:lvlText w:val="◦"/>
-      <w:lvlJc w:val="start"/>
+      <w:lvlJc w:val="left"/>
       <w:pPr>
         <w:tabs>
           <w:tab w:val="num" w:pos="3240"/>
         </w:tabs>
-        <w:ind w:start="3240" w:hanging="360"/>
+        <w:ind w:left="3240" w:hanging="360"/>
       </w:pPr>
       <w:rPr>
         <w:rFonts w:ascii="OpenSymbol" w:hAnsi="OpenSymbol" w:cs="OpenSymbol" w:hint="default"/>
@@ -1936,12 +2389,12 @@
       <w:start w:val="1"/>
       <w:numFmt w:val="bullet"/>
       <w:lvlText w:val="▪"/>
-      <w:lvlJc w:val="start"/>
+      <w:lvlJc w:val="left"/>
       <w:pPr>
         <w:tabs>
           <w:tab w:val="num" w:pos="3600"/>
         </w:tabs>
-        <w:ind w:start="3600" w:hanging="360"/>
+        <w:ind w:left="3600" w:hanging="360"/>
       </w:pPr>
       <w:rPr>
         <w:rFonts w:ascii="OpenSymbol" w:hAnsi="OpenSymbol" w:cs="OpenSymbol" w:hint="default"/>
@@ -1955,6 +2408,9 @@
   <w:num w:numId="2">
     <w:abstractNumId w:val="2"/>
   </w:num>
+  <w:num w:numId="3">
+    <w:abstractNumId w:val="3"/>
+  </w:num>
 </w:numbering>
 </file>
 
@@ -1964,6 +2420,7 @@
     <w:rPrDefault>
       <w:rPr>
         <w:rFonts w:ascii="Liberation Serif" w:hAnsi="Liberation Serif" w:eastAsia="NSimSun" w:cs="Arial"/>
+        <w:sz w:val="20"/>
         <w:szCs w:val="24"/>
         <w:lang w:val="en-US" w:eastAsia="zh-CN" w:bidi="hi-IN"/>
       </w:rPr>
@@ -1978,10 +2435,9 @@
     <w:pPr>
       <w:widowControl/>
       <w:suppressAutoHyphens w:val="true"/>
-      <w:kinsoku w:val="true"/>
       <w:overflowPunct w:val="true"/>
-      <w:autoSpaceDE w:val="true"/>
-      <w:bidi w:val="0"/>
+      <w:bidi w:val="0"/>
+      <w:jc w:val="left"/>
     </w:pPr>
     <w:rPr>
       <w:rFonts w:ascii="Liberation Serif;Times New Roman" w:hAnsi="Liberation Serif;Times New Roman" w:eastAsia="NSimSun" w:cs="Arial"/>
@@ -2172,12 +2628,10 @@
         <w:tab w:val="left" w:pos="15840" w:leader="none"/>
       </w:tabs>
       <w:suppressAutoHyphens w:val="true"/>
-      <w:kinsoku w:val="true"/>
       <w:overflowPunct w:val="true"/>
-      <w:autoSpaceDE w:val="true"/>
       <w:bidi w:val="0"/>
       <w:spacing w:lineRule="auto" w:line="240" w:before="0" w:after="0"/>
-      <w:jc w:val="start"/>
+      <w:jc w:val="left"/>
     </w:pPr>
     <w:rPr>
       <w:rFonts w:ascii="ＭＳ Ｐゴシック" w:hAnsi="ＭＳ Ｐゴシック" w:eastAsia="Tahoma" w:cs="Arial Black"/>
@@ -2203,7 +2657,7 @@
     <w:pPr>
       <w:bidi w:val="0"/>
       <w:spacing w:lineRule="auto" w:line="240" w:before="0" w:after="0"/>
-      <w:jc w:val="start"/>
+      <w:jc w:val="left"/>
     </w:pPr>
     <w:rPr>
       <w:rFonts w:ascii="ＭＳ Ｐゴシック" w:hAnsi="ＭＳ Ｐゴシック" w:cs="ＭＳ Ｐゴシック"/>
@@ -2226,7 +2680,7 @@
     <w:pPr>
       <w:bidi w:val="0"/>
       <w:spacing w:lineRule="auto" w:line="240" w:before="0" w:after="0"/>
-      <w:jc w:val="start"/>
+      <w:jc w:val="left"/>
     </w:pPr>
     <w:rPr>
       <w:rFonts w:ascii="ＭＳ Ｐゴシック" w:hAnsi="ＭＳ Ｐゴシック" w:cs="ＭＳ Ｐゴシック"/>
@@ -2335,10 +2789,9 @@
     <w:pPr>
       <w:widowControl/>
       <w:suppressAutoHyphens w:val="true"/>
-      <w:kinsoku w:val="true"/>
       <w:overflowPunct w:val="true"/>
-      <w:autoSpaceDE w:val="true"/>
-      <w:bidi w:val="0"/>
+      <w:bidi w:val="0"/>
+      <w:jc w:val="left"/>
     </w:pPr>
     <w:rPr>
       <w:rFonts w:ascii="Liberation Sans;Arial" w:hAnsi="Liberation Sans;Arial" w:eastAsia="Tahoma" w:cs="Arial Black"/>
@@ -2532,12 +2985,10 @@
         <w:tab w:val="left" w:pos="16235" w:leader="none"/>
       </w:tabs>
       <w:suppressAutoHyphens w:val="true"/>
-      <w:kinsoku w:val="true"/>
       <w:overflowPunct w:val="true"/>
-      <w:autoSpaceDE w:val="true"/>
       <w:bidi w:val="0"/>
       <w:spacing w:lineRule="auto" w:line="240" w:before="115" w:after="0"/>
-      <w:jc w:val="start"/>
+      <w:jc w:val="left"/>
     </w:pPr>
     <w:rPr>
       <w:rFonts w:ascii="ＭＳ Ｐゴシック" w:hAnsi="ＭＳ Ｐゴシック" w:eastAsia="Tahoma" w:cs="Arial Black"/>
@@ -2595,7 +3046,7 @@
       </w:tabs>
       <w:bidi w:val="0"/>
       <w:spacing w:lineRule="auto" w:line="240" w:before="115" w:after="0"/>
-      <w:jc w:val="start"/>
+      <w:jc w:val="left"/>
     </w:pPr>
     <w:rPr>
       <w:rFonts w:ascii="ＭＳ Ｐゴシック" w:hAnsi="ＭＳ Ｐゴシック" w:cs="ＭＳ Ｐゴシック"/>
@@ -2649,7 +3100,7 @@
       </w:tabs>
       <w:bidi w:val="0"/>
       <w:spacing w:lineRule="auto" w:line="240" w:before="90" w:after="0"/>
-      <w:jc w:val="start"/>
+      <w:jc w:val="left"/>
     </w:pPr>
     <w:rPr>
       <w:rFonts w:ascii="ＭＳ Ｐゴシック" w:hAnsi="ＭＳ Ｐゴシック" w:cs="ＭＳ Ｐゴシック"/>
@@ -2702,7 +3153,7 @@
       </w:tabs>
       <w:bidi w:val="0"/>
       <w:spacing w:lineRule="auto" w:line="240" w:before="70" w:after="0"/>
-      <w:jc w:val="start"/>
+      <w:jc w:val="left"/>
     </w:pPr>
     <w:rPr>
       <w:rFonts w:ascii="ＭＳ Ｐゴシック" w:hAnsi="ＭＳ Ｐゴシック" w:cs="ＭＳ Ｐゴシック"/>
@@ -2754,7 +3205,7 @@
       </w:tabs>
       <w:bidi w:val="0"/>
       <w:spacing w:lineRule="auto" w:line="240" w:before="70" w:after="0"/>
-      <w:jc w:val="start"/>
+      <w:jc w:val="left"/>
     </w:pPr>
     <w:rPr>
       <w:rFonts w:ascii="ＭＳ Ｐゴシック" w:hAnsi="ＭＳ Ｐゴシック" w:cs="ＭＳ Ｐゴシック"/>
@@ -2777,7 +3228,7 @@
     <w:pPr>
       <w:bidi w:val="0"/>
       <w:spacing w:lineRule="auto" w:line="240" w:before="70" w:after="0"/>
-      <w:jc w:val="start"/>
+      <w:jc w:val="left"/>
     </w:pPr>
     <w:rPr>
       <w:rFonts w:ascii="ＭＳ Ｐゴシック" w:hAnsi="ＭＳ Ｐゴシック" w:cs="ＭＳ Ｐゴシック"/>
@@ -2800,7 +3251,7 @@
     <w:pPr>
       <w:bidi w:val="0"/>
       <w:spacing w:lineRule="auto" w:line="240" w:before="70" w:after="0"/>
-      <w:jc w:val="start"/>
+      <w:jc w:val="left"/>
     </w:pPr>
     <w:rPr>
       <w:rFonts w:ascii="ＭＳ Ｐゴシック" w:hAnsi="ＭＳ Ｐゴシック" w:cs="ＭＳ Ｐゴシック"/>
@@ -2823,7 +3274,7 @@
     <w:pPr>
       <w:bidi w:val="0"/>
       <w:spacing w:lineRule="auto" w:line="240" w:before="70" w:after="0"/>
-      <w:jc w:val="start"/>
+      <w:jc w:val="left"/>
     </w:pPr>
     <w:rPr>
       <w:rFonts w:ascii="ＭＳ Ｐゴシック" w:hAnsi="ＭＳ Ｐゴシック" w:cs="ＭＳ Ｐゴシック"/>
@@ -2846,7 +3297,7 @@
     <w:pPr>
       <w:bidi w:val="0"/>
       <w:spacing w:lineRule="auto" w:line="240" w:before="70" w:after="0"/>
-      <w:jc w:val="start"/>
+      <w:jc w:val="left"/>
     </w:pPr>
     <w:rPr>
       <w:rFonts w:ascii="ＭＳ Ｐゴシック" w:hAnsi="ＭＳ Ｐゴシック" w:cs="ＭＳ Ｐゴシック"/>
@@ -2887,9 +3338,7 @@
         <w:tab w:val="left" w:pos="16650" w:leader="none"/>
       </w:tabs>
       <w:suppressAutoHyphens w:val="true"/>
-      <w:kinsoku w:val="true"/>
       <w:overflowPunct w:val="true"/>
-      <w:autoSpaceDE w:val="true"/>
       <w:bidi w:val="0"/>
       <w:spacing w:lineRule="auto" w:line="240" w:before="0" w:after="0"/>
       <w:jc w:val="center"/>
@@ -2936,9 +3385,7 @@
         <w:tab w:val="left" w:pos="16650" w:leader="none"/>
       </w:tabs>
       <w:suppressAutoHyphens w:val="true"/>
-      <w:kinsoku w:val="true"/>
       <w:overflowPunct w:val="true"/>
-      <w:autoSpaceDE w:val="true"/>
       <w:bidi w:val="0"/>
       <w:spacing w:lineRule="auto" w:line="240" w:before="115" w:after="0"/>
       <w:jc w:val="center"/>
@@ -2981,12 +3428,10 @@
         <w:tab w:val="left" w:pos="15840" w:leader="none"/>
       </w:tabs>
       <w:suppressAutoHyphens w:val="true"/>
-      <w:kinsoku w:val="true"/>
       <w:overflowPunct w:val="true"/>
-      <w:autoSpaceDE w:val="true"/>
       <w:bidi w:val="0"/>
       <w:spacing w:lineRule="auto" w:line="240" w:before="90" w:after="0"/>
-      <w:jc w:val="start"/>
+      <w:jc w:val="left"/>
     </w:pPr>
     <w:rPr>
       <w:rFonts w:ascii="ＭＳ Ｐゴシック" w:hAnsi="ＭＳ Ｐゴシック" w:eastAsia="Tahoma" w:cs="Arial Black"/>
@@ -3026,12 +3471,10 @@
         <w:tab w:val="left" w:pos="15840" w:leader="none"/>
       </w:tabs>
       <w:suppressAutoHyphens w:val="true"/>
-      <w:kinsoku w:val="true"/>
       <w:overflowPunct w:val="true"/>
-      <w:autoSpaceDE w:val="true"/>
       <w:bidi w:val="0"/>
       <w:spacing w:lineRule="auto" w:line="240" w:before="0" w:after="0"/>
-      <w:jc w:val="start"/>
+      <w:jc w:val="left"/>
     </w:pPr>
     <w:rPr>
       <w:rFonts w:ascii="ＭＳ Ｐゴシック" w:hAnsi="ＭＳ Ｐゴシック" w:eastAsia="Tahoma" w:cs="Arial Black"/>
@@ -3054,9 +3497,7 @@
     <w:pPr>
       <w:widowControl/>
       <w:suppressAutoHyphens w:val="true"/>
-      <w:kinsoku w:val="true"/>
       <w:overflowPunct w:val="true"/>
-      <w:autoSpaceDE w:val="true"/>
       <w:bidi w:val="0"/>
       <w:jc w:val="center"/>
     </w:pPr>
@@ -3075,11 +3516,10 @@
     <w:pPr>
       <w:widowControl/>
       <w:suppressAutoHyphens w:val="true"/>
-      <w:kinsoku w:val="true"/>
       <w:overflowPunct w:val="true"/>
-      <w:autoSpaceDE w:val="true"/>
       <w:bidi w:val="0"/>
       <w:spacing w:lineRule="atLeast" w:line="200" w:before="0" w:after="0"/>
+      <w:jc w:val="left"/>
     </w:pPr>
     <w:rPr>
       <w:rFonts w:ascii="Arial" w:hAnsi="Arial" w:eastAsia="Tahoma" w:cs="Arial Black"/>
@@ -3540,12 +3980,10 @@
         <w:tab w:val="left" w:pos="15840" w:leader="none"/>
       </w:tabs>
       <w:suppressAutoHyphens w:val="true"/>
-      <w:kinsoku w:val="true"/>
       <w:overflowPunct w:val="true"/>
-      <w:autoSpaceDE w:val="true"/>
       <w:bidi w:val="0"/>
       <w:spacing w:lineRule="auto" w:line="240" w:before="0" w:after="0"/>
-      <w:jc w:val="start"/>
+      <w:jc w:val="left"/>
     </w:pPr>
     <w:rPr>
       <w:rFonts w:ascii="ＭＳ Ｐゴシック" w:hAnsi="ＭＳ Ｐゴシック" w:eastAsia="Tahoma" w:cs="Arial Black"/>
@@ -3568,9 +4006,7 @@
     <w:pPr>
       <w:widowControl/>
       <w:suppressAutoHyphens w:val="true"/>
-      <w:kinsoku w:val="true"/>
       <w:overflowPunct w:val="true"/>
-      <w:autoSpaceDE w:val="true"/>
       <w:bidi w:val="0"/>
       <w:jc w:val="center"/>
     </w:pPr>
@@ -3604,12 +4040,10 @@
         <w:tab w:val="left" w:pos="15840" w:leader="none"/>
       </w:tabs>
       <w:suppressAutoHyphens w:val="true"/>
-      <w:kinsoku w:val="true"/>
       <w:overflowPunct w:val="true"/>
-      <w:autoSpaceDE w:val="true"/>
       <w:bidi w:val="0"/>
       <w:spacing w:lineRule="auto" w:line="240" w:before="90" w:after="0"/>
-      <w:jc w:val="start"/>
+      <w:jc w:val="left"/>
     </w:pPr>
     <w:rPr>
       <w:rFonts w:ascii="ＭＳ Ｐゴシック" w:hAnsi="ＭＳ Ｐゴシック" w:eastAsia="Tahoma" w:cs="Arial Black"/>
@@ -3652,12 +4086,10 @@
         <w:tab w:val="left" w:pos="16235" w:leader="none"/>
       </w:tabs>
       <w:suppressAutoHyphens w:val="true"/>
-      <w:kinsoku w:val="true"/>
       <w:overflowPunct w:val="true"/>
-      <w:autoSpaceDE w:val="true"/>
       <w:bidi w:val="0"/>
       <w:spacing w:lineRule="auto" w:line="240" w:before="115" w:after="0"/>
-      <w:jc w:val="start"/>
+      <w:jc w:val="left"/>
     </w:pPr>
     <w:rPr>
       <w:rFonts w:ascii="ＭＳ Ｐゴシック" w:hAnsi="ＭＳ Ｐゴシック" w:eastAsia="Tahoma" w:cs="Arial Black"/>
@@ -3715,7 +4147,7 @@
       </w:tabs>
       <w:bidi w:val="0"/>
       <w:spacing w:lineRule="auto" w:line="240" w:before="115" w:after="0"/>
-      <w:jc w:val="start"/>
+      <w:jc w:val="left"/>
     </w:pPr>
     <w:rPr>
       <w:rFonts w:ascii="ＭＳ Ｐゴシック" w:hAnsi="ＭＳ Ｐゴシック" w:cs="ＭＳ Ｐゴシック"/>
@@ -3769,7 +4201,7 @@
       </w:tabs>
       <w:bidi w:val="0"/>
       <w:spacing w:lineRule="auto" w:line="240" w:before="90" w:after="0"/>
-      <w:jc w:val="start"/>
+      <w:jc w:val="left"/>
     </w:pPr>
     <w:rPr>
       <w:rFonts w:ascii="ＭＳ Ｐゴシック" w:hAnsi="ＭＳ Ｐゴシック" w:cs="ＭＳ Ｐゴシック"/>
@@ -3822,7 +4254,7 @@
       </w:tabs>
       <w:bidi w:val="0"/>
       <w:spacing w:lineRule="auto" w:line="240" w:before="70" w:after="0"/>
-      <w:jc w:val="start"/>
+      <w:jc w:val="left"/>
     </w:pPr>
     <w:rPr>
       <w:rFonts w:ascii="ＭＳ Ｐゴシック" w:hAnsi="ＭＳ Ｐゴシック" w:cs="ＭＳ Ｐゴシック"/>
@@ -3874,7 +4306,7 @@
       </w:tabs>
       <w:bidi w:val="0"/>
       <w:spacing w:lineRule="auto" w:line="240" w:before="70" w:after="0"/>
-      <w:jc w:val="start"/>
+      <w:jc w:val="left"/>
     </w:pPr>
     <w:rPr>
       <w:rFonts w:ascii="ＭＳ Ｐゴシック" w:hAnsi="ＭＳ Ｐゴシック" w:cs="ＭＳ Ｐゴシック"/>
@@ -3897,7 +4329,7 @@
     <w:pPr>
       <w:bidi w:val="0"/>
       <w:spacing w:lineRule="auto" w:line="240" w:before="70" w:after="0"/>
-      <w:jc w:val="start"/>
+      <w:jc w:val="left"/>
     </w:pPr>
     <w:rPr>
       <w:rFonts w:ascii="ＭＳ Ｐゴシック" w:hAnsi="ＭＳ Ｐゴシック" w:cs="ＭＳ Ｐゴシック"/>
@@ -3920,7 +4352,7 @@
     <w:pPr>
       <w:bidi w:val="0"/>
       <w:spacing w:lineRule="auto" w:line="240" w:before="70" w:after="0"/>
-      <w:jc w:val="start"/>
+      <w:jc w:val="left"/>
     </w:pPr>
     <w:rPr>
       <w:rFonts w:ascii="ＭＳ Ｐゴシック" w:hAnsi="ＭＳ Ｐゴシック" w:cs="ＭＳ Ｐゴシック"/>
@@ -3943,7 +4375,7 @@
     <w:pPr>
       <w:bidi w:val="0"/>
       <w:spacing w:lineRule="auto" w:line="240" w:before="70" w:after="0"/>
-      <w:jc w:val="start"/>
+      <w:jc w:val="left"/>
     </w:pPr>
     <w:rPr>
       <w:rFonts w:ascii="ＭＳ Ｐゴシック" w:hAnsi="ＭＳ Ｐゴシック" w:cs="ＭＳ Ｐゴシック"/>
@@ -3966,7 +4398,7 @@
     <w:pPr>
       <w:bidi w:val="0"/>
       <w:spacing w:lineRule="auto" w:line="240" w:before="70" w:after="0"/>
-      <w:jc w:val="start"/>
+      <w:jc w:val="left"/>
     </w:pPr>
     <w:rPr>
       <w:rFonts w:ascii="ＭＳ Ｐゴシック" w:hAnsi="ＭＳ Ｐゴシック" w:cs="ＭＳ Ｐゴシック"/>
@@ -4006,12 +4438,10 @@
         <w:tab w:val="left" w:pos="16235" w:leader="none"/>
       </w:tabs>
       <w:suppressAutoHyphens w:val="true"/>
-      <w:kinsoku w:val="true"/>
       <w:overflowPunct w:val="true"/>
-      <w:autoSpaceDE w:val="true"/>
       <w:bidi w:val="0"/>
       <w:spacing w:lineRule="auto" w:line="240" w:before="115" w:after="0"/>
-      <w:jc w:val="start"/>
+      <w:jc w:val="left"/>
     </w:pPr>
     <w:rPr>
       <w:rFonts w:ascii="ＭＳ Ｐゴシック" w:hAnsi="ＭＳ Ｐゴシック" w:eastAsia="Tahoma" w:cs="Arial Black"/>
@@ -4069,7 +4499,7 @@
       </w:tabs>
       <w:bidi w:val="0"/>
       <w:spacing w:lineRule="auto" w:line="240" w:before="115" w:after="0"/>
-      <w:jc w:val="start"/>
+      <w:jc w:val="left"/>
     </w:pPr>
     <w:rPr>
       <w:rFonts w:ascii="ＭＳ Ｐゴシック" w:hAnsi="ＭＳ Ｐゴシック" w:cs="ＭＳ Ｐゴシック"/>
@@ -4124,7 +4554,7 @@
       </w:tabs>
       <w:bidi w:val="0"/>
       <w:spacing w:lineRule="auto" w:line="240" w:before="90" w:after="0"/>
-      <w:jc w:val="start"/>
+      <w:jc w:val="left"/>
     </w:pPr>
     <w:rPr>
       <w:rFonts w:ascii="ＭＳ Ｐゴシック" w:hAnsi="ＭＳ Ｐゴシック" w:cs="ＭＳ Ｐゴシック"/>
@@ -4178,7 +4608,7 @@
       </w:tabs>
       <w:bidi w:val="0"/>
       <w:spacing w:lineRule="auto" w:line="240" w:before="70" w:after="0"/>
-      <w:jc w:val="start"/>
+      <w:jc w:val="left"/>
     </w:pPr>
     <w:rPr>
       <w:rFonts w:ascii="ＭＳ Ｐゴシック" w:hAnsi="ＭＳ Ｐゴシック" w:cs="ＭＳ Ｐゴシック"/>
@@ -4231,7 +4661,7 @@
       </w:tabs>
       <w:bidi w:val="0"/>
       <w:spacing w:lineRule="auto" w:line="240" w:before="70" w:after="0"/>
-      <w:jc w:val="start"/>
+      <w:jc w:val="left"/>
     </w:pPr>
     <w:rPr>
       <w:rFonts w:ascii="ＭＳ Ｐゴシック" w:hAnsi="ＭＳ Ｐゴシック" w:cs="ＭＳ Ｐゴシック"/>
@@ -4255,7 +4685,7 @@
     <w:pPr>
       <w:bidi w:val="0"/>
       <w:spacing w:lineRule="auto" w:line="240" w:before="70" w:after="0"/>
-      <w:jc w:val="start"/>
+      <w:jc w:val="left"/>
     </w:pPr>
     <w:rPr>
       <w:rFonts w:ascii="ＭＳ Ｐゴシック" w:hAnsi="ＭＳ Ｐゴシック" w:cs="ＭＳ Ｐゴシック"/>
@@ -4279,7 +4709,7 @@
     <w:pPr>
       <w:bidi w:val="0"/>
       <w:spacing w:lineRule="auto" w:line="240" w:before="70" w:after="0"/>
-      <w:jc w:val="start"/>
+      <w:jc w:val="left"/>
     </w:pPr>
     <w:rPr>
       <w:rFonts w:ascii="ＭＳ Ｐゴシック" w:hAnsi="ＭＳ Ｐゴシック" w:cs="ＭＳ Ｐゴシック"/>
@@ -4303,7 +4733,7 @@
     <w:pPr>
       <w:bidi w:val="0"/>
       <w:spacing w:lineRule="auto" w:line="240" w:before="70" w:after="0"/>
-      <w:jc w:val="start"/>
+      <w:jc w:val="left"/>
     </w:pPr>
     <w:rPr>
       <w:rFonts w:ascii="ＭＳ Ｐゴシック" w:hAnsi="ＭＳ Ｐゴシック" w:cs="ＭＳ Ｐゴシック"/>
@@ -4327,7 +4757,7 @@
     <w:pPr>
       <w:bidi w:val="0"/>
       <w:spacing w:lineRule="auto" w:line="240" w:before="70" w:after="0"/>
-      <w:jc w:val="start"/>
+      <w:jc w:val="left"/>
     </w:pPr>
     <w:rPr>
       <w:rFonts w:ascii="ＭＳ Ｐゴシック" w:hAnsi="ＭＳ Ｐゴシック" w:cs="ＭＳ Ｐゴシック"/>
@@ -4369,9 +4799,7 @@
         <w:tab w:val="left" w:pos="16650" w:leader="none"/>
       </w:tabs>
       <w:suppressAutoHyphens w:val="true"/>
-      <w:kinsoku w:val="true"/>
       <w:overflowPunct w:val="true"/>
-      <w:autoSpaceDE w:val="true"/>
       <w:bidi w:val="0"/>
       <w:spacing w:lineRule="auto" w:line="240" w:before="0" w:after="0"/>
       <w:jc w:val="center"/>
@@ -4418,9 +4846,7 @@
         <w:tab w:val="left" w:pos="16650" w:leader="none"/>
       </w:tabs>
       <w:suppressAutoHyphens w:val="true"/>
-      <w:kinsoku w:val="true"/>
       <w:overflowPunct w:val="true"/>
-      <w:autoSpaceDE w:val="true"/>
       <w:bidi w:val="0"/>
       <w:spacing w:lineRule="auto" w:line="240" w:before="115" w:after="0"/>
       <w:jc w:val="center"/>
@@ -4463,12 +4889,10 @@
         <w:tab w:val="left" w:pos="15840" w:leader="none"/>
       </w:tabs>
       <w:suppressAutoHyphens w:val="true"/>
-      <w:kinsoku w:val="true"/>
       <w:overflowPunct w:val="true"/>
-      <w:autoSpaceDE w:val="true"/>
       <w:bidi w:val="0"/>
       <w:spacing w:lineRule="auto" w:line="240" w:before="90" w:after="0"/>
-      <w:jc w:val="start"/>
+      <w:jc w:val="left"/>
     </w:pPr>
     <w:rPr>
       <w:rFonts w:ascii="ＭＳ Ｐゴシック" w:hAnsi="ＭＳ Ｐゴシック" w:eastAsia="Tahoma" w:cs="Arial Black"/>
@@ -4493,10 +4917,9 @@
     <w:pPr>
       <w:widowControl/>
       <w:suppressAutoHyphens w:val="true"/>
-      <w:kinsoku w:val="true"/>
       <w:overflowPunct w:val="true"/>
-      <w:autoSpaceDE w:val="true"/>
-      <w:bidi w:val="0"/>
+      <w:bidi w:val="0"/>
+      <w:jc w:val="left"/>
     </w:pPr>
     <w:rPr>
       <w:rFonts w:ascii="Liberation Serif;Times New Roman" w:hAnsi="Liberation Serif;Times New Roman" w:eastAsia="Tahoma" w:cs="Arial Black"/>
@@ -4513,9 +4936,7 @@
     <w:pPr>
       <w:widowControl/>
       <w:suppressAutoHyphens w:val="true"/>
-      <w:kinsoku w:val="true"/>
       <w:overflowPunct w:val="true"/>
-      <w:autoSpaceDE w:val="true"/>
       <w:bidi w:val="0"/>
       <w:jc w:val="center"/>
     </w:pPr>
@@ -4552,12 +4973,10 @@
         <w:tab w:val="left" w:pos="16235" w:leader="none"/>
       </w:tabs>
       <w:suppressAutoHyphens w:val="true"/>
-      <w:kinsoku w:val="true"/>
       <w:overflowPunct w:val="true"/>
-      <w:autoSpaceDE w:val="true"/>
       <w:bidi w:val="0"/>
       <w:spacing w:lineRule="auto" w:line="240" w:before="115" w:after="0"/>
-      <w:jc w:val="start"/>
+      <w:jc w:val="left"/>
     </w:pPr>
     <w:rPr>
       <w:rFonts w:ascii="ＭＳ Ｐゴシック" w:hAnsi="ＭＳ Ｐゴシック" w:eastAsia="Tahoma" w:cs="Arial Black"/>
@@ -4615,7 +5034,7 @@
       </w:tabs>
       <w:bidi w:val="0"/>
       <w:spacing w:lineRule="auto" w:line="240" w:before="115" w:after="0"/>
-      <w:jc w:val="start"/>
+      <w:jc w:val="left"/>
     </w:pPr>
     <w:rPr>
       <w:rFonts w:ascii="ＭＳ Ｐゴシック" w:hAnsi="ＭＳ Ｐゴシック" w:cs="ＭＳ Ｐゴシック"/>
@@ -4670,7 +5089,7 @@
       </w:tabs>
       <w:bidi w:val="0"/>
       <w:spacing w:lineRule="auto" w:line="240" w:before="90" w:after="0"/>
-      <w:jc w:val="start"/>
+      <w:jc w:val="left"/>
     </w:pPr>
     <w:rPr>
       <w:rFonts w:ascii="ＭＳ Ｐゴシック" w:hAnsi="ＭＳ Ｐゴシック" w:cs="ＭＳ Ｐゴシック"/>
@@ -4724,7 +5143,7 @@
       </w:tabs>
       <w:bidi w:val="0"/>
       <w:spacing w:lineRule="auto" w:line="240" w:before="70" w:after="0"/>
-      <w:jc w:val="start"/>
+      <w:jc w:val="left"/>
     </w:pPr>
     <w:rPr>
       <w:rFonts w:ascii="ＭＳ Ｐゴシック" w:hAnsi="ＭＳ Ｐゴシック" w:cs="ＭＳ Ｐゴシック"/>
@@ -4777,7 +5196,7 @@
       </w:tabs>
       <w:bidi w:val="0"/>
       <w:spacing w:lineRule="auto" w:line="240" w:before="70" w:after="0"/>
-      <w:jc w:val="start"/>
+      <w:jc w:val="left"/>
     </w:pPr>
     <w:rPr>
       <w:rFonts w:ascii="ＭＳ Ｐゴシック" w:hAnsi="ＭＳ Ｐゴシック" w:cs="ＭＳ Ｐゴシック"/>
@@ -4801,7 +5220,7 @@
     <w:pPr>
       <w:bidi w:val="0"/>
       <w:spacing w:lineRule="auto" w:line="240" w:before="70" w:after="0"/>
-      <w:jc w:val="start"/>
+      <w:jc w:val="left"/>
     </w:pPr>
     <w:rPr>
       <w:rFonts w:ascii="ＭＳ Ｐゴシック" w:hAnsi="ＭＳ Ｐゴシック" w:cs="ＭＳ Ｐゴシック"/>
@@ -4825,7 +5244,7 @@
     <w:pPr>
       <w:bidi w:val="0"/>
       <w:spacing w:lineRule="auto" w:line="240" w:before="70" w:after="0"/>
-      <w:jc w:val="start"/>
+      <w:jc w:val="left"/>
     </w:pPr>
     <w:rPr>
       <w:rFonts w:ascii="ＭＳ Ｐゴシック" w:hAnsi="ＭＳ Ｐゴシック" w:cs="ＭＳ Ｐゴシック"/>
@@ -4849,7 +5268,7 @@
     <w:pPr>
       <w:bidi w:val="0"/>
       <w:spacing w:lineRule="auto" w:line="240" w:before="70" w:after="0"/>
-      <w:jc w:val="start"/>
+      <w:jc w:val="left"/>
     </w:pPr>
     <w:rPr>
       <w:rFonts w:ascii="ＭＳ Ｐゴシック" w:hAnsi="ＭＳ Ｐゴシック" w:cs="ＭＳ Ｐゴシック"/>
@@ -4873,7 +5292,7 @@
     <w:pPr>
       <w:bidi w:val="0"/>
       <w:spacing w:lineRule="auto" w:line="240" w:before="70" w:after="0"/>
-      <w:jc w:val="start"/>
+      <w:jc w:val="left"/>
     </w:pPr>
     <w:rPr>
       <w:rFonts w:ascii="ＭＳ Ｐゴシック" w:hAnsi="ＭＳ Ｐゴシック" w:cs="ＭＳ Ｐゴシック"/>
@@ -4915,9 +5334,7 @@
         <w:tab w:val="left" w:pos="16650" w:leader="none"/>
       </w:tabs>
       <w:suppressAutoHyphens w:val="true"/>
-      <w:kinsoku w:val="true"/>
       <w:overflowPunct w:val="true"/>
-      <w:autoSpaceDE w:val="true"/>
       <w:bidi w:val="0"/>
       <w:spacing w:lineRule="auto" w:line="240" w:before="0" w:after="0"/>
       <w:jc w:val="center"/>
@@ -4964,9 +5381,7 @@
         <w:tab w:val="left" w:pos="16650" w:leader="none"/>
       </w:tabs>
       <w:suppressAutoHyphens w:val="true"/>
-      <w:kinsoku w:val="true"/>
       <w:overflowPunct w:val="true"/>
-      <w:autoSpaceDE w:val="true"/>
       <w:bidi w:val="0"/>
       <w:spacing w:lineRule="auto" w:line="240" w:before="115" w:after="0"/>
       <w:jc w:val="center"/>
@@ -5009,12 +5424,10 @@
         <w:tab w:val="left" w:pos="15840" w:leader="none"/>
       </w:tabs>
       <w:suppressAutoHyphens w:val="true"/>
-      <w:kinsoku w:val="true"/>
       <w:overflowPunct w:val="true"/>
-      <w:autoSpaceDE w:val="true"/>
       <w:bidi w:val="0"/>
       <w:spacing w:lineRule="auto" w:line="240" w:before="90" w:after="0"/>
-      <w:jc w:val="start"/>
+      <w:jc w:val="left"/>
     </w:pPr>
     <w:rPr>
       <w:rFonts w:ascii="ＭＳ Ｐゴシック" w:hAnsi="ＭＳ Ｐゴシック" w:eastAsia="Tahoma" w:cs="Arial Black"/>
@@ -5039,10 +5452,9 @@
     <w:pPr>
       <w:widowControl/>
       <w:suppressAutoHyphens w:val="true"/>
-      <w:kinsoku w:val="true"/>
       <w:overflowPunct w:val="true"/>
-      <w:autoSpaceDE w:val="true"/>
-      <w:bidi w:val="0"/>
+      <w:bidi w:val="0"/>
+      <w:jc w:val="left"/>
     </w:pPr>
     <w:rPr>
       <w:rFonts w:ascii="Liberation Serif;Times New Roman" w:hAnsi="Liberation Serif;Times New Roman" w:eastAsia="Tahoma" w:cs="Arial Black"/>
@@ -5059,9 +5471,7 @@
     <w:pPr>
       <w:widowControl/>
       <w:suppressAutoHyphens w:val="true"/>
-      <w:kinsoku w:val="true"/>
       <w:overflowPunct w:val="true"/>
-      <w:autoSpaceDE w:val="true"/>
       <w:bidi w:val="0"/>
       <w:jc w:val="center"/>
     </w:pPr>

</xml_diff>

<commit_message>
TTE comments, improved figures
Accepted/edited much text from Toerless. Better versions of Fig 2 and 3 for IPJ guidelines.
</commit_message>
<xml_diff>
--- a/IPJautonomic.docx
+++ b/IPJautonomic.docx
@@ -29,8 +29,10 @@
       </w:pPr>
       <w:r>
         <w:rPr>
+          <w:rFonts w:ascii="Times New Roman" w:hAnsi="Times New Roman"/>
           <w:i/>
           <w:iCs/>
+          <w:rPrChange w:id="0" w:author="Brian E Carpenter" w:date="2021-05-27T11:27:45Z"/>
         </w:rPr>
         <w:t>By the ANIMA author team</w:t>
       </w:r>
@@ -40,503 +42,6 @@
         <w:pStyle w:val="Heading2"/>
         <w:numPr>
           <w:ilvl w:val="1"/>
-          <w:numId w:val="2"/>
-        </w:numPr>
-        <w:bidi w:val="0"/>
-        <w:jc w:val="left"/>
-        <w:rPr/>
-      </w:pPr>
-      <w:r>
-        <w:rPr/>
-        <w:t>Introduction</w:t>
-      </w:r>
-    </w:p>
-    <w:p>
-      <w:pPr>
-        <w:pStyle w:val="TextBody"/>
-        <w:bidi w:val="0"/>
-        <w:jc w:val="left"/>
-        <w:rPr/>
-      </w:pPr>
-      <w:r>
-        <w:rPr>
-          <w:rFonts w:cs="Times New Roman" w:ascii="Times New Roman" w:hAnsi="Times New Roman"/>
-        </w:rPr>
-        <w:t>In May 2021, six RFCs about autonomic networking were published</w:t>
-      </w:r>
-      <w:r>
-        <w:rPr>
-          <w:rFonts w:cs="Times New Roman" w:ascii="Times New Roman" w:hAnsi="Times New Roman"/>
-          <w:vertAlign w:val="superscript"/>
-        </w:rPr>
-        <w:t>[5,6,7,8,9,10]</w:t>
-      </w:r>
-      <w:r>
-        <w:rPr>
-          <w:rFonts w:cs="Times New Roman" w:ascii="Times New Roman" w:hAnsi="Times New Roman"/>
-        </w:rPr>
-        <w:t>. What’s this all about? One way to sum it up is “plug and play” for the network. Sometimes, that means “plug and play for the ISP” or “plug and play for the enterprise.” This is a step forward from the well known idea of plug and play for home networks.</w:t>
-      </w:r>
-    </w:p>
-    <w:p>
-      <w:pPr>
-        <w:pStyle w:val="TextBody"/>
-        <w:bidi w:val="0"/>
-        <w:jc w:val="left"/>
-        <w:rPr/>
-      </w:pPr>
-      <w:r>
-        <w:rPr>
-          <w:rFonts w:cs="Times New Roman" w:ascii="Times New Roman" w:hAnsi="Times New Roman"/>
-        </w:rPr>
-        <w:t xml:space="preserve">The term “autonomic computing” was coined as much as 20 years ago by IBM. It led naturally to the idea of autonomic networking, which became a topic of discussion in the IRTF Network Management Research Group some years ago, and has led to both research projects and proprietary implementations. </w:t>
-      </w:r>
-      <w:r>
-        <w:rPr>
-          <w:rFonts w:cs="Times New Roman" w:ascii="Times New Roman" w:hAnsi="Times New Roman"/>
-          <w:color w:val="C9211E"/>
-        </w:rPr>
-        <w:t xml:space="preserve">[Short description of some proprietary solutions here?] </w:t>
-      </w:r>
-      <w:r>
-        <w:rPr>
-          <w:rFonts w:cs="Times New Roman" w:ascii="Times New Roman" w:hAnsi="Times New Roman"/>
-        </w:rPr>
-        <w:t>But as always, the need is for interoperability, so proprietary methods have to give way to industry standards. This has been the topic of the IETF’s Autonomic Networking Integrated Model and Approach (ANIMA) working group since late 2014.</w:t>
-      </w:r>
-    </w:p>
-    <w:p>
-      <w:pPr>
-        <w:pStyle w:val="TextBody"/>
-        <w:bidi w:val="0"/>
-        <w:jc w:val="left"/>
-        <w:rPr/>
-      </w:pPr>
-      <w:r>
-        <w:rPr>
-          <w:rFonts w:cs="Times New Roman" w:ascii="Times New Roman" w:hAnsi="Times New Roman"/>
-        </w:rPr>
-        <w:t>The goal is self-management of networks, including self-configuration, self-optimization, self-healing and self-protection. Autonomic Networking (AN) puts operational intelligence into algorithms at the node level, to minimize dependency on human administrators and central management. Nodes capable of AN will discover information about the surrounding network and negotiate parameter settings with their neighbors and other nodes. Later, nodes may also have learning and cognitive capability, i.e. the ability to self-adapt their decision-making process based on information and knowledge sensed from their environment.</w:t>
-      </w:r>
-    </w:p>
-    <w:p>
-      <w:pPr>
-        <w:pStyle w:val="TextBody"/>
-        <w:bidi w:val="0"/>
-        <w:jc w:val="left"/>
-        <w:rPr>
-          <w:rFonts w:ascii="Times New Roman" w:hAnsi="Times New Roman" w:cs="Times New Roman"/>
-        </w:rPr>
-      </w:pPr>
-      <w:r>
-        <w:rPr>
-          <w:rFonts w:cs="Times New Roman" w:ascii="Times New Roman" w:hAnsi="Times New Roman"/>
-        </w:rPr>
-        <w:t xml:space="preserve">Science fiction? Not really. We’ve had routing protocols that meet the definition of “autonomic” for many years. The new idea is that anything that today requires top-down configuration could be configured autonomically by a discovery and negotiation process, governed by some general rules referred to as policy. Why now? Partly because large operators are suffering more and more from the problems and difficulties caused by central configuration of hundreds or thousands of network elements. Partly because after some years of discussion, ideas about how to achieve autonomic networking are becoming concrete. And partly because it is now economic to provide enough computing power in network elements to support AN. </w:t>
-      </w:r>
-    </w:p>
-    <w:p>
-      <w:pPr>
-        <w:pStyle w:val="TextBody"/>
-        <w:bidi w:val="0"/>
-        <w:jc w:val="left"/>
-        <w:rPr>
-          <w:rFonts w:ascii="Times New Roman" w:hAnsi="Times New Roman" w:cs="Times New Roman"/>
-        </w:rPr>
-      </w:pPr>
-      <w:r>
-        <w:rPr>
-          <w:rFonts w:cs="Times New Roman" w:ascii="Times New Roman" w:hAnsi="Times New Roman"/>
-        </w:rPr>
-        <w:t>Of course it’s fundamental that AN techniques must co-exist with and interoperate with standard network management tools and methods; they must be “NOC-friendly,” i.e., fit seamlessly with existing Network Operations Centers. Also, various aspects of security are vital for AN. Exactly as with self-driving cars, a self-managing network needs to be significantly more secure than a manually configured network, or no enterprise will accept it. Indeed, getting security right has been a major part of the ANIMA working group’s job.</w:t>
-      </w:r>
-    </w:p>
-    <w:p>
-      <w:pPr>
-        <w:pStyle w:val="TextBody"/>
-        <w:bidi w:val="0"/>
-        <w:jc w:val="left"/>
-        <w:rPr/>
-      </w:pPr>
-      <w:r>
-        <w:rPr>
-          <w:rFonts w:cs="Times New Roman" w:ascii="Times New Roman" w:hAnsi="Times New Roman"/>
-        </w:rPr>
-        <w:t>At the same time, continued rapid growth of size and complexity of  home networks is expected. It goes without saying that they need to be completely self-managing, but the role of AN techniques in home networks remains to be explored and is not discussed in this article. More work is also needed on how AN applies to the Internet of Things.</w:t>
-      </w:r>
-    </w:p>
-    <w:p>
-      <w:pPr>
-        <w:pStyle w:val="Heading2"/>
-        <w:numPr>
-          <w:ilvl w:val="1"/>
-          <w:numId w:val="2"/>
-        </w:numPr>
-        <w:bidi w:val="0"/>
-        <w:jc w:val="left"/>
-        <w:rPr/>
-      </w:pPr>
-      <w:r>
-        <w:rPr/>
-        <w:t>Terminology</w:t>
-      </w:r>
-    </w:p>
-    <w:p>
-      <w:pPr>
-        <w:pStyle w:val="TextBody"/>
-        <w:bidi w:val="0"/>
-        <w:jc w:val="left"/>
-        <w:rPr/>
-      </w:pPr>
-      <w:r>
-        <w:rPr/>
-        <w:t xml:space="preserve">According to various dictionaries, there are differences between the terms </w:t>
-      </w:r>
-      <w:r>
-        <w:rPr>
-          <w:i/>
-          <w:iCs/>
-        </w:rPr>
-        <w:t>automatic, autonomous</w:t>
-      </w:r>
-      <w:r>
-        <w:rPr>
-          <w:i w:val="false"/>
-          <w:iCs w:val="false"/>
-        </w:rPr>
-        <w:t xml:space="preserve"> and </w:t>
-      </w:r>
-      <w:r>
-        <w:rPr>
-          <w:i/>
-          <w:iCs/>
-        </w:rPr>
-        <w:t>autonomic.</w:t>
-      </w:r>
-    </w:p>
-    <w:p>
-      <w:pPr>
-        <w:pStyle w:val="TextBody"/>
-        <w:bidi w:val="0"/>
-        <w:jc w:val="left"/>
-        <w:rPr/>
-      </w:pPr>
-      <w:r>
-        <w:rPr>
-          <w:i/>
-          <w:iCs/>
-        </w:rPr>
-        <w:t>Automatic:</w:t>
-      </w:r>
-      <w:r>
-        <w:rPr>
-          <w:i w:val="false"/>
-          <w:iCs w:val="false"/>
-        </w:rPr>
-        <w:t xml:space="preserve"> as if done by a machine.</w:t>
-      </w:r>
-    </w:p>
-    <w:p>
-      <w:pPr>
-        <w:pStyle w:val="TextBody"/>
-        <w:bidi w:val="0"/>
-        <w:jc w:val="left"/>
-        <w:rPr/>
-      </w:pPr>
-      <w:r>
-        <w:rPr>
-          <w:i/>
-          <w:iCs/>
-        </w:rPr>
-        <w:t>Autonomous:</w:t>
-      </w:r>
-      <w:r>
-        <w:rPr>
-          <w:i w:val="false"/>
-          <w:iCs w:val="false"/>
-        </w:rPr>
-        <w:t xml:space="preserve"> responding and reacting on its own, with no external control.</w:t>
-      </w:r>
-    </w:p>
-    <w:p>
-      <w:pPr>
-        <w:pStyle w:val="TextBody"/>
-        <w:bidi w:val="0"/>
-        <w:jc w:val="left"/>
-        <w:rPr/>
-      </w:pPr>
-      <w:r>
-        <w:rPr>
-          <w:i/>
-          <w:iCs/>
-        </w:rPr>
-        <w:t xml:space="preserve">Autonomic: </w:t>
-      </w:r>
-      <w:r>
-        <w:rPr>
-          <w:i w:val="false"/>
-          <w:iCs w:val="false"/>
-        </w:rPr>
-        <w:t>behaving spontaneously due to internal stimuli.</w:t>
-      </w:r>
-    </w:p>
-    <w:p>
-      <w:pPr>
-        <w:pStyle w:val="TextBody"/>
-        <w:bidi w:val="0"/>
-        <w:jc w:val="left"/>
-        <w:rPr/>
-      </w:pPr>
-      <w:r>
-        <w:rPr>
-          <w:i w:val="false"/>
-          <w:iCs w:val="false"/>
-        </w:rPr>
-        <w:t xml:space="preserve">The last two are certainly similar, but following industry practice we prefer </w:t>
-      </w:r>
-      <w:r>
-        <w:rPr>
-          <w:i/>
-          <w:iCs/>
-        </w:rPr>
-        <w:t xml:space="preserve">autonomic. </w:t>
-      </w:r>
-      <w:r>
-        <w:rPr>
-          <w:i w:val="false"/>
-          <w:iCs w:val="false"/>
-        </w:rPr>
-        <w:t xml:space="preserve">The </w:t>
-      </w:r>
-      <w:r>
-        <w:rPr>
-          <w:i/>
-          <w:iCs/>
-        </w:rPr>
-        <w:t xml:space="preserve">autonomic nervous system </w:t>
-      </w:r>
-      <w:r>
-        <w:rPr>
-          <w:i w:val="false"/>
-          <w:iCs w:val="false"/>
-        </w:rPr>
-        <w:t xml:space="preserve">acts largely unconsciously and regulates bodily functions such as heart rate. </w:t>
-      </w:r>
-      <w:r>
-        <w:rPr>
-          <w:i/>
-          <w:iCs/>
-        </w:rPr>
-        <w:t xml:space="preserve">Autonomic computing </w:t>
-      </w:r>
-      <w:r>
-        <w:rPr>
-          <w:i w:val="false"/>
-          <w:iCs w:val="false"/>
-        </w:rPr>
-        <w:t>was defined by IBM in 2001 as referring to</w:t>
-      </w:r>
-      <w:r>
-        <w:rPr>
-          <w:i/>
-          <w:iCs/>
-        </w:rPr>
-        <w:t xml:space="preserve"> “</w:t>
-      </w:r>
-      <w:r>
-        <w:rPr>
-          <w:i w:val="false"/>
-          <w:iCs w:val="false"/>
-        </w:rPr>
-        <w:t xml:space="preserve">self-managing distributed computing resources, adapting to unpredictable changes while hiding intrinsic complexity from operators and users.” We define an </w:t>
-      </w:r>
-      <w:r>
-        <w:rPr>
-          <w:i/>
-          <w:iCs/>
-        </w:rPr>
-        <w:t>autonomic network</w:t>
-      </w:r>
-      <w:r>
-        <w:rPr>
-          <w:i w:val="false"/>
-          <w:iCs w:val="false"/>
-        </w:rPr>
-        <w:t xml:space="preserve"> as self-managing (self-configuring, selfprotecting, self-healing, self-optimizing) but allowing high-level guidance by a central entity.</w:t>
-      </w:r>
-    </w:p>
-    <w:p>
-      <w:pPr>
-        <w:pStyle w:val="TextBody"/>
-        <w:bidi w:val="0"/>
-        <w:jc w:val="left"/>
-        <w:rPr/>
-      </w:pPr>
-      <w:r>
-        <w:rPr>
-          <w:i/>
-          <w:iCs/>
-        </w:rPr>
-        <w:t>Autonomic Function:</w:t>
-      </w:r>
-      <w:r>
-        <w:rPr>
-          <w:i w:val="false"/>
-          <w:iCs w:val="false"/>
-        </w:rPr>
-        <w:t xml:space="preserve"> A specific self-managing feature or function.</w:t>
-      </w:r>
-    </w:p>
-    <w:p>
-      <w:pPr>
-        <w:pStyle w:val="TextBody"/>
-        <w:bidi w:val="0"/>
-        <w:jc w:val="left"/>
-        <w:rPr/>
-      </w:pPr>
-      <w:r>
-        <w:rPr>
-          <w:i/>
-          <w:iCs/>
-        </w:rPr>
-        <w:t>Autonomic Service Agent (ASA)</w:t>
-      </w:r>
-      <w:r>
-        <w:rPr>
-          <w:i w:val="false"/>
-          <w:iCs w:val="false"/>
-        </w:rPr>
-        <w:t>: An agent that implements an autonomic function, in part (for a distributed function) or whole.</w:t>
-      </w:r>
-    </w:p>
-    <w:p>
-      <w:pPr>
-        <w:pStyle w:val="TextBody"/>
-        <w:bidi w:val="0"/>
-        <w:jc w:val="left"/>
-        <w:rPr/>
-      </w:pPr>
-      <w:r>
-        <w:rPr>
-          <w:i/>
-          <w:iCs/>
-        </w:rPr>
-        <w:t>Autonomic Node:</w:t>
-      </w:r>
-      <w:r>
-        <w:rPr>
-          <w:i w:val="false"/>
-          <w:iCs w:val="false"/>
-        </w:rPr>
-        <w:t xml:space="preserve"> A node that embodies autonomic functions</w:t>
-      </w:r>
-    </w:p>
-    <w:p>
-      <w:pPr>
-        <w:pStyle w:val="TextBody"/>
-        <w:bidi w:val="0"/>
-        <w:jc w:val="left"/>
-        <w:rPr/>
-      </w:pPr>
-      <w:r>
-        <w:rPr>
-          <w:i/>
-          <w:iCs/>
-        </w:rPr>
-        <w:t>Autonomic Control Plane (ACP):</w:t>
-      </w:r>
-      <w:r>
-        <w:rPr>
-          <w:i w:val="false"/>
-          <w:iCs w:val="false"/>
-        </w:rPr>
-        <w:t xml:space="preserve"> A self-configuring, fully secure, virtual network used for all autonomic messaging.</w:t>
-      </w:r>
-    </w:p>
-    <w:p>
-      <w:pPr>
-        <w:pStyle w:val="TextBody"/>
-        <w:bidi w:val="0"/>
-        <w:jc w:val="left"/>
-        <w:rPr/>
-      </w:pPr>
-      <w:r>
-        <w:rPr>
-          <w:i w:val="false"/>
-          <w:iCs w:val="false"/>
-        </w:rPr>
-        <w:t>More details about these terms can be found in RFC7575</w:t>
-      </w:r>
-      <w:r>
-        <w:rPr>
-          <w:i w:val="false"/>
-          <w:iCs w:val="false"/>
-          <w:vertAlign w:val="superscript"/>
-        </w:rPr>
-        <w:t>[1]</w:t>
-      </w:r>
-      <w:r>
-        <w:rPr>
-          <w:i w:val="false"/>
-          <w:iCs w:val="false"/>
-        </w:rPr>
-        <w:t xml:space="preserve"> and RFC8993</w:t>
-      </w:r>
-      <w:r>
-        <w:rPr>
-          <w:i w:val="false"/>
-          <w:iCs w:val="false"/>
-          <w:vertAlign w:val="superscript"/>
-        </w:rPr>
-        <w:t>[8]</w:t>
-      </w:r>
-      <w:r>
-        <w:rPr>
-          <w:i w:val="false"/>
-          <w:iCs w:val="false"/>
-        </w:rPr>
-        <w:t xml:space="preserve">. </w:t>
-      </w:r>
-    </w:p>
-    <w:p>
-      <w:pPr>
-        <w:pStyle w:val="Heading2"/>
-        <w:numPr>
-          <w:ilvl w:val="1"/>
-          <w:numId w:val="2"/>
-        </w:numPr>
-        <w:bidi w:val="0"/>
-        <w:jc w:val="left"/>
-        <w:rPr/>
-      </w:pPr>
-      <w:r>
-        <w:rPr>
-          <w:i w:val="false"/>
-          <w:iCs w:val="false"/>
-        </w:rPr>
-        <w:t>Outline of the ANIMA model</w:t>
-      </w:r>
-    </w:p>
-    <w:p>
-      <w:pPr>
-        <w:pStyle w:val="TextBody"/>
-        <w:bidi w:val="0"/>
-        <w:jc w:val="left"/>
-        <w:rPr/>
-      </w:pPr>
-      <w:r>
-        <w:rPr>
-          <w:i w:val="false"/>
-          <w:iCs w:val="false"/>
-        </w:rPr>
-        <w:t>As always in network management, there are literally thousands or millions of details that cannot be standardized or even described centrally. What we can do is define a model, a platform, and a toolkit, just as SNMP (Simple Network Management Protocol) and NETCONF (Network Configuration Protocol) have done in the past. The main items in the model are:</w:t>
-      </w:r>
-    </w:p>
-    <w:p>
-      <w:pPr>
-        <w:pStyle w:val="TextBody"/>
-        <w:numPr>
-          <w:ilvl w:val="0"/>
           <w:numId w:val="3"/>
         </w:numPr>
         <w:bidi w:val="0"/>
@@ -545,158 +50,322 @@
       </w:pPr>
       <w:r>
         <w:rPr/>
-        <w:t>Bootstrapping and trust infrastructure. This covers how nodes are authenticated and securely admitted to an autonomic network, and how they establish mutual trust.</w:t>
+        <w:t>Introduction</w:t>
       </w:r>
     </w:p>
     <w:p>
       <w:pPr>
         <w:pStyle w:val="TextBody"/>
-        <w:numPr>
-          <w:ilvl w:val="0"/>
-          <w:numId w:val="3"/>
-        </w:numPr>
-        <w:bidi w:val="0"/>
-        <w:jc w:val="left"/>
-        <w:rPr/>
-      </w:pPr>
-      <w:r>
-        <w:rPr/>
-        <w:t>Secure Autonomic Control Plane (ACP). This is an automatically constructed encrypted virtual network, containing only authenticated nodes that rightfully belong to a particular autonomic domain.</w:t>
+        <w:rPr>
+          <w:rFonts w:ascii="Times New Roman" w:hAnsi="Times New Roman"/>
+          <w:sz w:val="24"/>
+          <w:szCs w:val="24"/>
+        </w:rPr>
+      </w:pPr>
+      <w:r>
+        <w:rPr>
+          <w:rFonts w:ascii="Times New Roman" w:hAnsi="Times New Roman"/>
+          <w:sz w:val="24"/>
+          <w:szCs w:val="24"/>
+          <w:rPrChange w:id="0" w:author="Brian E Carpenter" w:date="2021-05-27T11:27:28Z"/>
+        </w:rPr>
+        <w:t>In May 2021, six RFCs about autonomic networking were published</w:t>
+      </w:r>
+      <w:r>
+        <w:rPr>
+          <w:rFonts w:ascii="Times New Roman" w:hAnsi="Times New Roman"/>
+          <w:sz w:val="24"/>
+          <w:szCs w:val="24"/>
+          <w:vertAlign w:val="superscript"/>
+          <w:rPrChange w:id="0" w:author="Brian E Carpenter" w:date="2021-05-27T11:27:28Z"/>
+        </w:rPr>
+        <w:t>[5,6,7,8,9,10]</w:t>
+      </w:r>
+      <w:r>
+        <w:rPr>
+          <w:rFonts w:ascii="Times New Roman" w:hAnsi="Times New Roman"/>
+          <w:position w:val="0"/>
+          <w:sz w:val="24"/>
+          <w:sz w:val="24"/>
+          <w:szCs w:val="24"/>
+          <w:vertAlign w:val="baseline"/>
+          <w:rPrChange w:id="0" w:author="Brian E Carpenter" w:date="2021-05-27T11:27:28Z"/>
+        </w:rPr>
+        <w:t xml:space="preserve">as a </w:t>
+      </w:r>
+      <w:r>
+        <w:rPr>
+          <w:rFonts w:ascii="Times New Roman" w:hAnsi="Times New Roman"/>
+          <w:sz w:val="24"/>
+          <w:szCs w:val="24"/>
+          <w:rPrChange w:id="0" w:author="Brian E Carpenter" w:date="2021-05-27T11:27:28Z"/>
+        </w:rPr>
+        <w:t>result of the work of the “Autonomic Networking Integrated Model and Approach” (ANIMA) working group of the IETF. These RFCs complete the initial charter of that working group, which was started in late 2014 (see [11] for a summary of its inception ). This foundation allows the industry to build IETF-standardized network solutions for an “Autonomic Networking Infrastructure” (ANI) into every network device.</w:t>
       </w:r>
     </w:p>
     <w:p>
       <w:pPr>
         <w:pStyle w:val="TextBody"/>
-        <w:numPr>
-          <w:ilvl w:val="0"/>
-          <w:numId w:val="3"/>
-        </w:numPr>
-        <w:bidi w:val="0"/>
-        <w:jc w:val="left"/>
-        <w:rPr/>
-      </w:pPr>
-      <w:r>
-        <w:rPr/>
-        <w:t>Discovery for autonomic nodes. This is a mechanism by which nodes attached to the ACP can discover each other. In practice, discovery occurs at a finer grain than nodes, since it really operates at the level of a node’s capabilities and objectives.</w:t>
+        <w:rPr>
+          <w:rFonts w:ascii="Times New Roman" w:hAnsi="Times New Roman"/>
+          <w:sz w:val="24"/>
+          <w:szCs w:val="24"/>
+        </w:rPr>
+      </w:pPr>
+      <w:r>
+        <w:rPr>
+          <w:rFonts w:ascii="Times New Roman" w:hAnsi="Times New Roman"/>
+          <w:sz w:val="24"/>
+          <w:szCs w:val="24"/>
+          <w:rPrChange w:id="0" w:author="Brian E Carpenter" w:date="2021-05-27T11:27:28Z"/>
+        </w:rPr>
+        <w:t>What is this all about? One way to sum it up is “plug and play” for the network. This can mean “plug and play for the ISP” or “for the enterprise.” or “for industrial networks”. This is a significant step forward from the well known idea of plug and play for home networks, which the IETF addresses in the HOMENET WG.</w:t>
       </w:r>
     </w:p>
     <w:p>
       <w:pPr>
         <w:pStyle w:val="TextBody"/>
-        <w:numPr>
-          <w:ilvl w:val="0"/>
-          <w:numId w:val="3"/>
-        </w:numPr>
-        <w:bidi w:val="0"/>
-        <w:jc w:val="left"/>
-        <w:rPr/>
-      </w:pPr>
-      <w:r>
-        <w:rPr/>
-        <w:t>Negotiation and synchronization for autonomic nodes. Once nodes have discovered each other, they can synchronize data between themselves, or actively negotiate parameters and resources.</w:t>
+        <w:rPr>
+          <w:rFonts w:ascii="Times New Roman" w:hAnsi="Times New Roman"/>
+          <w:sz w:val="24"/>
+          <w:szCs w:val="24"/>
+        </w:rPr>
+      </w:pPr>
+      <w:r>
+        <w:rPr>
+          <w:rFonts w:ascii="Times New Roman" w:hAnsi="Times New Roman"/>
+          <w:sz w:val="24"/>
+          <w:szCs w:val="24"/>
+          <w:rPrChange w:id="0" w:author="Brian E Carpenter" w:date="2021-05-27T11:27:28Z"/>
+        </w:rPr>
+        <w:t>The term “autonomic computing” was coined as early as 20 years ago by IBM. It led naturally to the idea of autonomic networking, which became a topic of discussion and work in the IRTF Network Management Research Group. This resulted in RFCs</w:t>
+      </w:r>
+      <w:r>
+        <w:rPr>
+          <w:rFonts w:ascii="Times New Roman" w:hAnsi="Times New Roman"/>
+          <w:sz w:val="24"/>
+          <w:szCs w:val="24"/>
+          <w:vertAlign w:val="superscript"/>
+          <w:rPrChange w:id="0" w:author="Brian E Carpenter" w:date="2021-05-27T11:27:28Z"/>
+        </w:rPr>
+        <w:t>[1,2]</w:t>
+      </w:r>
+      <w:r>
+        <w:rPr>
+          <w:rFonts w:ascii="Times New Roman" w:hAnsi="Times New Roman"/>
+          <w:sz w:val="24"/>
+          <w:szCs w:val="24"/>
+          <w:rPrChange w:id="0" w:author="Brian E Carpenter" w:date="2021-05-27T11:27:28Z"/>
+        </w:rPr>
+        <w:t xml:space="preserve"> describing the outline of an envisioned autonomic networking infrastructure (ANI) and ultimately in the creation of the ANIMA WG. Since then, various aspects of the problem space were addressed in research, and in proprietary implementations by some vendors. </w:t>
+      </w:r>
+      <w:r>
+        <w:rPr>
+          <w:rFonts w:ascii="Times New Roman" w:hAnsi="Times New Roman"/>
+          <w:sz w:val="24"/>
+          <w:szCs w:val="24"/>
+          <w:rPrChange w:id="0" w:author="Brian E Carpenter" w:date="2021-05-27T11:27:28Z"/>
+        </w:rPr>
+        <w:t xml:space="preserve">But as always, the need is for interoperability, so proprietary methods have to give way to industry standards. This is the </w:t>
+      </w:r>
+      <w:r>
+        <w:rPr>
+          <w:rFonts w:eastAsia="Times New Roman" w:cs="Times New Roman" w:ascii="Times New Roman" w:hAnsi="Times New Roman"/>
+          <w:color w:val="auto"/>
+          <w:kern w:val="0"/>
+          <w:sz w:val="24"/>
+          <w:szCs w:val="24"/>
+          <w:lang w:val="en-US" w:eastAsia="en-US" w:bidi="ar-SA"/>
+          <w:rPrChange w:id="0" w:author="Brian E Carpenter" w:date="2021-05-27T11:27:28Z"/>
+        </w:rPr>
+        <w:t>job</w:t>
+      </w:r>
+      <w:r>
+        <w:rPr>
+          <w:rFonts w:ascii="Times New Roman" w:hAnsi="Times New Roman"/>
+          <w:sz w:val="24"/>
+          <w:szCs w:val="24"/>
+          <w:rPrChange w:id="0" w:author="Brian E Carpenter" w:date="2021-05-27T11:27:28Z"/>
+        </w:rPr>
+        <w:t xml:space="preserve"> of the ANIMA working group.</w:t>
       </w:r>
     </w:p>
     <w:p>
       <w:pPr>
         <w:pStyle w:val="TextBody"/>
-        <w:numPr>
-          <w:ilvl w:val="0"/>
-          <w:numId w:val="3"/>
-        </w:numPr>
-        <w:bidi w:val="0"/>
-        <w:jc w:val="left"/>
-        <w:rPr/>
-      </w:pPr>
-      <w:r>
-        <w:rPr/>
-        <w:t>Autonomic functions operate by negotiating and synchronizing data with their peers in other nodes, and by directly configuring manageable devices in their own scope.</w:t>
+        <w:rPr>
+          <w:rFonts w:ascii="Times New Roman" w:hAnsi="Times New Roman"/>
+          <w:sz w:val="24"/>
+          <w:szCs w:val="24"/>
+        </w:rPr>
+      </w:pPr>
+      <w:r>
+        <w:rPr>
+          <w:rFonts w:ascii="Times New Roman" w:hAnsi="Times New Roman"/>
+          <w:sz w:val="24"/>
+          <w:szCs w:val="24"/>
+          <w:rPrChange w:id="0" w:author="Brian E Carpenter" w:date="2021-05-27T11:27:28Z"/>
+        </w:rPr>
+        <w:t xml:space="preserve">The goal is self-management of networks, including self-configuration, self-optimization, self-healing and self-protection </w:t>
+      </w:r>
+      <w:commentRangeStart w:id="0"/>
+      <w:r>
+        <w:rPr>
+          <w:rFonts w:ascii="Times New Roman" w:hAnsi="Times New Roman"/>
+          <w:sz w:val="24"/>
+          <w:szCs w:val="24"/>
+          <w:rPrChange w:id="0" w:author="Brian E Carpenter" w:date="2021-05-27T11:27:28Z"/>
+        </w:rPr>
+        <w:t xml:space="preserve">(sometimes called self-X). </w:t>
+      </w:r>
+      <w:r>
+        <w:rPr>
+          <w:rFonts w:ascii="Times New Roman" w:hAnsi="Times New Roman"/>
+          <w:sz w:val="24"/>
+          <w:szCs w:val="24"/>
+          <w:rPrChange w:id="0" w:author="Brian E Carpenter" w:date="2021-05-27T11:27:28Z"/>
+        </w:rPr>
+      </w:r>
+      <w:commentRangeEnd w:id="0"/>
+      <w:r>
+        <w:commentReference w:id="0"/>
+      </w:r>
+      <w:r>
+        <w:rPr>
+          <w:rFonts w:ascii="Times New Roman" w:hAnsi="Times New Roman"/>
+          <w:sz w:val="24"/>
+          <w:szCs w:val="24"/>
+          <w:rPrChange w:id="0" w:author="Brian E Carpenter" w:date="2021-05-27T11:27:28Z"/>
+        </w:rPr>
+        <w:t>Autonomic Networking (AN) puts operational intelligence into algorithms at the node level, to minimize dependency on human administrators and central management. Nodes capable of AN will discover information about the surrounding network and negotiate parameter settings with their neighbors and other nodes. Later, nodes may also have learning and cognitive capability, i.e. the ability to self-adapt their decision-making process based on information and knowledge sensed from their environment.</w:t>
       </w:r>
     </w:p>
     <w:p>
       <w:pPr>
         <w:pStyle w:val="TextBody"/>
-        <w:numPr>
-          <w:ilvl w:val="0"/>
-          <w:numId w:val="3"/>
-        </w:numPr>
-        <w:bidi w:val="0"/>
-        <w:jc w:val="left"/>
-        <w:rPr/>
-      </w:pPr>
-      <w:r>
-        <w:rPr/>
-        <w:t>Discovery, synchronization and negotiation proceed by use of the GeneRic Autonomic Signaling Protocol (GRASP).</w:t>
+        <w:rPr>
+          <w:rFonts w:ascii="Times New Roman" w:hAnsi="Times New Roman"/>
+          <w:sz w:val="24"/>
+          <w:szCs w:val="24"/>
+        </w:rPr>
+      </w:pPr>
+      <w:r>
+        <w:rPr>
+          <w:rFonts w:ascii="Times New Roman" w:hAnsi="Times New Roman"/>
+          <w:sz w:val="24"/>
+          <w:szCs w:val="24"/>
+          <w:rPrChange w:id="0" w:author="Brian E Carpenter" w:date="2021-05-27T11:27:28Z"/>
+        </w:rPr>
+        <w:t>Science fiction? Not really. Distributed routing protocols as introduced with the ARPANET in the 1970s and later in the Internet are at their core autonomic: self-configuring, self-optimizing, self-healing. Examples include OSPF (Open Shortest Path First) and IS-IS (Intermediate System to Intermediate System). But over the decades since their original deployment, even those protocols have evolved to become provisioning monsters requiring the human configuration of “nerd-knob” parameters and policies for operators. A whole industry and research discipline for network Operations Administration and Management (OAM) evolved to define architectures consisting of an ever more complex multitude of layers between the actual intent for the service level objectives of the network (and by implication its protocols) and all those “magic” parameters that need to be provisioned consistently and dynamically into each network device whenever there is any change. (As evidence, consider that the IETF alone has standardized about 50 YANG modules, each of which contains sub-modules and many individual parameters.</w:t>
+      </w:r>
+      <w:r>
+        <w:rPr>
+          <w:rFonts w:ascii="Times New Roman" w:hAnsi="Times New Roman"/>
+          <w:sz w:val="24"/>
+          <w:szCs w:val="24"/>
+          <w:rPrChange w:id="0" w:author="Brian E Carpenter" w:date="2021-05-27T11:27:28Z"/>
+        </w:rPr>
+        <w:commentReference w:id="1"/>
+      </w:r>
+      <w:r>
+        <w:rPr>
+          <w:rFonts w:ascii="Times New Roman" w:hAnsi="Times New Roman"/>
+          <w:sz w:val="24"/>
+          <w:szCs w:val="24"/>
+          <w:rPrChange w:id="0" w:author="Brian E Carpenter" w:date="2021-05-27T11:27:28Z"/>
+        </w:rPr>
+        <w:t>)</w:t>
       </w:r>
     </w:p>
     <w:p>
       <w:pPr>
         <w:pStyle w:val="TextBody"/>
-        <w:numPr>
-          <w:ilvl w:val="0"/>
-          <w:numId w:val="3"/>
-        </w:numPr>
-        <w:bidi w:val="0"/>
-        <w:jc w:val="left"/>
-        <w:rPr/>
-      </w:pPr>
-      <w:r>
-        <w:rPr/>
-        <w:t>Autonomic service agents (ASAs) are composed of one or more autonomic functions.</w:t>
+        <w:rPr>
+          <w:rFonts w:ascii="Times New Roman" w:hAnsi="Times New Roman"/>
+          <w:sz w:val="24"/>
+          <w:szCs w:val="24"/>
+        </w:rPr>
+      </w:pPr>
+      <w:r>
+        <w:rPr>
+          <w:rFonts w:ascii="Times New Roman" w:hAnsi="Times New Roman"/>
+          <w:sz w:val="24"/>
+          <w:szCs w:val="24"/>
+          <w:rPrChange w:id="0" w:author="Brian E Carpenter" w:date="2021-05-27T11:27:28Z"/>
+        </w:rPr>
+        <w:t>In today’s networks, these parameters are almost exclusively implemented through a highly complex and most often centralized set of “Software Defined Networking” (SDN) controller and orchestrator tools and by human operators. These solutions are difficult and expensive to build, maintain, validate, predict, secure and above all to make reliable and resilient. These problems are rarely seen from the outside, but only when network services are under oversight of regulatory entities that publish reports of those problems, such as</w:t>
+      </w:r>
+      <w:r>
+        <w:rPr>
+          <w:rFonts w:ascii="Times New Roman" w:hAnsi="Times New Roman"/>
+          <w:sz w:val="24"/>
+          <w:szCs w:val="24"/>
+          <w:vertAlign w:val="superscript"/>
+          <w:rPrChange w:id="0" w:author="Brian E Carpenter" w:date="2021-05-27T11:27:28Z"/>
+        </w:rPr>
+        <w:t>[12]</w:t>
+      </w:r>
+      <w:r>
+        <w:rPr>
+          <w:rFonts w:ascii="Times New Roman" w:hAnsi="Times New Roman"/>
+          <w:sz w:val="24"/>
+          <w:szCs w:val="24"/>
+          <w:rPrChange w:id="0" w:author="Brian E Carpenter" w:date="2021-05-27T11:27:28Z"/>
+        </w:rPr>
+        <w:t>. SDN architectures are also highly proprietary, very often from a single vendor, and typically require significant customization through programming for any multi-vendor network deployment. They therefore require network owners to not only hire network operators but also have them become SDN developers.</w:t>
       </w:r>
     </w:p>
     <w:p>
       <w:pPr>
         <w:pStyle w:val="TextBody"/>
-        <w:numPr>
-          <w:ilvl w:val="0"/>
-          <w:numId w:val="3"/>
-        </w:numPr>
-        <w:bidi w:val="0"/>
-        <w:jc w:val="left"/>
-        <w:rPr/>
-      </w:pPr>
-      <w:r>
-        <w:rPr/>
-        <w:t>Centrally defined policy or configuration rules may be obtained by an ASA via GRASP synchronization, or if appropriate by conventional methods such as an interface to NETCONF or DNS-SD (DNS Service Discovery).</w:t>
+        <w:rPr>
+          <w:rFonts w:ascii="Times New Roman" w:hAnsi="Times New Roman"/>
+          <w:sz w:val="24"/>
+          <w:szCs w:val="24"/>
+        </w:rPr>
+      </w:pPr>
+      <w:r>
+        <w:rPr>
+          <w:rFonts w:ascii="Times New Roman" w:hAnsi="Times New Roman"/>
+          <w:sz w:val="24"/>
+          <w:szCs w:val="24"/>
+          <w:rPrChange w:id="0" w:author="Brian E Carpenter" w:date="2021-05-27T11:27:28Z"/>
+        </w:rPr>
+        <w:t xml:space="preserve">Nevertheless, these SDN methods are the best option for existing large networks. They are marketed with terms that evolved in the last few years, such as “Zero Touch Networks”, “Intent Based Networking”, or “Self Driving Networks”. </w:t>
+      </w:r>
+      <w:r>
+        <w:rPr>
+          <w:rFonts w:ascii="Times New Roman" w:hAnsi="Times New Roman"/>
+          <w:color w:val="000000"/>
+          <w:sz w:val="24"/>
+          <w:szCs w:val="24"/>
+          <w:rPrChange w:id="0" w:author="Brian E Carpenter" w:date="2021-05-27T11:27:28Z"/>
+        </w:rPr>
+        <w:t xml:space="preserve"> </w:t>
+      </w:r>
+      <w:r>
+        <w:rPr>
+          <w:rFonts w:ascii="Times New Roman" w:hAnsi="Times New Roman"/>
+          <w:color w:val="000000"/>
+          <w:sz w:val="24"/>
+          <w:szCs w:val="24"/>
+          <w:rPrChange w:id="0" w:author="Brian E Carpenter" w:date="2021-05-27T11:27:28Z"/>
+        </w:rPr>
+        <w:t>In the metaphor of a network being a car, Figure 1 shows how today’s networks are driven, and how ANIMA would like them to be.</w:t>
       </w:r>
     </w:p>
     <w:p>
       <w:pPr>
         <w:pStyle w:val="TextBody"/>
-        <w:bidi w:val="0"/>
-        <w:jc w:val="left"/>
-        <w:rPr/>
-      </w:pPr>
-      <w:r>
-        <w:rPr/>
-        <w:t>Figure 1 shows an outline of the model as a whole.</w:t>
-      </w:r>
-    </w:p>
-    <w:p>
-      <w:pPr>
-        <w:pStyle w:val="Heading2"/>
-        <w:numPr>
-          <w:ilvl w:val="1"/>
-          <w:numId w:val="2"/>
-        </w:numPr>
-        <w:bidi w:val="0"/>
-        <w:jc w:val="left"/>
-        <w:rPr/>
-      </w:pPr>
-      <w:r>
+        <w:rPr/>
+      </w:pPr>
+      <w:r>
+        <w:rPr/>
         <w:drawing>
-          <wp:anchor behindDoc="0" distT="0" distB="0" distL="0" distR="0" simplePos="0" locked="0" layoutInCell="1" allowOverlap="1" relativeHeight="2">
-            <wp:simplePos x="0" y="0"/>
-            <wp:positionH relativeFrom="column">
-              <wp:align>center</wp:align>
-            </wp:positionH>
-            <wp:positionV relativeFrom="paragraph">
-              <wp:posOffset>635</wp:posOffset>
-            </wp:positionV>
-            <wp:extent cx="6332220" cy="3559810"/>
+          <wp:inline distT="0" distB="0" distL="0" distR="0">
+            <wp:extent cx="6332220" cy="2607310"/>
             <wp:effectExtent l="0" t="0" r="0" b="0"/>
-            <wp:wrapSquare wrapText="largest"/>
-            <wp:docPr id="1" name="Image1" descr=""/>
+            <wp:docPr id="1" name="Picture 5" descr=""/>
             <wp:cNvGraphicFramePr>
               <a:graphicFrameLocks xmlns:a="http://schemas.openxmlformats.org/drawingml/2006/main" noChangeAspect="1"/>
             </wp:cNvGraphicFramePr>
@@ -704,7 +373,7 @@
               <a:graphicData uri="http://schemas.openxmlformats.org/drawingml/2006/picture">
                 <pic:pic xmlns:pic="http://schemas.openxmlformats.org/drawingml/2006/picture">
                   <pic:nvPicPr>
-                    <pic:cNvPr id="1" name="Image1" descr=""/>
+                    <pic:cNvPr id="1" name="Picture 5" descr=""/>
                     <pic:cNvPicPr>
                       <a:picLocks noChangeAspect="1" noChangeArrowheads="1"/>
                     </pic:cNvPicPr>
@@ -718,7 +387,722 @@
                   <pic:spPr bwMode="auto">
                     <a:xfrm>
                       <a:off x="0" y="0"/>
-                      <a:ext cx="6332220" cy="3559810"/>
+                      <a:ext cx="6332220" cy="2607310"/>
+                    </a:xfrm>
+                    <a:prstGeom prst="rect">
+                      <a:avLst/>
+                    </a:prstGeom>
+                  </pic:spPr>
+                </pic:pic>
+              </a:graphicData>
+            </a:graphic>
+          </wp:inline>
+        </w:drawing>
+      </w:r>
+    </w:p>
+    <w:p>
+      <w:pPr>
+        <w:pStyle w:val="TextBody"/>
+        <w:rPr>
+          <w:rFonts w:ascii="Times New Roman" w:hAnsi="Times New Roman"/>
+          <w:sz w:val="24"/>
+          <w:szCs w:val="24"/>
+        </w:rPr>
+      </w:pPr>
+      <w:r>
+        <w:rPr>
+          <w:rFonts w:ascii="Times New Roman" w:hAnsi="Times New Roman"/>
+          <w:color w:val="000000"/>
+          <w:sz w:val="24"/>
+          <w:szCs w:val="24"/>
+          <w:rPrChange w:id="0" w:author="Brian E Carpenter" w:date="2021-05-27T11:28:34Z"/>
+        </w:rPr>
+        <w:t>Figure 1: The automobile metaphor</w:t>
+      </w:r>
+    </w:p>
+    <w:p>
+      <w:pPr>
+        <w:pStyle w:val="TextBody"/>
+        <w:rPr>
+          <w:rFonts w:ascii="Times New Roman" w:hAnsi="Times New Roman"/>
+          <w:color w:val="C9211E"/>
+          <w:sz w:val="24"/>
+          <w:szCs w:val="24"/>
+        </w:rPr>
+      </w:pPr>
+      <w:r>
+        <w:rPr>
+          <w:rFonts w:ascii="Times New Roman" w:hAnsi="Times New Roman"/>
+          <w:color w:val="C9211E"/>
+          <w:sz w:val="24"/>
+          <w:szCs w:val="24"/>
+          <w:rPrChange w:id="0" w:author="Brian E Carpenter" w:date="2021-05-27T11:28:34Z"/>
+        </w:rPr>
+        <w:t xml:space="preserve">The </w:t>
+      </w:r>
+      <w:r>
+        <w:rPr>
+          <w:rFonts w:eastAsia="Times New Roman" w:cs="Times New Roman" w:ascii="Times New Roman" w:hAnsi="Times New Roman"/>
+          <w:color w:val="C9211E"/>
+          <w:kern w:val="0"/>
+          <w:sz w:val="24"/>
+          <w:szCs w:val="24"/>
+          <w:lang w:val="en-US" w:eastAsia="en-US" w:bidi="ar-SA"/>
+          <w:rPrChange w:id="0" w:author="Brian E Carpenter" w:date="2021-05-27T11:28:34Z"/>
+        </w:rPr>
+        <w:t>risk</w:t>
+      </w:r>
+      <w:r>
+        <w:rPr>
+          <w:rFonts w:ascii="Times New Roman" w:hAnsi="Times New Roman"/>
+          <w:color w:val="C9211E"/>
+          <w:sz w:val="24"/>
+          <w:szCs w:val="24"/>
+          <w:rPrChange w:id="0" w:author="Brian E Carpenter" w:date="2021-05-27T11:28:34Z"/>
+        </w:rPr>
+        <w:t xml:space="preserve"> is that this picture is totally outside the IPJ guidelines. Great for a slide show, but </w:t>
+      </w:r>
+      <w:r>
+        <w:rPr>
+          <w:rFonts w:ascii="Times New Roman" w:hAnsi="Times New Roman"/>
+          <w:color w:val="C9211E"/>
+          <w:sz w:val="24"/>
+          <w:szCs w:val="24"/>
+          <w:rPrChange w:id="0" w:author="Brian E Carpenter" w:date="2021-05-27T11:28:34Z"/>
+        </w:rPr>
+        <w:t>in case we can’t use it:</w:t>
+      </w:r>
+    </w:p>
+    <w:p>
+      <w:pPr>
+        <w:pStyle w:val="TextBody"/>
+        <w:rPr>
+          <w:rFonts w:ascii="Times New Roman" w:hAnsi="Times New Roman"/>
+          <w:sz w:val="24"/>
+          <w:szCs w:val="24"/>
+        </w:rPr>
+      </w:pPr>
+      <w:r>
+        <w:rPr>
+          <w:rFonts w:ascii="Times New Roman" w:hAnsi="Times New Roman"/>
+          <w:color w:val="C9211E"/>
+          <w:sz w:val="24"/>
+          <w:szCs w:val="24"/>
+          <w:rPrChange w:id="0" w:author="Brian E Carpenter" w:date="2021-05-27T11:28:34Z"/>
+        </w:rPr>
+        <w:t>In the metaphor of a network being a car, today’s networks are childrens’ pedal cars guided from behind by an attentive parent, whereas ANIMA wants them to be like a self-driving taxi.</w:t>
+      </w:r>
+    </w:p>
+    <w:p>
+      <w:pPr>
+        <w:pStyle w:val="TextBody"/>
+        <w:rPr/>
+      </w:pPr>
+      <w:r>
+        <w:rPr>
+          <w:rFonts w:ascii="Times New Roman" w:hAnsi="Times New Roman"/>
+          <w:sz w:val="24"/>
+          <w:szCs w:val="24"/>
+          <w:rPrChange w:id="0" w:author="Brian E Carpenter" w:date="2021-05-27T11:28:34Z"/>
+        </w:rPr>
+        <w:t xml:space="preserve">Nevertheless, the long-term vision for ANIMA is </w:t>
+      </w:r>
+      <w:r>
+        <w:rPr>
+          <w:rFonts w:eastAsia="Times New Roman" w:cs="Times New Roman" w:ascii="Times New Roman" w:hAnsi="Times New Roman"/>
+          <w:color w:val="auto"/>
+          <w:kern w:val="0"/>
+          <w:sz w:val="24"/>
+          <w:szCs w:val="24"/>
+          <w:lang w:val="en-US" w:eastAsia="en-US" w:bidi="ar-SA"/>
+          <w:rPrChange w:id="0" w:author="Brian E Carpenter" w:date="2021-05-27T11:28:34Z"/>
+        </w:rPr>
+        <w:t>broader than</w:t>
+      </w:r>
+      <w:r>
+        <w:rPr>
+          <w:rFonts w:ascii="Times New Roman" w:hAnsi="Times New Roman"/>
+          <w:sz w:val="24"/>
+          <w:szCs w:val="24"/>
+          <w:rPrChange w:id="0" w:author="Brian E Carpenter" w:date="2021-05-27T11:28:34Z"/>
+        </w:rPr>
+        <w:t xml:space="preserve"> its published standards and short-term  standardization goals. Much like the near term focus for most cars </w:t>
+      </w:r>
+      <w:r>
+        <w:rPr>
+          <w:rFonts w:eastAsia="Times New Roman" w:cs="Times New Roman" w:ascii="Times New Roman" w:hAnsi="Times New Roman"/>
+          <w:color w:val="auto"/>
+          <w:kern w:val="0"/>
+          <w:sz w:val="24"/>
+          <w:szCs w:val="24"/>
+          <w:lang w:val="en-US" w:eastAsia="en-US" w:bidi="ar-SA"/>
+          <w:rPrChange w:id="0" w:author="Brian E Carpenter" w:date="2021-05-27T11:28:34Z"/>
+        </w:rPr>
+        <w:t>is</w:t>
+      </w:r>
+      <w:r>
+        <w:rPr>
+          <w:rFonts w:ascii="Times New Roman" w:hAnsi="Times New Roman"/>
+          <w:sz w:val="24"/>
+          <w:szCs w:val="24"/>
+          <w:rPrChange w:id="0" w:author="Brian E Carpenter" w:date="2021-05-27T11:28:34Z"/>
+        </w:rPr>
+        <w:t xml:space="preserve"> rapidly improving driver-assist systems, the </w:t>
+      </w:r>
+      <w:r>
+        <w:rPr>
+          <w:rFonts w:eastAsia="Times New Roman" w:cs="Times New Roman" w:ascii="Times New Roman" w:hAnsi="Times New Roman"/>
+          <w:color w:val="auto"/>
+          <w:kern w:val="0"/>
+          <w:sz w:val="24"/>
+          <w:szCs w:val="24"/>
+          <w:lang w:val="en-US" w:eastAsia="en-US" w:bidi="ar-SA"/>
+          <w:rPrChange w:id="0" w:author="Brian E Carpenter" w:date="2021-05-27T11:28:34Z"/>
+        </w:rPr>
+        <w:t>a</w:t>
+      </w:r>
+      <w:r>
+        <w:rPr>
+          <w:rFonts w:ascii="Times New Roman" w:hAnsi="Times New Roman"/>
+          <w:sz w:val="24"/>
+          <w:szCs w:val="24"/>
+          <w:rPrChange w:id="0" w:author="Brian E Carpenter" w:date="2021-05-27T11:28:34Z"/>
+        </w:rPr>
+        <w:t>utonomic networking infrastructure (</w:t>
+      </w:r>
+      <w:r>
+        <w:rPr>
+          <w:rFonts w:ascii="Times New Roman" w:hAnsi="Times New Roman"/>
+          <w:sz w:val="24"/>
+          <w:szCs w:val="24"/>
+          <w:rPrChange w:id="0" w:author="Brian E Carpenter" w:date="2021-05-27T11:28:34Z"/>
+        </w:rPr>
+        <w:t>ANI</w:t>
+      </w:r>
+      <w:r>
+        <w:rPr>
+          <w:rFonts w:ascii="Times New Roman" w:hAnsi="Times New Roman"/>
+          <w:sz w:val="24"/>
+          <w:szCs w:val="24"/>
+          <w:rPrChange w:id="0" w:author="Brian E Carpenter" w:date="2021-05-27T11:28:34Z"/>
+        </w:rPr>
+        <w:t>)</w:t>
+      </w:r>
+      <w:r>
+        <w:rPr>
+          <w:rFonts w:ascii="Times New Roman" w:hAnsi="Times New Roman"/>
+          <w:sz w:val="24"/>
+          <w:szCs w:val="24"/>
+          <w:rPrChange w:id="0" w:author="Brian E Carpenter" w:date="2021-05-27T11:28:34Z"/>
+        </w:rPr>
+        <w:t xml:space="preserve"> as defined in the recent ANIMA RFCs is intended to provide the foundational building blocks. These building blocks are meant to fit seamlessly with existing network and SDN/OAM designs and to improve their managerial metrics such as simplicity, reliability and security. Likewise, the ANI allows designers to more easily embed automation into network devices whenever there is a need. It is worth noting that today, unlike in the past, it is economic to provide enough computing power in network elements to support autonomy.</w:t>
+      </w:r>
+      <w:del w:id="41" w:author="Brian E Carpenter" w:date="2021-05-27T11:00:38Z">
+        <w:r>
+          <w:rPr/>
+          <w:delText xml:space="preserve"> </w:delText>
+        </w:r>
+      </w:del>
+      <w:del w:id="42" w:author="Brian E Carpenter" w:date="2021-05-27T11:00:38Z">
+        <w:r>
+          <w:rPr/>
+          <w:commentReference w:id="2"/>
+        </w:r>
+      </w:del>
+      <w:del w:id="43" w:author="Brian E Carpenter" w:date="2021-05-27T11:00:38Z">
+        <w:r>
+          <w:rPr/>
+          <w:commentReference w:id="3"/>
+        </w:r>
+      </w:del>
+      <w:del w:id="44" w:author="Brian E Carpenter" w:date="2021-05-27T11:00:38Z">
+        <w:r>
+          <w:rPr/>
+          <w:delText>.</w:delText>
+        </w:r>
+      </w:del>
+    </w:p>
+    <w:p>
+      <w:pPr>
+        <w:pStyle w:val="Heading2"/>
+        <w:numPr>
+          <w:ilvl w:val="1"/>
+          <w:numId w:val="2"/>
+        </w:numPr>
+        <w:rPr>
+          <w:rFonts w:ascii="Liberation Sans" w:hAnsi="Liberation Sans"/>
+        </w:rPr>
+      </w:pPr>
+      <w:r>
+        <w:rPr>
+          <w:rFonts w:ascii="Liberation Sans" w:hAnsi="Liberation Sans"/>
+          <w:rPrChange w:id="0" w:author="Brian E Carpenter" w:date="2021-05-27T11:01:28Z"/>
+        </w:rPr>
+        <w:t xml:space="preserve">What </w:t>
+      </w:r>
+      <w:ins w:id="46" w:author="Brian E Carpenter" w:date="2021-05-27T11:01:34Z">
+        <w:r>
+          <w:rPr>
+            <w:rFonts w:ascii="Liberation Sans" w:hAnsi="Liberation Sans"/>
+          </w:rPr>
+          <w:t>c</w:t>
+        </w:r>
+      </w:ins>
+      <w:del w:id="47" w:author="Brian E Carpenter" w:date="2021-05-27T11:01:33Z">
+        <w:r>
+          <w:rPr>
+            <w:rFonts w:eastAsia="Times New Roman" w:cs="Times New Roman" w:ascii="Liberation Sans" w:hAnsi="Liberation Sans"/>
+            <w:color w:val="auto"/>
+            <w:kern w:val="0"/>
+            <w:sz w:val="20"/>
+            <w:szCs w:val="20"/>
+            <w:lang w:val="en-US" w:eastAsia="en-US" w:bidi="ar-SA"/>
+          </w:rPr>
+          <w:delText>C</w:delText>
+        </w:r>
+      </w:del>
+      <w:r>
+        <w:rPr>
+          <w:rFonts w:ascii="Liberation Sans" w:hAnsi="Liberation Sans"/>
+          <w:rPrChange w:id="0" w:author="Brian E Carpenter" w:date="2021-05-27T11:01:28Z"/>
+        </w:rPr>
+        <w:t>an the A</w:t>
+      </w:r>
+      <w:r>
+        <w:rPr>
+          <w:rFonts w:ascii="Liberation Sans" w:hAnsi="Liberation Sans"/>
+          <w:rPrChange w:id="0" w:author="Brian E Carpenter" w:date="2021-05-27T11:01:28Z"/>
+        </w:rPr>
+        <w:t xml:space="preserve">utonomic </w:t>
+      </w:r>
+      <w:r>
+        <w:rPr>
+          <w:rFonts w:ascii="Liberation Sans" w:hAnsi="Liberation Sans"/>
+          <w:rPrChange w:id="0" w:author="Brian E Carpenter" w:date="2021-05-27T11:01:28Z"/>
+        </w:rPr>
+        <w:t>N</w:t>
+      </w:r>
+      <w:r>
+        <w:rPr>
+          <w:rFonts w:ascii="Liberation Sans" w:hAnsi="Liberation Sans"/>
+          <w:rPrChange w:id="0" w:author="Brian E Carpenter" w:date="2021-05-27T11:01:28Z"/>
+        </w:rPr>
+        <w:t xml:space="preserve">etworking </w:t>
+      </w:r>
+      <w:r>
+        <w:rPr>
+          <w:rFonts w:ascii="Liberation Sans" w:hAnsi="Liberation Sans"/>
+          <w:rPrChange w:id="0" w:author="Brian E Carpenter" w:date="2021-05-27T11:01:28Z"/>
+        </w:rPr>
+        <w:t>I</w:t>
+      </w:r>
+      <w:r>
+        <w:rPr>
+          <w:rFonts w:ascii="Liberation Sans" w:hAnsi="Liberation Sans"/>
+          <w:rPrChange w:id="0" w:author="Brian E Carpenter" w:date="2021-05-27T11:01:28Z"/>
+        </w:rPr>
+        <w:t>nfrastructure</w:t>
+      </w:r>
+      <w:r>
+        <w:rPr>
+          <w:rFonts w:ascii="Liberation Sans" w:hAnsi="Liberation Sans"/>
+          <w:rPrChange w:id="0" w:author="Brian E Carpenter" w:date="2021-05-27T11:01:28Z"/>
+        </w:rPr>
+        <w:t xml:space="preserve"> </w:t>
+      </w:r>
+      <w:ins w:id="55" w:author="Brian E Carpenter" w:date="2021-05-27T11:01:40Z">
+        <w:r>
+          <w:rPr>
+            <w:rFonts w:ascii="Liberation Sans" w:hAnsi="Liberation Sans"/>
+          </w:rPr>
+          <w:t>d</w:t>
+        </w:r>
+      </w:ins>
+      <w:del w:id="56" w:author="Brian E Carpenter" w:date="2021-05-27T11:01:38Z">
+        <w:r>
+          <w:rPr>
+            <w:rFonts w:eastAsia="Times New Roman" w:cs="Times New Roman" w:ascii="Liberation Sans" w:hAnsi="Liberation Sans"/>
+            <w:color w:val="auto"/>
+            <w:kern w:val="0"/>
+            <w:sz w:val="20"/>
+            <w:szCs w:val="20"/>
+            <w:lang w:val="en-US" w:eastAsia="en-US" w:bidi="ar-SA"/>
+          </w:rPr>
+          <w:delText>D</w:delText>
+        </w:r>
+      </w:del>
+      <w:r>
+        <w:rPr>
+          <w:rFonts w:ascii="Liberation Sans" w:hAnsi="Liberation Sans"/>
+          <w:rPrChange w:id="0" w:author="Brian E Carpenter" w:date="2021-05-27T11:01:28Z"/>
+        </w:rPr>
+        <w:t xml:space="preserve">o for </w:t>
+      </w:r>
+      <w:ins w:id="58" w:author="Brian E Carpenter" w:date="2021-05-27T11:01:45Z">
+        <w:r>
+          <w:rPr>
+            <w:rFonts w:ascii="Liberation Sans" w:hAnsi="Liberation Sans"/>
+          </w:rPr>
+          <w:t>Y</w:t>
+        </w:r>
+      </w:ins>
+      <w:del w:id="59" w:author="Brian E Carpenter" w:date="2021-05-27T11:01:44Z">
+        <w:r>
+          <w:rPr>
+            <w:rFonts w:eastAsia="Times New Roman" w:cs="Times New Roman" w:ascii="Liberation Sans" w:hAnsi="Liberation Sans"/>
+            <w:color w:val="auto"/>
+            <w:kern w:val="0"/>
+            <w:sz w:val="20"/>
+            <w:szCs w:val="20"/>
+            <w:lang w:val="en-US" w:eastAsia="en-US" w:bidi="ar-SA"/>
+          </w:rPr>
+          <w:delText>Y</w:delText>
+        </w:r>
+      </w:del>
+      <w:r>
+        <w:rPr>
+          <w:rFonts w:ascii="Liberation Sans" w:hAnsi="Liberation Sans"/>
+          <w:rPrChange w:id="0" w:author="Brian E Carpenter" w:date="2021-05-27T11:01:28Z"/>
+        </w:rPr>
+        <w:t>ou ?</w:t>
+      </w:r>
+    </w:p>
+    <w:p>
+      <w:pPr>
+        <w:pStyle w:val="TextBody"/>
+        <w:rPr>
+          <w:rFonts w:ascii="Times New Roman" w:hAnsi="Times New Roman"/>
+          <w:sz w:val="24"/>
+          <w:szCs w:val="24"/>
+        </w:rPr>
+      </w:pPr>
+      <w:r>
+        <w:rPr>
+          <w:rFonts w:ascii="Times New Roman" w:hAnsi="Times New Roman"/>
+          <w:sz w:val="24"/>
+          <w:szCs w:val="24"/>
+          <w:rPrChange w:id="0" w:author="Brian E Carpenter" w:date="2021-05-27T11:26:52Z"/>
+        </w:rPr>
+        <w:t xml:space="preserve">Instead of jumping directly into explanation of how the ANI works, let’s first give a simple example of what the operator experience of a typical simple ANI network could be. </w:t>
+      </w:r>
+    </w:p>
+    <w:p>
+      <w:pPr>
+        <w:pStyle w:val="TextBody"/>
+        <w:rPr>
+          <w:rFonts w:ascii="Times New Roman" w:hAnsi="Times New Roman"/>
+          <w:sz w:val="24"/>
+          <w:szCs w:val="24"/>
+        </w:rPr>
+      </w:pPr>
+      <w:r>
+        <w:rPr>
+          <w:rFonts w:ascii="Times New Roman" w:hAnsi="Times New Roman"/>
+          <w:sz w:val="24"/>
+          <w:szCs w:val="24"/>
+          <w:rPrChange w:id="0" w:author="Brian E Carpenter" w:date="2021-05-27T11:26:52Z"/>
+        </w:rPr>
+        <w:t xml:space="preserve">In </w:t>
+      </w:r>
+      <w:r>
+        <w:rPr>
+          <w:rFonts w:eastAsia="Times New Roman" w:cs="Times New Roman" w:ascii="Times New Roman" w:hAnsi="Times New Roman"/>
+          <w:color w:val="auto"/>
+          <w:kern w:val="0"/>
+          <w:sz w:val="24"/>
+          <w:szCs w:val="24"/>
+          <w:lang w:val="en-US" w:eastAsia="en-US" w:bidi="ar-SA"/>
+          <w:rPrChange w:id="0" w:author="Brian E Carpenter" w:date="2021-05-27T11:26:52Z"/>
+        </w:rPr>
+        <w:t>Figure 2</w:t>
+      </w:r>
+      <w:r>
+        <w:rPr>
+          <w:rFonts w:ascii="Times New Roman" w:hAnsi="Times New Roman"/>
+          <w:sz w:val="24"/>
+          <w:szCs w:val="24"/>
+          <w:rPrChange w:id="0" w:author="Brian E Carpenter" w:date="2021-05-27T11:26:52Z"/>
+        </w:rPr>
+        <w:t xml:space="preserve"> , an operator wants to </w:t>
+      </w:r>
+      <w:r>
+        <w:rPr>
+          <w:rFonts w:eastAsia="Times New Roman" w:cs="Times New Roman" w:ascii="Times New Roman" w:hAnsi="Times New Roman"/>
+          <w:color w:val="auto"/>
+          <w:kern w:val="0"/>
+          <w:sz w:val="24"/>
+          <w:szCs w:val="24"/>
+          <w:lang w:val="en-US" w:eastAsia="en-US" w:bidi="ar-SA"/>
+          <w:rPrChange w:id="0" w:author="Brian E Carpenter" w:date="2021-05-27T11:26:52Z"/>
+        </w:rPr>
+        <w:t>deploy a</w:t>
+      </w:r>
+      <w:r>
+        <w:rPr>
+          <w:rFonts w:ascii="Times New Roman" w:hAnsi="Times New Roman"/>
+          <w:sz w:val="24"/>
+          <w:szCs w:val="24"/>
+          <w:rPrChange w:id="0" w:author="Brian E Carpenter" w:date="2021-05-27T11:26:52Z"/>
+        </w:rPr>
+        <w:t xml:space="preserve">  new network of devices (routers and switches). The actual reception of the new, factory fresh equipment, unpacking and physical attachment is performed in different locations by other personnel. The operator only needs to set up an ANI seed router, called the ANI registrar (1), for example in a NOC. This setup consists of only three simple steps:</w:t>
+      </w:r>
+    </w:p>
+    <w:p>
+      <w:pPr>
+        <w:pStyle w:val="TextBody"/>
+        <w:rPr>
+          <w:rFonts w:ascii="Times New Roman" w:hAnsi="Times New Roman"/>
+          <w:sz w:val="24"/>
+          <w:szCs w:val="24"/>
+        </w:rPr>
+      </w:pPr>
+      <w:r>
+        <w:rPr>
+          <w:rFonts w:ascii="Times New Roman" w:hAnsi="Times New Roman"/>
+          <w:sz w:val="24"/>
+          <w:szCs w:val="24"/>
+          <w:rPrChange w:id="0" w:author="Brian E Carpenter" w:date="2021-05-27T11:26:52Z"/>
+        </w:rPr>
+        <w:t xml:space="preserve">[A] </w:t>
+      </w:r>
+      <w:r>
+        <w:rPr>
+          <w:rFonts w:eastAsia="Times New Roman" w:cs="Times New Roman" w:ascii="Times New Roman" w:hAnsi="Times New Roman"/>
+          <w:color w:val="auto"/>
+          <w:kern w:val="0"/>
+          <w:sz w:val="24"/>
+          <w:szCs w:val="24"/>
+          <w:lang w:val="en-US" w:eastAsia="en-US" w:bidi="ar-SA"/>
+          <w:rPrChange w:id="0" w:author="Brian E Carpenter" w:date="2021-05-27T11:26:52Z"/>
+        </w:rPr>
+        <w:t>Set up</w:t>
+      </w:r>
+      <w:r>
+        <w:rPr>
+          <w:rFonts w:ascii="Times New Roman" w:hAnsi="Times New Roman"/>
+          <w:sz w:val="24"/>
+          <w:szCs w:val="24"/>
+          <w:rPrChange w:id="0" w:author="Brian E Carpenter" w:date="2021-05-27T11:26:52Z"/>
+        </w:rPr>
+        <w:t xml:space="preserve"> the router </w:t>
+      </w:r>
+      <w:r>
+        <w:rPr>
+          <w:rFonts w:ascii="Times New Roman" w:hAnsi="Times New Roman"/>
+          <w:sz w:val="24"/>
+          <w:szCs w:val="24"/>
+          <w:rPrChange w:id="0" w:author="Brian E Carpenter" w:date="2021-05-27T11:26:52Z"/>
+        </w:rPr>
+        <w:t xml:space="preserve">(1) </w:t>
+      </w:r>
+      <w:r>
+        <w:rPr>
+          <w:rFonts w:eastAsia="Times New Roman" w:cs="Times New Roman" w:ascii="Times New Roman" w:hAnsi="Times New Roman"/>
+          <w:color w:val="auto"/>
+          <w:kern w:val="0"/>
+          <w:sz w:val="24"/>
+          <w:szCs w:val="24"/>
+          <w:lang w:val="en-US" w:eastAsia="en-US" w:bidi="ar-SA"/>
+          <w:rPrChange w:id="0" w:author="Brian E Carpenter" w:date="2021-05-27T11:26:52Z"/>
+        </w:rPr>
+        <w:t>as</w:t>
+      </w:r>
+      <w:r>
+        <w:rPr>
+          <w:rFonts w:ascii="Times New Roman" w:hAnsi="Times New Roman"/>
+          <w:sz w:val="24"/>
+          <w:szCs w:val="24"/>
+          <w:rPrChange w:id="0" w:author="Brian E Carpenter" w:date="2021-05-27T11:26:52Z"/>
+        </w:rPr>
+        <w:t xml:space="preserve"> the registrar and assign a name to the ANI. </w:t>
+      </w:r>
+    </w:p>
+    <w:p>
+      <w:pPr>
+        <w:pStyle w:val="TextBody"/>
+        <w:rPr>
+          <w:rFonts w:ascii="Times New Roman" w:hAnsi="Times New Roman"/>
+          <w:sz w:val="24"/>
+          <w:szCs w:val="24"/>
+        </w:rPr>
+      </w:pPr>
+      <w:r>
+        <w:rPr>
+          <w:rFonts w:ascii="Times New Roman" w:hAnsi="Times New Roman"/>
+          <w:sz w:val="24"/>
+          <w:szCs w:val="24"/>
+          <w:rPrChange w:id="0" w:author="Brian E Carpenter" w:date="2021-05-27T11:26:52Z"/>
+        </w:rPr>
+        <w:t xml:space="preserve">[B] </w:t>
+      </w:r>
+      <w:r>
+        <w:rPr>
+          <w:rFonts w:eastAsia="Times New Roman" w:cs="Times New Roman" w:ascii="Times New Roman" w:hAnsi="Times New Roman"/>
+          <w:color w:val="auto"/>
+          <w:kern w:val="0"/>
+          <w:sz w:val="24"/>
+          <w:szCs w:val="24"/>
+          <w:lang w:val="en-US" w:eastAsia="en-US" w:bidi="ar-SA"/>
+          <w:rPrChange w:id="0" w:author="Brian E Carpenter" w:date="2021-05-27T11:26:52Z"/>
+        </w:rPr>
+        <w:t>C</w:t>
+      </w:r>
+      <w:r>
+        <w:rPr>
+          <w:rFonts w:ascii="Times New Roman" w:hAnsi="Times New Roman"/>
+          <w:sz w:val="24"/>
+          <w:szCs w:val="24"/>
+          <w:rPrChange w:id="0" w:author="Brian E Carpenter" w:date="2021-05-27T11:26:52Z"/>
+        </w:rPr>
+        <w:t>onfigur</w:t>
+      </w:r>
+      <w:r>
+        <w:rPr>
+          <w:rFonts w:eastAsia="Times New Roman" w:cs="Times New Roman" w:ascii="Times New Roman" w:hAnsi="Times New Roman"/>
+          <w:color w:val="auto"/>
+          <w:kern w:val="0"/>
+          <w:sz w:val="24"/>
+          <w:szCs w:val="24"/>
+          <w:lang w:val="en-US" w:eastAsia="en-US" w:bidi="ar-SA"/>
+          <w:rPrChange w:id="0" w:author="Brian E Carpenter" w:date="2021-05-27T11:26:52Z"/>
+        </w:rPr>
+        <w:t>e</w:t>
+      </w:r>
+      <w:r>
+        <w:rPr>
+          <w:rFonts w:ascii="Times New Roman" w:hAnsi="Times New Roman"/>
+          <w:sz w:val="24"/>
+          <w:szCs w:val="24"/>
+          <w:rPrChange w:id="0" w:author="Brian E Carpenter" w:date="2021-05-27T11:26:52Z"/>
+        </w:rPr>
+        <w:t xml:space="preserve"> some local port(s) to provide </w:t>
+      </w:r>
+      <w:r>
+        <w:rPr>
+          <w:rFonts w:ascii="Times New Roman" w:hAnsi="Times New Roman"/>
+          <w:sz w:val="24"/>
+          <w:szCs w:val="24"/>
+          <w:rPrChange w:id="0" w:author="Brian E Carpenter" w:date="2021-05-27T11:26:52Z"/>
+        </w:rPr>
+        <w:t xml:space="preserve">link-layer </w:t>
+      </w:r>
+      <w:r>
+        <w:rPr>
+          <w:rFonts w:ascii="Times New Roman" w:hAnsi="Times New Roman"/>
+          <w:sz w:val="24"/>
+          <w:szCs w:val="24"/>
+          <w:rPrChange w:id="0" w:author="Brian E Carpenter" w:date="2021-05-27T11:26:52Z"/>
+        </w:rPr>
+        <w:t>access to the ANI, to connect management equipment such as a Notebook for manual access or an SDN controller.</w:t>
+      </w:r>
+    </w:p>
+    <w:p>
+      <w:pPr>
+        <w:pStyle w:val="TextBody"/>
+        <w:rPr/>
+      </w:pPr>
+      <w:r>
+        <w:rPr>
+          <w:rFonts w:ascii="Times New Roman" w:hAnsi="Times New Roman"/>
+          <w:sz w:val="24"/>
+          <w:szCs w:val="24"/>
+          <w:rPrChange w:id="0" w:author="Brian E Carpenter" w:date="2021-05-27T11:26:52Z"/>
+        </w:rPr>
+        <w:t xml:space="preserve">[C] </w:t>
+      </w:r>
+      <w:r>
+        <w:rPr>
+          <w:rFonts w:eastAsia="Times New Roman" w:cs="Times New Roman" w:ascii="Times New Roman" w:hAnsi="Times New Roman"/>
+          <w:color w:val="auto"/>
+          <w:kern w:val="0"/>
+          <w:sz w:val="24"/>
+          <w:szCs w:val="24"/>
+          <w:lang w:val="en-US" w:eastAsia="en-US" w:bidi="ar-SA"/>
+          <w:rPrChange w:id="0" w:author="Brian E Carpenter" w:date="2021-05-27T11:26:52Z"/>
+        </w:rPr>
+        <w:t>R</w:t>
+      </w:r>
+      <w:r>
+        <w:rPr>
+          <w:rFonts w:ascii="Times New Roman" w:hAnsi="Times New Roman"/>
+          <w:sz w:val="24"/>
+          <w:szCs w:val="24"/>
+          <w:rPrChange w:id="0" w:author="Brian E Carpenter" w:date="2021-05-27T11:26:52Z"/>
+        </w:rPr>
+        <w:t xml:space="preserve">egister the certificate of the registrar with the Manufacturer Authorized Signing Authority (MASA)  services of the vendors whose routers and switches are being used in the new network (we will see </w:t>
+      </w:r>
+      <w:r>
+        <w:rPr>
+          <w:rFonts w:eastAsia="Times New Roman" w:cs="Times New Roman" w:ascii="Times New Roman" w:hAnsi="Times New Roman"/>
+          <w:color w:val="auto"/>
+          <w:kern w:val="0"/>
+          <w:sz w:val="24"/>
+          <w:szCs w:val="24"/>
+          <w:lang w:val="en-US" w:eastAsia="en-US" w:bidi="ar-SA"/>
+          <w:rPrChange w:id="0" w:author="Brian E Carpenter" w:date="2021-05-27T11:26:52Z"/>
+        </w:rPr>
+        <w:t>below</w:t>
+      </w:r>
+      <w:r>
+        <w:rPr>
+          <w:rFonts w:ascii="Times New Roman" w:hAnsi="Times New Roman"/>
+          <w:sz w:val="24"/>
+          <w:szCs w:val="24"/>
+          <w:rPrChange w:id="0" w:author="Brian E Carpenter" w:date="2021-05-27T11:26:52Z"/>
+        </w:rPr>
+        <w:t xml:space="preserve"> what that does)</w:t>
+      </w:r>
+      <w:r>
+        <w:rPr/>
+        <w:commentReference w:id="4"/>
+      </w:r>
+      <w:r>
+        <w:rPr/>
+        <w:t>.</w:t>
+      </w:r>
+    </w:p>
+    <w:p>
+      <w:pPr>
+        <w:pStyle w:val="TextBody"/>
+        <w:rPr/>
+      </w:pPr>
+      <w:r>
+        <w:rPr/>
+        <w:drawing>
+          <wp:anchor behindDoc="0" distT="0" distB="0" distL="0" distR="0" simplePos="0" locked="0" layoutInCell="1" allowOverlap="1" relativeHeight="4">
+            <wp:simplePos x="0" y="0"/>
+            <wp:positionH relativeFrom="column">
+              <wp:align>center</wp:align>
+            </wp:positionH>
+            <wp:positionV relativeFrom="paragraph">
+              <wp:posOffset>635</wp:posOffset>
+            </wp:positionV>
+            <wp:extent cx="6332220" cy="3569335"/>
+            <wp:effectExtent l="0" t="0" r="0" b="0"/>
+            <wp:wrapSquare wrapText="largest"/>
+            <wp:docPr id="2" name="Image2" descr=""/>
+            <wp:cNvGraphicFramePr>
+              <a:graphicFrameLocks xmlns:a="http://schemas.openxmlformats.org/drawingml/2006/main" noChangeAspect="1"/>
+            </wp:cNvGraphicFramePr>
+            <a:graphic xmlns:a="http://schemas.openxmlformats.org/drawingml/2006/main">
+              <a:graphicData uri="http://schemas.openxmlformats.org/drawingml/2006/picture">
+                <pic:pic xmlns:pic="http://schemas.openxmlformats.org/drawingml/2006/picture">
+                  <pic:nvPicPr>
+                    <pic:cNvPr id="2" name="Image2" descr=""/>
+                    <pic:cNvPicPr>
+                      <a:picLocks noChangeAspect="1" noChangeArrowheads="1"/>
+                    </pic:cNvPicPr>
+                  </pic:nvPicPr>
+                  <pic:blipFill>
+                    <a:blip r:embed="rId3"/>
+                    <a:stretch>
+                      <a:fillRect/>
+                    </a:stretch>
+                  </pic:blipFill>
+                  <pic:spPr bwMode="auto">
+                    <a:xfrm>
+                      <a:off x="0" y="0"/>
+                      <a:ext cx="6332220" cy="3569335"/>
                     </a:xfrm>
                     <a:prstGeom prst="rect">
                       <a:avLst/>
@@ -730,31 +1114,1157 @@
           </wp:anchor>
         </w:drawing>
       </w:r>
-      <w:r>
-        <w:rPr/>
-        <w:t>Security</w:t>
-      </w:r>
+      <w:bookmarkStart w:id="0" w:name="_GoBack"/>
+      <w:bookmarkStart w:id="1" w:name="_GoBack"/>
+      <w:bookmarkEnd w:id="1"/>
+    </w:p>
+    <w:p>
+      <w:pPr>
+        <w:pStyle w:val="TextBody"/>
+        <w:rPr>
+          <w:rFonts w:ascii="Times New Roman" w:hAnsi="Times New Roman"/>
+          <w:sz w:val="24"/>
+          <w:szCs w:val="24"/>
+        </w:rPr>
+      </w:pPr>
+      <w:r>
+        <w:rPr>
+          <w:rFonts w:ascii="Times New Roman" w:hAnsi="Times New Roman"/>
+          <w:sz w:val="24"/>
+          <w:szCs w:val="24"/>
+          <w:rPrChange w:id="0" w:author="Brian E Carpenter" w:date="2021-05-27T11:29:04Z"/>
+        </w:rPr>
+        <w:t>Figure 2: An Example Autonomic Network</w:t>
+      </w:r>
+    </w:p>
+    <w:p>
+      <w:pPr>
+        <w:pStyle w:val="TextBody"/>
+        <w:rPr>
+          <w:rFonts w:ascii="Times New Roman" w:hAnsi="Times New Roman"/>
+          <w:sz w:val="24"/>
+          <w:szCs w:val="24"/>
+        </w:rPr>
+      </w:pPr>
+      <w:r>
+        <w:rPr>
+          <w:rFonts w:eastAsia="Times New Roman" w:cs="Times New Roman" w:ascii="Times New Roman" w:hAnsi="Times New Roman"/>
+          <w:color w:val="auto"/>
+          <w:kern w:val="0"/>
+          <w:sz w:val="24"/>
+          <w:szCs w:val="24"/>
+          <w:lang w:val="en-US" w:eastAsia="en-US" w:bidi="ar-SA"/>
+          <w:rPrChange w:id="0" w:author="Brian E Carpenter" w:date="2021-05-27T11:29:04Z"/>
+        </w:rPr>
+        <w:t>Befor</w:t>
+      </w:r>
+      <w:r>
+        <w:rPr>
+          <w:rFonts w:ascii="Times New Roman" w:hAnsi="Times New Roman"/>
+          <w:sz w:val="24"/>
+          <w:szCs w:val="24"/>
+          <w:rPrChange w:id="0" w:author="Brian E Carpenter" w:date="2021-05-27T11:29:04Z"/>
+        </w:rPr>
+        <w:t xml:space="preserve"> this seed setup is in place, new routers </w:t>
+      </w:r>
+      <w:r>
+        <w:rPr>
+          <w:rFonts w:ascii="Times New Roman" w:hAnsi="Times New Roman"/>
+          <w:sz w:val="24"/>
+          <w:szCs w:val="24"/>
+          <w:rPrChange w:id="0" w:author="Brian E Carpenter" w:date="2021-05-27T11:29:04Z"/>
+        </w:rPr>
+        <w:t>or</w:t>
+      </w:r>
+      <w:r>
+        <w:rPr>
+          <w:rFonts w:ascii="Times New Roman" w:hAnsi="Times New Roman"/>
+          <w:sz w:val="24"/>
+          <w:szCs w:val="24"/>
+          <w:rPrChange w:id="0" w:author="Brian E Carpenter" w:date="2021-05-27T11:29:04Z"/>
+        </w:rPr>
+        <w:t xml:space="preserve"> switches may be physically interconnected, but they won’t do anything. Once they have connectivity to a configured registrar, they will automatically form an ANI </w:t>
+      </w:r>
+      <w:r>
+        <w:rPr>
+          <w:rFonts w:eastAsia="Times New Roman" w:cs="Times New Roman" w:ascii="Times New Roman" w:hAnsi="Times New Roman"/>
+          <w:color w:val="auto"/>
+          <w:kern w:val="0"/>
+          <w:sz w:val="24"/>
+          <w:szCs w:val="24"/>
+          <w:lang w:val="en-US" w:eastAsia="en-US" w:bidi="ar-SA"/>
+          <w:rPrChange w:id="0" w:author="Brian E Carpenter" w:date="2021-05-27T11:29:04Z"/>
+        </w:rPr>
+        <w:t>as follows.</w:t>
+      </w:r>
+    </w:p>
+    <w:p>
+      <w:pPr>
+        <w:pStyle w:val="TextBody"/>
+        <w:rPr>
+          <w:rFonts w:ascii="Times New Roman" w:hAnsi="Times New Roman"/>
+          <w:sz w:val="24"/>
+          <w:szCs w:val="24"/>
+        </w:rPr>
+      </w:pPr>
+      <w:r>
+        <w:rPr>
+          <w:rFonts w:eastAsia="Times New Roman" w:cs="Times New Roman" w:ascii="Times New Roman" w:hAnsi="Times New Roman"/>
+          <w:color w:val="auto"/>
+          <w:kern w:val="0"/>
+          <w:sz w:val="24"/>
+          <w:szCs w:val="24"/>
+          <w:lang w:val="en-US" w:eastAsia="en-US" w:bidi="ar-SA"/>
+          <w:rPrChange w:id="0" w:author="Brian E Carpenter" w:date="2021-05-27T11:29:04Z"/>
+        </w:rPr>
+        <w:t>Each</w:t>
+      </w:r>
+      <w:r>
+        <w:rPr>
+          <w:rFonts w:ascii="Times New Roman" w:hAnsi="Times New Roman"/>
+          <w:sz w:val="24"/>
+          <w:szCs w:val="24"/>
+          <w:rPrChange w:id="0" w:author="Brian E Carpenter" w:date="2021-05-27T11:29:04Z"/>
+        </w:rPr>
+        <w:t xml:space="preserve"> new ANI device (</w:t>
+      </w:r>
+      <w:r>
+        <w:rPr>
+          <w:rFonts w:ascii="Times New Roman" w:hAnsi="Times New Roman"/>
+          <w:sz w:val="24"/>
+          <w:szCs w:val="24"/>
+          <w:rPrChange w:id="0" w:author="Brian E Carpenter" w:date="2021-05-27T11:29:04Z"/>
+        </w:rPr>
+        <w:t xml:space="preserve">at that stage </w:t>
+      </w:r>
+      <w:r>
+        <w:rPr>
+          <w:rFonts w:ascii="Times New Roman" w:hAnsi="Times New Roman"/>
+          <w:sz w:val="24"/>
+          <w:szCs w:val="24"/>
+          <w:rPrChange w:id="0" w:author="Brian E Carpenter" w:date="2021-05-27T11:29:04Z"/>
+        </w:rPr>
+        <w:t xml:space="preserve">called </w:t>
+      </w:r>
+      <w:r>
+        <w:rPr>
+          <w:rFonts w:ascii="Times New Roman" w:hAnsi="Times New Roman"/>
+          <w:sz w:val="24"/>
+          <w:szCs w:val="24"/>
+          <w:rPrChange w:id="0" w:author="Brian E Carpenter" w:date="2021-05-27T11:29:04Z"/>
+        </w:rPr>
+        <w:t>a “</w:t>
+      </w:r>
+      <w:r>
+        <w:rPr>
+          <w:rFonts w:ascii="Times New Roman" w:hAnsi="Times New Roman"/>
+          <w:sz w:val="24"/>
+          <w:szCs w:val="24"/>
+          <w:rPrChange w:id="0" w:author="Brian E Carpenter" w:date="2021-05-27T11:29:04Z"/>
+        </w:rPr>
+        <w:t xml:space="preserve">pledge”) will automatically </w:t>
+      </w:r>
+      <w:r>
+        <w:rPr>
+          <w:rFonts w:eastAsia="Times New Roman" w:cs="Times New Roman" w:ascii="Times New Roman" w:hAnsi="Times New Roman"/>
+          <w:color w:val="auto"/>
+          <w:kern w:val="0"/>
+          <w:sz w:val="24"/>
+          <w:szCs w:val="24"/>
+          <w:lang w:val="en-US" w:eastAsia="en-US" w:bidi="ar-SA"/>
+          <w:rPrChange w:id="0" w:author="Brian E Carpenter" w:date="2021-05-27T11:29:04Z"/>
+        </w:rPr>
+        <w:t>obtain</w:t>
+      </w:r>
+      <w:r>
+        <w:rPr>
+          <w:rFonts w:ascii="Times New Roman" w:hAnsi="Times New Roman"/>
+          <w:sz w:val="24"/>
+          <w:szCs w:val="24"/>
+          <w:rPrChange w:id="0" w:author="Brian E Carpenter" w:date="2021-05-27T11:29:04Z"/>
+        </w:rPr>
+        <w:t xml:space="preserve"> a connection with the ANI registrar and attempt to get enrolled with an ANI certificate by that ANI so it can participate in the ABI. But the registrar needs to prove that it ‘owns’ the ANI device. To do that, the registrar communicates (for example over the Internet) with the MASA of the vendor of that device. That MASA has the information that this pledge is actually owned by this registrar’s network and return</w:t>
+      </w:r>
+      <w:r>
+        <w:rPr>
+          <w:rFonts w:ascii="Times New Roman" w:hAnsi="Times New Roman"/>
+          <w:sz w:val="24"/>
+          <w:szCs w:val="24"/>
+          <w:rPrChange w:id="0" w:author="Brian E Carpenter" w:date="2021-05-27T11:29:04Z"/>
+        </w:rPr>
+        <w:t>s</w:t>
+      </w:r>
+      <w:r>
+        <w:rPr>
+          <w:rFonts w:ascii="Times New Roman" w:hAnsi="Times New Roman"/>
+          <w:sz w:val="24"/>
+          <w:szCs w:val="24"/>
+          <w:rPrChange w:id="0" w:author="Brian E Carpenter" w:date="2021-05-27T11:29:04Z"/>
+        </w:rPr>
+        <w:t xml:space="preserve"> a </w:t>
+      </w:r>
+      <w:r>
+        <w:rPr>
+          <w:rFonts w:ascii="Times New Roman" w:hAnsi="Times New Roman"/>
+          <w:sz w:val="24"/>
+          <w:szCs w:val="24"/>
+          <w:rPrChange w:id="0" w:author="Brian E Carpenter" w:date="2021-05-27T11:29:04Z"/>
+        </w:rPr>
+        <w:t xml:space="preserve">security </w:t>
+      </w:r>
+      <w:r>
+        <w:rPr>
+          <w:rFonts w:ascii="Times New Roman" w:hAnsi="Times New Roman"/>
+          <w:sz w:val="24"/>
+          <w:szCs w:val="24"/>
+          <w:rPrChange w:id="0" w:author="Brian E Carpenter" w:date="2021-05-27T11:29:04Z"/>
+        </w:rPr>
+        <w:t xml:space="preserve">voucher back to the pledge, </w:t>
+      </w:r>
+      <w:r>
+        <w:rPr>
+          <w:rFonts w:ascii="Times New Roman" w:hAnsi="Times New Roman"/>
+          <w:sz w:val="24"/>
+          <w:szCs w:val="24"/>
+          <w:rPrChange w:id="0" w:author="Brian E Carpenter" w:date="2021-05-27T11:29:04Z"/>
+        </w:rPr>
+        <w:t>such that</w:t>
+      </w:r>
+      <w:r>
+        <w:rPr>
+          <w:rFonts w:ascii="Times New Roman" w:hAnsi="Times New Roman"/>
+          <w:sz w:val="24"/>
+          <w:szCs w:val="24"/>
+          <w:rPrChange w:id="0" w:author="Brian E Carpenter" w:date="2021-05-27T11:29:04Z"/>
+        </w:rPr>
+        <w:t xml:space="preserve"> the pledge </w:t>
+      </w:r>
+      <w:r>
+        <w:rPr>
+          <w:rFonts w:ascii="Times New Roman" w:hAnsi="Times New Roman"/>
+          <w:sz w:val="24"/>
+          <w:szCs w:val="24"/>
+          <w:rPrChange w:id="0" w:author="Brian E Carpenter" w:date="2021-05-27T11:29:04Z"/>
+        </w:rPr>
+        <w:t xml:space="preserve">may now </w:t>
+      </w:r>
+      <w:r>
+        <w:rPr>
+          <w:rFonts w:ascii="Times New Roman" w:hAnsi="Times New Roman"/>
+          <w:sz w:val="24"/>
+          <w:szCs w:val="24"/>
+          <w:rPrChange w:id="0" w:author="Brian E Carpenter" w:date="2021-05-27T11:29:04Z"/>
+        </w:rPr>
+        <w:t>trust the registrar. It will therefore accept an ANI certificate from the registrar. This process runs completely automat</w:t>
+      </w:r>
+      <w:r>
+        <w:rPr>
+          <w:rFonts w:eastAsia="Times New Roman" w:cs="Times New Roman" w:ascii="Times New Roman" w:hAnsi="Times New Roman"/>
+          <w:color w:val="auto"/>
+          <w:kern w:val="0"/>
+          <w:sz w:val="24"/>
+          <w:szCs w:val="24"/>
+          <w:lang w:val="en-US" w:eastAsia="en-US" w:bidi="ar-SA"/>
+          <w:rPrChange w:id="0" w:author="Brian E Carpenter" w:date="2021-05-27T11:29:04Z"/>
+        </w:rPr>
+        <w:t>ically</w:t>
+      </w:r>
+      <w:r>
+        <w:rPr>
+          <w:rFonts w:ascii="Times New Roman" w:hAnsi="Times New Roman"/>
+          <w:sz w:val="24"/>
+          <w:szCs w:val="24"/>
+          <w:rPrChange w:id="0" w:author="Brian E Carpenter" w:date="2021-05-27T11:29:04Z"/>
+        </w:rPr>
+        <w:t xml:space="preserve"> without any further handholding or configuration. It is </w:t>
+      </w:r>
+      <w:r>
+        <w:rPr>
+          <w:rFonts w:ascii="Times New Roman" w:hAnsi="Times New Roman"/>
+          <w:sz w:val="24"/>
+          <w:szCs w:val="24"/>
+          <w:rPrChange w:id="0" w:author="Brian E Carpenter" w:date="2021-05-27T11:29:04Z"/>
+        </w:rPr>
+        <w:t xml:space="preserve">known as </w:t>
+      </w:r>
+      <w:r>
+        <w:rPr>
+          <w:rFonts w:ascii="Times New Roman" w:hAnsi="Times New Roman"/>
+          <w:sz w:val="24"/>
+          <w:szCs w:val="24"/>
+          <w:rPrChange w:id="0" w:author="Brian E Carpenter" w:date="2021-05-27T11:29:04Z"/>
+        </w:rPr>
+        <w:t>the Bootstrap of Remote Key Infrastructures (BRSKI) part of ANI.</w:t>
+      </w:r>
+    </w:p>
+    <w:p>
+      <w:pPr>
+        <w:pStyle w:val="TextBody"/>
+        <w:rPr>
+          <w:rFonts w:ascii="Times New Roman" w:hAnsi="Times New Roman"/>
+          <w:sz w:val="24"/>
+          <w:szCs w:val="24"/>
+        </w:rPr>
+      </w:pPr>
+      <w:r>
+        <w:rPr>
+          <w:rFonts w:ascii="Times New Roman" w:hAnsi="Times New Roman"/>
+          <w:sz w:val="24"/>
+          <w:szCs w:val="24"/>
+          <w:rPrChange w:id="0" w:author="Brian E Carpenter" w:date="2021-05-27T11:29:04Z"/>
+        </w:rPr>
+        <w:t>Once a new device is enrolled with an ANI certificate it begins to establish  an Autonomic Control Plane (ACP) connection with all its neighbors, authenticated and authorized mutually by the  devices’ ANI certificates. This too happens without any further handholding or configuration.</w:t>
+      </w:r>
+    </w:p>
+    <w:p>
+      <w:pPr>
+        <w:pStyle w:val="TextBody"/>
+        <w:rPr>
+          <w:rFonts w:ascii="Times New Roman" w:hAnsi="Times New Roman"/>
+          <w:sz w:val="24"/>
+          <w:szCs w:val="24"/>
+        </w:rPr>
+      </w:pPr>
+      <w:r>
+        <w:rPr>
+          <w:rFonts w:eastAsia="Times New Roman" w:cs="Times New Roman" w:ascii="Times New Roman" w:hAnsi="Times New Roman"/>
+          <w:color w:val="auto"/>
+          <w:kern w:val="0"/>
+          <w:sz w:val="24"/>
+          <w:szCs w:val="24"/>
+          <w:lang w:val="en-US" w:eastAsia="en-US" w:bidi="ar-SA"/>
+          <w:rPrChange w:id="0" w:author="Brian E Carpenter" w:date="2021-05-27T11:29:04Z"/>
+        </w:rPr>
+        <w:t>Assume</w:t>
+      </w:r>
+      <w:r>
+        <w:rPr>
+          <w:rFonts w:ascii="Times New Roman" w:hAnsi="Times New Roman"/>
+          <w:sz w:val="24"/>
+          <w:szCs w:val="24"/>
+          <w:rPrChange w:id="0" w:author="Brian E Carpenter" w:date="2021-05-27T11:29:04Z"/>
+        </w:rPr>
+        <w:t xml:space="preserve"> all devices were </w:t>
+      </w:r>
+      <w:r>
+        <w:rPr>
+          <w:rFonts w:ascii="Times New Roman" w:hAnsi="Times New Roman"/>
+          <w:sz w:val="24"/>
+          <w:szCs w:val="24"/>
+          <w:rPrChange w:id="0" w:author="Brian E Carpenter" w:date="2021-05-27T11:29:04Z"/>
+        </w:rPr>
+        <w:t xml:space="preserve">physically </w:t>
+      </w:r>
+      <w:r>
+        <w:rPr>
+          <w:rFonts w:ascii="Times New Roman" w:hAnsi="Times New Roman"/>
+          <w:sz w:val="24"/>
+          <w:szCs w:val="24"/>
+          <w:rPrChange w:id="0" w:author="Brian E Carpenter" w:date="2021-05-27T11:29:04Z"/>
+        </w:rPr>
+        <w:t xml:space="preserve">connected to each other as shown in </w:t>
+      </w:r>
+      <w:r>
+        <w:rPr>
+          <w:rFonts w:eastAsia="Times New Roman" w:cs="Times New Roman" w:ascii="Times New Roman" w:hAnsi="Times New Roman"/>
+          <w:color w:val="auto"/>
+          <w:kern w:val="0"/>
+          <w:sz w:val="24"/>
+          <w:szCs w:val="24"/>
+          <w:lang w:val="en-US" w:eastAsia="en-US" w:bidi="ar-SA"/>
+          <w:rPrChange w:id="0" w:author="Brian E Carpenter" w:date="2021-05-27T11:29:04Z"/>
+        </w:rPr>
+        <w:t>Figure2</w:t>
+      </w:r>
+      <w:r>
+        <w:rPr>
+          <w:rFonts w:ascii="Times New Roman" w:hAnsi="Times New Roman"/>
+          <w:sz w:val="24"/>
+          <w:szCs w:val="24"/>
+          <w:rPrChange w:id="0" w:author="Brian E Carpenter" w:date="2021-05-27T11:29:04Z"/>
+        </w:rPr>
+        <w:t xml:space="preserve">  and the ANI registrar is connected last (after it was configured). Within minutes, all the devices will have run through BSKI, and set up the ACP. </w:t>
+      </w:r>
+      <w:r>
+        <w:rPr>
+          <w:rFonts w:eastAsia="Times New Roman" w:cs="Times New Roman" w:ascii="Times New Roman" w:hAnsi="Times New Roman"/>
+          <w:color w:val="auto"/>
+          <w:kern w:val="0"/>
+          <w:sz w:val="24"/>
+          <w:szCs w:val="24"/>
+          <w:lang w:val="en-US" w:eastAsia="en-US" w:bidi="ar-SA"/>
+          <w:rPrChange w:id="0" w:author="Brian E Carpenter" w:date="2021-05-27T11:29:04Z"/>
+        </w:rPr>
+        <w:t>As a</w:t>
+      </w:r>
+      <w:r>
+        <w:rPr>
+          <w:rFonts w:ascii="Times New Roman" w:hAnsi="Times New Roman"/>
+          <w:sz w:val="24"/>
+          <w:szCs w:val="24"/>
+          <w:rPrChange w:id="0" w:author="Brian E Carpenter" w:date="2021-05-27T11:29:04Z"/>
+        </w:rPr>
+        <w:t xml:space="preserve">  result, the network operator now has I</w:t>
+      </w:r>
+      <w:r>
+        <w:rPr>
+          <w:rFonts w:ascii="Times New Roman" w:hAnsi="Times New Roman"/>
+          <w:sz w:val="24"/>
+          <w:szCs w:val="24"/>
+          <w:rPrChange w:id="0" w:author="Brian E Carpenter" w:date="2021-05-27T11:29:04Z"/>
+        </w:rPr>
+        <w:t>P</w:t>
+      </w:r>
+      <w:r>
+        <w:rPr>
+          <w:rFonts w:ascii="Times New Roman" w:hAnsi="Times New Roman"/>
+          <w:sz w:val="24"/>
+          <w:szCs w:val="24"/>
+          <w:rPrChange w:id="0" w:author="Brian E Carpenter" w:date="2021-05-27T11:29:04Z"/>
+        </w:rPr>
+        <w:commentReference w:id="5"/>
+      </w:r>
+      <w:r>
+        <w:rPr>
+          <w:rFonts w:ascii="Times New Roman" w:hAnsi="Times New Roman"/>
+          <w:sz w:val="24"/>
+          <w:szCs w:val="24"/>
+          <w:rPrChange w:id="0" w:author="Brian E Carpenter" w:date="2021-05-27T11:29:04Z"/>
+        </w:rPr>
+        <w:t xml:space="preserve"> connectivity </w:t>
+      </w:r>
+      <w:r>
+        <w:rPr>
+          <w:rFonts w:ascii="Times New Roman" w:hAnsi="Times New Roman"/>
+          <w:sz w:val="24"/>
+          <w:szCs w:val="24"/>
+          <w:rPrChange w:id="0" w:author="Brian E Carpenter" w:date="2021-05-27T11:29:04Z"/>
+        </w:rPr>
+        <w:t xml:space="preserve">over the ACP </w:t>
+      </w:r>
+      <w:r>
+        <w:rPr>
+          <w:rFonts w:ascii="Times New Roman" w:hAnsi="Times New Roman"/>
+          <w:sz w:val="24"/>
+          <w:szCs w:val="24"/>
+          <w:rPrChange w:id="0" w:author="Brian E Carpenter" w:date="2021-05-27T11:29:04Z"/>
+        </w:rPr>
+        <w:t xml:space="preserve">from </w:t>
+      </w:r>
+      <w:r>
+        <w:rPr>
+          <w:rFonts w:ascii="Times New Roman" w:hAnsi="Times New Roman"/>
+          <w:sz w:val="24"/>
+          <w:szCs w:val="24"/>
+          <w:rPrChange w:id="0" w:author="Brian E Carpenter" w:date="2021-05-27T11:29:04Z"/>
+        </w:rPr>
+        <w:t>t</w:t>
+      </w:r>
+      <w:r>
+        <w:rPr>
+          <w:rFonts w:ascii="Times New Roman" w:hAnsi="Times New Roman"/>
+          <w:sz w:val="24"/>
+          <w:szCs w:val="24"/>
+          <w:rPrChange w:id="0" w:author="Brian E Carpenter" w:date="2021-05-27T11:29:04Z"/>
+        </w:rPr>
+        <w:t>he</w:t>
+      </w:r>
+      <w:r>
+        <w:rPr>
+          <w:rFonts w:ascii="Times New Roman" w:hAnsi="Times New Roman"/>
+          <w:sz w:val="24"/>
+          <w:szCs w:val="24"/>
+          <w:rPrChange w:id="0" w:author="Brian E Carpenter" w:date="2021-05-27T11:29:04Z"/>
+        </w:rPr>
+        <w:t>i</w:t>
+      </w:r>
+      <w:r>
+        <w:rPr>
+          <w:rFonts w:ascii="Times New Roman" w:hAnsi="Times New Roman"/>
+          <w:sz w:val="24"/>
+          <w:szCs w:val="24"/>
+          <w:rPrChange w:id="0" w:author="Brian E Carpenter" w:date="2021-05-27T11:29:04Z"/>
+        </w:rPr>
+        <w:t xml:space="preserve">r management laptop and SDN controller to all ANI devices and can configure them manually or through SDN automation using this connectivity. Each ANI device has a permanent </w:t>
+      </w:r>
+      <w:r>
+        <w:rPr>
+          <w:rFonts w:ascii="Times New Roman" w:hAnsi="Times New Roman"/>
+          <w:sz w:val="24"/>
+          <w:szCs w:val="24"/>
+          <w:rPrChange w:id="0" w:author="Brian E Carpenter" w:date="2021-05-27T11:29:04Z"/>
+        </w:rPr>
+        <w:t>and private</w:t>
+      </w:r>
+      <w:r>
+        <w:rPr>
+          <w:rFonts w:ascii="Times New Roman" w:hAnsi="Times New Roman"/>
+          <w:sz w:val="24"/>
+          <w:szCs w:val="24"/>
+          <w:rPrChange w:id="0" w:author="Brian E Carpenter" w:date="2021-05-27T11:29:04Z"/>
+        </w:rPr>
+        <w:t xml:space="preserve"> </w:t>
+      </w:r>
+      <w:r>
+        <w:rPr>
+          <w:rFonts w:ascii="Times New Roman" w:hAnsi="Times New Roman"/>
+          <w:sz w:val="24"/>
+          <w:szCs w:val="24"/>
+          <w:rPrChange w:id="0" w:author="Brian E Carpenter" w:date="2021-05-27T11:29:04Z"/>
+        </w:rPr>
+        <w:t>IP</w:t>
+      </w:r>
+      <w:r>
+        <w:rPr>
+          <w:rFonts w:ascii="Times New Roman" w:hAnsi="Times New Roman"/>
+          <w:sz w:val="24"/>
+          <w:szCs w:val="24"/>
+          <w:rPrChange w:id="0" w:author="Brian E Carpenter" w:date="2021-05-27T11:29:04Z"/>
+        </w:rPr>
+        <w:t xml:space="preserve"> address within the ANI that does not change, even </w:t>
+      </w:r>
+      <w:r>
+        <w:rPr>
+          <w:rFonts w:eastAsia="Times New Roman" w:cs="Times New Roman" w:ascii="Times New Roman" w:hAnsi="Times New Roman"/>
+          <w:color w:val="auto"/>
+          <w:kern w:val="0"/>
+          <w:sz w:val="24"/>
+          <w:szCs w:val="24"/>
+          <w:lang w:val="en-US" w:eastAsia="en-US" w:bidi="ar-SA"/>
+          <w:rPrChange w:id="0" w:author="Brian E Carpenter" w:date="2021-05-27T11:29:04Z"/>
+        </w:rPr>
+        <w:t>if</w:t>
+      </w:r>
+      <w:r>
+        <w:rPr>
+          <w:rFonts w:ascii="Times New Roman" w:hAnsi="Times New Roman"/>
+          <w:sz w:val="24"/>
+          <w:szCs w:val="24"/>
+          <w:rPrChange w:id="0" w:author="Brian E Carpenter" w:date="2021-05-27T11:29:04Z"/>
+        </w:rPr>
+        <w:t xml:space="preserve"> the device is physically moved in the network.</w:t>
+      </w:r>
+    </w:p>
+    <w:p>
+      <w:pPr>
+        <w:pStyle w:val="TextBody"/>
+        <w:rPr>
+          <w:rFonts w:ascii="Times New Roman" w:hAnsi="Times New Roman"/>
+          <w:sz w:val="24"/>
+          <w:szCs w:val="24"/>
+        </w:rPr>
+      </w:pPr>
+      <w:r>
+        <w:rPr>
+          <w:rFonts w:ascii="Times New Roman" w:hAnsi="Times New Roman"/>
+          <w:sz w:val="24"/>
+          <w:szCs w:val="24"/>
+          <w:rPrChange w:id="0" w:author="Brian E Carpenter" w:date="2021-05-27T11:29:04Z"/>
+        </w:rPr>
+        <w:t xml:space="preserve">But wait! How is this different from 30 year old </w:t>
+      </w:r>
+      <w:r>
+        <w:rPr>
+          <w:rFonts w:eastAsia="Times New Roman" w:cs="Times New Roman" w:ascii="Times New Roman" w:hAnsi="Times New Roman"/>
+          <w:color w:val="auto"/>
+          <w:kern w:val="0"/>
+          <w:sz w:val="24"/>
+          <w:szCs w:val="24"/>
+          <w:lang w:val="en-US" w:eastAsia="en-US" w:bidi="ar-SA"/>
+          <w:rPrChange w:id="0" w:author="Brian E Carpenter" w:date="2021-05-27T11:29:04Z"/>
+        </w:rPr>
+        <w:t>E</w:t>
+      </w:r>
+      <w:r>
+        <w:rPr>
+          <w:rFonts w:ascii="Times New Roman" w:hAnsi="Times New Roman"/>
+          <w:sz w:val="24"/>
+          <w:szCs w:val="24"/>
+          <w:rPrChange w:id="0" w:author="Brian E Carpenter" w:date="2021-05-27T11:29:04Z"/>
+        </w:rPr>
+        <w:t xml:space="preserve">thernet technology? </w:t>
+      </w:r>
+      <w:r>
+        <w:rPr>
+          <w:rFonts w:ascii="Times New Roman" w:hAnsi="Times New Roman"/>
+          <w:sz w:val="24"/>
+          <w:szCs w:val="24"/>
+          <w:rPrChange w:id="0" w:author="Brian E Carpenter" w:date="2021-05-27T11:29:04Z"/>
+        </w:rPr>
+        <w:t>Surely o</w:t>
+      </w:r>
+      <w:r>
+        <w:rPr>
+          <w:rFonts w:ascii="Times New Roman" w:hAnsi="Times New Roman"/>
+          <w:sz w:val="24"/>
+          <w:szCs w:val="24"/>
+          <w:rPrChange w:id="0" w:author="Brian E Carpenter" w:date="2021-05-27T11:29:04Z"/>
+        </w:rPr>
+        <w:t xml:space="preserve">ne can simply buy a set of inexpensive </w:t>
+      </w:r>
+      <w:r>
+        <w:rPr>
+          <w:rFonts w:eastAsia="Times New Roman" w:cs="Times New Roman" w:ascii="Times New Roman" w:hAnsi="Times New Roman"/>
+          <w:color w:val="auto"/>
+          <w:kern w:val="0"/>
+          <w:sz w:val="24"/>
+          <w:szCs w:val="24"/>
+          <w:lang w:val="en-US" w:eastAsia="en-US" w:bidi="ar-SA"/>
+          <w:rPrChange w:id="0" w:author="Brian E Carpenter" w:date="2021-05-27T11:29:04Z"/>
+        </w:rPr>
+        <w:t>E</w:t>
+      </w:r>
+      <w:r>
+        <w:rPr>
+          <w:rFonts w:ascii="Times New Roman" w:hAnsi="Times New Roman"/>
+          <w:sz w:val="24"/>
+          <w:szCs w:val="24"/>
+          <w:rPrChange w:id="0" w:author="Brian E Carpenter" w:date="2021-05-27T11:29:04Z"/>
+        </w:rPr>
+        <w:t>thernet switches, interconnect them, attach a configuration system at one point and have achieved the same thing?</w:t>
+      </w:r>
+    </w:p>
+    <w:p>
+      <w:pPr>
+        <w:pStyle w:val="TextBody"/>
+        <w:rPr>
+          <w:rFonts w:ascii="Times New Roman" w:hAnsi="Times New Roman"/>
+          <w:sz w:val="24"/>
+          <w:szCs w:val="24"/>
+        </w:rPr>
+      </w:pPr>
+      <w:r>
+        <w:rPr>
+          <w:rFonts w:ascii="Times New Roman" w:hAnsi="Times New Roman"/>
+          <w:sz w:val="24"/>
+          <w:szCs w:val="24"/>
+          <w:rPrChange w:id="0" w:author="Brian E Carpenter" w:date="2021-05-27T11:29:04Z"/>
+        </w:rPr>
+        <w:t xml:space="preserve">Indeed, the simplicity of operating </w:t>
+      </w:r>
+      <w:r>
+        <w:rPr>
+          <w:rFonts w:eastAsia="Times New Roman" w:cs="Times New Roman" w:ascii="Times New Roman" w:hAnsi="Times New Roman"/>
+          <w:color w:val="auto"/>
+          <w:kern w:val="0"/>
+          <w:sz w:val="24"/>
+          <w:szCs w:val="24"/>
+          <w:lang w:val="en-US" w:eastAsia="en-US" w:bidi="ar-SA"/>
+          <w:rPrChange w:id="0" w:author="Brian E Carpenter" w:date="2021-05-27T11:29:04Z"/>
+        </w:rPr>
+        <w:t>E</w:t>
+      </w:r>
+      <w:r>
+        <w:rPr>
+          <w:rFonts w:ascii="Times New Roman" w:hAnsi="Times New Roman"/>
+          <w:sz w:val="24"/>
+          <w:szCs w:val="24"/>
+          <w:rPrChange w:id="0" w:author="Brian E Carpenter" w:date="2021-05-27T11:29:04Z"/>
+        </w:rPr>
+        <w:t xml:space="preserve">thernet networks </w:t>
+      </w:r>
+      <w:r>
+        <w:rPr>
+          <w:rFonts w:eastAsia="Times New Roman" w:cs="Times New Roman" w:ascii="Times New Roman" w:hAnsi="Times New Roman"/>
+          <w:color w:val="auto"/>
+          <w:kern w:val="0"/>
+          <w:sz w:val="24"/>
+          <w:szCs w:val="24"/>
+          <w:lang w:val="en-US" w:eastAsia="en-US" w:bidi="ar-SA"/>
+          <w:rPrChange w:id="0" w:author="Brian E Carpenter" w:date="2021-05-27T11:29:04Z"/>
+        </w:rPr>
+        <w:t>an</w:t>
+      </w:r>
+      <w:r>
+        <w:rPr>
+          <w:rFonts w:ascii="Times New Roman" w:hAnsi="Times New Roman"/>
+          <w:sz w:val="24"/>
+          <w:szCs w:val="24"/>
+          <w:rPrChange w:id="0" w:author="Brian E Carpenter" w:date="2021-05-27T11:29:04Z"/>
+        </w:rPr>
+        <w:t xml:space="preserve"> inspiration for the ANI, but beyond that, the ANI is fundamentally different. The ANI is </w:t>
+      </w:r>
+      <w:r>
+        <w:rPr>
+          <w:rFonts w:eastAsia="Times New Roman" w:cs="Times New Roman" w:ascii="Times New Roman" w:hAnsi="Times New Roman"/>
+          <w:color w:val="auto"/>
+          <w:kern w:val="0"/>
+          <w:sz w:val="24"/>
+          <w:szCs w:val="24"/>
+          <w:lang w:val="en-US" w:eastAsia="en-US" w:bidi="ar-SA"/>
+          <w:rPrChange w:id="0" w:author="Brian E Carpenter" w:date="2021-05-27T11:29:04Z"/>
+        </w:rPr>
+        <w:t>above</w:t>
+      </w:r>
+      <w:r>
+        <w:rPr>
+          <w:rFonts w:ascii="Times New Roman" w:hAnsi="Times New Roman"/>
+          <w:sz w:val="24"/>
+          <w:szCs w:val="24"/>
+          <w:rPrChange w:id="0" w:author="Brian E Carpenter" w:date="2021-05-27T11:29:04Z"/>
+        </w:rPr>
+        <w:t xml:space="preserve"> </w:t>
+      </w:r>
+      <w:r>
+        <w:rPr>
+          <w:rFonts w:ascii="Times New Roman" w:hAnsi="Times New Roman"/>
+          <w:sz w:val="24"/>
+          <w:szCs w:val="24"/>
+          <w:rPrChange w:id="0" w:author="Brian E Carpenter" w:date="2021-05-27T11:29:04Z"/>
+        </w:rPr>
+        <w:t>all</w:t>
+      </w:r>
+      <w:r>
+        <w:rPr>
+          <w:rFonts w:ascii="Times New Roman" w:hAnsi="Times New Roman"/>
+          <w:sz w:val="24"/>
+          <w:szCs w:val="24"/>
+          <w:rPrChange w:id="0" w:author="Brian E Carpenter" w:date="2021-05-27T11:29:04Z"/>
+        </w:rPr>
+        <w:t xml:space="preserve"> secure, whereas the default behavior of </w:t>
+      </w:r>
+      <w:r>
+        <w:rPr>
+          <w:rFonts w:eastAsia="Times New Roman" w:cs="Times New Roman" w:ascii="Times New Roman" w:hAnsi="Times New Roman"/>
+          <w:color w:val="auto"/>
+          <w:kern w:val="0"/>
+          <w:sz w:val="24"/>
+          <w:szCs w:val="24"/>
+          <w:lang w:val="en-US" w:eastAsia="en-US" w:bidi="ar-SA"/>
+          <w:rPrChange w:id="0" w:author="Brian E Carpenter" w:date="2021-05-27T11:29:04Z"/>
+        </w:rPr>
+        <w:t>traditional</w:t>
+      </w:r>
+      <w:r>
+        <w:rPr>
+          <w:rFonts w:ascii="Times New Roman" w:hAnsi="Times New Roman"/>
+          <w:sz w:val="24"/>
+          <w:szCs w:val="24"/>
+          <w:rPrChange w:id="0" w:author="Brian E Carpenter" w:date="2021-05-27T11:29:04Z"/>
+        </w:rPr>
+        <w:t xml:space="preserve"> switches is not. An ANI device can only </w:t>
+      </w:r>
+      <w:r>
+        <w:rPr>
+          <w:rFonts w:eastAsia="Times New Roman" w:cs="Times New Roman" w:ascii="Times New Roman" w:hAnsi="Times New Roman"/>
+          <w:color w:val="auto"/>
+          <w:kern w:val="0"/>
+          <w:sz w:val="24"/>
+          <w:szCs w:val="24"/>
+          <w:lang w:val="en-US" w:eastAsia="en-US" w:bidi="ar-SA"/>
+          <w:rPrChange w:id="0" w:author="Brian E Carpenter" w:date="2021-05-27T11:29:04Z"/>
+        </w:rPr>
+        <w:t>join</w:t>
+      </w:r>
+      <w:r>
+        <w:rPr>
+          <w:rFonts w:ascii="Times New Roman" w:hAnsi="Times New Roman"/>
+          <w:sz w:val="24"/>
+          <w:szCs w:val="24"/>
+          <w:rPrChange w:id="0" w:author="Brian E Carpenter" w:date="2021-05-27T11:29:04Z"/>
+        </w:rPr>
+        <w:t xml:space="preserve"> the ANI </w:t>
+      </w:r>
+      <w:r>
+        <w:rPr>
+          <w:rFonts w:eastAsia="Times New Roman" w:cs="Times New Roman" w:ascii="Times New Roman" w:hAnsi="Times New Roman"/>
+          <w:color w:val="auto"/>
+          <w:kern w:val="0"/>
+          <w:sz w:val="24"/>
+          <w:szCs w:val="24"/>
+          <w:lang w:val="en-US" w:eastAsia="en-US" w:bidi="ar-SA"/>
+          <w:rPrChange w:id="0" w:author="Brian E Carpenter" w:date="2021-05-27T11:29:04Z"/>
+        </w:rPr>
+        <w:t>if</w:t>
+      </w:r>
+      <w:r>
+        <w:rPr>
+          <w:rFonts w:ascii="Times New Roman" w:hAnsi="Times New Roman"/>
+          <w:sz w:val="24"/>
+          <w:szCs w:val="24"/>
+          <w:rPrChange w:id="0" w:author="Brian E Carpenter" w:date="2021-05-27T11:29:04Z"/>
+        </w:rPr>
+        <w:t xml:space="preserve"> it is actually owned by the operator, as </w:t>
+      </w:r>
+      <w:r>
+        <w:rPr>
+          <w:rFonts w:eastAsia="Times New Roman" w:cs="Times New Roman" w:ascii="Times New Roman" w:hAnsi="Times New Roman"/>
+          <w:color w:val="auto"/>
+          <w:kern w:val="0"/>
+          <w:sz w:val="24"/>
+          <w:szCs w:val="24"/>
+          <w:lang w:val="en-US" w:eastAsia="en-US" w:bidi="ar-SA"/>
+          <w:rPrChange w:id="0" w:author="Brian E Carpenter" w:date="2021-05-27T11:29:04Z"/>
+        </w:rPr>
+        <w:t>certified</w:t>
+      </w:r>
+      <w:r>
+        <w:rPr>
+          <w:rFonts w:ascii="Times New Roman" w:hAnsi="Times New Roman"/>
+          <w:sz w:val="24"/>
+          <w:szCs w:val="24"/>
+          <w:rPrChange w:id="0" w:author="Brian E Carpenter" w:date="2021-05-27T11:29:04Z"/>
+        </w:rPr>
+        <w:t xml:space="preserve"> by </w:t>
+      </w:r>
+      <w:r>
+        <w:rPr>
+          <w:rFonts w:eastAsia="Times New Roman" w:cs="Times New Roman" w:ascii="Times New Roman" w:hAnsi="Times New Roman"/>
+          <w:color w:val="auto"/>
+          <w:kern w:val="0"/>
+          <w:sz w:val="24"/>
+          <w:szCs w:val="24"/>
+          <w:lang w:val="en-US" w:eastAsia="en-US" w:bidi="ar-SA"/>
+          <w:rPrChange w:id="0" w:author="Brian E Carpenter" w:date="2021-05-27T11:29:04Z"/>
+        </w:rPr>
+        <w:t>its</w:t>
+      </w:r>
+      <w:r>
+        <w:rPr>
+          <w:rFonts w:ascii="Times New Roman" w:hAnsi="Times New Roman"/>
+          <w:sz w:val="24"/>
+          <w:szCs w:val="24"/>
+          <w:rPrChange w:id="0" w:author="Brian E Carpenter" w:date="2021-05-27T11:29:04Z"/>
+        </w:rPr>
+        <w:t xml:space="preserve"> manufacturer’s MASA, for example via sales records. This means that a stolen device cannot be activated for the ANI in another network. It also means that a device not belonging to this network operator (4.1) cannot be </w:t>
+      </w:r>
+      <w:r>
+        <w:rPr>
+          <w:rFonts w:eastAsia="Times New Roman" w:cs="Times New Roman" w:ascii="Times New Roman" w:hAnsi="Times New Roman"/>
+          <w:color w:val="auto"/>
+          <w:kern w:val="0"/>
+          <w:sz w:val="24"/>
+          <w:szCs w:val="24"/>
+          <w:lang w:val="en-US" w:eastAsia="en-US" w:bidi="ar-SA"/>
+          <w:rPrChange w:id="0" w:author="Brian E Carpenter" w:date="2021-05-27T11:29:04Z"/>
+        </w:rPr>
+        <w:t>enrolled in</w:t>
+      </w:r>
+      <w:r>
+        <w:rPr>
+          <w:rFonts w:ascii="Times New Roman" w:hAnsi="Times New Roman"/>
+          <w:sz w:val="24"/>
+          <w:szCs w:val="24"/>
+          <w:rPrChange w:id="0" w:author="Brian E Carpenter" w:date="2021-05-27T11:29:04Z"/>
+        </w:rPr>
+        <w:t xml:space="preserve"> an ANI network </w:t>
+      </w:r>
+      <w:r>
+        <w:rPr>
+          <w:rFonts w:ascii="Times New Roman" w:hAnsi="Times New Roman"/>
+          <w:sz w:val="24"/>
+          <w:szCs w:val="24"/>
+          <w:rPrChange w:id="0" w:author="Brian E Carpenter" w:date="2021-05-27T11:29:04Z"/>
+        </w:rPr>
+        <w:t>to launch an attack.</w:t>
+      </w:r>
+    </w:p>
+    <w:p>
+      <w:pPr>
+        <w:pStyle w:val="TextBody"/>
+        <w:rPr>
+          <w:rFonts w:ascii="Times New Roman" w:hAnsi="Times New Roman"/>
+          <w:sz w:val="24"/>
+          <w:szCs w:val="24"/>
+        </w:rPr>
+      </w:pPr>
+      <w:r>
+        <w:rPr>
+          <w:rFonts w:ascii="Times New Roman" w:hAnsi="Times New Roman"/>
+          <w:sz w:val="24"/>
+          <w:szCs w:val="24"/>
+          <w:rPrChange w:id="0" w:author="Brian E Carpenter" w:date="2021-05-27T11:29:04Z"/>
+        </w:rPr>
+        <w:t xml:space="preserve">All ACP traffic is hop-by-encrypted, therefore also all management traffic that uses the ACP including any legacy, not end-to-end encrypted management protocol cannot be snooped or spoofed by an attacker (4.2). </w:t>
+      </w:r>
+    </w:p>
+    <w:p>
+      <w:pPr>
+        <w:pStyle w:val="TextBody"/>
+        <w:rPr>
+          <w:rFonts w:ascii="Times New Roman" w:hAnsi="Times New Roman"/>
+          <w:sz w:val="24"/>
+          <w:szCs w:val="24"/>
+        </w:rPr>
+      </w:pPr>
+      <w:r>
+        <w:rPr>
+          <w:rFonts w:ascii="Times New Roman" w:hAnsi="Times New Roman"/>
+          <w:sz w:val="24"/>
+          <w:szCs w:val="24"/>
+          <w:rPrChange w:id="0" w:author="Brian E Carpenter" w:date="2021-05-27T11:29:04Z"/>
+        </w:rPr>
+        <w:t xml:space="preserve">Last but not least, ANI devices even after having formed the ACP are still unconfigured, and ideally this means that they should behave like current unconfigured routers: There is nothing running that would provide likely undesirable network connectivity to any hosts that attach, like some user or attacker notebook (4.3). Such an attached device would get no connectivity whatsoever. In result, there is never a window of opportunity for attackers to attack unprotected equipment. Instead, </w:t>
+      </w:r>
+      <w:r>
+        <w:rPr>
+          <w:rFonts w:eastAsia="Times New Roman" w:cs="Times New Roman" w:ascii="Times New Roman" w:hAnsi="Times New Roman"/>
+          <w:color w:val="auto"/>
+          <w:kern w:val="0"/>
+          <w:sz w:val="24"/>
+          <w:szCs w:val="24"/>
+          <w:lang w:val="en-US" w:eastAsia="en-US" w:bidi="ar-SA"/>
+          <w:rPrChange w:id="0" w:author="Brian E Carpenter" w:date="2021-05-27T11:29:04Z"/>
+        </w:rPr>
+        <w:t>the NOC</w:t>
+      </w:r>
+      <w:r>
+        <w:rPr>
+          <w:rFonts w:ascii="Times New Roman" w:hAnsi="Times New Roman"/>
+          <w:sz w:val="24"/>
+          <w:szCs w:val="24"/>
+          <w:rPrChange w:id="0" w:author="Brian E Carpenter" w:date="2021-05-27T11:29:04Z"/>
+        </w:rPr>
+        <w:t xml:space="preserve"> has all the time it </w:t>
+      </w:r>
+      <w:r>
+        <w:rPr>
+          <w:rFonts w:eastAsia="Times New Roman" w:cs="Times New Roman" w:ascii="Times New Roman" w:hAnsi="Times New Roman"/>
+          <w:color w:val="auto"/>
+          <w:kern w:val="0"/>
+          <w:sz w:val="24"/>
+          <w:szCs w:val="24"/>
+          <w:lang w:val="en-US" w:eastAsia="en-US" w:bidi="ar-SA"/>
+          <w:rPrChange w:id="0" w:author="Brian E Carpenter" w:date="2021-05-27T11:29:04Z"/>
+        </w:rPr>
+        <w:t>need</w:t>
+      </w:r>
+      <w:r>
+        <w:rPr>
+          <w:rFonts w:ascii="Times New Roman" w:hAnsi="Times New Roman"/>
+          <w:sz w:val="24"/>
+          <w:szCs w:val="24"/>
+          <w:rPrChange w:id="0" w:author="Brian E Carpenter" w:date="2021-05-27T11:29:04Z"/>
+        </w:rPr>
+        <w:t xml:space="preserve">s to remotely provision the devices. </w:t>
+      </w:r>
+      <w:r>
+        <w:rPr>
+          <w:rFonts w:ascii="Times New Roman" w:hAnsi="Times New Roman"/>
+          <w:sz w:val="24"/>
+          <w:szCs w:val="24"/>
+          <w:rPrChange w:id="0" w:author="Brian E Carpenter" w:date="2021-05-27T11:29:04Z"/>
+        </w:rPr>
+        <w:t>In later stages, such provisioning will occur autonomically, as we shall see below.</w:t>
+      </w:r>
+    </w:p>
+    <w:p>
+      <w:pPr>
+        <w:pStyle w:val="TextBody"/>
+        <w:rPr>
+          <w:rFonts w:ascii="Times New Roman" w:hAnsi="Times New Roman"/>
+          <w:sz w:val="24"/>
+          <w:szCs w:val="24"/>
+        </w:rPr>
+      </w:pPr>
+      <w:r>
+        <w:rPr>
+          <w:rFonts w:ascii="Times New Roman" w:hAnsi="Times New Roman"/>
+          <w:sz w:val="24"/>
+          <w:szCs w:val="24"/>
+          <w:rPrChange w:id="0" w:author="Brian E Carpenter" w:date="2021-05-27T11:29:04Z"/>
+        </w:rPr>
+        <w:t xml:space="preserve">Compared to many other zero-touch solutions, the ANI does not only focus on so-called day-0/day-1 behavior up until the network is operational. Instead its services </w:t>
+      </w:r>
+      <w:ins w:id="172" w:author="Brian E Carpenter" w:date="2021-05-27T11:13:06Z">
+        <w:r>
+          <w:rPr>
+            <w:rFonts w:eastAsia="NSimSun" w:cs="Arial" w:ascii="Times New Roman" w:hAnsi="Times New Roman"/>
+            <w:color w:val="auto"/>
+            <w:kern w:val="2"/>
+            <w:sz w:val="24"/>
+            <w:szCs w:val="24"/>
+            <w:lang w:val="en-US" w:eastAsia="zh-CN" w:bidi="hi-IN"/>
+          </w:rPr>
+          <w:t>last</w:t>
+        </w:r>
+      </w:ins>
+      <w:del w:id="173" w:author="Brian E Carpenter" w:date="2021-05-27T11:13:06Z">
+        <w:r>
+          <w:rPr>
+            <w:rFonts w:ascii="Times New Roman" w:hAnsi="Times New Roman"/>
+            <w:sz w:val="24"/>
+            <w:szCs w:val="24"/>
+          </w:rPr>
+          <w:delText>are</w:delText>
+        </w:r>
+      </w:del>
+      <w:r>
+        <w:rPr>
+          <w:rFonts w:ascii="Times New Roman" w:hAnsi="Times New Roman"/>
+          <w:sz w:val="24"/>
+          <w:szCs w:val="24"/>
+          <w:rPrChange w:id="0" w:author="Brian E Carpenter" w:date="2021-05-27T11:29:04Z"/>
+        </w:rPr>
+        <w:t xml:space="preserve"> through the whole lifecycle. The ANI provides automated certificate renewal for all ANI devices to maintain and refresh its security model. The ACP protects any </w:t>
+      </w:r>
+      <w:del w:id="175" w:author="Brian E Carpenter" w:date="2021-05-27T11:13:23Z">
+        <w:r>
+          <w:rPr>
+            <w:rFonts w:ascii="Times New Roman" w:hAnsi="Times New Roman"/>
+            <w:sz w:val="24"/>
+            <w:szCs w:val="24"/>
+          </w:rPr>
+          <w:delText xml:space="preserve">ongoing </w:delText>
+        </w:r>
+      </w:del>
+      <w:r>
+        <w:rPr>
+          <w:rFonts w:ascii="Times New Roman" w:hAnsi="Times New Roman"/>
+          <w:sz w:val="24"/>
+          <w:szCs w:val="24"/>
+          <w:rPrChange w:id="0" w:author="Brian E Carpenter" w:date="2021-05-27T11:29:04Z"/>
+        </w:rPr>
+        <w:t>network OAM traffic that uses it. By its use of hop-by-hop encryption it also continuously protects the whole network and attached OAM equipment from traffic injection</w:t>
+      </w:r>
+      <w:ins w:id="177" w:author="Brian E Carpenter" w:date="2021-05-27T11:13:42Z">
+        <w:r>
+          <w:rPr>
+            <w:rFonts w:ascii="Times New Roman" w:hAnsi="Times New Roman"/>
+            <w:sz w:val="24"/>
+            <w:szCs w:val="24"/>
+          </w:rPr>
+          <w:t xml:space="preserve"> </w:t>
+        </w:r>
+      </w:ins>
+      <w:ins w:id="178" w:author="Brian E Carpenter" w:date="2021-05-27T11:13:42Z">
+        <w:r>
+          <w:rPr>
+            <w:rFonts w:ascii="Times New Roman" w:hAnsi="Times New Roman"/>
+            <w:sz w:val="24"/>
+            <w:szCs w:val="24"/>
+          </w:rPr>
+          <w:t>or</w:t>
+        </w:r>
+      </w:ins>
+      <w:del w:id="179" w:author="Brian E Carpenter" w:date="2021-05-27T11:13:42Z">
+        <w:r>
+          <w:rPr>
+            <w:rFonts w:ascii="Times New Roman" w:hAnsi="Times New Roman"/>
+            <w:sz w:val="24"/>
+            <w:szCs w:val="24"/>
+          </w:rPr>
+          <w:delText>/</w:delText>
+        </w:r>
+      </w:del>
+      <w:ins w:id="180" w:author="Brian E Carpenter" w:date="2021-05-27T11:13:42Z">
+        <w:r>
+          <w:rPr>
+            <w:rFonts w:ascii="Times New Roman" w:hAnsi="Times New Roman"/>
+            <w:sz w:val="24"/>
+            <w:szCs w:val="24"/>
+          </w:rPr>
+          <w:t xml:space="preserve"> </w:t>
+        </w:r>
+      </w:ins>
+      <w:r>
+        <w:rPr>
+          <w:rFonts w:ascii="Times New Roman" w:hAnsi="Times New Roman"/>
+          <w:sz w:val="24"/>
+          <w:szCs w:val="24"/>
+          <w:rPrChange w:id="0" w:author="Brian E Carpenter" w:date="2021-05-27T11:29:04Z"/>
+        </w:rPr>
+        <w:t xml:space="preserve">spoofing attacks. </w:t>
+        <w:rPrChange w:id="0" w:author="Brian E Carpenter" w:date="2021-05-27T11:29:04Z"/>
+      </w:r>
+    </w:p>
+    <w:p>
+      <w:pPr>
+        <w:pStyle w:val="TextBody"/>
+        <w:rPr>
+          <w:rFonts w:ascii="Times New Roman" w:hAnsi="Times New Roman"/>
+          <w:sz w:val="24"/>
+          <w:szCs w:val="24"/>
+          <w:del w:id="184" w:author="Brian E Carpenter" w:date="2021-05-27T10:58:56Z"/>
+        </w:rPr>
+      </w:pPr>
+      <w:del w:id="182" w:author="Brian E Carpenter" w:date="2021-05-27T10:58:56Z">
+        <w:r>
+          <w:rPr>
+            <w:rFonts w:ascii="Times New Roman" w:hAnsi="Times New Roman"/>
+            <w:sz w:val="24"/>
+            <w:szCs w:val="24"/>
+          </w:rPr>
+          <w:delText>But how about actual autonomous networking ?</w:delText>
+        </w:r>
+      </w:del>
+      <w:ins w:id="183" w:author="Brian E Carpenter" w:date="2021-05-27T10:59:09Z">
+        <w:r>
+          <w:rPr>
+            <w:rFonts w:ascii="Times New Roman" w:hAnsi="Times New Roman"/>
+            <w:sz w:val="24"/>
+            <w:szCs w:val="24"/>
+          </w:rPr>
+          <w:commentReference w:id="6"/>
+        </w:r>
+      </w:ins>
+    </w:p>
+    <w:p>
+      <w:pPr>
+        <w:pStyle w:val="TextBody"/>
+        <w:rPr>
+          <w:rFonts w:ascii="Times New Roman" w:hAnsi="Times New Roman"/>
+          <w:sz w:val="24"/>
+          <w:szCs w:val="24"/>
+        </w:rPr>
+      </w:pPr>
+      <w:del w:id="185" w:author="Brian E Carpenter" w:date="2021-05-27T10:58:56Z">
+        <w:r>
+          <w:rPr>
+            <w:rFonts w:ascii="Times New Roman" w:hAnsi="Times New Roman"/>
+            <w:sz w:val="24"/>
+            <w:szCs w:val="24"/>
+          </w:rPr>
+          <w:delText xml:space="preserve">… </w:delText>
+        </w:r>
+      </w:del>
+      <w:del w:id="186" w:author="Brian E Carpenter" w:date="2021-05-27T10:58:56Z">
+        <w:r>
+          <w:rPr>
+            <w:rFonts w:ascii="Times New Roman" w:hAnsi="Times New Roman"/>
+            <w:sz w:val="24"/>
+            <w:szCs w:val="24"/>
+          </w:rPr>
+          <w:delText>I will stop for today. What is missing from above description is any mentioning of GRASP and how it is not only used by ANI itself for BRSKI and ACP, but also how it is the core element of ANI for steps towards autonomous networks. I think I would be best to have similar text as above, but now with the example of building simple ASA that leverage GRASP to autoconfigure services. Such as Michaels beloeved and well proven concept of ASA used to autoconfigure any of the 10 different existing protocol securities (ASA to auto-secure ISIS / OSPF, BGP, PIM ….)</w:delText>
+          <w:rPrChange w:id="0" w:author="Brian E Carpenter" w:date="2021-05-27T11:29:04Z"/>
+        </w:r>
+      </w:del>
     </w:p>
     <w:p>
       <w:pPr>
         <w:pStyle w:val="TextBody"/>
         <w:bidi w:val="0"/>
         <w:jc w:val="left"/>
-        <w:rPr/>
-      </w:pPr>
-      <w:r>
-        <w:rPr/>
-        <w:t>ANIMA does not attempt a monolithic bootstrap of a network from a predefined configuration. Instead, it proceeds step by step, and security comes first. The first stage of creating a secure autonomic control plane is bootstrapping a suitable key infrastructure that covers all the nodes that will constitute the ACP. This is done by a method known as BRSKI (pronounced “Brewski”, Bootstrapping Remote Secure Key Infrastructure</w:t>
-      </w:r>
-      <w:r>
-        <w:rPr>
-          <w:vertAlign w:val="superscript"/>
-        </w:rPr>
-        <w:t>[10]</w:t>
-      </w:r>
-      <w:r>
-        <w:rPr/>
-        <w:t>). This process uses manufacturer-installed X.509 certificates, in combination with a manufacturer's authorizing service. The network administrator decides which devices are authorized to join the network (e.g., by serial number), but relies on the manufacturer to validate each device’s certificate whenever the device attempts to join the network via a local “join proxy”. These proxies all use a single “domain registrar” node that mediates the authorizing service. The join proxies themselves join the network by the same process; a GRASP mechanism is used for joining nodes (known as “pledges”) to find proxies, and for proxies to find each other and the registrar. Only the registrar needs to be configured in advance.</w:t>
+        <w:rPr>
+          <w:rFonts w:ascii="Times New Roman" w:hAnsi="Times New Roman"/>
+          <w:sz w:val="24"/>
+          <w:szCs w:val="24"/>
+        </w:rPr>
+      </w:pPr>
+      <w:r>
+        <w:rPr>
+          <w:rFonts w:cs="Times New Roman" w:ascii="Times New Roman" w:hAnsi="Times New Roman"/>
+          <w:sz w:val="24"/>
+          <w:szCs w:val="24"/>
+          <w:rPrChange w:id="0" w:author="Brian E Carpenter" w:date="2021-05-27T11:29:04Z"/>
+        </w:rPr>
+        <w:t>We now delve into some more technical aspects of the ANIMA solution.</w:t>
+      </w:r>
+    </w:p>
+    <w:p>
+      <w:pPr>
+        <w:pStyle w:val="Heading2"/>
+        <w:numPr>
+          <w:ilvl w:val="1"/>
+          <w:numId w:val="3"/>
+        </w:numPr>
+        <w:bidi w:val="0"/>
+        <w:jc w:val="left"/>
+        <w:rPr/>
+      </w:pPr>
+      <w:r>
+        <w:rPr/>
+        <w:t>Terminology</w:t>
       </w:r>
     </w:p>
     <w:p>
@@ -766,21 +2276,28 @@
       </w:pPr>
       <w:r>
         <w:rPr/>
-        <w:t xml:space="preserve">The ACP forms itself among pledges as soon as they have completed their BRSKI enrolment.  It is best described as a Virtual Routing and Forwarding (VRF) instance. It is based on a virtual router at each node, consisting of a separate IPv6 forwarding table to which the ACP’s virtual interfaces are attached, and an associated IPv6 routing table separate from the data plane. Actual packet transmission occurs only as IPv6 link-local packets. This choice was made to ensure that there is no dependency on any pre-existing data plane (either IPv4 or IPv6), because autonomic functions must be able to operate </w:t>
+        <w:t xml:space="preserve">According to various dictionaries, there are differences between the terms </w:t>
       </w:r>
       <w:r>
         <w:rPr>
           <w:i/>
           <w:iCs/>
         </w:rPr>
-        <w:t>even if the normal data plane and normal routing are broken.</w:t>
+        <w:t>automatic, autonomous</w:t>
       </w:r>
       <w:r>
         <w:rPr>
           <w:i w:val="false"/>
           <w:iCs w:val="false"/>
         </w:rPr>
-        <w:t xml:space="preserve"> All that is required is for each node to create its own IPv6 link-local address on each physical interface, as any modern network device does by default. The VRF consists of point-to-point IPv6 links and is secured using IPsec (IP Security) or DTLS (Datagram Transport Layer Security), both via IKEv2 (Internet Key Exchange Protocol Version 2). From the viewpoint of autonomic service agents, the ACP uses an automatically generated IPv6 Unique Local Address prefix, and it uses RPL (Routing Protocol for Low-Power and Lossy Networks) internally. Like BRSKI, the ACP bootstraps itself, starting with a GRASP-based discovery process.</w:t>
+        <w:t xml:space="preserve"> and </w:t>
+      </w:r>
+      <w:r>
+        <w:rPr>
+          <w:i/>
+          <w:iCs/>
+        </w:rPr>
+        <w:t>autonomic.</w:t>
       </w:r>
     </w:p>
     <w:p>
@@ -792,14 +2309,279 @@
       </w:pPr>
       <w:r>
         <w:rPr>
+          <w:i/>
+          <w:iCs/>
+        </w:rPr>
+        <w:t>Automatic:</w:t>
+      </w:r>
+      <w:r>
+        <w:rPr>
           <w:i w:val="false"/>
           <w:iCs w:val="false"/>
         </w:rPr>
-        <w:t>After the secure control plane has configured itself in this way, the next stage is to bootstrap connectivity for network management. When this has been achieved, conventional mechanisms (such as an SDN controller) can already</w:t>
-      </w:r>
-      <w:r>
-        <w:rPr/>
-        <w:t xml:space="preserve"> reliably and securely reach remote nodes and configure them safely without risk of cutting themselves off. In addition, fully autonomic management mechanisms (i.e., ASAs) can start up.  To understand how this works, we need to give more details about the GRASP protocol.</w:t>
+        <w:t xml:space="preserve"> as if done by a machine.</w:t>
+      </w:r>
+    </w:p>
+    <w:p>
+      <w:pPr>
+        <w:pStyle w:val="TextBody"/>
+        <w:bidi w:val="0"/>
+        <w:jc w:val="left"/>
+        <w:rPr/>
+      </w:pPr>
+      <w:r>
+        <w:rPr>
+          <w:i/>
+          <w:iCs/>
+        </w:rPr>
+        <w:t>Autonomous:</w:t>
+      </w:r>
+      <w:r>
+        <w:rPr>
+          <w:i w:val="false"/>
+          <w:iCs w:val="false"/>
+        </w:rPr>
+        <w:t xml:space="preserve"> responding and reacting on its own, with no external control.</w:t>
+      </w:r>
+    </w:p>
+    <w:p>
+      <w:pPr>
+        <w:pStyle w:val="TextBody"/>
+        <w:bidi w:val="0"/>
+        <w:jc w:val="left"/>
+        <w:rPr/>
+      </w:pPr>
+      <w:r>
+        <w:rPr>
+          <w:i/>
+          <w:iCs/>
+        </w:rPr>
+        <w:t xml:space="preserve">Autonomic: </w:t>
+      </w:r>
+      <w:r>
+        <w:rPr>
+          <w:i w:val="false"/>
+          <w:iCs w:val="false"/>
+        </w:rPr>
+        <w:t>behaving spontaneously due to internal stimuli.</w:t>
+      </w:r>
+    </w:p>
+    <w:p>
+      <w:pPr>
+        <w:pStyle w:val="TextBody"/>
+        <w:bidi w:val="0"/>
+        <w:jc w:val="left"/>
+        <w:rPr/>
+      </w:pPr>
+      <w:r>
+        <w:rPr>
+          <w:i w:val="false"/>
+          <w:iCs w:val="false"/>
+        </w:rPr>
+        <w:t xml:space="preserve">The last two are certainly similar, but following industry practice we prefer </w:t>
+      </w:r>
+      <w:r>
+        <w:rPr>
+          <w:i/>
+          <w:iCs/>
+        </w:rPr>
+        <w:t xml:space="preserve">autonomic. </w:t>
+      </w:r>
+      <w:r>
+        <w:rPr>
+          <w:i w:val="false"/>
+          <w:iCs w:val="false"/>
+        </w:rPr>
+        <w:t xml:space="preserve">The </w:t>
+      </w:r>
+      <w:r>
+        <w:rPr>
+          <w:i/>
+          <w:iCs/>
+        </w:rPr>
+        <w:t xml:space="preserve">autonomic nervous system </w:t>
+      </w:r>
+      <w:r>
+        <w:rPr>
+          <w:i w:val="false"/>
+          <w:iCs w:val="false"/>
+        </w:rPr>
+        <w:t xml:space="preserve">acts largely unconsciously and regulates bodily functions such as heart rate. </w:t>
+      </w:r>
+      <w:r>
+        <w:rPr>
+          <w:i/>
+          <w:iCs/>
+        </w:rPr>
+        <w:t xml:space="preserve">Autonomic computing </w:t>
+      </w:r>
+      <w:r>
+        <w:rPr>
+          <w:i w:val="false"/>
+          <w:iCs w:val="false"/>
+        </w:rPr>
+        <w:t>was defined by IBM in 2001 as referring to</w:t>
+      </w:r>
+      <w:r>
+        <w:rPr>
+          <w:i/>
+          <w:iCs/>
+        </w:rPr>
+        <w:t xml:space="preserve"> “</w:t>
+      </w:r>
+      <w:r>
+        <w:rPr>
+          <w:i w:val="false"/>
+          <w:iCs w:val="false"/>
+        </w:rPr>
+        <w:t xml:space="preserve">self-managing distributed computing resources, adapting to unpredictable changes while hiding intrinsic complexity from operators and users.” We define an </w:t>
+      </w:r>
+      <w:r>
+        <w:rPr>
+          <w:i/>
+          <w:iCs/>
+        </w:rPr>
+        <w:t>autonomic network</w:t>
+      </w:r>
+      <w:r>
+        <w:rPr>
+          <w:i w:val="false"/>
+          <w:iCs w:val="false"/>
+        </w:rPr>
+        <w:t xml:space="preserve"> as self-managing (self-configuring, selfprotecting, self-healing, self-optimizing) but allowing high-level guidance by a central entity.</w:t>
+      </w:r>
+    </w:p>
+    <w:p>
+      <w:pPr>
+        <w:pStyle w:val="TextBody"/>
+        <w:bidi w:val="0"/>
+        <w:jc w:val="left"/>
+        <w:rPr/>
+      </w:pPr>
+      <w:r>
+        <w:rPr>
+          <w:i/>
+          <w:iCs/>
+        </w:rPr>
+        <w:t>Autonomic Function:</w:t>
+      </w:r>
+      <w:r>
+        <w:rPr>
+          <w:i w:val="false"/>
+          <w:iCs w:val="false"/>
+        </w:rPr>
+        <w:t xml:space="preserve"> A specific self-managing feature or function.</w:t>
+      </w:r>
+    </w:p>
+    <w:p>
+      <w:pPr>
+        <w:pStyle w:val="TextBody"/>
+        <w:bidi w:val="0"/>
+        <w:jc w:val="left"/>
+        <w:rPr/>
+      </w:pPr>
+      <w:r>
+        <w:rPr>
+          <w:i/>
+          <w:iCs/>
+        </w:rPr>
+        <w:t>Autonomic Service Agent (ASA)</w:t>
+      </w:r>
+      <w:r>
+        <w:rPr>
+          <w:i w:val="false"/>
+          <w:iCs w:val="false"/>
+        </w:rPr>
+        <w:t>: An agent that implements an autonomic function, in part (for a distributed function) or whole.</w:t>
+      </w:r>
+    </w:p>
+    <w:p>
+      <w:pPr>
+        <w:pStyle w:val="TextBody"/>
+        <w:bidi w:val="0"/>
+        <w:jc w:val="left"/>
+        <w:rPr/>
+      </w:pPr>
+      <w:r>
+        <w:rPr>
+          <w:i/>
+          <w:iCs/>
+        </w:rPr>
+        <w:t>Autonomic Node:</w:t>
+      </w:r>
+      <w:r>
+        <w:rPr>
+          <w:i w:val="false"/>
+          <w:iCs w:val="false"/>
+        </w:rPr>
+        <w:t xml:space="preserve"> A node that embodies autonomic functions</w:t>
+      </w:r>
+    </w:p>
+    <w:p>
+      <w:pPr>
+        <w:pStyle w:val="TextBody"/>
+        <w:bidi w:val="0"/>
+        <w:jc w:val="left"/>
+        <w:rPr/>
+      </w:pPr>
+      <w:r>
+        <w:rPr>
+          <w:i/>
+          <w:iCs/>
+        </w:rPr>
+        <w:t>Autonomic Control Plane (ACP):</w:t>
+      </w:r>
+      <w:r>
+        <w:rPr>
+          <w:i w:val="false"/>
+          <w:iCs w:val="false"/>
+        </w:rPr>
+        <w:t xml:space="preserve"> A self-configuring, fully secure, virtual network used for all autonomic messaging.</w:t>
+      </w:r>
+    </w:p>
+    <w:p>
+      <w:pPr>
+        <w:pStyle w:val="TextBody"/>
+        <w:bidi w:val="0"/>
+        <w:jc w:val="left"/>
+        <w:rPr/>
+      </w:pPr>
+      <w:r>
+        <w:rPr>
+          <w:i w:val="false"/>
+          <w:iCs w:val="false"/>
+        </w:rPr>
+        <w:t>More details about these terms can be found in RFC7575</w:t>
+      </w:r>
+      <w:r>
+        <w:rPr>
+          <w:i w:val="false"/>
+          <w:iCs w:val="false"/>
+          <w:vertAlign w:val="superscript"/>
+        </w:rPr>
+        <w:t>[1]</w:t>
+      </w:r>
+      <w:r>
+        <w:rPr>
+          <w:i w:val="false"/>
+          <w:iCs w:val="false"/>
+        </w:rPr>
+        <w:t xml:space="preserve"> and RFC8993</w:t>
+      </w:r>
+      <w:r>
+        <w:rPr>
+          <w:i w:val="false"/>
+          <w:iCs w:val="false"/>
+          <w:vertAlign w:val="superscript"/>
+        </w:rPr>
+        <w:t>[8]</w:t>
+      </w:r>
+      <w:r>
+        <w:rPr>
+          <w:i w:val="false"/>
+          <w:iCs w:val="false"/>
+        </w:rPr>
+        <w:t xml:space="preserve">. </w:t>
       </w:r>
     </w:p>
     <w:p>
@@ -807,15 +2589,18 @@
         <w:pStyle w:val="Heading2"/>
         <w:numPr>
           <w:ilvl w:val="1"/>
-          <w:numId w:val="2"/>
+          <w:numId w:val="3"/>
         </w:numPr>
         <w:bidi w:val="0"/>
         <w:jc w:val="left"/>
         <w:rPr/>
       </w:pPr>
       <w:r>
-        <w:rPr/>
-        <w:t>GRASP</w:t>
+        <w:rPr>
+          <w:i w:val="false"/>
+          <w:iCs w:val="false"/>
+        </w:rPr>
+        <w:t>Outline of the ANIMA model</w:t>
       </w:r>
     </w:p>
     <w:p>
@@ -826,32 +2611,139 @@
         <w:rPr/>
       </w:pPr>
       <w:r>
-        <w:rPr/>
-        <w:t>GRASP, the GeneRic Autonomic Signaling Protocol</w:t>
-      </w:r>
-      <w:r>
-        <w:rPr>
-          <w:vertAlign w:val="superscript"/>
-        </w:rPr>
-        <w:t>[5]</w:t>
-      </w:r>
-      <w:r>
-        <w:rPr/>
-        <w:t xml:space="preserve">, is used for signaling between ASAs. These include special-purpose mini-ASAs that support BRSKI (discovery of join proxies and the domain registrar) and ACP creation (discovery of ACP neighbors). Readers will notice that these operations must take place </w:t>
-      </w:r>
-      <w:r>
-        <w:rPr>
-          <w:i/>
-          <w:iCs/>
-        </w:rPr>
-        <w:t>before</w:t>
-      </w:r>
-      <w:r>
         <w:rPr>
           <w:i w:val="false"/>
           <w:iCs w:val="false"/>
         </w:rPr>
-        <w:t xml:space="preserve"> ACP security is in place, so they use a highly restricted subset of GRASP that is limited to specific link-local operations.</w:t>
+        <w:t>As always in network management, there are literally thousands or millions of details that cannot be standardized or even described centrally. What we can do is define a model, a platform, and a toolkit, just as SNMP (Simple Network Management Protocol) and NETCONF (Network Configuration Protocol) have done in the past. The main items in the model are:</w:t>
+      </w:r>
+    </w:p>
+    <w:p>
+      <w:pPr>
+        <w:pStyle w:val="TextBody"/>
+        <w:numPr>
+          <w:ilvl w:val="0"/>
+          <w:numId w:val="4"/>
+        </w:numPr>
+        <w:bidi w:val="0"/>
+        <w:jc w:val="left"/>
+        <w:rPr/>
+      </w:pPr>
+      <w:r>
+        <w:rPr/>
+        <w:t>Bootstrapping and trust infrastructure. This covers how nodes are authenticated and securely admitted to an autonomic network, and how they establish mutual trust.</w:t>
+      </w:r>
+    </w:p>
+    <w:p>
+      <w:pPr>
+        <w:pStyle w:val="TextBody"/>
+        <w:numPr>
+          <w:ilvl w:val="0"/>
+          <w:numId w:val="4"/>
+        </w:numPr>
+        <w:bidi w:val="0"/>
+        <w:jc w:val="left"/>
+        <w:rPr/>
+      </w:pPr>
+      <w:r>
+        <w:rPr/>
+        <w:t>Secure Autonomic Control Plane (ACP). This is an automatically constructed encrypted virtual network, containing only authenticated nodes that rightfully belong to a particular autonomic domain.</w:t>
+      </w:r>
+    </w:p>
+    <w:p>
+      <w:pPr>
+        <w:pStyle w:val="TextBody"/>
+        <w:numPr>
+          <w:ilvl w:val="0"/>
+          <w:numId w:val="4"/>
+        </w:numPr>
+        <w:bidi w:val="0"/>
+        <w:jc w:val="left"/>
+        <w:rPr/>
+      </w:pPr>
+      <w:r>
+        <w:rPr/>
+        <w:t>Discovery for autonomic nodes. This is a mechanism by which nodes attached to the ACP can discover each other. In practice, discovery occurs at a finer grain than nodes, since it really operates at the level of a node’s capabilities and objectives.</w:t>
+      </w:r>
+    </w:p>
+    <w:p>
+      <w:pPr>
+        <w:pStyle w:val="TextBody"/>
+        <w:numPr>
+          <w:ilvl w:val="0"/>
+          <w:numId w:val="4"/>
+        </w:numPr>
+        <w:bidi w:val="0"/>
+        <w:jc w:val="left"/>
+        <w:rPr/>
+      </w:pPr>
+      <w:r>
+        <w:rPr/>
+        <w:t>Negotiation and synchronization for autonomic nodes. Once nodes have discovered each other, they can synchronize data between themselves, or actively negotiate parameters and resources.</w:t>
+      </w:r>
+    </w:p>
+    <w:p>
+      <w:pPr>
+        <w:pStyle w:val="TextBody"/>
+        <w:numPr>
+          <w:ilvl w:val="0"/>
+          <w:numId w:val="4"/>
+        </w:numPr>
+        <w:bidi w:val="0"/>
+        <w:jc w:val="left"/>
+        <w:rPr/>
+      </w:pPr>
+      <w:r>
+        <w:rPr/>
+        <w:t>Autonomic functions operate by negotiating and synchronizing data with their peers in other nodes, and by directly configuring manageable devices in their own scope.</w:t>
+      </w:r>
+    </w:p>
+    <w:p>
+      <w:pPr>
+        <w:pStyle w:val="TextBody"/>
+        <w:numPr>
+          <w:ilvl w:val="0"/>
+          <w:numId w:val="4"/>
+        </w:numPr>
+        <w:bidi w:val="0"/>
+        <w:jc w:val="left"/>
+        <w:rPr/>
+      </w:pPr>
+      <w:r>
+        <w:rPr/>
+        <w:t>Discovery, synchronization and negotiation proceed by use of the GeneRic Autonomic Signaling Protocol (GRASP).</w:t>
+      </w:r>
+    </w:p>
+    <w:p>
+      <w:pPr>
+        <w:pStyle w:val="TextBody"/>
+        <w:numPr>
+          <w:ilvl w:val="0"/>
+          <w:numId w:val="4"/>
+        </w:numPr>
+        <w:bidi w:val="0"/>
+        <w:jc w:val="left"/>
+        <w:rPr/>
+      </w:pPr>
+      <w:r>
+        <w:rPr/>
+        <w:t>Autonomic service agents (ASAs) are composed of one or more autonomic functions.</w:t>
+      </w:r>
+    </w:p>
+    <w:p>
+      <w:pPr>
+        <w:pStyle w:val="TextBody"/>
+        <w:numPr>
+          <w:ilvl w:val="0"/>
+          <w:numId w:val="4"/>
+        </w:numPr>
+        <w:bidi w:val="0"/>
+        <w:jc w:val="left"/>
+        <w:rPr/>
+      </w:pPr>
+      <w:r>
+        <w:rPr/>
+        <w:t>Centrally defined policy or configuration rules may be obtained by an ASA via GRASP synchronization, or if appropriate by conventional methods such as an interface to NETCONF or DNS-SD (DNS Service Discovery).</w:t>
       </w:r>
     </w:p>
     <w:p>
@@ -863,18 +2755,30 @@
       </w:pPr>
       <w:r>
         <w:rPr/>
-        <w:t xml:space="preserve">After that, GRASP runs over the ACP to guarantee security, so there are no restrictions on allowed operations and any two ASAs in the local domain may trust and communicate with each other. GRASP provides discovery, flooding, synchronization and negotiation mechanisms for the </w:t>
-      </w:r>
-      <w:r>
-        <w:rPr>
-          <w:i w:val="false"/>
-          <w:iCs w:val="false"/>
-        </w:rPr>
-        <w:t>objectives</w:t>
-      </w:r>
-      <w:r>
-        <w:rPr/>
-        <w:t xml:space="preserve"> supported by ASAs.</w:t>
+        <w:t xml:space="preserve">Figure </w:t>
+      </w:r>
+      <w:ins w:id="188" w:author="Brian E Carpenter" w:date="2021-05-27T11:04:37Z">
+        <w:r>
+          <w:rPr>
+            <w:rFonts w:eastAsia="NSimSun" w:cs="Arial"/>
+            <w:color w:val="auto"/>
+            <w:kern w:val="2"/>
+            <w:sz w:val="24"/>
+            <w:szCs w:val="24"/>
+            <w:lang w:val="en-US" w:eastAsia="zh-CN" w:bidi="hi-IN"/>
+          </w:rPr>
+          <w:t>3</w:t>
+        </w:r>
+      </w:ins>
+      <w:del w:id="189" w:author="Brian E Carpenter" w:date="2021-05-27T11:04:37Z">
+        <w:r>
+          <w:rPr/>
+          <w:delText>1</w:delText>
+        </w:r>
+      </w:del>
+      <w:r>
+        <w:rPr/>
+        <w:t xml:space="preserve"> shows an outline of the model as a whole.</w:t>
       </w:r>
     </w:p>
     <w:p>
@@ -882,11 +2786,142 @@
         <w:pStyle w:val="TextBody"/>
         <w:bidi w:val="0"/>
         <w:jc w:val="left"/>
-        <w:rPr/>
-      </w:pPr>
-      <w:r>
-        <w:rPr/>
-        <w:t>Rather than being a traditional type-length-value protocol, GRASP is based on CBOR (Concise Binary Object Representation) messages. This has the advantage of allowing very flexible encoding, and GRASP can therefore accommodate a very wide range of data types, with the possibility of mapping protocol elements directly into various high-level language representations.</w:t>
+        <w:rPr>
+          <w:del w:id="192" w:author="Brian E Carpenter" w:date="2021-05-27T11:06:29Z"/>
+        </w:rPr>
+      </w:pPr>
+      <w:del w:id="191" w:author="Brian E Carpenter" w:date="2021-05-27T11:06:29Z">
+        <w:r>
+          <w:rPr/>
+          <w:drawing>
+            <wp:anchor behindDoc="0" distT="0" distB="0" distL="0" distR="0" simplePos="0" locked="0" layoutInCell="1" allowOverlap="1" relativeHeight="3">
+              <wp:simplePos x="0" y="0"/>
+              <wp:positionH relativeFrom="column">
+                <wp:align>center</wp:align>
+              </wp:positionH>
+              <wp:positionV relativeFrom="paragraph">
+                <wp:posOffset>635</wp:posOffset>
+              </wp:positionV>
+              <wp:extent cx="6332220" cy="3559810"/>
+              <wp:effectExtent l="0" t="0" r="0" b="0"/>
+              <wp:wrapSquare wrapText="largest"/>
+              <wp:docPr id="3" name="Image1" descr=""/>
+              <wp:cNvGraphicFramePr>
+                <a:graphicFrameLocks xmlns:a="http://schemas.openxmlformats.org/drawingml/2006/main" noChangeAspect="1"/>
+              </wp:cNvGraphicFramePr>
+              <a:graphic xmlns:a="http://schemas.openxmlformats.org/drawingml/2006/main">
+                <a:graphicData uri="http://schemas.openxmlformats.org/drawingml/2006/picture">
+                  <pic:pic xmlns:pic="http://schemas.openxmlformats.org/drawingml/2006/picture">
+                    <pic:nvPicPr>
+                      <pic:cNvPr id="3" name="Image1" descr=""/>
+                      <pic:cNvPicPr>
+                        <a:picLocks noChangeAspect="1" noChangeArrowheads="1"/>
+                      </pic:cNvPicPr>
+                    </pic:nvPicPr>
+                    <pic:blipFill>
+                      <a:blip r:embed="rId4"/>
+                      <a:stretch>
+                        <a:fillRect/>
+                      </a:stretch>
+                    </pic:blipFill>
+                    <pic:spPr bwMode="auto">
+                      <a:xfrm>
+                        <a:off x="0" y="0"/>
+                        <a:ext cx="6332220" cy="3559810"/>
+                      </a:xfrm>
+                      <a:prstGeom prst="rect">
+                        <a:avLst/>
+                      </a:prstGeom>
+                    </pic:spPr>
+                  </pic:pic>
+                </a:graphicData>
+              </a:graphic>
+            </wp:anchor>
+          </w:drawing>
+        </w:r>
+      </w:del>
+    </w:p>
+    <w:p>
+      <w:pPr>
+        <w:pStyle w:val="TextBody"/>
+        <w:numPr>
+          <w:ilvl w:val="1"/>
+          <w:numId w:val="3"/>
+        </w:numPr>
+        <w:bidi w:val="0"/>
+        <w:jc w:val="left"/>
+        <w:rPr/>
+      </w:pPr>
+      <w:ins w:id="193" w:author="Brian E Carpenter" w:date="2021-05-27T11:02:53Z">
+        <w:r>
+          <w:rPr/>
+        </w:r>
+      </w:ins>
+    </w:p>
+    <w:p>
+      <w:pPr>
+        <w:pStyle w:val="TextBody"/>
+        <w:numPr>
+          <w:ilvl w:val="1"/>
+          <w:numId w:val="3"/>
+        </w:numPr>
+        <w:rPr/>
+      </w:pPr>
+      <w:ins w:id="195" w:author="Brian E Carpenter" w:date="2021-05-27T11:03:08Z">
+        <w:r>
+          <w:rPr>
+            <w:rFonts w:eastAsia="NSimSun" w:cs="Arial"/>
+            <w:color w:val="auto"/>
+            <w:kern w:val="2"/>
+            <w:sz w:val="24"/>
+            <w:szCs w:val="24"/>
+            <w:lang w:val="en-US" w:eastAsia="zh-CN" w:bidi="hi-IN"/>
+          </w:rPr>
+          <w:t>Figure 3: Layered Model of Network with Autonomic Functions</w:t>
+        </w:r>
+      </w:ins>
+    </w:p>
+    <w:p>
+      <w:pPr>
+        <w:pStyle w:val="Heading2"/>
+        <w:numPr>
+          <w:ilvl w:val="1"/>
+          <w:numId w:val="3"/>
+        </w:numPr>
+        <w:bidi w:val="0"/>
+        <w:jc w:val="left"/>
+        <w:rPr/>
+      </w:pPr>
+      <w:ins w:id="197" w:author="Brian E Carpenter" w:date="2021-05-27T11:07:22Z">
+        <w:r>
+          <w:rPr/>
+          <w:t>Self-confi</w:t>
+        </w:r>
+      </w:ins>
+      <w:ins w:id="198" w:author="Brian E Carpenter" w:date="2021-05-27T11:07:22Z">
+        <w:r>
+          <w:rPr>
+            <w:rFonts w:eastAsia="Microsoft YaHei" w:cs="Arial"/>
+            <w:b/>
+            <w:bCs/>
+            <w:color w:val="auto"/>
+            <w:kern w:val="2"/>
+            <w:sz w:val="32"/>
+            <w:szCs w:val="32"/>
+            <w:lang w:val="en-US" w:eastAsia="zh-CN" w:bidi="hi-IN"/>
+          </w:rPr>
+          <w:t>g</w:t>
+        </w:r>
+      </w:ins>
+      <w:ins w:id="199" w:author="Brian E Carpenter" w:date="2021-05-27T11:07:22Z">
+        <w:r>
+          <w:rPr/>
+          <w:t xml:space="preserve">uring </w:t>
+        </w:r>
+      </w:ins>
+      <w:r>
+        <w:rPr/>
+        <w:t>Security</w:t>
       </w:r>
     </w:p>
     <w:p>
@@ -896,31 +2931,48 @@
         <w:jc w:val="left"/>
         <w:rPr/>
       </w:pPr>
-      <w:r>
-        <w:rPr/>
-        <w:t xml:space="preserve">The word “objective” has a special meaning in GRASP. It is a data structure whose main contents are a </w:t>
-      </w:r>
-      <w:r>
-        <w:rPr>
-          <w:i/>
-          <w:iCs/>
-        </w:rPr>
-        <w:t>name</w:t>
-      </w:r>
-      <w:r>
-        <w:rPr/>
-        <w:t xml:space="preserve"> and a </w:t>
-      </w:r>
-      <w:r>
-        <w:rPr>
-          <w:i/>
-          <w:iCs/>
-        </w:rPr>
-        <w:t>value</w:t>
-      </w:r>
-      <w:r>
-        <w:rPr/>
-        <w:t>. An objective occurs in three contexts: discovery, negotiation, and synchronization. A single ASA may support multiple independent objectives.</w:t>
+      <w:ins w:id="200" w:author="Brian E Carpenter" w:date="2021-05-27T11:07:41Z">
+        <w:r>
+          <w:rPr/>
+          <w:t xml:space="preserve">As mentioned above, </w:t>
+        </w:r>
+      </w:ins>
+      <w:r>
+        <w:rPr/>
+        <w:t xml:space="preserve">ANIMA does not attempt a monolithic bootstrap of a network from a predefined configuration. Instead, it proceeds step by step, and security comes first. The first stage of creating a secure autonomic control plane is bootstrapping a suitable key infrastructure that covers all the nodes that will constitute the ACP. This is done by </w:t>
+      </w:r>
+      <w:ins w:id="201" w:author="Brian E Carpenter" w:date="2021-05-27T11:07:54Z">
+        <w:r>
+          <w:rPr>
+            <w:rFonts w:eastAsia="NSimSun" w:cs="Arial"/>
+            <w:color w:val="auto"/>
+            <w:kern w:val="2"/>
+            <w:sz w:val="24"/>
+            <w:szCs w:val="24"/>
+            <w:lang w:val="en-US" w:eastAsia="zh-CN" w:bidi="hi-IN"/>
+          </w:rPr>
+          <w:t>the</w:t>
+        </w:r>
+      </w:ins>
+      <w:del w:id="202" w:author="Brian E Carpenter" w:date="2021-05-27T11:07:54Z">
+        <w:r>
+          <w:rPr/>
+          <w:delText>a</w:delText>
+        </w:r>
+      </w:del>
+      <w:r>
+        <w:rPr/>
+        <w:t xml:space="preserve"> method known as BRSKI (pronounced “Brewski”, Bootstrapping Remote Secure Key Infrastructure</w:t>
+      </w:r>
+      <w:r>
+        <w:rPr>
+          <w:vertAlign w:val="superscript"/>
+        </w:rPr>
+        <w:t>[10]</w:t>
+      </w:r>
+      <w:r>
+        <w:rPr/>
+        <w:t>). This process uses manufacturer-installed X.509 certificates, in combination with a manufacturer's authorizing service. The network administrator decides which devices are authorized to join the network (e.g., by serial number), but relies on the manufacturer to validate each device’s certificate whenever the device attempts to join the network via a local “join proxy”. These proxies all use a single “domain registrar” node that mediates the authorizing service. The join proxies themselves join the network by the same process; a GRASP mechanism is used for joining nodes (known as “pledges”) to find proxies, and for proxies to find each other and the registrar. Only the registrar needs to be configured in advance.</w:t>
       </w:r>
     </w:p>
     <w:p>
@@ -932,21 +2984,21 @@
       </w:pPr>
       <w:r>
         <w:rPr/>
-        <w:t xml:space="preserve">The </w:t>
+        <w:t xml:space="preserve">The ACP forms itself among pledges as soon as they have completed their BRSKI enrolment.  It is best described as a Virtual Routing and Forwarding (VRF) instance. It is based on a virtual router at each node, consisting of a separate IPv6 forwarding table to which the ACP’s virtual interfaces are attached, and an associated IPv6 routing table separate from the data plane. Actual packet transmission occurs only as IPv6 link-local packets. This choice was made to ensure that there is no dependency on any pre-existing data plane (either IPv4 or IPv6), because autonomic functions must be able to operate </w:t>
       </w:r>
       <w:r>
         <w:rPr>
           <w:i/>
           <w:iCs/>
         </w:rPr>
-        <w:t>name</w:t>
+        <w:t>even if the normal data plane and normal routing are broken.</w:t>
       </w:r>
       <w:r>
         <w:rPr>
           <w:i w:val="false"/>
           <w:iCs w:val="false"/>
         </w:rPr>
-        <w:t xml:space="preserve"> of an objective is simply a unique string describing its purpose.</w:t>
+        <w:t xml:space="preserve"> All that is required is for each node to create its own IPv6 link-local address on each physical interface, as any modern network device does by default. The VRF consists of point-to-point IPv6 links and is secured using IPsec (IP Security) or DTLS (Datagram Transport Layer Security), both via IKEv2 (Internet Key Exchange Protocol Version 2). From the viewpoint of autonomic service agents, the ACP uses an automatically generated IPv6 Unique Local Address prefix, and it uses RPL (Routing Protocol for Low-Power and Lossy Networks) internally. Like BRSKI, the ACP bootstraps itself, starting with a GRASP-based discovery process.</w:t>
       </w:r>
     </w:p>
     <w:p>
@@ -957,30 +3009,31 @@
         <w:rPr/>
       </w:pPr>
       <w:r>
-        <w:rPr/>
-        <w:t xml:space="preserve">The </w:t>
-      </w:r>
-      <w:r>
-        <w:rPr>
-          <w:i/>
-          <w:iCs/>
-        </w:rPr>
-        <w:t>value</w:t>
-      </w:r>
-      <w:r>
-        <w:rPr/>
-        <w:t xml:space="preserve"> consists of a single configurable parameter or a set of parameters of some kind. The parameter(s) apply to a specific service or function or action. They may in principle be anything that can be set to a specific logical, numerical, or string value, or a more complex data structure. Basically, an objective is defined in the way that best suits its application; that is the great advantage of CBOR encoding. If desired, for example, an objective’s </w:t>
-      </w:r>
-      <w:r>
-        <w:rPr>
-          <w:i/>
-          <w:iCs/>
-        </w:rPr>
-        <w:t>value</w:t>
-      </w:r>
-      <w:r>
-        <w:rPr/>
-        <w:t xml:space="preserve"> could be expressed in JSON (JavaScript Object Notation). When an objective is shared between ASAs by flooding, synchronization or negotiation, each ASA will maintain its own copy of the objective and its latest value.</w:t>
+        <w:rPr>
+          <w:i w:val="false"/>
+          <w:iCs w:val="false"/>
+        </w:rPr>
+        <w:t>After the secure control plane has configured itself in this way, the next stage is to bootstrap connectivity for network management. When this has been achieved, conventional mechanisms (such as an SDN controller) can already</w:t>
+      </w:r>
+      <w:r>
+        <w:rPr/>
+        <w:t xml:space="preserve"> reliably and securely reach remote nodes and configure them safely without risk of cutting themselves off. In addition, fully autonomic management mechanisms (i.e., ASAs) can start up.  To understand how this works, we need to give more details about the GRASP protocol.</w:t>
+      </w:r>
+    </w:p>
+    <w:p>
+      <w:pPr>
+        <w:pStyle w:val="Heading2"/>
+        <w:numPr>
+          <w:ilvl w:val="1"/>
+          <w:numId w:val="3"/>
+        </w:numPr>
+        <w:bidi w:val="0"/>
+        <w:jc w:val="left"/>
+        <w:rPr/>
+      </w:pPr>
+      <w:r>
+        <w:rPr/>
+        <w:t>GRASP</w:t>
       </w:r>
     </w:p>
     <w:p>
@@ -992,60 +3045,31 @@
       </w:pPr>
       <w:r>
         <w:rPr/>
-        <w:t xml:space="preserve">GRASP messages allow for </w:t>
+        <w:t>GRASP, the GeneRic Autonomic Signaling Protocol</w:t>
+      </w:r>
+      <w:r>
+        <w:rPr>
+          <w:vertAlign w:val="superscript"/>
+        </w:rPr>
+        <w:t>[5]</w:t>
+      </w:r>
+      <w:r>
+        <w:rPr/>
+        <w:t xml:space="preserve">, is used for signaling between ASAs. These include special-purpose mini-ASAs that support BRSKI (discovery of join proxies and the domain registrar) and ACP creation (discovery of ACP neighbors). Readers will notice that these operations must take place </w:t>
       </w:r>
       <w:r>
         <w:rPr>
           <w:i/>
           <w:iCs/>
         </w:rPr>
-        <w:t>discovery</w:t>
-      </w:r>
-      <w:r>
-        <w:rPr/>
-        <w:t xml:space="preserve"> of an ASA that handles a given objective name; </w:t>
-      </w:r>
-      <w:r>
-        <w:rPr>
-          <w:i/>
-          <w:iCs/>
-        </w:rPr>
-        <w:t>flooding</w:t>
+        <w:t>before</w:t>
       </w:r>
       <w:r>
         <w:rPr>
           <w:i w:val="false"/>
           <w:iCs w:val="false"/>
         </w:rPr>
-        <w:t xml:space="preserve"> a given objective to all ACP nodes (the simplest form of synchronization); </w:t>
-      </w:r>
-      <w:r>
-        <w:rPr>
-          <w:i/>
-          <w:iCs/>
-        </w:rPr>
-        <w:t>synchronization</w:t>
-      </w:r>
-      <w:r>
-        <w:rPr>
-          <w:i w:val="false"/>
-          <w:iCs w:val="false"/>
-        </w:rPr>
-        <w:t xml:space="preserve"> of the value of a given objective between two peer ASAs; and </w:t>
-      </w:r>
-      <w:r>
-        <w:rPr>
-          <w:i/>
-          <w:iCs/>
-        </w:rPr>
-        <w:t>negotiation</w:t>
-      </w:r>
-      <w:r>
-        <w:rPr>
-          <w:i w:val="false"/>
-          <w:iCs w:val="false"/>
-        </w:rPr>
-        <w:t xml:space="preserve"> of the value of a given objective with a peer ASA.</w:t>
+        <w:t xml:space="preserve"> ACP security is in place, so they use a highly restricted subset of GRASP that is limited to specific link-local operations.</w:t>
       </w:r>
     </w:p>
     <w:p>
@@ -1056,6 +3080,200 @@
         <w:rPr/>
       </w:pPr>
       <w:r>
+        <w:rPr/>
+        <w:t xml:space="preserve">After that, GRASP runs over the ACP to guarantee security, so there are no restrictions on allowed operations and any two ASAs in the local domain may trust and communicate with each other. GRASP provides discovery, flooding, synchronization and negotiation mechanisms for the </w:t>
+      </w:r>
+      <w:r>
+        <w:rPr>
+          <w:i w:val="false"/>
+          <w:iCs w:val="false"/>
+        </w:rPr>
+        <w:t>objectives</w:t>
+      </w:r>
+      <w:r>
+        <w:rPr/>
+        <w:t xml:space="preserve"> supported by ASAs.</w:t>
+      </w:r>
+    </w:p>
+    <w:p>
+      <w:pPr>
+        <w:pStyle w:val="TextBody"/>
+        <w:bidi w:val="0"/>
+        <w:jc w:val="left"/>
+        <w:rPr/>
+      </w:pPr>
+      <w:r>
+        <w:rPr/>
+        <w:t>Rather than being a traditional type-length-value protocol, GRASP is based on CBOR (Concise Binary Object Representation) messages. This has the advantage of allowing very flexible encoding, and GRASP can therefore accommodate a very wide range of data types, with the possibility of mapping protocol elements directly into various high-level language representations.</w:t>
+      </w:r>
+    </w:p>
+    <w:p>
+      <w:pPr>
+        <w:pStyle w:val="TextBody"/>
+        <w:bidi w:val="0"/>
+        <w:jc w:val="left"/>
+        <w:rPr/>
+      </w:pPr>
+      <w:r>
+        <w:rPr/>
+        <w:t xml:space="preserve">The word “objective” has a special meaning in GRASP. It is a data structure whose main contents are a </w:t>
+      </w:r>
+      <w:r>
+        <w:rPr>
+          <w:i/>
+          <w:iCs/>
+        </w:rPr>
+        <w:t>name</w:t>
+      </w:r>
+      <w:r>
+        <w:rPr/>
+        <w:t xml:space="preserve"> and a </w:t>
+      </w:r>
+      <w:r>
+        <w:rPr>
+          <w:i/>
+          <w:iCs/>
+        </w:rPr>
+        <w:t>value</w:t>
+      </w:r>
+      <w:r>
+        <w:rPr/>
+        <w:t>. An objective occurs in three contexts: discovery, negotiation, and synchronization. A single ASA may support multiple independent objectives.</w:t>
+      </w:r>
+    </w:p>
+    <w:p>
+      <w:pPr>
+        <w:pStyle w:val="TextBody"/>
+        <w:bidi w:val="0"/>
+        <w:jc w:val="left"/>
+        <w:rPr/>
+      </w:pPr>
+      <w:r>
+        <w:rPr/>
+        <w:t xml:space="preserve">The </w:t>
+      </w:r>
+      <w:r>
+        <w:rPr>
+          <w:i/>
+          <w:iCs/>
+        </w:rPr>
+        <w:t>name</w:t>
+      </w:r>
+      <w:r>
+        <w:rPr>
+          <w:i w:val="false"/>
+          <w:iCs w:val="false"/>
+        </w:rPr>
+        <w:t xml:space="preserve"> of an objective is simply a unique string describing its purpose.</w:t>
+      </w:r>
+    </w:p>
+    <w:p>
+      <w:pPr>
+        <w:pStyle w:val="TextBody"/>
+        <w:bidi w:val="0"/>
+        <w:jc w:val="left"/>
+        <w:rPr/>
+      </w:pPr>
+      <w:r>
+        <w:rPr/>
+        <w:t xml:space="preserve">The </w:t>
+      </w:r>
+      <w:r>
+        <w:rPr>
+          <w:i/>
+          <w:iCs/>
+        </w:rPr>
+        <w:t>value</w:t>
+      </w:r>
+      <w:r>
+        <w:rPr/>
+        <w:t xml:space="preserve"> consists of a single configurable parameter or a set of parameters of some kind. The parameter(s) apply to a specific service or function or action. They may in principle be anything that can be set to a specific logical, numerical, or string value, or a more complex data structure. Basically, an objective is defined in the way that best suits its application; that is the great advantage of CBOR encoding. If desired, for example, an objective’s </w:t>
+      </w:r>
+      <w:r>
+        <w:rPr>
+          <w:i/>
+          <w:iCs/>
+        </w:rPr>
+        <w:t>value</w:t>
+      </w:r>
+      <w:r>
+        <w:rPr/>
+        <w:t xml:space="preserve"> could be expressed in JSON (JavaScript Object Notation). When an objective is shared between ASAs by flooding, synchronization or negotiation, each ASA will maintain its own copy of the objective and its latest value.</w:t>
+      </w:r>
+    </w:p>
+    <w:p>
+      <w:pPr>
+        <w:pStyle w:val="TextBody"/>
+        <w:bidi w:val="0"/>
+        <w:jc w:val="left"/>
+        <w:rPr/>
+      </w:pPr>
+      <w:r>
+        <w:rPr/>
+        <w:t xml:space="preserve">GRASP messages allow for </w:t>
+      </w:r>
+      <w:r>
+        <w:rPr>
+          <w:i/>
+          <w:iCs/>
+        </w:rPr>
+        <w:t>discovery</w:t>
+      </w:r>
+      <w:r>
+        <w:rPr/>
+        <w:t xml:space="preserve"> of an ASA that handles a given objective name; </w:t>
+      </w:r>
+      <w:r>
+        <w:rPr>
+          <w:i/>
+          <w:iCs/>
+        </w:rPr>
+        <w:t>flooding</w:t>
+      </w:r>
+      <w:r>
+        <w:rPr>
+          <w:i w:val="false"/>
+          <w:iCs w:val="false"/>
+        </w:rPr>
+        <w:t xml:space="preserve"> a given objective to all ACP nodes (the simplest form of synchronization); </w:t>
+      </w:r>
+      <w:r>
+        <w:rPr>
+          <w:i/>
+          <w:iCs/>
+        </w:rPr>
+        <w:t>synchronization</w:t>
+      </w:r>
+      <w:r>
+        <w:rPr>
+          <w:i w:val="false"/>
+          <w:iCs w:val="false"/>
+        </w:rPr>
+        <w:t xml:space="preserve"> of the value of a given objective between two peer ASAs; and </w:t>
+      </w:r>
+      <w:r>
+        <w:rPr>
+          <w:i/>
+          <w:iCs/>
+        </w:rPr>
+        <w:t>negotiation</w:t>
+      </w:r>
+      <w:r>
+        <w:rPr>
+          <w:i w:val="false"/>
+          <w:iCs w:val="false"/>
+        </w:rPr>
+        <w:t xml:space="preserve"> of the value of a given objective with a peer ASA.</w:t>
+      </w:r>
+    </w:p>
+    <w:p>
+      <w:pPr>
+        <w:pStyle w:val="TextBody"/>
+        <w:bidi w:val="0"/>
+        <w:jc w:val="left"/>
+        <w:rPr/>
+      </w:pPr>
+      <w:r>
         <w:rPr>
           <w:i w:val="false"/>
           <w:iCs w:val="false"/>
@@ -1087,7 +3305,7 @@
         <w:pStyle w:val="Heading2"/>
         <w:numPr>
           <w:ilvl w:val="1"/>
-          <w:numId w:val="2"/>
+          <w:numId w:val="3"/>
         </w:numPr>
         <w:bidi w:val="0"/>
         <w:jc w:val="left"/>
@@ -1193,7 +3411,7 @@
         <w:pStyle w:val="Heading2"/>
         <w:numPr>
           <w:ilvl w:val="1"/>
-          <w:numId w:val="2"/>
+          <w:numId w:val="3"/>
         </w:numPr>
         <w:bidi w:val="0"/>
         <w:jc w:val="left"/>
@@ -1201,8 +3419,26 @@
       </w:pPr>
       <w:r>
         <w:rPr/>
-        <w:t>Examples</w:t>
-      </w:r>
+        <w:t>Example</w:t>
+      </w:r>
+      <w:ins w:id="203" w:author="Brian E Carpenter" w:date="2021-05-27T11:09:15Z">
+        <w:r>
+          <w:rPr/>
+          <w:t xml:space="preserve"> </w:t>
+        </w:r>
+      </w:ins>
+      <w:ins w:id="204" w:author="Brian E Carpenter" w:date="2021-05-27T11:09:15Z">
+        <w:r>
+          <w:rPr/>
+          <w:t>of an Autonomic Function</w:t>
+        </w:r>
+      </w:ins>
+      <w:del w:id="205" w:author="Brian E Carpenter" w:date="2021-05-27T11:09:14Z">
+        <w:r>
+          <w:rPr/>
+          <w:delText>s</w:delText>
+        </w:r>
+      </w:del>
     </w:p>
     <w:p>
       <w:pPr>
@@ -1569,7 +3805,7 @@
         <w:bidi w:val="0"/>
         <w:jc w:val="left"/>
         <w:rPr>
-          <w:rFonts w:ascii="Times New Roman" w:hAnsi="Times New Roman"/>
+          <w:del w:id="209" w:author="Brian E Carpenter" w:date="2021-05-27T11:09:34Z"/>
         </w:rPr>
       </w:pPr>
       <w:r>
@@ -1579,6 +3815,33 @@
         </w:rPr>
         <w:t>We can see from this example that GRASP’s use of CBOR and its easy representation of JSON-like formats gives it great expressiveness and flexibility.</w:t>
       </w:r>
+      <w:ins w:id="206" w:author="Brian E Carpenter" w:date="2021-05-27T11:09:40Z">
+        <w:r>
+          <w:rPr>
+            <w:rFonts w:ascii="Times New Roman" w:hAnsi="Times New Roman"/>
+            <w:color w:val="000000"/>
+          </w:rPr>
+          <w:t xml:space="preserve"> </w:t>
+        </w:r>
+      </w:ins>
+      <w:ins w:id="207" w:author="Brian E Carpenter" w:date="2021-05-27T11:09:40Z">
+        <w:r>
+          <w:rPr>
+            <w:rFonts w:ascii="Times New Roman" w:hAnsi="Times New Roman"/>
+            <w:color w:val="000000"/>
+          </w:rPr>
+          <w:t>While much work remains to be done on individual autonom</w:t>
+        </w:r>
+      </w:ins>
+      <w:ins w:id="208" w:author="Brian E Carpenter" w:date="2021-05-27T11:10:00Z">
+        <w:r>
+          <w:rPr>
+            <w:rFonts w:ascii="Times New Roman" w:hAnsi="Times New Roman"/>
+            <w:color w:val="000000"/>
+          </w:rPr>
+          <w:t>ic functions, the ANI and GRASP provide a solid and flexible foundation for this.</w:t>
+        </w:r>
+      </w:ins>
     </w:p>
     <w:p>
       <w:pPr>
@@ -1589,19 +3852,21 @@
           <w:color w:val="C9211E"/>
         </w:rPr>
       </w:pPr>
-      <w:r>
-        <w:rPr>
-          <w:color w:val="C9211E"/>
-        </w:rPr>
-        <w:t>Another example?</w:t>
-      </w:r>
+      <w:del w:id="210" w:author="Brian E Carpenter" w:date="2021-05-27T11:09:34Z">
+        <w:r>
+          <w:rPr>
+            <w:color w:val="C9211E"/>
+          </w:rPr>
+          <w:delText>Another example?</w:delText>
+        </w:r>
+      </w:del>
     </w:p>
     <w:p>
       <w:pPr>
         <w:pStyle w:val="Heading2"/>
         <w:numPr>
           <w:ilvl w:val="1"/>
-          <w:numId w:val="2"/>
+          <w:numId w:val="3"/>
         </w:numPr>
         <w:bidi w:val="0"/>
         <w:jc w:val="left"/>
@@ -1633,7 +3898,7 @@
         <w:pStyle w:val="Heading2"/>
         <w:numPr>
           <w:ilvl w:val="1"/>
-          <w:numId w:val="2"/>
+          <w:numId w:val="3"/>
         </w:numPr>
         <w:bidi w:val="0"/>
         <w:jc w:val="left"/>
@@ -2069,6 +4334,189 @@
 </w:document>
 </file>
 
+<file path=word/comments.xml><?xml version="1.0" encoding="utf-8"?>
+<w:comments xmlns:o="urn:schemas-microsoft-com:office:office" xmlns:r="http://schemas.openxmlformats.org/officeDocument/2006/relationships" xmlns:v="urn:schemas-microsoft-com:vml" xmlns:w="http://schemas.openxmlformats.org/wordprocessingml/2006/main" xmlns:w10="urn:schemas-microsoft-com:office:word" xmlns:wp="http://schemas.openxmlformats.org/drawingml/2006/wordprocessingDrawing" xmlns:wps="http://schemas.microsoft.com/office/word/2010/wordprocessingShape" xmlns:wpg="http://schemas.microsoft.com/office/word/2010/wordprocessingGroup" xmlns:mc="http://schemas.openxmlformats.org/markup-compatibility/2006" xmlns:wp14="http://schemas.microsoft.com/office/word/2010/wordprocessingDrawing" xmlns:w14="http://schemas.microsoft.com/office/word/2010/wordml" mc:Ignorable="w14 wp14">
+  <w:comment w:id="0" w:author="Toerless Eckert" w:date="2021-05-25T10:45:00Z" w:initials="TTE">
+    <w:p>
+      <w:r>
+        <w:rPr>
+          <w:rFonts w:ascii="Liberation Serif" w:hAnsi="Liberation Serif" w:eastAsia="Segoe UI" w:cs="Tahoma"/>
+          <w:kern w:val="0"/>
+          <w:sz w:val="24"/>
+          <w:szCs w:val="24"/>
+          <w:lang w:val="en-US" w:eastAsia="en-US" w:bidi="en-US"/>
+        </w:rPr>
+        <w:t>This is the term Huawei likes to use, so this parenthesis pays my bill ;-)</w:t>
+      </w:r>
+    </w:p>
+  </w:comment>
+  <w:comment w:id="1" w:author="Brian E Carpenter" w:date="2021-05-26T16:44:37Z" w:initials="BEC">
+    <w:p>
+      <w:r>
+        <w:rPr>
+          <w:rFonts w:ascii="Times New Roman" w:hAnsi="Times New Roman" w:eastAsia="Times New Roman" w:cs="Times New Roman"/>
+          <w:b w:val="false"/>
+          <w:bCs w:val="false"/>
+          <w:i w:val="false"/>
+          <w:iCs w:val="false"/>
+          <w:caps w:val="false"/>
+          <w:smallCaps w:val="false"/>
+          <w:strike w:val="false"/>
+          <w:dstrike w:val="false"/>
+          <w:outline w:val="false"/>
+          <w:shadow w:val="false"/>
+          <w:emboss w:val="false"/>
+          <w:imprint w:val="false"/>
+          <w:color w:val="auto"/>
+          <w:spacing w:val="0"/>
+          <w:w w:val="100"/>
+          <w:kern w:val="0"/>
+          <w:position w:val="0"/>
+          <w:sz w:val="20"/>
+          <w:sz w:val="20"/>
+          <w:szCs w:val="20"/>
+          <w:u w:val="none"/>
+          <w:vertAlign w:val="baseline"/>
+          <w:em w:val="none"/>
+          <w:lang w:val="en-US" w:eastAsia="en-US" w:bidi="ar-SA"/>
+        </w:rPr>
+        <w:t>Any estimate of the total number of YANG modules defined?</w:t>
+      </w:r>
+    </w:p>
+  </w:comment>
+  <w:comment w:id="2" w:author="Toerless Eckert" w:date="2021-05-25T12:46:00Z" w:initials="TTE">
+    <w:p>
+      <w:r>
+        <w:rPr>
+          <w:rFonts w:ascii="Liberation Serif" w:hAnsi="Liberation Serif" w:eastAsia="Segoe UI" w:cs="Tahoma"/>
+          <w:kern w:val="0"/>
+          <w:sz w:val="24"/>
+          <w:szCs w:val="24"/>
+          <w:lang w:val="en-US" w:eastAsia="en-US" w:bidi="en-US"/>
+        </w:rPr>
+        <w:t>Hope my above text is better motivating.</w:t>
+      </w:r>
+    </w:p>
+  </w:comment>
+  <w:comment w:id="3" w:author="Toerless Eckert" w:date="2021-05-25T12:46:00Z" w:initials="TTE">
+    <w:p>
+      <w:r>
+        <w:rPr>
+          <w:rFonts w:ascii="Liberation Serif" w:hAnsi="Liberation Serif" w:eastAsia="Segoe UI" w:cs="Tahoma"/>
+          <w:kern w:val="0"/>
+          <w:sz w:val="24"/>
+          <w:szCs w:val="24"/>
+          <w:lang w:val="en-US" w:eastAsia="en-US" w:bidi="en-US"/>
+        </w:rPr>
+        <w:t>I don’t find this text helpful…</w:t>
+      </w:r>
+    </w:p>
+  </w:comment>
+  <w:comment w:id="4" w:author="Brian E Carpenter" w:date="2021-05-26T17:15:18Z" w:initials="BEC">
+    <w:p>
+      <w:r>
+        <w:rPr>
+          <w:rFonts w:ascii="Times New Roman" w:hAnsi="Times New Roman" w:eastAsia="Times New Roman" w:cs="Times New Roman"/>
+          <w:b w:val="false"/>
+          <w:bCs w:val="false"/>
+          <w:i w:val="false"/>
+          <w:iCs w:val="false"/>
+          <w:caps w:val="false"/>
+          <w:smallCaps w:val="false"/>
+          <w:strike w:val="false"/>
+          <w:dstrike w:val="false"/>
+          <w:outline w:val="false"/>
+          <w:shadow w:val="false"/>
+          <w:emboss w:val="false"/>
+          <w:imprint w:val="false"/>
+          <w:color w:val="auto"/>
+          <w:spacing w:val="0"/>
+          <w:w w:val="100"/>
+          <w:kern w:val="0"/>
+          <w:position w:val="0"/>
+          <w:sz w:val="20"/>
+          <w:sz w:val="20"/>
+          <w:szCs w:val="20"/>
+          <w:u w:val="none"/>
+          <w:vertAlign w:val="baseline"/>
+          <w:em w:val="none"/>
+          <w:lang w:val="en-US" w:eastAsia="en-US" w:bidi="ar-SA"/>
+        </w:rPr>
+        <w:t>Wait, doesn’t the operator have to provide the registrar with the serial numbers of all approved devices as they enter the warehouse?</w:t>
+      </w:r>
+    </w:p>
+  </w:comment>
+  <w:comment w:id="5" w:author="Brian E Carpenter" w:date="2021-05-27T10:40:27Z" w:initials="BEC">
+    <w:p>
+      <w:r>
+        <w:rPr>
+          <w:rFonts w:ascii="Times New Roman" w:hAnsi="Times New Roman" w:eastAsia="Times New Roman" w:cs="Times New Roman"/>
+          <w:b w:val="false"/>
+          <w:bCs w:val="false"/>
+          <w:i w:val="false"/>
+          <w:iCs w:val="false"/>
+          <w:caps w:val="false"/>
+          <w:smallCaps w:val="false"/>
+          <w:strike w:val="false"/>
+          <w:dstrike w:val="false"/>
+          <w:outline w:val="false"/>
+          <w:shadow w:val="false"/>
+          <w:emboss w:val="false"/>
+          <w:imprint w:val="false"/>
+          <w:color w:val="auto"/>
+          <w:spacing w:val="0"/>
+          <w:w w:val="100"/>
+          <w:kern w:val="0"/>
+          <w:position w:val="0"/>
+          <w:sz w:val="20"/>
+          <w:sz w:val="20"/>
+          <w:szCs w:val="20"/>
+          <w:u w:val="none"/>
+          <w:vertAlign w:val="baseline"/>
+          <w:em w:val="none"/>
+          <w:lang w:val="en-US" w:eastAsia="en-US" w:bidi="ar-SA"/>
+        </w:rPr>
+        <w:t>I don’t want to scare the reader with IPv6 just yet...</w:t>
+      </w:r>
+    </w:p>
+  </w:comment>
+  <w:comment w:id="6" w:author="Brian E Carpenter" w:date="2021-05-27T10:59:09Z" w:initials="BEC">
+    <w:p>
+      <w:r>
+        <w:rPr>
+          <w:rFonts w:ascii="Liberation Serif" w:hAnsi="Liberation Serif" w:eastAsia="NSimSun" w:cs="Arial"/>
+          <w:b w:val="false"/>
+          <w:bCs w:val="false"/>
+          <w:i w:val="false"/>
+          <w:iCs w:val="false"/>
+          <w:caps w:val="false"/>
+          <w:smallCaps w:val="false"/>
+          <w:strike w:val="false"/>
+          <w:dstrike w:val="false"/>
+          <w:outline w:val="false"/>
+          <w:shadow w:val="false"/>
+          <w:emboss w:val="false"/>
+          <w:imprint w:val="false"/>
+          <w:color w:val="auto"/>
+          <w:spacing w:val="0"/>
+          <w:w w:val="100"/>
+          <w:kern w:val="0"/>
+          <w:position w:val="0"/>
+          <w:sz w:val="20"/>
+          <w:sz w:val="20"/>
+          <w:szCs w:val="24"/>
+          <w:u w:val="none"/>
+          <w:vertAlign w:val="baseline"/>
+          <w:em w:val="none"/>
+          <w:lang w:val="en-US" w:eastAsia="zh-CN" w:bidi="hi-IN"/>
+        </w:rPr>
+        <w:t>I believe the introductory part should stop here. Read on...</w:t>
+      </w:r>
+    </w:p>
+  </w:comment>
+</w:comments>
+</file>
+
 <file path=word/numbering.xml><?xml version="1.0" encoding="utf-8"?>
 <w:numbering xmlns:w="http://schemas.openxmlformats.org/wordprocessingml/2006/main" xmlns:o="urn:schemas-microsoft-com:office:office" xmlns:r="http://schemas.openxmlformats.org/officeDocument/2006/relationships" xmlns:v="urn:schemas-microsoft-com:vml">
   <w:abstractNum w:abstractNumId="1">
@@ -2257,6 +4705,98 @@
     </w:lvl>
   </w:abstractNum>
   <w:abstractNum w:abstractNumId="3">
+    <w:lvl w:ilvl="0">
+      <w:start w:val="1"/>
+      <w:numFmt w:val="none"/>
+      <w:suff w:val="nothing"/>
+      <w:lvlText w:val=""/>
+      <w:lvlJc w:val="left"/>
+      <w:pPr>
+        <w:ind w:left="0" w:hanging="0"/>
+      </w:pPr>
+    </w:lvl>
+    <w:lvl w:ilvl="1">
+      <w:start w:val="1"/>
+      <w:numFmt w:val="none"/>
+      <w:suff w:val="nothing"/>
+      <w:lvlText w:val=""/>
+      <w:lvlJc w:val="left"/>
+      <w:pPr>
+        <w:ind w:left="0" w:hanging="0"/>
+      </w:pPr>
+    </w:lvl>
+    <w:lvl w:ilvl="2">
+      <w:start w:val="1"/>
+      <w:numFmt w:val="none"/>
+      <w:suff w:val="nothing"/>
+      <w:lvlText w:val=""/>
+      <w:lvlJc w:val="left"/>
+      <w:pPr>
+        <w:ind w:left="0" w:hanging="0"/>
+      </w:pPr>
+    </w:lvl>
+    <w:lvl w:ilvl="3">
+      <w:start w:val="1"/>
+      <w:numFmt w:val="none"/>
+      <w:suff w:val="nothing"/>
+      <w:lvlText w:val=""/>
+      <w:lvlJc w:val="left"/>
+      <w:pPr>
+        <w:ind w:left="0" w:hanging="0"/>
+      </w:pPr>
+    </w:lvl>
+    <w:lvl w:ilvl="4">
+      <w:start w:val="1"/>
+      <w:numFmt w:val="none"/>
+      <w:suff w:val="nothing"/>
+      <w:lvlText w:val=""/>
+      <w:lvlJc w:val="left"/>
+      <w:pPr>
+        <w:ind w:left="0" w:hanging="0"/>
+      </w:pPr>
+    </w:lvl>
+    <w:lvl w:ilvl="5">
+      <w:start w:val="1"/>
+      <w:numFmt w:val="none"/>
+      <w:suff w:val="nothing"/>
+      <w:lvlText w:val=""/>
+      <w:lvlJc w:val="left"/>
+      <w:pPr>
+        <w:ind w:left="0" w:hanging="0"/>
+      </w:pPr>
+    </w:lvl>
+    <w:lvl w:ilvl="6">
+      <w:start w:val="1"/>
+      <w:numFmt w:val="none"/>
+      <w:suff w:val="nothing"/>
+      <w:lvlText w:val=""/>
+      <w:lvlJc w:val="left"/>
+      <w:pPr>
+        <w:ind w:left="0" w:hanging="0"/>
+      </w:pPr>
+    </w:lvl>
+    <w:lvl w:ilvl="7">
+      <w:start w:val="1"/>
+      <w:numFmt w:val="none"/>
+      <w:suff w:val="nothing"/>
+      <w:lvlText w:val=""/>
+      <w:lvlJc w:val="left"/>
+      <w:pPr>
+        <w:ind w:left="0" w:hanging="0"/>
+      </w:pPr>
+    </w:lvl>
+    <w:lvl w:ilvl="8">
+      <w:start w:val="1"/>
+      <w:numFmt w:val="none"/>
+      <w:suff w:val="nothing"/>
+      <w:lvlText w:val=""/>
+      <w:lvlJc w:val="left"/>
+      <w:pPr>
+        <w:ind w:left="0" w:hanging="0"/>
+      </w:pPr>
+    </w:lvl>
+  </w:abstractNum>
+  <w:abstractNum w:abstractNumId="4">
     <w:lvl w:ilvl="0">
       <w:start w:val="1"/>
       <w:numFmt w:val="bullet"/>
@@ -2410,6 +4950,9 @@
   </w:num>
   <w:num w:numId="3">
     <w:abstractNumId w:val="3"/>
+  </w:num>
+  <w:num w:numId="4">
+    <w:abstractNumId w:val="4"/>
   </w:num>
 </w:numbering>
 </file>
@@ -2435,7 +4978,7 @@
     <w:pPr>
       <w:widowControl/>
       <w:suppressAutoHyphens w:val="true"/>
-      <w:overflowPunct w:val="true"/>
+      <w:overflowPunct w:val="false"/>
       <w:bidi w:val="0"/>
       <w:jc w:val="left"/>
     </w:pPr>
@@ -2628,7 +5171,7 @@
         <w:tab w:val="left" w:pos="15840" w:leader="none"/>
       </w:tabs>
       <w:suppressAutoHyphens w:val="true"/>
-      <w:overflowPunct w:val="true"/>
+      <w:overflowPunct w:val="false"/>
       <w:bidi w:val="0"/>
       <w:spacing w:lineRule="auto" w:line="240" w:before="0" w:after="0"/>
       <w:jc w:val="left"/>
@@ -2789,7 +5332,7 @@
     <w:pPr>
       <w:widowControl/>
       <w:suppressAutoHyphens w:val="true"/>
-      <w:overflowPunct w:val="true"/>
+      <w:overflowPunct w:val="false"/>
       <w:bidi w:val="0"/>
       <w:jc w:val="left"/>
     </w:pPr>
@@ -2985,7 +5528,7 @@
         <w:tab w:val="left" w:pos="16235" w:leader="none"/>
       </w:tabs>
       <w:suppressAutoHyphens w:val="true"/>
-      <w:overflowPunct w:val="true"/>
+      <w:overflowPunct w:val="false"/>
       <w:bidi w:val="0"/>
       <w:spacing w:lineRule="auto" w:line="240" w:before="115" w:after="0"/>
       <w:jc w:val="left"/>
@@ -3338,7 +5881,7 @@
         <w:tab w:val="left" w:pos="16650" w:leader="none"/>
       </w:tabs>
       <w:suppressAutoHyphens w:val="true"/>
-      <w:overflowPunct w:val="true"/>
+      <w:overflowPunct w:val="false"/>
       <w:bidi w:val="0"/>
       <w:spacing w:lineRule="auto" w:line="240" w:before="0" w:after="0"/>
       <w:jc w:val="center"/>
@@ -3385,7 +5928,7 @@
         <w:tab w:val="left" w:pos="16650" w:leader="none"/>
       </w:tabs>
       <w:suppressAutoHyphens w:val="true"/>
-      <w:overflowPunct w:val="true"/>
+      <w:overflowPunct w:val="false"/>
       <w:bidi w:val="0"/>
       <w:spacing w:lineRule="auto" w:line="240" w:before="115" w:after="0"/>
       <w:jc w:val="center"/>
@@ -3428,7 +5971,7 @@
         <w:tab w:val="left" w:pos="15840" w:leader="none"/>
       </w:tabs>
       <w:suppressAutoHyphens w:val="true"/>
-      <w:overflowPunct w:val="true"/>
+      <w:overflowPunct w:val="false"/>
       <w:bidi w:val="0"/>
       <w:spacing w:lineRule="auto" w:line="240" w:before="90" w:after="0"/>
       <w:jc w:val="left"/>
@@ -3471,7 +6014,7 @@
         <w:tab w:val="left" w:pos="15840" w:leader="none"/>
       </w:tabs>
       <w:suppressAutoHyphens w:val="true"/>
-      <w:overflowPunct w:val="true"/>
+      <w:overflowPunct w:val="false"/>
       <w:bidi w:val="0"/>
       <w:spacing w:lineRule="auto" w:line="240" w:before="0" w:after="0"/>
       <w:jc w:val="left"/>
@@ -3497,7 +6040,7 @@
     <w:pPr>
       <w:widowControl/>
       <w:suppressAutoHyphens w:val="true"/>
-      <w:overflowPunct w:val="true"/>
+      <w:overflowPunct w:val="false"/>
       <w:bidi w:val="0"/>
       <w:jc w:val="center"/>
     </w:pPr>
@@ -3516,7 +6059,7 @@
     <w:pPr>
       <w:widowControl/>
       <w:suppressAutoHyphens w:val="true"/>
-      <w:overflowPunct w:val="true"/>
+      <w:overflowPunct w:val="false"/>
       <w:bidi w:val="0"/>
       <w:spacing w:lineRule="atLeast" w:line="200" w:before="0" w:after="0"/>
       <w:jc w:val="left"/>
@@ -3980,7 +6523,7 @@
         <w:tab w:val="left" w:pos="15840" w:leader="none"/>
       </w:tabs>
       <w:suppressAutoHyphens w:val="true"/>
-      <w:overflowPunct w:val="true"/>
+      <w:overflowPunct w:val="false"/>
       <w:bidi w:val="0"/>
       <w:spacing w:lineRule="auto" w:line="240" w:before="0" w:after="0"/>
       <w:jc w:val="left"/>
@@ -4006,7 +6549,7 @@
     <w:pPr>
       <w:widowControl/>
       <w:suppressAutoHyphens w:val="true"/>
-      <w:overflowPunct w:val="true"/>
+      <w:overflowPunct w:val="false"/>
       <w:bidi w:val="0"/>
       <w:jc w:val="center"/>
     </w:pPr>
@@ -4040,7 +6583,7 @@
         <w:tab w:val="left" w:pos="15840" w:leader="none"/>
       </w:tabs>
       <w:suppressAutoHyphens w:val="true"/>
-      <w:overflowPunct w:val="true"/>
+      <w:overflowPunct w:val="false"/>
       <w:bidi w:val="0"/>
       <w:spacing w:lineRule="auto" w:line="240" w:before="90" w:after="0"/>
       <w:jc w:val="left"/>
@@ -4086,7 +6629,7 @@
         <w:tab w:val="left" w:pos="16235" w:leader="none"/>
       </w:tabs>
       <w:suppressAutoHyphens w:val="true"/>
-      <w:overflowPunct w:val="true"/>
+      <w:overflowPunct w:val="false"/>
       <w:bidi w:val="0"/>
       <w:spacing w:lineRule="auto" w:line="240" w:before="115" w:after="0"/>
       <w:jc w:val="left"/>
@@ -4438,7 +6981,7 @@
         <w:tab w:val="left" w:pos="16235" w:leader="none"/>
       </w:tabs>
       <w:suppressAutoHyphens w:val="true"/>
-      <w:overflowPunct w:val="true"/>
+      <w:overflowPunct w:val="false"/>
       <w:bidi w:val="0"/>
       <w:spacing w:lineRule="auto" w:line="240" w:before="115" w:after="0"/>
       <w:jc w:val="left"/>
@@ -4799,7 +7342,7 @@
         <w:tab w:val="left" w:pos="16650" w:leader="none"/>
       </w:tabs>
       <w:suppressAutoHyphens w:val="true"/>
-      <w:overflowPunct w:val="true"/>
+      <w:overflowPunct w:val="false"/>
       <w:bidi w:val="0"/>
       <w:spacing w:lineRule="auto" w:line="240" w:before="0" w:after="0"/>
       <w:jc w:val="center"/>
@@ -4846,7 +7389,7 @@
         <w:tab w:val="left" w:pos="16650" w:leader="none"/>
       </w:tabs>
       <w:suppressAutoHyphens w:val="true"/>
-      <w:overflowPunct w:val="true"/>
+      <w:overflowPunct w:val="false"/>
       <w:bidi w:val="0"/>
       <w:spacing w:lineRule="auto" w:line="240" w:before="115" w:after="0"/>
       <w:jc w:val="center"/>
@@ -4889,7 +7432,7 @@
         <w:tab w:val="left" w:pos="15840" w:leader="none"/>
       </w:tabs>
       <w:suppressAutoHyphens w:val="true"/>
-      <w:overflowPunct w:val="true"/>
+      <w:overflowPunct w:val="false"/>
       <w:bidi w:val="0"/>
       <w:spacing w:lineRule="auto" w:line="240" w:before="90" w:after="0"/>
       <w:jc w:val="left"/>
@@ -4917,7 +7460,7 @@
     <w:pPr>
       <w:widowControl/>
       <w:suppressAutoHyphens w:val="true"/>
-      <w:overflowPunct w:val="true"/>
+      <w:overflowPunct w:val="false"/>
       <w:bidi w:val="0"/>
       <w:jc w:val="left"/>
     </w:pPr>
@@ -4936,7 +7479,7 @@
     <w:pPr>
       <w:widowControl/>
       <w:suppressAutoHyphens w:val="true"/>
-      <w:overflowPunct w:val="true"/>
+      <w:overflowPunct w:val="false"/>
       <w:bidi w:val="0"/>
       <w:jc w:val="center"/>
     </w:pPr>
@@ -4973,7 +7516,7 @@
         <w:tab w:val="left" w:pos="16235" w:leader="none"/>
       </w:tabs>
       <w:suppressAutoHyphens w:val="true"/>
-      <w:overflowPunct w:val="true"/>
+      <w:overflowPunct w:val="false"/>
       <w:bidi w:val="0"/>
       <w:spacing w:lineRule="auto" w:line="240" w:before="115" w:after="0"/>
       <w:jc w:val="left"/>
@@ -5334,7 +7877,7 @@
         <w:tab w:val="left" w:pos="16650" w:leader="none"/>
       </w:tabs>
       <w:suppressAutoHyphens w:val="true"/>
-      <w:overflowPunct w:val="true"/>
+      <w:overflowPunct w:val="false"/>
       <w:bidi w:val="0"/>
       <w:spacing w:lineRule="auto" w:line="240" w:before="0" w:after="0"/>
       <w:jc w:val="center"/>
@@ -5381,7 +7924,7 @@
         <w:tab w:val="left" w:pos="16650" w:leader="none"/>
       </w:tabs>
       <w:suppressAutoHyphens w:val="true"/>
-      <w:overflowPunct w:val="true"/>
+      <w:overflowPunct w:val="false"/>
       <w:bidi w:val="0"/>
       <w:spacing w:lineRule="auto" w:line="240" w:before="115" w:after="0"/>
       <w:jc w:val="center"/>
@@ -5424,7 +7967,7 @@
         <w:tab w:val="left" w:pos="15840" w:leader="none"/>
       </w:tabs>
       <w:suppressAutoHyphens w:val="true"/>
-      <w:overflowPunct w:val="true"/>
+      <w:overflowPunct w:val="false"/>
       <w:bidi w:val="0"/>
       <w:spacing w:lineRule="auto" w:line="240" w:before="90" w:after="0"/>
       <w:jc w:val="left"/>
@@ -5452,7 +7995,7 @@
     <w:pPr>
       <w:widowControl/>
       <w:suppressAutoHyphens w:val="true"/>
-      <w:overflowPunct w:val="true"/>
+      <w:overflowPunct w:val="false"/>
       <w:bidi w:val="0"/>
       <w:jc w:val="left"/>
     </w:pPr>
@@ -5471,7 +8014,7 @@
     <w:pPr>
       <w:widowControl/>
       <w:suppressAutoHyphens w:val="true"/>
-      <w:overflowPunct w:val="true"/>
+      <w:overflowPunct w:val="false"/>
       <w:bidi w:val="0"/>
       <w:jc w:val="center"/>
     </w:pPr>

</xml_diff>

<commit_message>
Edits from mcr, cabo, yizhou, bc
</commit_message>
<xml_diff>
--- a/IPJautonomic.docx
+++ b/IPJautonomic.docx
@@ -95,25 +95,75 @@
           <w:sz w:val="24"/>
           <w:szCs w:val="24"/>
         </w:rPr>
-        <w:t>result of the work of the “Autonomic Networking Integrated Model and Approach” (ANIMA) working group of the IETF. These RFCs complete the initial charter of that working group, which was started in late 2014 (see [11] for a summary of its inception ). This foundation allows the industry to build IETF-standardized network solutions for an “Autonomic Networking Infrastructure” (ANI) into every network device.</w:t>
+        <w:t xml:space="preserve">result of the work of the “Autonomic Networking Integrated Model and Approach” (ANIMA) working group of the IETF. These RFCs complete the initial charter of that working group, which was started in late 2014 (see </w:t>
+      </w:r>
+      <w:r>
+        <w:rPr>
+          <w:rFonts w:ascii="Times New Roman" w:hAnsi="Times New Roman"/>
+          <w:sz w:val="24"/>
+          <w:szCs w:val="24"/>
+          <w:vertAlign w:val="superscript"/>
+          <w:rPrChange w:id="0" w:author="Brian E Carpenter" w:date="2021-05-28T15:50:20Z"/>
+        </w:rPr>
+        <w:t>[11]</w:t>
+      </w:r>
+      <w:r>
+        <w:rPr>
+          <w:rFonts w:ascii="Times New Roman" w:hAnsi="Times New Roman"/>
+          <w:sz w:val="24"/>
+          <w:szCs w:val="24"/>
+        </w:rPr>
+        <w:t xml:space="preserve"> for a summary of its inception</w:t>
+      </w:r>
+      <w:del w:id="1" w:author="Brian E Carpenter" w:date="2021-05-28T15:50:56Z">
+        <w:r>
+          <w:rPr>
+            <w:rFonts w:ascii="Times New Roman" w:hAnsi="Times New Roman"/>
+            <w:sz w:val="24"/>
+            <w:szCs w:val="24"/>
+          </w:rPr>
+          <w:delText xml:space="preserve"> </w:delText>
+        </w:r>
+      </w:del>
+      <w:r>
+        <w:rPr>
+          <w:rFonts w:ascii="Times New Roman" w:hAnsi="Times New Roman"/>
+          <w:sz w:val="24"/>
+          <w:szCs w:val="24"/>
+        </w:rPr>
+        <w:t>). This foundation allows the industry to build IETF-standardized network solutions for an “Autonomic Networking Infrastructure” (ANI) into every network device.</w:t>
       </w:r>
     </w:p>
     <w:p>
       <w:pPr>
         <w:pStyle w:val="TextBody"/>
-        <w:rPr>
-          <w:rFonts w:ascii="Times New Roman" w:hAnsi="Times New Roman"/>
-          <w:sz w:val="24"/>
-          <w:szCs w:val="24"/>
-        </w:rPr>
-      </w:pPr>
-      <w:r>
-        <w:rPr>
-          <w:rFonts w:ascii="Times New Roman" w:hAnsi="Times New Roman"/>
-          <w:sz w:val="24"/>
-          <w:szCs w:val="24"/>
-        </w:rPr>
-        <w:t>What is this all about? One way to sum it up is “plug and play” for the network. This can mean “plug and play for the ISP” or “for the enterprise.” or “for industrial networks”. This is a significant step forward from the well known idea of plug and play for home networks, which the IETF addresses in the HOMENET WG.</w:t>
+        <w:rPr/>
+      </w:pPr>
+      <w:r>
+        <w:rPr>
+          <w:rFonts w:ascii="Times New Roman" w:hAnsi="Times New Roman"/>
+          <w:sz w:val="24"/>
+          <w:szCs w:val="24"/>
+        </w:rPr>
+        <w:t>What is this all about? One way to sum it up is “plug and play” for the network. This can mean “plug and play for the ISP” or “for the enterprise</w:t>
+      </w:r>
+      <w:del w:id="2" w:author="Brian E Carpenter" w:date="2021-05-28T15:50:54Z">
+        <w:r>
+          <w:rPr>
+            <w:rFonts w:ascii="Times New Roman" w:hAnsi="Times New Roman"/>
+            <w:sz w:val="24"/>
+            <w:szCs w:val="24"/>
+          </w:rPr>
+          <w:delText>.</w:delText>
+        </w:r>
+      </w:del>
+      <w:r>
+        <w:rPr>
+          <w:rFonts w:ascii="Times New Roman" w:hAnsi="Times New Roman"/>
+          <w:sz w:val="24"/>
+          <w:szCs w:val="24"/>
+        </w:rPr>
+        <w:t>” or “for industrial networks”. This is a significant step forward from the well known idea of plug and play for home networks, which the IETF addresses in the HOMENET WG.</w:t>
       </w:r>
     </w:p>
     <w:p>
@@ -219,19 +269,46 @@
     <w:p>
       <w:pPr>
         <w:pStyle w:val="TextBody"/>
-        <w:rPr>
-          <w:rFonts w:ascii="Times New Roman" w:hAnsi="Times New Roman"/>
-          <w:sz w:val="24"/>
-          <w:szCs w:val="24"/>
-        </w:rPr>
-      </w:pPr>
-      <w:r>
-        <w:rPr>
-          <w:rFonts w:ascii="Times New Roman" w:hAnsi="Times New Roman"/>
-          <w:sz w:val="24"/>
-          <w:szCs w:val="24"/>
-        </w:rPr>
-        <w:t>Science fiction? Not really. Distributed routing protocols as introduced with the ARPANET in the 1970s and later in the Internet are at their core autonomic: self-configuring, self-optimizing, self-healing. Examples include OSPF (Open Shortest Path First) and IS-IS (Intermediate System to Intermediate System). But over the decades since their original deployment, even those protocols have evolved to become provisioning monsters requiring the human configuration of “nerd-knob” parameters and policies for operators. A whole industry and research discipline for network Operations Administration and Management (OAM) evolved to define architectures consisting of an ever more complex multitude of layers between the actual intent for the service level objectives of the network (and by implication its protocols) and all those “magic” parameters that need to be provisioned consistently and dynamically into each network device whenever there is any change. (As evidence, consider that the IETF alone has standardized about 50 YANG modules, each of which contains sub-modules and many individual parameters.</w:t>
+        <w:rPr/>
+      </w:pPr>
+      <w:r>
+        <w:rPr>
+          <w:rFonts w:ascii="Times New Roman" w:hAnsi="Times New Roman"/>
+          <w:sz w:val="24"/>
+          <w:szCs w:val="24"/>
+        </w:rPr>
+        <w:t xml:space="preserve">Science fiction? Not really. Distributed routing protocols as introduced with the ARPANET in the 1970s and later in the Internet are at their core autonomic: self-configuring, self-optimizing, self-healing. Examples include OSPF (Open Shortest Path First) and IS-IS (Intermediate System to Intermediate System). But over the decades since their original deployment, even those protocols have evolved to become provisioning monsters requiring the human configuration of “nerd-knob” parameters and policies for operators. A whole industry and research discipline for network Operations Administration and Management (OAM) evolved to define architectures consisting of an ever more complex multitude of layers between the actual intent for the service level objectives of the network (and by implication its protocols) and all those “magic” parameters that need to be provisioned consistently and dynamically into each network device whenever there is any change. (As evidence, consider that the IETF alone has </w:t>
+      </w:r>
+      <w:ins w:id="3" w:author="Brian E Carpenter" w:date="2021-05-28T16:02:11Z">
+        <w:r>
+          <w:rPr>
+            <w:rFonts w:eastAsia="NSimSun" w:cs="Arial" w:ascii="Times New Roman" w:hAnsi="Times New Roman"/>
+            <w:color w:val="auto"/>
+            <w:kern w:val="2"/>
+            <w:sz w:val="24"/>
+            <w:szCs w:val="24"/>
+            <w:lang w:val="en-US" w:eastAsia="zh-CN" w:bidi="hi-IN"/>
+          </w:rPr>
+          <w:t>publish</w:t>
+        </w:r>
+      </w:ins>
+      <w:del w:id="4" w:author="Brian E Carpenter" w:date="2021-05-28T16:02:11Z">
+        <w:r>
+          <w:rPr>
+            <w:rFonts w:ascii="Times New Roman" w:hAnsi="Times New Roman"/>
+            <w:sz w:val="24"/>
+            <w:szCs w:val="24"/>
+          </w:rPr>
+          <w:delText>standardiz</w:delText>
+        </w:r>
+      </w:del>
+      <w:r>
+        <w:rPr>
+          <w:rFonts w:ascii="Times New Roman" w:hAnsi="Times New Roman"/>
+          <w:sz w:val="24"/>
+          <w:szCs w:val="24"/>
+        </w:rPr>
+        <w:t>ed about 50 YANG modules, each of which contains sub-modules and many individual parameters.</w:t>
       </w:r>
       <w:r>
         <w:rPr/>
@@ -261,7 +338,38 @@
           <w:sz w:val="24"/>
           <w:szCs w:val="24"/>
         </w:rPr>
-        <w:t>In today’s networks, these parameters are almost exclusively implemented through a highly complex and most often centralized set of “Software Defined Networking” (SDN) controller and orchestrator tools and by human operators. These solutions are difficult and expensive to build, maintain, validate, predict, secure and above all to make reliable and resilient. These problems are rarely seen from the outside, but only when network services are under oversight of regulatory entities that publish reports of those problems, such as</w:t>
+        <w:t xml:space="preserve">In today’s networks, these parameters are almost exclusively implemented through a highly complex and most often centralized set of “Software Defined Networking” (SDN) controller and orchestrator tools and by human operators. These solutions are difficult and expensive to build, maintain, validate, predict, secure and above all to make reliable and resilient. These problems are rarely seen from the outside, </w:t>
+      </w:r>
+      <w:ins w:id="5" w:author="Brian E Carpenter" w:date="2021-05-28T16:03:07Z">
+        <w:r>
+          <w:rPr>
+            <w:rFonts w:eastAsia="NSimSun" w:cs="Arial" w:ascii="Times New Roman" w:hAnsi="Times New Roman"/>
+            <w:color w:val="auto"/>
+            <w:kern w:val="2"/>
+            <w:sz w:val="24"/>
+            <w:szCs w:val="24"/>
+            <w:lang w:val="en-US" w:eastAsia="zh-CN" w:bidi="hi-IN"/>
+          </w:rPr>
+          <w:t>except</w:t>
+        </w:r>
+      </w:ins>
+      <w:del w:id="6" w:author="Brian E Carpenter" w:date="2021-05-28T16:03:07Z">
+        <w:r>
+          <w:rPr>
+            <w:rFonts w:ascii="Times New Roman" w:hAnsi="Times New Roman"/>
+            <w:sz w:val="24"/>
+            <w:szCs w:val="24"/>
+          </w:rPr>
+          <w:delText>but only</w:delText>
+        </w:r>
+      </w:del>
+      <w:r>
+        <w:rPr>
+          <w:rFonts w:ascii="Times New Roman" w:hAnsi="Times New Roman"/>
+          <w:sz w:val="24"/>
+          <w:szCs w:val="24"/>
+        </w:rPr>
+        <w:t xml:space="preserve"> when network services are under oversight of regulatory entities that publish reports of those problems, such as</w:t>
       </w:r>
       <w:r>
         <w:rPr>
@@ -526,25 +634,7 @@
         <w:rPr>
           <w:rFonts w:ascii="Liberation Sans" w:hAnsi="Liberation Sans"/>
         </w:rPr>
-        <w:t>What c</w:t>
-      </w:r>
-      <w:r>
-        <w:rPr>
-          <w:rFonts w:ascii="Liberation Sans" w:hAnsi="Liberation Sans"/>
-        </w:rPr>
-        <w:t>an the Autonomic Networking Infrastructure d</w:t>
-      </w:r>
-      <w:r>
-        <w:rPr>
-          <w:rFonts w:ascii="Liberation Sans" w:hAnsi="Liberation Sans"/>
-        </w:rPr>
-        <w:t>o for Y</w:t>
-      </w:r>
-      <w:r>
-        <w:rPr>
-          <w:rFonts w:ascii="Liberation Sans" w:hAnsi="Liberation Sans"/>
-        </w:rPr>
-        <w:t>ou ?</w:t>
+        <w:t>What can the Autonomic Networking Infrastructure do for You ?</w:t>
       </w:r>
     </w:p>
     <w:p>
@@ -680,11 +770,7 @@
     <w:p>
       <w:pPr>
         <w:pStyle w:val="TextBody"/>
-        <w:rPr>
-          <w:rFonts w:ascii="Times New Roman" w:hAnsi="Times New Roman"/>
-          <w:sz w:val="24"/>
-          <w:szCs w:val="24"/>
-        </w:rPr>
+        <w:rPr/>
       </w:pPr>
       <w:r>
         <w:rPr>
@@ -730,7 +816,38 @@
           <w:sz w:val="24"/>
           <w:szCs w:val="24"/>
         </w:rPr>
-        <w:t xml:space="preserve"> some local port(s) to provide link-layer access to the ANI, to connect management equipment such as a Notebook for manual access or an SDN controller.</w:t>
+        <w:t xml:space="preserve"> some local port(s) to provide link-layer access to the ANI, to connect management equipment such as a </w:t>
+      </w:r>
+      <w:ins w:id="7" w:author="Brian E Carpenter" w:date="2021-05-28T16:15:28Z">
+        <w:r>
+          <w:rPr>
+            <w:rFonts w:eastAsia="NSimSun" w:cs="Arial" w:ascii="Times New Roman" w:hAnsi="Times New Roman"/>
+            <w:color w:val="auto"/>
+            <w:kern w:val="2"/>
+            <w:sz w:val="24"/>
+            <w:szCs w:val="24"/>
+            <w:lang w:val="en-US" w:eastAsia="zh-CN" w:bidi="hi-IN"/>
+          </w:rPr>
+          <w:t>laptop</w:t>
+        </w:r>
+      </w:ins>
+      <w:del w:id="8" w:author="Brian E Carpenter" w:date="2021-05-28T16:15:28Z">
+        <w:r>
+          <w:rPr>
+            <w:rFonts w:ascii="Times New Roman" w:hAnsi="Times New Roman"/>
+            <w:sz w:val="24"/>
+            <w:szCs w:val="24"/>
+          </w:rPr>
+          <w:delText>Notebook</w:delText>
+        </w:r>
+      </w:del>
+      <w:r>
+        <w:rPr>
+          <w:rFonts w:ascii="Times New Roman" w:hAnsi="Times New Roman"/>
+          <w:sz w:val="24"/>
+          <w:szCs w:val="24"/>
+        </w:rPr>
+        <w:t xml:space="preserve"> for manual access or an SDN controller.</w:t>
       </w:r>
     </w:p>
     <w:p>
@@ -911,11 +1028,7 @@
     <w:p>
       <w:pPr>
         <w:pStyle w:val="TextBody"/>
-        <w:rPr>
-          <w:rFonts w:ascii="Times New Roman" w:hAnsi="Times New Roman"/>
-          <w:sz w:val="24"/>
-          <w:szCs w:val="24"/>
-        </w:rPr>
+        <w:rPr/>
       </w:pPr>
       <w:r>
         <w:rPr>
@@ -953,7 +1066,61 @@
           <w:sz w:val="24"/>
           <w:szCs w:val="24"/>
         </w:rPr>
-        <w:t xml:space="preserve"> a connection with the ANI registrar and attempt to get enrolled with an ANI certificate by that ANI so it can participate in the ABI. But the registrar needs to prove that it ‘owns’ the ANI device. To do that, the registrar communicates (for example over the Internet) with the MASA of the vendor of that device. That MASA has the information that this pledge is actually owned by this registrar’s network and returns a security voucher back to the pledge, such that the pledge may now trust the registrar. It will therefore accept an ANI certificate from the registrar. This process runs completely automat</w:t>
+        <w:t xml:space="preserve"> a connection with the ANI registrar and attempt to get enrolled with an ANI certificate </w:t>
+      </w:r>
+      <w:del w:id="9" w:author="Brian E Carpenter" w:date="2021-05-28T16:06:19Z">
+        <w:r>
+          <w:rPr>
+            <w:rFonts w:ascii="Times New Roman" w:hAnsi="Times New Roman"/>
+            <w:sz w:val="24"/>
+            <w:szCs w:val="24"/>
+          </w:rPr>
+          <w:delText xml:space="preserve">by that ANI </w:delText>
+        </w:r>
+      </w:del>
+      <w:r>
+        <w:rPr>
+          <w:rFonts w:ascii="Times New Roman" w:hAnsi="Times New Roman"/>
+          <w:sz w:val="24"/>
+          <w:szCs w:val="24"/>
+        </w:rPr>
+        <w:t xml:space="preserve">so </w:t>
+      </w:r>
+      <w:ins w:id="10" w:author="Brian E Carpenter" w:date="2021-05-28T16:06:53Z">
+        <w:r>
+          <w:rPr>
+            <w:rFonts w:ascii="Times New Roman" w:hAnsi="Times New Roman"/>
+            <w:sz w:val="24"/>
+            <w:szCs w:val="24"/>
+          </w:rPr>
+          <w:t xml:space="preserve">that </w:t>
+        </w:r>
+      </w:ins>
+      <w:r>
+        <w:rPr>
+          <w:rFonts w:ascii="Times New Roman" w:hAnsi="Times New Roman"/>
+          <w:sz w:val="24"/>
+          <w:szCs w:val="24"/>
+        </w:rPr>
+        <w:t>it can participate</w:t>
+      </w:r>
+      <w:del w:id="11" w:author="Brian E Carpenter" w:date="2021-05-28T16:06:48Z">
+        <w:r>
+          <w:rPr>
+            <w:rFonts w:ascii="Times New Roman" w:hAnsi="Times New Roman"/>
+            <w:sz w:val="24"/>
+            <w:szCs w:val="24"/>
+          </w:rPr>
+          <w:delText xml:space="preserve"> in the ABI</w:delText>
+        </w:r>
+      </w:del>
+      <w:r>
+        <w:rPr>
+          <w:rFonts w:ascii="Times New Roman" w:hAnsi="Times New Roman"/>
+          <w:sz w:val="24"/>
+          <w:szCs w:val="24"/>
+        </w:rPr>
+        <w:t>. But the registrar needs to prove that it ‘owns’ the ANI device. To do that, the registrar communicates (for example over the Internet) with the MASA of the vendor of that device. That MASA has the information that this pledge is actually owned by this registrar’s network and returns a security voucher back to the pledge, such that the pledge may now trust the registrar. It will therefore accept an ANI certificate from the registrar. This process runs completely automat</w:t>
       </w:r>
       <w:r>
         <w:rPr>
@@ -978,19 +1145,71 @@
     <w:p>
       <w:pPr>
         <w:pStyle w:val="TextBody"/>
-        <w:rPr>
-          <w:rFonts w:ascii="Times New Roman" w:hAnsi="Times New Roman"/>
-          <w:sz w:val="24"/>
-          <w:szCs w:val="24"/>
-        </w:rPr>
-      </w:pPr>
-      <w:r>
-        <w:rPr>
-          <w:rFonts w:ascii="Times New Roman" w:hAnsi="Times New Roman"/>
-          <w:sz w:val="24"/>
-          <w:szCs w:val="24"/>
-        </w:rPr>
-        <w:t>Once a new device is enrolled with an ANI certificate it begins to establish  an Autonomic Control Plane (ACP) connection with all its neighbors, authenticated and authorized mutually by the  devices’ ANI certificates. This too happens without any further handholding or configuration.</w:t>
+        <w:rPr/>
+      </w:pPr>
+      <w:r>
+        <w:rPr>
+          <w:rFonts w:ascii="Times New Roman" w:hAnsi="Times New Roman"/>
+          <w:sz w:val="24"/>
+          <w:szCs w:val="24"/>
+        </w:rPr>
+        <w:t xml:space="preserve">Once a new device is enrolled with an ANI certificate it begins to establish </w:t>
+      </w:r>
+      <w:del w:id="12" w:author="Brian E Carpenter" w:date="2021-05-28T16:10:48Z">
+        <w:r>
+          <w:rPr>
+            <w:rFonts w:ascii="Times New Roman" w:hAnsi="Times New Roman"/>
+            <w:sz w:val="24"/>
+            <w:szCs w:val="24"/>
+          </w:rPr>
+          <w:delText xml:space="preserve"> </w:delText>
+        </w:r>
+      </w:del>
+      <w:r>
+        <w:rPr>
+          <w:rFonts w:ascii="Times New Roman" w:hAnsi="Times New Roman"/>
+          <w:sz w:val="24"/>
+          <w:szCs w:val="24"/>
+        </w:rPr>
+        <w:t>a</w:t>
+      </w:r>
+      <w:ins w:id="13" w:author="Brian E Carpenter" w:date="2021-05-28T16:10:42Z">
+        <w:r>
+          <w:rPr>
+            <w:rFonts w:ascii="Times New Roman" w:hAnsi="Times New Roman"/>
+            <w:sz w:val="24"/>
+            <w:szCs w:val="24"/>
+          </w:rPr>
+          <w:t xml:space="preserve"> </w:t>
+        </w:r>
+      </w:ins>
+      <w:ins w:id="14" w:author="Brian E Carpenter" w:date="2021-05-28T16:10:42Z">
+        <w:r>
+          <w:rPr>
+            <w:rFonts w:ascii="Times New Roman" w:hAnsi="Times New Roman"/>
+            <w:sz w:val="24"/>
+            <w:szCs w:val="24"/>
+          </w:rPr>
+          <w:t>secure</w:t>
+        </w:r>
+      </w:ins>
+      <w:del w:id="15" w:author="Brian E Carpenter" w:date="2021-05-28T16:10:42Z">
+        <w:r>
+          <w:rPr>
+            <w:rFonts w:ascii="Times New Roman" w:hAnsi="Times New Roman"/>
+            <w:sz w:val="24"/>
+            <w:szCs w:val="24"/>
+          </w:rPr>
+          <w:delText>n</w:delText>
+        </w:r>
+      </w:del>
+      <w:r>
+        <w:rPr>
+          <w:rFonts w:ascii="Times New Roman" w:hAnsi="Times New Roman"/>
+          <w:sz w:val="24"/>
+          <w:szCs w:val="24"/>
+        </w:rPr>
+        <w:t xml:space="preserve"> Autonomic Control Plane (ACP) connection with all its neighbors, authenticated and authorized mutually by the  devices’ ANI certificates. This too happens without any further handholding or configuration.</w:t>
       </w:r>
     </w:p>
     <w:p>
@@ -1057,7 +1276,35 @@
           <w:sz w:val="24"/>
           <w:szCs w:val="24"/>
         </w:rPr>
-        <w:t xml:space="preserve">  result, the network operator now has IP</w:t>
+        <w:t xml:space="preserve">  result, the network operator now has</w:t>
+      </w:r>
+      <w:ins w:id="16" w:author="Brian E Carpenter" w:date="2021-05-28T16:08:34Z">
+        <w:r>
+          <w:rPr>
+            <w:rFonts w:ascii="Times New Roman" w:hAnsi="Times New Roman"/>
+            <w:sz w:val="24"/>
+            <w:szCs w:val="24"/>
+          </w:rPr>
+          <w:t xml:space="preserve"> </w:t>
+        </w:r>
+      </w:ins>
+      <w:ins w:id="17" w:author="Brian E Carpenter" w:date="2021-05-28T16:08:34Z">
+        <w:r>
+          <w:rPr>
+            <w:rFonts w:ascii="Times New Roman" w:hAnsi="Times New Roman"/>
+            <w:sz w:val="24"/>
+            <w:szCs w:val="24"/>
+          </w:rPr>
+          <w:t>secure</w:t>
+        </w:r>
+      </w:ins>
+      <w:r>
+        <w:rPr>
+          <w:rFonts w:ascii="Times New Roman" w:hAnsi="Times New Roman"/>
+          <w:sz w:val="24"/>
+          <w:szCs w:val="24"/>
+        </w:rPr>
+        <w:t xml:space="preserve"> IP</w:t>
       </w:r>
       <w:r>
         <w:rPr/>
@@ -1183,6 +1430,16 @@
         </w:rPr>
         <w:t xml:space="preserve">thernet networks </w:t>
       </w:r>
+      <w:ins w:id="18" w:author="Brian E Carpenter" w:date="2021-05-28T16:11:48Z">
+        <w:r>
+          <w:rPr>
+            <w:rFonts w:ascii="Times New Roman" w:hAnsi="Times New Roman"/>
+            <w:sz w:val="24"/>
+            <w:szCs w:val="24"/>
+          </w:rPr>
+          <w:t xml:space="preserve">was </w:t>
+        </w:r>
+      </w:ins>
       <w:r>
         <w:rPr>
           <w:rFonts w:eastAsia="Times New Roman" w:cs="Times New Roman" w:ascii="Times New Roman" w:hAnsi="Times New Roman"/>
@@ -1339,37 +1596,261 @@
     <w:p>
       <w:pPr>
         <w:pStyle w:val="TextBody"/>
-        <w:rPr>
-          <w:rFonts w:ascii="Times New Roman" w:hAnsi="Times New Roman"/>
-          <w:sz w:val="24"/>
-          <w:szCs w:val="24"/>
-        </w:rPr>
-      </w:pPr>
-      <w:r>
-        <w:rPr>
-          <w:rFonts w:ascii="Times New Roman" w:hAnsi="Times New Roman"/>
-          <w:sz w:val="24"/>
-          <w:szCs w:val="24"/>
-        </w:rPr>
-        <w:t xml:space="preserve">All ACP traffic is hop-by-encrypted, therefore also all management traffic that uses the ACP including any legacy, not end-to-end encrypted management protocol cannot be snooped or spoofed by an attacker (4.2). </w:t>
+        <w:rPr/>
+      </w:pPr>
+      <w:r>
+        <w:rPr>
+          <w:rFonts w:ascii="Times New Roman" w:hAnsi="Times New Roman"/>
+          <w:sz w:val="24"/>
+          <w:szCs w:val="24"/>
+        </w:rPr>
+        <w:t>All ACP traffic is hop-by-</w:t>
+      </w:r>
+      <w:ins w:id="19" w:author="Brian E Carpenter" w:date="2021-05-28T16:12:37Z">
+        <w:r>
+          <w:rPr>
+            <w:rFonts w:ascii="Times New Roman" w:hAnsi="Times New Roman"/>
+            <w:sz w:val="24"/>
+            <w:szCs w:val="24"/>
+          </w:rPr>
+          <w:t xml:space="preserve">hop </w:t>
+        </w:r>
+      </w:ins>
+      <w:r>
+        <w:rPr>
+          <w:rFonts w:ascii="Times New Roman" w:hAnsi="Times New Roman"/>
+          <w:sz w:val="24"/>
+          <w:szCs w:val="24"/>
+        </w:rPr>
+        <w:t>encrypted, therefore also all management traffic that uses the ACP</w:t>
+      </w:r>
+      <w:ins w:id="20" w:author="Brian E Carpenter" w:date="2021-05-28T16:13:19Z">
+        <w:r>
+          <w:rPr>
+            <w:rFonts w:ascii="Times New Roman" w:hAnsi="Times New Roman"/>
+            <w:sz w:val="24"/>
+            <w:szCs w:val="24"/>
+          </w:rPr>
+          <w:t>,</w:t>
+        </w:r>
+      </w:ins>
+      <w:r>
+        <w:rPr>
+          <w:rFonts w:ascii="Times New Roman" w:hAnsi="Times New Roman"/>
+          <w:sz w:val="24"/>
+          <w:szCs w:val="24"/>
+        </w:rPr>
+        <w:t xml:space="preserve"> including any legacy</w:t>
+      </w:r>
+      <w:del w:id="21" w:author="Brian E Carpenter" w:date="2021-05-28T16:13:06Z">
+        <w:r>
+          <w:rPr>
+            <w:rFonts w:ascii="Times New Roman" w:hAnsi="Times New Roman"/>
+            <w:sz w:val="24"/>
+            <w:szCs w:val="24"/>
+          </w:rPr>
+          <w:delText>, not end-to-end</w:delText>
+        </w:r>
+      </w:del>
+      <w:r>
+        <w:rPr>
+          <w:rFonts w:ascii="Times New Roman" w:hAnsi="Times New Roman"/>
+          <w:sz w:val="24"/>
+          <w:szCs w:val="24"/>
+        </w:rPr>
+        <w:t xml:space="preserve"> </w:t>
+      </w:r>
+      <w:ins w:id="22" w:author="Brian E Carpenter" w:date="2021-05-28T16:13:08Z">
+        <w:r>
+          <w:rPr>
+            <w:rFonts w:ascii="Times New Roman" w:hAnsi="Times New Roman"/>
+            <w:sz w:val="24"/>
+            <w:szCs w:val="24"/>
+          </w:rPr>
+          <w:t>un</w:t>
+        </w:r>
+      </w:ins>
+      <w:r>
+        <w:rPr>
+          <w:rFonts w:ascii="Times New Roman" w:hAnsi="Times New Roman"/>
+          <w:sz w:val="24"/>
+          <w:szCs w:val="24"/>
+        </w:rPr>
+        <w:t>encrypted management protocol</w:t>
+      </w:r>
+      <w:ins w:id="23" w:author="Brian E Carpenter" w:date="2021-05-28T16:13:16Z">
+        <w:r>
+          <w:rPr>
+            <w:rFonts w:ascii="Times New Roman" w:hAnsi="Times New Roman"/>
+            <w:sz w:val="24"/>
+            <w:szCs w:val="24"/>
+          </w:rPr>
+          <w:t>,</w:t>
+        </w:r>
+      </w:ins>
+      <w:r>
+        <w:rPr>
+          <w:rFonts w:ascii="Times New Roman" w:hAnsi="Times New Roman"/>
+          <w:sz w:val="24"/>
+          <w:szCs w:val="24"/>
+        </w:rPr>
+        <w:t xml:space="preserve"> cannot be snooped or spoofed by an attacker (4.2). </w:t>
       </w:r>
     </w:p>
     <w:p>
       <w:pPr>
         <w:pStyle w:val="TextBody"/>
-        <w:rPr>
-          <w:rFonts w:ascii="Times New Roman" w:hAnsi="Times New Roman"/>
-          <w:sz w:val="24"/>
-          <w:szCs w:val="24"/>
-        </w:rPr>
-      </w:pPr>
-      <w:r>
-        <w:rPr>
-          <w:rFonts w:ascii="Times New Roman" w:hAnsi="Times New Roman"/>
-          <w:sz w:val="24"/>
-          <w:szCs w:val="24"/>
-        </w:rPr>
-        <w:t xml:space="preserve">Last but not least, ANI devices even after having formed the ACP are still unconfigured, and ideally this means that they should behave like current unconfigured routers: There is nothing running that would provide likely undesirable network connectivity to any hosts that attach, like some user or attacker notebook (4.3). Such an attached device would get no connectivity whatsoever. In result, there is never a window of opportunity for attackers to attack unprotected equipment. Instead, </w:t>
+        <w:rPr/>
+      </w:pPr>
+      <w:r>
+        <w:rPr>
+          <w:rFonts w:ascii="Times New Roman" w:hAnsi="Times New Roman"/>
+          <w:sz w:val="24"/>
+          <w:szCs w:val="24"/>
+        </w:rPr>
+        <w:t xml:space="preserve">Last but not least, ANI devices even after having formed the ACP are still unconfigured, and ideally this means that they should behave like current unconfigured routers: There is nothing running that </w:t>
+      </w:r>
+      <w:ins w:id="24" w:author="Brian E Carpenter" w:date="2021-05-28T16:14:02Z">
+        <w:r>
+          <w:rPr>
+            <w:rFonts w:eastAsia="NSimSun" w:cs="Arial" w:ascii="Times New Roman" w:hAnsi="Times New Roman"/>
+            <w:color w:val="auto"/>
+            <w:kern w:val="2"/>
+            <w:sz w:val="24"/>
+            <w:szCs w:val="24"/>
+            <w:lang w:val="en-US" w:eastAsia="zh-CN" w:bidi="hi-IN"/>
+          </w:rPr>
+          <w:t>c</w:t>
+        </w:r>
+      </w:ins>
+      <w:del w:id="25" w:author="Brian E Carpenter" w:date="2021-05-28T16:14:02Z">
+        <w:r>
+          <w:rPr>
+            <w:rFonts w:ascii="Times New Roman" w:hAnsi="Times New Roman"/>
+            <w:sz w:val="24"/>
+            <w:szCs w:val="24"/>
+          </w:rPr>
+          <w:delText>w</w:delText>
+        </w:r>
+      </w:del>
+      <w:r>
+        <w:rPr>
+          <w:rFonts w:ascii="Times New Roman" w:hAnsi="Times New Roman"/>
+          <w:sz w:val="24"/>
+          <w:szCs w:val="24"/>
+        </w:rPr>
+        <w:t>ould provide</w:t>
+      </w:r>
+      <w:del w:id="26" w:author="Brian E Carpenter" w:date="2021-05-28T16:13:59Z">
+        <w:r>
+          <w:rPr>
+            <w:rFonts w:ascii="Times New Roman" w:hAnsi="Times New Roman"/>
+            <w:sz w:val="24"/>
+            <w:szCs w:val="24"/>
+          </w:rPr>
+          <w:delText xml:space="preserve"> likely</w:delText>
+        </w:r>
+      </w:del>
+      <w:r>
+        <w:rPr>
+          <w:rFonts w:ascii="Times New Roman" w:hAnsi="Times New Roman"/>
+          <w:sz w:val="24"/>
+          <w:szCs w:val="24"/>
+        </w:rPr>
+        <w:t xml:space="preserve"> undesirable network connectivity to any hosts that attach, like some </w:t>
+      </w:r>
+      <w:del w:id="27" w:author="Brian E Carpenter" w:date="2021-05-28T16:14:28Z">
+        <w:r>
+          <w:rPr>
+            <w:rFonts w:ascii="Times New Roman" w:hAnsi="Times New Roman"/>
+            <w:sz w:val="24"/>
+            <w:szCs w:val="24"/>
+          </w:rPr>
+          <w:delText>user or attacker</w:delText>
+        </w:r>
+      </w:del>
+      <w:ins w:id="28" w:author="Brian E Carpenter" w:date="2021-05-28T16:14:28Z">
+        <w:r>
+          <w:rPr>
+            <w:rFonts w:eastAsia="NSimSun" w:cs="Arial" w:ascii="Times New Roman" w:hAnsi="Times New Roman"/>
+            <w:color w:val="auto"/>
+            <w:kern w:val="2"/>
+            <w:sz w:val="24"/>
+            <w:szCs w:val="24"/>
+            <w:lang w:val="en-US" w:eastAsia="zh-CN" w:bidi="hi-IN"/>
+          </w:rPr>
+          <w:t>insecure or malicious</w:t>
+        </w:r>
+      </w:ins>
+      <w:r>
+        <w:rPr>
+          <w:rFonts w:ascii="Times New Roman" w:hAnsi="Times New Roman"/>
+          <w:sz w:val="24"/>
+          <w:szCs w:val="24"/>
+        </w:rPr>
+        <w:t xml:space="preserve"> </w:t>
+      </w:r>
+      <w:ins w:id="29" w:author="Brian E Carpenter" w:date="2021-05-28T16:15:02Z">
+        <w:r>
+          <w:rPr>
+            <w:rFonts w:eastAsia="NSimSun" w:cs="Arial" w:ascii="Times New Roman" w:hAnsi="Times New Roman"/>
+            <w:color w:val="auto"/>
+            <w:kern w:val="2"/>
+            <w:sz w:val="24"/>
+            <w:szCs w:val="24"/>
+            <w:lang w:val="en-US" w:eastAsia="zh-CN" w:bidi="hi-IN"/>
+          </w:rPr>
+          <w:t>laptop</w:t>
+        </w:r>
+      </w:ins>
+      <w:del w:id="30" w:author="Brian E Carpenter" w:date="2021-05-28T16:15:02Z">
+        <w:r>
+          <w:rPr>
+            <w:rFonts w:ascii="Times New Roman" w:hAnsi="Times New Roman"/>
+            <w:sz w:val="24"/>
+            <w:szCs w:val="24"/>
+          </w:rPr>
+          <w:delText>notebook</w:delText>
+        </w:r>
+      </w:del>
+      <w:r>
+        <w:rPr>
+          <w:rFonts w:ascii="Times New Roman" w:hAnsi="Times New Roman"/>
+          <w:sz w:val="24"/>
+          <w:szCs w:val="24"/>
+        </w:rPr>
+        <w:t xml:space="preserve"> (4.3). Such an attached device would get no connectivity whatsoever. </w:t>
+      </w:r>
+      <w:ins w:id="31" w:author="Brian E Carpenter" w:date="2021-05-28T16:16:39Z">
+        <w:r>
+          <w:rPr>
+            <w:rFonts w:eastAsia="NSimSun" w:cs="Arial" w:ascii="Times New Roman" w:hAnsi="Times New Roman"/>
+            <w:color w:val="auto"/>
+            <w:kern w:val="2"/>
+            <w:sz w:val="24"/>
+            <w:szCs w:val="24"/>
+            <w:lang w:val="en-US" w:eastAsia="zh-CN" w:bidi="hi-IN"/>
+          </w:rPr>
+          <w:t>As a</w:t>
+        </w:r>
+      </w:ins>
+      <w:del w:id="32" w:author="Brian E Carpenter" w:date="2021-05-28T16:16:45Z">
+        <w:r>
+          <w:rPr>
+            <w:rFonts w:ascii="Times New Roman" w:hAnsi="Times New Roman"/>
+            <w:sz w:val="24"/>
+            <w:szCs w:val="24"/>
+          </w:rPr>
+          <w:delText>In</w:delText>
+        </w:r>
+      </w:del>
+      <w:r>
+        <w:rPr>
+          <w:rFonts w:ascii="Times New Roman" w:hAnsi="Times New Roman"/>
+          <w:sz w:val="24"/>
+          <w:szCs w:val="24"/>
+        </w:rPr>
+        <w:t xml:space="preserve"> result, there is never a window of opportunity for attackers to attack unprotected equipment. Instead, </w:t>
       </w:r>
       <w:r>
         <w:rPr>
@@ -1417,6 +1898,7 @@
           <w:rFonts w:ascii="Times New Roman" w:hAnsi="Times New Roman"/>
           <w:sz w:val="24"/>
           <w:szCs w:val="24"/>
+          <w:del w:id="33" w:author="Brian E Carpenter" w:date="2021-05-28T16:17:51Z"/>
         </w:rPr>
       </w:pPr>
       <w:r>
@@ -1450,11 +1932,7 @@
     <w:p>
       <w:pPr>
         <w:pStyle w:val="TextBody"/>
-        <w:rPr>
-          <w:rFonts w:ascii="Times New Roman" w:hAnsi="Times New Roman"/>
-          <w:sz w:val="24"/>
-          <w:szCs w:val="24"/>
-        </w:rPr>
+        <w:rPr/>
       </w:pPr>
       <w:r>
         <w:rPr/>
@@ -1838,12 +2316,16 @@
         <w:pStyle w:val="TextBody"/>
         <w:bidi w:val="0"/>
         <w:jc w:val="left"/>
-        <w:rPr/>
-      </w:pPr>
-      <w:r>
-        <w:rPr>
+        <w:rPr>
+          <w:rFonts w:ascii="Times New Roman" w:hAnsi="Times New Roman"/>
+        </w:rPr>
+      </w:pPr>
+      <w:r>
+        <w:rPr>
+          <w:rFonts w:ascii="Times New Roman" w:hAnsi="Times New Roman"/>
           <w:i w:val="false"/>
           <w:iCs w:val="false"/>
+          <w:rPrChange w:id="0" w:author="Brian E Carpenter" w:date="2021-05-28T15:36:42Z"/>
         </w:rPr>
         <w:t>As always in network management, there are literally thousands or millions of details that cannot be standardized or even described centrally. What we can do is define a model, a platform, and a toolkit, just as SNMP (Simple Network Management Protocol) and NETCONF (Network Configuration Protocol) have done in the past. The main items in the model are:</w:t>
       </w:r>
@@ -1857,11 +2339,41 @@
         </w:numPr>
         <w:bidi w:val="0"/>
         <w:jc w:val="left"/>
-        <w:rPr/>
-      </w:pPr>
-      <w:r>
-        <w:rPr/>
-        <w:t>Bootstrapping and trust infrastructure. This covers how nodes are authenticated and securely admitted to an autonomic network, and how they establish mutual trust.</w:t>
+        <w:rPr>
+          <w:rFonts w:ascii="Times New Roman" w:hAnsi="Times New Roman"/>
+        </w:rPr>
+      </w:pPr>
+      <w:r>
+        <w:rPr>
+          <w:rFonts w:ascii="Times New Roman" w:hAnsi="Times New Roman"/>
+          <w:rPrChange w:id="0" w:author="Brian E Carpenter" w:date="2021-05-28T15:36:42Z"/>
+        </w:rPr>
+        <w:t>Bootstrapping and trust infrastructure</w:t>
+      </w:r>
+      <w:ins w:id="36" w:author="Brian E Carpenter" w:date="2021-05-28T15:34:58Z">
+        <w:r>
+          <w:rPr>
+            <w:rFonts w:ascii="Times New Roman" w:hAnsi="Times New Roman"/>
+            <w:vertAlign w:val="superscript"/>
+          </w:rPr>
+          <w:t>[10</w:t>
+        </w:r>
+      </w:ins>
+      <w:ins w:id="37" w:author="Brian E Carpenter" w:date="2021-05-28T15:35:00Z">
+        <w:r>
+          <w:rPr>
+            <w:rFonts w:ascii="Times New Roman" w:hAnsi="Times New Roman"/>
+            <w:vertAlign w:val="superscript"/>
+          </w:rPr>
+          <w:t>]</w:t>
+        </w:r>
+      </w:ins>
+      <w:r>
+        <w:rPr>
+          <w:rFonts w:ascii="Times New Roman" w:hAnsi="Times New Roman"/>
+          <w:rPrChange w:id="0" w:author="Brian E Carpenter" w:date="2021-05-28T15:36:42Z"/>
+        </w:rPr>
+        <w:t>. This covers how nodes are authenticated and securely admitted to an autonomic network, and how they establish mutual trust.</w:t>
       </w:r>
     </w:p>
     <w:p>
@@ -1873,11 +2385,32 @@
         </w:numPr>
         <w:bidi w:val="0"/>
         <w:jc w:val="left"/>
-        <w:rPr/>
-      </w:pPr>
-      <w:r>
-        <w:rPr/>
-        <w:t>Secure Autonomic Control Plane (ACP). This is an automatically constructed encrypted virtual network, containing only authenticated nodes that rightfully belong to a particular autonomic domain.</w:t>
+        <w:rPr>
+          <w:rFonts w:ascii="Times New Roman" w:hAnsi="Times New Roman"/>
+        </w:rPr>
+      </w:pPr>
+      <w:r>
+        <w:rPr>
+          <w:rFonts w:ascii="Times New Roman" w:hAnsi="Times New Roman"/>
+          <w:rPrChange w:id="0" w:author="Brian E Carpenter" w:date="2021-05-28T15:36:42Z"/>
+        </w:rPr>
+        <w:t>Secure Autonomic Control Plane (ACP)</w:t>
+      </w:r>
+      <w:ins w:id="40" w:author="Brian E Carpenter" w:date="2021-05-28T15:34:40Z">
+        <w:r>
+          <w:rPr>
+            <w:rFonts w:ascii="Times New Roman" w:hAnsi="Times New Roman"/>
+            <w:vertAlign w:val="superscript"/>
+          </w:rPr>
+          <w:t>[9]</w:t>
+        </w:r>
+      </w:ins>
+      <w:r>
+        <w:rPr>
+          <w:rFonts w:ascii="Times New Roman" w:hAnsi="Times New Roman"/>
+          <w:rPrChange w:id="0" w:author="Brian E Carpenter" w:date="2021-05-28T15:36:42Z"/>
+        </w:rPr>
+        <w:t>. This is an automatically constructed encrypted virtual network, containing only authenticated nodes that rightfully belong to a particular autonomic domain.</w:t>
       </w:r>
     </w:p>
     <w:p>
@@ -1889,10 +2422,15 @@
         </w:numPr>
         <w:bidi w:val="0"/>
         <w:jc w:val="left"/>
-        <w:rPr/>
-      </w:pPr>
-      <w:r>
-        <w:rPr/>
+        <w:rPr>
+          <w:rFonts w:ascii="Times New Roman" w:hAnsi="Times New Roman"/>
+        </w:rPr>
+      </w:pPr>
+      <w:r>
+        <w:rPr>
+          <w:rFonts w:ascii="Times New Roman" w:hAnsi="Times New Roman"/>
+          <w:rPrChange w:id="0" w:author="Brian E Carpenter" w:date="2021-05-28T15:36:42Z"/>
+        </w:rPr>
         <w:t>Discovery for autonomic nodes. This is a mechanism by which nodes attached to the ACP can discover each other. In practice, discovery occurs at a finer grain than nodes, since it really operates at the level of a node’s capabilities and objectives.</w:t>
       </w:r>
     </w:p>
@@ -1905,10 +2443,15 @@
         </w:numPr>
         <w:bidi w:val="0"/>
         <w:jc w:val="left"/>
-        <w:rPr/>
-      </w:pPr>
-      <w:r>
-        <w:rPr/>
+        <w:rPr>
+          <w:rFonts w:ascii="Times New Roman" w:hAnsi="Times New Roman"/>
+        </w:rPr>
+      </w:pPr>
+      <w:r>
+        <w:rPr>
+          <w:rFonts w:ascii="Times New Roman" w:hAnsi="Times New Roman"/>
+          <w:rPrChange w:id="0" w:author="Brian E Carpenter" w:date="2021-05-28T15:36:42Z"/>
+        </w:rPr>
         <w:t>Negotiation and synchronization for autonomic nodes. Once nodes have discovered each other, they can synchronize data between themselves, or actively negotiate parameters and resources.</w:t>
       </w:r>
     </w:p>
@@ -1921,10 +2464,15 @@
         </w:numPr>
         <w:bidi w:val="0"/>
         <w:jc w:val="left"/>
-        <w:rPr/>
-      </w:pPr>
-      <w:r>
-        <w:rPr/>
+        <w:rPr>
+          <w:rFonts w:ascii="Times New Roman" w:hAnsi="Times New Roman"/>
+        </w:rPr>
+      </w:pPr>
+      <w:r>
+        <w:rPr>
+          <w:rFonts w:ascii="Times New Roman" w:hAnsi="Times New Roman"/>
+          <w:rPrChange w:id="0" w:author="Brian E Carpenter" w:date="2021-05-28T15:36:42Z"/>
+        </w:rPr>
         <w:t>Autonomic functions operate by negotiating and synchronizing data with their peers in other nodes, and by directly configuring manageable devices in their own scope.</w:t>
       </w:r>
     </w:p>
@@ -1937,11 +2485,32 @@
         </w:numPr>
         <w:bidi w:val="0"/>
         <w:jc w:val="left"/>
-        <w:rPr/>
-      </w:pPr>
-      <w:r>
-        <w:rPr/>
-        <w:t>Discovery, synchronization and negotiation proceed by use of the GeneRic Autonomic Signaling Protocol (GRASP).</w:t>
+        <w:rPr>
+          <w:rFonts w:ascii="Times New Roman" w:hAnsi="Times New Roman"/>
+        </w:rPr>
+      </w:pPr>
+      <w:r>
+        <w:rPr>
+          <w:rFonts w:ascii="Times New Roman" w:hAnsi="Times New Roman"/>
+          <w:rPrChange w:id="0" w:author="Brian E Carpenter" w:date="2021-05-28T15:36:42Z"/>
+        </w:rPr>
+        <w:t>Discovery, synchronization and negotiation proceed by use of the GeneRic Autonomic Signaling Protocol (GRASP)</w:t>
+      </w:r>
+      <w:ins w:id="46" w:author="Brian E Carpenter" w:date="2021-05-28T15:34:08Z">
+        <w:r>
+          <w:rPr>
+            <w:rFonts w:ascii="Times New Roman" w:hAnsi="Times New Roman"/>
+            <w:vertAlign w:val="superscript"/>
+          </w:rPr>
+          <w:t>[5]</w:t>
+        </w:r>
+      </w:ins>
+      <w:r>
+        <w:rPr>
+          <w:rFonts w:ascii="Times New Roman" w:hAnsi="Times New Roman"/>
+          <w:rPrChange w:id="0" w:author="Brian E Carpenter" w:date="2021-05-28T15:36:42Z"/>
+        </w:rPr>
+        <w:t>.</w:t>
       </w:r>
     </w:p>
     <w:p>
@@ -1953,11 +2522,56 @@
         </w:numPr>
         <w:bidi w:val="0"/>
         <w:jc w:val="left"/>
-        <w:rPr/>
-      </w:pPr>
-      <w:r>
-        <w:rPr/>
-        <w:t>Autonomic service agents (ASAs) are composed of one or more autonomic functions.</w:t>
+        <w:rPr>
+          <w:rFonts w:ascii="Times New Roman" w:hAnsi="Times New Roman"/>
+        </w:rPr>
+      </w:pPr>
+      <w:r>
+        <w:rPr>
+          <w:rFonts w:ascii="Times New Roman" w:hAnsi="Times New Roman"/>
+          <w:rPrChange w:id="0" w:author="Brian E Carpenter" w:date="2021-05-28T15:36:42Z"/>
+        </w:rPr>
+        <w:t>Autonomic service agents (ASAs) are composed of one or more autonomic functions</w:t>
+      </w:r>
+      <w:ins w:id="49" w:author="Brian E Carpenter" w:date="2021-05-28T15:38:43Z">
+        <w:r>
+          <w:rPr>
+            <w:rFonts w:ascii="Times New Roman" w:hAnsi="Times New Roman"/>
+          </w:rPr>
+          <w:t xml:space="preserve">, </w:t>
+        </w:r>
+      </w:ins>
+      <w:ins w:id="50" w:author="Brian E Carpenter" w:date="2021-05-28T15:38:43Z">
+        <w:r>
+          <w:rPr>
+            <w:rFonts w:ascii="Times New Roman" w:hAnsi="Times New Roman"/>
+          </w:rPr>
+          <w:t xml:space="preserve">typically using GRASP via an </w:t>
+        </w:r>
+      </w:ins>
+      <w:ins w:id="51" w:author="Brian E Carpenter" w:date="2021-05-28T15:39:00Z">
+        <w:r>
+          <w:rPr>
+            <w:rFonts w:ascii="Times New Roman" w:hAnsi="Times New Roman"/>
+          </w:rPr>
+          <w:t>application programming interface (API)</w:t>
+        </w:r>
+      </w:ins>
+      <w:ins w:id="52" w:author="Brian E Carpenter" w:date="2021-05-28T15:39:00Z">
+        <w:r>
+          <w:rPr>
+            <w:rFonts w:ascii="Times New Roman" w:hAnsi="Times New Roman"/>
+            <w:vertAlign w:val="superscript"/>
+          </w:rPr>
+          <w:t>[6]</w:t>
+        </w:r>
+      </w:ins>
+      <w:r>
+        <w:rPr>
+          <w:rFonts w:ascii="Times New Roman" w:hAnsi="Times New Roman"/>
+          <w:rPrChange w:id="0" w:author="Brian E Carpenter" w:date="2021-05-28T15:36:42Z"/>
+        </w:rPr>
+        <w:t>.</w:t>
       </w:r>
     </w:p>
     <w:p>
@@ -1969,10 +2583,15 @@
         </w:numPr>
         <w:bidi w:val="0"/>
         <w:jc w:val="left"/>
-        <w:rPr/>
-      </w:pPr>
-      <w:r>
-        <w:rPr/>
+        <w:rPr>
+          <w:rFonts w:ascii="Times New Roman" w:hAnsi="Times New Roman"/>
+        </w:rPr>
+      </w:pPr>
+      <w:r>
+        <w:rPr>
+          <w:rFonts w:ascii="Times New Roman" w:hAnsi="Times New Roman"/>
+          <w:rPrChange w:id="0" w:author="Brian E Carpenter" w:date="2021-05-28T15:36:42Z"/>
+        </w:rPr>
         <w:t>Centrally defined policy or configuration rules may be obtained by an ASA via GRASP synchronization, or if appropriate by conventional methods such as an interface to NETCONF or DNS-SD (DNS Service Discovery).</w:t>
       </w:r>
     </w:p>
@@ -1981,26 +2600,67 @@
         <w:pStyle w:val="TextBody"/>
         <w:bidi w:val="0"/>
         <w:jc w:val="left"/>
-        <w:rPr/>
-      </w:pPr>
-      <w:r>
-        <w:rPr/>
+        <w:rPr>
+          <w:rFonts w:ascii="Times New Roman" w:hAnsi="Times New Roman"/>
+        </w:rPr>
+      </w:pPr>
+      <w:r>
+        <w:rPr>
+          <w:rFonts w:ascii="Times New Roman" w:hAnsi="Times New Roman"/>
+          <w:rPrChange w:id="0" w:author="Brian E Carpenter" w:date="2021-05-28T15:36:42Z"/>
+        </w:rPr>
         <w:t xml:space="preserve">Figure </w:t>
       </w:r>
       <w:r>
         <w:rPr>
-          <w:rFonts w:eastAsia="NSimSun" w:cs="Arial"/>
+          <w:rFonts w:eastAsia="NSimSun" w:cs="Arial" w:ascii="Times New Roman" w:hAnsi="Times New Roman"/>
           <w:color w:val="auto"/>
           <w:kern w:val="2"/>
           <w:sz w:val="24"/>
           <w:szCs w:val="24"/>
           <w:lang w:val="en-US" w:eastAsia="zh-CN" w:bidi="hi-IN"/>
+          <w:rPrChange w:id="0" w:author="Brian E Carpenter" w:date="2021-05-28T15:36:42Z"/>
         </w:rPr>
         <w:t>3</w:t>
       </w:r>
       <w:r>
-        <w:rPr/>
-        <w:t xml:space="preserve"> shows an outline of the model as a whole.</w:t>
+        <w:rPr>
+          <w:rFonts w:ascii="Times New Roman" w:hAnsi="Times New Roman"/>
+          <w:rPrChange w:id="0" w:author="Brian E Carpenter" w:date="2021-05-28T15:36:42Z"/>
+        </w:rPr>
+        <w:t xml:space="preserve"> shows an outline of the model as a whole</w:t>
+      </w:r>
+      <w:ins w:id="58" w:author="Brian E Carpenter" w:date="2021-05-28T15:33:01Z">
+        <w:r>
+          <w:rPr>
+            <w:rFonts w:ascii="Times New Roman" w:hAnsi="Times New Roman"/>
+          </w:rPr>
+          <w:t xml:space="preserve">, </w:t>
+        </w:r>
+      </w:ins>
+      <w:ins w:id="59" w:author="Brian E Carpenter" w:date="2021-05-28T15:33:01Z">
+        <w:r>
+          <w:rPr>
+            <w:rFonts w:ascii="Times New Roman" w:hAnsi="Times New Roman"/>
+          </w:rPr>
+          <w:t>described in detail in RFC8993</w:t>
+        </w:r>
+      </w:ins>
+      <w:ins w:id="60" w:author="Brian E Carpenter" w:date="2021-05-28T15:33:01Z">
+        <w:r>
+          <w:rPr>
+            <w:rFonts w:ascii="Times New Roman" w:hAnsi="Times New Roman"/>
+            <w:vertAlign w:val="superscript"/>
+          </w:rPr>
+          <w:t>[8]</w:t>
+        </w:r>
+      </w:ins>
+      <w:r>
+        <w:rPr>
+          <w:rFonts w:ascii="Times New Roman" w:hAnsi="Times New Roman"/>
+          <w:rPrChange w:id="0" w:author="Brian E Carpenter" w:date="2021-05-28T15:36:42Z"/>
+        </w:rPr>
+        <w:t>.</w:t>
       </w:r>
     </w:p>
     <w:p>
@@ -2017,7 +2677,7 @@
       <w:r>
         <w:rPr/>
         <w:drawing>
-          <wp:anchor behindDoc="0" distT="0" distB="0" distL="0" distR="0" simplePos="0" locked="0" layoutInCell="1" allowOverlap="1" relativeHeight="4">
+          <wp:anchor behindDoc="0" distT="0" distB="0" distL="0" distR="0" simplePos="0" locked="0" layoutInCell="1" allowOverlap="1" relativeHeight="3">
             <wp:simplePos x="0" y="0"/>
             <wp:positionH relativeFrom="column">
               <wp:align>center</wp:align>
@@ -2070,16 +2730,19 @@
           <w:ilvl w:val="1"/>
           <w:numId w:val="3"/>
         </w:numPr>
-        <w:rPr/>
-      </w:pPr>
-      <w:r>
-        <w:rPr>
-          <w:rFonts w:eastAsia="NSimSun" w:cs="Arial"/>
+        <w:rPr>
+          <w:rFonts w:ascii="Times New Roman" w:hAnsi="Times New Roman"/>
+        </w:rPr>
+      </w:pPr>
+      <w:r>
+        <w:rPr>
+          <w:rFonts w:eastAsia="NSimSun" w:cs="Arial" w:ascii="Times New Roman" w:hAnsi="Times New Roman"/>
           <w:color w:val="auto"/>
           <w:kern w:val="2"/>
           <w:sz w:val="24"/>
           <w:szCs w:val="24"/>
           <w:lang w:val="en-US" w:eastAsia="zh-CN" w:bidi="hi-IN"/>
+          <w:rPrChange w:id="0" w:author="Brian E Carpenter" w:date="2021-05-28T15:37:13Z"/>
         </w:rPr>
         <w:t>Figure 3: Layered Model of Network with Autonomic Functions</w:t>
       </w:r>
@@ -2122,37 +2785,150 @@
         <w:pStyle w:val="TextBody"/>
         <w:bidi w:val="0"/>
         <w:jc w:val="left"/>
-        <w:rPr/>
-      </w:pPr>
-      <w:r>
-        <w:rPr/>
+        <w:rPr>
+          <w:rFonts w:ascii="Times New Roman" w:hAnsi="Times New Roman"/>
+        </w:rPr>
+      </w:pPr>
+      <w:r>
+        <w:rPr>
+          <w:rFonts w:ascii="Times New Roman" w:hAnsi="Times New Roman"/>
+          <w:rPrChange w:id="0" w:author="Brian E Carpenter" w:date="2021-05-28T15:37:41Z"/>
+        </w:rPr>
         <w:t xml:space="preserve">As mentioned above, ANIMA does not attempt a monolithic bootstrap of a network from a predefined configuration. Instead, it proceeds step by step, and security comes first. The first stage of creating a secure autonomic control plane is bootstrapping a suitable key infrastructure that covers all the nodes that will constitute the ACP. This is done by </w:t>
       </w:r>
       <w:r>
         <w:rPr>
-          <w:rFonts w:eastAsia="NSimSun" w:cs="Arial"/>
+          <w:rFonts w:eastAsia="NSimSun" w:cs="Arial" w:ascii="Times New Roman" w:hAnsi="Times New Roman"/>
           <w:color w:val="auto"/>
           <w:kern w:val="2"/>
           <w:sz w:val="24"/>
           <w:szCs w:val="24"/>
           <w:lang w:val="en-US" w:eastAsia="zh-CN" w:bidi="hi-IN"/>
+          <w:rPrChange w:id="0" w:author="Brian E Carpenter" w:date="2021-05-28T15:37:41Z"/>
         </w:rPr>
         <w:t>the</w:t>
       </w:r>
       <w:r>
-        <w:rPr/>
+        <w:rPr>
+          <w:rFonts w:ascii="Times New Roman" w:hAnsi="Times New Roman"/>
+          <w:rPrChange w:id="0" w:author="Brian E Carpenter" w:date="2021-05-28T15:37:41Z"/>
+        </w:rPr>
         <w:t xml:space="preserve"> method known as BRSKI (pronounced “Brewski”, Bootstrapping Remote Secure Key Infrastructure</w:t>
       </w:r>
       <w:r>
         <w:rPr>
+          <w:rFonts w:ascii="Times New Roman" w:hAnsi="Times New Roman"/>
           <w:vertAlign w:val="superscript"/>
+          <w:rPrChange w:id="0" w:author="Brian E Carpenter" w:date="2021-05-28T15:37:41Z"/>
         </w:rPr>
         <w:t>[10]</w:t>
       </w:r>
       <w:r>
-        <w:rPr/>
-        <w:t>). This process uses manufacturer-installed X.509 certificates, in combination with a manufacturer’s authorizing service. The network administrator decides which devices are authorized to join the network (e.g., by serial number), but relies on the manufacturer to validate each device’s certificate whenever the device attempts to join the network via a local “join proxy”. These proxies all use a single “domain registrar” node that mediates the authorizing service. The join proxies themselves join the network by the same process; a GRASP mechanism is used for joining nodes (known as “pledges”) to find proxies, and for proxies to find each other and the registrar. Only the registrar needs to be configured in advance.</w:t>
-      </w:r>
+        <w:rPr>
+          <w:rFonts w:ascii="Times New Roman" w:hAnsi="Times New Roman"/>
+          <w:rPrChange w:id="0" w:author="Brian E Carpenter" w:date="2021-05-28T15:37:41Z"/>
+        </w:rPr>
+        <w:t>). This process uses manufacturer-installed X.509</w:t>
+      </w:r>
+      <w:del w:id="68" w:author="Brian E Carpenter" w:date="2021-05-28T14:52:22Z">
+        <w:r>
+          <w:rPr>
+            <w:rFonts w:ascii="Times New Roman" w:hAnsi="Times New Roman"/>
+          </w:rPr>
+          <w:delText xml:space="preserve"> </w:delText>
+        </w:r>
+      </w:del>
+      <w:ins w:id="69" w:author="Brian E Carpenter" w:date="2021-05-28T14:52:47Z">
+        <w:r>
+          <w:rPr>
+            <w:rFonts w:ascii="Times New Roman" w:hAnsi="Times New Roman"/>
+          </w:rPr>
+          <w:t xml:space="preserve"> </w:t>
+        </w:r>
+      </w:ins>
+      <w:r>
+        <w:rPr>
+          <w:rFonts w:ascii="Times New Roman" w:hAnsi="Times New Roman"/>
+          <w:rPrChange w:id="0" w:author="Brian E Carpenter" w:date="2021-05-28T15:37:41Z"/>
+        </w:rPr>
+        <w:t>certificates</w:t>
+      </w:r>
+      <w:ins w:id="71" w:author="Brian E Carpenter" w:date="2021-05-28T14:51:10Z">
+        <w:r>
+          <w:rPr>
+            <w:rFonts w:ascii="Times New Roman" w:hAnsi="Times New Roman"/>
+          </w:rPr>
+          <w:t xml:space="preserve"> </w:t>
+        </w:r>
+      </w:ins>
+      <w:ins w:id="72" w:author="Brian E Carpenter" w:date="2021-05-28T14:51:10Z">
+        <w:r>
+          <w:rPr>
+            <w:rFonts w:ascii="Times New Roman" w:hAnsi="Times New Roman"/>
+          </w:rPr>
+          <w:t>(</w:t>
+        </w:r>
+      </w:ins>
+      <w:ins w:id="73" w:author="Brian E Carpenter" w:date="2021-05-28T14:52:00Z">
+        <w:r>
+          <w:rPr>
+            <w:rFonts w:eastAsia="NSimSun" w:cs="Arial" w:ascii="Times New Roman" w:hAnsi="Times New Roman"/>
+            <w:color w:val="auto"/>
+            <w:kern w:val="2"/>
+            <w:sz w:val="24"/>
+            <w:szCs w:val="24"/>
+            <w:lang w:val="en-US" w:eastAsia="zh-CN" w:bidi="hi-IN"/>
+          </w:rPr>
+          <w:t>in</w:t>
+        </w:r>
+      </w:ins>
+      <w:ins w:id="74" w:author="Brian E Carpenter" w:date="2021-05-28T14:52:00Z">
+        <w:r>
+          <w:rPr>
+            <w:rFonts w:ascii="Times New Roman" w:hAnsi="Times New Roman"/>
+          </w:rPr>
+          <w:t xml:space="preserve"> IEEE 802.1AR IDevID format)</w:t>
+        </w:r>
+      </w:ins>
+      <w:r>
+        <w:rPr>
+          <w:rFonts w:ascii="Times New Roman" w:hAnsi="Times New Roman"/>
+          <w:rPrChange w:id="0" w:author="Brian E Carpenter" w:date="2021-05-28T15:37:41Z"/>
+        </w:rPr>
+        <w:t>, in combination with a manufacturer’s authorizing service. The network administrator decides which devices are authorized to join the network (e.g., by serial number), but relies on the manufacturer to validate each device’s certificate whenever the device attempts to join the network via a local “join proxy”. These proxies all use a single “domain registrar” node that mediates the authorizing service. The join proxies themselves join the network by the same process; a GRASP mechanism is used for joining nodes (known as “pledges”) to find proxies, and for</w:t>
+      </w:r>
+      <w:del w:id="76" w:author="Brian E Carpenter" w:date="2021-05-28T14:53:48Z">
+        <w:r>
+          <w:rPr>
+            <w:rFonts w:ascii="Times New Roman" w:hAnsi="Times New Roman"/>
+          </w:rPr>
+          <w:delText xml:space="preserve"> </w:delText>
+        </w:r>
+      </w:del>
+      <w:ins w:id="77" w:author="Brian E Carpenter" w:date="2021-05-28T14:53:49Z">
+        <w:r>
+          <w:rPr>
+            <w:rFonts w:ascii="Times New Roman" w:hAnsi="Times New Roman"/>
+          </w:rPr>
+          <w:t xml:space="preserve"> </w:t>
+        </w:r>
+      </w:ins>
+      <w:r>
+        <w:rPr>
+          <w:rFonts w:ascii="Times New Roman" w:hAnsi="Times New Roman"/>
+          <w:rPrChange w:id="0" w:author="Brian E Carpenter" w:date="2021-05-28T15:37:41Z"/>
+        </w:rPr>
+        <w:t>proxies to find each other and the registrar. Only the registrar needs to be configured in advance.</w:t>
+      </w:r>
+      <w:ins w:id="79" w:author="Brian E Carpenter" w:date="2021-05-28T14:57:23Z">
+        <w:r>
+          <w:rPr>
+            <w:rFonts w:ascii="Times New Roman" w:hAnsi="Times New Roman"/>
+          </w:rPr>
+          <w:t xml:space="preserve"> (And future work might eliminate even that!)</w:t>
+          <w:rPrChange w:id="0" w:author="Brian E Carpenter" w:date="2021-05-28T15:37:41Z"/>
+        </w:r>
+      </w:ins>
     </w:p>
     <w:p>
       <w:pPr>
@@ -2162,22 +2938,237 @@
         <w:rPr/>
       </w:pPr>
       <w:r>
-        <w:rPr/>
-        <w:t xml:space="preserve">The ACP forms itself among pledges as soon as they have completed their BRSKI enrolment.  It is best described as a Virtual Routing and Forwarding (VRF) instance. It is based on a virtual router at each node, consisting of a separate IPv6 forwarding table to which the ACP’s virtual interfaces are attached, and an associated IPv6 routing table separate from the data plane. Actual packet transmission occurs only as IPv6 link-local packets. This choice was made to ensure that there is no dependency on any pre-existing data plane (either IPv4 or IPv6), because autonomic functions must be able to operate </w:t>
-      </w:r>
-      <w:r>
-        <w:rPr>
+        <w:rPr>
+          <w:rFonts w:ascii="Times New Roman" w:hAnsi="Times New Roman"/>
+          <w:rPrChange w:id="0" w:author="Brian E Carpenter" w:date="2021-05-28T15:37:41Z"/>
+        </w:rPr>
+        <w:t xml:space="preserve">The ACP forms itself among pledges as soon as they have completed their BRSKI enrolment.  It is best described as a Virtual Routing and Forwarding (VRF) instance. It is based on a virtual router at each node, consisting of a separate IPv6 forwarding table to which the ACP’s virtual interfaces are attached, and an associated IPv6 routing table separate from the data plane. </w:t>
+      </w:r>
+      <w:del w:id="81" w:author="Brian E Carpenter" w:date="2021-05-28T15:02:51Z">
+        <w:r>
+          <w:rPr>
+            <w:rFonts w:ascii="Times New Roman" w:hAnsi="Times New Roman"/>
+          </w:rPr>
+          <w:delText>Actual packet transmission occurs only as IPv6 link-local packets</w:delText>
+        </w:r>
+      </w:del>
+      <w:ins w:id="82" w:author="Brian E Carpenter" w:date="2021-05-28T15:02:51Z">
+        <w:r>
+          <w:rPr>
+            <w:rFonts w:ascii="Times New Roman" w:hAnsi="Times New Roman"/>
+          </w:rPr>
+          <w:t>Packet transmission is visible only as IPv6 link-local packets, encapsulating the autonomically created overlay network.</w:t>
+        </w:r>
+      </w:ins>
+      <w:del w:id="83" w:author="Brian E Carpenter" w:date="2021-05-28T15:03:05Z">
+        <w:r>
+          <w:rPr>
+            <w:rFonts w:ascii="Times New Roman" w:hAnsi="Times New Roman"/>
+          </w:rPr>
+          <w:delText>.</w:delText>
+        </w:r>
+      </w:del>
+      <w:r>
+        <w:rPr>
+          <w:rFonts w:ascii="Times New Roman" w:hAnsi="Times New Roman"/>
+          <w:rPrChange w:id="0" w:author="Brian E Carpenter" w:date="2021-05-28T15:37:41Z"/>
+        </w:rPr>
+        <w:t xml:space="preserve"> This choice was made to ensure that there is no dependency on any pre-existing data plane (either IPv4 or IPv6), because autonomic functions must be able to operate </w:t>
+      </w:r>
+      <w:r>
+        <w:rPr>
+          <w:rFonts w:ascii="Times New Roman" w:hAnsi="Times New Roman"/>
           <w:i/>
           <w:iCs/>
+          <w:rPrChange w:id="0" w:author="Brian E Carpenter" w:date="2021-05-28T15:37:41Z"/>
         </w:rPr>
         <w:t>even if the normal data plane and normal routing are broken.</w:t>
       </w:r>
       <w:r>
         <w:rPr>
+          <w:rFonts w:ascii="Times New Roman" w:hAnsi="Times New Roman"/>
           <w:i w:val="false"/>
           <w:iCs w:val="false"/>
-        </w:rPr>
-        <w:t xml:space="preserve"> All that is required is for each node to create its own IPv6 link-local address on each physical interface, as any modern network device does by default. The VRF consists of point-to-point IPv6 links and is secured using IPsec (IP Security) or DTLS (Datagram Transport Layer Security), both via IKEv2 (Internet Key Exchange Protocol Version 2). From the viewpoint of autonomic service agents, the ACP uses an automatically generated IPv6 Unique Local Address prefix, and it uses RPL (Routing Protocol for Low-Power and Lossy Networks) internally. Like BRSKI, the ACP bootstraps itself, starting with a GRASP-based discovery process.</w:t>
+          <w:rPrChange w:id="0" w:author="Brian E Carpenter" w:date="2021-05-28T15:37:41Z"/>
+        </w:rPr>
+        <w:t xml:space="preserve"> </w:t>
+      </w:r>
+      <w:ins w:id="87" w:author="Brian E Carpenter" w:date="2021-05-28T15:41:21Z">
+        <w:r>
+          <w:rPr>
+            <w:rFonts w:ascii="Times New Roman" w:hAnsi="Times New Roman"/>
+            <w:i w:val="false"/>
+            <w:iCs w:val="false"/>
+          </w:rPr>
+          <w:t xml:space="preserve">Even then, the </w:t>
+        </w:r>
+      </w:ins>
+      <w:ins w:id="88" w:author="Brian E Carpenter" w:date="2021-05-28T15:41:21Z">
+        <w:r>
+          <w:rPr>
+            <w:rFonts w:ascii="Times New Roman" w:hAnsi="Times New Roman"/>
+            <w:i w:val="false"/>
+            <w:iCs w:val="false"/>
+          </w:rPr>
+          <w:t xml:space="preserve">ACP provides a </w:t>
+        </w:r>
+      </w:ins>
+      <w:ins w:id="89" w:author="Brian E Carpenter" w:date="2021-05-28T15:41:21Z">
+        <w:r>
+          <w:rPr>
+            <w:rFonts w:ascii="Times New Roman" w:hAnsi="Times New Roman"/>
+            <w:i w:val="false"/>
+            <w:iCs w:val="false"/>
+          </w:rPr>
+          <w:t>secure</w:t>
+        </w:r>
+      </w:ins>
+      <w:ins w:id="90" w:author="Brian E Carpenter" w:date="2021-05-28T15:41:21Z">
+        <w:r>
+          <w:rPr>
+            <w:rFonts w:ascii="Times New Roman" w:hAnsi="Times New Roman"/>
+            <w:i w:val="false"/>
+            <w:iCs w:val="false"/>
+          </w:rPr>
+          <w:t xml:space="preserve"> channel reach</w:t>
+        </w:r>
+      </w:ins>
+      <w:ins w:id="91" w:author="Brian E Carpenter" w:date="2021-05-28T15:41:21Z">
+        <w:r>
+          <w:rPr>
+            <w:rFonts w:eastAsia="NSimSun" w:cs="Arial" w:ascii="Times New Roman" w:hAnsi="Times New Roman"/>
+            <w:i w:val="false"/>
+            <w:iCs w:val="false"/>
+            <w:color w:val="auto"/>
+            <w:kern w:val="2"/>
+            <w:sz w:val="24"/>
+            <w:szCs w:val="24"/>
+            <w:lang w:val="en-US" w:eastAsia="zh-CN" w:bidi="hi-IN"/>
+          </w:rPr>
+          <w:t>ing</w:t>
+        </w:r>
+      </w:ins>
+      <w:ins w:id="92" w:author="Brian E Carpenter" w:date="2021-05-28T15:41:21Z">
+        <w:r>
+          <w:rPr>
+            <w:rFonts w:ascii="Times New Roman" w:hAnsi="Times New Roman"/>
+            <w:i w:val="false"/>
+            <w:iCs w:val="false"/>
+          </w:rPr>
+          <w:t xml:space="preserve"> each node for (re-)configuration, without requiring a physically isolated console port.</w:t>
+        </w:r>
+      </w:ins>
+      <w:ins w:id="93" w:author="Brian E Carpenter" w:date="2021-05-28T15:42:11Z">
+        <w:r>
+          <w:rPr>
+            <w:rFonts w:ascii="Times New Roman" w:hAnsi="Times New Roman"/>
+            <w:i w:val="false"/>
+            <w:iCs w:val="false"/>
+          </w:rPr>
+          <w:t xml:space="preserve"> </w:t>
+        </w:r>
+      </w:ins>
+      <w:ins w:id="94" w:author="Brian E Carpenter" w:date="2021-05-28T15:42:11Z">
+        <w:r>
+          <w:rPr>
+            <w:rFonts w:ascii="Times New Roman" w:hAnsi="Times New Roman"/>
+            <w:i w:val="false"/>
+            <w:iCs w:val="false"/>
+          </w:rPr>
+          <w:t xml:space="preserve">To </w:t>
+        </w:r>
+      </w:ins>
+      <w:ins w:id="95" w:author="Brian E Carpenter" w:date="2021-05-28T15:42:11Z">
+        <w:r>
+          <w:rPr>
+            <w:rFonts w:eastAsia="NSimSun" w:cs="Arial" w:ascii="Times New Roman" w:hAnsi="Times New Roman"/>
+            <w:i w:val="false"/>
+            <w:iCs w:val="false"/>
+            <w:color w:val="auto"/>
+            <w:kern w:val="2"/>
+            <w:sz w:val="24"/>
+            <w:szCs w:val="24"/>
+            <w:lang w:val="en-US" w:eastAsia="zh-CN" w:bidi="hi-IN"/>
+          </w:rPr>
+          <w:t>start</w:t>
+        </w:r>
+      </w:ins>
+      <w:ins w:id="96" w:author="Brian E Carpenter" w:date="2021-05-28T15:42:11Z">
+        <w:r>
+          <w:rPr>
+            <w:rFonts w:ascii="Times New Roman" w:hAnsi="Times New Roman"/>
+            <w:i w:val="false"/>
+            <w:iCs w:val="false"/>
+          </w:rPr>
+          <w:t xml:space="preserve"> the ACP, a</w:t>
+        </w:r>
+      </w:ins>
+      <w:del w:id="97" w:author="Brian E Carpenter" w:date="2021-05-28T15:42:36Z">
+        <w:r>
+          <w:rPr>
+            <w:rFonts w:ascii="Times New Roman" w:hAnsi="Times New Roman"/>
+            <w:i w:val="false"/>
+            <w:iCs w:val="false"/>
+          </w:rPr>
+          <w:delText>A</w:delText>
+        </w:r>
+      </w:del>
+      <w:r>
+        <w:rPr>
+          <w:rFonts w:ascii="Times New Roman" w:hAnsi="Times New Roman"/>
+          <w:i w:val="false"/>
+          <w:iCs w:val="false"/>
+          <w:rPrChange w:id="0" w:author="Brian E Carpenter" w:date="2021-05-28T15:37:41Z"/>
+        </w:rPr>
+        <w:t>ll that is required is for each node to create its own IPv6 link-local address on each physical interface, as any modern network device does by default. The VRF consists of point-to-point IPv6 links and is secured using IPsec (IP Security</w:t>
+      </w:r>
+      <w:ins w:id="99" w:author="Brian E Carpenter" w:date="2021-05-28T15:04:15Z">
+        <w:r>
+          <w:rPr>
+            <w:rFonts w:ascii="Times New Roman" w:hAnsi="Times New Roman"/>
+            <w:i w:val="false"/>
+            <w:iCs w:val="false"/>
+          </w:rPr>
+          <w:t xml:space="preserve"> </w:t>
+        </w:r>
+      </w:ins>
+      <w:ins w:id="100" w:author="Brian E Carpenter" w:date="2021-05-28T15:04:15Z">
+        <w:r>
+          <w:rPr>
+            <w:rFonts w:ascii="Times New Roman" w:hAnsi="Times New Roman"/>
+            <w:i w:val="false"/>
+            <w:iCs w:val="false"/>
+          </w:rPr>
+          <w:t>with Internet Key Exchange Protocol Version 2</w:t>
+        </w:r>
+      </w:ins>
+      <w:r>
+        <w:rPr>
+          <w:rFonts w:ascii="Times New Roman" w:hAnsi="Times New Roman"/>
+          <w:i w:val="false"/>
+          <w:iCs w:val="false"/>
+          <w:rPrChange w:id="0" w:author="Brian E Carpenter" w:date="2021-05-28T15:37:41Z"/>
+        </w:rPr>
+        <w:t>) or DTLS (Datagram Transport Layer Security)</w:t>
+      </w:r>
+      <w:del w:id="102" w:author="Brian E Carpenter" w:date="2021-05-28T15:04:30Z">
+        <w:r>
+          <w:rPr>
+            <w:rFonts w:ascii="Times New Roman" w:hAnsi="Times New Roman"/>
+            <w:i w:val="false"/>
+            <w:iCs w:val="false"/>
+          </w:rPr>
+          <w:delText>, both via IKEv2 (Internet Key Exchange Protocol Version 2)</w:delText>
+        </w:r>
+      </w:del>
+      <w:r>
+        <w:rPr>
+          <w:rFonts w:ascii="Times New Roman" w:hAnsi="Times New Roman"/>
+          <w:i w:val="false"/>
+          <w:iCs w:val="false"/>
+          <w:rPrChange w:id="0" w:author="Brian E Carpenter" w:date="2021-05-28T15:37:41Z"/>
+        </w:rPr>
+        <w:t>. From the viewpoint of autonomic service agents, the ACP uses an automatically generated IPv6 Unique Local Address prefix, and it uses RPL (Routing Protocol for Low-Power and Lossy Networks) internally. Like BRSKI, the ACP bootstraps itself, starting with a GRASP-based discovery process.</w:t>
       </w:r>
     </w:p>
     <w:p>
@@ -2185,18 +3176,40 @@
         <w:pStyle w:val="TextBody"/>
         <w:bidi w:val="0"/>
         <w:jc w:val="left"/>
-        <w:rPr/>
-      </w:pPr>
-      <w:r>
-        <w:rPr>
+        <w:rPr>
+          <w:rFonts w:ascii="Times New Roman" w:hAnsi="Times New Roman"/>
+        </w:rPr>
+      </w:pPr>
+      <w:r>
+        <w:rPr>
+          <w:rFonts w:ascii="Times New Roman" w:hAnsi="Times New Roman"/>
           <w:i w:val="false"/>
           <w:iCs w:val="false"/>
+          <w:rPrChange w:id="0" w:author="Brian E Carpenter" w:date="2021-05-28T15:37:41Z"/>
         </w:rPr>
         <w:t>After the secure control plane has configured itself in this way, the next stage is to bootstrap connectivity for network management. When this has been achieved, conventional mechanisms (such as an SDN controller) can already</w:t>
       </w:r>
       <w:r>
-        <w:rPr/>
-        <w:t xml:space="preserve"> reliably and securely reach remote nodes and configure them safely without risk of cutting themselves off. In addition, fully autonomic management mechanisms (i.e., ASAs) can start up.  To understand how this works, we need to give more details about the GRASP protocol.</w:t>
+        <w:rPr>
+          <w:rFonts w:ascii="Times New Roman" w:hAnsi="Times New Roman"/>
+          <w:rPrChange w:id="0" w:author="Brian E Carpenter" w:date="2021-05-28T15:37:41Z"/>
+        </w:rPr>
+        <w:t xml:space="preserve"> reliably and securely reach remote nodes and configure them safely without risk of cutting themselves off. In addition, fully autonomic management mechanisms (i.e., ASAs) can start up.  To understand how this works, we </w:t>
+      </w:r>
+      <w:ins w:id="106" w:author="Brian E Carpenter" w:date="2021-05-28T16:21:40Z">
+        <w:r>
+          <w:rPr>
+            <w:rFonts w:ascii="Times New Roman" w:hAnsi="Times New Roman"/>
+          </w:rPr>
+          <w:t xml:space="preserve">first </w:t>
+        </w:r>
+      </w:ins>
+      <w:r>
+        <w:rPr>
+          <w:rFonts w:ascii="Times New Roman" w:hAnsi="Times New Roman"/>
+          <w:rPrChange w:id="0" w:author="Brian E Carpenter" w:date="2021-05-28T15:37:41Z"/>
+        </w:rPr>
+        <w:t>need to give more details about the GRASP protocol.</w:t>
       </w:r>
     </w:p>
     <w:p>
@@ -2220,33 +3233,47 @@
         <w:pStyle w:val="TextBody"/>
         <w:bidi w:val="0"/>
         <w:jc w:val="left"/>
-        <w:rPr/>
-      </w:pPr>
-      <w:r>
-        <w:rPr/>
+        <w:rPr>
+          <w:rFonts w:ascii="Times New Roman" w:hAnsi="Times New Roman"/>
+        </w:rPr>
+      </w:pPr>
+      <w:r>
+        <w:rPr>
+          <w:rFonts w:ascii="Times New Roman" w:hAnsi="Times New Roman"/>
+          <w:rPrChange w:id="0" w:author="Brian E Carpenter" w:date="2021-05-28T15:12:25Z"/>
+        </w:rPr>
         <w:t>GRASP, the GeneRic Autonomic Signaling Protocol</w:t>
       </w:r>
       <w:r>
         <w:rPr>
+          <w:rFonts w:ascii="Times New Roman" w:hAnsi="Times New Roman"/>
           <w:vertAlign w:val="superscript"/>
+          <w:rPrChange w:id="0" w:author="Brian E Carpenter" w:date="2021-05-28T15:12:25Z"/>
         </w:rPr>
         <w:t>[5]</w:t>
       </w:r>
       <w:r>
-        <w:rPr/>
+        <w:rPr>
+          <w:rFonts w:ascii="Times New Roman" w:hAnsi="Times New Roman"/>
+          <w:rPrChange w:id="0" w:author="Brian E Carpenter" w:date="2021-05-28T15:12:25Z"/>
+        </w:rPr>
         <w:t xml:space="preserve">, is used for signaling between ASAs. These include special-purpose mini-ASAs that support BRSKI (discovery of join proxies and the domain registrar) and ACP creation (discovery of ACP neighbors). Readers will notice that these operations must take place </w:t>
       </w:r>
       <w:r>
         <w:rPr>
+          <w:rFonts w:ascii="Times New Roman" w:hAnsi="Times New Roman"/>
           <w:i/>
           <w:iCs/>
+          <w:rPrChange w:id="0" w:author="Brian E Carpenter" w:date="2021-05-28T15:12:25Z"/>
         </w:rPr>
         <w:t>before</w:t>
       </w:r>
       <w:r>
         <w:rPr>
+          <w:rFonts w:ascii="Times New Roman" w:hAnsi="Times New Roman"/>
           <w:i w:val="false"/>
           <w:iCs w:val="false"/>
+          <w:rPrChange w:id="0" w:author="Brian E Carpenter" w:date="2021-05-28T15:12:25Z"/>
         </w:rPr>
         <w:t xml:space="preserve"> ACP security is in place, so they use a highly restricted subset of GRASP that is limited to specific link-local operations.</w:t>
       </w:r>
@@ -2256,21 +3283,31 @@
         <w:pStyle w:val="TextBody"/>
         <w:bidi w:val="0"/>
         <w:jc w:val="left"/>
-        <w:rPr/>
-      </w:pPr>
-      <w:r>
-        <w:rPr/>
+        <w:rPr>
+          <w:rFonts w:ascii="Times New Roman" w:hAnsi="Times New Roman"/>
+        </w:rPr>
+      </w:pPr>
+      <w:r>
+        <w:rPr>
+          <w:rFonts w:ascii="Times New Roman" w:hAnsi="Times New Roman"/>
+          <w:rPrChange w:id="0" w:author="Brian E Carpenter" w:date="2021-05-28T15:12:25Z"/>
+        </w:rPr>
         <w:t xml:space="preserve">After that, GRASP runs over the ACP to guarantee security, so there are no restrictions on allowed operations and any two ASAs in the local domain may trust and communicate with each other. GRASP provides discovery, flooding, synchronization and negotiation mechanisms for the </w:t>
       </w:r>
       <w:r>
         <w:rPr>
+          <w:rFonts w:ascii="Times New Roman" w:hAnsi="Times New Roman"/>
           <w:i w:val="false"/>
           <w:iCs w:val="false"/>
+          <w:rPrChange w:id="0" w:author="Brian E Carpenter" w:date="2021-05-28T15:12:25Z"/>
         </w:rPr>
         <w:t>objectives</w:t>
       </w:r>
       <w:r>
-        <w:rPr/>
+        <w:rPr>
+          <w:rFonts w:ascii="Times New Roman" w:hAnsi="Times New Roman"/>
+          <w:rPrChange w:id="0" w:author="Brian E Carpenter" w:date="2021-05-28T15:12:25Z"/>
+        </w:rPr>
         <w:t xml:space="preserve"> supported by ASAs.</w:t>
       </w:r>
     </w:p>
@@ -2279,44 +3316,90 @@
         <w:pStyle w:val="TextBody"/>
         <w:bidi w:val="0"/>
         <w:jc w:val="left"/>
-        <w:rPr/>
-      </w:pPr>
-      <w:r>
-        <w:rPr/>
-        <w:t>Rather than being a traditional type-length-value protocol, GRASP is based on CBOR (Concise Binary Object Representation) messages. This has the advantage of allowing very flexible encoding, and GRASP can therefore accommodate a very wide range of data types, with the possibility of mapping protocol elements directly into various high-level language representations.</w:t>
-      </w:r>
+        <w:rPr>
+          <w:rFonts w:ascii="Times New Roman" w:hAnsi="Times New Roman"/>
+        </w:rPr>
+      </w:pPr>
+      <w:del w:id="116" w:author="Brian E Carpenter" w:date="2021-05-28T15:11:23Z">
+        <w:r>
+          <w:rPr>
+            <w:rFonts w:ascii="Times New Roman" w:hAnsi="Times New Roman"/>
+          </w:rPr>
+          <w:delText>Rather than being a traditional type-length-value protocol, GRASP is based on CBOR (Concise Binary Object Representation) messages. This has the advantage of allowing very flexible encoding, and GRASP can therefore accommodate a very wide range of data types, with the possibility of mapping protocol elements directly into various high-level language representations.</w:delText>
+        </w:r>
+      </w:del>
+      <w:ins w:id="117" w:author="Brian E Carpenter" w:date="2021-05-28T15:11:23Z">
+        <w:r>
+          <w:rPr>
+            <w:rFonts w:ascii="Times New Roman" w:hAnsi="Times New Roman"/>
+          </w:rPr>
+          <w:t>Rather than being a traditional type-length-value protocol, GRASP messages use CBOR (Concise Binary Object Representation), which provides an extensible data model derived from JSON (JavaScript Object Notation), but with a simple and efficient binary encoding. CBOR</w:t>
+        </w:r>
+      </w:ins>
+      <w:ins w:id="118" w:author="Brian E Carpenter" w:date="2021-05-28T15:13:00Z">
+        <w:r>
+          <w:rPr>
+            <w:rFonts w:ascii="Times New Roman" w:hAnsi="Times New Roman"/>
+          </w:rPr>
+          <w:t>’</w:t>
+        </w:r>
+      </w:ins>
+      <w:ins w:id="119" w:author="Brian E Carpenter" w:date="2021-05-28T15:11:23Z">
+        <w:r>
+          <w:rPr>
+            <w:rFonts w:ascii="Times New Roman" w:hAnsi="Times New Roman"/>
+          </w:rPr>
+          <w:t>s flexibility enables GRASP to accommodate a very wide range of data types, with protocol elements often mapping directly into various high-level language representations.</w:t>
+          <w:rPrChange w:id="0" w:author="Brian E Carpenter" w:date="2021-05-28T15:12:25Z"/>
+        </w:r>
+      </w:ins>
     </w:p>
     <w:p>
       <w:pPr>
         <w:pStyle w:val="TextBody"/>
         <w:bidi w:val="0"/>
         <w:jc w:val="left"/>
-        <w:rPr/>
-      </w:pPr>
-      <w:r>
-        <w:rPr/>
+        <w:rPr>
+          <w:rFonts w:ascii="Times New Roman" w:hAnsi="Times New Roman"/>
+        </w:rPr>
+      </w:pPr>
+      <w:r>
+        <w:rPr>
+          <w:rFonts w:ascii="Times New Roman" w:hAnsi="Times New Roman"/>
+          <w:rPrChange w:id="0" w:author="Brian E Carpenter" w:date="2021-05-28T15:12:25Z"/>
+        </w:rPr>
         <w:t xml:space="preserve">The word “objective” has a special meaning in GRASP. It is a data structure whose main contents are a </w:t>
       </w:r>
       <w:r>
         <w:rPr>
+          <w:rFonts w:ascii="Times New Roman" w:hAnsi="Times New Roman"/>
           <w:i/>
           <w:iCs/>
+          <w:rPrChange w:id="0" w:author="Brian E Carpenter" w:date="2021-05-28T15:12:25Z"/>
         </w:rPr>
         <w:t>name</w:t>
       </w:r>
       <w:r>
-        <w:rPr/>
+        <w:rPr>
+          <w:rFonts w:ascii="Times New Roman" w:hAnsi="Times New Roman"/>
+          <w:rPrChange w:id="0" w:author="Brian E Carpenter" w:date="2021-05-28T15:12:25Z"/>
+        </w:rPr>
         <w:t xml:space="preserve"> and a </w:t>
       </w:r>
       <w:r>
         <w:rPr>
+          <w:rFonts w:ascii="Times New Roman" w:hAnsi="Times New Roman"/>
           <w:i/>
           <w:iCs/>
+          <w:rPrChange w:id="0" w:author="Brian E Carpenter" w:date="2021-05-28T15:12:25Z"/>
         </w:rPr>
         <w:t>value</w:t>
       </w:r>
       <w:r>
-        <w:rPr/>
+        <w:rPr>
+          <w:rFonts w:ascii="Times New Roman" w:hAnsi="Times New Roman"/>
+          <w:rPrChange w:id="0" w:author="Brian E Carpenter" w:date="2021-05-28T15:12:25Z"/>
+        </w:rPr>
         <w:t>. An objective occurs in three contexts: discovery, negotiation, and synchronization. A single ASA may support multiple independent objectives.</w:t>
       </w:r>
     </w:p>
@@ -2325,23 +3408,32 @@
         <w:pStyle w:val="TextBody"/>
         <w:bidi w:val="0"/>
         <w:jc w:val="left"/>
-        <w:rPr/>
-      </w:pPr>
-      <w:r>
-        <w:rPr/>
+        <w:rPr>
+          <w:rFonts w:ascii="Times New Roman" w:hAnsi="Times New Roman"/>
+        </w:rPr>
+      </w:pPr>
+      <w:r>
+        <w:rPr>
+          <w:rFonts w:ascii="Times New Roman" w:hAnsi="Times New Roman"/>
+          <w:rPrChange w:id="0" w:author="Brian E Carpenter" w:date="2021-05-28T15:12:25Z"/>
+        </w:rPr>
         <w:t xml:space="preserve">The </w:t>
       </w:r>
       <w:r>
         <w:rPr>
+          <w:rFonts w:ascii="Times New Roman" w:hAnsi="Times New Roman"/>
           <w:i/>
           <w:iCs/>
+          <w:rPrChange w:id="0" w:author="Brian E Carpenter" w:date="2021-05-28T15:12:25Z"/>
         </w:rPr>
         <w:t>name</w:t>
       </w:r>
       <w:r>
         <w:rPr>
+          <w:rFonts w:ascii="Times New Roman" w:hAnsi="Times New Roman"/>
           <w:i w:val="false"/>
           <w:iCs w:val="false"/>
+          <w:rPrChange w:id="0" w:author="Brian E Carpenter" w:date="2021-05-28T15:12:25Z"/>
         </w:rPr>
         <w:t xml:space="preserve"> of an objective is simply a unique string describing its purpose.</w:t>
       </w:r>
@@ -2351,33 +3443,94 @@
         <w:pStyle w:val="TextBody"/>
         <w:bidi w:val="0"/>
         <w:jc w:val="left"/>
-        <w:rPr/>
-      </w:pPr>
-      <w:r>
-        <w:rPr/>
+        <w:rPr>
+          <w:rFonts w:ascii="Times New Roman" w:hAnsi="Times New Roman"/>
+        </w:rPr>
+      </w:pPr>
+      <w:r>
+        <w:rPr>
+          <w:rFonts w:ascii="Times New Roman" w:hAnsi="Times New Roman"/>
+          <w:rPrChange w:id="0" w:author="Brian E Carpenter" w:date="2021-05-28T15:12:25Z"/>
+        </w:rPr>
         <w:t xml:space="preserve">The </w:t>
       </w:r>
       <w:r>
         <w:rPr>
+          <w:rFonts w:ascii="Times New Roman" w:hAnsi="Times New Roman"/>
           <w:i/>
           <w:iCs/>
+          <w:rPrChange w:id="0" w:author="Brian E Carpenter" w:date="2021-05-28T15:12:25Z"/>
         </w:rPr>
         <w:t>value</w:t>
       </w:r>
       <w:r>
-        <w:rPr/>
+        <w:rPr>
+          <w:rFonts w:ascii="Times New Roman" w:hAnsi="Times New Roman"/>
+          <w:rPrChange w:id="0" w:author="Brian E Carpenter" w:date="2021-05-28T15:12:25Z"/>
+        </w:rPr>
         <w:t xml:space="preserve"> consists of a single configurable parameter or a set of parameters of some kind. The parameter(s) apply to a specific service or function or action. They may in principle be anything that can be set to a specific logical, numerical, or string value, or a more complex data structure. Basically, an objective is defined in the way that best suits its application; that is the great advantage of CBOR encoding. If desired, for example, an objective’s </w:t>
       </w:r>
       <w:r>
         <w:rPr>
+          <w:rFonts w:ascii="Times New Roman" w:hAnsi="Times New Roman"/>
           <w:i/>
           <w:iCs/>
+          <w:rPrChange w:id="0" w:author="Brian E Carpenter" w:date="2021-05-28T15:12:25Z"/>
         </w:rPr>
         <w:t>value</w:t>
       </w:r>
       <w:r>
-        <w:rPr/>
-        <w:t xml:space="preserve"> could be expressed in JSON (JavaScript Object Notation). When an objective is shared between ASAs by flooding, synchronization or negotiation, each ASA will maintain its own copy of the objective and its latest value.</w:t>
+        <w:rPr>
+          <w:rFonts w:ascii="Times New Roman" w:hAnsi="Times New Roman"/>
+          <w:rPrChange w:id="0" w:author="Brian E Carpenter" w:date="2021-05-28T15:12:25Z"/>
+        </w:rPr>
+        <w:t xml:space="preserve"> could be expressed in </w:t>
+      </w:r>
+      <w:ins w:id="133" w:author="Brian E Carpenter" w:date="2021-05-28T15:15:52Z">
+        <w:r>
+          <w:rPr>
+            <w:rFonts w:ascii="Times New Roman" w:hAnsi="Times New Roman"/>
+          </w:rPr>
+          <w:t xml:space="preserve">the </w:t>
+        </w:r>
+      </w:ins>
+      <w:r>
+        <w:rPr>
+          <w:rFonts w:ascii="Times New Roman" w:hAnsi="Times New Roman"/>
+          <w:rPrChange w:id="0" w:author="Brian E Carpenter" w:date="2021-05-28T15:12:25Z"/>
+        </w:rPr>
+        <w:t>JSON</w:t>
+      </w:r>
+      <w:ins w:id="135" w:author="Brian E Carpenter" w:date="2021-05-28T15:15:41Z">
+        <w:r>
+          <w:rPr>
+            <w:rFonts w:ascii="Times New Roman" w:hAnsi="Times New Roman"/>
+          </w:rPr>
+          <w:t xml:space="preserve"> </w:t>
+        </w:r>
+      </w:ins>
+      <w:ins w:id="136" w:author="Brian E Carpenter" w:date="2021-05-28T15:15:41Z">
+        <w:r>
+          <w:rPr>
+            <w:rFonts w:ascii="Times New Roman" w:hAnsi="Times New Roman"/>
+          </w:rPr>
+          <w:t>data model</w:t>
+        </w:r>
+      </w:ins>
+      <w:del w:id="137" w:author="Brian E Carpenter" w:date="2021-05-28T15:13:58Z">
+        <w:r>
+          <w:rPr>
+            <w:rFonts w:ascii="Times New Roman" w:hAnsi="Times New Roman"/>
+          </w:rPr>
+          <w:delText xml:space="preserve"> (JavaScript Object Notation)</w:delText>
+        </w:r>
+      </w:del>
+      <w:r>
+        <w:rPr>
+          <w:rFonts w:ascii="Times New Roman" w:hAnsi="Times New Roman"/>
+          <w:rPrChange w:id="0" w:author="Brian E Carpenter" w:date="2021-05-28T15:12:25Z"/>
+        </w:rPr>
+        <w:t>. When an objective is shared between ASAs by flooding, synchronization or negotiation, each ASA will maintain its own copy of the objective and its latest value.</w:t>
       </w:r>
     </w:p>
     <w:p>
@@ -2385,62 +3538,84 @@
         <w:pStyle w:val="TextBody"/>
         <w:bidi w:val="0"/>
         <w:jc w:val="left"/>
-        <w:rPr/>
-      </w:pPr>
-      <w:r>
-        <w:rPr/>
+        <w:rPr>
+          <w:rFonts w:ascii="Times New Roman" w:hAnsi="Times New Roman"/>
+        </w:rPr>
+      </w:pPr>
+      <w:r>
+        <w:rPr>
+          <w:rFonts w:ascii="Times New Roman" w:hAnsi="Times New Roman"/>
+          <w:rPrChange w:id="0" w:author="Brian E Carpenter" w:date="2021-05-28T15:12:25Z"/>
+        </w:rPr>
         <w:t xml:space="preserve">GRASP messages allow for </w:t>
       </w:r>
       <w:r>
         <w:rPr>
+          <w:rFonts w:ascii="Times New Roman" w:hAnsi="Times New Roman"/>
           <w:i/>
           <w:iCs/>
+          <w:rPrChange w:id="0" w:author="Brian E Carpenter" w:date="2021-05-28T15:12:25Z"/>
         </w:rPr>
         <w:t>discovery</w:t>
       </w:r>
       <w:r>
-        <w:rPr/>
+        <w:rPr>
+          <w:rFonts w:ascii="Times New Roman" w:hAnsi="Times New Roman"/>
+          <w:rPrChange w:id="0" w:author="Brian E Carpenter" w:date="2021-05-28T15:12:25Z"/>
+        </w:rPr>
         <w:t xml:space="preserve"> of an ASA that handles a given objective name; </w:t>
       </w:r>
       <w:r>
         <w:rPr>
+          <w:rFonts w:ascii="Times New Roman" w:hAnsi="Times New Roman"/>
           <w:i/>
           <w:iCs/>
+          <w:rPrChange w:id="0" w:author="Brian E Carpenter" w:date="2021-05-28T15:12:25Z"/>
         </w:rPr>
         <w:t>flooding</w:t>
       </w:r>
       <w:r>
         <w:rPr>
+          <w:rFonts w:ascii="Times New Roman" w:hAnsi="Times New Roman"/>
           <w:i w:val="false"/>
           <w:iCs w:val="false"/>
+          <w:rPrChange w:id="0" w:author="Brian E Carpenter" w:date="2021-05-28T15:12:25Z"/>
         </w:rPr>
         <w:t xml:space="preserve"> a given objective to all ACP nodes (the simplest form of synchronization); </w:t>
       </w:r>
       <w:r>
         <w:rPr>
+          <w:rFonts w:ascii="Times New Roman" w:hAnsi="Times New Roman"/>
           <w:i/>
           <w:iCs/>
+          <w:rPrChange w:id="0" w:author="Brian E Carpenter" w:date="2021-05-28T15:12:25Z"/>
         </w:rPr>
         <w:t>synchronization</w:t>
       </w:r>
       <w:r>
         <w:rPr>
+          <w:rFonts w:ascii="Times New Roman" w:hAnsi="Times New Roman"/>
           <w:i w:val="false"/>
           <w:iCs w:val="false"/>
+          <w:rPrChange w:id="0" w:author="Brian E Carpenter" w:date="2021-05-28T15:12:25Z"/>
         </w:rPr>
         <w:t xml:space="preserve"> of the value of a given objective between two peer ASAs; and </w:t>
       </w:r>
       <w:r>
         <w:rPr>
+          <w:rFonts w:ascii="Times New Roman" w:hAnsi="Times New Roman"/>
           <w:i/>
           <w:iCs/>
+          <w:rPrChange w:id="0" w:author="Brian E Carpenter" w:date="2021-05-28T15:12:25Z"/>
         </w:rPr>
         <w:t>negotiation</w:t>
       </w:r>
       <w:r>
         <w:rPr>
+          <w:rFonts w:ascii="Times New Roman" w:hAnsi="Times New Roman"/>
           <w:i w:val="false"/>
           <w:iCs w:val="false"/>
+          <w:rPrChange w:id="0" w:author="Brian E Carpenter" w:date="2021-05-28T15:12:25Z"/>
         </w:rPr>
         <w:t xml:space="preserve"> of the value of a given objective with a peer ASA.</w:t>
       </w:r>
@@ -2450,31 +3625,39 @@
         <w:pStyle w:val="TextBody"/>
         <w:bidi w:val="0"/>
         <w:jc w:val="left"/>
-        <w:rPr/>
-      </w:pPr>
-      <w:r>
-        <w:rPr>
+        <w:rPr>
+          <w:rFonts w:ascii="Times New Roman" w:hAnsi="Times New Roman"/>
+        </w:rPr>
+      </w:pPr>
+      <w:r>
+        <w:rPr>
+          <w:rFonts w:ascii="Times New Roman" w:hAnsi="Times New Roman"/>
           <w:i w:val="false"/>
           <w:iCs w:val="false"/>
+          <w:rPrChange w:id="0" w:author="Brian E Carpenter" w:date="2021-05-28T15:12:25Z"/>
         </w:rPr>
         <w:t>An Application Programming Interface (API) for GRASP has been defined</w:t>
       </w:r>
       <w:r>
         <w:rPr>
+          <w:rFonts w:ascii="Times New Roman" w:hAnsi="Times New Roman"/>
           <w:i w:val="false"/>
           <w:iCs w:val="false"/>
           <w:vertAlign w:val="superscript"/>
+          <w:rPrChange w:id="0" w:author="Brian E Carpenter" w:date="2021-05-28T15:12:25Z"/>
         </w:rPr>
         <w:t>[6]</w:t>
       </w:r>
       <w:r>
         <w:rPr>
+          <w:rFonts w:ascii="Times New Roman" w:hAnsi="Times New Roman"/>
           <w:i w:val="false"/>
           <w:iCs w:val="false"/>
           <w:position w:val="0"/>
           <w:sz w:val="24"/>
           <w:sz w:val="24"/>
           <w:vertAlign w:val="baseline"/>
+          <w:rPrChange w:id="0" w:author="Brian E Carpenter" w:date="2021-05-28T15:12:25Z"/>
         </w:rPr>
         <w:t xml:space="preserve"> and implemented as part of a Python 3 prototype. This makes it very easy to implement demonstration ASAs in Python. A partial GRASP implementation has also been made as part of an ACP implementation in the RUST language.</w:t>
       </w:r>
@@ -2500,21 +3683,46 @@
         <w:pStyle w:val="TextBody"/>
         <w:bidi w:val="0"/>
         <w:jc w:val="left"/>
-        <w:rPr/>
-      </w:pPr>
-      <w:r>
-        <w:rPr/>
+        <w:rPr>
+          <w:rFonts w:ascii="Times New Roman" w:hAnsi="Times New Roman"/>
+        </w:rPr>
+      </w:pPr>
+      <w:r>
+        <w:rPr>
+          <w:rFonts w:ascii="Times New Roman" w:hAnsi="Times New Roman"/>
+          <w:rPrChange w:id="0" w:author="Brian E Carpenter" w:date="2021-05-28T15:29:14Z"/>
+        </w:rPr>
         <w:t>As noted above, a key requirement for the success of ANIMA is smooth integration with existing network management tools and in particular with Network Operations Centers. To this end, an integration mechanism has been documented</w:t>
       </w:r>
       <w:r>
         <w:rPr>
+          <w:rFonts w:ascii="Times New Roman" w:hAnsi="Times New Roman"/>
           <w:vertAlign w:val="superscript"/>
+          <w:rPrChange w:id="0" w:author="Brian E Carpenter" w:date="2021-05-28T15:29:14Z"/>
         </w:rPr>
         <w:t>[4]</w:t>
       </w:r>
       <w:r>
-        <w:rPr/>
-        <w:t>. The simplest approach is for trusted edge devices in the ACP to “leak” the (otherwise encrypted)  ACP natively to certain network management hosts, presumed to be well secured.  These edge devices would act as default routers to those management hosts and provide them with IPv6 connectivity into the ACP. A more complex approach would allow the management hosts simultaneous connectivity into the ACP and the traditional data plane.</w:t>
+        <w:rPr>
+          <w:rFonts w:ascii="Times New Roman" w:hAnsi="Times New Roman"/>
+          <w:rPrChange w:id="0" w:author="Brian E Carpenter" w:date="2021-05-28T15:29:14Z"/>
+        </w:rPr>
+        <w:t xml:space="preserve">. The simplest approach is for trusted edge devices in the ACP to “leak” the (otherwise encrypted) </w:t>
+      </w:r>
+      <w:del w:id="154" w:author="Brian E Carpenter" w:date="2021-05-28T16:25:24Z">
+        <w:r>
+          <w:rPr>
+            <w:rFonts w:ascii="Times New Roman" w:hAnsi="Times New Roman"/>
+          </w:rPr>
+          <w:delText xml:space="preserve"> </w:delText>
+        </w:r>
+      </w:del>
+      <w:r>
+        <w:rPr>
+          <w:rFonts w:ascii="Times New Roman" w:hAnsi="Times New Roman"/>
+          <w:rPrChange w:id="0" w:author="Brian E Carpenter" w:date="2021-05-28T15:29:14Z"/>
+        </w:rPr>
+        <w:t>ACP natively to certain network management hosts, presumed to be well secured.  These edge devices would act as default routers to those management hosts and provide them with IPv6 connectivity into the ACP. A more complex approach would allow the management hosts simultaneous connectivity into the ACP and the traditional data plane.</w:t>
       </w:r>
     </w:p>
     <w:p>
@@ -2522,51 +3730,102 @@
         <w:pStyle w:val="TextBody"/>
         <w:bidi w:val="0"/>
         <w:jc w:val="left"/>
-        <w:rPr/>
-      </w:pPr>
-      <w:r>
-        <w:rPr/>
+        <w:rPr>
+          <w:rFonts w:ascii="Times New Roman" w:hAnsi="Times New Roman"/>
+        </w:rPr>
+      </w:pPr>
+      <w:r>
+        <w:rPr>
+          <w:rFonts w:ascii="Times New Roman" w:hAnsi="Times New Roman"/>
+          <w:rPrChange w:id="0" w:author="Brian E Carpenter" w:date="2021-05-28T15:29:14Z"/>
+        </w:rPr>
         <w:t xml:space="preserve">A related issue is that if the NOC uses DNS Service Discovery (DNS-SD) to announce management services to managed nodes, these announcements will not be automatically available in the ACP, which for security reasons will not have routed access to the data plane where the DNS is available. This again can be solved by a trusted edge device that obtains service information from DNS-SD and redistributes it within the ACP, possibly by the GRASP flooding mechanism. For example, the information for a service named </w:t>
       </w:r>
       <w:r>
         <w:rPr>
+          <w:rFonts w:ascii="Times New Roman" w:hAnsi="Times New Roman"/>
           <w:i/>
           <w:iCs/>
           <w:color w:val="000000"/>
+          <w:rPrChange w:id="0" w:author="Brian E Carpenter" w:date="2021-05-28T15:29:14Z"/>
         </w:rPr>
         <w:t>syslog</w:t>
       </w:r>
       <w:r>
         <w:rPr>
+          <w:rFonts w:ascii="Times New Roman" w:hAnsi="Times New Roman"/>
           <w:i/>
           <w:iCs/>
           <w:color w:val="C9211E"/>
+          <w:rPrChange w:id="0" w:author="Brian E Carpenter" w:date="2021-05-28T15:29:14Z"/>
         </w:rPr>
         <w:t xml:space="preserve"> </w:t>
       </w:r>
       <w:r>
         <w:rPr>
+          <w:rFonts w:ascii="Times New Roman" w:hAnsi="Times New Roman"/>
           <w:i w:val="false"/>
           <w:iCs w:val="false"/>
           <w:color w:val="000000"/>
+          <w:rPrChange w:id="0" w:author="Brian E Carpenter" w:date="2021-05-28T15:29:14Z"/>
         </w:rPr>
         <w:t>could be flooded in a GRASP objective named</w:t>
       </w:r>
       <w:r>
         <w:rPr>
+          <w:rFonts w:ascii="Times New Roman" w:hAnsi="Times New Roman"/>
           <w:i/>
           <w:iCs/>
           <w:color w:val="000000"/>
+          <w:rPrChange w:id="0" w:author="Brian E Carpenter" w:date="2021-05-28T15:29:14Z"/>
         </w:rPr>
         <w:t xml:space="preserve"> SRV.syslog. </w:t>
       </w:r>
       <w:r>
         <w:rPr>
+          <w:rFonts w:ascii="Times New Roman" w:hAnsi="Times New Roman"/>
           <w:i w:val="false"/>
           <w:iCs w:val="false"/>
           <w:color w:val="000000"/>
-        </w:rPr>
-        <w:t>Here, the flexibility of CBOR encoding is of great value since a JSON-like representation of service data is common.</w:t>
+          <w:rPrChange w:id="0" w:author="Brian E Carpenter" w:date="2021-05-28T15:29:14Z"/>
+        </w:rPr>
+        <w:t xml:space="preserve">Here, the flexibility of CBOR encoding is of great value since a JSON-like </w:t>
+      </w:r>
+      <w:ins w:id="162" w:author="Brian E Carpenter" w:date="2021-05-28T15:16:57Z">
+        <w:r>
+          <w:rPr>
+            <w:rFonts w:eastAsia="NSimSun" w:cs="Arial" w:ascii="Times New Roman" w:hAnsi="Times New Roman"/>
+            <w:i w:val="false"/>
+            <w:iCs w:val="false"/>
+            <w:color w:val="000000"/>
+            <w:kern w:val="2"/>
+            <w:sz w:val="24"/>
+            <w:szCs w:val="24"/>
+            <w:lang w:val="en-US" w:eastAsia="zh-CN" w:bidi="hi-IN"/>
+          </w:rPr>
+          <w:t>structure</w:t>
+        </w:r>
+      </w:ins>
+      <w:del w:id="163" w:author="Brian E Carpenter" w:date="2021-05-28T15:16:57Z">
+        <w:r>
+          <w:rPr>
+            <w:rFonts w:ascii="Times New Roman" w:hAnsi="Times New Roman"/>
+            <w:i w:val="false"/>
+            <w:iCs w:val="false"/>
+            <w:color w:val="000000"/>
+          </w:rPr>
+          <w:delText>representation</w:delText>
+        </w:r>
+      </w:del>
+      <w:r>
+        <w:rPr>
+          <w:rFonts w:ascii="Times New Roman" w:hAnsi="Times New Roman"/>
+          <w:i w:val="false"/>
+          <w:iCs w:val="false"/>
+          <w:color w:val="000000"/>
+          <w:rPrChange w:id="0" w:author="Brian E Carpenter" w:date="2021-05-28T15:29:14Z"/>
+        </w:rPr>
+        <w:t xml:space="preserve"> of service data is common.</w:t>
       </w:r>
     </w:p>
     <w:p>
@@ -2574,15 +3833,55 @@
         <w:pStyle w:val="TextBody"/>
         <w:bidi w:val="0"/>
         <w:jc w:val="left"/>
-        <w:rPr/>
-      </w:pPr>
-      <w:r>
-        <w:rPr>
+        <w:rPr>
+          <w:rFonts w:ascii="Times New Roman" w:hAnsi="Times New Roman"/>
+        </w:rPr>
+      </w:pPr>
+      <w:r>
+        <w:rPr>
+          <w:rFonts w:ascii="Times New Roman" w:hAnsi="Times New Roman"/>
           <w:i w:val="false"/>
           <w:iCs w:val="false"/>
           <w:color w:val="000000"/>
-        </w:rPr>
-        <w:t>Extending that point, since GRASP easily allows for JSON (or practically any other format), it is possible to integrate ASAs communicating via GRASP into almost any part of an existing network management system. For example, an ASA acting as a NETCONF client could retrieve YANG documents from a NOC database via GRASP and the ACP.</w:t>
+          <w:rPrChange w:id="0" w:author="Brian E Carpenter" w:date="2021-05-28T15:29:14Z"/>
+        </w:rPr>
+        <w:t xml:space="preserve">Extending that point, since GRASP easily </w:t>
+      </w:r>
+      <w:ins w:id="166" w:author="Brian E Carpenter" w:date="2021-05-28T15:17:48Z">
+        <w:r>
+          <w:rPr>
+            <w:rFonts w:eastAsia="NSimSun" w:cs="Arial" w:ascii="Times New Roman" w:hAnsi="Times New Roman"/>
+            <w:i w:val="false"/>
+            <w:iCs w:val="false"/>
+            <w:color w:val="000000"/>
+            <w:kern w:val="2"/>
+            <w:sz w:val="24"/>
+            <w:szCs w:val="24"/>
+            <w:lang w:val="en-US" w:eastAsia="zh-CN" w:bidi="hi-IN"/>
+          </w:rPr>
+          <w:t>conveys</w:t>
+        </w:r>
+      </w:ins>
+      <w:del w:id="167" w:author="Brian E Carpenter" w:date="2021-05-28T15:17:48Z">
+        <w:r>
+          <w:rPr>
+            <w:rFonts w:ascii="Times New Roman" w:hAnsi="Times New Roman"/>
+            <w:i w:val="false"/>
+            <w:iCs w:val="false"/>
+            <w:color w:val="000000"/>
+          </w:rPr>
+          <w:delText>allows for</w:delText>
+        </w:r>
+      </w:del>
+      <w:r>
+        <w:rPr>
+          <w:rFonts w:ascii="Times New Roman" w:hAnsi="Times New Roman"/>
+          <w:i w:val="false"/>
+          <w:iCs w:val="false"/>
+          <w:color w:val="000000"/>
+          <w:rPrChange w:id="0" w:author="Brian E Carpenter" w:date="2021-05-28T15:29:14Z"/>
+        </w:rPr>
+        <w:t xml:space="preserve"> JSON (or practically any other format), it is possible to integrate ASAs communicating via GRASP into almost any part of an existing network management system. For example, an ASA acting as a NETCONF client could retrieve YANG documents from a NOC database via GRASP and the ACP.</w:t>
       </w:r>
     </w:p>
     <w:p>
@@ -2606,66 +3905,82 @@
         <w:pStyle w:val="TextBody"/>
         <w:bidi w:val="0"/>
         <w:jc w:val="left"/>
-        <w:rPr/>
-      </w:pPr>
-      <w:r>
-        <w:rPr>
+        <w:rPr>
+          <w:rFonts w:ascii="Times New Roman" w:hAnsi="Times New Roman"/>
+        </w:rPr>
+      </w:pPr>
+      <w:r>
+        <w:rPr>
+          <w:rFonts w:ascii="Times New Roman" w:hAnsi="Times New Roman"/>
           <w:color w:val="000000"/>
+          <w:rPrChange w:id="0" w:author="Brian E Carpenter" w:date="2021-05-28T15:29:49Z"/>
         </w:rPr>
         <w:t xml:space="preserve">A use case that has been fully defined is </w:t>
       </w:r>
       <w:r>
         <w:rPr>
-          <w:rFonts w:eastAsia="NSimSun" w:cs="Arial"/>
+          <w:rFonts w:eastAsia="NSimSun" w:cs="Arial" w:ascii="Times New Roman" w:hAnsi="Times New Roman"/>
           <w:color w:val="000000"/>
           <w:kern w:val="2"/>
           <w:sz w:val="24"/>
           <w:szCs w:val="24"/>
           <w:lang w:val="en-US" w:eastAsia="zh-CN" w:bidi="hi-IN"/>
+          <w:rPrChange w:id="0" w:author="Brian E Carpenter" w:date="2021-05-28T15:29:49Z"/>
         </w:rPr>
         <w:t>a GRASP-based</w:t>
       </w:r>
       <w:r>
         <w:rPr>
+          <w:rFonts w:ascii="Times New Roman" w:hAnsi="Times New Roman"/>
           <w:color w:val="000000"/>
+          <w:rPrChange w:id="0" w:author="Brian E Carpenter" w:date="2021-05-28T15:29:49Z"/>
         </w:rPr>
         <w:t xml:space="preserve"> mechanism for managing and assigning IP address prefixes</w:t>
       </w:r>
       <w:r>
         <w:rPr>
+          <w:rFonts w:ascii="Times New Roman" w:hAnsi="Times New Roman"/>
           <w:color w:val="000000"/>
           <w:vertAlign w:val="superscript"/>
+          <w:rPrChange w:id="0" w:author="Brian E Carpenter" w:date="2021-05-28T15:29:49Z"/>
         </w:rPr>
         <w:t>[7]</w:t>
       </w:r>
       <w:r>
         <w:rPr>
+          <w:rFonts w:ascii="Times New Roman" w:hAnsi="Times New Roman"/>
           <w:color w:val="000000"/>
+          <w:rPrChange w:id="0" w:author="Brian E Carpenter" w:date="2021-05-28T15:29:49Z"/>
         </w:rPr>
         <w:t xml:space="preserve">. Firstly, we define two </w:t>
       </w:r>
       <w:r>
         <w:rPr>
-          <w:rFonts w:eastAsia="NSimSun" w:cs="Arial"/>
+          <w:rFonts w:eastAsia="NSimSun" w:cs="Arial" w:ascii="Times New Roman" w:hAnsi="Times New Roman"/>
           <w:color w:val="000000"/>
           <w:kern w:val="2"/>
           <w:sz w:val="24"/>
           <w:szCs w:val="24"/>
           <w:lang w:val="en-US" w:eastAsia="zh-CN" w:bidi="hi-IN"/>
+          <w:rPrChange w:id="0" w:author="Brian E Carpenter" w:date="2021-05-28T15:29:49Z"/>
         </w:rPr>
         <w:t xml:space="preserve">GRASP </w:t>
       </w:r>
       <w:r>
         <w:rPr>
+          <w:rFonts w:ascii="Times New Roman" w:hAnsi="Times New Roman"/>
           <w:i/>
           <w:iCs/>
           <w:color w:val="000000"/>
+          <w:rPrChange w:id="0" w:author="Brian E Carpenter" w:date="2021-05-28T15:29:49Z"/>
         </w:rPr>
         <w:t>objectives</w:t>
       </w:r>
       <w:r>
         <w:rPr>
+          <w:rFonts w:ascii="Times New Roman" w:hAnsi="Times New Roman"/>
           <w:color w:val="000000"/>
+          <w:rPrChange w:id="0" w:author="Brian E Carpenter" w:date="2021-05-28T15:29:49Z"/>
         </w:rPr>
         <w:t xml:space="preserve"> for IPv4 or IPv6 prefix management at the edge of large-scale ISP networks. The first objective can be represented thus (in a simplified form):</w:t>
       </w:r>
@@ -2750,16 +4065,74 @@
         <w:pStyle w:val="TextBody"/>
         <w:bidi w:val="0"/>
         <w:jc w:val="left"/>
-        <w:rPr>
-          <w:rFonts w:ascii="Times New Roman" w:hAnsi="Times New Roman"/>
-        </w:rPr>
+        <w:rPr/>
       </w:pPr>
       <w:r>
         <w:rPr>
           <w:rFonts w:ascii="Times New Roman" w:hAnsi="Times New Roman"/>
           <w:color w:val="000000"/>
         </w:rPr>
-        <w:t>The second objective may be flooded to all “prefix manager” ASAs to convey relevant policy. For example, if the flooded parameter information is</w:t>
+        <w:t>The second objective may be flooded to all “prefix manager” ASAs to convey relevant policy</w:t>
+      </w:r>
+      <w:ins w:id="177" w:author="Brian E Carpenter" w:date="2021-05-28T15:46:02Z">
+        <w:r>
+          <w:rPr>
+            <w:rFonts w:ascii="Times New Roman" w:hAnsi="Times New Roman"/>
+            <w:color w:val="000000"/>
+          </w:rPr>
+          <w:t xml:space="preserve">, which can be enforced </w:t>
+        </w:r>
+      </w:ins>
+      <w:ins w:id="178" w:author="Brian E Carpenter" w:date="2021-05-28T15:46:02Z">
+        <w:r>
+          <w:rPr>
+            <w:rFonts w:eastAsia="NSimSun" w:cs="Arial" w:ascii="Times New Roman" w:hAnsi="Times New Roman"/>
+            <w:color w:val="000000"/>
+            <w:kern w:val="2"/>
+            <w:sz w:val="24"/>
+            <w:szCs w:val="24"/>
+            <w:lang w:val="en-US" w:eastAsia="zh-CN" w:bidi="hi-IN"/>
+          </w:rPr>
+          <w:t>during</w:t>
+        </w:r>
+      </w:ins>
+      <w:ins w:id="179" w:author="Brian E Carpenter" w:date="2021-05-28T15:46:02Z">
+        <w:r>
+          <w:rPr>
+            <w:rFonts w:ascii="Times New Roman" w:hAnsi="Times New Roman"/>
+            <w:color w:val="000000"/>
+          </w:rPr>
+          <w:t xml:space="preserve"> </w:t>
+        </w:r>
+      </w:ins>
+      <w:ins w:id="180" w:author="Brian E Carpenter" w:date="2021-05-28T15:46:02Z">
+        <w:r>
+          <w:rPr>
+            <w:rFonts w:eastAsia="NSimSun" w:cs="Arial" w:ascii="Times New Roman" w:hAnsi="Times New Roman"/>
+            <w:color w:val="000000"/>
+            <w:kern w:val="2"/>
+            <w:sz w:val="24"/>
+            <w:szCs w:val="24"/>
+            <w:lang w:val="en-US" w:eastAsia="zh-CN" w:bidi="hi-IN"/>
+          </w:rPr>
+          <w:t>prefix delegation by individual agents.</w:t>
+        </w:r>
+      </w:ins>
+      <w:del w:id="181" w:author="Brian E Carpenter" w:date="2021-05-28T15:47:21Z">
+        <w:r>
+          <w:rPr>
+            <w:rFonts w:ascii="Times New Roman" w:hAnsi="Times New Roman"/>
+            <w:color w:val="000000"/>
+          </w:rPr>
+          <w:delText>.</w:delText>
+        </w:r>
+      </w:del>
+      <w:r>
+        <w:rPr>
+          <w:rFonts w:ascii="Times New Roman" w:hAnsi="Times New Roman"/>
+          <w:color w:val="000000"/>
+        </w:rPr>
+        <w:t xml:space="preserve"> For example, if the flooded parameter information is</w:t>
       </w:r>
     </w:p>
     <w:p>
@@ -3004,7 +4377,9 @@
       </w:pPr>
       <w:r>
         <w:rPr>
+          <w:rFonts w:ascii="Times New Roman" w:hAnsi="Times New Roman"/>
           <w:color w:val="C9211E"/>
+          <w:rPrChange w:id="0" w:author="Brian E Carpenter" w:date="2021-05-28T15:31:04Z"/>
         </w:rPr>
         <w:t>TBD</w:t>
       </w:r>
@@ -3395,7 +4770,9 @@
         <w:pStyle w:val="Normal"/>
         <w:bidi w:val="0"/>
         <w:jc w:val="left"/>
-        <w:rPr/>
+        <w:rPr>
+          <w:del w:id="183" w:author="Brian E Carpenter" w:date="2021-05-28T15:30:34Z"/>
+        </w:rPr>
       </w:pPr>
       <w:r>
         <w:rPr>
@@ -3431,10 +4808,14 @@
         <w:pStyle w:val="Normal"/>
         <w:bidi w:val="0"/>
         <w:jc w:val="left"/>
-        <w:rPr/>
-      </w:pPr>
-      <w:r>
-        <w:rPr/>
+        <w:rPr>
+          <w:rFonts w:ascii="Times New Roman" w:hAnsi="Times New Roman"/>
+        </w:rPr>
+      </w:pPr>
+      <w:r>
+        <w:rPr>
+          <w:rFonts w:ascii="Times New Roman" w:hAnsi="Times New Roman"/>
+        </w:rPr>
       </w:r>
     </w:p>
     <w:sectPr>
@@ -4094,7 +5475,7 @@
     <w:pPr>
       <w:widowControl/>
       <w:suppressAutoHyphens w:val="true"/>
-      <w:overflowPunct w:val="true"/>
+      <w:overflowPunct w:val="false"/>
       <w:bidi w:val="0"/>
       <w:jc w:val="left"/>
     </w:pPr>
@@ -4287,7 +5668,7 @@
         <w:tab w:val="left" w:pos="15840" w:leader="none"/>
       </w:tabs>
       <w:suppressAutoHyphens w:val="true"/>
-      <w:overflowPunct w:val="true"/>
+      <w:overflowPunct w:val="false"/>
       <w:bidi w:val="0"/>
       <w:spacing w:lineRule="auto" w:line="240" w:before="0" w:after="0"/>
       <w:jc w:val="left"/>
@@ -4448,7 +5829,7 @@
     <w:pPr>
       <w:widowControl/>
       <w:suppressAutoHyphens w:val="true"/>
-      <w:overflowPunct w:val="true"/>
+      <w:overflowPunct w:val="false"/>
       <w:bidi w:val="0"/>
       <w:jc w:val="left"/>
     </w:pPr>
@@ -4644,7 +6025,7 @@
         <w:tab w:val="left" w:pos="16235" w:leader="none"/>
       </w:tabs>
       <w:suppressAutoHyphens w:val="true"/>
-      <w:overflowPunct w:val="true"/>
+      <w:overflowPunct w:val="false"/>
       <w:bidi w:val="0"/>
       <w:spacing w:lineRule="auto" w:line="240" w:before="115" w:after="0"/>
       <w:jc w:val="left"/>
@@ -4997,7 +6378,7 @@
         <w:tab w:val="left" w:pos="16650" w:leader="none"/>
       </w:tabs>
       <w:suppressAutoHyphens w:val="true"/>
-      <w:overflowPunct w:val="true"/>
+      <w:overflowPunct w:val="false"/>
       <w:bidi w:val="0"/>
       <w:spacing w:lineRule="auto" w:line="240" w:before="0" w:after="0"/>
       <w:jc w:val="center"/>
@@ -5044,7 +6425,7 @@
         <w:tab w:val="left" w:pos="16650" w:leader="none"/>
       </w:tabs>
       <w:suppressAutoHyphens w:val="true"/>
-      <w:overflowPunct w:val="true"/>
+      <w:overflowPunct w:val="false"/>
       <w:bidi w:val="0"/>
       <w:spacing w:lineRule="auto" w:line="240" w:before="115" w:after="0"/>
       <w:jc w:val="center"/>
@@ -5087,7 +6468,7 @@
         <w:tab w:val="left" w:pos="15840" w:leader="none"/>
       </w:tabs>
       <w:suppressAutoHyphens w:val="true"/>
-      <w:overflowPunct w:val="true"/>
+      <w:overflowPunct w:val="false"/>
       <w:bidi w:val="0"/>
       <w:spacing w:lineRule="auto" w:line="240" w:before="90" w:after="0"/>
       <w:jc w:val="left"/>
@@ -5130,7 +6511,7 @@
         <w:tab w:val="left" w:pos="15840" w:leader="none"/>
       </w:tabs>
       <w:suppressAutoHyphens w:val="true"/>
-      <w:overflowPunct w:val="true"/>
+      <w:overflowPunct w:val="false"/>
       <w:bidi w:val="0"/>
       <w:spacing w:lineRule="auto" w:line="240" w:before="0" w:after="0"/>
       <w:jc w:val="left"/>
@@ -5156,7 +6537,7 @@
     <w:pPr>
       <w:widowControl/>
       <w:suppressAutoHyphens w:val="true"/>
-      <w:overflowPunct w:val="true"/>
+      <w:overflowPunct w:val="false"/>
       <w:bidi w:val="0"/>
       <w:jc w:val="center"/>
     </w:pPr>
@@ -5175,7 +6556,7 @@
     <w:pPr>
       <w:widowControl/>
       <w:suppressAutoHyphens w:val="true"/>
-      <w:overflowPunct w:val="true"/>
+      <w:overflowPunct w:val="false"/>
       <w:bidi w:val="0"/>
       <w:spacing w:lineRule="atLeast" w:line="200" w:before="0" w:after="0"/>
       <w:jc w:val="left"/>
@@ -5639,7 +7020,7 @@
         <w:tab w:val="left" w:pos="15840" w:leader="none"/>
       </w:tabs>
       <w:suppressAutoHyphens w:val="true"/>
-      <w:overflowPunct w:val="true"/>
+      <w:overflowPunct w:val="false"/>
       <w:bidi w:val="0"/>
       <w:spacing w:lineRule="auto" w:line="240" w:before="0" w:after="0"/>
       <w:jc w:val="left"/>
@@ -5665,7 +7046,7 @@
     <w:pPr>
       <w:widowControl/>
       <w:suppressAutoHyphens w:val="true"/>
-      <w:overflowPunct w:val="true"/>
+      <w:overflowPunct w:val="false"/>
       <w:bidi w:val="0"/>
       <w:jc w:val="center"/>
     </w:pPr>
@@ -5699,7 +7080,7 @@
         <w:tab w:val="left" w:pos="15840" w:leader="none"/>
       </w:tabs>
       <w:suppressAutoHyphens w:val="true"/>
-      <w:overflowPunct w:val="true"/>
+      <w:overflowPunct w:val="false"/>
       <w:bidi w:val="0"/>
       <w:spacing w:lineRule="auto" w:line="240" w:before="90" w:after="0"/>
       <w:jc w:val="left"/>
@@ -5745,7 +7126,7 @@
         <w:tab w:val="left" w:pos="16235" w:leader="none"/>
       </w:tabs>
       <w:suppressAutoHyphens w:val="true"/>
-      <w:overflowPunct w:val="true"/>
+      <w:overflowPunct w:val="false"/>
       <w:bidi w:val="0"/>
       <w:spacing w:lineRule="auto" w:line="240" w:before="115" w:after="0"/>
       <w:jc w:val="left"/>
@@ -6097,7 +7478,7 @@
         <w:tab w:val="left" w:pos="16235" w:leader="none"/>
       </w:tabs>
       <w:suppressAutoHyphens w:val="true"/>
-      <w:overflowPunct w:val="true"/>
+      <w:overflowPunct w:val="false"/>
       <w:bidi w:val="0"/>
       <w:spacing w:lineRule="auto" w:line="240" w:before="115" w:after="0"/>
       <w:jc w:val="left"/>
@@ -6458,7 +7839,7 @@
         <w:tab w:val="left" w:pos="16650" w:leader="none"/>
       </w:tabs>
       <w:suppressAutoHyphens w:val="true"/>
-      <w:overflowPunct w:val="true"/>
+      <w:overflowPunct w:val="false"/>
       <w:bidi w:val="0"/>
       <w:spacing w:lineRule="auto" w:line="240" w:before="0" w:after="0"/>
       <w:jc w:val="center"/>
@@ -6505,7 +7886,7 @@
         <w:tab w:val="left" w:pos="16650" w:leader="none"/>
       </w:tabs>
       <w:suppressAutoHyphens w:val="true"/>
-      <w:overflowPunct w:val="true"/>
+      <w:overflowPunct w:val="false"/>
       <w:bidi w:val="0"/>
       <w:spacing w:lineRule="auto" w:line="240" w:before="115" w:after="0"/>
       <w:jc w:val="center"/>
@@ -6548,7 +7929,7 @@
         <w:tab w:val="left" w:pos="15840" w:leader="none"/>
       </w:tabs>
       <w:suppressAutoHyphens w:val="true"/>
-      <w:overflowPunct w:val="true"/>
+      <w:overflowPunct w:val="false"/>
       <w:bidi w:val="0"/>
       <w:spacing w:lineRule="auto" w:line="240" w:before="90" w:after="0"/>
       <w:jc w:val="left"/>
@@ -6576,7 +7957,7 @@
     <w:pPr>
       <w:widowControl/>
       <w:suppressAutoHyphens w:val="true"/>
-      <w:overflowPunct w:val="true"/>
+      <w:overflowPunct w:val="false"/>
       <w:bidi w:val="0"/>
       <w:jc w:val="left"/>
     </w:pPr>
@@ -6595,7 +7976,7 @@
     <w:pPr>
       <w:widowControl/>
       <w:suppressAutoHyphens w:val="true"/>
-      <w:overflowPunct w:val="true"/>
+      <w:overflowPunct w:val="false"/>
       <w:bidi w:val="0"/>
       <w:jc w:val="center"/>
     </w:pPr>
@@ -6632,7 +8013,7 @@
         <w:tab w:val="left" w:pos="16235" w:leader="none"/>
       </w:tabs>
       <w:suppressAutoHyphens w:val="true"/>
-      <w:overflowPunct w:val="true"/>
+      <w:overflowPunct w:val="false"/>
       <w:bidi w:val="0"/>
       <w:spacing w:lineRule="auto" w:line="240" w:before="115" w:after="0"/>
       <w:jc w:val="left"/>
@@ -6993,7 +8374,7 @@
         <w:tab w:val="left" w:pos="16650" w:leader="none"/>
       </w:tabs>
       <w:suppressAutoHyphens w:val="true"/>
-      <w:overflowPunct w:val="true"/>
+      <w:overflowPunct w:val="false"/>
       <w:bidi w:val="0"/>
       <w:spacing w:lineRule="auto" w:line="240" w:before="0" w:after="0"/>
       <w:jc w:val="center"/>
@@ -7040,7 +8421,7 @@
         <w:tab w:val="left" w:pos="16650" w:leader="none"/>
       </w:tabs>
       <w:suppressAutoHyphens w:val="true"/>
-      <w:overflowPunct w:val="true"/>
+      <w:overflowPunct w:val="false"/>
       <w:bidi w:val="0"/>
       <w:spacing w:lineRule="auto" w:line="240" w:before="115" w:after="0"/>
       <w:jc w:val="center"/>
@@ -7083,7 +8464,7 @@
         <w:tab w:val="left" w:pos="15840" w:leader="none"/>
       </w:tabs>
       <w:suppressAutoHyphens w:val="true"/>
-      <w:overflowPunct w:val="true"/>
+      <w:overflowPunct w:val="false"/>
       <w:bidi w:val="0"/>
       <w:spacing w:lineRule="auto" w:line="240" w:before="90" w:after="0"/>
       <w:jc w:val="left"/>
@@ -7111,7 +8492,7 @@
     <w:pPr>
       <w:widowControl/>
       <w:suppressAutoHyphens w:val="true"/>
-      <w:overflowPunct w:val="true"/>
+      <w:overflowPunct w:val="false"/>
       <w:bidi w:val="0"/>
       <w:jc w:val="left"/>
     </w:pPr>
@@ -7130,7 +8511,7 @@
     <w:pPr>
       <w:widowControl/>
       <w:suppressAutoHyphens w:val="true"/>
-      <w:overflowPunct w:val="true"/>
+      <w:overflowPunct w:val="false"/>
       <w:bidi w:val="0"/>
       <w:jc w:val="center"/>
     </w:pPr>

</xml_diff>

<commit_message>
Next set of nits and fixes
Still uses original figures as placeholders. Another example use case from Toerless is pending.
</commit_message>
<xml_diff>
--- a/IPJautonomic.docx
+++ b/IPJautonomic.docx
@@ -55,11 +55,7 @@
     <w:p>
       <w:pPr>
         <w:pStyle w:val="TextBody"/>
-        <w:rPr>
-          <w:rFonts w:ascii="Times New Roman" w:hAnsi="Times New Roman"/>
-          <w:sz w:val="24"/>
-          <w:szCs w:val="24"/>
-        </w:rPr>
+        <w:rPr/>
       </w:pPr>
       <w:r>
         <w:rPr>
@@ -145,9 +141,55 @@
           <w:sz w:val="24"/>
           <w:szCs w:val="24"/>
         </w:rPr>
-        <w:t>What is this all about? One way to sum it up is “plug and play” for the network. This can mean “plug and play for the ISP” or “for the enterprise</w:t>
-      </w:r>
-      <w:del w:id="2" w:author="Brian E Carpenter" w:date="2021-05-28T15:50:54Z">
+        <w:t xml:space="preserve">What is this all about? One way to sum it up is “plug and play” for </w:t>
+      </w:r>
+      <w:ins w:id="2" w:author="Brian E Carpenter" w:date="2021-05-29T08:57:00Z">
+        <w:r>
+          <w:rPr>
+            <w:rFonts w:ascii="Times New Roman" w:hAnsi="Times New Roman"/>
+            <w:sz w:val="24"/>
+            <w:szCs w:val="24"/>
+          </w:rPr>
+          <w:t>professional</w:t>
+        </w:r>
+      </w:ins>
+      <w:del w:id="3" w:author="Brian E Carpenter" w:date="2021-05-29T08:56:59Z">
+        <w:r>
+          <w:rPr>
+            <w:rFonts w:ascii="Times New Roman" w:hAnsi="Times New Roman"/>
+            <w:sz w:val="24"/>
+            <w:szCs w:val="24"/>
+          </w:rPr>
+          <w:delText>the</w:delText>
+        </w:r>
+      </w:del>
+      <w:r>
+        <w:rPr>
+          <w:rFonts w:ascii="Times New Roman" w:hAnsi="Times New Roman"/>
+          <w:sz w:val="24"/>
+          <w:szCs w:val="24"/>
+        </w:rPr>
+        <w:t xml:space="preserve"> network</w:t>
+      </w:r>
+      <w:ins w:id="4" w:author="Brian E Carpenter" w:date="2021-05-29T08:57:07Z">
+        <w:r>
+          <w:rPr>
+            <w:rFonts w:ascii="Times New Roman" w:hAnsi="Times New Roman"/>
+            <w:sz w:val="24"/>
+            <w:szCs w:val="24"/>
+          </w:rPr>
+          <w:t>s</w:t>
+        </w:r>
+      </w:ins>
+      <w:r>
+        <w:rPr>
+          <w:rFonts w:ascii="Times New Roman" w:hAnsi="Times New Roman"/>
+          <w:sz w:val="24"/>
+          <w:szCs w:val="24"/>
+        </w:rPr>
+        <w:t>. This can mean “plug and play for the ISP” or “for the enterprise</w:t>
+      </w:r>
+      <w:del w:id="5" w:author="Brian E Carpenter" w:date="2021-05-28T15:50:54Z">
         <w:r>
           <w:rPr>
             <w:rFonts w:ascii="Times New Roman" w:hAnsi="Times New Roman"/>
@@ -235,28 +277,55 @@
           <w:sz w:val="24"/>
           <w:szCs w:val="24"/>
         </w:rPr>
-        <w:t xml:space="preserve">The goal is self-management of networks, including self-configuration, self-optimization, self-healing and self-protection </w:t>
-      </w:r>
-      <w:commentRangeStart w:id="0"/>
-      <w:r>
-        <w:rPr>
-          <w:rFonts w:ascii="Times New Roman" w:hAnsi="Times New Roman"/>
-          <w:sz w:val="24"/>
-          <w:szCs w:val="24"/>
-        </w:rPr>
-        <w:t xml:space="preserve">(sometimes called self-X). </w:t>
-      </w:r>
-      <w:r>
-        <w:rPr>
-          <w:rFonts w:ascii="Times New Roman" w:hAnsi="Times New Roman"/>
-          <w:sz w:val="24"/>
-          <w:szCs w:val="24"/>
-        </w:rPr>
-      </w:r>
-      <w:commentRangeEnd w:id="0"/>
-      <w:r>
-        <w:commentReference w:id="0"/>
-      </w:r>
+        <w:t xml:space="preserve">The goal is self-management of networks, including self-configuration, self-optimization, self-healing and self-protection (sometimes </w:t>
+      </w:r>
+      <w:ins w:id="6" w:author="Brian E Carpenter" w:date="2021-05-29T09:51:48Z">
+        <w:r>
+          <w:rPr>
+            <w:rFonts w:ascii="Times New Roman" w:hAnsi="Times New Roman"/>
+            <w:sz w:val="24"/>
+            <w:szCs w:val="24"/>
+          </w:rPr>
+          <w:t xml:space="preserve">collectively </w:t>
+        </w:r>
+      </w:ins>
+      <w:r>
+        <w:rPr>
+          <w:rFonts w:ascii="Times New Roman" w:hAnsi="Times New Roman"/>
+          <w:sz w:val="24"/>
+          <w:szCs w:val="24"/>
+        </w:rPr>
+        <w:t xml:space="preserve">called </w:t>
+      </w:r>
+      <w:r>
+        <w:rPr>
+          <w:rFonts w:ascii="Times New Roman" w:hAnsi="Times New Roman"/>
+          <w:i/>
+          <w:iCs/>
+          <w:sz w:val="24"/>
+          <w:szCs w:val="24"/>
+          <w:rPrChange w:id="0" w:author="Brian E Carpenter" w:date="2021-05-29T09:51:59Z"/>
+        </w:rPr>
+        <w:t>self-X</w:t>
+      </w:r>
+      <w:r>
+        <w:rPr>
+          <w:rFonts w:ascii="Times New Roman" w:hAnsi="Times New Roman"/>
+          <w:sz w:val="24"/>
+          <w:szCs w:val="24"/>
+        </w:rPr>
+        <w:t xml:space="preserve">). </w:t>
+      </w:r>
+      <w:del w:id="8" w:author="Brian E Carpenter" w:date="2021-05-29T09:52:09Z">
+        <w:r>
+          <w:rPr>
+            <w:rFonts w:ascii="Times New Roman" w:hAnsi="Times New Roman"/>
+            <w:sz w:val="24"/>
+            <w:szCs w:val="24"/>
+          </w:rPr>
+          <w:commentReference w:id="0"/>
+        </w:r>
+      </w:del>
       <w:r>
         <w:rPr>
           <w:rFonts w:ascii="Times New Roman" w:hAnsi="Times New Roman"/>
@@ -277,9 +346,27 @@
           <w:sz w:val="24"/>
           <w:szCs w:val="24"/>
         </w:rPr>
-        <w:t xml:space="preserve">Science fiction? Not really. Distributed routing protocols as introduced with the ARPANET in the 1970s and later in the Internet are at their core autonomic: self-configuring, self-optimizing, self-healing. Examples include OSPF (Open Shortest Path First) and IS-IS (Intermediate System to Intermediate System). But over the decades since their original deployment, even those protocols have evolved to become provisioning monsters requiring the human configuration of “nerd-knob” parameters and policies for operators. A whole industry and research discipline for network Operations Administration and Management (OAM) evolved to define architectures consisting of an ever more complex multitude of layers between the actual intent for the service level objectives of the network (and by implication its protocols) and all those “magic” parameters that need to be provisioned consistently and dynamically into each network device whenever there is any change. (As evidence, consider that the IETF alone has </w:t>
-      </w:r>
-      <w:ins w:id="3" w:author="Brian E Carpenter" w:date="2021-05-28T16:02:11Z">
+        <w:t>Science fiction? Not really. Distributed routing protocols as introduced with the ARPANET in the 1970s and later in the Internet are at their core autonomic: self-configuring, self-optimizing, self-healing. Examples include OSPF (Open Shortest Path First) and IS-IS (Intermediate System to Intermediate System). But over the decades</w:t>
+      </w:r>
+      <w:del w:id="9" w:author="Brian E Carpenter" w:date="2021-05-29T09:52:49Z">
+        <w:r>
+          <w:rPr>
+            <w:rFonts w:ascii="Times New Roman" w:hAnsi="Times New Roman"/>
+            <w:sz w:val="24"/>
+            <w:szCs w:val="24"/>
+          </w:rPr>
+          <w:delText xml:space="preserve"> since their original deployment</w:delText>
+        </w:r>
+      </w:del>
+      <w:r>
+        <w:rPr>
+          <w:rFonts w:ascii="Times New Roman" w:hAnsi="Times New Roman"/>
+          <w:sz w:val="24"/>
+          <w:szCs w:val="24"/>
+        </w:rPr>
+        <w:t xml:space="preserve">, even those protocols have evolved to become provisioning monsters requiring the human configuration of “nerd-knob” parameters and policies for operators. A whole industry and research discipline for network Operations Administration and Management (OAM) evolved to define architectures consisting of an ever more complex multitude of layers between the actual intent for the service level objectives of the network (and by implication its protocols) and all those “magic” parameters that need to be provisioned consistently and dynamically into each network device whenever there is any change. (As evidence, consider that the IETF alone has </w:t>
+      </w:r>
+      <w:ins w:id="10" w:author="Brian E Carpenter" w:date="2021-05-28T16:02:11Z">
         <w:r>
           <w:rPr>
             <w:rFonts w:eastAsia="NSimSun" w:cs="Arial" w:ascii="Times New Roman" w:hAnsi="Times New Roman"/>
@@ -292,55 +379,7 @@
           <w:t>publish</w:t>
         </w:r>
       </w:ins>
-      <w:del w:id="4" w:author="Brian E Carpenter" w:date="2021-05-28T16:02:11Z">
-        <w:r>
-          <w:rPr>
-            <w:rFonts w:ascii="Times New Roman" w:hAnsi="Times New Roman"/>
-            <w:sz w:val="24"/>
-            <w:szCs w:val="24"/>
-          </w:rPr>
-          <w:delText>standardiz</w:delText>
-        </w:r>
-      </w:del>
-      <w:r>
-        <w:rPr>
-          <w:rFonts w:ascii="Times New Roman" w:hAnsi="Times New Roman"/>
-          <w:sz w:val="24"/>
-          <w:szCs w:val="24"/>
-        </w:rPr>
-        <w:t>ed about 50 YANG modules, each of which contains sub-modules and many individual parameters.</w:t>
-      </w:r>
-      <w:r>
-        <w:rPr/>
-        <w:commentReference w:id="1"/>
-      </w:r>
-      <w:r>
-        <w:rPr>
-          <w:rFonts w:ascii="Times New Roman" w:hAnsi="Times New Roman"/>
-          <w:sz w:val="24"/>
-          <w:szCs w:val="24"/>
-        </w:rPr>
-        <w:t>)</w:t>
-      </w:r>
-    </w:p>
-    <w:p>
-      <w:pPr>
-        <w:pStyle w:val="TextBody"/>
-        <w:rPr>
-          <w:rFonts w:ascii="Times New Roman" w:hAnsi="Times New Roman"/>
-          <w:sz w:val="24"/>
-          <w:szCs w:val="24"/>
-        </w:rPr>
-      </w:pPr>
-      <w:r>
-        <w:rPr>
-          <w:rFonts w:ascii="Times New Roman" w:hAnsi="Times New Roman"/>
-          <w:sz w:val="24"/>
-          <w:szCs w:val="24"/>
-        </w:rPr>
-        <w:t xml:space="preserve">In today’s networks, these parameters are almost exclusively implemented through a highly complex and most often centralized set of “Software Defined Networking” (SDN) controller and orchestrator tools and by human operators. These solutions are difficult and expensive to build, maintain, validate, predict, secure and above all to make reliable and resilient. These problems are rarely seen from the outside, </w:t>
-      </w:r>
-      <w:ins w:id="5" w:author="Brian E Carpenter" w:date="2021-05-28T16:03:07Z">
+      <w:del w:id="11" w:author="Brian E Carpenter" w:date="2021-05-28T16:02:11Z">
         <w:r>
           <w:rPr>
             <w:rFonts w:eastAsia="NSimSun" w:cs="Arial" w:ascii="Times New Roman" w:hAnsi="Times New Roman"/>
@@ -350,15 +389,258 @@
             <w:szCs w:val="24"/>
             <w:lang w:val="en-US" w:eastAsia="zh-CN" w:bidi="hi-IN"/>
           </w:rPr>
+          <w:delText>standardiz</w:delText>
+        </w:r>
+      </w:del>
+      <w:r>
+        <w:rPr>
+          <w:rFonts w:ascii="Times New Roman" w:hAnsi="Times New Roman"/>
+          <w:sz w:val="24"/>
+          <w:szCs w:val="24"/>
+        </w:rPr>
+        <w:t xml:space="preserve">ed </w:t>
+      </w:r>
+      <w:ins w:id="12" w:author="Brian E Carpenter" w:date="2021-05-29T08:54:55Z">
+        <w:r>
+          <w:rPr>
+            <w:rFonts w:eastAsia="NSimSun" w:cs="Arial" w:ascii="Times New Roman" w:hAnsi="Times New Roman"/>
+            <w:color w:val="auto"/>
+            <w:kern w:val="2"/>
+            <w:sz w:val="24"/>
+            <w:szCs w:val="24"/>
+            <w:lang w:val="en-US" w:eastAsia="zh-CN" w:bidi="hi-IN"/>
+          </w:rPr>
+          <w:t>more</w:t>
+        </w:r>
+      </w:ins>
+      <w:ins w:id="13" w:author="Brian E Carpenter" w:date="2021-05-29T08:55:00Z">
+        <w:r>
+          <w:rPr>
+            <w:rFonts w:eastAsia="NSimSun" w:cs="Arial" w:ascii="Times New Roman" w:hAnsi="Times New Roman"/>
+            <w:color w:val="auto"/>
+            <w:kern w:val="2"/>
+            <w:sz w:val="24"/>
+            <w:szCs w:val="24"/>
+            <w:lang w:val="en-US" w:eastAsia="zh-CN" w:bidi="hi-IN"/>
+          </w:rPr>
+          <w:t xml:space="preserve"> than 120</w:t>
+        </w:r>
+      </w:ins>
+      <w:del w:id="14" w:author="Brian E Carpenter" w:date="2021-05-29T08:54:55Z">
+        <w:r>
+          <w:rPr>
+            <w:rFonts w:eastAsia="NSimSun" w:cs="Arial" w:ascii="Times New Roman" w:hAnsi="Times New Roman"/>
+            <w:color w:val="auto"/>
+            <w:kern w:val="2"/>
+            <w:sz w:val="24"/>
+            <w:szCs w:val="24"/>
+            <w:lang w:val="en-US" w:eastAsia="zh-CN" w:bidi="hi-IN"/>
+          </w:rPr>
+          <w:delText>about</w:delText>
+        </w:r>
+      </w:del>
+      <w:ins w:id="15" w:author="Brian E Carpenter" w:date="2021-05-29T08:55:00Z">
+        <w:r>
+          <w:rPr>
+            <w:rFonts w:ascii="Times New Roman" w:hAnsi="Times New Roman"/>
+            <w:sz w:val="24"/>
+            <w:szCs w:val="24"/>
+          </w:rPr>
+          <w:t xml:space="preserve"> </w:t>
+        </w:r>
+      </w:ins>
+      <w:del w:id="16" w:author="Brian E Carpenter" w:date="2021-05-29T08:55:06Z">
+        <w:r>
+          <w:rPr>
+            <w:rFonts w:ascii="Times New Roman" w:hAnsi="Times New Roman"/>
+            <w:sz w:val="24"/>
+            <w:szCs w:val="24"/>
+          </w:rPr>
+          <w:delText xml:space="preserve"> 50 </w:delText>
+        </w:r>
+      </w:del>
+      <w:r>
+        <w:rPr>
+          <w:rFonts w:ascii="Times New Roman" w:hAnsi="Times New Roman"/>
+          <w:sz w:val="24"/>
+          <w:szCs w:val="24"/>
+        </w:rPr>
+        <w:t>YANG modules</w:t>
+      </w:r>
+      <w:ins w:id="17" w:author="Brian E Carpenter" w:date="2021-05-29T08:55:25Z">
+        <w:r>
+          <w:rPr>
+            <w:rFonts w:ascii="Times New Roman" w:hAnsi="Times New Roman"/>
+            <w:sz w:val="24"/>
+            <w:szCs w:val="24"/>
+          </w:rPr>
+          <w:t xml:space="preserve"> </w:t>
+        </w:r>
+      </w:ins>
+      <w:ins w:id="18" w:author="Brian E Carpenter" w:date="2021-05-29T08:55:25Z">
+        <w:r>
+          <w:rPr>
+            <w:rFonts w:ascii="Times New Roman" w:hAnsi="Times New Roman"/>
+            <w:sz w:val="24"/>
+            <w:szCs w:val="24"/>
+          </w:rPr>
+          <w:t>and sub-modules</w:t>
+        </w:r>
+      </w:ins>
+      <w:r>
+        <w:rPr>
+          <w:rFonts w:ascii="Times New Roman" w:hAnsi="Times New Roman"/>
+          <w:sz w:val="24"/>
+          <w:szCs w:val="24"/>
+        </w:rPr>
+        <w:t xml:space="preserve">, each of which contains </w:t>
+      </w:r>
+      <w:del w:id="19" w:author="Brian E Carpenter" w:date="2021-05-29T08:55:53Z">
+        <w:r>
+          <w:rPr>
+            <w:rFonts w:ascii="Times New Roman" w:hAnsi="Times New Roman"/>
+            <w:sz w:val="24"/>
+            <w:szCs w:val="24"/>
+          </w:rPr>
+          <w:delText xml:space="preserve">sub-modules and </w:delText>
+        </w:r>
+      </w:del>
+      <w:r>
+        <w:rPr>
+          <w:rFonts w:ascii="Times New Roman" w:hAnsi="Times New Roman"/>
+          <w:sz w:val="24"/>
+          <w:szCs w:val="24"/>
+        </w:rPr>
+        <w:t>many individual parameters.</w:t>
+      </w:r>
+      <w:del w:id="20" w:author="Brian E Carpenter" w:date="2021-05-29T08:56:08Z">
+        <w:r>
+          <w:rPr>
+            <w:rFonts w:ascii="Times New Roman" w:hAnsi="Times New Roman"/>
+            <w:sz w:val="24"/>
+            <w:szCs w:val="24"/>
+          </w:rPr>
+          <w:commentReference w:id="1"/>
+        </w:r>
+      </w:del>
+      <w:r>
+        <w:rPr>
+          <w:rFonts w:ascii="Times New Roman" w:hAnsi="Times New Roman"/>
+          <w:sz w:val="24"/>
+          <w:szCs w:val="24"/>
+        </w:rPr>
+        <w:t>)</w:t>
+      </w:r>
+    </w:p>
+    <w:p>
+      <w:pPr>
+        <w:pStyle w:val="TextBody"/>
+        <w:rPr/>
+      </w:pPr>
+      <w:r>
+        <w:rPr>
+          <w:rFonts w:ascii="Times New Roman" w:hAnsi="Times New Roman"/>
+          <w:sz w:val="24"/>
+          <w:szCs w:val="24"/>
+        </w:rPr>
+        <w:t xml:space="preserve">In today’s networks, </w:t>
+      </w:r>
+      <w:ins w:id="21" w:author="Brian E Carpenter" w:date="2021-05-29T08:59:51Z">
+        <w:r>
+          <w:rPr>
+            <w:rFonts w:eastAsia="NSimSun" w:cs="Arial" w:ascii="Times New Roman" w:hAnsi="Times New Roman"/>
+            <w:color w:val="auto"/>
+            <w:kern w:val="2"/>
+            <w:sz w:val="24"/>
+            <w:szCs w:val="24"/>
+            <w:lang w:val="en-US" w:eastAsia="zh-CN" w:bidi="hi-IN"/>
+          </w:rPr>
+          <w:t>routing</w:t>
+        </w:r>
+      </w:ins>
+      <w:del w:id="22" w:author="Brian E Carpenter" w:date="2021-05-29T08:59:51Z">
+        <w:r>
+          <w:rPr>
+            <w:rFonts w:eastAsia="NSimSun" w:cs="Arial" w:ascii="Times New Roman" w:hAnsi="Times New Roman"/>
+            <w:color w:val="auto"/>
+            <w:kern w:val="2"/>
+            <w:sz w:val="24"/>
+            <w:szCs w:val="24"/>
+            <w:lang w:val="en-US" w:eastAsia="zh-CN" w:bidi="hi-IN"/>
+          </w:rPr>
+          <w:delText>these</w:delText>
+        </w:r>
+      </w:del>
+      <w:ins w:id="23" w:author="Brian E Carpenter" w:date="2021-05-29T08:59:54Z">
+        <w:r>
+          <w:rPr>
+            <w:rFonts w:ascii="Times New Roman" w:hAnsi="Times New Roman"/>
+            <w:sz w:val="24"/>
+            <w:szCs w:val="24"/>
+          </w:rPr>
+          <w:t xml:space="preserve"> </w:t>
+        </w:r>
+      </w:ins>
+      <w:ins w:id="24" w:author="Brian E Carpenter" w:date="2021-05-29T08:59:54Z">
+        <w:r>
+          <w:rPr>
+            <w:rFonts w:ascii="Times New Roman" w:hAnsi="Times New Roman"/>
+            <w:sz w:val="24"/>
+            <w:szCs w:val="24"/>
+          </w:rPr>
+          <w:t>and</w:t>
+        </w:r>
+      </w:ins>
+      <w:ins w:id="25" w:author="Brian E Carpenter" w:date="2021-05-29T08:59:54Z">
+        <w:r>
+          <w:rPr>
+            <w:rFonts w:ascii="Times New Roman" w:hAnsi="Times New Roman"/>
+            <w:sz w:val="24"/>
+            <w:szCs w:val="24"/>
+          </w:rPr>
+          <w:t xml:space="preserve"> </w:t>
+        </w:r>
+      </w:ins>
+      <w:ins w:id="26" w:author="Brian E Carpenter" w:date="2021-05-29T08:59:54Z">
+        <w:r>
+          <w:rPr>
+            <w:rFonts w:ascii="Times New Roman" w:hAnsi="Times New Roman"/>
+            <w:sz w:val="24"/>
+            <w:szCs w:val="24"/>
+          </w:rPr>
+          <w:t>traffic-engineering</w:t>
+        </w:r>
+      </w:ins>
+      <w:r>
+        <w:rPr>
+          <w:rFonts w:ascii="Times New Roman" w:hAnsi="Times New Roman"/>
+          <w:sz w:val="24"/>
+          <w:szCs w:val="24"/>
+        </w:rPr>
+        <w:t xml:space="preserve"> parameters are almost exclusively implemented through a highly complex and most often centralized set of “Software Defined Networking” (SDN) controller and orchestrator tools and by human operators. These solutions are difficult and expensive to build, maintain, validate, predict, secure and above all to make reliable and resilient. These problems are rarely seen from the outside, </w:t>
+      </w:r>
+      <w:ins w:id="27" w:author="Brian E Carpenter" w:date="2021-05-28T16:03:07Z">
+        <w:r>
+          <w:rPr>
+            <w:rFonts w:eastAsia="NSimSun" w:cs="Arial" w:ascii="Times New Roman" w:hAnsi="Times New Roman"/>
+            <w:color w:val="auto"/>
+            <w:kern w:val="2"/>
+            <w:sz w:val="24"/>
+            <w:szCs w:val="24"/>
+            <w:lang w:val="en-US" w:eastAsia="zh-CN" w:bidi="hi-IN"/>
+          </w:rPr>
           <w:t>except</w:t>
         </w:r>
       </w:ins>
-      <w:del w:id="6" w:author="Brian E Carpenter" w:date="2021-05-28T16:03:07Z">
-        <w:r>
-          <w:rPr>
-            <w:rFonts w:ascii="Times New Roman" w:hAnsi="Times New Roman"/>
-            <w:sz w:val="24"/>
-            <w:szCs w:val="24"/>
+      <w:del w:id="28" w:author="Brian E Carpenter" w:date="2021-05-28T16:03:07Z">
+        <w:r>
+          <w:rPr>
+            <w:rFonts w:eastAsia="NSimSun" w:cs="Arial" w:ascii="Times New Roman" w:hAnsi="Times New Roman"/>
+            <w:color w:val="auto"/>
+            <w:kern w:val="2"/>
+            <w:sz w:val="24"/>
+            <w:szCs w:val="24"/>
+            <w:lang w:val="en-US" w:eastAsia="zh-CN" w:bidi="hi-IN"/>
           </w:rPr>
           <w:delText>but only</w:delText>
         </w:r>
@@ -413,7 +695,27 @@
           <w:sz w:val="24"/>
           <w:szCs w:val="24"/>
         </w:rPr>
-        <w:t xml:space="preserve"> In the metaphor of a network being a car, Figure 1 shows how today’s networks are driven, and how ANIMA would like them to be.</w:t>
+        <w:t xml:space="preserve"> In the metaphor of a network being a car, Figure 1 shows how today’s networks are driven, and how ANIMA would like them to be</w:t>
+      </w:r>
+      <w:ins w:id="29" w:author="Brian E Carpenter" w:date="2021-05-29T09:03:26Z">
+        <w:r>
+          <w:rPr>
+            <w:rFonts w:ascii="Times New Roman" w:hAnsi="Times New Roman"/>
+            <w:color w:val="000000"/>
+            <w:sz w:val="24"/>
+            <w:szCs w:val="24"/>
+          </w:rPr>
+          <w:commentReference w:id="2"/>
+        </w:r>
+      </w:ins>
+      <w:r>
+        <w:rPr>
+          <w:rFonts w:ascii="Times New Roman" w:hAnsi="Times New Roman"/>
+          <w:color w:val="000000"/>
+          <w:sz w:val="24"/>
+          <w:szCs w:val="24"/>
+        </w:rPr>
+        <w:t>.</w:t>
       </w:r>
     </w:p>
     <w:p>
@@ -485,73 +787,102 @@
       <w:pPr>
         <w:pStyle w:val="TextBody"/>
         <w:rPr>
-          <w:rFonts w:ascii="Times New Roman" w:hAnsi="Times New Roman"/>
-          <w:color w:val="C9211E"/>
-          <w:sz w:val="24"/>
-          <w:szCs w:val="24"/>
-        </w:rPr>
-      </w:pPr>
-      <w:r>
-        <w:rPr>
-          <w:rFonts w:ascii="Times New Roman" w:hAnsi="Times New Roman"/>
-          <w:color w:val="C9211E"/>
-          <w:sz w:val="24"/>
-          <w:szCs w:val="24"/>
-        </w:rPr>
-        <w:t xml:space="preserve">The </w:t>
-      </w:r>
-      <w:r>
-        <w:rPr>
-          <w:rFonts w:eastAsia="Times New Roman" w:cs="Times New Roman" w:ascii="Times New Roman" w:hAnsi="Times New Roman"/>
-          <w:color w:val="C9211E"/>
-          <w:kern w:val="0"/>
-          <w:sz w:val="24"/>
-          <w:szCs w:val="24"/>
-          <w:lang w:val="en-US" w:eastAsia="en-US" w:bidi="ar-SA"/>
-        </w:rPr>
-        <w:t>risk</w:t>
-      </w:r>
-      <w:r>
-        <w:rPr>
-          <w:rFonts w:ascii="Times New Roman" w:hAnsi="Times New Roman"/>
-          <w:color w:val="C9211E"/>
-          <w:sz w:val="24"/>
-          <w:szCs w:val="24"/>
-        </w:rPr>
-        <w:t xml:space="preserve"> is that this picture is totally outside the IPJ guidelines. Great for a slide show, but in case we can’t use it:</w:t>
-      </w:r>
+          <w:del w:id="33" w:author="Brian E Carpenter" w:date="2021-05-29T09:03:39Z"/>
+        </w:rPr>
+      </w:pPr>
+      <w:del w:id="30" w:author="Brian E Carpenter" w:date="2021-05-29T09:03:39Z">
+        <w:r>
+          <w:rPr>
+            <w:rFonts w:ascii="Times New Roman" w:hAnsi="Times New Roman"/>
+            <w:color w:val="C9211E"/>
+            <w:sz w:val="24"/>
+            <w:szCs w:val="24"/>
+          </w:rPr>
+          <w:delText xml:space="preserve">The </w:delText>
+        </w:r>
+      </w:del>
+      <w:del w:id="31" w:author="Brian E Carpenter" w:date="2021-05-29T09:03:39Z">
+        <w:r>
+          <w:rPr>
+            <w:rFonts w:eastAsia="Times New Roman" w:cs="Times New Roman" w:ascii="Times New Roman" w:hAnsi="Times New Roman"/>
+            <w:color w:val="C9211E"/>
+            <w:kern w:val="0"/>
+            <w:sz w:val="24"/>
+            <w:szCs w:val="24"/>
+            <w:lang w:val="en-US" w:eastAsia="en-US" w:bidi="ar-SA"/>
+          </w:rPr>
+          <w:delText>risk</w:delText>
+        </w:r>
+      </w:del>
+      <w:del w:id="32" w:author="Brian E Carpenter" w:date="2021-05-29T09:03:39Z">
+        <w:r>
+          <w:rPr>
+            <w:rFonts w:ascii="Times New Roman" w:hAnsi="Times New Roman"/>
+            <w:color w:val="C9211E"/>
+            <w:sz w:val="24"/>
+            <w:szCs w:val="24"/>
+          </w:rPr>
+          <w:delText xml:space="preserve"> is that this picture is totally outside the IPJ guidelines. Great for a slide show, but in case we can’t use it:</w:delText>
+        </w:r>
+      </w:del>
     </w:p>
     <w:p>
       <w:pPr>
         <w:pStyle w:val="TextBody"/>
         <w:rPr>
-          <w:rFonts w:ascii="Times New Roman" w:hAnsi="Times New Roman"/>
-          <w:sz w:val="24"/>
-          <w:szCs w:val="24"/>
-        </w:rPr>
-      </w:pPr>
-      <w:r>
-        <w:rPr>
-          <w:rFonts w:ascii="Times New Roman" w:hAnsi="Times New Roman"/>
-          <w:color w:val="C9211E"/>
-          <w:sz w:val="24"/>
-          <w:szCs w:val="24"/>
-        </w:rPr>
-        <w:t>In the metaphor of a network being a car, today’s networks are childrens’ pedal cars guided from behind by an attentive parent, whereas ANIMA wants them to be like a self-driving taxi.</w:t>
-      </w:r>
+          <w:del w:id="35" w:author="Brian E Carpenter" w:date="2021-05-29T09:03:39Z"/>
+        </w:rPr>
+      </w:pPr>
+      <w:del w:id="34" w:author="Brian E Carpenter" w:date="2021-05-29T09:03:39Z">
+        <w:r>
+          <w:rPr>
+            <w:rFonts w:ascii="Times New Roman" w:hAnsi="Times New Roman"/>
+            <w:color w:val="C9211E"/>
+            <w:sz w:val="24"/>
+            <w:szCs w:val="24"/>
+          </w:rPr>
+          <w:delText>In the metaphor of a network being a car, today’s networks are childrens’ pedal cars guided from behind by an attentive parent, whereas ANIMA wants them to be like a self-driving taxi.</w:delText>
+        </w:r>
+      </w:del>
     </w:p>
     <w:p>
       <w:pPr>
         <w:pStyle w:val="TextBody"/>
         <w:rPr/>
       </w:pPr>
-      <w:r>
-        <w:rPr>
-          <w:rFonts w:ascii="Times New Roman" w:hAnsi="Times New Roman"/>
-          <w:sz w:val="24"/>
-          <w:szCs w:val="24"/>
-        </w:rPr>
-        <w:t xml:space="preserve">Nevertheless, the long-term vision for ANIMA is </w:t>
+      <w:ins w:id="36" w:author="Brian E Carpenter" w:date="2021-05-29T09:53:16Z">
+        <w:r>
+          <w:rPr>
+            <w:rFonts w:eastAsia="NSimSun" w:cs="Arial" w:ascii="Times New Roman" w:hAnsi="Times New Roman"/>
+            <w:color w:val="auto"/>
+            <w:kern w:val="2"/>
+            <w:sz w:val="24"/>
+            <w:szCs w:val="24"/>
+            <w:lang w:val="en-US" w:eastAsia="zh-CN" w:bidi="hi-IN"/>
+          </w:rPr>
+          <w:t>T</w:t>
+        </w:r>
+      </w:ins>
+      <w:del w:id="37" w:author="Brian E Carpenter" w:date="2021-05-29T09:53:16Z">
+        <w:r>
+          <w:rPr>
+            <w:rFonts w:eastAsia="NSimSun" w:cs="Arial" w:ascii="Times New Roman" w:hAnsi="Times New Roman"/>
+            <w:color w:val="auto"/>
+            <w:kern w:val="2"/>
+            <w:sz w:val="24"/>
+            <w:szCs w:val="24"/>
+            <w:lang w:val="en-US" w:eastAsia="zh-CN" w:bidi="hi-IN"/>
+          </w:rPr>
+          <w:delText>Nevertheless, t</w:delText>
+        </w:r>
+      </w:del>
+      <w:r>
+        <w:rPr>
+          <w:rFonts w:ascii="Times New Roman" w:hAnsi="Times New Roman"/>
+          <w:sz w:val="24"/>
+          <w:szCs w:val="24"/>
+        </w:rPr>
+        <w:t xml:space="preserve">he long-term vision for ANIMA is </w:t>
       </w:r>
       <w:r>
         <w:rPr>
@@ -608,16 +939,46 @@
           <w:sz w:val="24"/>
           <w:szCs w:val="24"/>
         </w:rPr>
-        <w:t>utonomic networking infrastructure (ANI) as defined in the recent ANIMA RFCs is intended to provide the foundational building blocks. These building blocks are meant to fit seamlessly with existing network and SDN/OAM designs and to improve their managerial metrics such as simplicity, reliability and security. Likewise, the ANI allows designers to more easily embed automation into network devices whenever there is a need. It is worth noting that today, unlike in the past, it is economic to provide enough computing power in network elements to support autonomy.</w:t>
-      </w:r>
-      <w:r>
-        <w:rPr/>
-        <w:commentReference w:id="2"/>
-      </w:r>
-      <w:r>
-        <w:rPr/>
-        <w:commentReference w:id="3"/>
-      </w:r>
+        <w:t xml:space="preserve">utonomic networking infrastructure (ANI) as defined in the recent ANIMA RFCs is intended to provide the foundational building blocks. These building blocks are meant to fit seamlessly with existing network and SDN/OAM designs and to improve their </w:t>
+      </w:r>
+      <w:del w:id="38" w:author="Brian E Carpenter" w:date="2021-05-29T09:53:59Z">
+        <w:r>
+          <w:rPr>
+            <w:rFonts w:ascii="Times New Roman" w:hAnsi="Times New Roman"/>
+            <w:sz w:val="24"/>
+            <w:szCs w:val="24"/>
+          </w:rPr>
+          <w:delText xml:space="preserve">managerial </w:delText>
+        </w:r>
+      </w:del>
+      <w:r>
+        <w:rPr>
+          <w:rFonts w:ascii="Times New Roman" w:hAnsi="Times New Roman"/>
+          <w:sz w:val="24"/>
+          <w:szCs w:val="24"/>
+        </w:rPr>
+        <w:t>metrics such as simplicity, reliability and security. Likewise, the ANI allows designers to more easily embed automation into network devices whenever there is a need. It is worth noting that today, unlike in the past, it is economic to provide enough computing power in network elements to support autonomy.</w:t>
+      </w:r>
+      <w:del w:id="39" w:author="Brian E Carpenter" w:date="2021-05-29T09:03:55Z">
+        <w:r>
+          <w:rPr>
+            <w:rFonts w:ascii="Times New Roman" w:hAnsi="Times New Roman"/>
+            <w:sz w:val="24"/>
+            <w:szCs w:val="24"/>
+          </w:rPr>
+          <w:commentReference w:id="3"/>
+        </w:r>
+      </w:del>
+      <w:del w:id="40" w:author="Brian E Carpenter" w:date="2021-05-29T09:03:55Z">
+        <w:r>
+          <w:rPr>
+            <w:rFonts w:ascii="Times New Roman" w:hAnsi="Times New Roman"/>
+            <w:sz w:val="24"/>
+            <w:szCs w:val="24"/>
+          </w:rPr>
+          <w:commentReference w:id="4"/>
+        </w:r>
+      </w:del>
     </w:p>
     <w:p>
       <w:pPr>
@@ -708,7 +1069,43 @@
           <w:sz w:val="24"/>
           <w:szCs w:val="24"/>
         </w:rPr>
-        <w:t xml:space="preserve">  new network of devices (routers and switches). The actual reception of the new, factory fresh equipment, unpacking and physical attachment is performed in different locations by other personnel. The operator only needs to set up an ANI seed router, called the ANI registrar (1), for example in a NOC. This setup consists of only three simple steps:</w:t>
+        <w:t xml:space="preserve">  new network of devices (routers and switches). The actual reception of the new, factory fresh equipment, unpacking and physical attachment is performed in different locations by other personnel. The operator only needs to set up an ANI seed router, called the ANI registrar (1), for example in a N</w:t>
+      </w:r>
+      <w:ins w:id="41" w:author="Brian E Carpenter" w:date="2021-05-29T09:42:18Z">
+        <w:r>
+          <w:rPr>
+            <w:rFonts w:ascii="Times New Roman" w:hAnsi="Times New Roman"/>
+            <w:sz w:val="24"/>
+            <w:szCs w:val="24"/>
+          </w:rPr>
+          <w:t>etwork Operations Center (N</w:t>
+        </w:r>
+      </w:ins>
+      <w:r>
+        <w:rPr>
+          <w:rFonts w:ascii="Times New Roman" w:hAnsi="Times New Roman"/>
+          <w:sz w:val="24"/>
+          <w:szCs w:val="24"/>
+        </w:rPr>
+        <w:t>OC</w:t>
+      </w:r>
+      <w:ins w:id="42" w:author="Brian E Carpenter" w:date="2021-05-29T09:42:34Z">
+        <w:r>
+          <w:rPr>
+            <w:rFonts w:ascii="Times New Roman" w:hAnsi="Times New Roman"/>
+            <w:sz w:val="24"/>
+            <w:szCs w:val="24"/>
+          </w:rPr>
+          <w:t>)</w:t>
+        </w:r>
+      </w:ins>
+      <w:r>
+        <w:rPr>
+          <w:rFonts w:ascii="Times New Roman" w:hAnsi="Times New Roman"/>
+          <w:sz w:val="24"/>
+          <w:szCs w:val="24"/>
+        </w:rPr>
+        <w:t>. This setup consists of only three simple steps:</w:t>
       </w:r>
     </w:p>
     <w:p>
@@ -818,7 +1215,7 @@
         </w:rPr>
         <w:t xml:space="preserve"> some local port(s) to provide link-layer access to the ANI, to connect management equipment such as a </w:t>
       </w:r>
-      <w:ins w:id="7" w:author="Brian E Carpenter" w:date="2021-05-28T16:15:28Z">
+      <w:ins w:id="43" w:author="Brian E Carpenter" w:date="2021-05-28T16:15:28Z">
         <w:r>
           <w:rPr>
             <w:rFonts w:eastAsia="NSimSun" w:cs="Arial" w:ascii="Times New Roman" w:hAnsi="Times New Roman"/>
@@ -831,12 +1228,15 @@
           <w:t>laptop</w:t>
         </w:r>
       </w:ins>
-      <w:del w:id="8" w:author="Brian E Carpenter" w:date="2021-05-28T16:15:28Z">
-        <w:r>
-          <w:rPr>
-            <w:rFonts w:ascii="Times New Roman" w:hAnsi="Times New Roman"/>
-            <w:sz w:val="24"/>
-            <w:szCs w:val="24"/>
+      <w:del w:id="44" w:author="Brian E Carpenter" w:date="2021-05-28T16:15:28Z">
+        <w:r>
+          <w:rPr>
+            <w:rFonts w:eastAsia="NSimSun" w:cs="Arial" w:ascii="Times New Roman" w:hAnsi="Times New Roman"/>
+            <w:color w:val="auto"/>
+            <w:kern w:val="2"/>
+            <w:sz w:val="24"/>
+            <w:szCs w:val="24"/>
+            <w:lang w:val="en-US" w:eastAsia="zh-CN" w:bidi="hi-IN"/>
           </w:rPr>
           <w:delText>Notebook</w:delText>
         </w:r>
@@ -880,30 +1280,60 @@
           <w:sz w:val="24"/>
           <w:szCs w:val="24"/>
         </w:rPr>
-        <w:t xml:space="preserve">egister the certificate of the registrar with the Manufacturer Authorized Signing Authority (MASA)  services of the vendors whose routers and switches are being used in the new network (we will see </w:t>
-      </w:r>
-      <w:r>
-        <w:rPr>
-          <w:rFonts w:eastAsia="Times New Roman" w:cs="Times New Roman" w:ascii="Times New Roman" w:hAnsi="Times New Roman"/>
-          <w:color w:val="auto"/>
-          <w:kern w:val="0"/>
-          <w:sz w:val="24"/>
-          <w:szCs w:val="24"/>
-          <w:lang w:val="en-US" w:eastAsia="en-US" w:bidi="ar-SA"/>
-        </w:rPr>
-        <w:t>below</w:t>
-      </w:r>
-      <w:r>
-        <w:rPr>
-          <w:rFonts w:ascii="Times New Roman" w:hAnsi="Times New Roman"/>
-          <w:sz w:val="24"/>
-          <w:szCs w:val="24"/>
-        </w:rPr>
-        <w:t xml:space="preserve"> what that does)</w:t>
+        <w:t xml:space="preserve">egister the certificate of the registrar with the Manufacturer Authorized Signing Authority (MASA)  services of the vendors whose routers and switches are being used in the new network (we will </w:t>
+      </w:r>
+      <w:ins w:id="45" w:author="Brian E Carpenter" w:date="2021-05-29T09:05:33Z">
+        <w:r>
+          <w:rPr>
+            <w:rFonts w:ascii="Times New Roman" w:hAnsi="Times New Roman"/>
+            <w:sz w:val="24"/>
+            <w:szCs w:val="24"/>
+          </w:rPr>
+          <w:t xml:space="preserve">soon </w:t>
+        </w:r>
+      </w:ins>
+      <w:r>
+        <w:rPr>
+          <w:rFonts w:ascii="Times New Roman" w:hAnsi="Times New Roman"/>
+          <w:sz w:val="24"/>
+          <w:szCs w:val="24"/>
+        </w:rPr>
+        <w:t xml:space="preserve">see </w:t>
+      </w:r>
+      <w:del w:id="46" w:author="Brian E Carpenter" w:date="2021-05-29T09:05:42Z">
+        <w:r>
+          <w:rPr>
+            <w:rFonts w:eastAsia="Times New Roman" w:cs="Times New Roman" w:ascii="Times New Roman" w:hAnsi="Times New Roman"/>
+            <w:color w:val="auto"/>
+            <w:kern w:val="0"/>
+            <w:sz w:val="24"/>
+            <w:szCs w:val="24"/>
+            <w:lang w:val="en-US" w:eastAsia="en-US" w:bidi="ar-SA"/>
+          </w:rPr>
+          <w:delText>below</w:delText>
+        </w:r>
+      </w:del>
+      <w:del w:id="47" w:author="Brian E Carpenter" w:date="2021-05-29T09:05:42Z">
+        <w:r>
+          <w:rPr>
+            <w:rFonts w:ascii="Times New Roman" w:hAnsi="Times New Roman"/>
+            <w:sz w:val="24"/>
+            <w:szCs w:val="24"/>
+          </w:rPr>
+          <w:delText xml:space="preserve"> </w:delText>
+        </w:r>
+      </w:del>
+      <w:r>
+        <w:rPr>
+          <w:rFonts w:ascii="Times New Roman" w:hAnsi="Times New Roman"/>
+          <w:sz w:val="24"/>
+          <w:szCs w:val="24"/>
+        </w:rPr>
+        <w:t>what that does)</w:t>
       </w:r>
       <w:r>
         <w:rPr/>
-        <w:commentReference w:id="4"/>
+        <w:commentReference w:id="5"/>
       </w:r>
       <w:r>
         <w:rPr/>
@@ -988,11 +1418,7 @@
     <w:p>
       <w:pPr>
         <w:pStyle w:val="TextBody"/>
-        <w:rPr>
-          <w:rFonts w:ascii="Times New Roman" w:hAnsi="Times New Roman"/>
-          <w:sz w:val="24"/>
-          <w:szCs w:val="24"/>
-        </w:rPr>
+        <w:rPr/>
       </w:pPr>
       <w:r>
         <w:rPr>
@@ -1005,6 +1431,19 @@
         </w:rPr>
         <w:t>Befor</w:t>
       </w:r>
+      <w:ins w:id="48" w:author="Brian E Carpenter" w:date="2021-05-29T09:06:16Z">
+        <w:r>
+          <w:rPr>
+            <w:rFonts w:eastAsia="Times New Roman" w:cs="Times New Roman" w:ascii="Times New Roman" w:hAnsi="Times New Roman"/>
+            <w:color w:val="auto"/>
+            <w:kern w:val="0"/>
+            <w:sz w:val="24"/>
+            <w:szCs w:val="24"/>
+            <w:lang w:val="en-US" w:eastAsia="en-US" w:bidi="ar-SA"/>
+          </w:rPr>
+          <w:t>e</w:t>
+        </w:r>
+      </w:ins>
       <w:r>
         <w:rPr>
           <w:rFonts w:ascii="Times New Roman" w:hAnsi="Times New Roman"/>
@@ -1049,6 +1488,155 @@
         </w:rPr>
         <w:t xml:space="preserve"> new ANI device (at that stage called a “pledge”) will automatically </w:t>
       </w:r>
+      <w:del w:id="49" w:author="Brian E Carpenter" w:date="2021-05-29T09:58:57Z">
+        <w:r>
+          <w:rPr>
+            <w:rFonts w:eastAsia="Times New Roman" w:cs="Times New Roman" w:ascii="Times New Roman" w:hAnsi="Times New Roman"/>
+            <w:color w:val="auto"/>
+            <w:kern w:val="0"/>
+            <w:sz w:val="24"/>
+            <w:szCs w:val="24"/>
+            <w:lang w:val="en-US" w:eastAsia="en-US" w:bidi="ar-SA"/>
+          </w:rPr>
+          <w:delText>obtain</w:delText>
+        </w:r>
+      </w:del>
+      <w:del w:id="50" w:author="Brian E Carpenter" w:date="2021-05-29T09:58:57Z">
+        <w:r>
+          <w:rPr>
+            <w:rFonts w:ascii="Times New Roman" w:hAnsi="Times New Roman"/>
+            <w:sz w:val="24"/>
+            <w:szCs w:val="24"/>
+          </w:rPr>
+          <w:delText xml:space="preserve"> a connection with the ANI registrar and attempt to get enrolled with an ANI certificate </w:delText>
+        </w:r>
+      </w:del>
+      <w:del w:id="51" w:author="Brian E Carpenter" w:date="2021-05-28T16:06:19Z">
+        <w:r>
+          <w:rPr>
+            <w:rFonts w:ascii="Times New Roman" w:hAnsi="Times New Roman"/>
+            <w:sz w:val="24"/>
+            <w:szCs w:val="24"/>
+          </w:rPr>
+          <w:delText xml:space="preserve">by that ANI </w:delText>
+        </w:r>
+      </w:del>
+      <w:del w:id="52" w:author="Brian E Carpenter" w:date="2021-05-29T09:58:57Z">
+        <w:r>
+          <w:rPr>
+            <w:rFonts w:ascii="Times New Roman" w:hAnsi="Times New Roman"/>
+            <w:sz w:val="24"/>
+            <w:szCs w:val="24"/>
+          </w:rPr>
+          <w:delText>so it can participate</w:delText>
+        </w:r>
+      </w:del>
+      <w:del w:id="53" w:author="Brian E Carpenter" w:date="2021-05-28T16:06:48Z">
+        <w:r>
+          <w:rPr>
+            <w:rFonts w:ascii="Times New Roman" w:hAnsi="Times New Roman"/>
+            <w:sz w:val="24"/>
+            <w:szCs w:val="24"/>
+          </w:rPr>
+          <w:delText xml:space="preserve"> in the ABI</w:delText>
+        </w:r>
+      </w:del>
+      <w:del w:id="54" w:author="Brian E Carpenter" w:date="2021-05-29T09:58:57Z">
+        <w:r>
+          <w:rPr>
+            <w:rFonts w:ascii="Times New Roman" w:hAnsi="Times New Roman"/>
+            <w:sz w:val="24"/>
+            <w:szCs w:val="24"/>
+          </w:rPr>
+          <w:delText>. But the registrar needs to prove that it ‘owns’ the ANI device. To do that, the registrar</w:delText>
+        </w:r>
+      </w:del>
+      <w:ins w:id="55" w:author="Brian E Carpenter" w:date="2021-05-29T09:58:57Z">
+        <w:r>
+          <w:rPr>
+            <w:rFonts w:ascii="Times New Roman" w:hAnsi="Times New Roman"/>
+            <w:sz w:val="24"/>
+            <w:szCs w:val="24"/>
+          </w:rPr>
+          <w:t>obtain a connection with the ANI registrar and attempt to get enrolled, receiving an ANI certificate so that it can participate. But the registrar first needs to prove to the ANI device that it is its ‘owner’. To do that, the registra</w:t>
+        </w:r>
+      </w:ins>
+      <w:ins w:id="56" w:author="Brian E Carpenter" w:date="2021-05-29T09:59:04Z">
+        <w:r>
+          <w:rPr>
+            <w:rFonts w:ascii="Times New Roman" w:hAnsi="Times New Roman"/>
+            <w:sz w:val="24"/>
+            <w:szCs w:val="24"/>
+          </w:rPr>
+          <w:t>r</w:t>
+        </w:r>
+      </w:ins>
+      <w:r>
+        <w:rPr>
+          <w:rFonts w:ascii="Times New Roman" w:hAnsi="Times New Roman"/>
+          <w:sz w:val="24"/>
+          <w:szCs w:val="24"/>
+        </w:rPr>
+        <w:t xml:space="preserve"> communicates (for example over the Internet) with the MASA of the vendor of that device. That MASA has the information that this pledge is actually owned by this registrar’s network and returns a security voucher</w:t>
+      </w:r>
+      <w:del w:id="57" w:author="Brian E Carpenter" w:date="2021-05-29T10:02:23Z">
+        <w:r>
+          <w:rPr>
+            <w:rFonts w:ascii="Times New Roman" w:hAnsi="Times New Roman"/>
+            <w:sz w:val="24"/>
+            <w:szCs w:val="24"/>
+          </w:rPr>
+          <w:delText xml:space="preserve"> </w:delText>
+        </w:r>
+      </w:del>
+      <w:ins w:id="58" w:author="Brian E Carpenter" w:date="2021-05-29T10:02:14Z">
+        <w:r>
+          <w:rPr>
+            <w:rFonts w:ascii="Times New Roman" w:hAnsi="Times New Roman"/>
+            <w:sz w:val="24"/>
+            <w:szCs w:val="24"/>
+          </w:rPr>
+          <w:t xml:space="preserve"> that the registrar can present to the pledge, such that the pledge may now trust the registrar and will therefore accept an ANI certificate from the</w:t>
+        </w:r>
+      </w:ins>
+      <w:del w:id="59" w:author="Brian E Carpenter" w:date="2021-05-29T10:02:14Z">
+        <w:r>
+          <w:rPr>
+            <w:rFonts w:ascii="Times New Roman" w:hAnsi="Times New Roman"/>
+            <w:sz w:val="24"/>
+            <w:szCs w:val="24"/>
+          </w:rPr>
+          <w:delText>back to the pledge, such that the pledge may now trust the registrar. It will therefore accept an ANI certificate from the r</w:delText>
+        </w:r>
+      </w:del>
+      <w:ins w:id="60" w:author="Brian E Carpenter" w:date="2021-05-29T10:03:08Z">
+        <w:r>
+          <w:rPr>
+            <w:rFonts w:ascii="Times New Roman" w:hAnsi="Times New Roman"/>
+            <w:sz w:val="24"/>
+            <w:szCs w:val="24"/>
+          </w:rPr>
+          <w:t xml:space="preserve"> </w:t>
+        </w:r>
+      </w:ins>
+      <w:ins w:id="61" w:author="Brian E Carpenter" w:date="2021-05-29T10:03:08Z">
+        <w:r>
+          <w:rPr>
+            <w:rFonts w:ascii="Times New Roman" w:hAnsi="Times New Roman"/>
+            <w:sz w:val="24"/>
+            <w:szCs w:val="24"/>
+          </w:rPr>
+          <w:t>r</w:t>
+        </w:r>
+      </w:ins>
+      <w:r>
+        <w:rPr>
+          <w:rFonts w:ascii="Times New Roman" w:hAnsi="Times New Roman"/>
+          <w:sz w:val="24"/>
+          <w:szCs w:val="24"/>
+        </w:rPr>
+        <w:t>egistrar. This process runs completely automat</w:t>
+      </w:r>
       <w:r>
         <w:rPr>
           <w:rFonts w:eastAsia="Times New Roman" w:cs="Times New Roman" w:ascii="Times New Roman" w:hAnsi="Times New Roman"/>
@@ -1058,60 +1646,100 @@
           <w:szCs w:val="24"/>
           <w:lang w:val="en-US" w:eastAsia="en-US" w:bidi="ar-SA"/>
         </w:rPr>
-        <w:t>obtain</w:t>
-      </w:r>
-      <w:r>
-        <w:rPr>
-          <w:rFonts w:ascii="Times New Roman" w:hAnsi="Times New Roman"/>
-          <w:sz w:val="24"/>
-          <w:szCs w:val="24"/>
-        </w:rPr>
-        <w:t xml:space="preserve"> a connection with the ANI registrar and attempt to get enrolled with an ANI certificate </w:t>
-      </w:r>
-      <w:del w:id="9" w:author="Brian E Carpenter" w:date="2021-05-28T16:06:19Z">
-        <w:r>
-          <w:rPr>
-            <w:rFonts w:ascii="Times New Roman" w:hAnsi="Times New Roman"/>
-            <w:sz w:val="24"/>
-            <w:szCs w:val="24"/>
-          </w:rPr>
-          <w:delText xml:space="preserve">by that ANI </w:delText>
+        <w:t>ically</w:t>
+      </w:r>
+      <w:r>
+        <w:rPr>
+          <w:rFonts w:ascii="Times New Roman" w:hAnsi="Times New Roman"/>
+          <w:sz w:val="24"/>
+          <w:szCs w:val="24"/>
+        </w:rPr>
+        <w:t xml:space="preserve"> without any further handholding or configuration. </w:t>
+      </w:r>
+      <w:ins w:id="62" w:author="Brian E Carpenter" w:date="2021-05-29T09:10:16Z">
+        <w:r>
+          <w:rPr>
+            <w:rFonts w:eastAsia="NSimSun" w:cs="Arial" w:ascii="Times New Roman" w:hAnsi="Times New Roman"/>
+            <w:color w:val="auto"/>
+            <w:kern w:val="2"/>
+            <w:sz w:val="24"/>
+            <w:szCs w:val="24"/>
+            <w:lang w:val="en-US" w:eastAsia="zh-CN" w:bidi="hi-IN"/>
+          </w:rPr>
+          <w:t>This</w:t>
+        </w:r>
+      </w:ins>
+      <w:del w:id="63" w:author="Brian E Carpenter" w:date="2021-05-29T09:10:16Z">
+        <w:r>
+          <w:rPr>
+            <w:rFonts w:eastAsia="NSimSun" w:cs="Arial" w:ascii="Times New Roman" w:hAnsi="Times New Roman"/>
+            <w:color w:val="auto"/>
+            <w:kern w:val="2"/>
+            <w:sz w:val="24"/>
+            <w:szCs w:val="24"/>
+            <w:lang w:val="en-US" w:eastAsia="zh-CN" w:bidi="hi-IN"/>
+          </w:rPr>
+          <w:delText>It</w:delText>
         </w:r>
       </w:del>
-      <w:r>
-        <w:rPr>
-          <w:rFonts w:ascii="Times New Roman" w:hAnsi="Times New Roman"/>
-          <w:sz w:val="24"/>
-          <w:szCs w:val="24"/>
-        </w:rPr>
-        <w:t xml:space="preserve">so </w:t>
-      </w:r>
-      <w:ins w:id="10" w:author="Brian E Carpenter" w:date="2021-05-28T16:06:53Z">
-        <w:r>
-          <w:rPr>
-            <w:rFonts w:ascii="Times New Roman" w:hAnsi="Times New Roman"/>
-            <w:sz w:val="24"/>
-            <w:szCs w:val="24"/>
-          </w:rPr>
-          <w:t xml:space="preserve">that </w:t>
-        </w:r>
-      </w:ins>
-      <w:r>
-        <w:rPr>
-          <w:rFonts w:ascii="Times New Roman" w:hAnsi="Times New Roman"/>
-          <w:sz w:val="24"/>
-          <w:szCs w:val="24"/>
-        </w:rPr>
-        <w:t>it can participate</w:t>
-      </w:r>
-      <w:del w:id="11" w:author="Brian E Carpenter" w:date="2021-05-28T16:06:48Z">
-        <w:r>
-          <w:rPr>
-            <w:rFonts w:ascii="Times New Roman" w:hAnsi="Times New Roman"/>
-            <w:sz w:val="24"/>
-            <w:szCs w:val="24"/>
-          </w:rPr>
-          <w:delText xml:space="preserve"> in the ABI</w:delText>
+      <w:ins w:id="64" w:author="Brian E Carpenter" w:date="2021-05-29T09:10:17Z">
+        <w:r>
+          <w:rPr>
+            <w:rFonts w:ascii="Times New Roman" w:hAnsi="Times New Roman"/>
+            <w:sz w:val="24"/>
+            <w:szCs w:val="24"/>
+          </w:rPr>
+          <w:t xml:space="preserve"> </w:t>
+        </w:r>
+      </w:ins>
+      <w:ins w:id="65" w:author="Brian E Carpenter" w:date="2021-05-29T09:10:17Z">
+        <w:r>
+          <w:rPr>
+            <w:rFonts w:ascii="Times New Roman" w:hAnsi="Times New Roman"/>
+            <w:sz w:val="24"/>
+            <w:szCs w:val="24"/>
+          </w:rPr>
+          <w:t>part of the ANI</w:t>
+        </w:r>
+      </w:ins>
+      <w:r>
+        <w:rPr>
+          <w:rFonts w:ascii="Times New Roman" w:hAnsi="Times New Roman"/>
+          <w:sz w:val="24"/>
+          <w:szCs w:val="24"/>
+        </w:rPr>
+        <w:t xml:space="preserve"> is known as </w:t>
+      </w:r>
+      <w:ins w:id="66" w:author="Brian E Carpenter" w:date="2021-05-29T09:09:59Z">
+        <w:r>
+          <w:rPr>
+            <w:rFonts w:ascii="Times New Roman" w:hAnsi="Times New Roman"/>
+            <w:sz w:val="24"/>
+            <w:szCs w:val="24"/>
+          </w:rPr>
+          <w:t>Bootstrapping Remote Secure Key Infrastructure</w:t>
+        </w:r>
+      </w:ins>
+      <w:ins w:id="67" w:author="Brian E Carpenter" w:date="2021-05-29T09:09:59Z">
+        <w:r>
+          <w:rPr>
+            <w:rFonts w:ascii="Times New Roman" w:hAnsi="Times New Roman"/>
+            <w:sz w:val="24"/>
+            <w:szCs w:val="24"/>
+            <w:vertAlign w:val="superscript"/>
+          </w:rPr>
+          <w:t>[10]</w:t>
+        </w:r>
+      </w:ins>
+      <w:del w:id="68" w:author="Brian E Carpenter" w:date="2021-05-29T09:09:59Z">
+        <w:r>
+          <w:rPr>
+            <w:rFonts w:ascii="Times New Roman" w:hAnsi="Times New Roman"/>
+            <w:sz w:val="24"/>
+            <w:szCs w:val="24"/>
+            <w:vertAlign w:val="superscript"/>
+          </w:rPr>
+          <w:delText>the Bootstrap of Remote Key Infrastructures</w:delText>
         </w:r>
       </w:del>
       <w:r>
@@ -1120,8 +1748,128 @@
           <w:sz w:val="24"/>
           <w:szCs w:val="24"/>
         </w:rPr>
-        <w:t>. But the registrar needs to prove that it ‘owns’ the ANI device. To do that, the registrar communicates (for example over the Internet) with the MASA of the vendor of that device. That MASA has the information that this pledge is actually owned by this registrar’s network and returns a security voucher back to the pledge, such that the pledge may now trust the registrar. It will therefore accept an ANI certificate from the registrar. This process runs completely automat</w:t>
-      </w:r>
+        <w:t xml:space="preserve"> (BRSKI</w:t>
+      </w:r>
+      <w:ins w:id="69" w:author="Brian E Carpenter" w:date="2021-05-29T09:09:19Z">
+        <w:r>
+          <w:rPr>
+            <w:rFonts w:ascii="Times New Roman" w:hAnsi="Times New Roman"/>
+            <w:sz w:val="24"/>
+            <w:szCs w:val="24"/>
+          </w:rPr>
+          <w:t>, pronounced “Brewski”</w:t>
+        </w:r>
+      </w:ins>
+      <w:r>
+        <w:rPr>
+          <w:rFonts w:ascii="Times New Roman" w:hAnsi="Times New Roman"/>
+          <w:sz w:val="24"/>
+          <w:szCs w:val="24"/>
+        </w:rPr>
+        <w:t>)</w:t>
+      </w:r>
+      <w:del w:id="70" w:author="Brian E Carpenter" w:date="2021-05-29T09:10:41Z">
+        <w:r>
+          <w:rPr>
+            <w:rFonts w:ascii="Times New Roman" w:hAnsi="Times New Roman"/>
+            <w:sz w:val="24"/>
+            <w:szCs w:val="24"/>
+          </w:rPr>
+          <w:delText xml:space="preserve"> part of ANI</w:delText>
+        </w:r>
+      </w:del>
+      <w:r>
+        <w:rPr>
+          <w:rFonts w:ascii="Times New Roman" w:hAnsi="Times New Roman"/>
+          <w:sz w:val="24"/>
+          <w:szCs w:val="24"/>
+        </w:rPr>
+        <w:t>.</w:t>
+      </w:r>
+    </w:p>
+    <w:p>
+      <w:pPr>
+        <w:pStyle w:val="TextBody"/>
+        <w:rPr/>
+      </w:pPr>
+      <w:r>
+        <w:rPr>
+          <w:rFonts w:ascii="Times New Roman" w:hAnsi="Times New Roman"/>
+          <w:sz w:val="24"/>
+          <w:szCs w:val="24"/>
+        </w:rPr>
+        <w:t>Once a new device is enrolled with an ANI certificate</w:t>
+      </w:r>
+      <w:ins w:id="71" w:author="Brian E Carpenter" w:date="2021-05-29T10:04:15Z">
+        <w:r>
+          <w:rPr>
+            <w:rFonts w:ascii="Times New Roman" w:hAnsi="Times New Roman"/>
+            <w:sz w:val="24"/>
+            <w:szCs w:val="24"/>
+          </w:rPr>
+          <w:t>,</w:t>
+        </w:r>
+      </w:ins>
+      <w:r>
+        <w:rPr>
+          <w:rFonts w:ascii="Times New Roman" w:hAnsi="Times New Roman"/>
+          <w:sz w:val="24"/>
+          <w:szCs w:val="24"/>
+        </w:rPr>
+        <w:t xml:space="preserve"> it begins to establish </w:t>
+      </w:r>
+      <w:del w:id="72" w:author="Brian E Carpenter" w:date="2021-05-28T16:10:48Z">
+        <w:r>
+          <w:rPr>
+            <w:rFonts w:ascii="Times New Roman" w:hAnsi="Times New Roman"/>
+            <w:sz w:val="24"/>
+            <w:szCs w:val="24"/>
+          </w:rPr>
+          <w:delText xml:space="preserve"> </w:delText>
+        </w:r>
+      </w:del>
+      <w:r>
+        <w:rPr>
+          <w:rFonts w:ascii="Times New Roman" w:hAnsi="Times New Roman"/>
+          <w:sz w:val="24"/>
+          <w:szCs w:val="24"/>
+        </w:rPr>
+        <w:t>a</w:t>
+      </w:r>
+      <w:ins w:id="73" w:author="Brian E Carpenter" w:date="2021-05-28T16:10:42Z">
+        <w:r>
+          <w:rPr>
+            <w:rFonts w:ascii="Times New Roman" w:hAnsi="Times New Roman"/>
+            <w:sz w:val="24"/>
+            <w:szCs w:val="24"/>
+          </w:rPr>
+          <w:t xml:space="preserve"> secure</w:t>
+        </w:r>
+      </w:ins>
+      <w:del w:id="74" w:author="Brian E Carpenter" w:date="2021-05-28T16:10:42Z">
+        <w:r>
+          <w:rPr>
+            <w:rFonts w:ascii="Times New Roman" w:hAnsi="Times New Roman"/>
+            <w:sz w:val="24"/>
+            <w:szCs w:val="24"/>
+          </w:rPr>
+          <w:delText>n</w:delText>
+        </w:r>
+      </w:del>
+      <w:r>
+        <w:rPr>
+          <w:rFonts w:ascii="Times New Roman" w:hAnsi="Times New Roman"/>
+          <w:sz w:val="24"/>
+          <w:szCs w:val="24"/>
+        </w:rPr>
+        <w:t xml:space="preserve"> Autonomic Control Plane (ACP) connection with all its neighbors, authenticated and authorized mutually by the  devices’ ANI certificates. This too happens without any further handholding or configuration.</w:t>
+      </w:r>
+    </w:p>
+    <w:p>
+      <w:pPr>
+        <w:pStyle w:val="TextBody"/>
+        <w:rPr/>
+      </w:pPr>
       <w:r>
         <w:rPr>
           <w:rFonts w:eastAsia="Times New Roman" w:cs="Times New Roman" w:ascii="Times New Roman" w:hAnsi="Times New Roman"/>
@@ -1131,96 +1879,16 @@
           <w:szCs w:val="24"/>
           <w:lang w:val="en-US" w:eastAsia="en-US" w:bidi="ar-SA"/>
         </w:rPr>
-        <w:t>ically</w:t>
-      </w:r>
-      <w:r>
-        <w:rPr>
-          <w:rFonts w:ascii="Times New Roman" w:hAnsi="Times New Roman"/>
-          <w:sz w:val="24"/>
-          <w:szCs w:val="24"/>
-        </w:rPr>
-        <w:t xml:space="preserve"> without any further handholding or configuration. It is known as the Bootstrap of Remote Key Infrastructures (BRSKI) part of ANI.</w:t>
-      </w:r>
-    </w:p>
-    <w:p>
-      <w:pPr>
-        <w:pStyle w:val="TextBody"/>
-        <w:rPr/>
-      </w:pPr>
-      <w:r>
-        <w:rPr>
-          <w:rFonts w:ascii="Times New Roman" w:hAnsi="Times New Roman"/>
-          <w:sz w:val="24"/>
-          <w:szCs w:val="24"/>
-        </w:rPr>
-        <w:t xml:space="preserve">Once a new device is enrolled with an ANI certificate it begins to establish </w:t>
-      </w:r>
-      <w:del w:id="12" w:author="Brian E Carpenter" w:date="2021-05-28T16:10:48Z">
-        <w:r>
-          <w:rPr>
-            <w:rFonts w:ascii="Times New Roman" w:hAnsi="Times New Roman"/>
-            <w:sz w:val="24"/>
-            <w:szCs w:val="24"/>
-          </w:rPr>
-          <w:delText xml:space="preserve"> </w:delText>
-        </w:r>
-      </w:del>
-      <w:r>
-        <w:rPr>
-          <w:rFonts w:ascii="Times New Roman" w:hAnsi="Times New Roman"/>
-          <w:sz w:val="24"/>
-          <w:szCs w:val="24"/>
-        </w:rPr>
-        <w:t>a</w:t>
-      </w:r>
-      <w:ins w:id="13" w:author="Brian E Carpenter" w:date="2021-05-28T16:10:42Z">
-        <w:r>
-          <w:rPr>
-            <w:rFonts w:ascii="Times New Roman" w:hAnsi="Times New Roman"/>
-            <w:sz w:val="24"/>
-            <w:szCs w:val="24"/>
-          </w:rPr>
-          <w:t xml:space="preserve"> </w:t>
-        </w:r>
-      </w:ins>
-      <w:ins w:id="14" w:author="Brian E Carpenter" w:date="2021-05-28T16:10:42Z">
-        <w:r>
-          <w:rPr>
-            <w:rFonts w:ascii="Times New Roman" w:hAnsi="Times New Roman"/>
-            <w:sz w:val="24"/>
-            <w:szCs w:val="24"/>
-          </w:rPr>
-          <w:t>secure</w:t>
-        </w:r>
-      </w:ins>
-      <w:del w:id="15" w:author="Brian E Carpenter" w:date="2021-05-28T16:10:42Z">
-        <w:r>
-          <w:rPr>
-            <w:rFonts w:ascii="Times New Roman" w:hAnsi="Times New Roman"/>
-            <w:sz w:val="24"/>
-            <w:szCs w:val="24"/>
-          </w:rPr>
-          <w:delText>n</w:delText>
-        </w:r>
-      </w:del>
-      <w:r>
-        <w:rPr>
-          <w:rFonts w:ascii="Times New Roman" w:hAnsi="Times New Roman"/>
-          <w:sz w:val="24"/>
-          <w:szCs w:val="24"/>
-        </w:rPr>
-        <w:t xml:space="preserve"> Autonomic Control Plane (ACP) connection with all its neighbors, authenticated and authorized mutually by the  devices’ ANI certificates. This too happens without any further handholding or configuration.</w:t>
-      </w:r>
-    </w:p>
-    <w:p>
-      <w:pPr>
-        <w:pStyle w:val="TextBody"/>
-        <w:rPr>
-          <w:rFonts w:ascii="Times New Roman" w:hAnsi="Times New Roman"/>
-          <w:sz w:val="24"/>
-          <w:szCs w:val="24"/>
-        </w:rPr>
-      </w:pPr>
+        <w:t>Assume</w:t>
+      </w:r>
+      <w:r>
+        <w:rPr>
+          <w:rFonts w:ascii="Times New Roman" w:hAnsi="Times New Roman"/>
+          <w:sz w:val="24"/>
+          <w:szCs w:val="24"/>
+        </w:rPr>
+        <w:t xml:space="preserve"> all devices were physically connected to each other as shown in </w:t>
+      </w:r>
       <w:r>
         <w:rPr>
           <w:rFonts w:eastAsia="Times New Roman" w:cs="Times New Roman" w:ascii="Times New Roman" w:hAnsi="Times New Roman"/>
@@ -1230,15 +1898,33 @@
           <w:szCs w:val="24"/>
           <w:lang w:val="en-US" w:eastAsia="en-US" w:bidi="ar-SA"/>
         </w:rPr>
-        <w:t>Assume</w:t>
-      </w:r>
-      <w:r>
-        <w:rPr>
-          <w:rFonts w:ascii="Times New Roman" w:hAnsi="Times New Roman"/>
-          <w:sz w:val="24"/>
-          <w:szCs w:val="24"/>
-        </w:rPr>
-        <w:t xml:space="preserve"> all devices were physically connected to each other as shown in </w:t>
+        <w:t>Figure2</w:t>
+      </w:r>
+      <w:r>
+        <w:rPr>
+          <w:rFonts w:ascii="Times New Roman" w:hAnsi="Times New Roman"/>
+          <w:sz w:val="24"/>
+          <w:szCs w:val="24"/>
+        </w:rPr>
+        <w:t xml:space="preserve">  and the ANI registrar is connected last (after it was configured). Within minutes, all the devices will have run through B</w:t>
+      </w:r>
+      <w:ins w:id="75" w:author="Brian E Carpenter" w:date="2021-05-29T09:06:44Z">
+        <w:r>
+          <w:rPr>
+            <w:rFonts w:ascii="Times New Roman" w:hAnsi="Times New Roman"/>
+            <w:sz w:val="24"/>
+            <w:szCs w:val="24"/>
+          </w:rPr>
+          <w:t>R</w:t>
+        </w:r>
+      </w:ins>
+      <w:r>
+        <w:rPr>
+          <w:rFonts w:ascii="Times New Roman" w:hAnsi="Times New Roman"/>
+          <w:sz w:val="24"/>
+          <w:szCs w:val="24"/>
+        </w:rPr>
+        <w:t xml:space="preserve">SKI, and set up the ACP. </w:t>
       </w:r>
       <w:r>
         <w:rPr>
@@ -1249,15 +1935,63 @@
           <w:szCs w:val="24"/>
           <w:lang w:val="en-US" w:eastAsia="en-US" w:bidi="ar-SA"/>
         </w:rPr>
-        <w:t>Figure2</w:t>
-      </w:r>
-      <w:r>
-        <w:rPr>
-          <w:rFonts w:ascii="Times New Roman" w:hAnsi="Times New Roman"/>
-          <w:sz w:val="24"/>
-          <w:szCs w:val="24"/>
-        </w:rPr>
-        <w:t xml:space="preserve">  and the ANI registrar is connected last (after it was configured). Within minutes, all the devices will have run through BSKI, and set up the ACP. </w:t>
+        <w:t>As a</w:t>
+      </w:r>
+      <w:r>
+        <w:rPr>
+          <w:rFonts w:ascii="Times New Roman" w:hAnsi="Times New Roman"/>
+          <w:sz w:val="24"/>
+          <w:szCs w:val="24"/>
+        </w:rPr>
+        <w:t xml:space="preserve"> </w:t>
+      </w:r>
+      <w:del w:id="76" w:author="Brian E Carpenter" w:date="2021-05-29T09:07:04Z">
+        <w:r>
+          <w:rPr>
+            <w:rFonts w:ascii="Times New Roman" w:hAnsi="Times New Roman"/>
+            <w:sz w:val="24"/>
+            <w:szCs w:val="24"/>
+          </w:rPr>
+          <w:delText xml:space="preserve"> </w:delText>
+        </w:r>
+      </w:del>
+      <w:r>
+        <w:rPr>
+          <w:rFonts w:ascii="Times New Roman" w:hAnsi="Times New Roman"/>
+          <w:sz w:val="24"/>
+          <w:szCs w:val="24"/>
+        </w:rPr>
+        <w:t>result, the network operator now has</w:t>
+      </w:r>
+      <w:ins w:id="77" w:author="Brian E Carpenter" w:date="2021-05-28T16:08:34Z">
+        <w:r>
+          <w:rPr>
+            <w:rFonts w:ascii="Times New Roman" w:hAnsi="Times New Roman"/>
+            <w:sz w:val="24"/>
+            <w:szCs w:val="24"/>
+          </w:rPr>
+          <w:t xml:space="preserve"> secure</w:t>
+        </w:r>
+      </w:ins>
+      <w:r>
+        <w:rPr>
+          <w:rFonts w:ascii="Times New Roman" w:hAnsi="Times New Roman"/>
+          <w:sz w:val="24"/>
+          <w:szCs w:val="24"/>
+        </w:rPr>
+        <w:t xml:space="preserve"> IP</w:t>
+      </w:r>
+      <w:r>
+        <w:rPr/>
+        <w:commentReference w:id="6"/>
+      </w:r>
+      <w:r>
+        <w:rPr>
+          <w:rFonts w:ascii="Times New Roman" w:hAnsi="Times New Roman"/>
+          <w:sz w:val="24"/>
+          <w:szCs w:val="24"/>
+        </w:rPr>
+        <w:t xml:space="preserve"> connectivity over the ACP from their management laptop and SDN controller to all ANI devices and can configure them manually or through SDN automation using this connectivity. Each ANI device has a permanent and private IP address within the ANI that does not change, even </w:t>
       </w:r>
       <w:r>
         <w:rPr>
@@ -1268,55 +2002,33 @@
           <w:szCs w:val="24"/>
           <w:lang w:val="en-US" w:eastAsia="en-US" w:bidi="ar-SA"/>
         </w:rPr>
-        <w:t>As a</w:t>
-      </w:r>
-      <w:r>
-        <w:rPr>
-          <w:rFonts w:ascii="Times New Roman" w:hAnsi="Times New Roman"/>
-          <w:sz w:val="24"/>
-          <w:szCs w:val="24"/>
-        </w:rPr>
-        <w:t xml:space="preserve">  result, the network operator now has</w:t>
-      </w:r>
-      <w:ins w:id="16" w:author="Brian E Carpenter" w:date="2021-05-28T16:08:34Z">
-        <w:r>
-          <w:rPr>
-            <w:rFonts w:ascii="Times New Roman" w:hAnsi="Times New Roman"/>
-            <w:sz w:val="24"/>
-            <w:szCs w:val="24"/>
-          </w:rPr>
-          <w:t xml:space="preserve"> </w:t>
-        </w:r>
-      </w:ins>
-      <w:ins w:id="17" w:author="Brian E Carpenter" w:date="2021-05-28T16:08:34Z">
-        <w:r>
-          <w:rPr>
-            <w:rFonts w:ascii="Times New Roman" w:hAnsi="Times New Roman"/>
-            <w:sz w:val="24"/>
-            <w:szCs w:val="24"/>
-          </w:rPr>
-          <w:t>secure</w:t>
-        </w:r>
-      </w:ins>
-      <w:r>
-        <w:rPr>
-          <w:rFonts w:ascii="Times New Roman" w:hAnsi="Times New Roman"/>
-          <w:sz w:val="24"/>
-          <w:szCs w:val="24"/>
-        </w:rPr>
-        <w:t xml:space="preserve"> IP</w:t>
-      </w:r>
-      <w:r>
-        <w:rPr/>
-        <w:commentReference w:id="5"/>
-      </w:r>
-      <w:r>
-        <w:rPr>
-          <w:rFonts w:ascii="Times New Roman" w:hAnsi="Times New Roman"/>
-          <w:sz w:val="24"/>
-          <w:szCs w:val="24"/>
-        </w:rPr>
-        <w:t xml:space="preserve"> connectivity over the ACP from their management laptop and SDN controller to all ANI devices and can configure them manually or through SDN automation using this connectivity. Each ANI device has a permanent and private IP address within the ANI that does not change, even </w:t>
+        <w:t>if</w:t>
+      </w:r>
+      <w:r>
+        <w:rPr>
+          <w:rFonts w:ascii="Times New Roman" w:hAnsi="Times New Roman"/>
+          <w:sz w:val="24"/>
+          <w:szCs w:val="24"/>
+        </w:rPr>
+        <w:t xml:space="preserve"> the device is physically moved in the network.</w:t>
+      </w:r>
+    </w:p>
+    <w:p>
+      <w:pPr>
+        <w:pStyle w:val="TextBody"/>
+        <w:rPr>
+          <w:rFonts w:ascii="Times New Roman" w:hAnsi="Times New Roman"/>
+          <w:sz w:val="24"/>
+          <w:szCs w:val="24"/>
+        </w:rPr>
+      </w:pPr>
+      <w:r>
+        <w:rPr>
+          <w:rFonts w:ascii="Times New Roman" w:hAnsi="Times New Roman"/>
+          <w:sz w:val="24"/>
+          <w:szCs w:val="24"/>
+        </w:rPr>
+        <w:t xml:space="preserve">But wait! How is this different from 30 year old </w:t>
       </w:r>
       <w:r>
         <w:rPr>
@@ -1327,33 +2039,15 @@
           <w:szCs w:val="24"/>
           <w:lang w:val="en-US" w:eastAsia="en-US" w:bidi="ar-SA"/>
         </w:rPr>
-        <w:t>if</w:t>
-      </w:r>
-      <w:r>
-        <w:rPr>
-          <w:rFonts w:ascii="Times New Roman" w:hAnsi="Times New Roman"/>
-          <w:sz w:val="24"/>
-          <w:szCs w:val="24"/>
-        </w:rPr>
-        <w:t xml:space="preserve"> the device is physically moved in the network.</w:t>
-      </w:r>
-    </w:p>
-    <w:p>
-      <w:pPr>
-        <w:pStyle w:val="TextBody"/>
-        <w:rPr>
-          <w:rFonts w:ascii="Times New Roman" w:hAnsi="Times New Roman"/>
-          <w:sz w:val="24"/>
-          <w:szCs w:val="24"/>
-        </w:rPr>
-      </w:pPr>
-      <w:r>
-        <w:rPr>
-          <w:rFonts w:ascii="Times New Roman" w:hAnsi="Times New Roman"/>
-          <w:sz w:val="24"/>
-          <w:szCs w:val="24"/>
-        </w:rPr>
-        <w:t xml:space="preserve">But wait! How is this different from 30 year old </w:t>
+        <w:t>E</w:t>
+      </w:r>
+      <w:r>
+        <w:rPr>
+          <w:rFonts w:ascii="Times New Roman" w:hAnsi="Times New Roman"/>
+          <w:sz w:val="24"/>
+          <w:szCs w:val="24"/>
+        </w:rPr>
+        <w:t xml:space="preserve">thernet technology? Surely one can simply buy a set of inexpensive </w:t>
       </w:r>
       <w:r>
         <w:rPr>
@@ -1372,7 +2066,25 @@
           <w:sz w:val="24"/>
           <w:szCs w:val="24"/>
         </w:rPr>
-        <w:t xml:space="preserve">thernet technology? Surely one can simply buy a set of inexpensive </w:t>
+        <w:t>thernet switches, interconnect them, attach a configuration system at one point and have achieved the same thing?</w:t>
+      </w:r>
+    </w:p>
+    <w:p>
+      <w:pPr>
+        <w:pStyle w:val="TextBody"/>
+        <w:rPr>
+          <w:rFonts w:ascii="Times New Roman" w:hAnsi="Times New Roman"/>
+          <w:sz w:val="24"/>
+          <w:szCs w:val="24"/>
+        </w:rPr>
+      </w:pPr>
+      <w:r>
+        <w:rPr>
+          <w:rFonts w:ascii="Times New Roman" w:hAnsi="Times New Roman"/>
+          <w:sz w:val="24"/>
+          <w:szCs w:val="24"/>
+        </w:rPr>
+        <w:t xml:space="preserve">Indeed, the simplicity of operating </w:t>
       </w:r>
       <w:r>
         <w:rPr>
@@ -1391,26 +2103,18 @@
           <w:sz w:val="24"/>
           <w:szCs w:val="24"/>
         </w:rPr>
-        <w:t>thernet switches, interconnect them, attach a configuration system at one point and have achieved the same thing?</w:t>
-      </w:r>
-    </w:p>
-    <w:p>
-      <w:pPr>
-        <w:pStyle w:val="TextBody"/>
-        <w:rPr>
-          <w:rFonts w:ascii="Times New Roman" w:hAnsi="Times New Roman"/>
-          <w:sz w:val="24"/>
-          <w:szCs w:val="24"/>
-        </w:rPr>
-      </w:pPr>
-      <w:r>
-        <w:rPr>
-          <w:rFonts w:ascii="Times New Roman" w:hAnsi="Times New Roman"/>
-          <w:sz w:val="24"/>
-          <w:szCs w:val="24"/>
-        </w:rPr>
-        <w:t xml:space="preserve">Indeed, the simplicity of operating </w:t>
-      </w:r>
+        <w:t xml:space="preserve">thernet networks </w:t>
+      </w:r>
+      <w:ins w:id="78" w:author="Brian E Carpenter" w:date="2021-05-28T16:11:48Z">
+        <w:r>
+          <w:rPr>
+            <w:rFonts w:ascii="Times New Roman" w:hAnsi="Times New Roman"/>
+            <w:sz w:val="24"/>
+            <w:szCs w:val="24"/>
+          </w:rPr>
+          <w:t xml:space="preserve">was </w:t>
+        </w:r>
+      </w:ins>
       <w:r>
         <w:rPr>
           <w:rFonts w:eastAsia="Times New Roman" w:cs="Times New Roman" w:ascii="Times New Roman" w:hAnsi="Times New Roman"/>
@@ -1420,26 +2124,16 @@
           <w:szCs w:val="24"/>
           <w:lang w:val="en-US" w:eastAsia="en-US" w:bidi="ar-SA"/>
         </w:rPr>
-        <w:t>E</w:t>
-      </w:r>
-      <w:r>
-        <w:rPr>
-          <w:rFonts w:ascii="Times New Roman" w:hAnsi="Times New Roman"/>
-          <w:sz w:val="24"/>
-          <w:szCs w:val="24"/>
-        </w:rPr>
-        <w:t xml:space="preserve">thernet networks </w:t>
-      </w:r>
-      <w:ins w:id="18" w:author="Brian E Carpenter" w:date="2021-05-28T16:11:48Z">
-        <w:r>
-          <w:rPr>
-            <w:rFonts w:ascii="Times New Roman" w:hAnsi="Times New Roman"/>
-            <w:sz w:val="24"/>
-            <w:szCs w:val="24"/>
-          </w:rPr>
-          <w:t xml:space="preserve">was </w:t>
-        </w:r>
-      </w:ins>
+        <w:t>an</w:t>
+      </w:r>
+      <w:r>
+        <w:rPr>
+          <w:rFonts w:ascii="Times New Roman" w:hAnsi="Times New Roman"/>
+          <w:sz w:val="24"/>
+          <w:szCs w:val="24"/>
+        </w:rPr>
+        <w:t xml:space="preserve"> inspiration for the ANI, but beyond that, the ANI is fundamentally different. The ANI is </w:t>
+      </w:r>
       <w:r>
         <w:rPr>
           <w:rFonts w:eastAsia="Times New Roman" w:cs="Times New Roman" w:ascii="Times New Roman" w:hAnsi="Times New Roman"/>
@@ -1449,15 +2143,15 @@
           <w:szCs w:val="24"/>
           <w:lang w:val="en-US" w:eastAsia="en-US" w:bidi="ar-SA"/>
         </w:rPr>
-        <w:t>an</w:t>
-      </w:r>
-      <w:r>
-        <w:rPr>
-          <w:rFonts w:ascii="Times New Roman" w:hAnsi="Times New Roman"/>
-          <w:sz w:val="24"/>
-          <w:szCs w:val="24"/>
-        </w:rPr>
-        <w:t xml:space="preserve"> inspiration for the ANI, but beyond that, the ANI is fundamentally different. The ANI is </w:t>
+        <w:t>above</w:t>
+      </w:r>
+      <w:r>
+        <w:rPr>
+          <w:rFonts w:ascii="Times New Roman" w:hAnsi="Times New Roman"/>
+          <w:sz w:val="24"/>
+          <w:szCs w:val="24"/>
+        </w:rPr>
+        <w:t xml:space="preserve"> all secure, whereas the default behavior of </w:t>
       </w:r>
       <w:r>
         <w:rPr>
@@ -1468,15 +2162,15 @@
           <w:szCs w:val="24"/>
           <w:lang w:val="en-US" w:eastAsia="en-US" w:bidi="ar-SA"/>
         </w:rPr>
-        <w:t>above</w:t>
-      </w:r>
-      <w:r>
-        <w:rPr>
-          <w:rFonts w:ascii="Times New Roman" w:hAnsi="Times New Roman"/>
-          <w:sz w:val="24"/>
-          <w:szCs w:val="24"/>
-        </w:rPr>
-        <w:t xml:space="preserve"> all secure, whereas the default behavior of </w:t>
+        <w:t>traditional</w:t>
+      </w:r>
+      <w:r>
+        <w:rPr>
+          <w:rFonts w:ascii="Times New Roman" w:hAnsi="Times New Roman"/>
+          <w:sz w:val="24"/>
+          <w:szCs w:val="24"/>
+        </w:rPr>
+        <w:t xml:space="preserve"> switches is not. An ANI device can only </w:t>
       </w:r>
       <w:r>
         <w:rPr>
@@ -1487,15 +2181,15 @@
           <w:szCs w:val="24"/>
           <w:lang w:val="en-US" w:eastAsia="en-US" w:bidi="ar-SA"/>
         </w:rPr>
-        <w:t>traditional</w:t>
-      </w:r>
-      <w:r>
-        <w:rPr>
-          <w:rFonts w:ascii="Times New Roman" w:hAnsi="Times New Roman"/>
-          <w:sz w:val="24"/>
-          <w:szCs w:val="24"/>
-        </w:rPr>
-        <w:t xml:space="preserve"> switches is not. An ANI device can only </w:t>
+        <w:t>join</w:t>
+      </w:r>
+      <w:r>
+        <w:rPr>
+          <w:rFonts w:ascii="Times New Roman" w:hAnsi="Times New Roman"/>
+          <w:sz w:val="24"/>
+          <w:szCs w:val="24"/>
+        </w:rPr>
+        <w:t xml:space="preserve"> the ANI </w:t>
       </w:r>
       <w:r>
         <w:rPr>
@@ -1506,15 +2200,15 @@
           <w:szCs w:val="24"/>
           <w:lang w:val="en-US" w:eastAsia="en-US" w:bidi="ar-SA"/>
         </w:rPr>
-        <w:t>join</w:t>
-      </w:r>
-      <w:r>
-        <w:rPr>
-          <w:rFonts w:ascii="Times New Roman" w:hAnsi="Times New Roman"/>
-          <w:sz w:val="24"/>
-          <w:szCs w:val="24"/>
-        </w:rPr>
-        <w:t xml:space="preserve"> the ANI </w:t>
+        <w:t>if</w:t>
+      </w:r>
+      <w:r>
+        <w:rPr>
+          <w:rFonts w:ascii="Times New Roman" w:hAnsi="Times New Roman"/>
+          <w:sz w:val="24"/>
+          <w:szCs w:val="24"/>
+        </w:rPr>
+        <w:t xml:space="preserve"> it is actually owned by the operator, as </w:t>
       </w:r>
       <w:r>
         <w:rPr>
@@ -1525,15 +2219,15 @@
           <w:szCs w:val="24"/>
           <w:lang w:val="en-US" w:eastAsia="en-US" w:bidi="ar-SA"/>
         </w:rPr>
-        <w:t>if</w:t>
-      </w:r>
-      <w:r>
-        <w:rPr>
-          <w:rFonts w:ascii="Times New Roman" w:hAnsi="Times New Roman"/>
-          <w:sz w:val="24"/>
-          <w:szCs w:val="24"/>
-        </w:rPr>
-        <w:t xml:space="preserve"> it is actually owned by the operator, as </w:t>
+        <w:t>certified</w:t>
+      </w:r>
+      <w:r>
+        <w:rPr>
+          <w:rFonts w:ascii="Times New Roman" w:hAnsi="Times New Roman"/>
+          <w:sz w:val="24"/>
+          <w:szCs w:val="24"/>
+        </w:rPr>
+        <w:t xml:space="preserve"> by </w:t>
       </w:r>
       <w:r>
         <w:rPr>
@@ -1544,15 +2238,15 @@
           <w:szCs w:val="24"/>
           <w:lang w:val="en-US" w:eastAsia="en-US" w:bidi="ar-SA"/>
         </w:rPr>
-        <w:t>certified</w:t>
-      </w:r>
-      <w:r>
-        <w:rPr>
-          <w:rFonts w:ascii="Times New Roman" w:hAnsi="Times New Roman"/>
-          <w:sz w:val="24"/>
-          <w:szCs w:val="24"/>
-        </w:rPr>
-        <w:t xml:space="preserve"> by </w:t>
+        <w:t>its</w:t>
+      </w:r>
+      <w:r>
+        <w:rPr>
+          <w:rFonts w:ascii="Times New Roman" w:hAnsi="Times New Roman"/>
+          <w:sz w:val="24"/>
+          <w:szCs w:val="24"/>
+        </w:rPr>
+        <w:t xml:space="preserve"> manufacturer’s MASA, for example via sales records. This means that a stolen device cannot be activated for the ANI in another network. It also means that a device not belonging to this network operator (4.1) cannot be </w:t>
       </w:r>
       <w:r>
         <w:rPr>
@@ -1563,15 +2257,284 @@
           <w:szCs w:val="24"/>
           <w:lang w:val="en-US" w:eastAsia="en-US" w:bidi="ar-SA"/>
         </w:rPr>
-        <w:t>its</w:t>
-      </w:r>
-      <w:r>
-        <w:rPr>
-          <w:rFonts w:ascii="Times New Roman" w:hAnsi="Times New Roman"/>
-          <w:sz w:val="24"/>
-          <w:szCs w:val="24"/>
-        </w:rPr>
-        <w:t xml:space="preserve"> manufacturer’s MASA, for example via sales records. This means that a stolen device cannot be activated for the ANI in another network. It also means that a device not belonging to this network operator (4.1) cannot be </w:t>
+        <w:t>enrolled in</w:t>
+      </w:r>
+      <w:r>
+        <w:rPr>
+          <w:rFonts w:ascii="Times New Roman" w:hAnsi="Times New Roman"/>
+          <w:sz w:val="24"/>
+          <w:szCs w:val="24"/>
+        </w:rPr>
+        <w:t xml:space="preserve"> an ANI network to launch an attack.</w:t>
+      </w:r>
+    </w:p>
+    <w:p>
+      <w:pPr>
+        <w:pStyle w:val="TextBody"/>
+        <w:rPr/>
+      </w:pPr>
+      <w:r>
+        <w:rPr>
+          <w:rFonts w:ascii="Times New Roman" w:hAnsi="Times New Roman"/>
+          <w:sz w:val="24"/>
+          <w:szCs w:val="24"/>
+        </w:rPr>
+        <w:t>All ACP traffic is hop-by-</w:t>
+      </w:r>
+      <w:ins w:id="79" w:author="Brian E Carpenter" w:date="2021-05-28T16:12:37Z">
+        <w:r>
+          <w:rPr>
+            <w:rFonts w:ascii="Times New Roman" w:hAnsi="Times New Roman"/>
+            <w:sz w:val="24"/>
+            <w:szCs w:val="24"/>
+          </w:rPr>
+          <w:t xml:space="preserve">hop </w:t>
+        </w:r>
+      </w:ins>
+      <w:r>
+        <w:rPr>
+          <w:rFonts w:ascii="Times New Roman" w:hAnsi="Times New Roman"/>
+          <w:sz w:val="24"/>
+          <w:szCs w:val="24"/>
+        </w:rPr>
+        <w:t>encrypted, therefore also all management traffic that uses the ACP</w:t>
+      </w:r>
+      <w:ins w:id="80" w:author="Brian E Carpenter" w:date="2021-05-28T16:13:19Z">
+        <w:r>
+          <w:rPr>
+            <w:rFonts w:ascii="Times New Roman" w:hAnsi="Times New Roman"/>
+            <w:sz w:val="24"/>
+            <w:szCs w:val="24"/>
+          </w:rPr>
+          <w:t>,</w:t>
+        </w:r>
+      </w:ins>
+      <w:r>
+        <w:rPr>
+          <w:rFonts w:ascii="Times New Roman" w:hAnsi="Times New Roman"/>
+          <w:sz w:val="24"/>
+          <w:szCs w:val="24"/>
+        </w:rPr>
+        <w:t xml:space="preserve"> including any legacy</w:t>
+      </w:r>
+      <w:del w:id="81" w:author="Brian E Carpenter" w:date="2021-05-28T16:13:06Z">
+        <w:r>
+          <w:rPr>
+            <w:rFonts w:ascii="Times New Roman" w:hAnsi="Times New Roman"/>
+            <w:sz w:val="24"/>
+            <w:szCs w:val="24"/>
+          </w:rPr>
+          <w:delText>, not end-to-end</w:delText>
+        </w:r>
+      </w:del>
+      <w:r>
+        <w:rPr>
+          <w:rFonts w:ascii="Times New Roman" w:hAnsi="Times New Roman"/>
+          <w:sz w:val="24"/>
+          <w:szCs w:val="24"/>
+        </w:rPr>
+        <w:t xml:space="preserve"> </w:t>
+      </w:r>
+      <w:ins w:id="82" w:author="Brian E Carpenter" w:date="2021-05-28T16:13:08Z">
+        <w:r>
+          <w:rPr>
+            <w:rFonts w:ascii="Times New Roman" w:hAnsi="Times New Roman"/>
+            <w:sz w:val="24"/>
+            <w:szCs w:val="24"/>
+          </w:rPr>
+          <w:t>un</w:t>
+        </w:r>
+      </w:ins>
+      <w:r>
+        <w:rPr>
+          <w:rFonts w:ascii="Times New Roman" w:hAnsi="Times New Roman"/>
+          <w:sz w:val="24"/>
+          <w:szCs w:val="24"/>
+        </w:rPr>
+        <w:t>encrypted management protocol</w:t>
+      </w:r>
+      <w:ins w:id="83" w:author="Brian E Carpenter" w:date="2021-05-28T16:13:16Z">
+        <w:r>
+          <w:rPr>
+            <w:rFonts w:ascii="Times New Roman" w:hAnsi="Times New Roman"/>
+            <w:sz w:val="24"/>
+            <w:szCs w:val="24"/>
+          </w:rPr>
+          <w:t>,</w:t>
+        </w:r>
+      </w:ins>
+      <w:r>
+        <w:rPr>
+          <w:rFonts w:ascii="Times New Roman" w:hAnsi="Times New Roman"/>
+          <w:sz w:val="24"/>
+          <w:szCs w:val="24"/>
+        </w:rPr>
+        <w:t xml:space="preserve"> cannot be snooped or spoofed by an attacker (4.2). </w:t>
+      </w:r>
+    </w:p>
+    <w:p>
+      <w:pPr>
+        <w:pStyle w:val="TextBody"/>
+        <w:rPr/>
+      </w:pPr>
+      <w:r>
+        <w:rPr>
+          <w:rFonts w:ascii="Times New Roman" w:hAnsi="Times New Roman"/>
+          <w:sz w:val="24"/>
+          <w:szCs w:val="24"/>
+        </w:rPr>
+        <w:t xml:space="preserve">Last but not least, ANI devices even after having formed the ACP are still unconfigured, and ideally this means that they should behave like current unconfigured routers: There is nothing running that </w:t>
+      </w:r>
+      <w:ins w:id="84" w:author="Brian E Carpenter" w:date="2021-05-28T16:14:02Z">
+        <w:r>
+          <w:rPr>
+            <w:rFonts w:eastAsia="NSimSun" w:cs="Arial" w:ascii="Times New Roman" w:hAnsi="Times New Roman"/>
+            <w:color w:val="auto"/>
+            <w:kern w:val="2"/>
+            <w:sz w:val="24"/>
+            <w:szCs w:val="24"/>
+            <w:lang w:val="en-US" w:eastAsia="zh-CN" w:bidi="hi-IN"/>
+          </w:rPr>
+          <w:t>c</w:t>
+        </w:r>
+      </w:ins>
+      <w:del w:id="85" w:author="Brian E Carpenter" w:date="2021-05-28T16:14:02Z">
+        <w:r>
+          <w:rPr>
+            <w:rFonts w:eastAsia="NSimSun" w:cs="Arial" w:ascii="Times New Roman" w:hAnsi="Times New Roman"/>
+            <w:color w:val="auto"/>
+            <w:kern w:val="2"/>
+            <w:sz w:val="24"/>
+            <w:szCs w:val="24"/>
+            <w:lang w:val="en-US" w:eastAsia="zh-CN" w:bidi="hi-IN"/>
+          </w:rPr>
+          <w:delText>w</w:delText>
+        </w:r>
+      </w:del>
+      <w:r>
+        <w:rPr>
+          <w:rFonts w:ascii="Times New Roman" w:hAnsi="Times New Roman"/>
+          <w:sz w:val="24"/>
+          <w:szCs w:val="24"/>
+        </w:rPr>
+        <w:t>ould provide</w:t>
+      </w:r>
+      <w:del w:id="86" w:author="Brian E Carpenter" w:date="2021-05-28T16:13:59Z">
+        <w:r>
+          <w:rPr>
+            <w:rFonts w:ascii="Times New Roman" w:hAnsi="Times New Roman"/>
+            <w:sz w:val="24"/>
+            <w:szCs w:val="24"/>
+          </w:rPr>
+          <w:delText xml:space="preserve"> likely</w:delText>
+        </w:r>
+      </w:del>
+      <w:r>
+        <w:rPr>
+          <w:rFonts w:ascii="Times New Roman" w:hAnsi="Times New Roman"/>
+          <w:sz w:val="24"/>
+          <w:szCs w:val="24"/>
+        </w:rPr>
+        <w:t xml:space="preserve"> undesirable network connectivity to any hosts that attach, like some </w:t>
+      </w:r>
+      <w:del w:id="87" w:author="Brian E Carpenter" w:date="2021-05-28T16:14:28Z">
+        <w:r>
+          <w:rPr>
+            <w:rFonts w:ascii="Times New Roman" w:hAnsi="Times New Roman"/>
+            <w:sz w:val="24"/>
+            <w:szCs w:val="24"/>
+          </w:rPr>
+          <w:delText>user or attacker</w:delText>
+        </w:r>
+      </w:del>
+      <w:ins w:id="88" w:author="Brian E Carpenter" w:date="2021-05-28T16:14:28Z">
+        <w:r>
+          <w:rPr>
+            <w:rFonts w:eastAsia="NSimSun" w:cs="Arial" w:ascii="Times New Roman" w:hAnsi="Times New Roman"/>
+            <w:color w:val="auto"/>
+            <w:kern w:val="2"/>
+            <w:sz w:val="24"/>
+            <w:szCs w:val="24"/>
+            <w:lang w:val="en-US" w:eastAsia="zh-CN" w:bidi="hi-IN"/>
+          </w:rPr>
+          <w:t>insecure or malicious</w:t>
+        </w:r>
+      </w:ins>
+      <w:r>
+        <w:rPr>
+          <w:rFonts w:ascii="Times New Roman" w:hAnsi="Times New Roman"/>
+          <w:sz w:val="24"/>
+          <w:szCs w:val="24"/>
+        </w:rPr>
+        <w:t xml:space="preserve"> </w:t>
+      </w:r>
+      <w:ins w:id="89" w:author="Brian E Carpenter" w:date="2021-05-28T16:15:02Z">
+        <w:r>
+          <w:rPr>
+            <w:rFonts w:eastAsia="NSimSun" w:cs="Arial" w:ascii="Times New Roman" w:hAnsi="Times New Roman"/>
+            <w:color w:val="auto"/>
+            <w:kern w:val="2"/>
+            <w:sz w:val="24"/>
+            <w:szCs w:val="24"/>
+            <w:lang w:val="en-US" w:eastAsia="zh-CN" w:bidi="hi-IN"/>
+          </w:rPr>
+          <w:t>laptop</w:t>
+        </w:r>
+      </w:ins>
+      <w:del w:id="90" w:author="Brian E Carpenter" w:date="2021-05-28T16:15:02Z">
+        <w:r>
+          <w:rPr>
+            <w:rFonts w:eastAsia="NSimSun" w:cs="Arial" w:ascii="Times New Roman" w:hAnsi="Times New Roman"/>
+            <w:color w:val="auto"/>
+            <w:kern w:val="2"/>
+            <w:sz w:val="24"/>
+            <w:szCs w:val="24"/>
+            <w:lang w:val="en-US" w:eastAsia="zh-CN" w:bidi="hi-IN"/>
+          </w:rPr>
+          <w:delText>notebook</w:delText>
+        </w:r>
+      </w:del>
+      <w:r>
+        <w:rPr>
+          <w:rFonts w:ascii="Times New Roman" w:hAnsi="Times New Roman"/>
+          <w:sz w:val="24"/>
+          <w:szCs w:val="24"/>
+        </w:rPr>
+        <w:t xml:space="preserve"> (4.3). Such an attached device would get no connectivity whatsoever. </w:t>
+      </w:r>
+      <w:ins w:id="91" w:author="Brian E Carpenter" w:date="2021-05-28T16:16:39Z">
+        <w:r>
+          <w:rPr>
+            <w:rFonts w:eastAsia="NSimSun" w:cs="Arial" w:ascii="Times New Roman" w:hAnsi="Times New Roman"/>
+            <w:color w:val="auto"/>
+            <w:kern w:val="2"/>
+            <w:sz w:val="24"/>
+            <w:szCs w:val="24"/>
+            <w:lang w:val="en-US" w:eastAsia="zh-CN" w:bidi="hi-IN"/>
+          </w:rPr>
+          <w:t>As a</w:t>
+        </w:r>
+      </w:ins>
+      <w:del w:id="92" w:author="Brian E Carpenter" w:date="2021-05-28T16:16:45Z">
+        <w:r>
+          <w:rPr>
+            <w:rFonts w:eastAsia="NSimSun" w:cs="Arial" w:ascii="Times New Roman" w:hAnsi="Times New Roman"/>
+            <w:color w:val="auto"/>
+            <w:kern w:val="2"/>
+            <w:sz w:val="24"/>
+            <w:szCs w:val="24"/>
+            <w:lang w:val="en-US" w:eastAsia="zh-CN" w:bidi="hi-IN"/>
+          </w:rPr>
+          <w:delText>In</w:delText>
+        </w:r>
+      </w:del>
+      <w:r>
+        <w:rPr>
+          <w:rFonts w:ascii="Times New Roman" w:hAnsi="Times New Roman"/>
+          <w:sz w:val="24"/>
+          <w:szCs w:val="24"/>
+        </w:rPr>
+        <w:t xml:space="preserve"> result, there is never a window of opportunity for attackers to attack unprotected equipment. Instead, </w:t>
       </w:r>
       <w:r>
         <w:rPr>
@@ -1582,275 +2545,15 @@
           <w:szCs w:val="24"/>
           <w:lang w:val="en-US" w:eastAsia="en-US" w:bidi="ar-SA"/>
         </w:rPr>
-        <w:t>enrolled in</w:t>
-      </w:r>
-      <w:r>
-        <w:rPr>
-          <w:rFonts w:ascii="Times New Roman" w:hAnsi="Times New Roman"/>
-          <w:sz w:val="24"/>
-          <w:szCs w:val="24"/>
-        </w:rPr>
-        <w:t xml:space="preserve"> an ANI network to launch an attack.</w:t>
-      </w:r>
-    </w:p>
-    <w:p>
-      <w:pPr>
-        <w:pStyle w:val="TextBody"/>
-        <w:rPr/>
-      </w:pPr>
-      <w:r>
-        <w:rPr>
-          <w:rFonts w:ascii="Times New Roman" w:hAnsi="Times New Roman"/>
-          <w:sz w:val="24"/>
-          <w:szCs w:val="24"/>
-        </w:rPr>
-        <w:t>All ACP traffic is hop-by-</w:t>
-      </w:r>
-      <w:ins w:id="19" w:author="Brian E Carpenter" w:date="2021-05-28T16:12:37Z">
-        <w:r>
-          <w:rPr>
-            <w:rFonts w:ascii="Times New Roman" w:hAnsi="Times New Roman"/>
-            <w:sz w:val="24"/>
-            <w:szCs w:val="24"/>
-          </w:rPr>
-          <w:t xml:space="preserve">hop </w:t>
-        </w:r>
-      </w:ins>
-      <w:r>
-        <w:rPr>
-          <w:rFonts w:ascii="Times New Roman" w:hAnsi="Times New Roman"/>
-          <w:sz w:val="24"/>
-          <w:szCs w:val="24"/>
-        </w:rPr>
-        <w:t>encrypted, therefore also all management traffic that uses the ACP</w:t>
-      </w:r>
-      <w:ins w:id="20" w:author="Brian E Carpenter" w:date="2021-05-28T16:13:19Z">
-        <w:r>
-          <w:rPr>
-            <w:rFonts w:ascii="Times New Roman" w:hAnsi="Times New Roman"/>
-            <w:sz w:val="24"/>
-            <w:szCs w:val="24"/>
-          </w:rPr>
-          <w:t>,</w:t>
-        </w:r>
-      </w:ins>
-      <w:r>
-        <w:rPr>
-          <w:rFonts w:ascii="Times New Roman" w:hAnsi="Times New Roman"/>
-          <w:sz w:val="24"/>
-          <w:szCs w:val="24"/>
-        </w:rPr>
-        <w:t xml:space="preserve"> including any legacy</w:t>
-      </w:r>
-      <w:del w:id="21" w:author="Brian E Carpenter" w:date="2021-05-28T16:13:06Z">
-        <w:r>
-          <w:rPr>
-            <w:rFonts w:ascii="Times New Roman" w:hAnsi="Times New Roman"/>
-            <w:sz w:val="24"/>
-            <w:szCs w:val="24"/>
-          </w:rPr>
-          <w:delText>, not end-to-end</w:delText>
-        </w:r>
-      </w:del>
-      <w:r>
-        <w:rPr>
-          <w:rFonts w:ascii="Times New Roman" w:hAnsi="Times New Roman"/>
-          <w:sz w:val="24"/>
-          <w:szCs w:val="24"/>
-        </w:rPr>
-        <w:t xml:space="preserve"> </w:t>
-      </w:r>
-      <w:ins w:id="22" w:author="Brian E Carpenter" w:date="2021-05-28T16:13:08Z">
-        <w:r>
-          <w:rPr>
-            <w:rFonts w:ascii="Times New Roman" w:hAnsi="Times New Roman"/>
-            <w:sz w:val="24"/>
-            <w:szCs w:val="24"/>
-          </w:rPr>
-          <w:t>un</w:t>
-        </w:r>
-      </w:ins>
-      <w:r>
-        <w:rPr>
-          <w:rFonts w:ascii="Times New Roman" w:hAnsi="Times New Roman"/>
-          <w:sz w:val="24"/>
-          <w:szCs w:val="24"/>
-        </w:rPr>
-        <w:t>encrypted management protocol</w:t>
-      </w:r>
-      <w:ins w:id="23" w:author="Brian E Carpenter" w:date="2021-05-28T16:13:16Z">
-        <w:r>
-          <w:rPr>
-            <w:rFonts w:ascii="Times New Roman" w:hAnsi="Times New Roman"/>
-            <w:sz w:val="24"/>
-            <w:szCs w:val="24"/>
-          </w:rPr>
-          <w:t>,</w:t>
-        </w:r>
-      </w:ins>
-      <w:r>
-        <w:rPr>
-          <w:rFonts w:ascii="Times New Roman" w:hAnsi="Times New Roman"/>
-          <w:sz w:val="24"/>
-          <w:szCs w:val="24"/>
-        </w:rPr>
-        <w:t xml:space="preserve"> cannot be snooped or spoofed by an attacker (4.2). </w:t>
-      </w:r>
-    </w:p>
-    <w:p>
-      <w:pPr>
-        <w:pStyle w:val="TextBody"/>
-        <w:rPr/>
-      </w:pPr>
-      <w:r>
-        <w:rPr>
-          <w:rFonts w:ascii="Times New Roman" w:hAnsi="Times New Roman"/>
-          <w:sz w:val="24"/>
-          <w:szCs w:val="24"/>
-        </w:rPr>
-        <w:t xml:space="preserve">Last but not least, ANI devices even after having formed the ACP are still unconfigured, and ideally this means that they should behave like current unconfigured routers: There is nothing running that </w:t>
-      </w:r>
-      <w:ins w:id="24" w:author="Brian E Carpenter" w:date="2021-05-28T16:14:02Z">
-        <w:r>
-          <w:rPr>
-            <w:rFonts w:eastAsia="NSimSun" w:cs="Arial" w:ascii="Times New Roman" w:hAnsi="Times New Roman"/>
-            <w:color w:val="auto"/>
-            <w:kern w:val="2"/>
-            <w:sz w:val="24"/>
-            <w:szCs w:val="24"/>
-            <w:lang w:val="en-US" w:eastAsia="zh-CN" w:bidi="hi-IN"/>
-          </w:rPr>
-          <w:t>c</w:t>
-        </w:r>
-      </w:ins>
-      <w:del w:id="25" w:author="Brian E Carpenter" w:date="2021-05-28T16:14:02Z">
-        <w:r>
-          <w:rPr>
-            <w:rFonts w:ascii="Times New Roman" w:hAnsi="Times New Roman"/>
-            <w:sz w:val="24"/>
-            <w:szCs w:val="24"/>
-          </w:rPr>
-          <w:delText>w</w:delText>
-        </w:r>
-      </w:del>
-      <w:r>
-        <w:rPr>
-          <w:rFonts w:ascii="Times New Roman" w:hAnsi="Times New Roman"/>
-          <w:sz w:val="24"/>
-          <w:szCs w:val="24"/>
-        </w:rPr>
-        <w:t>ould provide</w:t>
-      </w:r>
-      <w:del w:id="26" w:author="Brian E Carpenter" w:date="2021-05-28T16:13:59Z">
-        <w:r>
-          <w:rPr>
-            <w:rFonts w:ascii="Times New Roman" w:hAnsi="Times New Roman"/>
-            <w:sz w:val="24"/>
-            <w:szCs w:val="24"/>
-          </w:rPr>
-          <w:delText xml:space="preserve"> likely</w:delText>
-        </w:r>
-      </w:del>
-      <w:r>
-        <w:rPr>
-          <w:rFonts w:ascii="Times New Roman" w:hAnsi="Times New Roman"/>
-          <w:sz w:val="24"/>
-          <w:szCs w:val="24"/>
-        </w:rPr>
-        <w:t xml:space="preserve"> undesirable network connectivity to any hosts that attach, like some </w:t>
-      </w:r>
-      <w:del w:id="27" w:author="Brian E Carpenter" w:date="2021-05-28T16:14:28Z">
-        <w:r>
-          <w:rPr>
-            <w:rFonts w:ascii="Times New Roman" w:hAnsi="Times New Roman"/>
-            <w:sz w:val="24"/>
-            <w:szCs w:val="24"/>
-          </w:rPr>
-          <w:delText>user or attacker</w:delText>
-        </w:r>
-      </w:del>
-      <w:ins w:id="28" w:author="Brian E Carpenter" w:date="2021-05-28T16:14:28Z">
-        <w:r>
-          <w:rPr>
-            <w:rFonts w:eastAsia="NSimSun" w:cs="Arial" w:ascii="Times New Roman" w:hAnsi="Times New Roman"/>
-            <w:color w:val="auto"/>
-            <w:kern w:val="2"/>
-            <w:sz w:val="24"/>
-            <w:szCs w:val="24"/>
-            <w:lang w:val="en-US" w:eastAsia="zh-CN" w:bidi="hi-IN"/>
-          </w:rPr>
-          <w:t>insecure or malicious</w:t>
-        </w:r>
-      </w:ins>
-      <w:r>
-        <w:rPr>
-          <w:rFonts w:ascii="Times New Roman" w:hAnsi="Times New Roman"/>
-          <w:sz w:val="24"/>
-          <w:szCs w:val="24"/>
-        </w:rPr>
-        <w:t xml:space="preserve"> </w:t>
-      </w:r>
-      <w:ins w:id="29" w:author="Brian E Carpenter" w:date="2021-05-28T16:15:02Z">
-        <w:r>
-          <w:rPr>
-            <w:rFonts w:eastAsia="NSimSun" w:cs="Arial" w:ascii="Times New Roman" w:hAnsi="Times New Roman"/>
-            <w:color w:val="auto"/>
-            <w:kern w:val="2"/>
-            <w:sz w:val="24"/>
-            <w:szCs w:val="24"/>
-            <w:lang w:val="en-US" w:eastAsia="zh-CN" w:bidi="hi-IN"/>
-          </w:rPr>
-          <w:t>laptop</w:t>
-        </w:r>
-      </w:ins>
-      <w:del w:id="30" w:author="Brian E Carpenter" w:date="2021-05-28T16:15:02Z">
-        <w:r>
-          <w:rPr>
-            <w:rFonts w:ascii="Times New Roman" w:hAnsi="Times New Roman"/>
-            <w:sz w:val="24"/>
-            <w:szCs w:val="24"/>
-          </w:rPr>
-          <w:delText>notebook</w:delText>
-        </w:r>
-      </w:del>
-      <w:r>
-        <w:rPr>
-          <w:rFonts w:ascii="Times New Roman" w:hAnsi="Times New Roman"/>
-          <w:sz w:val="24"/>
-          <w:szCs w:val="24"/>
-        </w:rPr>
-        <w:t xml:space="preserve"> (4.3). Such an attached device would get no connectivity whatsoever. </w:t>
-      </w:r>
-      <w:ins w:id="31" w:author="Brian E Carpenter" w:date="2021-05-28T16:16:39Z">
-        <w:r>
-          <w:rPr>
-            <w:rFonts w:eastAsia="NSimSun" w:cs="Arial" w:ascii="Times New Roman" w:hAnsi="Times New Roman"/>
-            <w:color w:val="auto"/>
-            <w:kern w:val="2"/>
-            <w:sz w:val="24"/>
-            <w:szCs w:val="24"/>
-            <w:lang w:val="en-US" w:eastAsia="zh-CN" w:bidi="hi-IN"/>
-          </w:rPr>
-          <w:t>As a</w:t>
-        </w:r>
-      </w:ins>
-      <w:del w:id="32" w:author="Brian E Carpenter" w:date="2021-05-28T16:16:45Z">
-        <w:r>
-          <w:rPr>
-            <w:rFonts w:ascii="Times New Roman" w:hAnsi="Times New Roman"/>
-            <w:sz w:val="24"/>
-            <w:szCs w:val="24"/>
-          </w:rPr>
-          <w:delText>In</w:delText>
-        </w:r>
-      </w:del>
-      <w:r>
-        <w:rPr>
-          <w:rFonts w:ascii="Times New Roman" w:hAnsi="Times New Roman"/>
-          <w:sz w:val="24"/>
-          <w:szCs w:val="24"/>
-        </w:rPr>
-        <w:t xml:space="preserve"> result, there is never a window of opportunity for attackers to attack unprotected equipment. Instead, </w:t>
+        <w:t>the NOC</w:t>
+      </w:r>
+      <w:r>
+        <w:rPr>
+          <w:rFonts w:ascii="Times New Roman" w:hAnsi="Times New Roman"/>
+          <w:sz w:val="24"/>
+          <w:szCs w:val="24"/>
+        </w:rPr>
+        <w:t xml:space="preserve"> has all the time it </w:t>
       </w:r>
       <w:r>
         <w:rPr>
@@ -1861,25 +2564,6 @@
           <w:szCs w:val="24"/>
           <w:lang w:val="en-US" w:eastAsia="en-US" w:bidi="ar-SA"/>
         </w:rPr>
-        <w:t>the NOC</w:t>
-      </w:r>
-      <w:r>
-        <w:rPr>
-          <w:rFonts w:ascii="Times New Roman" w:hAnsi="Times New Roman"/>
-          <w:sz w:val="24"/>
-          <w:szCs w:val="24"/>
-        </w:rPr>
-        <w:t xml:space="preserve"> has all the time it </w:t>
-      </w:r>
-      <w:r>
-        <w:rPr>
-          <w:rFonts w:eastAsia="Times New Roman" w:cs="Times New Roman" w:ascii="Times New Roman" w:hAnsi="Times New Roman"/>
-          <w:color w:val="auto"/>
-          <w:kern w:val="0"/>
-          <w:sz w:val="24"/>
-          <w:szCs w:val="24"/>
-          <w:lang w:val="en-US" w:eastAsia="en-US" w:bidi="ar-SA"/>
-        </w:rPr>
         <w:t>need</w:t>
       </w:r>
       <w:r>
@@ -1888,7 +2572,25 @@
           <w:sz w:val="24"/>
           <w:szCs w:val="24"/>
         </w:rPr>
-        <w:t>s to remotely provision the devices. In later stages, such provisioning will occur autonomically, as we shall see below.</w:t>
+        <w:t>s to remotely provision the devices. In later stages, such provisioning will occur autonomically, as we shall see</w:t>
+      </w:r>
+      <w:del w:id="93" w:author="Brian E Carpenter" w:date="2021-05-29T09:07:28Z">
+        <w:r>
+          <w:rPr>
+            <w:rFonts w:ascii="Times New Roman" w:hAnsi="Times New Roman"/>
+            <w:sz w:val="24"/>
+            <w:szCs w:val="24"/>
+          </w:rPr>
+          <w:delText xml:space="preserve"> below</w:delText>
+        </w:r>
+      </w:del>
+      <w:r>
+        <w:rPr>
+          <w:rFonts w:ascii="Times New Roman" w:hAnsi="Times New Roman"/>
+          <w:sz w:val="24"/>
+          <w:szCs w:val="24"/>
+        </w:rPr>
+        <w:t>.</w:t>
       </w:r>
     </w:p>
     <w:p>
@@ -1898,7 +2600,7 @@
           <w:rFonts w:ascii="Times New Roman" w:hAnsi="Times New Roman"/>
           <w:sz w:val="24"/>
           <w:szCs w:val="24"/>
-          <w:del w:id="33" w:author="Brian E Carpenter" w:date="2021-05-28T16:17:51Z"/>
+          <w:del w:id="94" w:author="Brian E Carpenter" w:date="2021-05-28T16:17:51Z"/>
         </w:rPr>
       </w:pPr>
       <w:r>
@@ -1936,7 +2638,7 @@
       </w:pPr>
       <w:r>
         <w:rPr/>
-        <w:commentReference w:id="6"/>
+        <w:commentReference w:id="7"/>
       </w:r>
     </w:p>
     <w:p>
@@ -1982,9 +2684,61 @@
         <w:jc w:val="left"/>
         <w:rPr/>
       </w:pPr>
+      <w:ins w:id="95" w:author="Brian E Carpenter" w:date="2021-05-29T10:05:07Z">
+        <w:r>
+          <w:rPr>
+            <w:rFonts w:eastAsia="NSimSun" w:cs="Arial"/>
+            <w:color w:val="auto"/>
+            <w:kern w:val="2"/>
+            <w:sz w:val="24"/>
+            <w:szCs w:val="24"/>
+            <w:lang w:val="en-US" w:eastAsia="zh-CN" w:bidi="hi-IN"/>
+          </w:rPr>
+          <w:t>D</w:t>
+        </w:r>
+      </w:ins>
+      <w:del w:id="96" w:author="Brian E Carpenter" w:date="2021-05-29T10:05:07Z">
+        <w:r>
+          <w:rPr/>
+          <w:delText>According to various d</w:delText>
+        </w:r>
+      </w:del>
       <w:r>
         <w:rPr/>
-        <w:t xml:space="preserve">According to various dictionaries, there are differences between the terms </w:t>
+        <w:t>ictionaries</w:t>
+      </w:r>
+      <w:del w:id="97" w:author="Brian E Carpenter" w:date="2021-05-29T10:05:12Z">
+        <w:r>
+          <w:rPr/>
+          <w:delText>, there are</w:delText>
+        </w:r>
+      </w:del>
+      <w:r>
+        <w:rPr/>
+        <w:t xml:space="preserve"> differen</w:t>
+      </w:r>
+      <w:ins w:id="98" w:author="Brian E Carpenter" w:date="2021-05-29T10:05:02Z">
+        <w:r>
+          <w:rPr>
+            <w:rFonts w:eastAsia="NSimSun" w:cs="Arial"/>
+            <w:color w:val="auto"/>
+            <w:kern w:val="2"/>
+            <w:sz w:val="24"/>
+            <w:szCs w:val="24"/>
+            <w:lang w:val="en-US" w:eastAsia="zh-CN" w:bidi="hi-IN"/>
+          </w:rPr>
+          <w:t>tiate</w:t>
+        </w:r>
+      </w:ins>
+      <w:del w:id="99" w:author="Brian E Carpenter" w:date="2021-05-29T10:05:02Z">
+        <w:r>
+          <w:rPr/>
+          <w:delText>ces</w:delText>
+        </w:r>
+      </w:del>
+      <w:r>
+        <w:rPr/>
+        <w:t xml:space="preserve"> between the terms </w:t>
       </w:r>
       <w:r>
         <w:rPr>
@@ -2005,8 +2759,26 @@
           <w:i/>
           <w:iCs/>
         </w:rPr>
-        <w:t>autonomic.</w:t>
-      </w:r>
+        <w:t>autonomic</w:t>
+      </w:r>
+      <w:ins w:id="100" w:author="Brian E Carpenter" w:date="2021-05-29T10:05:33Z">
+        <w:r>
+          <w:rPr>
+            <w:i/>
+            <w:iCs/>
+          </w:rPr>
+          <w:t>:</w:t>
+        </w:r>
+      </w:ins>
+      <w:del w:id="101" w:author="Brian E Carpenter" w:date="2021-05-29T10:05:33Z">
+        <w:r>
+          <w:rPr>
+            <w:i/>
+            <w:iCs/>
+          </w:rPr>
+          <w:delText>.</w:delText>
+        </w:r>
+      </w:del>
     </w:p>
     <w:p>
       <w:pPr>
@@ -2156,7 +2928,23 @@
           <w:i w:val="false"/>
           <w:iCs w:val="false"/>
         </w:rPr>
-        <w:t xml:space="preserve"> as self-managing (self-configuring, selfprotecting, self-healing, self-optimizing) but allowing high-level guidance by a central entity.</w:t>
+        <w:t xml:space="preserve"> as self-managing (self-configuring, self</w:t>
+      </w:r>
+      <w:ins w:id="102" w:author="Brian E Carpenter" w:date="2021-05-29T09:08:18Z">
+        <w:r>
+          <w:rPr>
+            <w:i w:val="false"/>
+            <w:iCs w:val="false"/>
+          </w:rPr>
+          <w:t>-</w:t>
+        </w:r>
+      </w:ins>
+      <w:r>
+        <w:rPr>
+          <w:i w:val="false"/>
+          <w:iCs w:val="false"/>
+        </w:rPr>
+        <w:t>protecting, self-healing, self-optimizing) but allowing high-level guidance by a central entity.</w:t>
       </w:r>
     </w:p>
     <w:p>
@@ -2224,6 +3012,15 @@
         </w:rPr>
         <w:t xml:space="preserve"> A node that embodies autonomic functions</w:t>
       </w:r>
+      <w:ins w:id="103" w:author="Brian E Carpenter" w:date="2021-05-29T10:05:59Z">
+        <w:r>
+          <w:rPr>
+            <w:i w:val="false"/>
+            <w:iCs w:val="false"/>
+          </w:rPr>
+          <w:t>.</w:t>
+        </w:r>
+      </w:ins>
     </w:p>
     <w:p>
       <w:pPr>
@@ -2350,7 +3147,7 @@
         </w:rPr>
         <w:t>Bootstrapping and trust infrastructure</w:t>
       </w:r>
-      <w:ins w:id="36" w:author="Brian E Carpenter" w:date="2021-05-28T15:34:58Z">
+      <w:ins w:id="106" w:author="Brian E Carpenter" w:date="2021-05-28T15:34:58Z">
         <w:r>
           <w:rPr>
             <w:rFonts w:ascii="Times New Roman" w:hAnsi="Times New Roman"/>
@@ -2359,7 +3156,7 @@
           <w:t>[10</w:t>
         </w:r>
       </w:ins>
-      <w:ins w:id="37" w:author="Brian E Carpenter" w:date="2021-05-28T15:35:00Z">
+      <w:ins w:id="107" w:author="Brian E Carpenter" w:date="2021-05-28T15:35:00Z">
         <w:r>
           <w:rPr>
             <w:rFonts w:ascii="Times New Roman" w:hAnsi="Times New Roman"/>
@@ -2396,7 +3193,7 @@
         </w:rPr>
         <w:t>Secure Autonomic Control Plane (ACP)</w:t>
       </w:r>
-      <w:ins w:id="40" w:author="Brian E Carpenter" w:date="2021-05-28T15:34:40Z">
+      <w:ins w:id="110" w:author="Brian E Carpenter" w:date="2021-05-28T15:34:40Z">
         <w:r>
           <w:rPr>
             <w:rFonts w:ascii="Times New Roman" w:hAnsi="Times New Roman"/>
@@ -2496,7 +3293,7 @@
         </w:rPr>
         <w:t>Discovery, synchronization and negotiation proceed by use of the GeneRic Autonomic Signaling Protocol (GRASP)</w:t>
       </w:r>
-      <w:ins w:id="46" w:author="Brian E Carpenter" w:date="2021-05-28T15:34:08Z">
+      <w:ins w:id="116" w:author="Brian E Carpenter" w:date="2021-05-28T15:34:08Z">
         <w:r>
           <w:rPr>
             <w:rFonts w:ascii="Times New Roman" w:hAnsi="Times New Roman"/>
@@ -2533,23 +3330,15 @@
         </w:rPr>
         <w:t>Autonomic service agents (ASAs) are composed of one or more autonomic functions</w:t>
       </w:r>
-      <w:ins w:id="49" w:author="Brian E Carpenter" w:date="2021-05-28T15:38:43Z">
-        <w:r>
-          <w:rPr>
-            <w:rFonts w:ascii="Times New Roman" w:hAnsi="Times New Roman"/>
-          </w:rPr>
-          <w:t xml:space="preserve">, </w:t>
-        </w:r>
-      </w:ins>
-      <w:ins w:id="50" w:author="Brian E Carpenter" w:date="2021-05-28T15:38:43Z">
-        <w:r>
-          <w:rPr>
-            <w:rFonts w:ascii="Times New Roman" w:hAnsi="Times New Roman"/>
-          </w:rPr>
-          <w:t xml:space="preserve">typically using GRASP via an </w:t>
-        </w:r>
-      </w:ins>
-      <w:ins w:id="51" w:author="Brian E Carpenter" w:date="2021-05-28T15:39:00Z">
+      <w:ins w:id="119" w:author="Brian E Carpenter" w:date="2021-05-28T15:38:43Z">
+        <w:r>
+          <w:rPr>
+            <w:rFonts w:ascii="Times New Roman" w:hAnsi="Times New Roman"/>
+          </w:rPr>
+          <w:t xml:space="preserve">, typically using GRASP via an </w:t>
+        </w:r>
+      </w:ins>
+      <w:ins w:id="120" w:author="Brian E Carpenter" w:date="2021-05-28T15:39:00Z">
         <w:r>
           <w:rPr>
             <w:rFonts w:ascii="Times New Roman" w:hAnsi="Times New Roman"/>
@@ -2557,7 +3346,7 @@
           <w:t>application programming interface (API)</w:t>
         </w:r>
       </w:ins>
-      <w:ins w:id="52" w:author="Brian E Carpenter" w:date="2021-05-28T15:39:00Z">
+      <w:ins w:id="121" w:author="Brian E Carpenter" w:date="2021-05-28T15:39:00Z">
         <w:r>
           <w:rPr>
             <w:rFonts w:ascii="Times New Roman" w:hAnsi="Times New Roman"/>
@@ -2630,23 +3419,15 @@
         </w:rPr>
         <w:t xml:space="preserve"> shows an outline of the model as a whole</w:t>
       </w:r>
-      <w:ins w:id="58" w:author="Brian E Carpenter" w:date="2021-05-28T15:33:01Z">
-        <w:r>
-          <w:rPr>
-            <w:rFonts w:ascii="Times New Roman" w:hAnsi="Times New Roman"/>
-          </w:rPr>
-          <w:t xml:space="preserve">, </w:t>
-        </w:r>
-      </w:ins>
-      <w:ins w:id="59" w:author="Brian E Carpenter" w:date="2021-05-28T15:33:01Z">
-        <w:r>
-          <w:rPr>
-            <w:rFonts w:ascii="Times New Roman" w:hAnsi="Times New Roman"/>
-          </w:rPr>
-          <w:t>described in detail in RFC8993</w:t>
-        </w:r>
-      </w:ins>
-      <w:ins w:id="60" w:author="Brian E Carpenter" w:date="2021-05-28T15:33:01Z">
+      <w:ins w:id="127" w:author="Brian E Carpenter" w:date="2021-05-28T15:33:01Z">
+        <w:r>
+          <w:rPr>
+            <w:rFonts w:ascii="Times New Roman" w:hAnsi="Times New Roman"/>
+          </w:rPr>
+          <w:t>, described in detail in RFC8993</w:t>
+        </w:r>
+      </w:ins>
+      <w:ins w:id="128" w:author="Brian E Carpenter" w:date="2021-05-28T15:33:01Z">
         <w:r>
           <w:rPr>
             <w:rFonts w:ascii="Times New Roman" w:hAnsi="Times New Roman"/>
@@ -2760,7 +3541,17 @@
       </w:pPr>
       <w:r>
         <w:rPr/>
-        <w:t>Self-confi</w:t>
+        <w:t>S</w:t>
+      </w:r>
+      <w:ins w:id="131" w:author="Brian E Carpenter" w:date="2021-05-29T09:33:41Z">
+        <w:r>
+          <w:rPr/>
+          <w:t>ome Details of S</w:t>
+        </w:r>
+      </w:ins>
+      <w:r>
+        <w:rPr/>
+        <w:t>elf-confi</w:t>
       </w:r>
       <w:r>
         <w:rPr>
@@ -2785,91 +3576,39 @@
         <w:pStyle w:val="TextBody"/>
         <w:bidi w:val="0"/>
         <w:jc w:val="left"/>
-        <w:rPr>
-          <w:rFonts w:ascii="Times New Roman" w:hAnsi="Times New Roman"/>
-        </w:rPr>
+        <w:rPr/>
       </w:pPr>
       <w:r>
         <w:rPr>
           <w:rFonts w:ascii="Times New Roman" w:hAnsi="Times New Roman"/>
           <w:rPrChange w:id="0" w:author="Brian E Carpenter" w:date="2021-05-28T15:37:41Z"/>
         </w:rPr>
-        <w:t xml:space="preserve">As mentioned above, ANIMA does not attempt a monolithic bootstrap of a network from a predefined configuration. Instead, it proceeds step by step, and security comes first. The first stage of creating a secure autonomic control plane is bootstrapping a suitable key infrastructure that covers all the nodes that will constitute the ACP. This is done by </w:t>
-      </w:r>
-      <w:r>
-        <w:rPr>
-          <w:rFonts w:eastAsia="NSimSun" w:cs="Arial" w:ascii="Times New Roman" w:hAnsi="Times New Roman"/>
-          <w:color w:val="auto"/>
-          <w:kern w:val="2"/>
-          <w:sz w:val="24"/>
-          <w:szCs w:val="24"/>
-          <w:lang w:val="en-US" w:eastAsia="zh-CN" w:bidi="hi-IN"/>
+        <w:t>As mentioned above, ANIMA does not attempt a monolithic bootstrap of a network from a predefined configuration. Instead, it proceeds step by step, and security comes first. The first stage of creating a secure autonomic control plane is bootstrapping a suitable key infrastructure that covers all the nodes that will constitute the ACP. This is done</w:t>
+      </w:r>
+      <w:del w:id="133" w:author="Brian E Carpenter" w:date="2021-05-29T09:11:59Z">
+        <w:r>
+          <w:rPr>
+            <w:rFonts w:ascii="Times New Roman" w:hAnsi="Times New Roman"/>
+          </w:rPr>
+          <w:delText xml:space="preserve"> by</w:delText>
+        </w:r>
+      </w:del>
+      <w:ins w:id="134" w:author="Brian E Carpenter" w:date="2021-05-29T09:12:56Z">
+        <w:r>
+          <w:rPr>
+            <w:rFonts w:ascii="Times New Roman" w:hAnsi="Times New Roman"/>
+          </w:rPr>
+          <w:t>,</w:t>
+        </w:r>
+      </w:ins>
+      <w:r>
+        <w:rPr>
+          <w:rFonts w:ascii="Times New Roman" w:hAnsi="Times New Roman"/>
           <w:rPrChange w:id="0" w:author="Brian E Carpenter" w:date="2021-05-28T15:37:41Z"/>
         </w:rPr>
-        <w:t>the</w:t>
-      </w:r>
-      <w:r>
-        <w:rPr>
-          <w:rFonts w:ascii="Times New Roman" w:hAnsi="Times New Roman"/>
-          <w:rPrChange w:id="0" w:author="Brian E Carpenter" w:date="2021-05-28T15:37:41Z"/>
-        </w:rPr>
-        <w:t xml:space="preserve"> method known as BRSKI (pronounced “Brewski”, Bootstrapping Remote Secure Key Infrastructure</w:t>
-      </w:r>
-      <w:r>
-        <w:rPr>
-          <w:rFonts w:ascii="Times New Roman" w:hAnsi="Times New Roman"/>
-          <w:vertAlign w:val="superscript"/>
-          <w:rPrChange w:id="0" w:author="Brian E Carpenter" w:date="2021-05-28T15:37:41Z"/>
-        </w:rPr>
-        <w:t>[10]</w:t>
-      </w:r>
-      <w:r>
-        <w:rPr>
-          <w:rFonts w:ascii="Times New Roman" w:hAnsi="Times New Roman"/>
-          <w:rPrChange w:id="0" w:author="Brian E Carpenter" w:date="2021-05-28T15:37:41Z"/>
-        </w:rPr>
-        <w:t>). This process uses manufacturer-installed X.509</w:t>
-      </w:r>
-      <w:del w:id="68" w:author="Brian E Carpenter" w:date="2021-05-28T14:52:22Z">
-        <w:r>
-          <w:rPr>
-            <w:rFonts w:ascii="Times New Roman" w:hAnsi="Times New Roman"/>
-          </w:rPr>
-          <w:delText xml:space="preserve"> </w:delText>
-        </w:r>
-      </w:del>
-      <w:ins w:id="69" w:author="Brian E Carpenter" w:date="2021-05-28T14:52:47Z">
-        <w:r>
-          <w:rPr>
-            <w:rFonts w:ascii="Times New Roman" w:hAnsi="Times New Roman"/>
-          </w:rPr>
-          <w:t xml:space="preserve"> </w:t>
-        </w:r>
-      </w:ins>
-      <w:r>
-        <w:rPr>
-          <w:rFonts w:ascii="Times New Roman" w:hAnsi="Times New Roman"/>
-          <w:rPrChange w:id="0" w:author="Brian E Carpenter" w:date="2021-05-28T15:37:41Z"/>
-        </w:rPr>
-        <w:t>certificates</w:t>
-      </w:r>
-      <w:ins w:id="71" w:author="Brian E Carpenter" w:date="2021-05-28T14:51:10Z">
-        <w:r>
-          <w:rPr>
-            <w:rFonts w:ascii="Times New Roman" w:hAnsi="Times New Roman"/>
-          </w:rPr>
-          <w:t xml:space="preserve"> </w:t>
-        </w:r>
-      </w:ins>
-      <w:ins w:id="72" w:author="Brian E Carpenter" w:date="2021-05-28T14:51:10Z">
-        <w:r>
-          <w:rPr>
-            <w:rFonts w:ascii="Times New Roman" w:hAnsi="Times New Roman"/>
-          </w:rPr>
-          <w:t>(</w:t>
-        </w:r>
-      </w:ins>
-      <w:ins w:id="73" w:author="Brian E Carpenter" w:date="2021-05-28T14:52:00Z">
+        <w:t xml:space="preserve"> </w:t>
+      </w:r>
+      <w:ins w:id="136" w:author="Brian E Carpenter" w:date="2021-05-29T09:11:34Z">
         <w:r>
           <w:rPr>
             <w:rFonts w:eastAsia="NSimSun" w:cs="Arial" w:ascii="Times New Roman" w:hAnsi="Times New Roman"/>
@@ -2879,10 +3618,155 @@
             <w:szCs w:val="24"/>
             <w:lang w:val="en-US" w:eastAsia="zh-CN" w:bidi="hi-IN"/>
           </w:rPr>
+          <w:t>as</w:t>
+        </w:r>
+      </w:ins>
+      <w:del w:id="137" w:author="Brian E Carpenter" w:date="2021-05-29T09:11:34Z">
+        <w:r>
+          <w:rPr>
+            <w:rFonts w:eastAsia="NSimSun" w:cs="Arial" w:ascii="Times New Roman" w:hAnsi="Times New Roman"/>
+            <w:color w:val="auto"/>
+            <w:kern w:val="2"/>
+            <w:sz w:val="24"/>
+            <w:szCs w:val="24"/>
+            <w:lang w:val="en-US" w:eastAsia="zh-CN" w:bidi="hi-IN"/>
+          </w:rPr>
+          <w:delText>the method known as</w:delText>
+        </w:r>
+      </w:del>
+      <w:ins w:id="138" w:author="Brian E Carpenter" w:date="2021-05-29T09:11:35Z">
+        <w:r>
+          <w:rPr>
+            <w:rFonts w:ascii="Times New Roman" w:hAnsi="Times New Roman"/>
+          </w:rPr>
+          <w:t xml:space="preserve"> </w:t>
+        </w:r>
+      </w:ins>
+      <w:ins w:id="139" w:author="Brian E Carpenter" w:date="2021-05-29T09:11:35Z">
+        <w:r>
+          <w:rPr>
+            <w:rFonts w:ascii="Times New Roman" w:hAnsi="Times New Roman"/>
+          </w:rPr>
+          <w:t>previously described, by</w:t>
+        </w:r>
+      </w:ins>
+      <w:r>
+        <w:rPr>
+          <w:rFonts w:ascii="Times New Roman" w:hAnsi="Times New Roman"/>
+          <w:rPrChange w:id="0" w:author="Brian E Carpenter" w:date="2021-05-28T15:37:41Z"/>
+        </w:rPr>
+        <w:t xml:space="preserve"> BRSKI </w:t>
+      </w:r>
+      <w:del w:id="141" w:author="Brian E Carpenter" w:date="2021-05-29T09:12:06Z">
+        <w:r>
+          <w:rPr>
+            <w:rFonts w:ascii="Times New Roman" w:hAnsi="Times New Roman"/>
+          </w:rPr>
+          <w:delText>(pronounced “Brewski”, Bootstrapping Remote Secure Key Infrastructure</w:delText>
+        </w:r>
+      </w:del>
+      <w:r>
+        <w:rPr>
+          <w:rFonts w:ascii="Times New Roman" w:hAnsi="Times New Roman"/>
+          <w:vertAlign w:val="superscript"/>
+          <w:rPrChange w:id="0" w:author="Brian E Carpenter" w:date="2021-05-28T15:37:41Z"/>
+        </w:rPr>
+        <w:t>[10]</w:t>
+      </w:r>
+      <w:del w:id="143" w:author="Brian E Carpenter" w:date="2021-05-29T09:12:10Z">
+        <w:r>
+          <w:rPr>
+            <w:rFonts w:ascii="Times New Roman" w:hAnsi="Times New Roman"/>
+            <w:vertAlign w:val="superscript"/>
+          </w:rPr>
+          <w:delText>)</w:delText>
+        </w:r>
+      </w:del>
+      <w:r>
+        <w:rPr>
+          <w:rFonts w:ascii="Times New Roman" w:hAnsi="Times New Roman"/>
+          <w:rPrChange w:id="0" w:author="Brian E Carpenter" w:date="2021-05-28T15:37:41Z"/>
+        </w:rPr>
+        <w:t>. Th</w:t>
+      </w:r>
+      <w:ins w:id="145" w:author="Brian E Carpenter" w:date="2021-05-29T09:12:15Z">
+        <w:r>
+          <w:rPr>
+            <w:rFonts w:eastAsia="NSimSun" w:cs="Arial" w:ascii="Times New Roman" w:hAnsi="Times New Roman"/>
+            <w:color w:val="auto"/>
+            <w:kern w:val="2"/>
+            <w:sz w:val="24"/>
+            <w:szCs w:val="24"/>
+            <w:lang w:val="en-US" w:eastAsia="zh-CN" w:bidi="hi-IN"/>
+          </w:rPr>
+          <w:t>e</w:t>
+        </w:r>
+      </w:ins>
+      <w:del w:id="146" w:author="Brian E Carpenter" w:date="2021-05-29T09:12:15Z">
+        <w:r>
+          <w:rPr>
+            <w:rFonts w:eastAsia="NSimSun" w:cs="Arial" w:ascii="Times New Roman" w:hAnsi="Times New Roman"/>
+            <w:color w:val="auto"/>
+            <w:kern w:val="2"/>
+            <w:sz w:val="24"/>
+            <w:szCs w:val="24"/>
+            <w:lang w:val="en-US" w:eastAsia="zh-CN" w:bidi="hi-IN"/>
+          </w:rPr>
+          <w:delText>is</w:delText>
+        </w:r>
+      </w:del>
+      <w:r>
+        <w:rPr>
+          <w:rFonts w:ascii="Times New Roman" w:hAnsi="Times New Roman"/>
+          <w:rPrChange w:id="0" w:author="Brian E Carpenter" w:date="2021-05-28T15:37:41Z"/>
+        </w:rPr>
+        <w:t xml:space="preserve"> process uses manufacturer-installed X.509</w:t>
+      </w:r>
+      <w:del w:id="148" w:author="Brian E Carpenter" w:date="2021-05-28T14:52:22Z">
+        <w:r>
+          <w:rPr>
+            <w:rFonts w:ascii="Times New Roman" w:hAnsi="Times New Roman"/>
+          </w:rPr>
+          <w:delText xml:space="preserve"> </w:delText>
+        </w:r>
+      </w:del>
+      <w:ins w:id="149" w:author="Brian E Carpenter" w:date="2021-05-28T14:52:47Z">
+        <w:r>
+          <w:rPr>
+            <w:rFonts w:ascii="Times New Roman" w:hAnsi="Times New Roman"/>
+          </w:rPr>
+          <w:t xml:space="preserve"> </w:t>
+        </w:r>
+      </w:ins>
+      <w:r>
+        <w:rPr>
+          <w:rFonts w:ascii="Times New Roman" w:hAnsi="Times New Roman"/>
+          <w:rPrChange w:id="0" w:author="Brian E Carpenter" w:date="2021-05-28T15:37:41Z"/>
+        </w:rPr>
+        <w:t>certificates</w:t>
+      </w:r>
+      <w:ins w:id="151" w:author="Brian E Carpenter" w:date="2021-05-28T14:51:10Z">
+        <w:r>
+          <w:rPr>
+            <w:rFonts w:ascii="Times New Roman" w:hAnsi="Times New Roman"/>
+          </w:rPr>
+          <w:t xml:space="preserve"> (</w:t>
+        </w:r>
+      </w:ins>
+      <w:ins w:id="152" w:author="Brian E Carpenter" w:date="2021-05-28T14:52:00Z">
+        <w:r>
+          <w:rPr>
+            <w:rFonts w:eastAsia="NSimSun" w:cs="Arial" w:ascii="Times New Roman" w:hAnsi="Times New Roman"/>
+            <w:color w:val="auto"/>
+            <w:kern w:val="2"/>
+            <w:sz w:val="24"/>
+            <w:szCs w:val="24"/>
+            <w:lang w:val="en-US" w:eastAsia="zh-CN" w:bidi="hi-IN"/>
+          </w:rPr>
           <w:t>in</w:t>
         </w:r>
       </w:ins>
-      <w:ins w:id="74" w:author="Brian E Carpenter" w:date="2021-05-28T14:52:00Z">
+      <w:ins w:id="153" w:author="Brian E Carpenter" w:date="2021-05-28T14:52:00Z">
         <w:r>
           <w:rPr>
             <w:rFonts w:ascii="Times New Roman" w:hAnsi="Times New Roman"/>
@@ -2895,9 +3779,32 @@
           <w:rFonts w:ascii="Times New Roman" w:hAnsi="Times New Roman"/>
           <w:rPrChange w:id="0" w:author="Brian E Carpenter" w:date="2021-05-28T15:37:41Z"/>
         </w:rPr>
-        <w:t>, in combination with a manufacturer’s authorizing service. The network administrator decides which devices are authorized to join the network (e.g., by serial number), but relies on the manufacturer to validate each device’s certificate whenever the device attempts to join the network via a local “join proxy”. These proxies all use a single “domain registrar” node that mediates the authorizing service. The join proxies themselves join the network by the same process; a GRASP mechanism is used for joining nodes (known as “pledges”) to find proxies, and for</w:t>
-      </w:r>
-      <w:del w:id="76" w:author="Brian E Carpenter" w:date="2021-05-28T14:53:48Z">
+        <w:t>, in combination with a manufacturer’s authorizing service</w:t>
+      </w:r>
+      <w:ins w:id="155" w:author="Brian E Carpenter" w:date="2021-05-29T10:07:27Z">
+        <w:r>
+          <w:rPr>
+            <w:rFonts w:ascii="Times New Roman" w:hAnsi="Times New Roman"/>
+          </w:rPr>
+          <w:t xml:space="preserve"> </w:t>
+        </w:r>
+      </w:ins>
+      <w:ins w:id="156" w:author="Brian E Carpenter" w:date="2021-05-29T10:07:27Z">
+        <w:r>
+          <w:rPr>
+            <w:rFonts w:ascii="Times New Roman" w:hAnsi="Times New Roman"/>
+          </w:rPr>
+          <w:t>(MASA)</w:t>
+        </w:r>
+      </w:ins>
+      <w:r>
+        <w:rPr>
+          <w:rFonts w:ascii="Times New Roman" w:hAnsi="Times New Roman"/>
+          <w:rPrChange w:id="0" w:author="Brian E Carpenter" w:date="2021-05-28T15:37:41Z"/>
+        </w:rPr>
+        <w:t>. The network administrator decides which devices are authorized to join the network (e.g., by serial number), but relies on the manufacturer to validate each device’s certificate whenever the device attempts to join the network via a local “join proxy”. These proxies all use a single “domain registrar” node that mediates the authorizing service. The join proxies themselves join the network by the same process; a GRASP mechanism is used for joining nodes (known as “pledges”) to find proxies, and for</w:t>
+      </w:r>
+      <w:del w:id="158" w:author="Brian E Carpenter" w:date="2021-05-28T14:53:48Z">
         <w:r>
           <w:rPr>
             <w:rFonts w:ascii="Times New Roman" w:hAnsi="Times New Roman"/>
@@ -2905,7 +3812,7 @@
           <w:delText xml:space="preserve"> </w:delText>
         </w:r>
       </w:del>
-      <w:ins w:id="77" w:author="Brian E Carpenter" w:date="2021-05-28T14:53:49Z">
+      <w:ins w:id="159" w:author="Brian E Carpenter" w:date="2021-05-28T14:53:49Z">
         <w:r>
           <w:rPr>
             <w:rFonts w:ascii="Times New Roman" w:hAnsi="Times New Roman"/>
@@ -2920,13 +3827,12 @@
         </w:rPr>
         <w:t>proxies to find each other and the registrar. Only the registrar needs to be configured in advance.</w:t>
       </w:r>
-      <w:ins w:id="79" w:author="Brian E Carpenter" w:date="2021-05-28T14:57:23Z">
+      <w:ins w:id="161" w:author="Brian E Carpenter" w:date="2021-05-28T14:57:23Z">
         <w:r>
           <w:rPr>
             <w:rFonts w:ascii="Times New Roman" w:hAnsi="Times New Roman"/>
           </w:rPr>
           <w:t xml:space="preserve"> (And future work might eliminate even that!)</w:t>
-          <w:rPrChange w:id="0" w:author="Brian E Carpenter" w:date="2021-05-28T15:37:41Z"/>
         </w:r>
       </w:ins>
     </w:p>
@@ -2944,7 +3850,7 @@
         </w:rPr>
         <w:t xml:space="preserve">The ACP forms itself among pledges as soon as they have completed their BRSKI enrolment.  It is best described as a Virtual Routing and Forwarding (VRF) instance. It is based on a virtual router at each node, consisting of a separate IPv6 forwarding table to which the ACP’s virtual interfaces are attached, and an associated IPv6 routing table separate from the data plane. </w:t>
       </w:r>
-      <w:del w:id="81" w:author="Brian E Carpenter" w:date="2021-05-28T15:02:51Z">
+      <w:del w:id="163" w:author="Brian E Carpenter" w:date="2021-05-28T15:02:51Z">
         <w:r>
           <w:rPr>
             <w:rFonts w:ascii="Times New Roman" w:hAnsi="Times New Roman"/>
@@ -2952,7 +3858,7 @@
           <w:delText>Actual packet transmission occurs only as IPv6 link-local packets</w:delText>
         </w:r>
       </w:del>
-      <w:ins w:id="82" w:author="Brian E Carpenter" w:date="2021-05-28T15:02:51Z">
+      <w:ins w:id="164" w:author="Brian E Carpenter" w:date="2021-05-28T15:02:51Z">
         <w:r>
           <w:rPr>
             <w:rFonts w:ascii="Times New Roman" w:hAnsi="Times New Roman"/>
@@ -2960,7 +3866,7 @@
           <w:t>Packet transmission is visible only as IPv6 link-local packets, encapsulating the autonomically created overlay network.</w:t>
         </w:r>
       </w:ins>
-      <w:del w:id="83" w:author="Brian E Carpenter" w:date="2021-05-28T15:03:05Z">
+      <w:del w:id="165" w:author="Brian E Carpenter" w:date="2021-05-28T15:03:05Z">
         <w:r>
           <w:rPr>
             <w:rFonts w:ascii="Times New Roman" w:hAnsi="Times New Roman"/>
@@ -2993,47 +3899,17 @@
         </w:rPr>
         <w:t xml:space="preserve"> </w:t>
       </w:r>
-      <w:ins w:id="87" w:author="Brian E Carpenter" w:date="2021-05-28T15:41:21Z">
+      <w:ins w:id="169" w:author="Brian E Carpenter" w:date="2021-05-28T15:41:21Z">
         <w:r>
           <w:rPr>
             <w:rFonts w:ascii="Times New Roman" w:hAnsi="Times New Roman"/>
             <w:i w:val="false"/>
             <w:iCs w:val="false"/>
           </w:rPr>
-          <w:t xml:space="preserve">Even then, the </w:t>
-        </w:r>
-      </w:ins>
-      <w:ins w:id="88" w:author="Brian E Carpenter" w:date="2021-05-28T15:41:21Z">
-        <w:r>
-          <w:rPr>
-            <w:rFonts w:ascii="Times New Roman" w:hAnsi="Times New Roman"/>
-            <w:i w:val="false"/>
-            <w:iCs w:val="false"/>
-          </w:rPr>
-          <w:t xml:space="preserve">ACP provides a </w:t>
-        </w:r>
-      </w:ins>
-      <w:ins w:id="89" w:author="Brian E Carpenter" w:date="2021-05-28T15:41:21Z">
-        <w:r>
-          <w:rPr>
-            <w:rFonts w:ascii="Times New Roman" w:hAnsi="Times New Roman"/>
-            <w:i w:val="false"/>
-            <w:iCs w:val="false"/>
-          </w:rPr>
-          <w:t>secure</w:t>
-        </w:r>
-      </w:ins>
-      <w:ins w:id="90" w:author="Brian E Carpenter" w:date="2021-05-28T15:41:21Z">
-        <w:r>
-          <w:rPr>
-            <w:rFonts w:ascii="Times New Roman" w:hAnsi="Times New Roman"/>
-            <w:i w:val="false"/>
-            <w:iCs w:val="false"/>
-          </w:rPr>
-          <w:t xml:space="preserve"> channel reach</w:t>
-        </w:r>
-      </w:ins>
-      <w:ins w:id="91" w:author="Brian E Carpenter" w:date="2021-05-28T15:41:21Z">
+          <w:t>Even then, the ACP provides a secure channel reach</w:t>
+        </w:r>
+      </w:ins>
+      <w:ins w:id="170" w:author="Brian E Carpenter" w:date="2021-05-28T15:41:21Z">
         <w:r>
           <w:rPr>
             <w:rFonts w:eastAsia="NSimSun" w:cs="Arial" w:ascii="Times New Roman" w:hAnsi="Times New Roman"/>
@@ -3048,7 +3924,7 @@
           <w:t>ing</w:t>
         </w:r>
       </w:ins>
-      <w:ins w:id="92" w:author="Brian E Carpenter" w:date="2021-05-28T15:41:21Z">
+      <w:ins w:id="171" w:author="Brian E Carpenter" w:date="2021-05-28T15:41:21Z">
         <w:r>
           <w:rPr>
             <w:rFonts w:ascii="Times New Roman" w:hAnsi="Times New Roman"/>
@@ -3058,27 +3934,17 @@
           <w:t xml:space="preserve"> each node for (re-)configuration, without requiring a physically isolated console port.</w:t>
         </w:r>
       </w:ins>
-      <w:ins w:id="93" w:author="Brian E Carpenter" w:date="2021-05-28T15:42:11Z">
+      <w:ins w:id="172" w:author="Brian E Carpenter" w:date="2021-05-28T15:42:11Z">
         <w:r>
           <w:rPr>
             <w:rFonts w:ascii="Times New Roman" w:hAnsi="Times New Roman"/>
             <w:i w:val="false"/>
             <w:iCs w:val="false"/>
           </w:rPr>
-          <w:t xml:space="preserve"> </w:t>
-        </w:r>
-      </w:ins>
-      <w:ins w:id="94" w:author="Brian E Carpenter" w:date="2021-05-28T15:42:11Z">
-        <w:r>
-          <w:rPr>
-            <w:rFonts w:ascii="Times New Roman" w:hAnsi="Times New Roman"/>
-            <w:i w:val="false"/>
-            <w:iCs w:val="false"/>
-          </w:rPr>
-          <w:t xml:space="preserve">To </w:t>
-        </w:r>
-      </w:ins>
-      <w:ins w:id="95" w:author="Brian E Carpenter" w:date="2021-05-28T15:42:11Z">
+          <w:t xml:space="preserve"> To </w:t>
+        </w:r>
+      </w:ins>
+      <w:ins w:id="173" w:author="Brian E Carpenter" w:date="2021-05-28T15:42:11Z">
         <w:r>
           <w:rPr>
             <w:rFonts w:eastAsia="NSimSun" w:cs="Arial" w:ascii="Times New Roman" w:hAnsi="Times New Roman"/>
@@ -3093,7 +3959,7 @@
           <w:t>start</w:t>
         </w:r>
       </w:ins>
-      <w:ins w:id="96" w:author="Brian E Carpenter" w:date="2021-05-28T15:42:11Z">
+      <w:ins w:id="174" w:author="Brian E Carpenter" w:date="2021-05-28T15:42:11Z">
         <w:r>
           <w:rPr>
             <w:rFonts w:ascii="Times New Roman" w:hAnsi="Times New Roman"/>
@@ -3103,7 +3969,7 @@
           <w:t xml:space="preserve"> the ACP, a</w:t>
         </w:r>
       </w:ins>
-      <w:del w:id="97" w:author="Brian E Carpenter" w:date="2021-05-28T15:42:36Z">
+      <w:del w:id="175" w:author="Brian E Carpenter" w:date="2021-05-28T15:42:36Z">
         <w:r>
           <w:rPr>
             <w:rFonts w:ascii="Times New Roman" w:hAnsi="Times New Roman"/>
@@ -3122,24 +3988,14 @@
         </w:rPr>
         <w:t>ll that is required is for each node to create its own IPv6 link-local address on each physical interface, as any modern network device does by default. The VRF consists of point-to-point IPv6 links and is secured using IPsec (IP Security</w:t>
       </w:r>
-      <w:ins w:id="99" w:author="Brian E Carpenter" w:date="2021-05-28T15:04:15Z">
+      <w:ins w:id="177" w:author="Brian E Carpenter" w:date="2021-05-28T15:04:15Z">
         <w:r>
           <w:rPr>
             <w:rFonts w:ascii="Times New Roman" w:hAnsi="Times New Roman"/>
             <w:i w:val="false"/>
             <w:iCs w:val="false"/>
           </w:rPr>
-          <w:t xml:space="preserve"> </w:t>
-        </w:r>
-      </w:ins>
-      <w:ins w:id="100" w:author="Brian E Carpenter" w:date="2021-05-28T15:04:15Z">
-        <w:r>
-          <w:rPr>
-            <w:rFonts w:ascii="Times New Roman" w:hAnsi="Times New Roman"/>
-            <w:i w:val="false"/>
-            <w:iCs w:val="false"/>
-          </w:rPr>
-          <w:t>with Internet Key Exchange Protocol Version 2</w:t>
+          <w:t xml:space="preserve"> with Internet Key Exchange Protocol Version 2</w:t>
         </w:r>
       </w:ins>
       <w:r>
@@ -3151,7 +4007,7 @@
         </w:rPr>
         <w:t>) or DTLS (Datagram Transport Layer Security)</w:t>
       </w:r>
-      <w:del w:id="102" w:author="Brian E Carpenter" w:date="2021-05-28T15:04:30Z">
+      <w:del w:id="179" w:author="Brian E Carpenter" w:date="2021-05-28T15:04:30Z">
         <w:r>
           <w:rPr>
             <w:rFonts w:ascii="Times New Roman" w:hAnsi="Times New Roman"/>
@@ -3196,7 +4052,7 @@
         </w:rPr>
         <w:t xml:space="preserve"> reliably and securely reach remote nodes and configure them safely without risk of cutting themselves off. In addition, fully autonomic management mechanisms (i.e., ASAs) can start up.  To understand how this works, we </w:t>
       </w:r>
-      <w:ins w:id="106" w:author="Brian E Carpenter" w:date="2021-05-28T16:21:40Z">
+      <w:ins w:id="183" w:author="Brian E Carpenter" w:date="2021-05-28T16:21:40Z">
         <w:r>
           <w:rPr>
             <w:rFonts w:ascii="Times New Roman" w:hAnsi="Times New Roman"/>
@@ -3320,7 +4176,7 @@
           <w:rFonts w:ascii="Times New Roman" w:hAnsi="Times New Roman"/>
         </w:rPr>
       </w:pPr>
-      <w:del w:id="116" w:author="Brian E Carpenter" w:date="2021-05-28T15:11:23Z">
+      <w:del w:id="193" w:author="Brian E Carpenter" w:date="2021-05-28T15:11:23Z">
         <w:r>
           <w:rPr>
             <w:rFonts w:ascii="Times New Roman" w:hAnsi="Times New Roman"/>
@@ -3328,7 +4184,7 @@
           <w:delText>Rather than being a traditional type-length-value protocol, GRASP is based on CBOR (Concise Binary Object Representation) messages. This has the advantage of allowing very flexible encoding, and GRASP can therefore accommodate a very wide range of data types, with the possibility of mapping protocol elements directly into various high-level language representations.</w:delText>
         </w:r>
       </w:del>
-      <w:ins w:id="117" w:author="Brian E Carpenter" w:date="2021-05-28T15:11:23Z">
+      <w:ins w:id="194" w:author="Brian E Carpenter" w:date="2021-05-28T15:11:23Z">
         <w:r>
           <w:rPr>
             <w:rFonts w:ascii="Times New Roman" w:hAnsi="Times New Roman"/>
@@ -3336,7 +4192,7 @@
           <w:t>Rather than being a traditional type-length-value protocol, GRASP messages use CBOR (Concise Binary Object Representation), which provides an extensible data model derived from JSON (JavaScript Object Notation), but with a simple and efficient binary encoding. CBOR</w:t>
         </w:r>
       </w:ins>
-      <w:ins w:id="118" w:author="Brian E Carpenter" w:date="2021-05-28T15:13:00Z">
+      <w:ins w:id="195" w:author="Brian E Carpenter" w:date="2021-05-28T15:13:00Z">
         <w:r>
           <w:rPr>
             <w:rFonts w:ascii="Times New Roman" w:hAnsi="Times New Roman"/>
@@ -3344,13 +4200,12 @@
           <w:t>’</w:t>
         </w:r>
       </w:ins>
-      <w:ins w:id="119" w:author="Brian E Carpenter" w:date="2021-05-28T15:11:23Z">
+      <w:ins w:id="196" w:author="Brian E Carpenter" w:date="2021-05-28T15:11:23Z">
         <w:r>
           <w:rPr>
             <w:rFonts w:ascii="Times New Roman" w:hAnsi="Times New Roman"/>
           </w:rPr>
           <w:t>s flexibility enables GRASP to accommodate a very wide range of data types, with protocol elements often mapping directly into various high-level language representations.</w:t>
-          <w:rPrChange w:id="0" w:author="Brian E Carpenter" w:date="2021-05-28T15:12:25Z"/>
         </w:r>
       </w:ins>
     </w:p>
@@ -3486,7 +4341,7 @@
         </w:rPr>
         <w:t xml:space="preserve"> could be expressed in </w:t>
       </w:r>
-      <w:ins w:id="133" w:author="Brian E Carpenter" w:date="2021-05-28T15:15:52Z">
+      <w:ins w:id="210" w:author="Brian E Carpenter" w:date="2021-05-28T15:15:52Z">
         <w:r>
           <w:rPr>
             <w:rFonts w:ascii="Times New Roman" w:hAnsi="Times New Roman"/>
@@ -3501,23 +4356,15 @@
         </w:rPr>
         <w:t>JSON</w:t>
       </w:r>
-      <w:ins w:id="135" w:author="Brian E Carpenter" w:date="2021-05-28T15:15:41Z">
-        <w:r>
-          <w:rPr>
-            <w:rFonts w:ascii="Times New Roman" w:hAnsi="Times New Roman"/>
-          </w:rPr>
-          <w:t xml:space="preserve"> </w:t>
-        </w:r>
-      </w:ins>
-      <w:ins w:id="136" w:author="Brian E Carpenter" w:date="2021-05-28T15:15:41Z">
-        <w:r>
-          <w:rPr>
-            <w:rFonts w:ascii="Times New Roman" w:hAnsi="Times New Roman"/>
-          </w:rPr>
-          <w:t>data model</w:t>
-        </w:r>
-      </w:ins>
-      <w:del w:id="137" w:author="Brian E Carpenter" w:date="2021-05-28T15:13:58Z">
+      <w:ins w:id="212" w:author="Brian E Carpenter" w:date="2021-05-28T15:15:41Z">
+        <w:r>
+          <w:rPr>
+            <w:rFonts w:ascii="Times New Roman" w:hAnsi="Times New Roman"/>
+          </w:rPr>
+          <w:t xml:space="preserve"> data model</w:t>
+        </w:r>
+      </w:ins>
+      <w:del w:id="213" w:author="Brian E Carpenter" w:date="2021-05-28T15:13:58Z">
         <w:r>
           <w:rPr>
             <w:rFonts w:ascii="Times New Roman" w:hAnsi="Times New Roman"/>
@@ -3625,9 +4472,7 @@
         <w:pStyle w:val="TextBody"/>
         <w:bidi w:val="0"/>
         <w:jc w:val="left"/>
-        <w:rPr>
-          <w:rFonts w:ascii="Times New Roman" w:hAnsi="Times New Roman"/>
-        </w:rPr>
+        <w:rPr/>
       </w:pPr>
       <w:r>
         <w:rPr>
@@ -3659,7 +4504,52 @@
           <w:vertAlign w:val="baseline"/>
           <w:rPrChange w:id="0" w:author="Brian E Carpenter" w:date="2021-05-28T15:12:25Z"/>
         </w:rPr>
-        <w:t xml:space="preserve"> and implemented as part of a Python 3 prototype. This makes it very easy to implement demonstration ASAs in Python. A partial GRASP implementation has also been made as part of an ACP implementation in the RUST language.</w:t>
+        <w:t xml:space="preserve"> and implemented as part of a Python 3 prototype. This makes it very easy to implement demonstration ASAs in Python. A partial GRASP implementation has also been made as part of an ACP implementation in the R</w:t>
+      </w:r>
+      <w:ins w:id="227" w:author="Brian E Carpenter" w:date="2021-05-29T10:08:08Z">
+        <w:r>
+          <w:rPr>
+            <w:rFonts w:eastAsia="NSimSun" w:cs="Arial" w:ascii="Times New Roman" w:hAnsi="Times New Roman"/>
+            <w:i w:val="false"/>
+            <w:iCs w:val="false"/>
+            <w:color w:val="auto"/>
+            <w:kern w:val="2"/>
+            <w:position w:val="0"/>
+            <w:sz w:val="24"/>
+            <w:sz w:val="24"/>
+            <w:szCs w:val="24"/>
+            <w:vertAlign w:val="baseline"/>
+            <w:lang w:val="en-US" w:eastAsia="zh-CN" w:bidi="hi-IN"/>
+          </w:rPr>
+          <w:t>ust</w:t>
+        </w:r>
+      </w:ins>
+      <w:del w:id="228" w:author="Brian E Carpenter" w:date="2021-05-29T10:08:08Z">
+        <w:r>
+          <w:rPr>
+            <w:rFonts w:ascii="Times New Roman" w:hAnsi="Times New Roman"/>
+            <w:i w:val="false"/>
+            <w:iCs w:val="false"/>
+            <w:position w:val="0"/>
+            <w:sz w:val="24"/>
+            <w:sz w:val="24"/>
+            <w:vertAlign w:val="baseline"/>
+          </w:rPr>
+          <w:delText>UST</w:delText>
+        </w:r>
+      </w:del>
+      <w:r>
+        <w:rPr>
+          <w:rFonts w:ascii="Times New Roman" w:hAnsi="Times New Roman"/>
+          <w:i w:val="false"/>
+          <w:iCs w:val="false"/>
+          <w:position w:val="0"/>
+          <w:sz w:val="24"/>
+          <w:sz w:val="24"/>
+          <w:vertAlign w:val="baseline"/>
+          <w:rPrChange w:id="0" w:author="Brian E Carpenter" w:date="2021-05-28T15:12:25Z"/>
+        </w:rPr>
+        <w:t xml:space="preserve"> language.</w:t>
       </w:r>
     </w:p>
     <w:p>
@@ -3709,7 +4599,7 @@
         </w:rPr>
         <w:t xml:space="preserve">. The simplest approach is for trusted edge devices in the ACP to “leak” the (otherwise encrypted) </w:t>
       </w:r>
-      <w:del w:id="154" w:author="Brian E Carpenter" w:date="2021-05-28T16:25:24Z">
+      <w:del w:id="233" w:author="Brian E Carpenter" w:date="2021-05-28T16:25:24Z">
         <w:r>
           <w:rPr>
             <w:rFonts w:ascii="Times New Roman" w:hAnsi="Times New Roman"/>
@@ -3791,7 +4681,7 @@
         </w:rPr>
         <w:t xml:space="preserve">Here, the flexibility of CBOR encoding is of great value since a JSON-like </w:t>
       </w:r>
-      <w:ins w:id="162" w:author="Brian E Carpenter" w:date="2021-05-28T15:16:57Z">
+      <w:ins w:id="241" w:author="Brian E Carpenter" w:date="2021-05-28T15:16:57Z">
         <w:r>
           <w:rPr>
             <w:rFonts w:eastAsia="NSimSun" w:cs="Arial" w:ascii="Times New Roman" w:hAnsi="Times New Roman"/>
@@ -3806,48 +4696,7 @@
           <w:t>structure</w:t>
         </w:r>
       </w:ins>
-      <w:del w:id="163" w:author="Brian E Carpenter" w:date="2021-05-28T15:16:57Z">
-        <w:r>
-          <w:rPr>
-            <w:rFonts w:ascii="Times New Roman" w:hAnsi="Times New Roman"/>
-            <w:i w:val="false"/>
-            <w:iCs w:val="false"/>
-            <w:color w:val="000000"/>
-          </w:rPr>
-          <w:delText>representation</w:delText>
-        </w:r>
-      </w:del>
-      <w:r>
-        <w:rPr>
-          <w:rFonts w:ascii="Times New Roman" w:hAnsi="Times New Roman"/>
-          <w:i w:val="false"/>
-          <w:iCs w:val="false"/>
-          <w:color w:val="000000"/>
-          <w:rPrChange w:id="0" w:author="Brian E Carpenter" w:date="2021-05-28T15:29:14Z"/>
-        </w:rPr>
-        <w:t xml:space="preserve"> of service data is common.</w:t>
-      </w:r>
-    </w:p>
-    <w:p>
-      <w:pPr>
-        <w:pStyle w:val="TextBody"/>
-        <w:bidi w:val="0"/>
-        <w:jc w:val="left"/>
-        <w:rPr>
-          <w:rFonts w:ascii="Times New Roman" w:hAnsi="Times New Roman"/>
-        </w:rPr>
-      </w:pPr>
-      <w:r>
-        <w:rPr>
-          <w:rFonts w:ascii="Times New Roman" w:hAnsi="Times New Roman"/>
-          <w:i w:val="false"/>
-          <w:iCs w:val="false"/>
-          <w:color w:val="000000"/>
-          <w:rPrChange w:id="0" w:author="Brian E Carpenter" w:date="2021-05-28T15:29:14Z"/>
-        </w:rPr>
-        <w:t xml:space="preserve">Extending that point, since GRASP easily </w:t>
-      </w:r>
-      <w:ins w:id="166" w:author="Brian E Carpenter" w:date="2021-05-28T15:17:48Z">
+      <w:del w:id="242" w:author="Brian E Carpenter" w:date="2021-05-28T15:16:57Z">
         <w:r>
           <w:rPr>
             <w:rFonts w:eastAsia="NSimSun" w:cs="Arial" w:ascii="Times New Roman" w:hAnsi="Times New Roman"/>
@@ -3859,16 +4708,65 @@
             <w:szCs w:val="24"/>
             <w:lang w:val="en-US" w:eastAsia="zh-CN" w:bidi="hi-IN"/>
           </w:rPr>
-          <w:t>conveys</w:t>
-        </w:r>
-      </w:ins>
-      <w:del w:id="167" w:author="Brian E Carpenter" w:date="2021-05-28T15:17:48Z">
-        <w:r>
-          <w:rPr>
-            <w:rFonts w:ascii="Times New Roman" w:hAnsi="Times New Roman"/>
+          <w:delText>representation</w:delText>
+        </w:r>
+      </w:del>
+      <w:r>
+        <w:rPr>
+          <w:rFonts w:ascii="Times New Roman" w:hAnsi="Times New Roman"/>
+          <w:i w:val="false"/>
+          <w:iCs w:val="false"/>
+          <w:color w:val="000000"/>
+          <w:rPrChange w:id="0" w:author="Brian E Carpenter" w:date="2021-05-28T15:29:14Z"/>
+        </w:rPr>
+        <w:t xml:space="preserve"> of service data is common.</w:t>
+      </w:r>
+    </w:p>
+    <w:p>
+      <w:pPr>
+        <w:pStyle w:val="TextBody"/>
+        <w:bidi w:val="0"/>
+        <w:jc w:val="left"/>
+        <w:rPr>
+          <w:rFonts w:ascii="Times New Roman" w:hAnsi="Times New Roman"/>
+        </w:rPr>
+      </w:pPr>
+      <w:r>
+        <w:rPr>
+          <w:rFonts w:ascii="Times New Roman" w:hAnsi="Times New Roman"/>
+          <w:i w:val="false"/>
+          <w:iCs w:val="false"/>
+          <w:color w:val="000000"/>
+          <w:rPrChange w:id="0" w:author="Brian E Carpenter" w:date="2021-05-28T15:29:14Z"/>
+        </w:rPr>
+        <w:t xml:space="preserve">Extending that point, since GRASP easily </w:t>
+      </w:r>
+      <w:ins w:id="245" w:author="Brian E Carpenter" w:date="2021-05-28T15:17:48Z">
+        <w:r>
+          <w:rPr>
+            <w:rFonts w:eastAsia="NSimSun" w:cs="Arial" w:ascii="Times New Roman" w:hAnsi="Times New Roman"/>
             <w:i w:val="false"/>
             <w:iCs w:val="false"/>
             <w:color w:val="000000"/>
+            <w:kern w:val="2"/>
+            <w:sz w:val="24"/>
+            <w:szCs w:val="24"/>
+            <w:lang w:val="en-US" w:eastAsia="zh-CN" w:bidi="hi-IN"/>
+          </w:rPr>
+          <w:t>conveys</w:t>
+        </w:r>
+      </w:ins>
+      <w:del w:id="246" w:author="Brian E Carpenter" w:date="2021-05-28T15:17:48Z">
+        <w:r>
+          <w:rPr>
+            <w:rFonts w:eastAsia="NSimSun" w:cs="Arial" w:ascii="Times New Roman" w:hAnsi="Times New Roman"/>
+            <w:i w:val="false"/>
+            <w:iCs w:val="false"/>
+            <w:color w:val="000000"/>
+            <w:kern w:val="2"/>
+            <w:sz w:val="24"/>
+            <w:szCs w:val="24"/>
+            <w:lang w:val="en-US" w:eastAsia="zh-CN" w:bidi="hi-IN"/>
           </w:rPr>
           <w:delText>allows for</w:delText>
         </w:r>
@@ -4074,7 +4972,7 @@
         </w:rPr>
         <w:t>The second objective may be flooded to all “prefix manager” ASAs to convey relevant policy</w:t>
       </w:r>
-      <w:ins w:id="177" w:author="Brian E Carpenter" w:date="2021-05-28T15:46:02Z">
+      <w:ins w:id="256" w:author="Brian E Carpenter" w:date="2021-05-28T15:46:02Z">
         <w:r>
           <w:rPr>
             <w:rFonts w:ascii="Times New Roman" w:hAnsi="Times New Roman"/>
@@ -4083,7 +4981,7 @@
           <w:t xml:space="preserve">, which can be enforced </w:t>
         </w:r>
       </w:ins>
-      <w:ins w:id="178" w:author="Brian E Carpenter" w:date="2021-05-28T15:46:02Z">
+      <w:ins w:id="257" w:author="Brian E Carpenter" w:date="2021-05-28T15:46:02Z">
         <w:r>
           <w:rPr>
             <w:rFonts w:eastAsia="NSimSun" w:cs="Arial" w:ascii="Times New Roman" w:hAnsi="Times New Roman"/>
@@ -4096,7 +4994,7 @@
           <w:t>during</w:t>
         </w:r>
       </w:ins>
-      <w:ins w:id="179" w:author="Brian E Carpenter" w:date="2021-05-28T15:46:02Z">
+      <w:ins w:id="258" w:author="Brian E Carpenter" w:date="2021-05-28T15:46:02Z">
         <w:r>
           <w:rPr>
             <w:rFonts w:ascii="Times New Roman" w:hAnsi="Times New Roman"/>
@@ -4105,7 +5003,7 @@
           <w:t xml:space="preserve"> </w:t>
         </w:r>
       </w:ins>
-      <w:ins w:id="180" w:author="Brian E Carpenter" w:date="2021-05-28T15:46:02Z">
+      <w:ins w:id="259" w:author="Brian E Carpenter" w:date="2021-05-28T15:46:02Z">
         <w:r>
           <w:rPr>
             <w:rFonts w:eastAsia="NSimSun" w:cs="Arial" w:ascii="Times New Roman" w:hAnsi="Times New Roman"/>
@@ -4118,11 +5016,15 @@
           <w:t>prefix delegation by individual agents.</w:t>
         </w:r>
       </w:ins>
-      <w:del w:id="181" w:author="Brian E Carpenter" w:date="2021-05-28T15:47:21Z">
-        <w:r>
-          <w:rPr>
-            <w:rFonts w:ascii="Times New Roman" w:hAnsi="Times New Roman"/>
+      <w:del w:id="260" w:author="Brian E Carpenter" w:date="2021-05-28T15:47:21Z">
+        <w:r>
+          <w:rPr>
+            <w:rFonts w:eastAsia="NSimSun" w:cs="Arial" w:ascii="Times New Roman" w:hAnsi="Times New Roman"/>
             <w:color w:val="000000"/>
+            <w:kern w:val="2"/>
+            <w:sz w:val="24"/>
+            <w:szCs w:val="24"/>
+            <w:lang w:val="en-US" w:eastAsia="zh-CN" w:bidi="hi-IN"/>
           </w:rPr>
           <w:delText>.</w:delText>
         </w:r>
@@ -4393,14 +5295,7 @@
         </w:numPr>
         <w:bidi w:val="0"/>
         <w:jc w:val="left"/>
-        <w:rPr>
-          <w:rFonts w:eastAsia="Microsoft YaHei" w:cs="Arial"/>
-          <w:b/>
-          <w:b/>
-          <w:bCs/>
-          <w:sz w:val="32"/>
-          <w:szCs w:val="32"/>
-        </w:rPr>
+        <w:rPr/>
       </w:pPr>
       <w:r>
         <w:rPr>
@@ -4410,7 +5305,44 @@
           <w:sz w:val="32"/>
           <w:szCs w:val="32"/>
         </w:rPr>
-        <w:t>Rererences and Further Reading</w:t>
+        <w:t>Re</w:t>
+      </w:r>
+      <w:ins w:id="262" w:author="Brian E Carpenter" w:date="2021-05-29T10:08:51Z">
+        <w:r>
+          <w:rPr>
+            <w:rFonts w:eastAsia="Microsoft YaHei" w:cs="Arial"/>
+            <w:b/>
+            <w:bCs/>
+            <w:color w:val="auto"/>
+            <w:kern w:val="2"/>
+            <w:sz w:val="32"/>
+            <w:szCs w:val="32"/>
+            <w:lang w:val="en-US" w:eastAsia="zh-CN" w:bidi="hi-IN"/>
+          </w:rPr>
+          <w:t>f</w:t>
+        </w:r>
+      </w:ins>
+      <w:del w:id="263" w:author="Brian E Carpenter" w:date="2021-05-29T10:08:51Z">
+        <w:r>
+          <w:rPr>
+            <w:rFonts w:eastAsia="Microsoft YaHei" w:cs="Arial"/>
+            <w:b/>
+            <w:bCs/>
+            <w:sz w:val="32"/>
+            <w:szCs w:val="32"/>
+          </w:rPr>
+          <w:delText>r</w:delText>
+        </w:r>
+      </w:del>
+      <w:r>
+        <w:rPr>
+          <w:rFonts w:eastAsia="Microsoft YaHei" w:cs="Arial"/>
+          <w:b/>
+          <w:bCs/>
+          <w:sz w:val="32"/>
+          <w:szCs w:val="32"/>
+        </w:rPr>
+        <w:t>erences and Further Reading</w:t>
       </w:r>
     </w:p>
     <w:p>
@@ -4755,53 +5687,59 @@
           <w:rFonts w:ascii="Times New Roman" w:hAnsi="Times New Roman" w:cs="Times New Roman"/>
           <w:sz w:val="24"/>
           <w:szCs w:val="24"/>
-        </w:rPr>
-      </w:pPr>
-      <w:r>
-        <w:rPr>
-          <w:rFonts w:cs="Times New Roman" w:ascii="Times New Roman" w:hAnsi="Times New Roman"/>
-          <w:sz w:val="24"/>
-          <w:szCs w:val="24"/>
-        </w:rPr>
-      </w:r>
+          <w:lang w:val="en-US"/>
+          <w:ins w:id="266" w:author="Brian E Carpenter" w:date="2021-05-29T10:13:45Z"/>
+        </w:rPr>
+      </w:pPr>
+      <w:ins w:id="265" w:author="Brian E Carpenter" w:date="2021-05-29T10:13:45Z">
+        <w:r>
+          <w:rPr/>
+        </w:r>
+      </w:ins>
     </w:p>
     <w:p>
       <w:pPr>
         <w:pStyle w:val="Normal"/>
         <w:bidi w:val="0"/>
         <w:jc w:val="left"/>
-        <w:rPr>
-          <w:del w:id="183" w:author="Brian E Carpenter" w:date="2021-05-28T15:30:34Z"/>
-        </w:rPr>
-      </w:pPr>
-      <w:r>
-        <w:rPr>
-          <w:rFonts w:cs="Times New Roman" w:ascii="Times New Roman" w:hAnsi="Times New Roman"/>
-          <w:sz w:val="24"/>
-          <w:szCs w:val="24"/>
-          <w:lang w:val="en-US"/>
-        </w:rPr>
-        <w:t xml:space="preserve">THE ANIMA AUTHOR TEAM is a group of participants in the IETF’s ANIMA Working Group, including Michael Behringer, Brian E. Carpenter, Toerless Eckert,  Sheng Jiang, Yizhou Li, </w:t>
-      </w:r>
-      <w:r>
-        <w:rPr>
-          <w:lang w:val="en-US"/>
-        </w:rPr>
-        <w:t xml:space="preserve">Michael Richardson, </w:t>
-      </w:r>
-      <w:r>
-        <w:rPr>
-          <w:color w:val="C9211E"/>
-          <w:lang w:val="en-US"/>
-        </w:rPr>
-        <w:t>YOUR NAME HERE</w:t>
-      </w:r>
-      <w:r>
-        <w:rPr>
-          <w:lang w:val="en-US"/>
-        </w:rPr>
-        <w:t>. They may be contacted at anima@ietf.org.</w:t>
-      </w:r>
+        <w:rPr/>
+      </w:pPr>
+      <w:ins w:id="267" w:author="Brian E Carpenter" w:date="2021-05-29T10:13:45Z">
+        <w:r>
+          <w:rPr>
+            <w:rFonts w:cs="Times New Roman" w:ascii="Times New Roman" w:hAnsi="Times New Roman"/>
+            <w:sz w:val="24"/>
+            <w:szCs w:val="24"/>
+            <w:lang w:val="en-US"/>
+          </w:rPr>
+          <w:t xml:space="preserve">[11] </w:t>
+        </w:r>
+      </w:ins>
+      <w:ins w:id="268" w:author="Brian E Carpenter" w:date="2021-05-29T10:14:35Z">
+        <w:r>
+          <w:rPr>
+            <w:rFonts w:cs="Times New Roman" w:ascii="Times New Roman" w:hAnsi="Times New Roman"/>
+            <w:sz w:val="24"/>
+            <w:szCs w:val="24"/>
+            <w:lang w:val="en-US"/>
+          </w:rPr>
+          <w:t xml:space="preserve">B. Carpenter, Autonomic Networking, IETF Journal, 2014. </w:t>
+        </w:r>
+      </w:ins>
+      <w:hyperlink r:id="rId5">
+        <w:ins w:id="269" w:author="Brian E Carpenter" w:date="2021-05-29T10:14:35Z">
+          <w:r>
+            <w:rPr>
+              <w:rStyle w:val="InternetLink"/>
+              <w:rFonts w:cs="Times New Roman" w:ascii="Times New Roman" w:hAnsi="Times New Roman"/>
+              <w:sz w:val="24"/>
+              <w:szCs w:val="24"/>
+              <w:lang w:val="en-US"/>
+            </w:rPr>
+            <w:t>https://www.ietfjournal.org/autonomic-networking/</w:t>
+          </w:r>
+        </w:ins>
+      </w:hyperlink>
     </w:p>
     <w:p>
       <w:pPr>
@@ -4809,13 +5747,197 @@
         <w:bidi w:val="0"/>
         <w:jc w:val="left"/>
         <w:rPr>
-          <w:rFonts w:ascii="Times New Roman" w:hAnsi="Times New Roman"/>
-        </w:rPr>
-      </w:pPr>
-      <w:r>
-        <w:rPr>
-          <w:rFonts w:ascii="Times New Roman" w:hAnsi="Times New Roman"/>
-        </w:rPr>
+          <w:rFonts w:ascii="Times New Roman" w:hAnsi="Times New Roman" w:cs="Times New Roman"/>
+          <w:sz w:val="24"/>
+          <w:szCs w:val="24"/>
+          <w:lang w:val="en-US"/>
+          <w:ins w:id="272" w:author="Brian E Carpenter" w:date="2021-05-29T10:16:59Z"/>
+        </w:rPr>
+      </w:pPr>
+      <w:ins w:id="271" w:author="Brian E Carpenter" w:date="2021-05-29T10:16:59Z">
+        <w:r>
+          <w:rPr/>
+        </w:r>
+      </w:ins>
+    </w:p>
+    <w:p>
+      <w:pPr>
+        <w:pStyle w:val="Normal"/>
+        <w:bidi w:val="0"/>
+        <w:jc w:val="left"/>
+        <w:rPr/>
+      </w:pPr>
+      <w:ins w:id="273" w:author="Brian E Carpenter" w:date="2021-05-29T10:17:01Z">
+        <w:r>
+          <w:rPr>
+            <w:rFonts w:cs="Times New Roman" w:ascii="Times New Roman" w:hAnsi="Times New Roman"/>
+            <w:sz w:val="24"/>
+            <w:szCs w:val="24"/>
+            <w:lang w:val="en-US"/>
+          </w:rPr>
+          <w:t xml:space="preserve">[12]  FCC, June 15, 2020 T-Mobile Network Outage Report, A Report of the Public Safety and Homeland Security Bureau Federal Communications Commission, PS Docket No. 20-183,  October 2020, </w:t>
+        </w:r>
+      </w:ins>
+      <w:hyperlink r:id="rId6">
+        <w:ins w:id="274" w:author="Brian E Carpenter" w:date="2021-05-29T10:17:01Z">
+          <w:r>
+            <w:rPr>
+              <w:rStyle w:val="InternetLink"/>
+              <w:rFonts w:cs="Times New Roman" w:ascii="Times New Roman" w:hAnsi="Times New Roman"/>
+              <w:sz w:val="24"/>
+              <w:szCs w:val="24"/>
+              <w:lang w:val="en-US"/>
+            </w:rPr>
+            <w:t>https://docs.fcc.gov/public/attachments/</w:t>
+          </w:r>
+        </w:ins>
+      </w:hyperlink>
+      <w:hyperlink r:id="rId7">
+        <w:ins w:id="275" w:author="Brian E Carpenter" w:date="2021-05-29T10:17:01Z">
+          <w:r>
+            <w:rPr>
+              <w:rStyle w:val="InternetLink"/>
+              <w:rFonts w:cs="Times New Roman" w:ascii="Times New Roman" w:hAnsi="Times New Roman"/>
+              <w:sz w:val="24"/>
+              <w:szCs w:val="24"/>
+              <w:lang w:val="en-US"/>
+            </w:rPr>
+            <w:t>DOC-367699A1.docx</w:t>
+          </w:r>
+        </w:ins>
+      </w:hyperlink>
+    </w:p>
+    <w:p>
+      <w:pPr>
+        <w:pStyle w:val="Normal"/>
+        <w:bidi w:val="0"/>
+        <w:jc w:val="left"/>
+        <w:rPr>
+          <w:rFonts w:ascii="Times New Roman" w:hAnsi="Times New Roman" w:cs="Times New Roman"/>
+          <w:sz w:val="24"/>
+          <w:szCs w:val="24"/>
+        </w:rPr>
+      </w:pPr>
+      <w:r>
+        <w:rPr>
+          <w:rFonts w:cs="Times New Roman" w:ascii="Times New Roman" w:hAnsi="Times New Roman"/>
+          <w:sz w:val="24"/>
+          <w:szCs w:val="24"/>
+        </w:rPr>
+      </w:r>
+    </w:p>
+    <w:p>
+      <w:pPr>
+        <w:pStyle w:val="Normal"/>
+        <w:bidi w:val="0"/>
+        <w:jc w:val="left"/>
+        <w:rPr>
+          <w:del w:id="282" w:author="Brian E Carpenter" w:date="2021-05-28T15:30:34Z"/>
+        </w:rPr>
+      </w:pPr>
+      <w:r>
+        <w:rPr>
+          <w:rFonts w:cs="Times New Roman" w:ascii="Times New Roman" w:hAnsi="Times New Roman"/>
+          <w:sz w:val="24"/>
+          <w:szCs w:val="24"/>
+          <w:lang w:val="en-US"/>
+        </w:rPr>
+        <w:t xml:space="preserve">THE ANIMA AUTHOR TEAM is a group of participants in the IETF’s ANIMA Working Group, including Michael Behringer, </w:t>
+      </w:r>
+      <w:ins w:id="276" w:author="Brian E Carpenter" w:date="2021-05-29T10:09:23Z">
+        <w:r>
+          <w:rPr>
+            <w:rFonts w:cs="Times New Roman" w:ascii="Times New Roman" w:hAnsi="Times New Roman"/>
+            <w:sz w:val="24"/>
+            <w:szCs w:val="24"/>
+            <w:lang w:val="en-US"/>
+          </w:rPr>
+          <w:t xml:space="preserve">Carsten Bormann, </w:t>
+        </w:r>
+      </w:ins>
+      <w:r>
+        <w:rPr>
+          <w:rFonts w:cs="Times New Roman" w:ascii="Times New Roman" w:hAnsi="Times New Roman"/>
+          <w:sz w:val="24"/>
+          <w:szCs w:val="24"/>
+          <w:lang w:val="en-US"/>
+        </w:rPr>
+        <w:t xml:space="preserve">Brian E. Carpenter, Toerless Eckert,  Sheng Jiang, Yizhou Li, </w:t>
+      </w:r>
+      <w:ins w:id="277" w:author="Brian E Carpenter" w:date="2021-05-29T10:10:33Z">
+        <w:r>
+          <w:rPr>
+            <w:rFonts w:cs="Times New Roman" w:ascii="Times New Roman" w:hAnsi="Times New Roman"/>
+            <w:sz w:val="24"/>
+            <w:szCs w:val="24"/>
+            <w:lang w:val="en-US"/>
+          </w:rPr>
+          <w:t xml:space="preserve">Jéferson Campos Nobre </w:t>
+        </w:r>
+      </w:ins>
+      <w:ins w:id="278" w:author="Brian E Carpenter" w:date="2021-05-29T10:10:33Z">
+        <w:r>
+          <w:rPr>
+            <w:rFonts w:cs="Times New Roman" w:ascii="Times New Roman" w:hAnsi="Times New Roman"/>
+            <w:sz w:val="24"/>
+            <w:szCs w:val="24"/>
+            <w:lang w:val="en-US"/>
+          </w:rPr>
+          <w:t>and</w:t>
+        </w:r>
+      </w:ins>
+      <w:ins w:id="279" w:author="Brian E Carpenter" w:date="2021-05-29T10:10:33Z">
+        <w:r>
+          <w:rPr>
+            <w:rFonts w:cs="Times New Roman" w:ascii="Times New Roman" w:hAnsi="Times New Roman"/>
+            <w:sz w:val="24"/>
+            <w:szCs w:val="24"/>
+            <w:lang w:val="en-US"/>
+          </w:rPr>
+          <w:t xml:space="preserve"> </w:t>
+        </w:r>
+      </w:ins>
+      <w:r>
+        <w:rPr>
+          <w:lang w:val="en-US"/>
+        </w:rPr>
+        <w:t>Michael Richardson</w:t>
+      </w:r>
+      <w:del w:id="280" w:author="Brian E Carpenter" w:date="2021-05-29T10:10:54Z">
+        <w:r>
+          <w:rPr>
+            <w:lang w:val="en-US"/>
+          </w:rPr>
+          <w:delText xml:space="preserve">, </w:delText>
+        </w:r>
+      </w:del>
+      <w:del w:id="281" w:author="Brian E Carpenter" w:date="2021-05-29T10:10:54Z">
+        <w:r>
+          <w:rPr>
+            <w:color w:val="C9211E"/>
+            <w:lang w:val="en-US"/>
+          </w:rPr>
+          <w:delText>YOUR NAME HERE</w:delText>
+        </w:r>
+      </w:del>
+      <w:r>
+        <w:rPr>
+          <w:lang w:val="en-US"/>
+        </w:rPr>
+        <w:t>. They may be contacted at anima@ietf.org.</w:t>
+      </w:r>
+    </w:p>
+    <w:p>
+      <w:pPr>
+        <w:pStyle w:val="Normal"/>
+        <w:bidi w:val="0"/>
+        <w:jc w:val="left"/>
+        <w:rPr>
+          <w:lang w:val="en-US"/>
+        </w:rPr>
+      </w:pPr>
+      <w:r>
+        <w:rPr/>
       </w:r>
     </w:p>
     <w:sectPr>
@@ -4881,7 +6003,73 @@
       </w:r>
     </w:p>
   </w:comment>
-  <w:comment w:id="2" w:author="Toerless Eckert" w:date="2021-05-25T12:46:00Z" w:initials="TTE">
+  <w:comment w:id="2" w:author="Brian E Carpenter" w:date="2021-05-29T09:03:26Z" w:initials="BEC">
+    <w:p>
+      <w:r>
+        <w:rPr>
+          <w:rFonts w:cs="Times New Roman" w:ascii="Times New Roman" w:hAnsi="Times New Roman" w:eastAsia="NSimSun"/>
+          <w:b w:val="false"/>
+          <w:bCs w:val="false"/>
+          <w:i w:val="false"/>
+          <w:iCs w:val="false"/>
+          <w:caps w:val="false"/>
+          <w:smallCaps w:val="false"/>
+          <w:strike w:val="false"/>
+          <w:dstrike w:val="false"/>
+          <w:outline w:val="false"/>
+          <w:shadow w:val="false"/>
+          <w:emboss w:val="false"/>
+          <w:imprint w:val="false"/>
+          <w:color w:val="C9211E"/>
+          <w:spacing w:val="0"/>
+          <w:w w:val="100"/>
+          <w:kern w:val="0"/>
+          <w:position w:val="0"/>
+          <w:sz w:val="20"/>
+          <w:sz w:val="20"/>
+          <w:szCs w:val="24"/>
+          <w:u w:val="none"/>
+          <w:vertAlign w:val="baseline"/>
+          <w:em w:val="none"/>
+          <w:lang w:val="en-US" w:eastAsia="zh-CN" w:bidi="hi-IN"/>
+        </w:rPr>
+        <w:t>In case we can’t use this image:</w:t>
+      </w:r>
+    </w:p>
+    <w:p>
+      <w:r>
+        <w:rPr>
+          <w:rFonts w:cs="Arial" w:ascii="Liberation Serif" w:hAnsi="Liberation Serif" w:eastAsia="NSimSun"/>
+          <w:b w:val="false"/>
+          <w:bCs w:val="false"/>
+          <w:i w:val="false"/>
+          <w:iCs w:val="false"/>
+          <w:caps w:val="false"/>
+          <w:smallCaps w:val="false"/>
+          <w:strike w:val="false"/>
+          <w:dstrike w:val="false"/>
+          <w:outline w:val="false"/>
+          <w:shadow w:val="false"/>
+          <w:emboss w:val="false"/>
+          <w:imprint w:val="false"/>
+          <w:color w:val="auto"/>
+          <w:spacing w:val="0"/>
+          <w:w w:val="100"/>
+          <w:kern w:val="0"/>
+          <w:position w:val="0"/>
+          <w:sz w:val="20"/>
+          <w:sz w:val="20"/>
+          <w:szCs w:val="24"/>
+          <w:u w:val="none"/>
+          <w:vertAlign w:val="baseline"/>
+          <w:em w:val="none"/>
+          <w:lang w:val="en-US" w:eastAsia="zh-CN" w:bidi="hi-IN"/>
+        </w:rPr>
+        <w:t>In the metaphor of a network being a car, today’s networks are childrens’ pedal cars guided from behind by an attentive parent, whereas ANIMA wants them to be like a self-driving taxi.</w:t>
+      </w:r>
+    </w:p>
+  </w:comment>
+  <w:comment w:id="3" w:author="Toerless Eckert" w:date="2021-05-25T12:46:00Z" w:initials="TTE">
     <w:p>
       <w:r>
         <w:rPr>
@@ -4895,7 +6083,7 @@
       </w:r>
     </w:p>
   </w:comment>
-  <w:comment w:id="3" w:author="Toerless Eckert" w:date="2021-05-25T12:46:00Z" w:initials="TTE">
+  <w:comment w:id="4" w:author="Toerless Eckert" w:date="2021-05-25T12:46:00Z" w:initials="TTE">
     <w:p>
       <w:r>
         <w:rPr>
@@ -4909,7 +6097,7 @@
       </w:r>
     </w:p>
   </w:comment>
-  <w:comment w:id="4" w:author="Brian E Carpenter" w:date="2021-05-26T17:15:18Z" w:initials="BEC">
+  <w:comment w:id="5" w:author="Brian E Carpenter" w:date="2021-05-26T17:15:18Z" w:initials="BEC">
     <w:p>
       <w:r>
         <w:rPr>
@@ -4943,7 +6131,7 @@
       </w:r>
     </w:p>
   </w:comment>
-  <w:comment w:id="5" w:author="Brian E Carpenter" w:date="2021-05-27T10:40:27Z" w:initials="BEC">
+  <w:comment w:id="6" w:author="Brian E Carpenter" w:date="2021-05-27T10:40:27Z" w:initials="BEC">
     <w:p>
       <w:r>
         <w:rPr>
@@ -4977,7 +6165,7 @@
       </w:r>
     </w:p>
   </w:comment>
-  <w:comment w:id="6" w:author="Brian E Carpenter" w:date="2021-05-27T10:59:09Z" w:initials="BEC">
+  <w:comment w:id="7" w:author="Brian E Carpenter" w:date="2021-05-27T10:59:09Z" w:initials="BEC">
     <w:p>
       <w:r>
         <w:rPr>
@@ -5475,7 +6663,7 @@
     <w:pPr>
       <w:widowControl/>
       <w:suppressAutoHyphens w:val="true"/>
-      <w:overflowPunct w:val="false"/>
+      <w:overflowPunct w:val="true"/>
       <w:bidi w:val="0"/>
       <w:jc w:val="left"/>
     </w:pPr>
@@ -5572,6 +6760,14 @@
     <w:qFormat/>
     <w:rPr>
       <w:rFonts w:ascii="OpenSymbol;Arial Unicode MS" w:hAnsi="OpenSymbol;Arial Unicode MS" w:eastAsia="OpenSymbol;Arial Unicode MS" w:cs="OpenSymbol;Arial Unicode MS"/>
+    </w:rPr>
+  </w:style>
+  <w:style w:type="character" w:styleId="InternetLink">
+    <w:name w:val="Internet Link"/>
+    <w:rPr>
+      <w:color w:val="000080"/>
+      <w:u w:val="single"/>
+      <w:lang w:val="zxx" w:eastAsia="zxx" w:bidi="zxx"/>
     </w:rPr>
   </w:style>
   <w:style w:type="paragraph" w:styleId="Heading">
@@ -5668,7 +6864,7 @@
         <w:tab w:val="left" w:pos="15840" w:leader="none"/>
       </w:tabs>
       <w:suppressAutoHyphens w:val="true"/>
-      <w:overflowPunct w:val="false"/>
+      <w:overflowPunct w:val="true"/>
       <w:bidi w:val="0"/>
       <w:spacing w:lineRule="auto" w:line="240" w:before="0" w:after="0"/>
       <w:jc w:val="left"/>
@@ -5829,7 +7025,7 @@
     <w:pPr>
       <w:widowControl/>
       <w:suppressAutoHyphens w:val="true"/>
-      <w:overflowPunct w:val="false"/>
+      <w:overflowPunct w:val="true"/>
       <w:bidi w:val="0"/>
       <w:jc w:val="left"/>
     </w:pPr>
@@ -6025,7 +7221,7 @@
         <w:tab w:val="left" w:pos="16235" w:leader="none"/>
       </w:tabs>
       <w:suppressAutoHyphens w:val="true"/>
-      <w:overflowPunct w:val="false"/>
+      <w:overflowPunct w:val="true"/>
       <w:bidi w:val="0"/>
       <w:spacing w:lineRule="auto" w:line="240" w:before="115" w:after="0"/>
       <w:jc w:val="left"/>
@@ -6378,7 +7574,7 @@
         <w:tab w:val="left" w:pos="16650" w:leader="none"/>
       </w:tabs>
       <w:suppressAutoHyphens w:val="true"/>
-      <w:overflowPunct w:val="false"/>
+      <w:overflowPunct w:val="true"/>
       <w:bidi w:val="0"/>
       <w:spacing w:lineRule="auto" w:line="240" w:before="0" w:after="0"/>
       <w:jc w:val="center"/>
@@ -6425,7 +7621,7 @@
         <w:tab w:val="left" w:pos="16650" w:leader="none"/>
       </w:tabs>
       <w:suppressAutoHyphens w:val="true"/>
-      <w:overflowPunct w:val="false"/>
+      <w:overflowPunct w:val="true"/>
       <w:bidi w:val="0"/>
       <w:spacing w:lineRule="auto" w:line="240" w:before="115" w:after="0"/>
       <w:jc w:val="center"/>
@@ -6468,7 +7664,7 @@
         <w:tab w:val="left" w:pos="15840" w:leader="none"/>
       </w:tabs>
       <w:suppressAutoHyphens w:val="true"/>
-      <w:overflowPunct w:val="false"/>
+      <w:overflowPunct w:val="true"/>
       <w:bidi w:val="0"/>
       <w:spacing w:lineRule="auto" w:line="240" w:before="90" w:after="0"/>
       <w:jc w:val="left"/>
@@ -6511,7 +7707,7 @@
         <w:tab w:val="left" w:pos="15840" w:leader="none"/>
       </w:tabs>
       <w:suppressAutoHyphens w:val="true"/>
-      <w:overflowPunct w:val="false"/>
+      <w:overflowPunct w:val="true"/>
       <w:bidi w:val="0"/>
       <w:spacing w:lineRule="auto" w:line="240" w:before="0" w:after="0"/>
       <w:jc w:val="left"/>
@@ -6537,7 +7733,7 @@
     <w:pPr>
       <w:widowControl/>
       <w:suppressAutoHyphens w:val="true"/>
-      <w:overflowPunct w:val="false"/>
+      <w:overflowPunct w:val="true"/>
       <w:bidi w:val="0"/>
       <w:jc w:val="center"/>
     </w:pPr>
@@ -6556,7 +7752,7 @@
     <w:pPr>
       <w:widowControl/>
       <w:suppressAutoHyphens w:val="true"/>
-      <w:overflowPunct w:val="false"/>
+      <w:overflowPunct w:val="true"/>
       <w:bidi w:val="0"/>
       <w:spacing w:lineRule="atLeast" w:line="200" w:before="0" w:after="0"/>
       <w:jc w:val="left"/>
@@ -7020,7 +8216,7 @@
         <w:tab w:val="left" w:pos="15840" w:leader="none"/>
       </w:tabs>
       <w:suppressAutoHyphens w:val="true"/>
-      <w:overflowPunct w:val="false"/>
+      <w:overflowPunct w:val="true"/>
       <w:bidi w:val="0"/>
       <w:spacing w:lineRule="auto" w:line="240" w:before="0" w:after="0"/>
       <w:jc w:val="left"/>
@@ -7046,7 +8242,7 @@
     <w:pPr>
       <w:widowControl/>
       <w:suppressAutoHyphens w:val="true"/>
-      <w:overflowPunct w:val="false"/>
+      <w:overflowPunct w:val="true"/>
       <w:bidi w:val="0"/>
       <w:jc w:val="center"/>
     </w:pPr>
@@ -7080,7 +8276,7 @@
         <w:tab w:val="left" w:pos="15840" w:leader="none"/>
       </w:tabs>
       <w:suppressAutoHyphens w:val="true"/>
-      <w:overflowPunct w:val="false"/>
+      <w:overflowPunct w:val="true"/>
       <w:bidi w:val="0"/>
       <w:spacing w:lineRule="auto" w:line="240" w:before="90" w:after="0"/>
       <w:jc w:val="left"/>
@@ -7126,7 +8322,7 @@
         <w:tab w:val="left" w:pos="16235" w:leader="none"/>
       </w:tabs>
       <w:suppressAutoHyphens w:val="true"/>
-      <w:overflowPunct w:val="false"/>
+      <w:overflowPunct w:val="true"/>
       <w:bidi w:val="0"/>
       <w:spacing w:lineRule="auto" w:line="240" w:before="115" w:after="0"/>
       <w:jc w:val="left"/>
@@ -7478,7 +8674,7 @@
         <w:tab w:val="left" w:pos="16235" w:leader="none"/>
       </w:tabs>
       <w:suppressAutoHyphens w:val="true"/>
-      <w:overflowPunct w:val="false"/>
+      <w:overflowPunct w:val="true"/>
       <w:bidi w:val="0"/>
       <w:spacing w:lineRule="auto" w:line="240" w:before="115" w:after="0"/>
       <w:jc w:val="left"/>
@@ -7839,7 +9035,7 @@
         <w:tab w:val="left" w:pos="16650" w:leader="none"/>
       </w:tabs>
       <w:suppressAutoHyphens w:val="true"/>
-      <w:overflowPunct w:val="false"/>
+      <w:overflowPunct w:val="true"/>
       <w:bidi w:val="0"/>
       <w:spacing w:lineRule="auto" w:line="240" w:before="0" w:after="0"/>
       <w:jc w:val="center"/>
@@ -7886,7 +9082,7 @@
         <w:tab w:val="left" w:pos="16650" w:leader="none"/>
       </w:tabs>
       <w:suppressAutoHyphens w:val="true"/>
-      <w:overflowPunct w:val="false"/>
+      <w:overflowPunct w:val="true"/>
       <w:bidi w:val="0"/>
       <w:spacing w:lineRule="auto" w:line="240" w:before="115" w:after="0"/>
       <w:jc w:val="center"/>
@@ -7929,7 +9125,7 @@
         <w:tab w:val="left" w:pos="15840" w:leader="none"/>
       </w:tabs>
       <w:suppressAutoHyphens w:val="true"/>
-      <w:overflowPunct w:val="false"/>
+      <w:overflowPunct w:val="true"/>
       <w:bidi w:val="0"/>
       <w:spacing w:lineRule="auto" w:line="240" w:before="90" w:after="0"/>
       <w:jc w:val="left"/>
@@ -7957,7 +9153,7 @@
     <w:pPr>
       <w:widowControl/>
       <w:suppressAutoHyphens w:val="true"/>
-      <w:overflowPunct w:val="false"/>
+      <w:overflowPunct w:val="true"/>
       <w:bidi w:val="0"/>
       <w:jc w:val="left"/>
     </w:pPr>
@@ -7976,7 +9172,7 @@
     <w:pPr>
       <w:widowControl/>
       <w:suppressAutoHyphens w:val="true"/>
-      <w:overflowPunct w:val="false"/>
+      <w:overflowPunct w:val="true"/>
       <w:bidi w:val="0"/>
       <w:jc w:val="center"/>
     </w:pPr>
@@ -8013,7 +9209,7 @@
         <w:tab w:val="left" w:pos="16235" w:leader="none"/>
       </w:tabs>
       <w:suppressAutoHyphens w:val="true"/>
-      <w:overflowPunct w:val="false"/>
+      <w:overflowPunct w:val="true"/>
       <w:bidi w:val="0"/>
       <w:spacing w:lineRule="auto" w:line="240" w:before="115" w:after="0"/>
       <w:jc w:val="left"/>
@@ -8374,7 +9570,7 @@
         <w:tab w:val="left" w:pos="16650" w:leader="none"/>
       </w:tabs>
       <w:suppressAutoHyphens w:val="true"/>
-      <w:overflowPunct w:val="false"/>
+      <w:overflowPunct w:val="true"/>
       <w:bidi w:val="0"/>
       <w:spacing w:lineRule="auto" w:line="240" w:before="0" w:after="0"/>
       <w:jc w:val="center"/>
@@ -8421,7 +9617,7 @@
         <w:tab w:val="left" w:pos="16650" w:leader="none"/>
       </w:tabs>
       <w:suppressAutoHyphens w:val="true"/>
-      <w:overflowPunct w:val="false"/>
+      <w:overflowPunct w:val="true"/>
       <w:bidi w:val="0"/>
       <w:spacing w:lineRule="auto" w:line="240" w:before="115" w:after="0"/>
       <w:jc w:val="center"/>
@@ -8464,7 +9660,7 @@
         <w:tab w:val="left" w:pos="15840" w:leader="none"/>
       </w:tabs>
       <w:suppressAutoHyphens w:val="true"/>
-      <w:overflowPunct w:val="false"/>
+      <w:overflowPunct w:val="true"/>
       <w:bidi w:val="0"/>
       <w:spacing w:lineRule="auto" w:line="240" w:before="90" w:after="0"/>
       <w:jc w:val="left"/>
@@ -8492,7 +9688,7 @@
     <w:pPr>
       <w:widowControl/>
       <w:suppressAutoHyphens w:val="true"/>
-      <w:overflowPunct w:val="false"/>
+      <w:overflowPunct w:val="true"/>
       <w:bidi w:val="0"/>
       <w:jc w:val="left"/>
     </w:pPr>
@@ -8511,7 +9707,7 @@
     <w:pPr>
       <w:widowControl/>
       <w:suppressAutoHyphens w:val="true"/>
-      <w:overflowPunct w:val="false"/>
+      <w:overflowPunct w:val="true"/>
       <w:bidi w:val="0"/>
       <w:jc w:val="center"/>
     </w:pPr>
@@ -8537,6 +9733,28 @@
       <w:szCs w:val="20"/>
     </w:rPr>
   </w:style>
+  <w:style w:type="paragraph" w:styleId="TableContents">
+    <w:name w:val="Table Contents"/>
+    <w:basedOn w:val="Normal"/>
+    <w:qFormat/>
+    <w:pPr>
+      <w:suppressLineNumbers/>
+    </w:pPr>
+    <w:rPr/>
+  </w:style>
+  <w:style w:type="paragraph" w:styleId="TableHeading">
+    <w:name w:val="Table Heading"/>
+    <w:basedOn w:val="TableContents"/>
+    <w:qFormat/>
+    <w:pPr>
+      <w:suppressLineNumbers/>
+      <w:jc w:val="center"/>
+    </w:pPr>
+    <w:rPr>
+      <w:b/>
+      <w:bCs/>
+    </w:rPr>
+  </w:style>
   <w:style w:type="numbering" w:styleId="WW8Num1">
     <w:name w:val="WW8Num1"/>
     <w:qFormat/>

</xml_diff>

<commit_message>
Added conclusion using Toerless' use cas
</commit_message>
<xml_diff>
--- a/IPJautonomic.docx
+++ b/IPJautonomic.docx
@@ -316,16 +316,10 @@
         </w:rPr>
         <w:t xml:space="preserve">). </w:t>
       </w:r>
-      <w:del w:id="8" w:author="Brian E Carpenter" w:date="2021-05-29T09:52:09Z">
-        <w:r>
-          <w:rPr>
-            <w:rFonts w:ascii="Times New Roman" w:hAnsi="Times New Roman"/>
-            <w:sz w:val="24"/>
-            <w:szCs w:val="24"/>
-          </w:rPr>
-          <w:commentReference w:id="0"/>
-        </w:r>
-      </w:del>
+      <w:r>
+        <w:rPr/>
+        <w:commentReference w:id="0"/>
+      </w:r>
       <w:r>
         <w:rPr>
           <w:rFonts w:ascii="Times New Roman" w:hAnsi="Times New Roman"/>
@@ -348,7 +342,7 @@
         </w:rPr>
         <w:t>Science fiction? Not really. Distributed routing protocols as introduced with the ARPANET in the 1970s and later in the Internet are at their core autonomic: self-configuring, self-optimizing, self-healing. Examples include OSPF (Open Shortest Path First) and IS-IS (Intermediate System to Intermediate System). But over the decades</w:t>
       </w:r>
-      <w:del w:id="9" w:author="Brian E Carpenter" w:date="2021-05-29T09:52:49Z">
+      <w:del w:id="8" w:author="Brian E Carpenter" w:date="2021-05-29T09:52:49Z">
         <w:r>
           <w:rPr>
             <w:rFonts w:ascii="Times New Roman" w:hAnsi="Times New Roman"/>
@@ -366,7 +360,7 @@
         </w:rPr>
         <w:t xml:space="preserve">, even those protocols have evolved to become provisioning monsters requiring the human configuration of “nerd-knob” parameters and policies for operators. A whole industry and research discipline for network Operations Administration and Management (OAM) evolved to define architectures consisting of an ever more complex multitude of layers between the actual intent for the service level objectives of the network (and by implication its protocols) and all those “magic” parameters that need to be provisioned consistently and dynamically into each network device whenever there is any change. (As evidence, consider that the IETF alone has </w:t>
       </w:r>
-      <w:ins w:id="10" w:author="Brian E Carpenter" w:date="2021-05-28T16:02:11Z">
+      <w:ins w:id="9" w:author="Brian E Carpenter" w:date="2021-05-28T16:02:11Z">
         <w:r>
           <w:rPr>
             <w:rFonts w:eastAsia="NSimSun" w:cs="Arial" w:ascii="Times New Roman" w:hAnsi="Times New Roman"/>
@@ -379,7 +373,7 @@
           <w:t>publish</w:t>
         </w:r>
       </w:ins>
-      <w:del w:id="11" w:author="Brian E Carpenter" w:date="2021-05-28T16:02:11Z">
+      <w:del w:id="10" w:author="Brian E Carpenter" w:date="2021-05-28T16:02:11Z">
         <w:r>
           <w:rPr>
             <w:rFonts w:eastAsia="NSimSun" w:cs="Arial" w:ascii="Times New Roman" w:hAnsi="Times New Roman"/>
@@ -400,7 +394,7 @@
         </w:rPr>
         <w:t xml:space="preserve">ed </w:t>
       </w:r>
-      <w:ins w:id="12" w:author="Brian E Carpenter" w:date="2021-05-29T08:54:55Z">
+      <w:ins w:id="11" w:author="Brian E Carpenter" w:date="2021-05-29T08:54:55Z">
         <w:r>
           <w:rPr>
             <w:rFonts w:eastAsia="NSimSun" w:cs="Arial" w:ascii="Times New Roman" w:hAnsi="Times New Roman"/>
@@ -413,7 +407,7 @@
           <w:t>more</w:t>
         </w:r>
       </w:ins>
-      <w:ins w:id="13" w:author="Brian E Carpenter" w:date="2021-05-29T08:55:00Z">
+      <w:ins w:id="12" w:author="Brian E Carpenter" w:date="2021-05-29T08:55:00Z">
         <w:r>
           <w:rPr>
             <w:rFonts w:eastAsia="NSimSun" w:cs="Arial" w:ascii="Times New Roman" w:hAnsi="Times New Roman"/>
@@ -426,7 +420,7 @@
           <w:t xml:space="preserve"> than 120</w:t>
         </w:r>
       </w:ins>
-      <w:del w:id="14" w:author="Brian E Carpenter" w:date="2021-05-29T08:54:55Z">
+      <w:del w:id="13" w:author="Brian E Carpenter" w:date="2021-05-29T08:54:55Z">
         <w:r>
           <w:rPr>
             <w:rFonts w:eastAsia="NSimSun" w:cs="Arial" w:ascii="Times New Roman" w:hAnsi="Times New Roman"/>
@@ -439,7 +433,7 @@
           <w:delText>about</w:delText>
         </w:r>
       </w:del>
-      <w:ins w:id="15" w:author="Brian E Carpenter" w:date="2021-05-29T08:55:00Z">
+      <w:ins w:id="14" w:author="Brian E Carpenter" w:date="2021-05-29T08:55:00Z">
         <w:r>
           <w:rPr>
             <w:rFonts w:ascii="Times New Roman" w:hAnsi="Times New Roman"/>
@@ -449,7 +443,7 @@
           <w:t xml:space="preserve"> </w:t>
         </w:r>
       </w:ins>
-      <w:del w:id="16" w:author="Brian E Carpenter" w:date="2021-05-29T08:55:06Z">
+      <w:del w:id="15" w:author="Brian E Carpenter" w:date="2021-05-29T08:55:06Z">
         <w:r>
           <w:rPr>
             <w:rFonts w:ascii="Times New Roman" w:hAnsi="Times New Roman"/>
@@ -467,24 +461,14 @@
         </w:rPr>
         <w:t>YANG modules</w:t>
       </w:r>
-      <w:ins w:id="17" w:author="Brian E Carpenter" w:date="2021-05-29T08:55:25Z">
-        <w:r>
-          <w:rPr>
-            <w:rFonts w:ascii="Times New Roman" w:hAnsi="Times New Roman"/>
-            <w:sz w:val="24"/>
-            <w:szCs w:val="24"/>
-          </w:rPr>
-          <w:t xml:space="preserve"> </w:t>
-        </w:r>
-      </w:ins>
-      <w:ins w:id="18" w:author="Brian E Carpenter" w:date="2021-05-29T08:55:25Z">
-        <w:r>
-          <w:rPr>
-            <w:rFonts w:ascii="Times New Roman" w:hAnsi="Times New Roman"/>
-            <w:sz w:val="24"/>
-            <w:szCs w:val="24"/>
-          </w:rPr>
-          <w:t>and sub-modules</w:t>
+      <w:ins w:id="16" w:author="Brian E Carpenter" w:date="2021-05-29T08:55:25Z">
+        <w:r>
+          <w:rPr>
+            <w:rFonts w:ascii="Times New Roman" w:hAnsi="Times New Roman"/>
+            <w:sz w:val="24"/>
+            <w:szCs w:val="24"/>
+          </w:rPr>
+          <w:t xml:space="preserve"> and sub-modules</w:t>
         </w:r>
       </w:ins>
       <w:r>
@@ -495,7 +479,7 @@
         </w:rPr>
         <w:t xml:space="preserve">, each of which contains </w:t>
       </w:r>
-      <w:del w:id="19" w:author="Brian E Carpenter" w:date="2021-05-29T08:55:53Z">
+      <w:del w:id="17" w:author="Brian E Carpenter" w:date="2021-05-29T08:55:53Z">
         <w:r>
           <w:rPr>
             <w:rFonts w:ascii="Times New Roman" w:hAnsi="Times New Roman"/>
@@ -513,16 +497,10 @@
         </w:rPr>
         <w:t>many individual parameters.</w:t>
       </w:r>
-      <w:del w:id="20" w:author="Brian E Carpenter" w:date="2021-05-29T08:56:08Z">
-        <w:r>
-          <w:rPr>
-            <w:rFonts w:ascii="Times New Roman" w:hAnsi="Times New Roman"/>
-            <w:sz w:val="24"/>
-            <w:szCs w:val="24"/>
-          </w:rPr>
-          <w:commentReference w:id="1"/>
-        </w:r>
-      </w:del>
+      <w:r>
+        <w:rPr/>
+        <w:commentReference w:id="1"/>
+      </w:r>
       <w:r>
         <w:rPr>
           <w:rFonts w:ascii="Times New Roman" w:hAnsi="Times New Roman"/>
@@ -545,7 +523,7 @@
         </w:rPr>
         <w:t xml:space="preserve">In today’s networks, </w:t>
       </w:r>
-      <w:ins w:id="21" w:author="Brian E Carpenter" w:date="2021-05-29T08:59:51Z">
+      <w:ins w:id="18" w:author="Brian E Carpenter" w:date="2021-05-29T08:59:51Z">
         <w:r>
           <w:rPr>
             <w:rFonts w:eastAsia="NSimSun" w:cs="Arial" w:ascii="Times New Roman" w:hAnsi="Times New Roman"/>
@@ -558,7 +536,7 @@
           <w:t>routing</w:t>
         </w:r>
       </w:ins>
-      <w:del w:id="22" w:author="Brian E Carpenter" w:date="2021-05-29T08:59:51Z">
+      <w:del w:id="19" w:author="Brian E Carpenter" w:date="2021-05-29T08:59:51Z">
         <w:r>
           <w:rPr>
             <w:rFonts w:eastAsia="NSimSun" w:cs="Arial" w:ascii="Times New Roman" w:hAnsi="Times New Roman"/>
@@ -571,44 +549,14 @@
           <w:delText>these</w:delText>
         </w:r>
       </w:del>
-      <w:ins w:id="23" w:author="Brian E Carpenter" w:date="2021-05-29T08:59:54Z">
-        <w:r>
-          <w:rPr>
-            <w:rFonts w:ascii="Times New Roman" w:hAnsi="Times New Roman"/>
-            <w:sz w:val="24"/>
-            <w:szCs w:val="24"/>
-          </w:rPr>
-          <w:t xml:space="preserve"> </w:t>
-        </w:r>
-      </w:ins>
-      <w:ins w:id="24" w:author="Brian E Carpenter" w:date="2021-05-29T08:59:54Z">
-        <w:r>
-          <w:rPr>
-            <w:rFonts w:ascii="Times New Roman" w:hAnsi="Times New Roman"/>
-            <w:sz w:val="24"/>
-            <w:szCs w:val="24"/>
-          </w:rPr>
-          <w:t>and</w:t>
-        </w:r>
-      </w:ins>
-      <w:ins w:id="25" w:author="Brian E Carpenter" w:date="2021-05-29T08:59:54Z">
-        <w:r>
-          <w:rPr>
-            <w:rFonts w:ascii="Times New Roman" w:hAnsi="Times New Roman"/>
-            <w:sz w:val="24"/>
-            <w:szCs w:val="24"/>
-          </w:rPr>
-          <w:t xml:space="preserve"> </w:t>
-        </w:r>
-      </w:ins>
-      <w:ins w:id="26" w:author="Brian E Carpenter" w:date="2021-05-29T08:59:54Z">
-        <w:r>
-          <w:rPr>
-            <w:rFonts w:ascii="Times New Roman" w:hAnsi="Times New Roman"/>
-            <w:sz w:val="24"/>
-            <w:szCs w:val="24"/>
-          </w:rPr>
-          <w:t>traffic-engineering</w:t>
+      <w:ins w:id="20" w:author="Brian E Carpenter" w:date="2021-05-29T08:59:54Z">
+        <w:r>
+          <w:rPr>
+            <w:rFonts w:ascii="Times New Roman" w:hAnsi="Times New Roman"/>
+            <w:sz w:val="24"/>
+            <w:szCs w:val="24"/>
+          </w:rPr>
+          <w:t xml:space="preserve"> and traffic-engineering</w:t>
         </w:r>
       </w:ins>
       <w:r>
@@ -619,7 +567,7 @@
         </w:rPr>
         <w:t xml:space="preserve"> parameters are almost exclusively implemented through a highly complex and most often centralized set of “Software Defined Networking” (SDN) controller and orchestrator tools and by human operators. These solutions are difficult and expensive to build, maintain, validate, predict, secure and above all to make reliable and resilient. These problems are rarely seen from the outside, </w:t>
       </w:r>
-      <w:ins w:id="27" w:author="Brian E Carpenter" w:date="2021-05-28T16:03:07Z">
+      <w:ins w:id="21" w:author="Brian E Carpenter" w:date="2021-05-28T16:03:07Z">
         <w:r>
           <w:rPr>
             <w:rFonts w:eastAsia="NSimSun" w:cs="Arial" w:ascii="Times New Roman" w:hAnsi="Times New Roman"/>
@@ -632,7 +580,7 @@
           <w:t>except</w:t>
         </w:r>
       </w:ins>
-      <w:del w:id="28" w:author="Brian E Carpenter" w:date="2021-05-28T16:03:07Z">
+      <w:del w:id="22" w:author="Brian E Carpenter" w:date="2021-05-28T16:03:07Z">
         <w:r>
           <w:rPr>
             <w:rFonts w:eastAsia="NSimSun" w:cs="Arial" w:ascii="Times New Roman" w:hAnsi="Times New Roman"/>
@@ -697,17 +645,10 @@
         </w:rPr>
         <w:t xml:space="preserve"> In the metaphor of a network being a car, Figure 1 shows how today’s networks are driven, and how ANIMA would like them to be</w:t>
       </w:r>
-      <w:ins w:id="29" w:author="Brian E Carpenter" w:date="2021-05-29T09:03:26Z">
-        <w:r>
-          <w:rPr>
-            <w:rFonts w:ascii="Times New Roman" w:hAnsi="Times New Roman"/>
-            <w:color w:val="000000"/>
-            <w:sz w:val="24"/>
-            <w:szCs w:val="24"/>
-          </w:rPr>
-          <w:commentReference w:id="2"/>
-        </w:r>
-      </w:ins>
+      <w:r>
+        <w:rPr/>
+        <w:commentReference w:id="2"/>
+      </w:r>
       <w:r>
         <w:rPr>
           <w:rFonts w:ascii="Times New Roman" w:hAnsi="Times New Roman"/>
@@ -787,10 +728,10 @@
       <w:pPr>
         <w:pStyle w:val="TextBody"/>
         <w:rPr>
-          <w:del w:id="33" w:author="Brian E Carpenter" w:date="2021-05-29T09:03:39Z"/>
-        </w:rPr>
-      </w:pPr>
-      <w:del w:id="30" w:author="Brian E Carpenter" w:date="2021-05-29T09:03:39Z">
+          <w:del w:id="26" w:author="Brian E Carpenter" w:date="2021-05-29T09:03:39Z"/>
+        </w:rPr>
+      </w:pPr>
+      <w:del w:id="23" w:author="Brian E Carpenter" w:date="2021-05-29T09:03:39Z">
         <w:r>
           <w:rPr>
             <w:rFonts w:ascii="Times New Roman" w:hAnsi="Times New Roman"/>
@@ -801,7 +742,7 @@
           <w:delText xml:space="preserve">The </w:delText>
         </w:r>
       </w:del>
-      <w:del w:id="31" w:author="Brian E Carpenter" w:date="2021-05-29T09:03:39Z">
+      <w:del w:id="24" w:author="Brian E Carpenter" w:date="2021-05-29T09:03:39Z">
         <w:r>
           <w:rPr>
             <w:rFonts w:eastAsia="Times New Roman" w:cs="Times New Roman" w:ascii="Times New Roman" w:hAnsi="Times New Roman"/>
@@ -814,7 +755,7 @@
           <w:delText>risk</w:delText>
         </w:r>
       </w:del>
-      <w:del w:id="32" w:author="Brian E Carpenter" w:date="2021-05-29T09:03:39Z">
+      <w:del w:id="25" w:author="Brian E Carpenter" w:date="2021-05-29T09:03:39Z">
         <w:r>
           <w:rPr>
             <w:rFonts w:ascii="Times New Roman" w:hAnsi="Times New Roman"/>
@@ -830,10 +771,10 @@
       <w:pPr>
         <w:pStyle w:val="TextBody"/>
         <w:rPr>
-          <w:del w:id="35" w:author="Brian E Carpenter" w:date="2021-05-29T09:03:39Z"/>
-        </w:rPr>
-      </w:pPr>
-      <w:del w:id="34" w:author="Brian E Carpenter" w:date="2021-05-29T09:03:39Z">
+          <w:del w:id="28" w:author="Brian E Carpenter" w:date="2021-05-29T09:03:39Z"/>
+        </w:rPr>
+      </w:pPr>
+      <w:del w:id="27" w:author="Brian E Carpenter" w:date="2021-05-29T09:03:39Z">
         <w:r>
           <w:rPr>
             <w:rFonts w:ascii="Times New Roman" w:hAnsi="Times New Roman"/>
@@ -850,7 +791,7 @@
         <w:pStyle w:val="TextBody"/>
         <w:rPr/>
       </w:pPr>
-      <w:ins w:id="36" w:author="Brian E Carpenter" w:date="2021-05-29T09:53:16Z">
+      <w:ins w:id="29" w:author="Brian E Carpenter" w:date="2021-05-29T09:53:16Z">
         <w:r>
           <w:rPr>
             <w:rFonts w:eastAsia="NSimSun" w:cs="Arial" w:ascii="Times New Roman" w:hAnsi="Times New Roman"/>
@@ -863,7 +804,7 @@
           <w:t>T</w:t>
         </w:r>
       </w:ins>
-      <w:del w:id="37" w:author="Brian E Carpenter" w:date="2021-05-29T09:53:16Z">
+      <w:del w:id="30" w:author="Brian E Carpenter" w:date="2021-05-29T09:53:16Z">
         <w:r>
           <w:rPr>
             <w:rFonts w:eastAsia="NSimSun" w:cs="Arial" w:ascii="Times New Roman" w:hAnsi="Times New Roman"/>
@@ -941,7 +882,7 @@
         </w:rPr>
         <w:t xml:space="preserve">utonomic networking infrastructure (ANI) as defined in the recent ANIMA RFCs is intended to provide the foundational building blocks. These building blocks are meant to fit seamlessly with existing network and SDN/OAM designs and to improve their </w:t>
       </w:r>
-      <w:del w:id="38" w:author="Brian E Carpenter" w:date="2021-05-29T09:53:59Z">
+      <w:del w:id="31" w:author="Brian E Carpenter" w:date="2021-05-29T09:53:59Z">
         <w:r>
           <w:rPr>
             <w:rFonts w:ascii="Times New Roman" w:hAnsi="Times New Roman"/>
@@ -959,26 +900,14 @@
         </w:rPr>
         <w:t>metrics such as simplicity, reliability and security. Likewise, the ANI allows designers to more easily embed automation into network devices whenever there is a need. It is worth noting that today, unlike in the past, it is economic to provide enough computing power in network elements to support autonomy.</w:t>
       </w:r>
-      <w:del w:id="39" w:author="Brian E Carpenter" w:date="2021-05-29T09:03:55Z">
-        <w:r>
-          <w:rPr>
-            <w:rFonts w:ascii="Times New Roman" w:hAnsi="Times New Roman"/>
-            <w:sz w:val="24"/>
-            <w:szCs w:val="24"/>
-          </w:rPr>
-          <w:commentReference w:id="3"/>
-        </w:r>
-      </w:del>
-      <w:del w:id="40" w:author="Brian E Carpenter" w:date="2021-05-29T09:03:55Z">
-        <w:r>
-          <w:rPr>
-            <w:rFonts w:ascii="Times New Roman" w:hAnsi="Times New Roman"/>
-            <w:sz w:val="24"/>
-            <w:szCs w:val="24"/>
-          </w:rPr>
-          <w:commentReference w:id="4"/>
-        </w:r>
-      </w:del>
+      <w:r>
+        <w:rPr/>
+        <w:commentReference w:id="3"/>
+      </w:r>
+      <w:r>
+        <w:rPr/>
+        <w:commentReference w:id="4"/>
+      </w:r>
     </w:p>
     <w:p>
       <w:pPr>
@@ -1071,7 +1000,7 @@
         </w:rPr>
         <w:t xml:space="preserve">  new network of devices (routers and switches). The actual reception of the new, factory fresh equipment, unpacking and physical attachment is performed in different locations by other personnel. The operator only needs to set up an ANI seed router, called the ANI registrar (1), for example in a N</w:t>
       </w:r>
-      <w:ins w:id="41" w:author="Brian E Carpenter" w:date="2021-05-29T09:42:18Z">
+      <w:ins w:id="32" w:author="Brian E Carpenter" w:date="2021-05-29T09:42:18Z">
         <w:r>
           <w:rPr>
             <w:rFonts w:ascii="Times New Roman" w:hAnsi="Times New Roman"/>
@@ -1089,7 +1018,7 @@
         </w:rPr>
         <w:t>OC</w:t>
       </w:r>
-      <w:ins w:id="42" w:author="Brian E Carpenter" w:date="2021-05-29T09:42:34Z">
+      <w:ins w:id="33" w:author="Brian E Carpenter" w:date="2021-05-29T09:42:34Z">
         <w:r>
           <w:rPr>
             <w:rFonts w:ascii="Times New Roman" w:hAnsi="Times New Roman"/>
@@ -1215,7 +1144,7 @@
         </w:rPr>
         <w:t xml:space="preserve"> some local port(s) to provide link-layer access to the ANI, to connect management equipment such as a </w:t>
       </w:r>
-      <w:ins w:id="43" w:author="Brian E Carpenter" w:date="2021-05-28T16:15:28Z">
+      <w:ins w:id="34" w:author="Brian E Carpenter" w:date="2021-05-28T16:15:28Z">
         <w:r>
           <w:rPr>
             <w:rFonts w:eastAsia="NSimSun" w:cs="Arial" w:ascii="Times New Roman" w:hAnsi="Times New Roman"/>
@@ -1228,7 +1157,7 @@
           <w:t>laptop</w:t>
         </w:r>
       </w:ins>
-      <w:del w:id="44" w:author="Brian E Carpenter" w:date="2021-05-28T16:15:28Z">
+      <w:del w:id="35" w:author="Brian E Carpenter" w:date="2021-05-28T16:15:28Z">
         <w:r>
           <w:rPr>
             <w:rFonts w:eastAsia="NSimSun" w:cs="Arial" w:ascii="Times New Roman" w:hAnsi="Times New Roman"/>
@@ -1282,7 +1211,7 @@
         </w:rPr>
         <w:t xml:space="preserve">egister the certificate of the registrar with the Manufacturer Authorized Signing Authority (MASA)  services of the vendors whose routers and switches are being used in the new network (we will </w:t>
       </w:r>
-      <w:ins w:id="45" w:author="Brian E Carpenter" w:date="2021-05-29T09:05:33Z">
+      <w:ins w:id="36" w:author="Brian E Carpenter" w:date="2021-05-29T09:05:33Z">
         <w:r>
           <w:rPr>
             <w:rFonts w:ascii="Times New Roman" w:hAnsi="Times New Roman"/>
@@ -1300,7 +1229,7 @@
         </w:rPr>
         <w:t xml:space="preserve">see </w:t>
       </w:r>
-      <w:del w:id="46" w:author="Brian E Carpenter" w:date="2021-05-29T09:05:42Z">
+      <w:del w:id="37" w:author="Brian E Carpenter" w:date="2021-05-29T09:05:42Z">
         <w:r>
           <w:rPr>
             <w:rFonts w:eastAsia="Times New Roman" w:cs="Times New Roman" w:ascii="Times New Roman" w:hAnsi="Times New Roman"/>
@@ -1313,7 +1242,7 @@
           <w:delText>below</w:delText>
         </w:r>
       </w:del>
-      <w:del w:id="47" w:author="Brian E Carpenter" w:date="2021-05-29T09:05:42Z">
+      <w:del w:id="38" w:author="Brian E Carpenter" w:date="2021-05-29T09:05:42Z">
         <w:r>
           <w:rPr>
             <w:rFonts w:ascii="Times New Roman" w:hAnsi="Times New Roman"/>
@@ -1431,7 +1360,7 @@
         </w:rPr>
         <w:t>Befor</w:t>
       </w:r>
-      <w:ins w:id="48" w:author="Brian E Carpenter" w:date="2021-05-29T09:06:16Z">
+      <w:ins w:id="39" w:author="Brian E Carpenter" w:date="2021-05-29T09:06:16Z">
         <w:r>
           <w:rPr>
             <w:rFonts w:eastAsia="Times New Roman" w:cs="Times New Roman" w:ascii="Times New Roman" w:hAnsi="Times New Roman"/>
@@ -1488,7 +1417,7 @@
         </w:rPr>
         <w:t xml:space="preserve"> new ANI device (at that stage called a “pledge”) will automatically </w:t>
       </w:r>
-      <w:del w:id="49" w:author="Brian E Carpenter" w:date="2021-05-29T09:58:57Z">
+      <w:del w:id="40" w:author="Brian E Carpenter" w:date="2021-05-29T09:58:57Z">
         <w:r>
           <w:rPr>
             <w:rFonts w:eastAsia="Times New Roman" w:cs="Times New Roman" w:ascii="Times New Roman" w:hAnsi="Times New Roman"/>
@@ -1501,7 +1430,7 @@
           <w:delText>obtain</w:delText>
         </w:r>
       </w:del>
-      <w:del w:id="50" w:author="Brian E Carpenter" w:date="2021-05-29T09:58:57Z">
+      <w:del w:id="41" w:author="Brian E Carpenter" w:date="2021-05-29T09:58:57Z">
         <w:r>
           <w:rPr>
             <w:rFonts w:ascii="Times New Roman" w:hAnsi="Times New Roman"/>
@@ -1511,7 +1440,7 @@
           <w:delText xml:space="preserve"> a connection with the ANI registrar and attempt to get enrolled with an ANI certificate </w:delText>
         </w:r>
       </w:del>
-      <w:del w:id="51" w:author="Brian E Carpenter" w:date="2021-05-28T16:06:19Z">
+      <w:del w:id="42" w:author="Brian E Carpenter" w:date="2021-05-28T16:06:19Z">
         <w:r>
           <w:rPr>
             <w:rFonts w:ascii="Times New Roman" w:hAnsi="Times New Roman"/>
@@ -1521,7 +1450,7 @@
           <w:delText xml:space="preserve">by that ANI </w:delText>
         </w:r>
       </w:del>
-      <w:del w:id="52" w:author="Brian E Carpenter" w:date="2021-05-29T09:58:57Z">
+      <w:del w:id="43" w:author="Brian E Carpenter" w:date="2021-05-29T09:58:57Z">
         <w:r>
           <w:rPr>
             <w:rFonts w:ascii="Times New Roman" w:hAnsi="Times New Roman"/>
@@ -1531,7 +1460,7 @@
           <w:delText>so it can participate</w:delText>
         </w:r>
       </w:del>
-      <w:del w:id="53" w:author="Brian E Carpenter" w:date="2021-05-28T16:06:48Z">
+      <w:del w:id="44" w:author="Brian E Carpenter" w:date="2021-05-28T16:06:48Z">
         <w:r>
           <w:rPr>
             <w:rFonts w:ascii="Times New Roman" w:hAnsi="Times New Roman"/>
@@ -1541,7 +1470,7 @@
           <w:delText xml:space="preserve"> in the ABI</w:delText>
         </w:r>
       </w:del>
-      <w:del w:id="54" w:author="Brian E Carpenter" w:date="2021-05-29T09:58:57Z">
+      <w:del w:id="45" w:author="Brian E Carpenter" w:date="2021-05-29T09:58:57Z">
         <w:r>
           <w:rPr>
             <w:rFonts w:ascii="Times New Roman" w:hAnsi="Times New Roman"/>
@@ -1551,7 +1480,7 @@
           <w:delText>. But the registrar needs to prove that it ‘owns’ the ANI device. To do that, the registrar</w:delText>
         </w:r>
       </w:del>
-      <w:ins w:id="55" w:author="Brian E Carpenter" w:date="2021-05-29T09:58:57Z">
+      <w:ins w:id="46" w:author="Brian E Carpenter" w:date="2021-05-29T09:58:57Z">
         <w:r>
           <w:rPr>
             <w:rFonts w:ascii="Times New Roman" w:hAnsi="Times New Roman"/>
@@ -1561,7 +1490,7 @@
           <w:t>obtain a connection with the ANI registrar and attempt to get enrolled, receiving an ANI certificate so that it can participate. But the registrar first needs to prove to the ANI device that it is its ‘owner’. To do that, the registra</w:t>
         </w:r>
       </w:ins>
-      <w:ins w:id="56" w:author="Brian E Carpenter" w:date="2021-05-29T09:59:04Z">
+      <w:ins w:id="47" w:author="Brian E Carpenter" w:date="2021-05-29T09:59:04Z">
         <w:r>
           <w:rPr>
             <w:rFonts w:ascii="Times New Roman" w:hAnsi="Times New Roman"/>
@@ -1579,7 +1508,7 @@
         </w:rPr>
         <w:t xml:space="preserve"> communicates (for example over the Internet) with the MASA of the vendor of that device. That MASA has the information that this pledge is actually owned by this registrar’s network and returns a security voucher</w:t>
       </w:r>
-      <w:del w:id="57" w:author="Brian E Carpenter" w:date="2021-05-29T10:02:23Z">
+      <w:del w:id="48" w:author="Brian E Carpenter" w:date="2021-05-29T10:02:23Z">
         <w:r>
           <w:rPr>
             <w:rFonts w:ascii="Times New Roman" w:hAnsi="Times New Roman"/>
@@ -1589,7 +1518,7 @@
           <w:delText xml:space="preserve"> </w:delText>
         </w:r>
       </w:del>
-      <w:ins w:id="58" w:author="Brian E Carpenter" w:date="2021-05-29T10:02:14Z">
+      <w:ins w:id="49" w:author="Brian E Carpenter" w:date="2021-05-29T10:02:14Z">
         <w:r>
           <w:rPr>
             <w:rFonts w:ascii="Times New Roman" w:hAnsi="Times New Roman"/>
@@ -1599,7 +1528,7 @@
           <w:t xml:space="preserve"> that the registrar can present to the pledge, such that the pledge may now trust the registrar and will therefore accept an ANI certificate from the</w:t>
         </w:r>
       </w:ins>
-      <w:del w:id="59" w:author="Brian E Carpenter" w:date="2021-05-29T10:02:14Z">
+      <w:del w:id="50" w:author="Brian E Carpenter" w:date="2021-05-29T10:02:14Z">
         <w:r>
           <w:rPr>
             <w:rFonts w:ascii="Times New Roman" w:hAnsi="Times New Roman"/>
@@ -1609,24 +1538,14 @@
           <w:delText>back to the pledge, such that the pledge may now trust the registrar. It will therefore accept an ANI certificate from the r</w:delText>
         </w:r>
       </w:del>
-      <w:ins w:id="60" w:author="Brian E Carpenter" w:date="2021-05-29T10:03:08Z">
-        <w:r>
-          <w:rPr>
-            <w:rFonts w:ascii="Times New Roman" w:hAnsi="Times New Roman"/>
-            <w:sz w:val="24"/>
-            <w:szCs w:val="24"/>
-          </w:rPr>
-          <w:t xml:space="preserve"> </w:t>
-        </w:r>
-      </w:ins>
-      <w:ins w:id="61" w:author="Brian E Carpenter" w:date="2021-05-29T10:03:08Z">
-        <w:r>
-          <w:rPr>
-            <w:rFonts w:ascii="Times New Roman" w:hAnsi="Times New Roman"/>
-            <w:sz w:val="24"/>
-            <w:szCs w:val="24"/>
-          </w:rPr>
-          <w:t>r</w:t>
+      <w:ins w:id="51" w:author="Brian E Carpenter" w:date="2021-05-29T10:03:08Z">
+        <w:r>
+          <w:rPr>
+            <w:rFonts w:ascii="Times New Roman" w:hAnsi="Times New Roman"/>
+            <w:sz w:val="24"/>
+            <w:szCs w:val="24"/>
+          </w:rPr>
+          <w:t xml:space="preserve"> r</w:t>
         </w:r>
       </w:ins>
       <w:r>
@@ -1656,7 +1575,7 @@
         </w:rPr>
         <w:t xml:space="preserve"> without any further handholding or configuration. </w:t>
       </w:r>
-      <w:ins w:id="62" w:author="Brian E Carpenter" w:date="2021-05-29T09:10:16Z">
+      <w:ins w:id="52" w:author="Brian E Carpenter" w:date="2021-05-29T09:10:16Z">
         <w:r>
           <w:rPr>
             <w:rFonts w:eastAsia="NSimSun" w:cs="Arial" w:ascii="Times New Roman" w:hAnsi="Times New Roman"/>
@@ -1669,7 +1588,7 @@
           <w:t>This</w:t>
         </w:r>
       </w:ins>
-      <w:del w:id="63" w:author="Brian E Carpenter" w:date="2021-05-29T09:10:16Z">
+      <w:del w:id="53" w:author="Brian E Carpenter" w:date="2021-05-29T09:10:16Z">
         <w:r>
           <w:rPr>
             <w:rFonts w:eastAsia="NSimSun" w:cs="Arial" w:ascii="Times New Roman" w:hAnsi="Times New Roman"/>
@@ -1682,24 +1601,14 @@
           <w:delText>It</w:delText>
         </w:r>
       </w:del>
-      <w:ins w:id="64" w:author="Brian E Carpenter" w:date="2021-05-29T09:10:17Z">
-        <w:r>
-          <w:rPr>
-            <w:rFonts w:ascii="Times New Roman" w:hAnsi="Times New Roman"/>
-            <w:sz w:val="24"/>
-            <w:szCs w:val="24"/>
-          </w:rPr>
-          <w:t xml:space="preserve"> </w:t>
-        </w:r>
-      </w:ins>
-      <w:ins w:id="65" w:author="Brian E Carpenter" w:date="2021-05-29T09:10:17Z">
-        <w:r>
-          <w:rPr>
-            <w:rFonts w:ascii="Times New Roman" w:hAnsi="Times New Roman"/>
-            <w:sz w:val="24"/>
-            <w:szCs w:val="24"/>
-          </w:rPr>
-          <w:t>part of the ANI</w:t>
+      <w:ins w:id="54" w:author="Brian E Carpenter" w:date="2021-05-29T09:10:17Z">
+        <w:r>
+          <w:rPr>
+            <w:rFonts w:ascii="Times New Roman" w:hAnsi="Times New Roman"/>
+            <w:sz w:val="24"/>
+            <w:szCs w:val="24"/>
+          </w:rPr>
+          <w:t xml:space="preserve"> part of the ANI</w:t>
         </w:r>
       </w:ins>
       <w:r>
@@ -1710,7 +1619,7 @@
         </w:rPr>
         <w:t xml:space="preserve"> is known as </w:t>
       </w:r>
-      <w:ins w:id="66" w:author="Brian E Carpenter" w:date="2021-05-29T09:09:59Z">
+      <w:ins w:id="55" w:author="Brian E Carpenter" w:date="2021-05-29T09:09:59Z">
         <w:r>
           <w:rPr>
             <w:rFonts w:ascii="Times New Roman" w:hAnsi="Times New Roman"/>
@@ -1720,7 +1629,7 @@
           <w:t>Bootstrapping Remote Secure Key Infrastructure</w:t>
         </w:r>
       </w:ins>
-      <w:ins w:id="67" w:author="Brian E Carpenter" w:date="2021-05-29T09:09:59Z">
+      <w:ins w:id="56" w:author="Brian E Carpenter" w:date="2021-05-29T09:09:59Z">
         <w:r>
           <w:rPr>
             <w:rFonts w:ascii="Times New Roman" w:hAnsi="Times New Roman"/>
@@ -1731,7 +1640,7 @@
           <w:t>[10]</w:t>
         </w:r>
       </w:ins>
-      <w:del w:id="68" w:author="Brian E Carpenter" w:date="2021-05-29T09:09:59Z">
+      <w:del w:id="57" w:author="Brian E Carpenter" w:date="2021-05-29T09:09:59Z">
         <w:r>
           <w:rPr>
             <w:rFonts w:ascii="Times New Roman" w:hAnsi="Times New Roman"/>
@@ -1750,7 +1659,7 @@
         </w:rPr>
         <w:t xml:space="preserve"> (BRSKI</w:t>
       </w:r>
-      <w:ins w:id="69" w:author="Brian E Carpenter" w:date="2021-05-29T09:09:19Z">
+      <w:ins w:id="58" w:author="Brian E Carpenter" w:date="2021-05-29T09:09:19Z">
         <w:r>
           <w:rPr>
             <w:rFonts w:ascii="Times New Roman" w:hAnsi="Times New Roman"/>
@@ -1768,7 +1677,7 @@
         </w:rPr>
         <w:t>)</w:t>
       </w:r>
-      <w:del w:id="70" w:author="Brian E Carpenter" w:date="2021-05-29T09:10:41Z">
+      <w:del w:id="59" w:author="Brian E Carpenter" w:date="2021-05-29T09:10:41Z">
         <w:r>
           <w:rPr>
             <w:rFonts w:ascii="Times New Roman" w:hAnsi="Times New Roman"/>
@@ -1800,7 +1709,7 @@
         </w:rPr>
         <w:t>Once a new device is enrolled with an ANI certificate</w:t>
       </w:r>
-      <w:ins w:id="71" w:author="Brian E Carpenter" w:date="2021-05-29T10:04:15Z">
+      <w:ins w:id="60" w:author="Brian E Carpenter" w:date="2021-05-29T10:04:15Z">
         <w:r>
           <w:rPr>
             <w:rFonts w:ascii="Times New Roman" w:hAnsi="Times New Roman"/>
@@ -1818,7 +1727,7 @@
         </w:rPr>
         <w:t xml:space="preserve"> it begins to establish </w:t>
       </w:r>
-      <w:del w:id="72" w:author="Brian E Carpenter" w:date="2021-05-28T16:10:48Z">
+      <w:del w:id="61" w:author="Brian E Carpenter" w:date="2021-05-28T16:10:48Z">
         <w:r>
           <w:rPr>
             <w:rFonts w:ascii="Times New Roman" w:hAnsi="Times New Roman"/>
@@ -1836,7 +1745,7 @@
         </w:rPr>
         <w:t>a</w:t>
       </w:r>
-      <w:ins w:id="73" w:author="Brian E Carpenter" w:date="2021-05-28T16:10:42Z">
+      <w:ins w:id="62" w:author="Brian E Carpenter" w:date="2021-05-28T16:10:42Z">
         <w:r>
           <w:rPr>
             <w:rFonts w:ascii="Times New Roman" w:hAnsi="Times New Roman"/>
@@ -1846,7 +1755,7 @@
           <w:t xml:space="preserve"> secure</w:t>
         </w:r>
       </w:ins>
-      <w:del w:id="74" w:author="Brian E Carpenter" w:date="2021-05-28T16:10:42Z">
+      <w:del w:id="63" w:author="Brian E Carpenter" w:date="2021-05-28T16:10:42Z">
         <w:r>
           <w:rPr>
             <w:rFonts w:ascii="Times New Roman" w:hAnsi="Times New Roman"/>
@@ -1908,7 +1817,7 @@
         </w:rPr>
         <w:t xml:space="preserve">  and the ANI registrar is connected last (after it was configured). Within minutes, all the devices will have run through B</w:t>
       </w:r>
-      <w:ins w:id="75" w:author="Brian E Carpenter" w:date="2021-05-29T09:06:44Z">
+      <w:ins w:id="64" w:author="Brian E Carpenter" w:date="2021-05-29T09:06:44Z">
         <w:r>
           <w:rPr>
             <w:rFonts w:ascii="Times New Roman" w:hAnsi="Times New Roman"/>
@@ -1945,7 +1854,7 @@
         </w:rPr>
         <w:t xml:space="preserve"> </w:t>
       </w:r>
-      <w:del w:id="76" w:author="Brian E Carpenter" w:date="2021-05-29T09:07:04Z">
+      <w:del w:id="65" w:author="Brian E Carpenter" w:date="2021-05-29T09:07:04Z">
         <w:r>
           <w:rPr>
             <w:rFonts w:ascii="Times New Roman" w:hAnsi="Times New Roman"/>
@@ -1963,7 +1872,7 @@
         </w:rPr>
         <w:t>result, the network operator now has</w:t>
       </w:r>
-      <w:ins w:id="77" w:author="Brian E Carpenter" w:date="2021-05-28T16:08:34Z">
+      <w:ins w:id="66" w:author="Brian E Carpenter" w:date="2021-05-28T16:08:34Z">
         <w:r>
           <w:rPr>
             <w:rFonts w:ascii="Times New Roman" w:hAnsi="Times New Roman"/>
@@ -2105,7 +2014,7 @@
         </w:rPr>
         <w:t xml:space="preserve">thernet networks </w:t>
       </w:r>
-      <w:ins w:id="78" w:author="Brian E Carpenter" w:date="2021-05-28T16:11:48Z">
+      <w:ins w:id="67" w:author="Brian E Carpenter" w:date="2021-05-28T16:11:48Z">
         <w:r>
           <w:rPr>
             <w:rFonts w:ascii="Times New Roman" w:hAnsi="Times New Roman"/>
@@ -2281,7 +2190,7 @@
         </w:rPr>
         <w:t>All ACP traffic is hop-by-</w:t>
       </w:r>
-      <w:ins w:id="79" w:author="Brian E Carpenter" w:date="2021-05-28T16:12:37Z">
+      <w:ins w:id="68" w:author="Brian E Carpenter" w:date="2021-05-28T16:12:37Z">
         <w:r>
           <w:rPr>
             <w:rFonts w:ascii="Times New Roman" w:hAnsi="Times New Roman"/>
@@ -2299,7 +2208,7 @@
         </w:rPr>
         <w:t>encrypted, therefore also all management traffic that uses the ACP</w:t>
       </w:r>
-      <w:ins w:id="80" w:author="Brian E Carpenter" w:date="2021-05-28T16:13:19Z">
+      <w:ins w:id="69" w:author="Brian E Carpenter" w:date="2021-05-28T16:13:19Z">
         <w:r>
           <w:rPr>
             <w:rFonts w:ascii="Times New Roman" w:hAnsi="Times New Roman"/>
@@ -2317,7 +2226,7 @@
         </w:rPr>
         <w:t xml:space="preserve"> including any legacy</w:t>
       </w:r>
-      <w:del w:id="81" w:author="Brian E Carpenter" w:date="2021-05-28T16:13:06Z">
+      <w:del w:id="70" w:author="Brian E Carpenter" w:date="2021-05-28T16:13:06Z">
         <w:r>
           <w:rPr>
             <w:rFonts w:ascii="Times New Roman" w:hAnsi="Times New Roman"/>
@@ -2335,7 +2244,7 @@
         </w:rPr>
         <w:t xml:space="preserve"> </w:t>
       </w:r>
-      <w:ins w:id="82" w:author="Brian E Carpenter" w:date="2021-05-28T16:13:08Z">
+      <w:ins w:id="71" w:author="Brian E Carpenter" w:date="2021-05-28T16:13:08Z">
         <w:r>
           <w:rPr>
             <w:rFonts w:ascii="Times New Roman" w:hAnsi="Times New Roman"/>
@@ -2353,7 +2262,7 @@
         </w:rPr>
         <w:t>encrypted management protocol</w:t>
       </w:r>
-      <w:ins w:id="83" w:author="Brian E Carpenter" w:date="2021-05-28T16:13:16Z">
+      <w:ins w:id="72" w:author="Brian E Carpenter" w:date="2021-05-28T16:13:16Z">
         <w:r>
           <w:rPr>
             <w:rFonts w:ascii="Times New Roman" w:hAnsi="Times New Roman"/>
@@ -2385,7 +2294,7 @@
         </w:rPr>
         <w:t xml:space="preserve">Last but not least, ANI devices even after having formed the ACP are still unconfigured, and ideally this means that they should behave like current unconfigured routers: There is nothing running that </w:t>
       </w:r>
-      <w:ins w:id="84" w:author="Brian E Carpenter" w:date="2021-05-28T16:14:02Z">
+      <w:ins w:id="73" w:author="Brian E Carpenter" w:date="2021-05-28T16:14:02Z">
         <w:r>
           <w:rPr>
             <w:rFonts w:eastAsia="NSimSun" w:cs="Arial" w:ascii="Times New Roman" w:hAnsi="Times New Roman"/>
@@ -2398,7 +2307,7 @@
           <w:t>c</w:t>
         </w:r>
       </w:ins>
-      <w:del w:id="85" w:author="Brian E Carpenter" w:date="2021-05-28T16:14:02Z">
+      <w:del w:id="74" w:author="Brian E Carpenter" w:date="2021-05-28T16:14:02Z">
         <w:r>
           <w:rPr>
             <w:rFonts w:eastAsia="NSimSun" w:cs="Arial" w:ascii="Times New Roman" w:hAnsi="Times New Roman"/>
@@ -2419,7 +2328,7 @@
         </w:rPr>
         <w:t>ould provide</w:t>
       </w:r>
-      <w:del w:id="86" w:author="Brian E Carpenter" w:date="2021-05-28T16:13:59Z">
+      <w:del w:id="75" w:author="Brian E Carpenter" w:date="2021-05-28T16:13:59Z">
         <w:r>
           <w:rPr>
             <w:rFonts w:ascii="Times New Roman" w:hAnsi="Times New Roman"/>
@@ -2437,7 +2346,7 @@
         </w:rPr>
         <w:t xml:space="preserve"> undesirable network connectivity to any hosts that attach, like some </w:t>
       </w:r>
-      <w:del w:id="87" w:author="Brian E Carpenter" w:date="2021-05-28T16:14:28Z">
+      <w:del w:id="76" w:author="Brian E Carpenter" w:date="2021-05-28T16:14:28Z">
         <w:r>
           <w:rPr>
             <w:rFonts w:ascii="Times New Roman" w:hAnsi="Times New Roman"/>
@@ -2447,7 +2356,7 @@
           <w:delText>user or attacker</w:delText>
         </w:r>
       </w:del>
-      <w:ins w:id="88" w:author="Brian E Carpenter" w:date="2021-05-28T16:14:28Z">
+      <w:ins w:id="77" w:author="Brian E Carpenter" w:date="2021-05-28T16:14:28Z">
         <w:r>
           <w:rPr>
             <w:rFonts w:eastAsia="NSimSun" w:cs="Arial" w:ascii="Times New Roman" w:hAnsi="Times New Roman"/>
@@ -2468,7 +2377,7 @@
         </w:rPr>
         <w:t xml:space="preserve"> </w:t>
       </w:r>
-      <w:ins w:id="89" w:author="Brian E Carpenter" w:date="2021-05-28T16:15:02Z">
+      <w:ins w:id="78" w:author="Brian E Carpenter" w:date="2021-05-28T16:15:02Z">
         <w:r>
           <w:rPr>
             <w:rFonts w:eastAsia="NSimSun" w:cs="Arial" w:ascii="Times New Roman" w:hAnsi="Times New Roman"/>
@@ -2481,7 +2390,7 @@
           <w:t>laptop</w:t>
         </w:r>
       </w:ins>
-      <w:del w:id="90" w:author="Brian E Carpenter" w:date="2021-05-28T16:15:02Z">
+      <w:del w:id="79" w:author="Brian E Carpenter" w:date="2021-05-28T16:15:02Z">
         <w:r>
           <w:rPr>
             <w:rFonts w:eastAsia="NSimSun" w:cs="Arial" w:ascii="Times New Roman" w:hAnsi="Times New Roman"/>
@@ -2502,7 +2411,7 @@
         </w:rPr>
         <w:t xml:space="preserve"> (4.3). Such an attached device would get no connectivity whatsoever. </w:t>
       </w:r>
-      <w:ins w:id="91" w:author="Brian E Carpenter" w:date="2021-05-28T16:16:39Z">
+      <w:ins w:id="80" w:author="Brian E Carpenter" w:date="2021-05-28T16:16:39Z">
         <w:r>
           <w:rPr>
             <w:rFonts w:eastAsia="NSimSun" w:cs="Arial" w:ascii="Times New Roman" w:hAnsi="Times New Roman"/>
@@ -2515,7 +2424,7 @@
           <w:t>As a</w:t>
         </w:r>
       </w:ins>
-      <w:del w:id="92" w:author="Brian E Carpenter" w:date="2021-05-28T16:16:45Z">
+      <w:del w:id="81" w:author="Brian E Carpenter" w:date="2021-05-28T16:16:45Z">
         <w:r>
           <w:rPr>
             <w:rFonts w:eastAsia="NSimSun" w:cs="Arial" w:ascii="Times New Roman" w:hAnsi="Times New Roman"/>
@@ -2574,7 +2483,7 @@
         </w:rPr>
         <w:t>s to remotely provision the devices. In later stages, such provisioning will occur autonomically, as we shall see</w:t>
       </w:r>
-      <w:del w:id="93" w:author="Brian E Carpenter" w:date="2021-05-29T09:07:28Z">
+      <w:del w:id="82" w:author="Brian E Carpenter" w:date="2021-05-29T09:07:28Z">
         <w:r>
           <w:rPr>
             <w:rFonts w:ascii="Times New Roman" w:hAnsi="Times New Roman"/>
@@ -2600,7 +2509,7 @@
           <w:rFonts w:ascii="Times New Roman" w:hAnsi="Times New Roman"/>
           <w:sz w:val="24"/>
           <w:szCs w:val="24"/>
-          <w:del w:id="94" w:author="Brian E Carpenter" w:date="2021-05-28T16:17:51Z"/>
+          <w:del w:id="83" w:author="Brian E Carpenter" w:date="2021-05-28T16:17:51Z"/>
         </w:rPr>
       </w:pPr>
       <w:r>
@@ -2684,7 +2593,7 @@
         <w:jc w:val="left"/>
         <w:rPr/>
       </w:pPr>
-      <w:ins w:id="95" w:author="Brian E Carpenter" w:date="2021-05-29T10:05:07Z">
+      <w:ins w:id="84" w:author="Brian E Carpenter" w:date="2021-05-29T10:05:07Z">
         <w:r>
           <w:rPr>
             <w:rFonts w:eastAsia="NSimSun" w:cs="Arial"/>
@@ -2697,27 +2606,7 @@
           <w:t>D</w:t>
         </w:r>
       </w:ins>
-      <w:del w:id="96" w:author="Brian E Carpenter" w:date="2021-05-29T10:05:07Z">
-        <w:r>
-          <w:rPr/>
-          <w:delText>According to various d</w:delText>
-        </w:r>
-      </w:del>
-      <w:r>
-        <w:rPr/>
-        <w:t>ictionaries</w:t>
-      </w:r>
-      <w:del w:id="97" w:author="Brian E Carpenter" w:date="2021-05-29T10:05:12Z">
-        <w:r>
-          <w:rPr/>
-          <w:delText>, there are</w:delText>
-        </w:r>
-      </w:del>
-      <w:r>
-        <w:rPr/>
-        <w:t xml:space="preserve"> differen</w:t>
-      </w:r>
-      <w:ins w:id="98" w:author="Brian E Carpenter" w:date="2021-05-29T10:05:02Z">
+      <w:del w:id="85" w:author="Brian E Carpenter" w:date="2021-05-29T10:05:07Z">
         <w:r>
           <w:rPr>
             <w:rFonts w:eastAsia="NSimSun" w:cs="Arial"/>
@@ -2727,12 +2616,46 @@
             <w:szCs w:val="24"/>
             <w:lang w:val="en-US" w:eastAsia="zh-CN" w:bidi="hi-IN"/>
           </w:rPr>
+          <w:delText>According to various d</w:delText>
+        </w:r>
+      </w:del>
+      <w:r>
+        <w:rPr/>
+        <w:t>ictionaries</w:t>
+      </w:r>
+      <w:del w:id="86" w:author="Brian E Carpenter" w:date="2021-05-29T10:05:12Z">
+        <w:r>
+          <w:rPr/>
+          <w:delText>, there are</w:delText>
+        </w:r>
+      </w:del>
+      <w:r>
+        <w:rPr/>
+        <w:t xml:space="preserve"> differen</w:t>
+      </w:r>
+      <w:ins w:id="87" w:author="Brian E Carpenter" w:date="2021-05-29T10:05:02Z">
+        <w:r>
+          <w:rPr>
+            <w:rFonts w:eastAsia="NSimSun" w:cs="Arial"/>
+            <w:color w:val="auto"/>
+            <w:kern w:val="2"/>
+            <w:sz w:val="24"/>
+            <w:szCs w:val="24"/>
+            <w:lang w:val="en-US" w:eastAsia="zh-CN" w:bidi="hi-IN"/>
+          </w:rPr>
           <w:t>tiate</w:t>
         </w:r>
       </w:ins>
-      <w:del w:id="99" w:author="Brian E Carpenter" w:date="2021-05-29T10:05:02Z">
-        <w:r>
-          <w:rPr/>
+      <w:del w:id="88" w:author="Brian E Carpenter" w:date="2021-05-29T10:05:02Z">
+        <w:r>
+          <w:rPr>
+            <w:rFonts w:eastAsia="NSimSun" w:cs="Arial"/>
+            <w:color w:val="auto"/>
+            <w:kern w:val="2"/>
+            <w:sz w:val="24"/>
+            <w:szCs w:val="24"/>
+            <w:lang w:val="en-US" w:eastAsia="zh-CN" w:bidi="hi-IN"/>
+          </w:rPr>
           <w:delText>ces</w:delText>
         </w:r>
       </w:del>
@@ -2761,7 +2684,7 @@
         </w:rPr>
         <w:t>autonomic</w:t>
       </w:r>
-      <w:ins w:id="100" w:author="Brian E Carpenter" w:date="2021-05-29T10:05:33Z">
+      <w:ins w:id="89" w:author="Brian E Carpenter" w:date="2021-05-29T10:05:33Z">
         <w:r>
           <w:rPr>
             <w:i/>
@@ -2770,7 +2693,7 @@
           <w:t>:</w:t>
         </w:r>
       </w:ins>
-      <w:del w:id="101" w:author="Brian E Carpenter" w:date="2021-05-29T10:05:33Z">
+      <w:del w:id="90" w:author="Brian E Carpenter" w:date="2021-05-29T10:05:33Z">
         <w:r>
           <w:rPr>
             <w:i/>
@@ -2930,7 +2853,7 @@
         </w:rPr>
         <w:t xml:space="preserve"> as self-managing (self-configuring, self</w:t>
       </w:r>
-      <w:ins w:id="102" w:author="Brian E Carpenter" w:date="2021-05-29T09:08:18Z">
+      <w:ins w:id="91" w:author="Brian E Carpenter" w:date="2021-05-29T09:08:18Z">
         <w:r>
           <w:rPr>
             <w:i w:val="false"/>
@@ -3012,7 +2935,7 @@
         </w:rPr>
         <w:t xml:space="preserve"> A node that embodies autonomic functions</w:t>
       </w:r>
-      <w:ins w:id="103" w:author="Brian E Carpenter" w:date="2021-05-29T10:05:59Z">
+      <w:ins w:id="92" w:author="Brian E Carpenter" w:date="2021-05-29T10:05:59Z">
         <w:r>
           <w:rPr>
             <w:i w:val="false"/>
@@ -3147,7 +3070,7 @@
         </w:rPr>
         <w:t>Bootstrapping and trust infrastructure</w:t>
       </w:r>
-      <w:ins w:id="106" w:author="Brian E Carpenter" w:date="2021-05-28T15:34:58Z">
+      <w:ins w:id="95" w:author="Brian E Carpenter" w:date="2021-05-28T15:34:58Z">
         <w:r>
           <w:rPr>
             <w:rFonts w:ascii="Times New Roman" w:hAnsi="Times New Roman"/>
@@ -3156,7 +3079,7 @@
           <w:t>[10</w:t>
         </w:r>
       </w:ins>
-      <w:ins w:id="107" w:author="Brian E Carpenter" w:date="2021-05-28T15:35:00Z">
+      <w:ins w:id="96" w:author="Brian E Carpenter" w:date="2021-05-28T15:35:00Z">
         <w:r>
           <w:rPr>
             <w:rFonts w:ascii="Times New Roman" w:hAnsi="Times New Roman"/>
@@ -3193,7 +3116,7 @@
         </w:rPr>
         <w:t>Secure Autonomic Control Plane (ACP)</w:t>
       </w:r>
-      <w:ins w:id="110" w:author="Brian E Carpenter" w:date="2021-05-28T15:34:40Z">
+      <w:ins w:id="99" w:author="Brian E Carpenter" w:date="2021-05-28T15:34:40Z">
         <w:r>
           <w:rPr>
             <w:rFonts w:ascii="Times New Roman" w:hAnsi="Times New Roman"/>
@@ -3293,7 +3216,7 @@
         </w:rPr>
         <w:t>Discovery, synchronization and negotiation proceed by use of the GeneRic Autonomic Signaling Protocol (GRASP)</w:t>
       </w:r>
-      <w:ins w:id="116" w:author="Brian E Carpenter" w:date="2021-05-28T15:34:08Z">
+      <w:ins w:id="105" w:author="Brian E Carpenter" w:date="2021-05-28T15:34:08Z">
         <w:r>
           <w:rPr>
             <w:rFonts w:ascii="Times New Roman" w:hAnsi="Times New Roman"/>
@@ -3330,7 +3253,7 @@
         </w:rPr>
         <w:t>Autonomic service agents (ASAs) are composed of one or more autonomic functions</w:t>
       </w:r>
-      <w:ins w:id="119" w:author="Brian E Carpenter" w:date="2021-05-28T15:38:43Z">
+      <w:ins w:id="108" w:author="Brian E Carpenter" w:date="2021-05-28T15:38:43Z">
         <w:r>
           <w:rPr>
             <w:rFonts w:ascii="Times New Roman" w:hAnsi="Times New Roman"/>
@@ -3338,7 +3261,7 @@
           <w:t xml:space="preserve">, typically using GRASP via an </w:t>
         </w:r>
       </w:ins>
-      <w:ins w:id="120" w:author="Brian E Carpenter" w:date="2021-05-28T15:39:00Z">
+      <w:ins w:id="109" w:author="Brian E Carpenter" w:date="2021-05-28T15:39:00Z">
         <w:r>
           <w:rPr>
             <w:rFonts w:ascii="Times New Roman" w:hAnsi="Times New Roman"/>
@@ -3346,7 +3269,7 @@
           <w:t>application programming interface (API)</w:t>
         </w:r>
       </w:ins>
-      <w:ins w:id="121" w:author="Brian E Carpenter" w:date="2021-05-28T15:39:00Z">
+      <w:ins w:id="110" w:author="Brian E Carpenter" w:date="2021-05-28T15:39:00Z">
         <w:r>
           <w:rPr>
             <w:rFonts w:ascii="Times New Roman" w:hAnsi="Times New Roman"/>
@@ -3419,7 +3342,7 @@
         </w:rPr>
         <w:t xml:space="preserve"> shows an outline of the model as a whole</w:t>
       </w:r>
-      <w:ins w:id="127" w:author="Brian E Carpenter" w:date="2021-05-28T15:33:01Z">
+      <w:ins w:id="116" w:author="Brian E Carpenter" w:date="2021-05-28T15:33:01Z">
         <w:r>
           <w:rPr>
             <w:rFonts w:ascii="Times New Roman" w:hAnsi="Times New Roman"/>
@@ -3427,7 +3350,7 @@
           <w:t>, described in detail in RFC8993</w:t>
         </w:r>
       </w:ins>
-      <w:ins w:id="128" w:author="Brian E Carpenter" w:date="2021-05-28T15:33:01Z">
+      <w:ins w:id="117" w:author="Brian E Carpenter" w:date="2021-05-28T15:33:01Z">
         <w:r>
           <w:rPr>
             <w:rFonts w:ascii="Times New Roman" w:hAnsi="Times New Roman"/>
@@ -3543,7 +3466,7 @@
         <w:rPr/>
         <w:t>S</w:t>
       </w:r>
-      <w:ins w:id="131" w:author="Brian E Carpenter" w:date="2021-05-29T09:33:41Z">
+      <w:ins w:id="120" w:author="Brian E Carpenter" w:date="2021-05-29T09:33:41Z">
         <w:r>
           <w:rPr/>
           <w:t>ome Details of S</w:t>
@@ -3585,7 +3508,7 @@
         </w:rPr>
         <w:t>As mentioned above, ANIMA does not attempt a monolithic bootstrap of a network from a predefined configuration. Instead, it proceeds step by step, and security comes first. The first stage of creating a secure autonomic control plane is bootstrapping a suitable key infrastructure that covers all the nodes that will constitute the ACP. This is done</w:t>
       </w:r>
-      <w:del w:id="133" w:author="Brian E Carpenter" w:date="2021-05-29T09:11:59Z">
+      <w:del w:id="122" w:author="Brian E Carpenter" w:date="2021-05-29T09:11:59Z">
         <w:r>
           <w:rPr>
             <w:rFonts w:ascii="Times New Roman" w:hAnsi="Times New Roman"/>
@@ -3593,7 +3516,7 @@
           <w:delText xml:space="preserve"> by</w:delText>
         </w:r>
       </w:del>
-      <w:ins w:id="134" w:author="Brian E Carpenter" w:date="2021-05-29T09:12:56Z">
+      <w:ins w:id="123" w:author="Brian E Carpenter" w:date="2021-05-29T09:12:56Z">
         <w:r>
           <w:rPr>
             <w:rFonts w:ascii="Times New Roman" w:hAnsi="Times New Roman"/>
@@ -3608,7 +3531,7 @@
         </w:rPr>
         <w:t xml:space="preserve"> </w:t>
       </w:r>
-      <w:ins w:id="136" w:author="Brian E Carpenter" w:date="2021-05-29T09:11:34Z">
+      <w:ins w:id="125" w:author="Brian E Carpenter" w:date="2021-05-29T09:11:34Z">
         <w:r>
           <w:rPr>
             <w:rFonts w:eastAsia="NSimSun" w:cs="Arial" w:ascii="Times New Roman" w:hAnsi="Times New Roman"/>
@@ -3621,7 +3544,7 @@
           <w:t>as</w:t>
         </w:r>
       </w:ins>
-      <w:del w:id="137" w:author="Brian E Carpenter" w:date="2021-05-29T09:11:34Z">
+      <w:del w:id="126" w:author="Brian E Carpenter" w:date="2021-05-29T09:11:34Z">
         <w:r>
           <w:rPr>
             <w:rFonts w:eastAsia="NSimSun" w:cs="Arial" w:ascii="Times New Roman" w:hAnsi="Times New Roman"/>
@@ -3634,20 +3557,12 @@
           <w:delText>the method known as</w:delText>
         </w:r>
       </w:del>
-      <w:ins w:id="138" w:author="Brian E Carpenter" w:date="2021-05-29T09:11:35Z">
-        <w:r>
-          <w:rPr>
-            <w:rFonts w:ascii="Times New Roman" w:hAnsi="Times New Roman"/>
-          </w:rPr>
-          <w:t xml:space="preserve"> </w:t>
-        </w:r>
-      </w:ins>
-      <w:ins w:id="139" w:author="Brian E Carpenter" w:date="2021-05-29T09:11:35Z">
-        <w:r>
-          <w:rPr>
-            <w:rFonts w:ascii="Times New Roman" w:hAnsi="Times New Roman"/>
-          </w:rPr>
-          <w:t>previously described, by</w:t>
+      <w:ins w:id="127" w:author="Brian E Carpenter" w:date="2021-05-29T09:11:35Z">
+        <w:r>
+          <w:rPr>
+            <w:rFonts w:ascii="Times New Roman" w:hAnsi="Times New Roman"/>
+          </w:rPr>
+          <w:t xml:space="preserve"> previously described, by</w:t>
         </w:r>
       </w:ins>
       <w:r>
@@ -3657,7 +3572,7 @@
         </w:rPr>
         <w:t xml:space="preserve"> BRSKI </w:t>
       </w:r>
-      <w:del w:id="141" w:author="Brian E Carpenter" w:date="2021-05-29T09:12:06Z">
+      <w:del w:id="129" w:author="Brian E Carpenter" w:date="2021-05-29T09:12:06Z">
         <w:r>
           <w:rPr>
             <w:rFonts w:ascii="Times New Roman" w:hAnsi="Times New Roman"/>
@@ -3673,7 +3588,7 @@
         </w:rPr>
         <w:t>[10]</w:t>
       </w:r>
-      <w:del w:id="143" w:author="Brian E Carpenter" w:date="2021-05-29T09:12:10Z">
+      <w:del w:id="131" w:author="Brian E Carpenter" w:date="2021-05-29T09:12:10Z">
         <w:r>
           <w:rPr>
             <w:rFonts w:ascii="Times New Roman" w:hAnsi="Times New Roman"/>
@@ -3689,7 +3604,7 @@
         </w:rPr>
         <w:t>. Th</w:t>
       </w:r>
-      <w:ins w:id="145" w:author="Brian E Carpenter" w:date="2021-05-29T09:12:15Z">
+      <w:ins w:id="133" w:author="Brian E Carpenter" w:date="2021-05-29T09:12:15Z">
         <w:r>
           <w:rPr>
             <w:rFonts w:eastAsia="NSimSun" w:cs="Arial" w:ascii="Times New Roman" w:hAnsi="Times New Roman"/>
@@ -3702,7 +3617,7 @@
           <w:t>e</w:t>
         </w:r>
       </w:ins>
-      <w:del w:id="146" w:author="Brian E Carpenter" w:date="2021-05-29T09:12:15Z">
+      <w:del w:id="134" w:author="Brian E Carpenter" w:date="2021-05-29T09:12:15Z">
         <w:r>
           <w:rPr>
             <w:rFonts w:eastAsia="NSimSun" w:cs="Arial" w:ascii="Times New Roman" w:hAnsi="Times New Roman"/>
@@ -3722,7 +3637,7 @@
         </w:rPr>
         <w:t xml:space="preserve"> process uses manufacturer-installed X.509</w:t>
       </w:r>
-      <w:del w:id="148" w:author="Brian E Carpenter" w:date="2021-05-28T14:52:22Z">
+      <w:del w:id="136" w:author="Brian E Carpenter" w:date="2021-05-28T14:52:22Z">
         <w:r>
           <w:rPr>
             <w:rFonts w:ascii="Times New Roman" w:hAnsi="Times New Roman"/>
@@ -3730,7 +3645,7 @@
           <w:delText xml:space="preserve"> </w:delText>
         </w:r>
       </w:del>
-      <w:ins w:id="149" w:author="Brian E Carpenter" w:date="2021-05-28T14:52:47Z">
+      <w:ins w:id="137" w:author="Brian E Carpenter" w:date="2021-05-28T14:52:47Z">
         <w:r>
           <w:rPr>
             <w:rFonts w:ascii="Times New Roman" w:hAnsi="Times New Roman"/>
@@ -3745,7 +3660,7 @@
         </w:rPr>
         <w:t>certificates</w:t>
       </w:r>
-      <w:ins w:id="151" w:author="Brian E Carpenter" w:date="2021-05-28T14:51:10Z">
+      <w:ins w:id="139" w:author="Brian E Carpenter" w:date="2021-05-28T14:51:10Z">
         <w:r>
           <w:rPr>
             <w:rFonts w:ascii="Times New Roman" w:hAnsi="Times New Roman"/>
@@ -3753,7 +3668,7 @@
           <w:t xml:space="preserve"> (</w:t>
         </w:r>
       </w:ins>
-      <w:ins w:id="152" w:author="Brian E Carpenter" w:date="2021-05-28T14:52:00Z">
+      <w:ins w:id="140" w:author="Brian E Carpenter" w:date="2021-05-28T14:52:00Z">
         <w:r>
           <w:rPr>
             <w:rFonts w:eastAsia="NSimSun" w:cs="Arial" w:ascii="Times New Roman" w:hAnsi="Times New Roman"/>
@@ -3766,7 +3681,7 @@
           <w:t>in</w:t>
         </w:r>
       </w:ins>
-      <w:ins w:id="153" w:author="Brian E Carpenter" w:date="2021-05-28T14:52:00Z">
+      <w:ins w:id="141" w:author="Brian E Carpenter" w:date="2021-05-28T14:52:00Z">
         <w:r>
           <w:rPr>
             <w:rFonts w:ascii="Times New Roman" w:hAnsi="Times New Roman"/>
@@ -3781,7 +3696,30 @@
         </w:rPr>
         <w:t>, in combination with a manufacturer’s authorizing service</w:t>
       </w:r>
-      <w:ins w:id="155" w:author="Brian E Carpenter" w:date="2021-05-29T10:07:27Z">
+      <w:ins w:id="143" w:author="Brian E Carpenter" w:date="2021-05-29T10:07:27Z">
+        <w:r>
+          <w:rPr>
+            <w:rFonts w:ascii="Times New Roman" w:hAnsi="Times New Roman"/>
+          </w:rPr>
+          <w:t xml:space="preserve"> (MASA)</w:t>
+        </w:r>
+      </w:ins>
+      <w:r>
+        <w:rPr>
+          <w:rFonts w:ascii="Times New Roman" w:hAnsi="Times New Roman"/>
+          <w:rPrChange w:id="0" w:author="Brian E Carpenter" w:date="2021-05-28T15:37:41Z"/>
+        </w:rPr>
+        <w:t>. The network administrator decides which devices are authorized to join the network (e.g., by serial number), but relies on the manufacturer to validate each device’s certificate whenever the device attempts to join the network via a local “join proxy”. These proxies all use a single “domain registrar” node that mediates the authorizing service. The join proxies themselves join the network by the same process; a GRASP mechanism is used for joining nodes (known as “pledges”) to find proxies, and for</w:t>
+      </w:r>
+      <w:del w:id="145" w:author="Brian E Carpenter" w:date="2021-05-28T14:53:48Z">
+        <w:r>
+          <w:rPr>
+            <w:rFonts w:ascii="Times New Roman" w:hAnsi="Times New Roman"/>
+          </w:rPr>
+          <w:delText xml:space="preserve"> </w:delText>
+        </w:r>
+      </w:del>
+      <w:ins w:id="146" w:author="Brian E Carpenter" w:date="2021-05-28T14:53:49Z">
         <w:r>
           <w:rPr>
             <w:rFonts w:ascii="Times New Roman" w:hAnsi="Times New Roman"/>
@@ -3789,45 +3727,14 @@
           <w:t xml:space="preserve"> </w:t>
         </w:r>
       </w:ins>
-      <w:ins w:id="156" w:author="Brian E Carpenter" w:date="2021-05-29T10:07:27Z">
-        <w:r>
-          <w:rPr>
-            <w:rFonts w:ascii="Times New Roman" w:hAnsi="Times New Roman"/>
-          </w:rPr>
-          <w:t>(MASA)</w:t>
-        </w:r>
-      </w:ins>
       <w:r>
         <w:rPr>
           <w:rFonts w:ascii="Times New Roman" w:hAnsi="Times New Roman"/>
           <w:rPrChange w:id="0" w:author="Brian E Carpenter" w:date="2021-05-28T15:37:41Z"/>
         </w:rPr>
-        <w:t>. The network administrator decides which devices are authorized to join the network (e.g., by serial number), but relies on the manufacturer to validate each device’s certificate whenever the device attempts to join the network via a local “join proxy”. These proxies all use a single “domain registrar” node that mediates the authorizing service. The join proxies themselves join the network by the same process; a GRASP mechanism is used for joining nodes (known as “pledges”) to find proxies, and for</w:t>
-      </w:r>
-      <w:del w:id="158" w:author="Brian E Carpenter" w:date="2021-05-28T14:53:48Z">
-        <w:r>
-          <w:rPr>
-            <w:rFonts w:ascii="Times New Roman" w:hAnsi="Times New Roman"/>
-          </w:rPr>
-          <w:delText xml:space="preserve"> </w:delText>
-        </w:r>
-      </w:del>
-      <w:ins w:id="159" w:author="Brian E Carpenter" w:date="2021-05-28T14:53:49Z">
-        <w:r>
-          <w:rPr>
-            <w:rFonts w:ascii="Times New Roman" w:hAnsi="Times New Roman"/>
-          </w:rPr>
-          <w:t xml:space="preserve"> </w:t>
-        </w:r>
-      </w:ins>
-      <w:r>
-        <w:rPr>
-          <w:rFonts w:ascii="Times New Roman" w:hAnsi="Times New Roman"/>
-          <w:rPrChange w:id="0" w:author="Brian E Carpenter" w:date="2021-05-28T15:37:41Z"/>
-        </w:rPr>
         <w:t>proxies to find each other and the registrar. Only the registrar needs to be configured in advance.</w:t>
       </w:r>
-      <w:ins w:id="161" w:author="Brian E Carpenter" w:date="2021-05-28T14:57:23Z">
+      <w:ins w:id="148" w:author="Brian E Carpenter" w:date="2021-05-28T14:57:23Z">
         <w:r>
           <w:rPr>
             <w:rFonts w:ascii="Times New Roman" w:hAnsi="Times New Roman"/>
@@ -3850,7 +3757,7 @@
         </w:rPr>
         <w:t xml:space="preserve">The ACP forms itself among pledges as soon as they have completed their BRSKI enrolment.  It is best described as a Virtual Routing and Forwarding (VRF) instance. It is based on a virtual router at each node, consisting of a separate IPv6 forwarding table to which the ACP’s virtual interfaces are attached, and an associated IPv6 routing table separate from the data plane. </w:t>
       </w:r>
-      <w:del w:id="163" w:author="Brian E Carpenter" w:date="2021-05-28T15:02:51Z">
+      <w:del w:id="150" w:author="Brian E Carpenter" w:date="2021-05-28T15:02:51Z">
         <w:r>
           <w:rPr>
             <w:rFonts w:ascii="Times New Roman" w:hAnsi="Times New Roman"/>
@@ -3858,7 +3765,7 @@
           <w:delText>Actual packet transmission occurs only as IPv6 link-local packets</w:delText>
         </w:r>
       </w:del>
-      <w:ins w:id="164" w:author="Brian E Carpenter" w:date="2021-05-28T15:02:51Z">
+      <w:ins w:id="151" w:author="Brian E Carpenter" w:date="2021-05-28T15:02:51Z">
         <w:r>
           <w:rPr>
             <w:rFonts w:ascii="Times New Roman" w:hAnsi="Times New Roman"/>
@@ -3866,7 +3773,7 @@
           <w:t>Packet transmission is visible only as IPv6 link-local packets, encapsulating the autonomically created overlay network.</w:t>
         </w:r>
       </w:ins>
-      <w:del w:id="165" w:author="Brian E Carpenter" w:date="2021-05-28T15:03:05Z">
+      <w:del w:id="152" w:author="Brian E Carpenter" w:date="2021-05-28T15:03:05Z">
         <w:r>
           <w:rPr>
             <w:rFonts w:ascii="Times New Roman" w:hAnsi="Times New Roman"/>
@@ -3899,7 +3806,7 @@
         </w:rPr>
         <w:t xml:space="preserve"> </w:t>
       </w:r>
-      <w:ins w:id="169" w:author="Brian E Carpenter" w:date="2021-05-28T15:41:21Z">
+      <w:ins w:id="156" w:author="Brian E Carpenter" w:date="2021-05-28T15:41:21Z">
         <w:r>
           <w:rPr>
             <w:rFonts w:ascii="Times New Roman" w:hAnsi="Times New Roman"/>
@@ -3909,7 +3816,7 @@
           <w:t>Even then, the ACP provides a secure channel reach</w:t>
         </w:r>
       </w:ins>
-      <w:ins w:id="170" w:author="Brian E Carpenter" w:date="2021-05-28T15:41:21Z">
+      <w:ins w:id="157" w:author="Brian E Carpenter" w:date="2021-05-28T15:41:21Z">
         <w:r>
           <w:rPr>
             <w:rFonts w:eastAsia="NSimSun" w:cs="Arial" w:ascii="Times New Roman" w:hAnsi="Times New Roman"/>
@@ -3924,7 +3831,7 @@
           <w:t>ing</w:t>
         </w:r>
       </w:ins>
-      <w:ins w:id="171" w:author="Brian E Carpenter" w:date="2021-05-28T15:41:21Z">
+      <w:ins w:id="158" w:author="Brian E Carpenter" w:date="2021-05-28T15:41:21Z">
         <w:r>
           <w:rPr>
             <w:rFonts w:ascii="Times New Roman" w:hAnsi="Times New Roman"/>
@@ -3934,7 +3841,7 @@
           <w:t xml:space="preserve"> each node for (re-)configuration, without requiring a physically isolated console port.</w:t>
         </w:r>
       </w:ins>
-      <w:ins w:id="172" w:author="Brian E Carpenter" w:date="2021-05-28T15:42:11Z">
+      <w:ins w:id="159" w:author="Brian E Carpenter" w:date="2021-05-28T15:42:11Z">
         <w:r>
           <w:rPr>
             <w:rFonts w:ascii="Times New Roman" w:hAnsi="Times New Roman"/>
@@ -3944,7 +3851,7 @@
           <w:t xml:space="preserve"> To </w:t>
         </w:r>
       </w:ins>
-      <w:ins w:id="173" w:author="Brian E Carpenter" w:date="2021-05-28T15:42:11Z">
+      <w:ins w:id="160" w:author="Brian E Carpenter" w:date="2021-05-28T15:42:11Z">
         <w:r>
           <w:rPr>
             <w:rFonts w:eastAsia="NSimSun" w:cs="Arial" w:ascii="Times New Roman" w:hAnsi="Times New Roman"/>
@@ -3959,7 +3866,7 @@
           <w:t>start</w:t>
         </w:r>
       </w:ins>
-      <w:ins w:id="174" w:author="Brian E Carpenter" w:date="2021-05-28T15:42:11Z">
+      <w:ins w:id="161" w:author="Brian E Carpenter" w:date="2021-05-28T15:42:11Z">
         <w:r>
           <w:rPr>
             <w:rFonts w:ascii="Times New Roman" w:hAnsi="Times New Roman"/>
@@ -3969,7 +3876,7 @@
           <w:t xml:space="preserve"> the ACP, a</w:t>
         </w:r>
       </w:ins>
-      <w:del w:id="175" w:author="Brian E Carpenter" w:date="2021-05-28T15:42:36Z">
+      <w:del w:id="162" w:author="Brian E Carpenter" w:date="2021-05-28T15:42:36Z">
         <w:r>
           <w:rPr>
             <w:rFonts w:ascii="Times New Roman" w:hAnsi="Times New Roman"/>
@@ -3988,7 +3895,7 @@
         </w:rPr>
         <w:t>ll that is required is for each node to create its own IPv6 link-local address on each physical interface, as any modern network device does by default. The VRF consists of point-to-point IPv6 links and is secured using IPsec (IP Security</w:t>
       </w:r>
-      <w:ins w:id="177" w:author="Brian E Carpenter" w:date="2021-05-28T15:04:15Z">
+      <w:ins w:id="164" w:author="Brian E Carpenter" w:date="2021-05-28T15:04:15Z">
         <w:r>
           <w:rPr>
             <w:rFonts w:ascii="Times New Roman" w:hAnsi="Times New Roman"/>
@@ -4007,7 +3914,7 @@
         </w:rPr>
         <w:t>) or DTLS (Datagram Transport Layer Security)</w:t>
       </w:r>
-      <w:del w:id="179" w:author="Brian E Carpenter" w:date="2021-05-28T15:04:30Z">
+      <w:del w:id="166" w:author="Brian E Carpenter" w:date="2021-05-28T15:04:30Z">
         <w:r>
           <w:rPr>
             <w:rFonts w:ascii="Times New Roman" w:hAnsi="Times New Roman"/>
@@ -4052,7 +3959,7 @@
         </w:rPr>
         <w:t xml:space="preserve"> reliably and securely reach remote nodes and configure them safely without risk of cutting themselves off. In addition, fully autonomic management mechanisms (i.e., ASAs) can start up.  To understand how this works, we </w:t>
       </w:r>
-      <w:ins w:id="183" w:author="Brian E Carpenter" w:date="2021-05-28T16:21:40Z">
+      <w:ins w:id="170" w:author="Brian E Carpenter" w:date="2021-05-28T16:21:40Z">
         <w:r>
           <w:rPr>
             <w:rFonts w:ascii="Times New Roman" w:hAnsi="Times New Roman"/>
@@ -4176,7 +4083,7 @@
           <w:rFonts w:ascii="Times New Roman" w:hAnsi="Times New Roman"/>
         </w:rPr>
       </w:pPr>
-      <w:del w:id="193" w:author="Brian E Carpenter" w:date="2021-05-28T15:11:23Z">
+      <w:del w:id="180" w:author="Brian E Carpenter" w:date="2021-05-28T15:11:23Z">
         <w:r>
           <w:rPr>
             <w:rFonts w:ascii="Times New Roman" w:hAnsi="Times New Roman"/>
@@ -4184,7 +4091,7 @@
           <w:delText>Rather than being a traditional type-length-value protocol, GRASP is based on CBOR (Concise Binary Object Representation) messages. This has the advantage of allowing very flexible encoding, and GRASP can therefore accommodate a very wide range of data types, with the possibility of mapping protocol elements directly into various high-level language representations.</w:delText>
         </w:r>
       </w:del>
-      <w:ins w:id="194" w:author="Brian E Carpenter" w:date="2021-05-28T15:11:23Z">
+      <w:ins w:id="181" w:author="Brian E Carpenter" w:date="2021-05-28T15:11:23Z">
         <w:r>
           <w:rPr>
             <w:rFonts w:ascii="Times New Roman" w:hAnsi="Times New Roman"/>
@@ -4192,7 +4099,7 @@
           <w:t>Rather than being a traditional type-length-value protocol, GRASP messages use CBOR (Concise Binary Object Representation), which provides an extensible data model derived from JSON (JavaScript Object Notation), but with a simple and efficient binary encoding. CBOR</w:t>
         </w:r>
       </w:ins>
-      <w:ins w:id="195" w:author="Brian E Carpenter" w:date="2021-05-28T15:13:00Z">
+      <w:ins w:id="182" w:author="Brian E Carpenter" w:date="2021-05-28T15:13:00Z">
         <w:r>
           <w:rPr>
             <w:rFonts w:ascii="Times New Roman" w:hAnsi="Times New Roman"/>
@@ -4200,7 +4107,7 @@
           <w:t>’</w:t>
         </w:r>
       </w:ins>
-      <w:ins w:id="196" w:author="Brian E Carpenter" w:date="2021-05-28T15:11:23Z">
+      <w:ins w:id="183" w:author="Brian E Carpenter" w:date="2021-05-28T15:11:23Z">
         <w:r>
           <w:rPr>
             <w:rFonts w:ascii="Times New Roman" w:hAnsi="Times New Roman"/>
@@ -4341,7 +4248,7 @@
         </w:rPr>
         <w:t xml:space="preserve"> could be expressed in </w:t>
       </w:r>
-      <w:ins w:id="210" w:author="Brian E Carpenter" w:date="2021-05-28T15:15:52Z">
+      <w:ins w:id="197" w:author="Brian E Carpenter" w:date="2021-05-28T15:15:52Z">
         <w:r>
           <w:rPr>
             <w:rFonts w:ascii="Times New Roman" w:hAnsi="Times New Roman"/>
@@ -4356,7 +4263,7 @@
         </w:rPr>
         <w:t>JSON</w:t>
       </w:r>
-      <w:ins w:id="212" w:author="Brian E Carpenter" w:date="2021-05-28T15:15:41Z">
+      <w:ins w:id="199" w:author="Brian E Carpenter" w:date="2021-05-28T15:15:41Z">
         <w:r>
           <w:rPr>
             <w:rFonts w:ascii="Times New Roman" w:hAnsi="Times New Roman"/>
@@ -4364,7 +4271,7 @@
           <w:t xml:space="preserve"> data model</w:t>
         </w:r>
       </w:ins>
-      <w:del w:id="213" w:author="Brian E Carpenter" w:date="2021-05-28T15:13:58Z">
+      <w:del w:id="200" w:author="Brian E Carpenter" w:date="2021-05-28T15:13:58Z">
         <w:r>
           <w:rPr>
             <w:rFonts w:ascii="Times New Roman" w:hAnsi="Times New Roman"/>
@@ -4506,7 +4413,7 @@
         </w:rPr>
         <w:t xml:space="preserve"> and implemented as part of a Python 3 prototype. This makes it very easy to implement demonstration ASAs in Python. A partial GRASP implementation has also been made as part of an ACP implementation in the R</w:t>
       </w:r>
-      <w:ins w:id="227" w:author="Brian E Carpenter" w:date="2021-05-29T10:08:08Z">
+      <w:ins w:id="214" w:author="Brian E Carpenter" w:date="2021-05-29T10:08:08Z">
         <w:r>
           <w:rPr>
             <w:rFonts w:eastAsia="NSimSun" w:cs="Arial" w:ascii="Times New Roman" w:hAnsi="Times New Roman"/>
@@ -4524,16 +4431,20 @@
           <w:t>ust</w:t>
         </w:r>
       </w:ins>
-      <w:del w:id="228" w:author="Brian E Carpenter" w:date="2021-05-29T10:08:08Z">
-        <w:r>
-          <w:rPr>
-            <w:rFonts w:ascii="Times New Roman" w:hAnsi="Times New Roman"/>
+      <w:del w:id="215" w:author="Brian E Carpenter" w:date="2021-05-29T10:08:08Z">
+        <w:r>
+          <w:rPr>
+            <w:rFonts w:eastAsia="NSimSun" w:cs="Arial" w:ascii="Times New Roman" w:hAnsi="Times New Roman"/>
             <w:i w:val="false"/>
             <w:iCs w:val="false"/>
+            <w:color w:val="auto"/>
+            <w:kern w:val="2"/>
             <w:position w:val="0"/>
             <w:sz w:val="24"/>
             <w:sz w:val="24"/>
+            <w:szCs w:val="24"/>
             <w:vertAlign w:val="baseline"/>
+            <w:lang w:val="en-US" w:eastAsia="zh-CN" w:bidi="hi-IN"/>
           </w:rPr>
           <w:delText>UST</w:delText>
         </w:r>
@@ -4599,7 +4510,7 @@
         </w:rPr>
         <w:t xml:space="preserve">. The simplest approach is for trusted edge devices in the ACP to “leak” the (otherwise encrypted) </w:t>
       </w:r>
-      <w:del w:id="233" w:author="Brian E Carpenter" w:date="2021-05-28T16:25:24Z">
+      <w:del w:id="220" w:author="Brian E Carpenter" w:date="2021-05-28T16:25:24Z">
         <w:r>
           <w:rPr>
             <w:rFonts w:ascii="Times New Roman" w:hAnsi="Times New Roman"/>
@@ -4681,7 +4592,7 @@
         </w:rPr>
         <w:t xml:space="preserve">Here, the flexibility of CBOR encoding is of great value since a JSON-like </w:t>
       </w:r>
-      <w:ins w:id="241" w:author="Brian E Carpenter" w:date="2021-05-28T15:16:57Z">
+      <w:ins w:id="228" w:author="Brian E Carpenter" w:date="2021-05-28T15:16:57Z">
         <w:r>
           <w:rPr>
             <w:rFonts w:eastAsia="NSimSun" w:cs="Arial" w:ascii="Times New Roman" w:hAnsi="Times New Roman"/>
@@ -4696,7 +4607,7 @@
           <w:t>structure</w:t>
         </w:r>
       </w:ins>
-      <w:del w:id="242" w:author="Brian E Carpenter" w:date="2021-05-28T15:16:57Z">
+      <w:del w:id="229" w:author="Brian E Carpenter" w:date="2021-05-28T15:16:57Z">
         <w:r>
           <w:rPr>
             <w:rFonts w:eastAsia="NSimSun" w:cs="Arial" w:ascii="Times New Roman" w:hAnsi="Times New Roman"/>
@@ -4741,7 +4652,7 @@
         </w:rPr>
         <w:t xml:space="preserve">Extending that point, since GRASP easily </w:t>
       </w:r>
-      <w:ins w:id="245" w:author="Brian E Carpenter" w:date="2021-05-28T15:17:48Z">
+      <w:ins w:id="232" w:author="Brian E Carpenter" w:date="2021-05-28T15:17:48Z">
         <w:r>
           <w:rPr>
             <w:rFonts w:eastAsia="NSimSun" w:cs="Arial" w:ascii="Times New Roman" w:hAnsi="Times New Roman"/>
@@ -4756,7 +4667,7 @@
           <w:t>conveys</w:t>
         </w:r>
       </w:ins>
-      <w:del w:id="246" w:author="Brian E Carpenter" w:date="2021-05-28T15:17:48Z">
+      <w:del w:id="233" w:author="Brian E Carpenter" w:date="2021-05-28T15:17:48Z">
         <w:r>
           <w:rPr>
             <w:rFonts w:eastAsia="NSimSun" w:cs="Arial" w:ascii="Times New Roman" w:hAnsi="Times New Roman"/>
@@ -4972,7 +4883,7 @@
         </w:rPr>
         <w:t>The second objective may be flooded to all “prefix manager” ASAs to convey relevant policy</w:t>
       </w:r>
-      <w:ins w:id="256" w:author="Brian E Carpenter" w:date="2021-05-28T15:46:02Z">
+      <w:ins w:id="243" w:author="Brian E Carpenter" w:date="2021-05-28T15:46:02Z">
         <w:r>
           <w:rPr>
             <w:rFonts w:ascii="Times New Roman" w:hAnsi="Times New Roman"/>
@@ -4981,7 +4892,7 @@
           <w:t xml:space="preserve">, which can be enforced </w:t>
         </w:r>
       </w:ins>
-      <w:ins w:id="257" w:author="Brian E Carpenter" w:date="2021-05-28T15:46:02Z">
+      <w:ins w:id="244" w:author="Brian E Carpenter" w:date="2021-05-28T15:46:02Z">
         <w:r>
           <w:rPr>
             <w:rFonts w:eastAsia="NSimSun" w:cs="Arial" w:ascii="Times New Roman" w:hAnsi="Times New Roman"/>
@@ -4994,7 +4905,7 @@
           <w:t>during</w:t>
         </w:r>
       </w:ins>
-      <w:ins w:id="258" w:author="Brian E Carpenter" w:date="2021-05-28T15:46:02Z">
+      <w:ins w:id="245" w:author="Brian E Carpenter" w:date="2021-05-28T15:46:02Z">
         <w:r>
           <w:rPr>
             <w:rFonts w:ascii="Times New Roman" w:hAnsi="Times New Roman"/>
@@ -5003,7 +4914,7 @@
           <w:t xml:space="preserve"> </w:t>
         </w:r>
       </w:ins>
-      <w:ins w:id="259" w:author="Brian E Carpenter" w:date="2021-05-28T15:46:02Z">
+      <w:ins w:id="246" w:author="Brian E Carpenter" w:date="2021-05-28T15:46:02Z">
         <w:r>
           <w:rPr>
             <w:rFonts w:eastAsia="NSimSun" w:cs="Arial" w:ascii="Times New Roman" w:hAnsi="Times New Roman"/>
@@ -5016,7 +4927,7 @@
           <w:t>prefix delegation by individual agents.</w:t>
         </w:r>
       </w:ins>
-      <w:del w:id="260" w:author="Brian E Carpenter" w:date="2021-05-28T15:47:21Z">
+      <w:del w:id="247" w:author="Brian E Carpenter" w:date="2021-05-28T15:47:21Z">
         <w:r>
           <w:rPr>
             <w:rFonts w:eastAsia="NSimSun" w:cs="Arial" w:ascii="Times New Roman" w:hAnsi="Times New Roman"/>
@@ -5240,17 +5151,758 @@
         <w:pStyle w:val="TextBody"/>
         <w:bidi w:val="0"/>
         <w:jc w:val="left"/>
+        <w:rPr/>
+      </w:pPr>
+      <w:r>
+        <w:rPr>
+          <w:rFonts w:ascii="Times New Roman" w:hAnsi="Times New Roman"/>
+          <w:color w:val="000000"/>
+        </w:rPr>
+        <w:t>We can see from this example that GRASP’s use of CBOR and its easy representation of JSON-like formats gives it great expressiveness and flexibility. While much work remains to be done on individual autonomic functi</w:t>
+      </w:r>
+      <w:r>
+        <w:rPr>
+          <w:rFonts w:ascii="Times New Roman" w:hAnsi="Times New Roman"/>
+          <w:color w:val="000000"/>
+          <w:rPrChange w:id="0" w:author="Brian E Carpenter" w:date="2021-05-29T11:37:19Z"/>
+        </w:rPr>
+        <w:t>ons, the ANI and GRASP provide a solid and flexible foundation for this.</w:t>
+      </w:r>
+    </w:p>
+    <w:p>
+      <w:pPr>
+        <w:pStyle w:val="Heading2"/>
+        <w:rPr/>
+      </w:pPr>
+      <w:ins w:id="250" w:author="Brian E Carpenter" w:date="2021-05-29T11:36:56Z">
+        <w:r>
+          <w:rPr>
+            <w:rFonts w:ascii="Times New Roman" w:hAnsi="Times New Roman"/>
+            <w:color w:val="000000"/>
+          </w:rPr>
+          <w:t xml:space="preserve">Conclusion: the Operational Role of Autonomic </w:t>
+        </w:r>
+      </w:ins>
+      <w:ins w:id="251" w:author="Brian E Carpenter" w:date="2021-05-29T11:36:56Z">
+        <w:r>
+          <w:rPr>
+            <w:rFonts w:eastAsia="NSimSun" w:cs="Arial" w:ascii="Times New Roman" w:hAnsi="Times New Roman"/>
+            <w:color w:val="000000"/>
+            <w:kern w:val="2"/>
+            <w:sz w:val="24"/>
+            <w:szCs w:val="24"/>
+            <w:lang w:val="en-US" w:eastAsia="zh-CN" w:bidi="hi-IN"/>
+          </w:rPr>
+          <w:t>N</w:t>
+        </w:r>
+      </w:ins>
+      <w:ins w:id="252" w:author="Brian E Carpenter" w:date="2021-05-29T11:36:56Z">
+        <w:r>
+          <w:rPr>
+            <w:rFonts w:ascii="Times New Roman" w:hAnsi="Times New Roman"/>
+            <w:color w:val="000000"/>
+          </w:rPr>
+          <w:t>etworking</w:t>
+        </w:r>
+      </w:ins>
+    </w:p>
+    <w:p>
+      <w:pPr>
+        <w:pStyle w:val="TextBody"/>
+        <w:bidi w:val="0"/>
+        <w:jc w:val="left"/>
+        <w:rPr/>
+      </w:pPr>
+      <w:ins w:id="254" w:author="Brian E Carpenter" w:date="2021-05-29T11:36:56Z">
+        <w:r>
+          <w:rPr>
+            <w:rFonts w:ascii="Times New Roman" w:hAnsi="Times New Roman"/>
+            <w:color w:val="000000"/>
+          </w:rPr>
+          <w:t xml:space="preserve">Having looked at </w:t>
+        </w:r>
+      </w:ins>
+      <w:ins w:id="255" w:author="Brian E Carpenter" w:date="2021-05-29T11:36:56Z">
+        <w:r>
+          <w:rPr>
+            <w:rFonts w:eastAsia="NSimSun" w:cs="Arial" w:ascii="Times New Roman" w:hAnsi="Times New Roman"/>
+            <w:color w:val="000000"/>
+            <w:kern w:val="2"/>
+            <w:sz w:val="24"/>
+            <w:szCs w:val="24"/>
+            <w:lang w:val="en-US" w:eastAsia="zh-CN" w:bidi="hi-IN"/>
+          </w:rPr>
+          <w:t>one</w:t>
+        </w:r>
+      </w:ins>
+      <w:ins w:id="256" w:author="Brian E Carpenter" w:date="2021-05-29T11:36:56Z">
+        <w:r>
+          <w:rPr>
+            <w:rFonts w:ascii="Times New Roman" w:hAnsi="Times New Roman"/>
+            <w:color w:val="000000"/>
+          </w:rPr>
+          <w:t xml:space="preserve"> very specific example of an autonomic function, we will </w:t>
+        </w:r>
+      </w:ins>
+      <w:ins w:id="257" w:author="Brian E Carpenter" w:date="2021-05-29T11:36:56Z">
+        <w:r>
+          <w:rPr>
+            <w:rFonts w:eastAsia="NSimSun" w:cs="Arial" w:ascii="Times New Roman" w:hAnsi="Times New Roman"/>
+            <w:color w:val="000000"/>
+            <w:kern w:val="2"/>
+            <w:sz w:val="24"/>
+            <w:szCs w:val="24"/>
+            <w:lang w:val="en-US" w:eastAsia="zh-CN" w:bidi="hi-IN"/>
+          </w:rPr>
+          <w:t>end by</w:t>
+        </w:r>
+      </w:ins>
+      <w:ins w:id="258" w:author="Brian E Carpenter" w:date="2021-05-29T11:36:56Z">
+        <w:r>
+          <w:rPr>
+            <w:rFonts w:ascii="Times New Roman" w:hAnsi="Times New Roman"/>
+            <w:color w:val="000000"/>
+          </w:rPr>
+          <w:t xml:space="preserve"> consider</w:t>
+        </w:r>
+      </w:ins>
+      <w:ins w:id="259" w:author="Brian E Carpenter" w:date="2021-05-29T11:36:56Z">
+        <w:r>
+          <w:rPr>
+            <w:rFonts w:ascii="Times New Roman" w:hAnsi="Times New Roman"/>
+            <w:color w:val="000000"/>
+          </w:rPr>
+          <w:t>ing</w:t>
+        </w:r>
+      </w:ins>
+      <w:ins w:id="260" w:author="Brian E Carpenter" w:date="2021-05-29T11:36:56Z">
+        <w:r>
+          <w:rPr>
+            <w:rFonts w:ascii="Times New Roman" w:hAnsi="Times New Roman"/>
+            <w:color w:val="000000"/>
+          </w:rPr>
+          <w:t xml:space="preserve"> an important early </w:t>
+        </w:r>
+      </w:ins>
+      <w:ins w:id="261" w:author="Brian E Carpenter" w:date="2021-05-29T11:36:56Z">
+        <w:r>
+          <w:rPr>
+            <w:rFonts w:ascii="Times New Roman" w:hAnsi="Times New Roman"/>
+            <w:color w:val="000000"/>
+          </w:rPr>
+          <w:t xml:space="preserve">operational </w:t>
+        </w:r>
+      </w:ins>
+      <w:ins w:id="262" w:author="Brian E Carpenter" w:date="2021-05-29T11:36:56Z">
+        <w:r>
+          <w:rPr>
+            <w:rFonts w:eastAsia="NSimSun" w:cs="Arial" w:ascii="Times New Roman" w:hAnsi="Times New Roman"/>
+            <w:color w:val="000000"/>
+            <w:kern w:val="2"/>
+            <w:sz w:val="24"/>
+            <w:szCs w:val="24"/>
+            <w:lang w:val="en-US" w:eastAsia="zh-CN" w:bidi="hi-IN"/>
+          </w:rPr>
+          <w:t>role</w:t>
+        </w:r>
+      </w:ins>
+      <w:ins w:id="263" w:author="Brian E Carpenter" w:date="2021-05-29T11:36:56Z">
+        <w:r>
+          <w:rPr>
+            <w:rFonts w:ascii="Times New Roman" w:hAnsi="Times New Roman"/>
+            <w:color w:val="000000"/>
+          </w:rPr>
+          <w:t xml:space="preserve"> for distributed autonomic behavior. That could start soon with very pragmatic incremental in-network automation, perhaps developed by operators as simple scripts in a scripting language such as Python or Tcl that can run locally on routers.</w:t>
+        </w:r>
+      </w:ins>
+    </w:p>
+    <w:p>
+      <w:pPr>
+        <w:pStyle w:val="TextBody"/>
+        <w:bidi w:val="0"/>
+        <w:jc w:val="left"/>
+        <w:rPr/>
+      </w:pPr>
+      <w:ins w:id="265" w:author="Brian E Carpenter" w:date="2021-05-29T11:36:56Z">
+        <w:r>
+          <w:rPr>
+            <w:rFonts w:ascii="Times New Roman" w:hAnsi="Times New Roman"/>
+            <w:color w:val="000000"/>
+          </w:rPr>
+          <w:t xml:space="preserve">Consider an existing network where basic services are already running, e.g., IPv4 and/or IPv6 addressing and routing. A software upgrade to the routers that adds support for the ANI could be installed, without impacting any of the pre-existing configuration and services. One of the most desirable services is protocol security, for example in routing protocols such as OSPF, ISIS and many others. </w:t>
+        </w:r>
+      </w:ins>
+      <w:ins w:id="266" w:author="Brian E Carpenter" w:date="2021-05-29T11:36:56Z">
+        <w:r>
+          <w:rPr>
+            <w:rFonts w:eastAsia="NSimSun" w:cs="Arial" w:ascii="Times New Roman" w:hAnsi="Times New Roman"/>
+            <w:color w:val="000000"/>
+            <w:kern w:val="2"/>
+            <w:sz w:val="24"/>
+            <w:szCs w:val="24"/>
+            <w:lang w:val="en-US" w:eastAsia="zh-CN" w:bidi="hi-IN"/>
+          </w:rPr>
+          <w:t>M</w:t>
+        </w:r>
+      </w:ins>
+      <w:ins w:id="267" w:author="Brian E Carpenter" w:date="2021-05-29T11:36:56Z">
+        <w:r>
+          <w:rPr>
+            <w:rFonts w:ascii="Times New Roman" w:hAnsi="Times New Roman"/>
+            <w:color w:val="000000"/>
+          </w:rPr>
+          <w:t>ost protocols have their own security mechanism and/or keying material requirements. However, security is often not configured because there is no automated key management, including key rollover and revocation. Without good automation of key management, networks either fail to enable protocol security, or operators set up a single network-wide password that is never changed. With the ANI, automation of such functionality becomes much simpler, by using GRASP, running securely inside the ACP.</w:t>
+        </w:r>
+      </w:ins>
+    </w:p>
+    <w:p>
+      <w:pPr>
+        <w:pStyle w:val="TextBody"/>
+        <w:bidi w:val="0"/>
+        <w:jc w:val="left"/>
+        <w:rPr>
+          <w:color w:val="000000"/>
+          <w:ins w:id="270" w:author="Brian E Carpenter" w:date="2021-05-29T11:36:56Z"/>
+        </w:rPr>
+      </w:pPr>
+      <w:ins w:id="269" w:author="Brian E Carpenter" w:date="2021-05-29T11:36:56Z">
+        <w:r>
+          <w:rPr>
+            <w:rFonts w:ascii="Times New Roman" w:hAnsi="Times New Roman"/>
+            <w:color w:val="000000"/>
+          </w:rPr>
+          <w:t>With this in mind, a Python or Tcl script using the GRASP API could easily be written to auto-configure routing protocol security:</w:t>
+        </w:r>
+      </w:ins>
+    </w:p>
+    <w:p>
+      <w:pPr>
+        <w:pStyle w:val="TextBody"/>
+        <w:numPr>
+          <w:ilvl w:val="0"/>
+          <w:numId w:val="5"/>
+        </w:numPr>
+        <w:bidi w:val="0"/>
+        <w:jc w:val="left"/>
+        <w:rPr>
+          <w:color w:val="000000"/>
+          <w:ins w:id="273" w:author="Brian E Carpenter" w:date="2021-05-29T11:36:56Z"/>
+        </w:rPr>
+      </w:pPr>
+      <w:ins w:id="271" w:author="Brian E Carpenter" w:date="2021-05-29T11:36:56Z">
+        <w:r>
+          <w:rPr>
+            <w:rFonts w:ascii="Times New Roman" w:hAnsi="Times New Roman"/>
+            <w:color w:val="000000"/>
+          </w:rPr>
+          <w:t xml:space="preserve">    </w:t>
+        </w:r>
+      </w:ins>
+      <w:ins w:id="272" w:author="Brian E Carpenter" w:date="2021-05-29T11:36:56Z">
+        <w:r>
+          <w:rPr>
+            <w:rFonts w:ascii="Times New Roman" w:hAnsi="Times New Roman"/>
+            <w:color w:val="000000"/>
+          </w:rPr>
+          <w:t>DISCOVER ANI neighbors on links that use the same routing protocol.</w:t>
+        </w:r>
+      </w:ins>
+    </w:p>
+    <w:p>
+      <w:pPr>
+        <w:pStyle w:val="TextBody"/>
+        <w:numPr>
+          <w:ilvl w:val="0"/>
+          <w:numId w:val="5"/>
+        </w:numPr>
+        <w:bidi w:val="0"/>
+        <w:jc w:val="left"/>
+        <w:rPr>
+          <w:color w:val="000000"/>
+          <w:ins w:id="276" w:author="Brian E Carpenter" w:date="2021-05-29T11:36:56Z"/>
+        </w:rPr>
+      </w:pPr>
+      <w:ins w:id="274" w:author="Brian E Carpenter" w:date="2021-05-29T11:36:56Z">
+        <w:r>
+          <w:rPr>
+            <w:rFonts w:ascii="Times New Roman" w:hAnsi="Times New Roman"/>
+            <w:color w:val="000000"/>
+          </w:rPr>
+          <w:t xml:space="preserve">    </w:t>
+        </w:r>
+      </w:ins>
+      <w:ins w:id="275" w:author="Brian E Carpenter" w:date="2021-05-29T11:36:56Z">
+        <w:r>
+          <w:rPr>
+            <w:rFonts w:ascii="Times New Roman" w:hAnsi="Times New Roman"/>
+            <w:color w:val="000000"/>
+          </w:rPr>
+          <w:t>Generate a random key.</w:t>
+        </w:r>
+      </w:ins>
+    </w:p>
+    <w:p>
+      <w:pPr>
+        <w:pStyle w:val="TextBody"/>
+        <w:numPr>
+          <w:ilvl w:val="0"/>
+          <w:numId w:val="5"/>
+        </w:numPr>
+        <w:bidi w:val="0"/>
+        <w:jc w:val="left"/>
+        <w:rPr>
+          <w:color w:val="000000"/>
+          <w:ins w:id="279" w:author="Brian E Carpenter" w:date="2021-05-29T11:36:56Z"/>
+        </w:rPr>
+      </w:pPr>
+      <w:ins w:id="277" w:author="Brian E Carpenter" w:date="2021-05-29T11:36:56Z">
+        <w:r>
+          <w:rPr>
+            <w:rFonts w:ascii="Times New Roman" w:hAnsi="Times New Roman"/>
+            <w:color w:val="000000"/>
+          </w:rPr>
+          <w:t xml:space="preserve">    </w:t>
+        </w:r>
+      </w:ins>
+      <w:ins w:id="278" w:author="Brian E Carpenter" w:date="2021-05-29T11:36:56Z">
+        <w:r>
+          <w:rPr>
+            <w:rFonts w:ascii="Times New Roman" w:hAnsi="Times New Roman"/>
+            <w:color w:val="000000"/>
+          </w:rPr>
+          <w:t>NEGOTIATE key with neighbor.</w:t>
+        </w:r>
+      </w:ins>
+    </w:p>
+    <w:p>
+      <w:pPr>
+        <w:pStyle w:val="TextBody"/>
+        <w:numPr>
+          <w:ilvl w:val="0"/>
+          <w:numId w:val="5"/>
+        </w:numPr>
+        <w:bidi w:val="0"/>
+        <w:jc w:val="left"/>
+        <w:rPr>
+          <w:color w:val="000000"/>
+          <w:ins w:id="282" w:author="Brian E Carpenter" w:date="2021-05-29T11:36:56Z"/>
+        </w:rPr>
+      </w:pPr>
+      <w:ins w:id="280" w:author="Brian E Carpenter" w:date="2021-05-29T11:36:56Z">
+        <w:r>
+          <w:rPr>
+            <w:rFonts w:ascii="Times New Roman" w:hAnsi="Times New Roman"/>
+            <w:color w:val="000000"/>
+          </w:rPr>
+          <w:t xml:space="preserve">    </w:t>
+        </w:r>
+      </w:ins>
+      <w:ins w:id="281" w:author="Brian E Carpenter" w:date="2021-05-29T11:36:56Z">
+        <w:r>
+          <w:rPr>
+            <w:rFonts w:ascii="Times New Roman" w:hAnsi="Times New Roman"/>
+            <w:color w:val="000000"/>
+          </w:rPr>
+          <w:t>Configure routing protocol key locally on the router.</w:t>
+        </w:r>
+      </w:ins>
+    </w:p>
+    <w:p>
+      <w:pPr>
+        <w:pStyle w:val="TextBody"/>
+        <w:numPr>
+          <w:ilvl w:val="0"/>
+          <w:numId w:val="5"/>
+        </w:numPr>
+        <w:bidi w:val="0"/>
+        <w:jc w:val="left"/>
+        <w:rPr>
+          <w:color w:val="000000"/>
+          <w:ins w:id="285" w:author="Brian E Carpenter" w:date="2021-05-29T11:36:56Z"/>
+        </w:rPr>
+      </w:pPr>
+      <w:ins w:id="283" w:author="Brian E Carpenter" w:date="2021-05-29T11:36:56Z">
+        <w:r>
+          <w:rPr>
+            <w:rFonts w:ascii="Times New Roman" w:hAnsi="Times New Roman"/>
+            <w:color w:val="000000"/>
+          </w:rPr>
+          <w:t xml:space="preserve">    </w:t>
+        </w:r>
+      </w:ins>
+      <w:ins w:id="284" w:author="Brian E Carpenter" w:date="2021-05-29T11:36:56Z">
+        <w:r>
+          <w:rPr>
+            <w:rFonts w:ascii="Times New Roman" w:hAnsi="Times New Roman"/>
+            <w:color w:val="000000"/>
+          </w:rPr>
+          <w:t>Periodically wake up, re-NEGOTIATE and configure a new key.</w:t>
+        </w:r>
+      </w:ins>
+    </w:p>
+    <w:p>
+      <w:pPr>
+        <w:pStyle w:val="TextBody"/>
+        <w:numPr>
+          <w:ilvl w:val="0"/>
+          <w:numId w:val="5"/>
+        </w:numPr>
+        <w:bidi w:val="0"/>
+        <w:jc w:val="left"/>
+        <w:rPr>
+          <w:color w:val="000000"/>
+          <w:ins w:id="288" w:author="Brian E Carpenter" w:date="2021-05-29T11:36:56Z"/>
+        </w:rPr>
+      </w:pPr>
+      <w:ins w:id="286" w:author="Brian E Carpenter" w:date="2021-05-29T11:36:56Z">
+        <w:r>
+          <w:rPr>
+            <w:rFonts w:ascii="Times New Roman" w:hAnsi="Times New Roman"/>
+            <w:color w:val="000000"/>
+          </w:rPr>
+          <w:t xml:space="preserve">    </w:t>
+        </w:r>
+      </w:ins>
+      <w:ins w:id="287" w:author="Brian E Carpenter" w:date="2021-05-29T11:36:56Z">
+        <w:r>
+          <w:rPr>
+            <w:rFonts w:ascii="Times New Roman" w:hAnsi="Times New Roman"/>
+            <w:color w:val="000000"/>
+          </w:rPr>
+          <w:t>Take suitable action if a neighbor disappears or re-appears.</w:t>
+        </w:r>
+      </w:ins>
+    </w:p>
+    <w:p>
+      <w:pPr>
+        <w:pStyle w:val="TextBody"/>
+        <w:bidi w:val="0"/>
+        <w:jc w:val="left"/>
+        <w:rPr>
+          <w:color w:val="000000"/>
+          <w:ins w:id="290" w:author="Brian E Carpenter" w:date="2021-05-29T11:36:56Z"/>
+        </w:rPr>
+      </w:pPr>
+      <w:ins w:id="289" w:author="Brian E Carpenter" w:date="2021-05-29T11:36:56Z">
+        <w:r>
+          <w:rPr>
+            <w:rFonts w:ascii="Times New Roman" w:hAnsi="Times New Roman"/>
+            <w:color w:val="000000"/>
+          </w:rPr>
+          <w:t>Some protocols may not even have security included in the protocol itself, for example PIM (Protocol Independent Multicast). Instead, packets need to be secured via IPsec security associations (SA). For those protocols, the above script would then auto-configure the IPsec SA instead of an in-protocol key parameter.</w:t>
+        </w:r>
+      </w:ins>
+    </w:p>
+    <w:p>
+      <w:pPr>
+        <w:pStyle w:val="TextBody"/>
+        <w:bidi w:val="0"/>
+        <w:jc w:val="left"/>
+        <w:rPr>
+          <w:color w:val="000000"/>
+          <w:ins w:id="292" w:author="Brian E Carpenter" w:date="2021-05-29T11:36:56Z"/>
+        </w:rPr>
+      </w:pPr>
+      <w:ins w:id="291" w:author="Brian E Carpenter" w:date="2021-05-29T11:36:56Z">
+        <w:r>
+          <w:rPr>
+            <w:rFonts w:ascii="Times New Roman" w:hAnsi="Times New Roman"/>
+            <w:color w:val="000000"/>
+          </w:rPr>
+          <w:t>In summary, GRASP with ANI can solve the recurring core problems of in-network automation between routers:</w:t>
+        </w:r>
+      </w:ins>
+    </w:p>
+    <w:p>
+      <w:pPr>
+        <w:pStyle w:val="TextBody"/>
+        <w:bidi w:val="0"/>
+        <w:jc w:val="left"/>
+        <w:rPr>
+          <w:color w:val="000000"/>
+          <w:ins w:id="295" w:author="Brian E Carpenter" w:date="2021-05-29T11:36:56Z"/>
+        </w:rPr>
+      </w:pPr>
+      <w:ins w:id="293" w:author="Brian E Carpenter" w:date="2021-05-29T11:36:56Z">
+        <w:r>
+          <w:rPr>
+            <w:rFonts w:ascii="Times New Roman" w:hAnsi="Times New Roman"/>
+            <w:color w:val="000000"/>
+          </w:rPr>
+          <w:t xml:space="preserve">    </w:t>
+        </w:r>
+      </w:ins>
+      <w:ins w:id="294" w:author="Brian E Carpenter" w:date="2021-05-29T11:36:56Z">
+        <w:r>
+          <w:rPr>
+            <w:rFonts w:ascii="Times New Roman" w:hAnsi="Times New Roman"/>
+            <w:color w:val="000000"/>
+          </w:rPr>
+          <w:t>Q: How do I communicate with a peer (link-local or across other routers) without having any configured IP connectivity ?</w:t>
+        </w:r>
+      </w:ins>
+    </w:p>
+    <w:p>
+      <w:pPr>
+        <w:pStyle w:val="TextBody"/>
+        <w:bidi w:val="0"/>
+        <w:jc w:val="left"/>
+        <w:rPr>
+          <w:color w:val="000000"/>
+          <w:ins w:id="298" w:author="Brian E Carpenter" w:date="2021-05-29T11:36:56Z"/>
+        </w:rPr>
+      </w:pPr>
+      <w:ins w:id="296" w:author="Brian E Carpenter" w:date="2021-05-29T11:36:56Z">
+        <w:r>
+          <w:rPr>
+            <w:rFonts w:ascii="Times New Roman" w:hAnsi="Times New Roman"/>
+            <w:color w:val="000000"/>
+          </w:rPr>
+          <w:t xml:space="preserve">    </w:t>
+        </w:r>
+      </w:ins>
+      <w:ins w:id="297" w:author="Brian E Carpenter" w:date="2021-05-29T11:36:56Z">
+        <w:r>
+          <w:rPr>
+            <w:rFonts w:ascii="Times New Roman" w:hAnsi="Times New Roman"/>
+            <w:color w:val="000000"/>
+          </w:rPr>
+          <w:t>A: ACP provides connectivity automatically.</w:t>
+        </w:r>
+      </w:ins>
+    </w:p>
+    <w:p>
+      <w:pPr>
+        <w:pStyle w:val="TextBody"/>
+        <w:bidi w:val="0"/>
+        <w:jc w:val="left"/>
+        <w:rPr>
+          <w:color w:val="000000"/>
+          <w:ins w:id="301" w:author="Brian E Carpenter" w:date="2021-05-29T11:36:56Z"/>
+        </w:rPr>
+      </w:pPr>
+      <w:ins w:id="299" w:author="Brian E Carpenter" w:date="2021-05-29T11:36:56Z">
+        <w:r>
+          <w:rPr>
+            <w:rFonts w:ascii="Times New Roman" w:hAnsi="Times New Roman"/>
+            <w:color w:val="000000"/>
+          </w:rPr>
+          <w:t xml:space="preserve">    </w:t>
+        </w:r>
+      </w:ins>
+      <w:ins w:id="300" w:author="Brian E Carpenter" w:date="2021-05-29T11:36:56Z">
+        <w:r>
+          <w:rPr>
+            <w:rFonts w:ascii="Times New Roman" w:hAnsi="Times New Roman"/>
+            <w:color w:val="000000"/>
+          </w:rPr>
+          <w:t>Q: How do I discover what peers with what type of services there are (especially when not link-local) ?</w:t>
+        </w:r>
+      </w:ins>
+    </w:p>
+    <w:p>
+      <w:pPr>
+        <w:pStyle w:val="TextBody"/>
+        <w:bidi w:val="0"/>
+        <w:jc w:val="left"/>
+        <w:rPr>
+          <w:color w:val="000000"/>
+          <w:ins w:id="304" w:author="Brian E Carpenter" w:date="2021-05-29T11:36:56Z"/>
+        </w:rPr>
+      </w:pPr>
+      <w:ins w:id="302" w:author="Brian E Carpenter" w:date="2021-05-29T11:36:56Z">
+        <w:r>
+          <w:rPr>
+            <w:rFonts w:ascii="Times New Roman" w:hAnsi="Times New Roman"/>
+            <w:color w:val="000000"/>
+          </w:rPr>
+          <w:t xml:space="preserve">    </w:t>
+        </w:r>
+      </w:ins>
+      <w:ins w:id="303" w:author="Brian E Carpenter" w:date="2021-05-29T11:36:56Z">
+        <w:r>
+          <w:rPr>
+            <w:rFonts w:ascii="Times New Roman" w:hAnsi="Times New Roman"/>
+            <w:color w:val="000000"/>
+          </w:rPr>
+          <w:t>A: GRASP does this.</w:t>
+        </w:r>
+      </w:ins>
+    </w:p>
+    <w:p>
+      <w:pPr>
+        <w:pStyle w:val="TextBody"/>
+        <w:bidi w:val="0"/>
+        <w:jc w:val="left"/>
+        <w:rPr>
+          <w:color w:val="000000"/>
+          <w:ins w:id="307" w:author="Brian E Carpenter" w:date="2021-05-29T11:36:56Z"/>
+        </w:rPr>
+      </w:pPr>
+      <w:ins w:id="305" w:author="Brian E Carpenter" w:date="2021-05-29T11:36:56Z">
+        <w:r>
+          <w:rPr>
+            <w:rFonts w:ascii="Times New Roman" w:hAnsi="Times New Roman"/>
+            <w:color w:val="000000"/>
+          </w:rPr>
+          <w:t xml:space="preserve">    </w:t>
+        </w:r>
+      </w:ins>
+      <w:ins w:id="306" w:author="Brian E Carpenter" w:date="2021-05-29T11:36:56Z">
+        <w:r>
+          <w:rPr>
+            <w:rFonts w:ascii="Times New Roman" w:hAnsi="Times New Roman"/>
+            <w:color w:val="000000"/>
+          </w:rPr>
+          <w:t>Q: How do I trust these peers ?</w:t>
+        </w:r>
+      </w:ins>
+    </w:p>
+    <w:p>
+      <w:pPr>
+        <w:pStyle w:val="TextBody"/>
+        <w:bidi w:val="0"/>
+        <w:jc w:val="left"/>
+        <w:rPr>
+          <w:color w:val="000000"/>
+          <w:ins w:id="310" w:author="Brian E Carpenter" w:date="2021-05-29T11:36:56Z"/>
+        </w:rPr>
+      </w:pPr>
+      <w:ins w:id="308" w:author="Brian E Carpenter" w:date="2021-05-29T11:36:56Z">
+        <w:r>
+          <w:rPr>
+            <w:rFonts w:ascii="Times New Roman" w:hAnsi="Times New Roman"/>
+            <w:color w:val="000000"/>
+          </w:rPr>
+          <w:t xml:space="preserve">    </w:t>
+        </w:r>
+      </w:ins>
+      <w:ins w:id="309" w:author="Brian E Carpenter" w:date="2021-05-29T11:36:56Z">
+        <w:r>
+          <w:rPr>
+            <w:rFonts w:ascii="Times New Roman" w:hAnsi="Times New Roman"/>
+            <w:color w:val="000000"/>
+          </w:rPr>
+          <w:t>A: This trust comes from the ANI certificate used for the ACP.</w:t>
+        </w:r>
+      </w:ins>
+    </w:p>
+    <w:p>
+      <w:pPr>
+        <w:pStyle w:val="TextBody"/>
+        <w:bidi w:val="0"/>
+        <w:jc w:val="left"/>
+        <w:rPr>
+          <w:color w:val="000000"/>
+          <w:ins w:id="313" w:author="Brian E Carpenter" w:date="2021-05-29T11:36:56Z"/>
+        </w:rPr>
+      </w:pPr>
+      <w:ins w:id="311" w:author="Brian E Carpenter" w:date="2021-05-29T11:36:56Z">
+        <w:r>
+          <w:rPr>
+            <w:rFonts w:ascii="Times New Roman" w:hAnsi="Times New Roman"/>
+            <w:color w:val="000000"/>
+          </w:rPr>
+          <w:t xml:space="preserve">    </w:t>
+        </w:r>
+      </w:ins>
+      <w:ins w:id="312" w:author="Brian E Carpenter" w:date="2021-05-29T11:36:56Z">
+        <w:r>
+          <w:rPr>
+            <w:rFonts w:ascii="Times New Roman" w:hAnsi="Times New Roman"/>
+            <w:color w:val="000000"/>
+          </w:rPr>
+          <w:t>Q: How do I avoid re-inventing a new protocol to coordinate with my peers ?</w:t>
+        </w:r>
+      </w:ins>
+    </w:p>
+    <w:p>
+      <w:pPr>
+        <w:pStyle w:val="TextBody"/>
+        <w:bidi w:val="0"/>
+        <w:jc w:val="left"/>
+        <w:rPr>
+          <w:color w:val="000000"/>
+          <w:ins w:id="316" w:author="Brian E Carpenter" w:date="2021-05-29T11:36:56Z"/>
+        </w:rPr>
+      </w:pPr>
+      <w:ins w:id="314" w:author="Brian E Carpenter" w:date="2021-05-29T11:36:56Z">
+        <w:r>
+          <w:rPr>
+            <w:rFonts w:ascii="Times New Roman" w:hAnsi="Times New Roman"/>
+            <w:color w:val="000000"/>
+          </w:rPr>
+          <w:t xml:space="preserve">    </w:t>
+        </w:r>
+      </w:ins>
+      <w:ins w:id="315" w:author="Brian E Carpenter" w:date="2021-05-29T11:36:56Z">
+        <w:r>
+          <w:rPr>
+            <w:rFonts w:ascii="Times New Roman" w:hAnsi="Times New Roman"/>
+            <w:color w:val="000000"/>
+          </w:rPr>
+          <w:t>A: This is what GRASP does.</w:t>
+        </w:r>
+      </w:ins>
+    </w:p>
+    <w:p>
+      <w:pPr>
+        <w:pStyle w:val="TextBody"/>
+        <w:bidi w:val="0"/>
+        <w:jc w:val="left"/>
+        <w:rPr>
+          <w:color w:val="000000"/>
+        </w:rPr>
+      </w:pPr>
+      <w:ins w:id="317" w:author="Brian E Carpenter" w:date="2021-05-29T11:36:56Z">
+        <w:r>
+          <w:rPr>
+            <w:rFonts w:ascii="Times New Roman" w:hAnsi="Times New Roman"/>
+            <w:color w:val="000000"/>
+          </w:rPr>
+          <w:t>Securing existing protocols is of course just one example. Many or all the benefits apply equally to any other in-network function with similar issues: establishing and adjusting QoS and other policies, auto-configuring decentralized protocol instances, monitoring, fault isolation and troubleshooting, and even auto-configuring the most basic user network configuration, such as IP prefix distribution as in the previous example.</w:t>
+        </w:r>
+      </w:ins>
+    </w:p>
+    <w:p>
+      <w:pPr>
+        <w:pStyle w:val="Heading2"/>
+        <w:numPr>
+          <w:ilvl w:val="1"/>
+          <w:numId w:val="3"/>
+        </w:numPr>
+        <w:bidi w:val="0"/>
+        <w:jc w:val="left"/>
+        <w:rPr>
+          <w:del w:id="319" w:author="Brian E Carpenter" w:date="2021-05-29T11:42:09Z"/>
+        </w:rPr>
+      </w:pPr>
+      <w:del w:id="318" w:author="Brian E Carpenter" w:date="2021-05-29T11:42:09Z">
+        <w:r>
+          <w:rPr/>
+          <w:delText>Conclusion</w:delText>
+        </w:r>
+      </w:del>
+    </w:p>
+    <w:p>
+      <w:pPr>
+        <w:pStyle w:val="TextBody"/>
+        <w:bidi w:val="0"/>
+        <w:jc w:val="left"/>
         <w:rPr>
           <w:color w:val="C9211E"/>
-        </w:rPr>
-      </w:pPr>
-      <w:r>
-        <w:rPr>
-          <w:rFonts w:ascii="Times New Roman" w:hAnsi="Times New Roman"/>
-          <w:color w:val="000000"/>
-        </w:rPr>
-        <w:t>We can see from this example that GRASP’s use of CBOR and its easy representation of JSON-like formats gives it great expressiveness and flexibility. While much work remains to be done on individual autonomic functions, the ANI and GRASP provide a solid and flexible foundation for this.</w:t>
-      </w:r>
+          <w:del w:id="321" w:author="Brian E Carpenter" w:date="2021-05-29T11:42:09Z"/>
+        </w:rPr>
+      </w:pPr>
+      <w:del w:id="320" w:author="Brian E Carpenter" w:date="2021-05-29T11:42:09Z">
+        <w:r>
+          <w:rPr>
+            <w:rFonts w:ascii="Times New Roman" w:hAnsi="Times New Roman"/>
+            <w:color w:val="C9211E"/>
+          </w:rPr>
+          <w:delText>TBD</w:delText>
+        </w:r>
+      </w:del>
     </w:p>
     <w:p>
       <w:pPr>
@@ -5264,40 +5916,6 @@
         <w:rPr/>
       </w:pPr>
       <w:r>
-        <w:rPr/>
-        <w:t>Conclusion</w:t>
-      </w:r>
-    </w:p>
-    <w:p>
-      <w:pPr>
-        <w:pStyle w:val="TextBody"/>
-        <w:bidi w:val="0"/>
-        <w:jc w:val="left"/>
-        <w:rPr>
-          <w:color w:val="C9211E"/>
-        </w:rPr>
-      </w:pPr>
-      <w:r>
-        <w:rPr>
-          <w:rFonts w:ascii="Times New Roman" w:hAnsi="Times New Roman"/>
-          <w:color w:val="C9211E"/>
-          <w:rPrChange w:id="0" w:author="Brian E Carpenter" w:date="2021-05-28T15:31:04Z"/>
-        </w:rPr>
-        <w:t>TBD</w:t>
-      </w:r>
-    </w:p>
-    <w:p>
-      <w:pPr>
-        <w:pStyle w:val="Heading2"/>
-        <w:numPr>
-          <w:ilvl w:val="1"/>
-          <w:numId w:val="3"/>
-        </w:numPr>
-        <w:bidi w:val="0"/>
-        <w:jc w:val="left"/>
-        <w:rPr/>
-      </w:pPr>
-      <w:r>
         <w:rPr>
           <w:rFonts w:eastAsia="Microsoft YaHei" w:cs="Arial"/>
           <w:b/>
@@ -5307,7 +5925,7 @@
         </w:rPr>
         <w:t>Re</w:t>
       </w:r>
-      <w:ins w:id="262" w:author="Brian E Carpenter" w:date="2021-05-29T10:08:51Z">
+      <w:ins w:id="322" w:author="Brian E Carpenter" w:date="2021-05-29T10:08:51Z">
         <w:r>
           <w:rPr>
             <w:rFonts w:eastAsia="Microsoft YaHei" w:cs="Arial"/>
@@ -5322,14 +5940,17 @@
           <w:t>f</w:t>
         </w:r>
       </w:ins>
-      <w:del w:id="263" w:author="Brian E Carpenter" w:date="2021-05-29T10:08:51Z">
+      <w:del w:id="323" w:author="Brian E Carpenter" w:date="2021-05-29T10:08:51Z">
         <w:r>
           <w:rPr>
             <w:rFonts w:eastAsia="Microsoft YaHei" w:cs="Arial"/>
             <w:b/>
             <w:bCs/>
+            <w:color w:val="auto"/>
+            <w:kern w:val="2"/>
             <w:sz w:val="32"/>
             <w:szCs w:val="32"/>
+            <w:lang w:val="en-US" w:eastAsia="zh-CN" w:bidi="hi-IN"/>
           </w:rPr>
           <w:delText>r</w:delText>
         </w:r>
@@ -5688,12 +6309,17 @@
           <w:sz w:val="24"/>
           <w:szCs w:val="24"/>
           <w:lang w:val="en-US"/>
-          <w:ins w:id="266" w:author="Brian E Carpenter" w:date="2021-05-29T10:13:45Z"/>
-        </w:rPr>
-      </w:pPr>
-      <w:ins w:id="265" w:author="Brian E Carpenter" w:date="2021-05-29T10:13:45Z">
-        <w:r>
-          <w:rPr/>
+          <w:ins w:id="325" w:author="Brian E Carpenter" w:date="2021-05-29T10:13:45Z"/>
+        </w:rPr>
+      </w:pPr>
+      <w:ins w:id="324" w:author="Brian E Carpenter" w:date="2021-05-29T10:13:45Z">
+        <w:r>
+          <w:rPr>
+            <w:rFonts w:cs="Times New Roman" w:ascii="Times New Roman" w:hAnsi="Times New Roman"/>
+            <w:sz w:val="24"/>
+            <w:szCs w:val="24"/>
+            <w:lang w:val="en-US"/>
+          </w:rPr>
         </w:r>
       </w:ins>
     </w:p>
@@ -5704,7 +6330,7 @@
         <w:jc w:val="left"/>
         <w:rPr/>
       </w:pPr>
-      <w:ins w:id="267" w:author="Brian E Carpenter" w:date="2021-05-29T10:13:45Z">
+      <w:ins w:id="326" w:author="Brian E Carpenter" w:date="2021-05-29T10:13:45Z">
         <w:r>
           <w:rPr>
             <w:rFonts w:cs="Times New Roman" w:ascii="Times New Roman" w:hAnsi="Times New Roman"/>
@@ -5715,7 +6341,7 @@
           <w:t xml:space="preserve">[11] </w:t>
         </w:r>
       </w:ins>
-      <w:ins w:id="268" w:author="Brian E Carpenter" w:date="2021-05-29T10:14:35Z">
+      <w:ins w:id="327" w:author="Brian E Carpenter" w:date="2021-05-29T10:14:35Z">
         <w:r>
           <w:rPr>
             <w:rFonts w:cs="Times New Roman" w:ascii="Times New Roman" w:hAnsi="Times New Roman"/>
@@ -5727,7 +6353,7 @@
         </w:r>
       </w:ins>
       <w:hyperlink r:id="rId5">
-        <w:ins w:id="269" w:author="Brian E Carpenter" w:date="2021-05-29T10:14:35Z">
+        <w:ins w:id="328" w:author="Brian E Carpenter" w:date="2021-05-29T10:14:35Z">
           <w:r>
             <w:rPr>
               <w:rStyle w:val="InternetLink"/>
@@ -5751,12 +6377,17 @@
           <w:sz w:val="24"/>
           <w:szCs w:val="24"/>
           <w:lang w:val="en-US"/>
-          <w:ins w:id="272" w:author="Brian E Carpenter" w:date="2021-05-29T10:16:59Z"/>
-        </w:rPr>
-      </w:pPr>
-      <w:ins w:id="271" w:author="Brian E Carpenter" w:date="2021-05-29T10:16:59Z">
-        <w:r>
-          <w:rPr/>
+          <w:ins w:id="330" w:author="Brian E Carpenter" w:date="2021-05-29T10:16:59Z"/>
+        </w:rPr>
+      </w:pPr>
+      <w:ins w:id="329" w:author="Brian E Carpenter" w:date="2021-05-29T10:16:59Z">
+        <w:r>
+          <w:rPr>
+            <w:rFonts w:cs="Times New Roman" w:ascii="Times New Roman" w:hAnsi="Times New Roman"/>
+            <w:sz w:val="24"/>
+            <w:szCs w:val="24"/>
+            <w:lang w:val="en-US"/>
+          </w:rPr>
         </w:r>
       </w:ins>
     </w:p>
@@ -5767,7 +6398,7 @@
         <w:jc w:val="left"/>
         <w:rPr/>
       </w:pPr>
-      <w:ins w:id="273" w:author="Brian E Carpenter" w:date="2021-05-29T10:17:01Z">
+      <w:ins w:id="331" w:author="Brian E Carpenter" w:date="2021-05-29T10:17:01Z">
         <w:r>
           <w:rPr>
             <w:rFonts w:cs="Times New Roman" w:ascii="Times New Roman" w:hAnsi="Times New Roman"/>
@@ -5779,7 +6410,7 @@
         </w:r>
       </w:ins>
       <w:hyperlink r:id="rId6">
-        <w:ins w:id="274" w:author="Brian E Carpenter" w:date="2021-05-29T10:17:01Z">
+        <w:ins w:id="332" w:author="Brian E Carpenter" w:date="2021-05-29T10:17:01Z">
           <w:r>
             <w:rPr>
               <w:rStyle w:val="InternetLink"/>
@@ -5793,7 +6424,7 @@
         </w:ins>
       </w:hyperlink>
       <w:hyperlink r:id="rId7">
-        <w:ins w:id="275" w:author="Brian E Carpenter" w:date="2021-05-29T10:17:01Z">
+        <w:ins w:id="333" w:author="Brian E Carpenter" w:date="2021-05-29T10:17:01Z">
           <w:r>
             <w:rPr>
               <w:rStyle w:val="InternetLink"/>
@@ -5832,7 +6463,8 @@
         <w:bidi w:val="0"/>
         <w:jc w:val="left"/>
         <w:rPr>
-          <w:del w:id="282" w:author="Brian E Carpenter" w:date="2021-05-28T15:30:34Z"/>
+          <w:lang w:val="en-US"/>
+          <w:del w:id="338" w:author="Brian E Carpenter" w:date="2021-05-28T15:30:34Z"/>
         </w:rPr>
       </w:pPr>
       <w:r>
@@ -5844,7 +6476,7 @@
         </w:rPr>
         <w:t xml:space="preserve">THE ANIMA AUTHOR TEAM is a group of participants in the IETF’s ANIMA Working Group, including Michael Behringer, </w:t>
       </w:r>
-      <w:ins w:id="276" w:author="Brian E Carpenter" w:date="2021-05-29T10:09:23Z">
+      <w:ins w:id="334" w:author="Brian E Carpenter" w:date="2021-05-29T10:09:23Z">
         <w:r>
           <w:rPr>
             <w:rFonts w:cs="Times New Roman" w:ascii="Times New Roman" w:hAnsi="Times New Roman"/>
@@ -5864,7 +6496,7 @@
         </w:rPr>
         <w:t xml:space="preserve">Brian E. Carpenter, Toerless Eckert,  Sheng Jiang, Yizhou Li, </w:t>
       </w:r>
-      <w:ins w:id="277" w:author="Brian E Carpenter" w:date="2021-05-29T10:10:33Z">
+      <w:ins w:id="335" w:author="Brian E Carpenter" w:date="2021-05-29T10:10:33Z">
         <w:r>
           <w:rPr>
             <w:rFonts w:cs="Times New Roman" w:ascii="Times New Roman" w:hAnsi="Times New Roman"/>
@@ -5872,46 +6504,24 @@
             <w:szCs w:val="24"/>
             <w:lang w:val="en-US"/>
           </w:rPr>
-          <w:t xml:space="preserve">Jéferson Campos Nobre </w:t>
-        </w:r>
-      </w:ins>
-      <w:ins w:id="278" w:author="Brian E Carpenter" w:date="2021-05-29T10:10:33Z">
-        <w:r>
-          <w:rPr>
-            <w:rFonts w:cs="Times New Roman" w:ascii="Times New Roman" w:hAnsi="Times New Roman"/>
-            <w:sz w:val="24"/>
-            <w:szCs w:val="24"/>
+          <w:t xml:space="preserve">Jéferson Campos Nobre and </w:t>
+        </w:r>
+      </w:ins>
+      <w:r>
+        <w:rPr>
+          <w:lang w:val="en-US"/>
+        </w:rPr>
+        <w:t>Michael Richardson</w:t>
+      </w:r>
+      <w:del w:id="336" w:author="Brian E Carpenter" w:date="2021-05-29T10:10:54Z">
+        <w:r>
+          <w:rPr>
             <w:lang w:val="en-US"/>
           </w:rPr>
-          <w:t>and</w:t>
-        </w:r>
-      </w:ins>
-      <w:ins w:id="279" w:author="Brian E Carpenter" w:date="2021-05-29T10:10:33Z">
-        <w:r>
-          <w:rPr>
-            <w:rFonts w:cs="Times New Roman" w:ascii="Times New Roman" w:hAnsi="Times New Roman"/>
-            <w:sz w:val="24"/>
-            <w:szCs w:val="24"/>
-            <w:lang w:val="en-US"/>
-          </w:rPr>
-          <w:t xml:space="preserve"> </w:t>
-        </w:r>
-      </w:ins>
-      <w:r>
-        <w:rPr>
-          <w:lang w:val="en-US"/>
-        </w:rPr>
-        <w:t>Michael Richardson</w:t>
-      </w:r>
-      <w:del w:id="280" w:author="Brian E Carpenter" w:date="2021-05-29T10:10:54Z">
-        <w:r>
-          <w:rPr>
-            <w:lang w:val="en-US"/>
-          </w:rPr>
           <w:delText xml:space="preserve">, </w:delText>
         </w:r>
       </w:del>
-      <w:del w:id="281" w:author="Brian E Carpenter" w:date="2021-05-29T10:10:54Z">
+      <w:del w:id="337" w:author="Brian E Carpenter" w:date="2021-05-29T10:10:54Z">
         <w:r>
           <w:rPr>
             <w:color w:val="C9211E"/>
@@ -6007,7 +6617,7 @@
     <w:p>
       <w:r>
         <w:rPr>
-          <w:rFonts w:cs="Times New Roman" w:ascii="Times New Roman" w:hAnsi="Times New Roman" w:eastAsia="NSimSun"/>
+          <w:rFonts w:ascii="Times New Roman" w:hAnsi="Times New Roman" w:eastAsia="NSimSun" w:cs="Times New Roman"/>
           <w:b w:val="false"/>
           <w:bCs w:val="false"/>
           <w:i w:val="false"/>
@@ -6039,7 +6649,7 @@
     <w:p>
       <w:r>
         <w:rPr>
-          <w:rFonts w:cs="Arial" w:ascii="Liberation Serif" w:hAnsi="Liberation Serif" w:eastAsia="NSimSun"/>
+          <w:rFonts w:ascii="Liberation Serif" w:hAnsi="Liberation Serif" w:eastAsia="NSimSun" w:cs="Arial"/>
           <w:b w:val="false"/>
           <w:bCs w:val="false"/>
           <w:i w:val="false"/>
@@ -6627,6 +7237,152 @@
       </w:rPr>
     </w:lvl>
   </w:abstractNum>
+  <w:abstractNum w:abstractNumId="5">
+    <w:lvl w:ilvl="0">
+      <w:start w:val="1"/>
+      <w:numFmt w:val="bullet"/>
+      <w:lvlText w:val=""/>
+      <w:lvlJc w:val="left"/>
+      <w:pPr>
+        <w:tabs>
+          <w:tab w:val="num" w:pos="720"/>
+        </w:tabs>
+        <w:ind w:left="720" w:hanging="360"/>
+      </w:pPr>
+      <w:rPr>
+        <w:rFonts w:ascii="Symbol" w:hAnsi="Symbol" w:cs="Symbol" w:hint="default"/>
+        <w:rFonts w:cs="OpenSymbol;Arial Unicode MS"/>
+      </w:rPr>
+    </w:lvl>
+    <w:lvl w:ilvl="1">
+      <w:start w:val="1"/>
+      <w:numFmt w:val="bullet"/>
+      <w:lvlText w:val="◦"/>
+      <w:lvlJc w:val="left"/>
+      <w:pPr>
+        <w:tabs>
+          <w:tab w:val="num" w:pos="1080"/>
+        </w:tabs>
+        <w:ind w:left="1080" w:hanging="360"/>
+      </w:pPr>
+      <w:rPr>
+        <w:rFonts w:ascii="OpenSymbol" w:hAnsi="OpenSymbol" w:cs="OpenSymbol" w:hint="default"/>
+        <w:rFonts w:cs="OpenSymbol;Arial Unicode MS"/>
+      </w:rPr>
+    </w:lvl>
+    <w:lvl w:ilvl="2">
+      <w:start w:val="1"/>
+      <w:numFmt w:val="bullet"/>
+      <w:lvlText w:val="▪"/>
+      <w:lvlJc w:val="left"/>
+      <w:pPr>
+        <w:tabs>
+          <w:tab w:val="num" w:pos="1440"/>
+        </w:tabs>
+        <w:ind w:left="1440" w:hanging="360"/>
+      </w:pPr>
+      <w:rPr>
+        <w:rFonts w:ascii="OpenSymbol" w:hAnsi="OpenSymbol" w:cs="OpenSymbol" w:hint="default"/>
+        <w:rFonts w:cs="OpenSymbol;Arial Unicode MS"/>
+      </w:rPr>
+    </w:lvl>
+    <w:lvl w:ilvl="3">
+      <w:start w:val="1"/>
+      <w:numFmt w:val="bullet"/>
+      <w:lvlText w:val=""/>
+      <w:lvlJc w:val="left"/>
+      <w:pPr>
+        <w:tabs>
+          <w:tab w:val="num" w:pos="1800"/>
+        </w:tabs>
+        <w:ind w:left="1800" w:hanging="360"/>
+      </w:pPr>
+      <w:rPr>
+        <w:rFonts w:ascii="Symbol" w:hAnsi="Symbol" w:cs="Symbol" w:hint="default"/>
+        <w:rFonts w:cs="OpenSymbol;Arial Unicode MS"/>
+      </w:rPr>
+    </w:lvl>
+    <w:lvl w:ilvl="4">
+      <w:start w:val="1"/>
+      <w:numFmt w:val="bullet"/>
+      <w:lvlText w:val="◦"/>
+      <w:lvlJc w:val="left"/>
+      <w:pPr>
+        <w:tabs>
+          <w:tab w:val="num" w:pos="2160"/>
+        </w:tabs>
+        <w:ind w:left="2160" w:hanging="360"/>
+      </w:pPr>
+      <w:rPr>
+        <w:rFonts w:ascii="OpenSymbol" w:hAnsi="OpenSymbol" w:cs="OpenSymbol" w:hint="default"/>
+        <w:rFonts w:cs="OpenSymbol;Arial Unicode MS"/>
+      </w:rPr>
+    </w:lvl>
+    <w:lvl w:ilvl="5">
+      <w:start w:val="1"/>
+      <w:numFmt w:val="bullet"/>
+      <w:lvlText w:val="▪"/>
+      <w:lvlJc w:val="left"/>
+      <w:pPr>
+        <w:tabs>
+          <w:tab w:val="num" w:pos="2520"/>
+        </w:tabs>
+        <w:ind w:left="2520" w:hanging="360"/>
+      </w:pPr>
+      <w:rPr>
+        <w:rFonts w:ascii="OpenSymbol" w:hAnsi="OpenSymbol" w:cs="OpenSymbol" w:hint="default"/>
+        <w:rFonts w:cs="OpenSymbol;Arial Unicode MS"/>
+      </w:rPr>
+    </w:lvl>
+    <w:lvl w:ilvl="6">
+      <w:start w:val="1"/>
+      <w:numFmt w:val="bullet"/>
+      <w:lvlText w:val=""/>
+      <w:lvlJc w:val="left"/>
+      <w:pPr>
+        <w:tabs>
+          <w:tab w:val="num" w:pos="2880"/>
+        </w:tabs>
+        <w:ind w:left="2880" w:hanging="360"/>
+      </w:pPr>
+      <w:rPr>
+        <w:rFonts w:ascii="Symbol" w:hAnsi="Symbol" w:cs="Symbol" w:hint="default"/>
+        <w:rFonts w:cs="OpenSymbol;Arial Unicode MS"/>
+      </w:rPr>
+    </w:lvl>
+    <w:lvl w:ilvl="7">
+      <w:start w:val="1"/>
+      <w:numFmt w:val="bullet"/>
+      <w:lvlText w:val="◦"/>
+      <w:lvlJc w:val="left"/>
+      <w:pPr>
+        <w:tabs>
+          <w:tab w:val="num" w:pos="3240"/>
+        </w:tabs>
+        <w:ind w:left="3240" w:hanging="360"/>
+      </w:pPr>
+      <w:rPr>
+        <w:rFonts w:ascii="OpenSymbol" w:hAnsi="OpenSymbol" w:cs="OpenSymbol" w:hint="default"/>
+        <w:rFonts w:cs="OpenSymbol;Arial Unicode MS"/>
+      </w:rPr>
+    </w:lvl>
+    <w:lvl w:ilvl="8">
+      <w:start w:val="1"/>
+      <w:numFmt w:val="bullet"/>
+      <w:lvlText w:val="▪"/>
+      <w:lvlJc w:val="left"/>
+      <w:pPr>
+        <w:tabs>
+          <w:tab w:val="num" w:pos="3600"/>
+        </w:tabs>
+        <w:ind w:left="3600" w:hanging="360"/>
+      </w:pPr>
+      <w:rPr>
+        <w:rFonts w:ascii="OpenSymbol" w:hAnsi="OpenSymbol" w:cs="OpenSymbol" w:hint="default"/>
+        <w:rFonts w:cs="OpenSymbol;Arial Unicode MS"/>
+      </w:rPr>
+    </w:lvl>
+  </w:abstractNum>
   <w:num w:numId="1">
     <w:abstractNumId w:val="1"/>
   </w:num>
@@ -6638,6 +7394,9 @@
   </w:num>
   <w:num w:numId="4">
     <w:abstractNumId w:val="4"/>
+  </w:num>
+  <w:num w:numId="5">
+    <w:abstractNumId w:val="5"/>
   </w:num>
 </w:numbering>
 </file>
@@ -6663,7 +7422,7 @@
     <w:pPr>
       <w:widowControl/>
       <w:suppressAutoHyphens w:val="true"/>
-      <w:overflowPunct w:val="true"/>
+      <w:overflowPunct w:val="false"/>
       <w:bidi w:val="0"/>
       <w:jc w:val="left"/>
     </w:pPr>
@@ -6864,7 +7623,7 @@
         <w:tab w:val="left" w:pos="15840" w:leader="none"/>
       </w:tabs>
       <w:suppressAutoHyphens w:val="true"/>
-      <w:overflowPunct w:val="true"/>
+      <w:overflowPunct w:val="false"/>
       <w:bidi w:val="0"/>
       <w:spacing w:lineRule="auto" w:line="240" w:before="0" w:after="0"/>
       <w:jc w:val="left"/>
@@ -7025,7 +7784,7 @@
     <w:pPr>
       <w:widowControl/>
       <w:suppressAutoHyphens w:val="true"/>
-      <w:overflowPunct w:val="true"/>
+      <w:overflowPunct w:val="false"/>
       <w:bidi w:val="0"/>
       <w:jc w:val="left"/>
     </w:pPr>
@@ -7221,7 +7980,7 @@
         <w:tab w:val="left" w:pos="16235" w:leader="none"/>
       </w:tabs>
       <w:suppressAutoHyphens w:val="true"/>
-      <w:overflowPunct w:val="true"/>
+      <w:overflowPunct w:val="false"/>
       <w:bidi w:val="0"/>
       <w:spacing w:lineRule="auto" w:line="240" w:before="115" w:after="0"/>
       <w:jc w:val="left"/>
@@ -7574,7 +8333,7 @@
         <w:tab w:val="left" w:pos="16650" w:leader="none"/>
       </w:tabs>
       <w:suppressAutoHyphens w:val="true"/>
-      <w:overflowPunct w:val="true"/>
+      <w:overflowPunct w:val="false"/>
       <w:bidi w:val="0"/>
       <w:spacing w:lineRule="auto" w:line="240" w:before="0" w:after="0"/>
       <w:jc w:val="center"/>
@@ -7621,7 +8380,7 @@
         <w:tab w:val="left" w:pos="16650" w:leader="none"/>
       </w:tabs>
       <w:suppressAutoHyphens w:val="true"/>
-      <w:overflowPunct w:val="true"/>
+      <w:overflowPunct w:val="false"/>
       <w:bidi w:val="0"/>
       <w:spacing w:lineRule="auto" w:line="240" w:before="115" w:after="0"/>
       <w:jc w:val="center"/>
@@ -7664,7 +8423,7 @@
         <w:tab w:val="left" w:pos="15840" w:leader="none"/>
       </w:tabs>
       <w:suppressAutoHyphens w:val="true"/>
-      <w:overflowPunct w:val="true"/>
+      <w:overflowPunct w:val="false"/>
       <w:bidi w:val="0"/>
       <w:spacing w:lineRule="auto" w:line="240" w:before="90" w:after="0"/>
       <w:jc w:val="left"/>
@@ -7707,7 +8466,7 @@
         <w:tab w:val="left" w:pos="15840" w:leader="none"/>
       </w:tabs>
       <w:suppressAutoHyphens w:val="true"/>
-      <w:overflowPunct w:val="true"/>
+      <w:overflowPunct w:val="false"/>
       <w:bidi w:val="0"/>
       <w:spacing w:lineRule="auto" w:line="240" w:before="0" w:after="0"/>
       <w:jc w:val="left"/>
@@ -7733,7 +8492,7 @@
     <w:pPr>
       <w:widowControl/>
       <w:suppressAutoHyphens w:val="true"/>
-      <w:overflowPunct w:val="true"/>
+      <w:overflowPunct w:val="false"/>
       <w:bidi w:val="0"/>
       <w:jc w:val="center"/>
     </w:pPr>
@@ -7752,7 +8511,7 @@
     <w:pPr>
       <w:widowControl/>
       <w:suppressAutoHyphens w:val="true"/>
-      <w:overflowPunct w:val="true"/>
+      <w:overflowPunct w:val="false"/>
       <w:bidi w:val="0"/>
       <w:spacing w:lineRule="atLeast" w:line="200" w:before="0" w:after="0"/>
       <w:jc w:val="left"/>
@@ -8216,7 +8975,7 @@
         <w:tab w:val="left" w:pos="15840" w:leader="none"/>
       </w:tabs>
       <w:suppressAutoHyphens w:val="true"/>
-      <w:overflowPunct w:val="true"/>
+      <w:overflowPunct w:val="false"/>
       <w:bidi w:val="0"/>
       <w:spacing w:lineRule="auto" w:line="240" w:before="0" w:after="0"/>
       <w:jc w:val="left"/>
@@ -8242,7 +9001,7 @@
     <w:pPr>
       <w:widowControl/>
       <w:suppressAutoHyphens w:val="true"/>
-      <w:overflowPunct w:val="true"/>
+      <w:overflowPunct w:val="false"/>
       <w:bidi w:val="0"/>
       <w:jc w:val="center"/>
     </w:pPr>
@@ -8276,7 +9035,7 @@
         <w:tab w:val="left" w:pos="15840" w:leader="none"/>
       </w:tabs>
       <w:suppressAutoHyphens w:val="true"/>
-      <w:overflowPunct w:val="true"/>
+      <w:overflowPunct w:val="false"/>
       <w:bidi w:val="0"/>
       <w:spacing w:lineRule="auto" w:line="240" w:before="90" w:after="0"/>
       <w:jc w:val="left"/>
@@ -8322,7 +9081,7 @@
         <w:tab w:val="left" w:pos="16235" w:leader="none"/>
       </w:tabs>
       <w:suppressAutoHyphens w:val="true"/>
-      <w:overflowPunct w:val="true"/>
+      <w:overflowPunct w:val="false"/>
       <w:bidi w:val="0"/>
       <w:spacing w:lineRule="auto" w:line="240" w:before="115" w:after="0"/>
       <w:jc w:val="left"/>
@@ -8674,7 +9433,7 @@
         <w:tab w:val="left" w:pos="16235" w:leader="none"/>
       </w:tabs>
       <w:suppressAutoHyphens w:val="true"/>
-      <w:overflowPunct w:val="true"/>
+      <w:overflowPunct w:val="false"/>
       <w:bidi w:val="0"/>
       <w:spacing w:lineRule="auto" w:line="240" w:before="115" w:after="0"/>
       <w:jc w:val="left"/>
@@ -9035,7 +9794,7 @@
         <w:tab w:val="left" w:pos="16650" w:leader="none"/>
       </w:tabs>
       <w:suppressAutoHyphens w:val="true"/>
-      <w:overflowPunct w:val="true"/>
+      <w:overflowPunct w:val="false"/>
       <w:bidi w:val="0"/>
       <w:spacing w:lineRule="auto" w:line="240" w:before="0" w:after="0"/>
       <w:jc w:val="center"/>
@@ -9082,7 +9841,7 @@
         <w:tab w:val="left" w:pos="16650" w:leader="none"/>
       </w:tabs>
       <w:suppressAutoHyphens w:val="true"/>
-      <w:overflowPunct w:val="true"/>
+      <w:overflowPunct w:val="false"/>
       <w:bidi w:val="0"/>
       <w:spacing w:lineRule="auto" w:line="240" w:before="115" w:after="0"/>
       <w:jc w:val="center"/>
@@ -9125,7 +9884,7 @@
         <w:tab w:val="left" w:pos="15840" w:leader="none"/>
       </w:tabs>
       <w:suppressAutoHyphens w:val="true"/>
-      <w:overflowPunct w:val="true"/>
+      <w:overflowPunct w:val="false"/>
       <w:bidi w:val="0"/>
       <w:spacing w:lineRule="auto" w:line="240" w:before="90" w:after="0"/>
       <w:jc w:val="left"/>
@@ -9153,7 +9912,7 @@
     <w:pPr>
       <w:widowControl/>
       <w:suppressAutoHyphens w:val="true"/>
-      <w:overflowPunct w:val="true"/>
+      <w:overflowPunct w:val="false"/>
       <w:bidi w:val="0"/>
       <w:jc w:val="left"/>
     </w:pPr>
@@ -9172,7 +9931,7 @@
     <w:pPr>
       <w:widowControl/>
       <w:suppressAutoHyphens w:val="true"/>
-      <w:overflowPunct w:val="true"/>
+      <w:overflowPunct w:val="false"/>
       <w:bidi w:val="0"/>
       <w:jc w:val="center"/>
     </w:pPr>
@@ -9209,7 +9968,7 @@
         <w:tab w:val="left" w:pos="16235" w:leader="none"/>
       </w:tabs>
       <w:suppressAutoHyphens w:val="true"/>
-      <w:overflowPunct w:val="true"/>
+      <w:overflowPunct w:val="false"/>
       <w:bidi w:val="0"/>
       <w:spacing w:lineRule="auto" w:line="240" w:before="115" w:after="0"/>
       <w:jc w:val="left"/>
@@ -9570,7 +10329,7 @@
         <w:tab w:val="left" w:pos="16650" w:leader="none"/>
       </w:tabs>
       <w:suppressAutoHyphens w:val="true"/>
-      <w:overflowPunct w:val="true"/>
+      <w:overflowPunct w:val="false"/>
       <w:bidi w:val="0"/>
       <w:spacing w:lineRule="auto" w:line="240" w:before="0" w:after="0"/>
       <w:jc w:val="center"/>
@@ -9617,7 +10376,7 @@
         <w:tab w:val="left" w:pos="16650" w:leader="none"/>
       </w:tabs>
       <w:suppressAutoHyphens w:val="true"/>
-      <w:overflowPunct w:val="true"/>
+      <w:overflowPunct w:val="false"/>
       <w:bidi w:val="0"/>
       <w:spacing w:lineRule="auto" w:line="240" w:before="115" w:after="0"/>
       <w:jc w:val="center"/>
@@ -9660,7 +10419,7 @@
         <w:tab w:val="left" w:pos="15840" w:leader="none"/>
       </w:tabs>
       <w:suppressAutoHyphens w:val="true"/>
-      <w:overflowPunct w:val="true"/>
+      <w:overflowPunct w:val="false"/>
       <w:bidi w:val="0"/>
       <w:spacing w:lineRule="auto" w:line="240" w:before="90" w:after="0"/>
       <w:jc w:val="left"/>
@@ -9688,7 +10447,7 @@
     <w:pPr>
       <w:widowControl/>
       <w:suppressAutoHyphens w:val="true"/>
-      <w:overflowPunct w:val="true"/>
+      <w:overflowPunct w:val="false"/>
       <w:bidi w:val="0"/>
       <w:jc w:val="left"/>
     </w:pPr>
@@ -9707,7 +10466,7 @@
     <w:pPr>
       <w:widowControl/>
       <w:suppressAutoHyphens w:val="true"/>
-      <w:overflowPunct w:val="true"/>
+      <w:overflowPunct w:val="false"/>
       <w:bidi w:val="0"/>
       <w:jc w:val="center"/>
     </w:pPr>

</xml_diff>

<commit_message>
Improvements to Conclusion from tte, cabo, bc
</commit_message>
<xml_diff>
--- a/IPJautonomic.docx
+++ b/IPJautonomic.docx
@@ -41,7 +41,7 @@
         <w:pStyle w:val="Heading2"/>
         <w:numPr>
           <w:ilvl w:val="1"/>
-          <w:numId w:val="3"/>
+          <w:numId w:val="4"/>
         </w:numPr>
         <w:bidi w:val="0"/>
         <w:jc w:val="left"/>
@@ -636,6 +636,17 @@
         </w:rPr>
         <w:t xml:space="preserve">Nevertheless, these SDN methods are the best option for existing large networks. They are marketed with terms that evolved in the last few years, such as “Zero Touch Networks”, “Intent Based Networking”, or “Self Driving Networks”. </w:t>
       </w:r>
+      <w:del w:id="23" w:author="Brian E Carpenter" w:date="2021-05-30T10:34:13Z">
+        <w:r>
+          <w:rPr>
+            <w:rFonts w:ascii="Times New Roman" w:hAnsi="Times New Roman"/>
+            <w:color w:val="000000"/>
+            <w:sz w:val="24"/>
+            <w:szCs w:val="24"/>
+          </w:rPr>
+          <w:delText xml:space="preserve"> </w:delText>
+        </w:r>
+      </w:del>
       <w:r>
         <w:rPr>
           <w:rFonts w:ascii="Times New Roman" w:hAnsi="Times New Roman"/>
@@ -643,7 +654,7 @@
           <w:sz w:val="24"/>
           <w:szCs w:val="24"/>
         </w:rPr>
-        <w:t xml:space="preserve"> In the metaphor of a network being a car, Figure 1 shows how today’s networks are driven, and how ANIMA would like them to be</w:t>
+        <w:t>In the metaphor of a network being a car, Figure 1 shows how today’s networks are driven, and how ANIMA would like them to be</w:t>
       </w:r>
       <w:r>
         <w:rPr/>
@@ -728,10 +739,10 @@
       <w:pPr>
         <w:pStyle w:val="TextBody"/>
         <w:rPr>
-          <w:del w:id="26" w:author="Brian E Carpenter" w:date="2021-05-29T09:03:39Z"/>
-        </w:rPr>
-      </w:pPr>
-      <w:del w:id="23" w:author="Brian E Carpenter" w:date="2021-05-29T09:03:39Z">
+          <w:del w:id="27" w:author="Brian E Carpenter" w:date="2021-05-29T09:03:39Z"/>
+        </w:rPr>
+      </w:pPr>
+      <w:del w:id="24" w:author="Brian E Carpenter" w:date="2021-05-29T09:03:39Z">
         <w:r>
           <w:rPr>
             <w:rFonts w:ascii="Times New Roman" w:hAnsi="Times New Roman"/>
@@ -742,7 +753,7 @@
           <w:delText xml:space="preserve">The </w:delText>
         </w:r>
       </w:del>
-      <w:del w:id="24" w:author="Brian E Carpenter" w:date="2021-05-29T09:03:39Z">
+      <w:del w:id="25" w:author="Brian E Carpenter" w:date="2021-05-29T09:03:39Z">
         <w:r>
           <w:rPr>
             <w:rFonts w:eastAsia="Times New Roman" w:cs="Times New Roman" w:ascii="Times New Roman" w:hAnsi="Times New Roman"/>
@@ -755,7 +766,7 @@
           <w:delText>risk</w:delText>
         </w:r>
       </w:del>
-      <w:del w:id="25" w:author="Brian E Carpenter" w:date="2021-05-29T09:03:39Z">
+      <w:del w:id="26" w:author="Brian E Carpenter" w:date="2021-05-29T09:03:39Z">
         <w:r>
           <w:rPr>
             <w:rFonts w:ascii="Times New Roman" w:hAnsi="Times New Roman"/>
@@ -771,10 +782,10 @@
       <w:pPr>
         <w:pStyle w:val="TextBody"/>
         <w:rPr>
-          <w:del w:id="28" w:author="Brian E Carpenter" w:date="2021-05-29T09:03:39Z"/>
-        </w:rPr>
-      </w:pPr>
-      <w:del w:id="27" w:author="Brian E Carpenter" w:date="2021-05-29T09:03:39Z">
+          <w:del w:id="29" w:author="Brian E Carpenter" w:date="2021-05-29T09:03:39Z"/>
+        </w:rPr>
+      </w:pPr>
+      <w:del w:id="28" w:author="Brian E Carpenter" w:date="2021-05-29T09:03:39Z">
         <w:r>
           <w:rPr>
             <w:rFonts w:ascii="Times New Roman" w:hAnsi="Times New Roman"/>
@@ -791,7 +802,7 @@
         <w:pStyle w:val="TextBody"/>
         <w:rPr/>
       </w:pPr>
-      <w:ins w:id="29" w:author="Brian E Carpenter" w:date="2021-05-29T09:53:16Z">
+      <w:ins w:id="30" w:author="Brian E Carpenter" w:date="2021-05-29T09:53:16Z">
         <w:r>
           <w:rPr>
             <w:rFonts w:eastAsia="NSimSun" w:cs="Arial" w:ascii="Times New Roman" w:hAnsi="Times New Roman"/>
@@ -804,7 +815,7 @@
           <w:t>T</w:t>
         </w:r>
       </w:ins>
-      <w:del w:id="30" w:author="Brian E Carpenter" w:date="2021-05-29T09:53:16Z">
+      <w:del w:id="31" w:author="Brian E Carpenter" w:date="2021-05-29T09:53:16Z">
         <w:r>
           <w:rPr>
             <w:rFonts w:eastAsia="NSimSun" w:cs="Arial" w:ascii="Times New Roman" w:hAnsi="Times New Roman"/>
@@ -842,7 +853,35 @@
           <w:sz w:val="24"/>
           <w:szCs w:val="24"/>
         </w:rPr>
-        <w:t xml:space="preserve"> its published standards and short-term  standardization goals. Much like the near term focus for most cars </w:t>
+        <w:t xml:space="preserve"> its published standards and short-term</w:t>
+      </w:r>
+      <w:del w:id="32" w:author="Brian E Carpenter" w:date="2021-05-30T10:34:23Z">
+        <w:r>
+          <w:rPr>
+            <w:rFonts w:ascii="Times New Roman" w:hAnsi="Times New Roman"/>
+            <w:sz w:val="24"/>
+            <w:szCs w:val="24"/>
+          </w:rPr>
+          <w:delText xml:space="preserve">  </w:delText>
+        </w:r>
+      </w:del>
+      <w:ins w:id="33" w:author="Brian E Carpenter" w:date="2021-05-30T10:34:24Z">
+        <w:r>
+          <w:rPr>
+            <w:rFonts w:ascii="Times New Roman" w:hAnsi="Times New Roman"/>
+            <w:sz w:val="24"/>
+            <w:szCs w:val="24"/>
+          </w:rPr>
+          <w:t xml:space="preserve"> </w:t>
+        </w:r>
+      </w:ins>
+      <w:r>
+        <w:rPr>
+          <w:rFonts w:ascii="Times New Roman" w:hAnsi="Times New Roman"/>
+          <w:sz w:val="24"/>
+          <w:szCs w:val="24"/>
+        </w:rPr>
+        <w:t xml:space="preserve">standardization goals. Much like the near term focus for most cars </w:t>
       </w:r>
       <w:r>
         <w:rPr>
@@ -882,7 +921,7 @@
         </w:rPr>
         <w:t xml:space="preserve">utonomic networking infrastructure (ANI) as defined in the recent ANIMA RFCs is intended to provide the foundational building blocks. These building blocks are meant to fit seamlessly with existing network and SDN/OAM designs and to improve their </w:t>
       </w:r>
-      <w:del w:id="31" w:author="Brian E Carpenter" w:date="2021-05-29T09:53:59Z">
+      <w:del w:id="34" w:author="Brian E Carpenter" w:date="2021-05-29T09:53:59Z">
         <w:r>
           <w:rPr>
             <w:rFonts w:ascii="Times New Roman" w:hAnsi="Times New Roman"/>
@@ -914,17 +953,29 @@
         <w:pStyle w:val="Heading2"/>
         <w:numPr>
           <w:ilvl w:val="1"/>
-          <w:numId w:val="2"/>
+          <w:numId w:val="3"/>
         </w:numPr>
+        <w:rPr/>
+      </w:pPr>
+      <w:r>
         <w:rPr>
           <w:rFonts w:ascii="Liberation Sans" w:hAnsi="Liberation Sans"/>
         </w:rPr>
-      </w:pPr>
+        <w:t>What can the Autonomic Networking Infrastructure do for You</w:t>
+      </w:r>
+      <w:del w:id="35" w:author="Brian E Carpenter" w:date="2021-05-30T10:15:05Z">
+        <w:r>
+          <w:rPr>
+            <w:rFonts w:ascii="Liberation Sans" w:hAnsi="Liberation Sans"/>
+          </w:rPr>
+          <w:delText xml:space="preserve"> </w:delText>
+        </w:r>
+      </w:del>
       <w:r>
         <w:rPr>
           <w:rFonts w:ascii="Liberation Sans" w:hAnsi="Liberation Sans"/>
         </w:rPr>
-        <w:t>What can the Autonomic Networking Infrastructure do for You ?</w:t>
+        <w:t>?</w:t>
       </w:r>
     </w:p>
     <w:p>
@@ -948,11 +999,7 @@
     <w:p>
       <w:pPr>
         <w:pStyle w:val="TextBody"/>
-        <w:rPr>
-          <w:rFonts w:ascii="Times New Roman" w:hAnsi="Times New Roman"/>
-          <w:sz w:val="24"/>
-          <w:szCs w:val="24"/>
-        </w:rPr>
+        <w:rPr/>
       </w:pPr>
       <w:r>
         <w:rPr>
@@ -992,15 +1039,35 @@
         </w:rPr>
         <w:t>deploy a</w:t>
       </w:r>
-      <w:r>
-        <w:rPr>
-          <w:rFonts w:ascii="Times New Roman" w:hAnsi="Times New Roman"/>
-          <w:sz w:val="24"/>
-          <w:szCs w:val="24"/>
-        </w:rPr>
-        <w:t xml:space="preserve">  new network of devices (routers and switches). The actual reception of the new, factory fresh equipment, unpacking and physical attachment is performed in different locations by other personnel. The operator only needs to set up an ANI seed router, called the ANI registrar (1), for example in a N</w:t>
-      </w:r>
-      <w:ins w:id="32" w:author="Brian E Carpenter" w:date="2021-05-29T09:42:18Z">
+      <w:del w:id="36" w:author="Brian E Carpenter" w:date="2021-05-30T10:34:32Z">
+        <w:r>
+          <w:rPr>
+            <w:rFonts w:ascii="Times New Roman" w:hAnsi="Times New Roman"/>
+            <w:sz w:val="24"/>
+            <w:szCs w:val="24"/>
+          </w:rPr>
+          <w:delText xml:space="preserve">  </w:delText>
+        </w:r>
+      </w:del>
+      <w:ins w:id="37" w:author="Brian E Carpenter" w:date="2021-05-30T10:34:32Z">
+        <w:r>
+          <w:rPr>
+            <w:rFonts w:ascii="Times New Roman" w:hAnsi="Times New Roman"/>
+            <w:sz w:val="24"/>
+            <w:szCs w:val="24"/>
+          </w:rPr>
+          <w:t xml:space="preserve"> </w:t>
+        </w:r>
+      </w:ins>
+      <w:r>
+        <w:rPr>
+          <w:rFonts w:ascii="Times New Roman" w:hAnsi="Times New Roman"/>
+          <w:sz w:val="24"/>
+          <w:szCs w:val="24"/>
+        </w:rPr>
+        <w:t>new network of devices (routers and switches). The actual reception of the new, factory fresh equipment, unpacking and physical attachment is performed in different locations by other personnel. The operator only needs to set up an ANI seed router, called the ANI registrar (1), for example in a N</w:t>
+      </w:r>
+      <w:ins w:id="38" w:author="Brian E Carpenter" w:date="2021-05-29T09:42:18Z">
         <w:r>
           <w:rPr>
             <w:rFonts w:ascii="Times New Roman" w:hAnsi="Times New Roman"/>
@@ -1018,7 +1085,7 @@
         </w:rPr>
         <w:t>OC</w:t>
       </w:r>
-      <w:ins w:id="33" w:author="Brian E Carpenter" w:date="2021-05-29T09:42:34Z">
+      <w:ins w:id="39" w:author="Brian E Carpenter" w:date="2021-05-29T09:42:34Z">
         <w:r>
           <w:rPr>
             <w:rFonts w:ascii="Times New Roman" w:hAnsi="Times New Roman"/>
@@ -1144,7 +1211,7 @@
         </w:rPr>
         <w:t xml:space="preserve"> some local port(s) to provide link-layer access to the ANI, to connect management equipment such as a </w:t>
       </w:r>
-      <w:ins w:id="34" w:author="Brian E Carpenter" w:date="2021-05-28T16:15:28Z">
+      <w:ins w:id="40" w:author="Brian E Carpenter" w:date="2021-05-28T16:15:28Z">
         <w:r>
           <w:rPr>
             <w:rFonts w:eastAsia="NSimSun" w:cs="Arial" w:ascii="Times New Roman" w:hAnsi="Times New Roman"/>
@@ -1157,7 +1224,7 @@
           <w:t>laptop</w:t>
         </w:r>
       </w:ins>
-      <w:del w:id="35" w:author="Brian E Carpenter" w:date="2021-05-28T16:15:28Z">
+      <w:del w:id="41" w:author="Brian E Carpenter" w:date="2021-05-28T16:15:28Z">
         <w:r>
           <w:rPr>
             <w:rFonts w:eastAsia="NSimSun" w:cs="Arial" w:ascii="Times New Roman" w:hAnsi="Times New Roman"/>
@@ -1209,9 +1276,37 @@
           <w:sz w:val="24"/>
           <w:szCs w:val="24"/>
         </w:rPr>
-        <w:t xml:space="preserve">egister the certificate of the registrar with the Manufacturer Authorized Signing Authority (MASA)  services of the vendors whose routers and switches are being used in the new network (we will </w:t>
-      </w:r>
-      <w:ins w:id="36" w:author="Brian E Carpenter" w:date="2021-05-29T09:05:33Z">
+        <w:t>egister the certificate of the registrar with the Manufacturer Authorized Signing Authority (MASA)</w:t>
+      </w:r>
+      <w:del w:id="42" w:author="Brian E Carpenter" w:date="2021-05-30T10:34:50Z">
+        <w:r>
+          <w:rPr>
+            <w:rFonts w:ascii="Times New Roman" w:hAnsi="Times New Roman"/>
+            <w:sz w:val="24"/>
+            <w:szCs w:val="24"/>
+          </w:rPr>
+          <w:delText xml:space="preserve">  </w:delText>
+        </w:r>
+      </w:del>
+      <w:ins w:id="43" w:author="Brian E Carpenter" w:date="2021-05-30T10:34:50Z">
+        <w:r>
+          <w:rPr>
+            <w:rFonts w:ascii="Times New Roman" w:hAnsi="Times New Roman"/>
+            <w:sz w:val="24"/>
+            <w:szCs w:val="24"/>
+          </w:rPr>
+          <w:t xml:space="preserve"> </w:t>
+        </w:r>
+      </w:ins>
+      <w:r>
+        <w:rPr>
+          <w:rFonts w:ascii="Times New Roman" w:hAnsi="Times New Roman"/>
+          <w:sz w:val="24"/>
+          <w:szCs w:val="24"/>
+        </w:rPr>
+        <w:t xml:space="preserve">services of the vendors whose routers and switches are being used in the new network (we will </w:t>
+      </w:r>
+      <w:ins w:id="44" w:author="Brian E Carpenter" w:date="2021-05-29T09:05:33Z">
         <w:r>
           <w:rPr>
             <w:rFonts w:ascii="Times New Roman" w:hAnsi="Times New Roman"/>
@@ -1229,7 +1324,7 @@
         </w:rPr>
         <w:t xml:space="preserve">see </w:t>
       </w:r>
-      <w:del w:id="37" w:author="Brian E Carpenter" w:date="2021-05-29T09:05:42Z">
+      <w:del w:id="45" w:author="Brian E Carpenter" w:date="2021-05-29T09:05:42Z">
         <w:r>
           <w:rPr>
             <w:rFonts w:eastAsia="Times New Roman" w:cs="Times New Roman" w:ascii="Times New Roman" w:hAnsi="Times New Roman"/>
@@ -1242,7 +1337,7 @@
           <w:delText>below</w:delText>
         </w:r>
       </w:del>
-      <w:del w:id="38" w:author="Brian E Carpenter" w:date="2021-05-29T09:05:42Z">
+      <w:del w:id="46" w:author="Brian E Carpenter" w:date="2021-05-29T09:05:42Z">
         <w:r>
           <w:rPr>
             <w:rFonts w:ascii="Times New Roman" w:hAnsi="Times New Roman"/>
@@ -1277,7 +1372,7 @@
       <w:r>
         <w:rPr/>
         <w:drawing>
-          <wp:anchor behindDoc="0" distT="0" distB="0" distL="0" distR="0" simplePos="0" locked="0" layoutInCell="1" allowOverlap="1" relativeHeight="2">
+          <wp:anchor behindDoc="0" distT="0" distB="0" distL="0" distR="0" simplePos="0" locked="0" layoutInCell="1" allowOverlap="1" relativeHeight="4">
             <wp:simplePos x="0" y="0"/>
             <wp:positionH relativeFrom="column">
               <wp:align>center</wp:align>
@@ -1322,6 +1417,19 @@
           </wp:anchor>
         </w:drawing>
       </w:r>
+    </w:p>
+    <w:p>
+      <w:pPr>
+        <w:pStyle w:val="TextBody"/>
+        <w:rPr>
+          <w:del w:id="48" w:author="Brian E Carpenter" w:date="2021-05-30T10:39:30Z"/>
+        </w:rPr>
+      </w:pPr>
+      <w:del w:id="47" w:author="Brian E Carpenter" w:date="2021-05-30T10:39:30Z">
+        <w:r>
+          <w:rPr/>
+        </w:r>
+      </w:del>
       <w:bookmarkStart w:id="0" w:name="_GoBack"/>
       <w:bookmarkStart w:id="1" w:name="_GoBack"/>
       <w:bookmarkEnd w:id="1"/>
@@ -1360,7 +1468,7 @@
         </w:rPr>
         <w:t>Befor</w:t>
       </w:r>
-      <w:ins w:id="39" w:author="Brian E Carpenter" w:date="2021-05-29T09:06:16Z">
+      <w:ins w:id="49" w:author="Brian E Carpenter" w:date="2021-05-29T09:06:16Z">
         <w:r>
           <w:rPr>
             <w:rFonts w:eastAsia="Times New Roman" w:cs="Times New Roman" w:ascii="Times New Roman" w:hAnsi="Times New Roman"/>
@@ -1417,7 +1525,7 @@
         </w:rPr>
         <w:t xml:space="preserve"> new ANI device (at that stage called a “pledge”) will automatically </w:t>
       </w:r>
-      <w:del w:id="40" w:author="Brian E Carpenter" w:date="2021-05-29T09:58:57Z">
+      <w:del w:id="50" w:author="Brian E Carpenter" w:date="2021-05-29T09:58:57Z">
         <w:r>
           <w:rPr>
             <w:rFonts w:eastAsia="Times New Roman" w:cs="Times New Roman" w:ascii="Times New Roman" w:hAnsi="Times New Roman"/>
@@ -1430,7 +1538,7 @@
           <w:delText>obtain</w:delText>
         </w:r>
       </w:del>
-      <w:del w:id="41" w:author="Brian E Carpenter" w:date="2021-05-29T09:58:57Z">
+      <w:del w:id="51" w:author="Brian E Carpenter" w:date="2021-05-29T09:58:57Z">
         <w:r>
           <w:rPr>
             <w:rFonts w:ascii="Times New Roman" w:hAnsi="Times New Roman"/>
@@ -1440,7 +1548,7 @@
           <w:delText xml:space="preserve"> a connection with the ANI registrar and attempt to get enrolled with an ANI certificate </w:delText>
         </w:r>
       </w:del>
-      <w:del w:id="42" w:author="Brian E Carpenter" w:date="2021-05-28T16:06:19Z">
+      <w:del w:id="52" w:author="Brian E Carpenter" w:date="2021-05-28T16:06:19Z">
         <w:r>
           <w:rPr>
             <w:rFonts w:ascii="Times New Roman" w:hAnsi="Times New Roman"/>
@@ -1450,7 +1558,7 @@
           <w:delText xml:space="preserve">by that ANI </w:delText>
         </w:r>
       </w:del>
-      <w:del w:id="43" w:author="Brian E Carpenter" w:date="2021-05-29T09:58:57Z">
+      <w:del w:id="53" w:author="Brian E Carpenter" w:date="2021-05-29T09:58:57Z">
         <w:r>
           <w:rPr>
             <w:rFonts w:ascii="Times New Roman" w:hAnsi="Times New Roman"/>
@@ -1460,7 +1568,7 @@
           <w:delText>so it can participate</w:delText>
         </w:r>
       </w:del>
-      <w:del w:id="44" w:author="Brian E Carpenter" w:date="2021-05-28T16:06:48Z">
+      <w:del w:id="54" w:author="Brian E Carpenter" w:date="2021-05-28T16:06:48Z">
         <w:r>
           <w:rPr>
             <w:rFonts w:ascii="Times New Roman" w:hAnsi="Times New Roman"/>
@@ -1470,7 +1578,7 @@
           <w:delText xml:space="preserve"> in the ABI</w:delText>
         </w:r>
       </w:del>
-      <w:del w:id="45" w:author="Brian E Carpenter" w:date="2021-05-29T09:58:57Z">
+      <w:del w:id="55" w:author="Brian E Carpenter" w:date="2021-05-29T09:58:57Z">
         <w:r>
           <w:rPr>
             <w:rFonts w:ascii="Times New Roman" w:hAnsi="Times New Roman"/>
@@ -1480,7 +1588,7 @@
           <w:delText>. But the registrar needs to prove that it ‘owns’ the ANI device. To do that, the registrar</w:delText>
         </w:r>
       </w:del>
-      <w:ins w:id="46" w:author="Brian E Carpenter" w:date="2021-05-29T09:58:57Z">
+      <w:ins w:id="56" w:author="Brian E Carpenter" w:date="2021-05-29T09:58:57Z">
         <w:r>
           <w:rPr>
             <w:rFonts w:ascii="Times New Roman" w:hAnsi="Times New Roman"/>
@@ -1490,7 +1598,7 @@
           <w:t>obtain a connection with the ANI registrar and attempt to get enrolled, receiving an ANI certificate so that it can participate. But the registrar first needs to prove to the ANI device that it is its ‘owner’. To do that, the registra</w:t>
         </w:r>
       </w:ins>
-      <w:ins w:id="47" w:author="Brian E Carpenter" w:date="2021-05-29T09:59:04Z">
+      <w:ins w:id="57" w:author="Brian E Carpenter" w:date="2021-05-29T09:59:04Z">
         <w:r>
           <w:rPr>
             <w:rFonts w:ascii="Times New Roman" w:hAnsi="Times New Roman"/>
@@ -1508,7 +1616,7 @@
         </w:rPr>
         <w:t xml:space="preserve"> communicates (for example over the Internet) with the MASA of the vendor of that device. That MASA has the information that this pledge is actually owned by this registrar’s network and returns a security voucher</w:t>
       </w:r>
-      <w:del w:id="48" w:author="Brian E Carpenter" w:date="2021-05-29T10:02:23Z">
+      <w:del w:id="58" w:author="Brian E Carpenter" w:date="2021-05-29T10:02:23Z">
         <w:r>
           <w:rPr>
             <w:rFonts w:ascii="Times New Roman" w:hAnsi="Times New Roman"/>
@@ -1518,7 +1626,7 @@
           <w:delText xml:space="preserve"> </w:delText>
         </w:r>
       </w:del>
-      <w:ins w:id="49" w:author="Brian E Carpenter" w:date="2021-05-29T10:02:14Z">
+      <w:ins w:id="59" w:author="Brian E Carpenter" w:date="2021-05-29T10:02:14Z">
         <w:r>
           <w:rPr>
             <w:rFonts w:ascii="Times New Roman" w:hAnsi="Times New Roman"/>
@@ -1528,7 +1636,7 @@
           <w:t xml:space="preserve"> that the registrar can present to the pledge, such that the pledge may now trust the registrar and will therefore accept an ANI certificate from the</w:t>
         </w:r>
       </w:ins>
-      <w:del w:id="50" w:author="Brian E Carpenter" w:date="2021-05-29T10:02:14Z">
+      <w:del w:id="60" w:author="Brian E Carpenter" w:date="2021-05-29T10:02:14Z">
         <w:r>
           <w:rPr>
             <w:rFonts w:ascii="Times New Roman" w:hAnsi="Times New Roman"/>
@@ -1538,7 +1646,7 @@
           <w:delText>back to the pledge, such that the pledge may now trust the registrar. It will therefore accept an ANI certificate from the r</w:delText>
         </w:r>
       </w:del>
-      <w:ins w:id="51" w:author="Brian E Carpenter" w:date="2021-05-29T10:03:08Z">
+      <w:ins w:id="61" w:author="Brian E Carpenter" w:date="2021-05-29T10:03:08Z">
         <w:r>
           <w:rPr>
             <w:rFonts w:ascii="Times New Roman" w:hAnsi="Times New Roman"/>
@@ -1575,7 +1683,7 @@
         </w:rPr>
         <w:t xml:space="preserve"> without any further handholding or configuration. </w:t>
       </w:r>
-      <w:ins w:id="52" w:author="Brian E Carpenter" w:date="2021-05-29T09:10:16Z">
+      <w:ins w:id="62" w:author="Brian E Carpenter" w:date="2021-05-29T09:10:16Z">
         <w:r>
           <w:rPr>
             <w:rFonts w:eastAsia="NSimSun" w:cs="Arial" w:ascii="Times New Roman" w:hAnsi="Times New Roman"/>
@@ -1588,7 +1696,7 @@
           <w:t>This</w:t>
         </w:r>
       </w:ins>
-      <w:del w:id="53" w:author="Brian E Carpenter" w:date="2021-05-29T09:10:16Z">
+      <w:del w:id="63" w:author="Brian E Carpenter" w:date="2021-05-29T09:10:16Z">
         <w:r>
           <w:rPr>
             <w:rFonts w:eastAsia="NSimSun" w:cs="Arial" w:ascii="Times New Roman" w:hAnsi="Times New Roman"/>
@@ -1601,7 +1709,7 @@
           <w:delText>It</w:delText>
         </w:r>
       </w:del>
-      <w:ins w:id="54" w:author="Brian E Carpenter" w:date="2021-05-29T09:10:17Z">
+      <w:ins w:id="64" w:author="Brian E Carpenter" w:date="2021-05-29T09:10:17Z">
         <w:r>
           <w:rPr>
             <w:rFonts w:ascii="Times New Roman" w:hAnsi="Times New Roman"/>
@@ -1619,7 +1727,7 @@
         </w:rPr>
         <w:t xml:space="preserve"> is known as </w:t>
       </w:r>
-      <w:ins w:id="55" w:author="Brian E Carpenter" w:date="2021-05-29T09:09:59Z">
+      <w:ins w:id="65" w:author="Brian E Carpenter" w:date="2021-05-29T09:09:59Z">
         <w:r>
           <w:rPr>
             <w:rFonts w:ascii="Times New Roman" w:hAnsi="Times New Roman"/>
@@ -1629,7 +1737,7 @@
           <w:t>Bootstrapping Remote Secure Key Infrastructure</w:t>
         </w:r>
       </w:ins>
-      <w:ins w:id="56" w:author="Brian E Carpenter" w:date="2021-05-29T09:09:59Z">
+      <w:ins w:id="66" w:author="Brian E Carpenter" w:date="2021-05-29T09:09:59Z">
         <w:r>
           <w:rPr>
             <w:rFonts w:ascii="Times New Roman" w:hAnsi="Times New Roman"/>
@@ -1640,7 +1748,7 @@
           <w:t>[10]</w:t>
         </w:r>
       </w:ins>
-      <w:del w:id="57" w:author="Brian E Carpenter" w:date="2021-05-29T09:09:59Z">
+      <w:del w:id="67" w:author="Brian E Carpenter" w:date="2021-05-29T09:09:59Z">
         <w:r>
           <w:rPr>
             <w:rFonts w:ascii="Times New Roman" w:hAnsi="Times New Roman"/>
@@ -1659,7 +1767,7 @@
         </w:rPr>
         <w:t xml:space="preserve"> (BRSKI</w:t>
       </w:r>
-      <w:ins w:id="58" w:author="Brian E Carpenter" w:date="2021-05-29T09:09:19Z">
+      <w:ins w:id="68" w:author="Brian E Carpenter" w:date="2021-05-29T09:09:19Z">
         <w:r>
           <w:rPr>
             <w:rFonts w:ascii="Times New Roman" w:hAnsi="Times New Roman"/>
@@ -1677,7 +1785,7 @@
         </w:rPr>
         <w:t>)</w:t>
       </w:r>
-      <w:del w:id="59" w:author="Brian E Carpenter" w:date="2021-05-29T09:10:41Z">
+      <w:del w:id="69" w:author="Brian E Carpenter" w:date="2021-05-29T09:10:41Z">
         <w:r>
           <w:rPr>
             <w:rFonts w:ascii="Times New Roman" w:hAnsi="Times New Roman"/>
@@ -1709,7 +1817,7 @@
         </w:rPr>
         <w:t>Once a new device is enrolled with an ANI certificate</w:t>
       </w:r>
-      <w:ins w:id="60" w:author="Brian E Carpenter" w:date="2021-05-29T10:04:15Z">
+      <w:ins w:id="70" w:author="Brian E Carpenter" w:date="2021-05-29T10:04:15Z">
         <w:r>
           <w:rPr>
             <w:rFonts w:ascii="Times New Roman" w:hAnsi="Times New Roman"/>
@@ -1727,7 +1835,7 @@
         </w:rPr>
         <w:t xml:space="preserve"> it begins to establish </w:t>
       </w:r>
-      <w:del w:id="61" w:author="Brian E Carpenter" w:date="2021-05-28T16:10:48Z">
+      <w:del w:id="71" w:author="Brian E Carpenter" w:date="2021-05-28T16:10:48Z">
         <w:r>
           <w:rPr>
             <w:rFonts w:ascii="Times New Roman" w:hAnsi="Times New Roman"/>
@@ -1745,7 +1853,7 @@
         </w:rPr>
         <w:t>a</w:t>
       </w:r>
-      <w:ins w:id="62" w:author="Brian E Carpenter" w:date="2021-05-28T16:10:42Z">
+      <w:ins w:id="72" w:author="Brian E Carpenter" w:date="2021-05-28T16:10:42Z">
         <w:r>
           <w:rPr>
             <w:rFonts w:ascii="Times New Roman" w:hAnsi="Times New Roman"/>
@@ -1755,7 +1863,7 @@
           <w:t xml:space="preserve"> secure</w:t>
         </w:r>
       </w:ins>
-      <w:del w:id="63" w:author="Brian E Carpenter" w:date="2021-05-28T16:10:42Z">
+      <w:del w:id="73" w:author="Brian E Carpenter" w:date="2021-05-28T16:10:42Z">
         <w:r>
           <w:rPr>
             <w:rFonts w:ascii="Times New Roman" w:hAnsi="Times New Roman"/>
@@ -1771,7 +1879,25 @@
           <w:sz w:val="24"/>
           <w:szCs w:val="24"/>
         </w:rPr>
-        <w:t xml:space="preserve"> Autonomic Control Plane (ACP) connection with all its neighbors, authenticated and authorized mutually by the  devices’ ANI certificates. This too happens without any further handholding or configuration.</w:t>
+        <w:t xml:space="preserve"> Autonomic Control Plane (ACP) connection with all its neighbors, authenticated and authorized mutually by the</w:t>
+      </w:r>
+      <w:del w:id="74" w:author="Brian E Carpenter" w:date="2021-05-30T10:40:12Z">
+        <w:r>
+          <w:rPr>
+            <w:rFonts w:ascii="Times New Roman" w:hAnsi="Times New Roman"/>
+            <w:sz w:val="24"/>
+            <w:szCs w:val="24"/>
+          </w:rPr>
+          <w:delText xml:space="preserve"> </w:delText>
+        </w:r>
+      </w:del>
+      <w:r>
+        <w:rPr>
+          <w:rFonts w:ascii="Times New Roman" w:hAnsi="Times New Roman"/>
+          <w:sz w:val="24"/>
+          <w:szCs w:val="24"/>
+        </w:rPr>
+        <w:t xml:space="preserve"> devices’ ANI certificates. This too happens without any further handholding or configuration.</w:t>
       </w:r>
     </w:p>
     <w:p>
@@ -1809,15 +1935,35 @@
         </w:rPr>
         <w:t>Figure2</w:t>
       </w:r>
-      <w:r>
-        <w:rPr>
-          <w:rFonts w:ascii="Times New Roman" w:hAnsi="Times New Roman"/>
-          <w:sz w:val="24"/>
-          <w:szCs w:val="24"/>
-        </w:rPr>
-        <w:t xml:space="preserve">  and the ANI registrar is connected last (after it was configured). Within minutes, all the devices will have run through B</w:t>
-      </w:r>
-      <w:ins w:id="64" w:author="Brian E Carpenter" w:date="2021-05-29T09:06:44Z">
+      <w:del w:id="75" w:author="Brian E Carpenter" w:date="2021-05-30T10:36:19Z">
+        <w:r>
+          <w:rPr>
+            <w:rFonts w:ascii="Times New Roman" w:hAnsi="Times New Roman"/>
+            <w:sz w:val="24"/>
+            <w:szCs w:val="24"/>
+          </w:rPr>
+          <w:delText xml:space="preserve">  </w:delText>
+        </w:r>
+      </w:del>
+      <w:ins w:id="76" w:author="Brian E Carpenter" w:date="2021-05-30T10:36:19Z">
+        <w:r>
+          <w:rPr>
+            <w:rFonts w:ascii="Times New Roman" w:hAnsi="Times New Roman"/>
+            <w:sz w:val="24"/>
+            <w:szCs w:val="24"/>
+          </w:rPr>
+          <w:t xml:space="preserve"> </w:t>
+        </w:r>
+      </w:ins>
+      <w:r>
+        <w:rPr>
+          <w:rFonts w:ascii="Times New Roman" w:hAnsi="Times New Roman"/>
+          <w:sz w:val="24"/>
+          <w:szCs w:val="24"/>
+        </w:rPr>
+        <w:t>and the ANI registrar is connected last (after it was configured). Within minutes, all the devices will have run through B</w:t>
+      </w:r>
+      <w:ins w:id="77" w:author="Brian E Carpenter" w:date="2021-05-29T09:06:44Z">
         <w:r>
           <w:rPr>
             <w:rFonts w:ascii="Times New Roman" w:hAnsi="Times New Roman"/>
@@ -1854,7 +2000,7 @@
         </w:rPr>
         <w:t xml:space="preserve"> </w:t>
       </w:r>
-      <w:del w:id="65" w:author="Brian E Carpenter" w:date="2021-05-29T09:07:04Z">
+      <w:del w:id="78" w:author="Brian E Carpenter" w:date="2021-05-29T09:07:04Z">
         <w:r>
           <w:rPr>
             <w:rFonts w:ascii="Times New Roman" w:hAnsi="Times New Roman"/>
@@ -1872,7 +2018,7 @@
         </w:rPr>
         <w:t>result, the network operator now has</w:t>
       </w:r>
-      <w:ins w:id="66" w:author="Brian E Carpenter" w:date="2021-05-28T16:08:34Z">
+      <w:ins w:id="79" w:author="Brian E Carpenter" w:date="2021-05-28T16:08:34Z">
         <w:r>
           <w:rPr>
             <w:rFonts w:ascii="Times New Roman" w:hAnsi="Times New Roman"/>
@@ -2014,7 +2160,7 @@
         </w:rPr>
         <w:t xml:space="preserve">thernet networks </w:t>
       </w:r>
-      <w:ins w:id="67" w:author="Brian E Carpenter" w:date="2021-05-28T16:11:48Z">
+      <w:ins w:id="80" w:author="Brian E Carpenter" w:date="2021-05-28T16:11:48Z">
         <w:r>
           <w:rPr>
             <w:rFonts w:ascii="Times New Roman" w:hAnsi="Times New Roman"/>
@@ -2190,7 +2336,7 @@
         </w:rPr>
         <w:t>All ACP traffic is hop-by-</w:t>
       </w:r>
-      <w:ins w:id="68" w:author="Brian E Carpenter" w:date="2021-05-28T16:12:37Z">
+      <w:ins w:id="81" w:author="Brian E Carpenter" w:date="2021-05-28T16:12:37Z">
         <w:r>
           <w:rPr>
             <w:rFonts w:ascii="Times New Roman" w:hAnsi="Times New Roman"/>
@@ -2208,7 +2354,7 @@
         </w:rPr>
         <w:t>encrypted, therefore also all management traffic that uses the ACP</w:t>
       </w:r>
-      <w:ins w:id="69" w:author="Brian E Carpenter" w:date="2021-05-28T16:13:19Z">
+      <w:ins w:id="82" w:author="Brian E Carpenter" w:date="2021-05-28T16:13:19Z">
         <w:r>
           <w:rPr>
             <w:rFonts w:ascii="Times New Roman" w:hAnsi="Times New Roman"/>
@@ -2226,7 +2372,7 @@
         </w:rPr>
         <w:t xml:space="preserve"> including any legacy</w:t>
       </w:r>
-      <w:del w:id="70" w:author="Brian E Carpenter" w:date="2021-05-28T16:13:06Z">
+      <w:del w:id="83" w:author="Brian E Carpenter" w:date="2021-05-28T16:13:06Z">
         <w:r>
           <w:rPr>
             <w:rFonts w:ascii="Times New Roman" w:hAnsi="Times New Roman"/>
@@ -2244,7 +2390,7 @@
         </w:rPr>
         <w:t xml:space="preserve"> </w:t>
       </w:r>
-      <w:ins w:id="71" w:author="Brian E Carpenter" w:date="2021-05-28T16:13:08Z">
+      <w:ins w:id="84" w:author="Brian E Carpenter" w:date="2021-05-28T16:13:08Z">
         <w:r>
           <w:rPr>
             <w:rFonts w:ascii="Times New Roman" w:hAnsi="Times New Roman"/>
@@ -2262,7 +2408,7 @@
         </w:rPr>
         <w:t>encrypted management protocol</w:t>
       </w:r>
-      <w:ins w:id="72" w:author="Brian E Carpenter" w:date="2021-05-28T16:13:16Z">
+      <w:ins w:id="85" w:author="Brian E Carpenter" w:date="2021-05-28T16:13:16Z">
         <w:r>
           <w:rPr>
             <w:rFonts w:ascii="Times New Roman" w:hAnsi="Times New Roman"/>
@@ -2294,7 +2440,7 @@
         </w:rPr>
         <w:t xml:space="preserve">Last but not least, ANI devices even after having formed the ACP are still unconfigured, and ideally this means that they should behave like current unconfigured routers: There is nothing running that </w:t>
       </w:r>
-      <w:ins w:id="73" w:author="Brian E Carpenter" w:date="2021-05-28T16:14:02Z">
+      <w:ins w:id="86" w:author="Brian E Carpenter" w:date="2021-05-28T16:14:02Z">
         <w:r>
           <w:rPr>
             <w:rFonts w:eastAsia="NSimSun" w:cs="Arial" w:ascii="Times New Roman" w:hAnsi="Times New Roman"/>
@@ -2307,7 +2453,7 @@
           <w:t>c</w:t>
         </w:r>
       </w:ins>
-      <w:del w:id="74" w:author="Brian E Carpenter" w:date="2021-05-28T16:14:02Z">
+      <w:del w:id="87" w:author="Brian E Carpenter" w:date="2021-05-28T16:14:02Z">
         <w:r>
           <w:rPr>
             <w:rFonts w:eastAsia="NSimSun" w:cs="Arial" w:ascii="Times New Roman" w:hAnsi="Times New Roman"/>
@@ -2328,7 +2474,7 @@
         </w:rPr>
         <w:t>ould provide</w:t>
       </w:r>
-      <w:del w:id="75" w:author="Brian E Carpenter" w:date="2021-05-28T16:13:59Z">
+      <w:del w:id="88" w:author="Brian E Carpenter" w:date="2021-05-28T16:13:59Z">
         <w:r>
           <w:rPr>
             <w:rFonts w:ascii="Times New Roman" w:hAnsi="Times New Roman"/>
@@ -2346,7 +2492,7 @@
         </w:rPr>
         <w:t xml:space="preserve"> undesirable network connectivity to any hosts that attach, like some </w:t>
       </w:r>
-      <w:del w:id="76" w:author="Brian E Carpenter" w:date="2021-05-28T16:14:28Z">
+      <w:del w:id="89" w:author="Brian E Carpenter" w:date="2021-05-28T16:14:28Z">
         <w:r>
           <w:rPr>
             <w:rFonts w:ascii="Times New Roman" w:hAnsi="Times New Roman"/>
@@ -2356,7 +2502,7 @@
           <w:delText>user or attacker</w:delText>
         </w:r>
       </w:del>
-      <w:ins w:id="77" w:author="Brian E Carpenter" w:date="2021-05-28T16:14:28Z">
+      <w:ins w:id="90" w:author="Brian E Carpenter" w:date="2021-05-28T16:14:28Z">
         <w:r>
           <w:rPr>
             <w:rFonts w:eastAsia="NSimSun" w:cs="Arial" w:ascii="Times New Roman" w:hAnsi="Times New Roman"/>
@@ -2377,7 +2523,7 @@
         </w:rPr>
         <w:t xml:space="preserve"> </w:t>
       </w:r>
-      <w:ins w:id="78" w:author="Brian E Carpenter" w:date="2021-05-28T16:15:02Z">
+      <w:ins w:id="91" w:author="Brian E Carpenter" w:date="2021-05-28T16:15:02Z">
         <w:r>
           <w:rPr>
             <w:rFonts w:eastAsia="NSimSun" w:cs="Arial" w:ascii="Times New Roman" w:hAnsi="Times New Roman"/>
@@ -2390,7 +2536,7 @@
           <w:t>laptop</w:t>
         </w:r>
       </w:ins>
-      <w:del w:id="79" w:author="Brian E Carpenter" w:date="2021-05-28T16:15:02Z">
+      <w:del w:id="92" w:author="Brian E Carpenter" w:date="2021-05-28T16:15:02Z">
         <w:r>
           <w:rPr>
             <w:rFonts w:eastAsia="NSimSun" w:cs="Arial" w:ascii="Times New Roman" w:hAnsi="Times New Roman"/>
@@ -2411,7 +2557,7 @@
         </w:rPr>
         <w:t xml:space="preserve"> (4.3). Such an attached device would get no connectivity whatsoever. </w:t>
       </w:r>
-      <w:ins w:id="80" w:author="Brian E Carpenter" w:date="2021-05-28T16:16:39Z">
+      <w:ins w:id="93" w:author="Brian E Carpenter" w:date="2021-05-28T16:16:39Z">
         <w:r>
           <w:rPr>
             <w:rFonts w:eastAsia="NSimSun" w:cs="Arial" w:ascii="Times New Roman" w:hAnsi="Times New Roman"/>
@@ -2424,7 +2570,7 @@
           <w:t>As a</w:t>
         </w:r>
       </w:ins>
-      <w:del w:id="81" w:author="Brian E Carpenter" w:date="2021-05-28T16:16:45Z">
+      <w:del w:id="94" w:author="Brian E Carpenter" w:date="2021-05-28T16:16:45Z">
         <w:r>
           <w:rPr>
             <w:rFonts w:eastAsia="NSimSun" w:cs="Arial" w:ascii="Times New Roman" w:hAnsi="Times New Roman"/>
@@ -2483,7 +2629,7 @@
         </w:rPr>
         <w:t>s to remotely provision the devices. In later stages, such provisioning will occur autonomically, as we shall see</w:t>
       </w:r>
-      <w:del w:id="82" w:author="Brian E Carpenter" w:date="2021-05-29T09:07:28Z">
+      <w:del w:id="95" w:author="Brian E Carpenter" w:date="2021-05-29T09:07:28Z">
         <w:r>
           <w:rPr>
             <w:rFonts w:ascii="Times New Roman" w:hAnsi="Times New Roman"/>
@@ -2509,7 +2655,7 @@
           <w:rFonts w:ascii="Times New Roman" w:hAnsi="Times New Roman"/>
           <w:sz w:val="24"/>
           <w:szCs w:val="24"/>
-          <w:del w:id="83" w:author="Brian E Carpenter" w:date="2021-05-28T16:17:51Z"/>
+          <w:del w:id="96" w:author="Brian E Carpenter" w:date="2021-05-28T16:17:51Z"/>
         </w:rPr>
       </w:pPr>
       <w:r>
@@ -2575,7 +2721,7 @@
         <w:pStyle w:val="Heading2"/>
         <w:numPr>
           <w:ilvl w:val="1"/>
-          <w:numId w:val="3"/>
+          <w:numId w:val="4"/>
         </w:numPr>
         <w:bidi w:val="0"/>
         <w:jc w:val="left"/>
@@ -2593,7 +2739,7 @@
         <w:jc w:val="left"/>
         <w:rPr/>
       </w:pPr>
-      <w:ins w:id="84" w:author="Brian E Carpenter" w:date="2021-05-29T10:05:07Z">
+      <w:ins w:id="97" w:author="Brian E Carpenter" w:date="2021-05-29T10:05:07Z">
         <w:r>
           <w:rPr>
             <w:rFonts w:eastAsia="NSimSun" w:cs="Arial"/>
@@ -2606,7 +2752,7 @@
           <w:t>D</w:t>
         </w:r>
       </w:ins>
-      <w:del w:id="85" w:author="Brian E Carpenter" w:date="2021-05-29T10:05:07Z">
+      <w:del w:id="98" w:author="Brian E Carpenter" w:date="2021-05-29T10:05:07Z">
         <w:r>
           <w:rPr>
             <w:rFonts w:eastAsia="NSimSun" w:cs="Arial"/>
@@ -2623,7 +2769,7 @@
         <w:rPr/>
         <w:t>ictionaries</w:t>
       </w:r>
-      <w:del w:id="86" w:author="Brian E Carpenter" w:date="2021-05-29T10:05:12Z">
+      <w:del w:id="99" w:author="Brian E Carpenter" w:date="2021-05-29T10:05:12Z">
         <w:r>
           <w:rPr/>
           <w:delText>, there are</w:delText>
@@ -2633,7 +2779,7 @@
         <w:rPr/>
         <w:t xml:space="preserve"> differen</w:t>
       </w:r>
-      <w:ins w:id="87" w:author="Brian E Carpenter" w:date="2021-05-29T10:05:02Z">
+      <w:ins w:id="100" w:author="Brian E Carpenter" w:date="2021-05-29T10:05:02Z">
         <w:r>
           <w:rPr>
             <w:rFonts w:eastAsia="NSimSun" w:cs="Arial"/>
@@ -2646,7 +2792,7 @@
           <w:t>tiate</w:t>
         </w:r>
       </w:ins>
-      <w:del w:id="88" w:author="Brian E Carpenter" w:date="2021-05-29T10:05:02Z">
+      <w:del w:id="101" w:author="Brian E Carpenter" w:date="2021-05-29T10:05:02Z">
         <w:r>
           <w:rPr>
             <w:rFonts w:eastAsia="NSimSun" w:cs="Arial"/>
@@ -2684,7 +2830,7 @@
         </w:rPr>
         <w:t>autonomic</w:t>
       </w:r>
-      <w:ins w:id="89" w:author="Brian E Carpenter" w:date="2021-05-29T10:05:33Z">
+      <w:ins w:id="102" w:author="Brian E Carpenter" w:date="2021-05-29T10:05:33Z">
         <w:r>
           <w:rPr>
             <w:i/>
@@ -2693,7 +2839,7 @@
           <w:t>:</w:t>
         </w:r>
       </w:ins>
-      <w:del w:id="90" w:author="Brian E Carpenter" w:date="2021-05-29T10:05:33Z">
+      <w:del w:id="103" w:author="Brian E Carpenter" w:date="2021-05-29T10:05:33Z">
         <w:r>
           <w:rPr>
             <w:i/>
@@ -2853,7 +2999,7 @@
         </w:rPr>
         <w:t xml:space="preserve"> as self-managing (self-configuring, self</w:t>
       </w:r>
-      <w:ins w:id="91" w:author="Brian E Carpenter" w:date="2021-05-29T09:08:18Z">
+      <w:ins w:id="104" w:author="Brian E Carpenter" w:date="2021-05-29T09:08:18Z">
         <w:r>
           <w:rPr>
             <w:i w:val="false"/>
@@ -2935,7 +3081,7 @@
         </w:rPr>
         <w:t xml:space="preserve"> A node that embodies autonomic functions</w:t>
       </w:r>
-      <w:ins w:id="92" w:author="Brian E Carpenter" w:date="2021-05-29T10:05:59Z">
+      <w:ins w:id="105" w:author="Brian E Carpenter" w:date="2021-05-29T10:05:59Z">
         <w:r>
           <w:rPr>
             <w:i w:val="false"/>
@@ -3017,7 +3163,7 @@
         <w:pStyle w:val="Heading2"/>
         <w:numPr>
           <w:ilvl w:val="1"/>
-          <w:numId w:val="3"/>
+          <w:numId w:val="4"/>
         </w:numPr>
         <w:bidi w:val="0"/>
         <w:jc w:val="left"/>
@@ -3055,333 +3201,333 @@
         <w:pStyle w:val="TextBody"/>
         <w:numPr>
           <w:ilvl w:val="0"/>
+          <w:numId w:val="5"/>
+        </w:numPr>
+        <w:bidi w:val="0"/>
+        <w:jc w:val="left"/>
+        <w:rPr>
+          <w:rFonts w:ascii="Times New Roman" w:hAnsi="Times New Roman"/>
+        </w:rPr>
+      </w:pPr>
+      <w:r>
+        <w:rPr>
+          <w:rFonts w:ascii="Times New Roman" w:hAnsi="Times New Roman"/>
+          <w:rPrChange w:id="0" w:author="Brian E Carpenter" w:date="2021-05-28T15:36:42Z"/>
+        </w:rPr>
+        <w:t>Bootstrapping and trust infrastructure</w:t>
+      </w:r>
+      <w:ins w:id="108" w:author="Brian E Carpenter" w:date="2021-05-28T15:34:58Z">
+        <w:r>
+          <w:rPr>
+            <w:rFonts w:ascii="Times New Roman" w:hAnsi="Times New Roman"/>
+            <w:vertAlign w:val="superscript"/>
+          </w:rPr>
+          <w:t>[10</w:t>
+        </w:r>
+      </w:ins>
+      <w:ins w:id="109" w:author="Brian E Carpenter" w:date="2021-05-28T15:35:00Z">
+        <w:r>
+          <w:rPr>
+            <w:rFonts w:ascii="Times New Roman" w:hAnsi="Times New Roman"/>
+            <w:vertAlign w:val="superscript"/>
+          </w:rPr>
+          <w:t>]</w:t>
+        </w:r>
+      </w:ins>
+      <w:r>
+        <w:rPr>
+          <w:rFonts w:ascii="Times New Roman" w:hAnsi="Times New Roman"/>
+          <w:rPrChange w:id="0" w:author="Brian E Carpenter" w:date="2021-05-28T15:36:42Z"/>
+        </w:rPr>
+        <w:t>. This covers how nodes are authenticated and securely admitted to an autonomic network, and how they establish mutual trust.</w:t>
+      </w:r>
+    </w:p>
+    <w:p>
+      <w:pPr>
+        <w:pStyle w:val="TextBody"/>
+        <w:numPr>
+          <w:ilvl w:val="0"/>
+          <w:numId w:val="5"/>
+        </w:numPr>
+        <w:bidi w:val="0"/>
+        <w:jc w:val="left"/>
+        <w:rPr>
+          <w:rFonts w:ascii="Times New Roman" w:hAnsi="Times New Roman"/>
+        </w:rPr>
+      </w:pPr>
+      <w:r>
+        <w:rPr>
+          <w:rFonts w:ascii="Times New Roman" w:hAnsi="Times New Roman"/>
+          <w:rPrChange w:id="0" w:author="Brian E Carpenter" w:date="2021-05-28T15:36:42Z"/>
+        </w:rPr>
+        <w:t>Secure Autonomic Control Plane (ACP)</w:t>
+      </w:r>
+      <w:ins w:id="112" w:author="Brian E Carpenter" w:date="2021-05-28T15:34:40Z">
+        <w:r>
+          <w:rPr>
+            <w:rFonts w:ascii="Times New Roman" w:hAnsi="Times New Roman"/>
+            <w:vertAlign w:val="superscript"/>
+          </w:rPr>
+          <w:t>[9]</w:t>
+        </w:r>
+      </w:ins>
+      <w:r>
+        <w:rPr>
+          <w:rFonts w:ascii="Times New Roman" w:hAnsi="Times New Roman"/>
+          <w:rPrChange w:id="0" w:author="Brian E Carpenter" w:date="2021-05-28T15:36:42Z"/>
+        </w:rPr>
+        <w:t>. This is an automatically constructed encrypted virtual network, containing only authenticated nodes that rightfully belong to a particular autonomic domain.</w:t>
+      </w:r>
+    </w:p>
+    <w:p>
+      <w:pPr>
+        <w:pStyle w:val="TextBody"/>
+        <w:numPr>
+          <w:ilvl w:val="0"/>
+          <w:numId w:val="5"/>
+        </w:numPr>
+        <w:bidi w:val="0"/>
+        <w:jc w:val="left"/>
+        <w:rPr>
+          <w:rFonts w:ascii="Times New Roman" w:hAnsi="Times New Roman"/>
+        </w:rPr>
+      </w:pPr>
+      <w:r>
+        <w:rPr>
+          <w:rFonts w:ascii="Times New Roman" w:hAnsi="Times New Roman"/>
+          <w:rPrChange w:id="0" w:author="Brian E Carpenter" w:date="2021-05-28T15:36:42Z"/>
+        </w:rPr>
+        <w:t>Discovery for autonomic nodes. This is a mechanism by which nodes attached to the ACP can discover each other. In practice, discovery occurs at a finer grain than nodes, since it really operates at the level of a node’s capabilities and objectives.</w:t>
+      </w:r>
+    </w:p>
+    <w:p>
+      <w:pPr>
+        <w:pStyle w:val="TextBody"/>
+        <w:numPr>
+          <w:ilvl w:val="0"/>
+          <w:numId w:val="5"/>
+        </w:numPr>
+        <w:bidi w:val="0"/>
+        <w:jc w:val="left"/>
+        <w:rPr>
+          <w:rFonts w:ascii="Times New Roman" w:hAnsi="Times New Roman"/>
+        </w:rPr>
+      </w:pPr>
+      <w:r>
+        <w:rPr>
+          <w:rFonts w:ascii="Times New Roman" w:hAnsi="Times New Roman"/>
+          <w:rPrChange w:id="0" w:author="Brian E Carpenter" w:date="2021-05-28T15:36:42Z"/>
+        </w:rPr>
+        <w:t>Negotiation and synchronization for autonomic nodes. Once nodes have discovered each other, they can synchronize data between themselves, or actively negotiate parameters and resources.</w:t>
+      </w:r>
+    </w:p>
+    <w:p>
+      <w:pPr>
+        <w:pStyle w:val="TextBody"/>
+        <w:numPr>
+          <w:ilvl w:val="0"/>
+          <w:numId w:val="5"/>
+        </w:numPr>
+        <w:bidi w:val="0"/>
+        <w:jc w:val="left"/>
+        <w:rPr>
+          <w:rFonts w:ascii="Times New Roman" w:hAnsi="Times New Roman"/>
+        </w:rPr>
+      </w:pPr>
+      <w:r>
+        <w:rPr>
+          <w:rFonts w:ascii="Times New Roman" w:hAnsi="Times New Roman"/>
+          <w:rPrChange w:id="0" w:author="Brian E Carpenter" w:date="2021-05-28T15:36:42Z"/>
+        </w:rPr>
+        <w:t>Autonomic functions operate by negotiating and synchronizing data with their peers in other nodes, and by directly configuring manageable devices in their own scope.</w:t>
+      </w:r>
+    </w:p>
+    <w:p>
+      <w:pPr>
+        <w:pStyle w:val="TextBody"/>
+        <w:numPr>
+          <w:ilvl w:val="0"/>
+          <w:numId w:val="5"/>
+        </w:numPr>
+        <w:bidi w:val="0"/>
+        <w:jc w:val="left"/>
+        <w:rPr>
+          <w:rFonts w:ascii="Times New Roman" w:hAnsi="Times New Roman"/>
+        </w:rPr>
+      </w:pPr>
+      <w:r>
+        <w:rPr>
+          <w:rFonts w:ascii="Times New Roman" w:hAnsi="Times New Roman"/>
+          <w:rPrChange w:id="0" w:author="Brian E Carpenter" w:date="2021-05-28T15:36:42Z"/>
+        </w:rPr>
+        <w:t>Discovery, synchronization and negotiation proceed by use of the GeneRic Autonomic Signaling Protocol (GRASP)</w:t>
+      </w:r>
+      <w:ins w:id="118" w:author="Brian E Carpenter" w:date="2021-05-28T15:34:08Z">
+        <w:r>
+          <w:rPr>
+            <w:rFonts w:ascii="Times New Roman" w:hAnsi="Times New Roman"/>
+            <w:vertAlign w:val="superscript"/>
+          </w:rPr>
+          <w:t>[5]</w:t>
+        </w:r>
+      </w:ins>
+      <w:r>
+        <w:rPr>
+          <w:rFonts w:ascii="Times New Roman" w:hAnsi="Times New Roman"/>
+          <w:rPrChange w:id="0" w:author="Brian E Carpenter" w:date="2021-05-28T15:36:42Z"/>
+        </w:rPr>
+        <w:t>.</w:t>
+      </w:r>
+    </w:p>
+    <w:p>
+      <w:pPr>
+        <w:pStyle w:val="TextBody"/>
+        <w:numPr>
+          <w:ilvl w:val="0"/>
+          <w:numId w:val="5"/>
+        </w:numPr>
+        <w:bidi w:val="0"/>
+        <w:jc w:val="left"/>
+        <w:rPr>
+          <w:rFonts w:ascii="Times New Roman" w:hAnsi="Times New Roman"/>
+        </w:rPr>
+      </w:pPr>
+      <w:r>
+        <w:rPr>
+          <w:rFonts w:ascii="Times New Roman" w:hAnsi="Times New Roman"/>
+          <w:rPrChange w:id="0" w:author="Brian E Carpenter" w:date="2021-05-28T15:36:42Z"/>
+        </w:rPr>
+        <w:t>Autonomic service agents (ASAs) are composed of one or more autonomic functions</w:t>
+      </w:r>
+      <w:ins w:id="121" w:author="Brian E Carpenter" w:date="2021-05-28T15:38:43Z">
+        <w:r>
+          <w:rPr>
+            <w:rFonts w:ascii="Times New Roman" w:hAnsi="Times New Roman"/>
+          </w:rPr>
+          <w:t xml:space="preserve">, typically using GRASP via an </w:t>
+        </w:r>
+      </w:ins>
+      <w:ins w:id="122" w:author="Brian E Carpenter" w:date="2021-05-28T15:39:00Z">
+        <w:r>
+          <w:rPr>
+            <w:rFonts w:ascii="Times New Roman" w:hAnsi="Times New Roman"/>
+          </w:rPr>
+          <w:t>application programming interface (API)</w:t>
+        </w:r>
+      </w:ins>
+      <w:ins w:id="123" w:author="Brian E Carpenter" w:date="2021-05-28T15:39:00Z">
+        <w:r>
+          <w:rPr>
+            <w:rFonts w:ascii="Times New Roman" w:hAnsi="Times New Roman"/>
+            <w:vertAlign w:val="superscript"/>
+          </w:rPr>
+          <w:t>[6]</w:t>
+        </w:r>
+      </w:ins>
+      <w:r>
+        <w:rPr>
+          <w:rFonts w:ascii="Times New Roman" w:hAnsi="Times New Roman"/>
+          <w:rPrChange w:id="0" w:author="Brian E Carpenter" w:date="2021-05-28T15:36:42Z"/>
+        </w:rPr>
+        <w:t>.</w:t>
+      </w:r>
+    </w:p>
+    <w:p>
+      <w:pPr>
+        <w:pStyle w:val="TextBody"/>
+        <w:numPr>
+          <w:ilvl w:val="0"/>
+          <w:numId w:val="5"/>
+        </w:numPr>
+        <w:bidi w:val="0"/>
+        <w:jc w:val="left"/>
+        <w:rPr>
+          <w:rFonts w:ascii="Times New Roman" w:hAnsi="Times New Roman"/>
+        </w:rPr>
+      </w:pPr>
+      <w:r>
+        <w:rPr>
+          <w:rFonts w:ascii="Times New Roman" w:hAnsi="Times New Roman"/>
+          <w:rPrChange w:id="0" w:author="Brian E Carpenter" w:date="2021-05-28T15:36:42Z"/>
+        </w:rPr>
+        <w:t>Centrally defined policy or configuration rules may be obtained by an ASA via GRASP synchronization, or if appropriate by conventional methods such as an interface to NETCONF or DNS-SD (DNS Service Discovery).</w:t>
+      </w:r>
+    </w:p>
+    <w:p>
+      <w:pPr>
+        <w:pStyle w:val="TextBody"/>
+        <w:bidi w:val="0"/>
+        <w:jc w:val="left"/>
+        <w:rPr>
+          <w:rFonts w:ascii="Times New Roman" w:hAnsi="Times New Roman"/>
+        </w:rPr>
+      </w:pPr>
+      <w:r>
+        <w:rPr>
+          <w:rFonts w:ascii="Times New Roman" w:hAnsi="Times New Roman"/>
+          <w:rPrChange w:id="0" w:author="Brian E Carpenter" w:date="2021-05-28T15:36:42Z"/>
+        </w:rPr>
+        <w:t xml:space="preserve">Figure </w:t>
+      </w:r>
+      <w:r>
+        <w:rPr>
+          <w:rFonts w:eastAsia="NSimSun" w:cs="Arial" w:ascii="Times New Roman" w:hAnsi="Times New Roman"/>
+          <w:color w:val="auto"/>
+          <w:kern w:val="2"/>
+          <w:sz w:val="24"/>
+          <w:szCs w:val="24"/>
+          <w:lang w:val="en-US" w:eastAsia="zh-CN" w:bidi="hi-IN"/>
+          <w:rPrChange w:id="0" w:author="Brian E Carpenter" w:date="2021-05-28T15:36:42Z"/>
+        </w:rPr>
+        <w:t>3</w:t>
+      </w:r>
+      <w:r>
+        <w:rPr>
+          <w:rFonts w:ascii="Times New Roman" w:hAnsi="Times New Roman"/>
+          <w:rPrChange w:id="0" w:author="Brian E Carpenter" w:date="2021-05-28T15:36:42Z"/>
+        </w:rPr>
+        <w:t xml:space="preserve"> shows an outline of the model as a whole</w:t>
+      </w:r>
+      <w:ins w:id="129" w:author="Brian E Carpenter" w:date="2021-05-28T15:33:01Z">
+        <w:r>
+          <w:rPr>
+            <w:rFonts w:ascii="Times New Roman" w:hAnsi="Times New Roman"/>
+          </w:rPr>
+          <w:t>, described in detail in RFC8993</w:t>
+        </w:r>
+      </w:ins>
+      <w:ins w:id="130" w:author="Brian E Carpenter" w:date="2021-05-28T15:33:01Z">
+        <w:r>
+          <w:rPr>
+            <w:rFonts w:ascii="Times New Roman" w:hAnsi="Times New Roman"/>
+            <w:vertAlign w:val="superscript"/>
+          </w:rPr>
+          <w:t>[8]</w:t>
+        </w:r>
+      </w:ins>
+      <w:r>
+        <w:rPr>
+          <w:rFonts w:ascii="Times New Roman" w:hAnsi="Times New Roman"/>
+          <w:rPrChange w:id="0" w:author="Brian E Carpenter" w:date="2021-05-28T15:36:42Z"/>
+        </w:rPr>
+        <w:t>.</w:t>
+      </w:r>
+    </w:p>
+    <w:p>
+      <w:pPr>
+        <w:pStyle w:val="TextBody"/>
+        <w:numPr>
+          <w:ilvl w:val="1"/>
           <w:numId w:val="4"/>
         </w:numPr>
         <w:bidi w:val="0"/>
         <w:jc w:val="left"/>
-        <w:rPr>
-          <w:rFonts w:ascii="Times New Roman" w:hAnsi="Times New Roman"/>
-        </w:rPr>
-      </w:pPr>
-      <w:r>
-        <w:rPr>
-          <w:rFonts w:ascii="Times New Roman" w:hAnsi="Times New Roman"/>
-          <w:rPrChange w:id="0" w:author="Brian E Carpenter" w:date="2021-05-28T15:36:42Z"/>
-        </w:rPr>
-        <w:t>Bootstrapping and trust infrastructure</w:t>
-      </w:r>
-      <w:ins w:id="95" w:author="Brian E Carpenter" w:date="2021-05-28T15:34:58Z">
-        <w:r>
-          <w:rPr>
-            <w:rFonts w:ascii="Times New Roman" w:hAnsi="Times New Roman"/>
-            <w:vertAlign w:val="superscript"/>
-          </w:rPr>
-          <w:t>[10</w:t>
-        </w:r>
-      </w:ins>
-      <w:ins w:id="96" w:author="Brian E Carpenter" w:date="2021-05-28T15:35:00Z">
-        <w:r>
-          <w:rPr>
-            <w:rFonts w:ascii="Times New Roman" w:hAnsi="Times New Roman"/>
-            <w:vertAlign w:val="superscript"/>
-          </w:rPr>
-          <w:t>]</w:t>
-        </w:r>
-      </w:ins>
-      <w:r>
-        <w:rPr>
-          <w:rFonts w:ascii="Times New Roman" w:hAnsi="Times New Roman"/>
-          <w:rPrChange w:id="0" w:author="Brian E Carpenter" w:date="2021-05-28T15:36:42Z"/>
-        </w:rPr>
-        <w:t>. This covers how nodes are authenticated and securely admitted to an autonomic network, and how they establish mutual trust.</w:t>
-      </w:r>
-    </w:p>
-    <w:p>
-      <w:pPr>
-        <w:pStyle w:val="TextBody"/>
-        <w:numPr>
-          <w:ilvl w:val="0"/>
-          <w:numId w:val="4"/>
-        </w:numPr>
-        <w:bidi w:val="0"/>
-        <w:jc w:val="left"/>
-        <w:rPr>
-          <w:rFonts w:ascii="Times New Roman" w:hAnsi="Times New Roman"/>
-        </w:rPr>
-      </w:pPr>
-      <w:r>
-        <w:rPr>
-          <w:rFonts w:ascii="Times New Roman" w:hAnsi="Times New Roman"/>
-          <w:rPrChange w:id="0" w:author="Brian E Carpenter" w:date="2021-05-28T15:36:42Z"/>
-        </w:rPr>
-        <w:t>Secure Autonomic Control Plane (ACP)</w:t>
-      </w:r>
-      <w:ins w:id="99" w:author="Brian E Carpenter" w:date="2021-05-28T15:34:40Z">
-        <w:r>
-          <w:rPr>
-            <w:rFonts w:ascii="Times New Roman" w:hAnsi="Times New Roman"/>
-            <w:vertAlign w:val="superscript"/>
-          </w:rPr>
-          <w:t>[9]</w:t>
-        </w:r>
-      </w:ins>
-      <w:r>
-        <w:rPr>
-          <w:rFonts w:ascii="Times New Roman" w:hAnsi="Times New Roman"/>
-          <w:rPrChange w:id="0" w:author="Brian E Carpenter" w:date="2021-05-28T15:36:42Z"/>
-        </w:rPr>
-        <w:t>. This is an automatically constructed encrypted virtual network, containing only authenticated nodes that rightfully belong to a particular autonomic domain.</w:t>
-      </w:r>
-    </w:p>
-    <w:p>
-      <w:pPr>
-        <w:pStyle w:val="TextBody"/>
-        <w:numPr>
-          <w:ilvl w:val="0"/>
-          <w:numId w:val="4"/>
-        </w:numPr>
-        <w:bidi w:val="0"/>
-        <w:jc w:val="left"/>
-        <w:rPr>
-          <w:rFonts w:ascii="Times New Roman" w:hAnsi="Times New Roman"/>
-        </w:rPr>
-      </w:pPr>
-      <w:r>
-        <w:rPr>
-          <w:rFonts w:ascii="Times New Roman" w:hAnsi="Times New Roman"/>
-          <w:rPrChange w:id="0" w:author="Brian E Carpenter" w:date="2021-05-28T15:36:42Z"/>
-        </w:rPr>
-        <w:t>Discovery for autonomic nodes. This is a mechanism by which nodes attached to the ACP can discover each other. In practice, discovery occurs at a finer grain than nodes, since it really operates at the level of a node’s capabilities and objectives.</w:t>
-      </w:r>
-    </w:p>
-    <w:p>
-      <w:pPr>
-        <w:pStyle w:val="TextBody"/>
-        <w:numPr>
-          <w:ilvl w:val="0"/>
-          <w:numId w:val="4"/>
-        </w:numPr>
-        <w:bidi w:val="0"/>
-        <w:jc w:val="left"/>
-        <w:rPr>
-          <w:rFonts w:ascii="Times New Roman" w:hAnsi="Times New Roman"/>
-        </w:rPr>
-      </w:pPr>
-      <w:r>
-        <w:rPr>
-          <w:rFonts w:ascii="Times New Roman" w:hAnsi="Times New Roman"/>
-          <w:rPrChange w:id="0" w:author="Brian E Carpenter" w:date="2021-05-28T15:36:42Z"/>
-        </w:rPr>
-        <w:t>Negotiation and synchronization for autonomic nodes. Once nodes have discovered each other, they can synchronize data between themselves, or actively negotiate parameters and resources.</w:t>
-      </w:r>
-    </w:p>
-    <w:p>
-      <w:pPr>
-        <w:pStyle w:val="TextBody"/>
-        <w:numPr>
-          <w:ilvl w:val="0"/>
-          <w:numId w:val="4"/>
-        </w:numPr>
-        <w:bidi w:val="0"/>
-        <w:jc w:val="left"/>
-        <w:rPr>
-          <w:rFonts w:ascii="Times New Roman" w:hAnsi="Times New Roman"/>
-        </w:rPr>
-      </w:pPr>
-      <w:r>
-        <w:rPr>
-          <w:rFonts w:ascii="Times New Roman" w:hAnsi="Times New Roman"/>
-          <w:rPrChange w:id="0" w:author="Brian E Carpenter" w:date="2021-05-28T15:36:42Z"/>
-        </w:rPr>
-        <w:t>Autonomic functions operate by negotiating and synchronizing data with their peers in other nodes, and by directly configuring manageable devices in their own scope.</w:t>
-      </w:r>
-    </w:p>
-    <w:p>
-      <w:pPr>
-        <w:pStyle w:val="TextBody"/>
-        <w:numPr>
-          <w:ilvl w:val="0"/>
-          <w:numId w:val="4"/>
-        </w:numPr>
-        <w:bidi w:val="0"/>
-        <w:jc w:val="left"/>
-        <w:rPr>
-          <w:rFonts w:ascii="Times New Roman" w:hAnsi="Times New Roman"/>
-        </w:rPr>
-      </w:pPr>
-      <w:r>
-        <w:rPr>
-          <w:rFonts w:ascii="Times New Roman" w:hAnsi="Times New Roman"/>
-          <w:rPrChange w:id="0" w:author="Brian E Carpenter" w:date="2021-05-28T15:36:42Z"/>
-        </w:rPr>
-        <w:t>Discovery, synchronization and negotiation proceed by use of the GeneRic Autonomic Signaling Protocol (GRASP)</w:t>
-      </w:r>
-      <w:ins w:id="105" w:author="Brian E Carpenter" w:date="2021-05-28T15:34:08Z">
-        <w:r>
-          <w:rPr>
-            <w:rFonts w:ascii="Times New Roman" w:hAnsi="Times New Roman"/>
-            <w:vertAlign w:val="superscript"/>
-          </w:rPr>
-          <w:t>[5]</w:t>
-        </w:r>
-      </w:ins>
-      <w:r>
-        <w:rPr>
-          <w:rFonts w:ascii="Times New Roman" w:hAnsi="Times New Roman"/>
-          <w:rPrChange w:id="0" w:author="Brian E Carpenter" w:date="2021-05-28T15:36:42Z"/>
-        </w:rPr>
-        <w:t>.</w:t>
-      </w:r>
-    </w:p>
-    <w:p>
-      <w:pPr>
-        <w:pStyle w:val="TextBody"/>
-        <w:numPr>
-          <w:ilvl w:val="0"/>
-          <w:numId w:val="4"/>
-        </w:numPr>
-        <w:bidi w:val="0"/>
-        <w:jc w:val="left"/>
-        <w:rPr>
-          <w:rFonts w:ascii="Times New Roman" w:hAnsi="Times New Roman"/>
-        </w:rPr>
-      </w:pPr>
-      <w:r>
-        <w:rPr>
-          <w:rFonts w:ascii="Times New Roman" w:hAnsi="Times New Roman"/>
-          <w:rPrChange w:id="0" w:author="Brian E Carpenter" w:date="2021-05-28T15:36:42Z"/>
-        </w:rPr>
-        <w:t>Autonomic service agents (ASAs) are composed of one or more autonomic functions</w:t>
-      </w:r>
-      <w:ins w:id="108" w:author="Brian E Carpenter" w:date="2021-05-28T15:38:43Z">
-        <w:r>
-          <w:rPr>
-            <w:rFonts w:ascii="Times New Roman" w:hAnsi="Times New Roman"/>
-          </w:rPr>
-          <w:t xml:space="preserve">, typically using GRASP via an </w:t>
-        </w:r>
-      </w:ins>
-      <w:ins w:id="109" w:author="Brian E Carpenter" w:date="2021-05-28T15:39:00Z">
-        <w:r>
-          <w:rPr>
-            <w:rFonts w:ascii="Times New Roman" w:hAnsi="Times New Roman"/>
-          </w:rPr>
-          <w:t>application programming interface (API)</w:t>
-        </w:r>
-      </w:ins>
-      <w:ins w:id="110" w:author="Brian E Carpenter" w:date="2021-05-28T15:39:00Z">
-        <w:r>
-          <w:rPr>
-            <w:rFonts w:ascii="Times New Roman" w:hAnsi="Times New Roman"/>
-            <w:vertAlign w:val="superscript"/>
-          </w:rPr>
-          <w:t>[6]</w:t>
-        </w:r>
-      </w:ins>
-      <w:r>
-        <w:rPr>
-          <w:rFonts w:ascii="Times New Roman" w:hAnsi="Times New Roman"/>
-          <w:rPrChange w:id="0" w:author="Brian E Carpenter" w:date="2021-05-28T15:36:42Z"/>
-        </w:rPr>
-        <w:t>.</w:t>
-      </w:r>
-    </w:p>
-    <w:p>
-      <w:pPr>
-        <w:pStyle w:val="TextBody"/>
-        <w:numPr>
-          <w:ilvl w:val="0"/>
-          <w:numId w:val="4"/>
-        </w:numPr>
-        <w:bidi w:val="0"/>
-        <w:jc w:val="left"/>
-        <w:rPr>
-          <w:rFonts w:ascii="Times New Roman" w:hAnsi="Times New Roman"/>
-        </w:rPr>
-      </w:pPr>
-      <w:r>
-        <w:rPr>
-          <w:rFonts w:ascii="Times New Roman" w:hAnsi="Times New Roman"/>
-          <w:rPrChange w:id="0" w:author="Brian E Carpenter" w:date="2021-05-28T15:36:42Z"/>
-        </w:rPr>
-        <w:t>Centrally defined policy or configuration rules may be obtained by an ASA via GRASP synchronization, or if appropriate by conventional methods such as an interface to NETCONF or DNS-SD (DNS Service Discovery).</w:t>
-      </w:r>
-    </w:p>
-    <w:p>
-      <w:pPr>
-        <w:pStyle w:val="TextBody"/>
-        <w:bidi w:val="0"/>
-        <w:jc w:val="left"/>
-        <w:rPr>
-          <w:rFonts w:ascii="Times New Roman" w:hAnsi="Times New Roman"/>
-        </w:rPr>
-      </w:pPr>
-      <w:r>
-        <w:rPr>
-          <w:rFonts w:ascii="Times New Roman" w:hAnsi="Times New Roman"/>
-          <w:rPrChange w:id="0" w:author="Brian E Carpenter" w:date="2021-05-28T15:36:42Z"/>
-        </w:rPr>
-        <w:t xml:space="preserve">Figure </w:t>
-      </w:r>
-      <w:r>
-        <w:rPr>
-          <w:rFonts w:eastAsia="NSimSun" w:cs="Arial" w:ascii="Times New Roman" w:hAnsi="Times New Roman"/>
-          <w:color w:val="auto"/>
-          <w:kern w:val="2"/>
-          <w:sz w:val="24"/>
-          <w:szCs w:val="24"/>
-          <w:lang w:val="en-US" w:eastAsia="zh-CN" w:bidi="hi-IN"/>
-          <w:rPrChange w:id="0" w:author="Brian E Carpenter" w:date="2021-05-28T15:36:42Z"/>
-        </w:rPr>
-        <w:t>3</w:t>
-      </w:r>
-      <w:r>
-        <w:rPr>
-          <w:rFonts w:ascii="Times New Roman" w:hAnsi="Times New Roman"/>
-          <w:rPrChange w:id="0" w:author="Brian E Carpenter" w:date="2021-05-28T15:36:42Z"/>
-        </w:rPr>
-        <w:t xml:space="preserve"> shows an outline of the model as a whole</w:t>
-      </w:r>
-      <w:ins w:id="116" w:author="Brian E Carpenter" w:date="2021-05-28T15:33:01Z">
-        <w:r>
-          <w:rPr>
-            <w:rFonts w:ascii="Times New Roman" w:hAnsi="Times New Roman"/>
-          </w:rPr>
-          <w:t>, described in detail in RFC8993</w:t>
-        </w:r>
-      </w:ins>
-      <w:ins w:id="117" w:author="Brian E Carpenter" w:date="2021-05-28T15:33:01Z">
-        <w:r>
-          <w:rPr>
-            <w:rFonts w:ascii="Times New Roman" w:hAnsi="Times New Roman"/>
-            <w:vertAlign w:val="superscript"/>
-          </w:rPr>
-          <w:t>[8]</w:t>
-        </w:r>
-      </w:ins>
-      <w:r>
-        <w:rPr>
-          <w:rFonts w:ascii="Times New Roman" w:hAnsi="Times New Roman"/>
-          <w:rPrChange w:id="0" w:author="Brian E Carpenter" w:date="2021-05-28T15:36:42Z"/>
-        </w:rPr>
-        <w:t>.</w:t>
-      </w:r>
-    </w:p>
-    <w:p>
-      <w:pPr>
-        <w:pStyle w:val="TextBody"/>
-        <w:numPr>
-          <w:ilvl w:val="1"/>
-          <w:numId w:val="3"/>
-        </w:numPr>
-        <w:bidi w:val="0"/>
-        <w:jc w:val="left"/>
         <w:rPr/>
       </w:pPr>
       <w:r>
         <w:rPr/>
         <w:drawing>
-          <wp:anchor behindDoc="0" distT="0" distB="0" distL="0" distR="0" simplePos="0" locked="0" layoutInCell="1" allowOverlap="1" relativeHeight="3">
+          <wp:anchor behindDoc="0" distT="0" distB="0" distL="0" distR="0" simplePos="0" locked="0" layoutInCell="1" allowOverlap="1" relativeHeight="2">
             <wp:simplePos x="0" y="0"/>
             <wp:positionH relativeFrom="column">
               <wp:align>center</wp:align>
@@ -3432,7 +3578,7 @@
         <w:pStyle w:val="TextBody"/>
         <w:numPr>
           <w:ilvl w:val="1"/>
-          <w:numId w:val="3"/>
+          <w:numId w:val="4"/>
         </w:numPr>
         <w:rPr>
           <w:rFonts w:ascii="Times New Roman" w:hAnsi="Times New Roman"/>
@@ -3456,7 +3602,7 @@
         <w:pStyle w:val="Heading2"/>
         <w:numPr>
           <w:ilvl w:val="1"/>
-          <w:numId w:val="3"/>
+          <w:numId w:val="4"/>
         </w:numPr>
         <w:bidi w:val="0"/>
         <w:jc w:val="left"/>
@@ -3466,7 +3612,7 @@
         <w:rPr/>
         <w:t>S</w:t>
       </w:r>
-      <w:ins w:id="120" w:author="Brian E Carpenter" w:date="2021-05-29T09:33:41Z">
+      <w:ins w:id="133" w:author="Brian E Carpenter" w:date="2021-05-29T09:33:41Z">
         <w:r>
           <w:rPr/>
           <w:t>ome Details of S</w:t>
@@ -3508,7 +3654,7 @@
         </w:rPr>
         <w:t>As mentioned above, ANIMA does not attempt a monolithic bootstrap of a network from a predefined configuration. Instead, it proceeds step by step, and security comes first. The first stage of creating a secure autonomic control plane is bootstrapping a suitable key infrastructure that covers all the nodes that will constitute the ACP. This is done</w:t>
       </w:r>
-      <w:del w:id="122" w:author="Brian E Carpenter" w:date="2021-05-29T09:11:59Z">
+      <w:del w:id="135" w:author="Brian E Carpenter" w:date="2021-05-29T09:11:59Z">
         <w:r>
           <w:rPr>
             <w:rFonts w:ascii="Times New Roman" w:hAnsi="Times New Roman"/>
@@ -3516,7 +3662,7 @@
           <w:delText xml:space="preserve"> by</w:delText>
         </w:r>
       </w:del>
-      <w:ins w:id="123" w:author="Brian E Carpenter" w:date="2021-05-29T09:12:56Z">
+      <w:ins w:id="136" w:author="Brian E Carpenter" w:date="2021-05-29T09:12:56Z">
         <w:r>
           <w:rPr>
             <w:rFonts w:ascii="Times New Roman" w:hAnsi="Times New Roman"/>
@@ -3531,7 +3677,7 @@
         </w:rPr>
         <w:t xml:space="preserve"> </w:t>
       </w:r>
-      <w:ins w:id="125" w:author="Brian E Carpenter" w:date="2021-05-29T09:11:34Z">
+      <w:ins w:id="138" w:author="Brian E Carpenter" w:date="2021-05-29T09:11:34Z">
         <w:r>
           <w:rPr>
             <w:rFonts w:eastAsia="NSimSun" w:cs="Arial" w:ascii="Times New Roman" w:hAnsi="Times New Roman"/>
@@ -3544,7 +3690,7 @@
           <w:t>as</w:t>
         </w:r>
       </w:ins>
-      <w:del w:id="126" w:author="Brian E Carpenter" w:date="2021-05-29T09:11:34Z">
+      <w:del w:id="139" w:author="Brian E Carpenter" w:date="2021-05-29T09:11:34Z">
         <w:r>
           <w:rPr>
             <w:rFonts w:eastAsia="NSimSun" w:cs="Arial" w:ascii="Times New Roman" w:hAnsi="Times New Roman"/>
@@ -3557,7 +3703,7 @@
           <w:delText>the method known as</w:delText>
         </w:r>
       </w:del>
-      <w:ins w:id="127" w:author="Brian E Carpenter" w:date="2021-05-29T09:11:35Z">
+      <w:ins w:id="140" w:author="Brian E Carpenter" w:date="2021-05-29T09:11:35Z">
         <w:r>
           <w:rPr>
             <w:rFonts w:ascii="Times New Roman" w:hAnsi="Times New Roman"/>
@@ -3572,7 +3718,7 @@
         </w:rPr>
         <w:t xml:space="preserve"> BRSKI </w:t>
       </w:r>
-      <w:del w:id="129" w:author="Brian E Carpenter" w:date="2021-05-29T09:12:06Z">
+      <w:del w:id="142" w:author="Brian E Carpenter" w:date="2021-05-29T09:12:06Z">
         <w:r>
           <w:rPr>
             <w:rFonts w:ascii="Times New Roman" w:hAnsi="Times New Roman"/>
@@ -3588,7 +3734,7 @@
         </w:rPr>
         <w:t>[10]</w:t>
       </w:r>
-      <w:del w:id="131" w:author="Brian E Carpenter" w:date="2021-05-29T09:12:10Z">
+      <w:del w:id="144" w:author="Brian E Carpenter" w:date="2021-05-29T09:12:10Z">
         <w:r>
           <w:rPr>
             <w:rFonts w:ascii="Times New Roman" w:hAnsi="Times New Roman"/>
@@ -3604,7 +3750,7 @@
         </w:rPr>
         <w:t>. Th</w:t>
       </w:r>
-      <w:ins w:id="133" w:author="Brian E Carpenter" w:date="2021-05-29T09:12:15Z">
+      <w:ins w:id="146" w:author="Brian E Carpenter" w:date="2021-05-29T09:12:15Z">
         <w:r>
           <w:rPr>
             <w:rFonts w:eastAsia="NSimSun" w:cs="Arial" w:ascii="Times New Roman" w:hAnsi="Times New Roman"/>
@@ -3617,7 +3763,7 @@
           <w:t>e</w:t>
         </w:r>
       </w:ins>
-      <w:del w:id="134" w:author="Brian E Carpenter" w:date="2021-05-29T09:12:15Z">
+      <w:del w:id="147" w:author="Brian E Carpenter" w:date="2021-05-29T09:12:15Z">
         <w:r>
           <w:rPr>
             <w:rFonts w:eastAsia="NSimSun" w:cs="Arial" w:ascii="Times New Roman" w:hAnsi="Times New Roman"/>
@@ -3637,7 +3783,7 @@
         </w:rPr>
         <w:t xml:space="preserve"> process uses manufacturer-installed X.509</w:t>
       </w:r>
-      <w:del w:id="136" w:author="Brian E Carpenter" w:date="2021-05-28T14:52:22Z">
+      <w:del w:id="149" w:author="Brian E Carpenter" w:date="2021-05-28T14:52:22Z">
         <w:r>
           <w:rPr>
             <w:rFonts w:ascii="Times New Roman" w:hAnsi="Times New Roman"/>
@@ -3645,7 +3791,7 @@
           <w:delText xml:space="preserve"> </w:delText>
         </w:r>
       </w:del>
-      <w:ins w:id="137" w:author="Brian E Carpenter" w:date="2021-05-28T14:52:47Z">
+      <w:ins w:id="150" w:author="Brian E Carpenter" w:date="2021-05-28T14:52:47Z">
         <w:r>
           <w:rPr>
             <w:rFonts w:ascii="Times New Roman" w:hAnsi="Times New Roman"/>
@@ -3660,7 +3806,7 @@
         </w:rPr>
         <w:t>certificates</w:t>
       </w:r>
-      <w:ins w:id="139" w:author="Brian E Carpenter" w:date="2021-05-28T14:51:10Z">
+      <w:ins w:id="152" w:author="Brian E Carpenter" w:date="2021-05-28T14:51:10Z">
         <w:r>
           <w:rPr>
             <w:rFonts w:ascii="Times New Roman" w:hAnsi="Times New Roman"/>
@@ -3668,7 +3814,7 @@
           <w:t xml:space="preserve"> (</w:t>
         </w:r>
       </w:ins>
-      <w:ins w:id="140" w:author="Brian E Carpenter" w:date="2021-05-28T14:52:00Z">
+      <w:ins w:id="153" w:author="Brian E Carpenter" w:date="2021-05-28T14:52:00Z">
         <w:r>
           <w:rPr>
             <w:rFonts w:eastAsia="NSimSun" w:cs="Arial" w:ascii="Times New Roman" w:hAnsi="Times New Roman"/>
@@ -3681,7 +3827,7 @@
           <w:t>in</w:t>
         </w:r>
       </w:ins>
-      <w:ins w:id="141" w:author="Brian E Carpenter" w:date="2021-05-28T14:52:00Z">
+      <w:ins w:id="154" w:author="Brian E Carpenter" w:date="2021-05-28T14:52:00Z">
         <w:r>
           <w:rPr>
             <w:rFonts w:ascii="Times New Roman" w:hAnsi="Times New Roman"/>
@@ -3696,7 +3842,7 @@
         </w:rPr>
         <w:t>, in combination with a manufacturer’s authorizing service</w:t>
       </w:r>
-      <w:ins w:id="143" w:author="Brian E Carpenter" w:date="2021-05-29T10:07:27Z">
+      <w:ins w:id="156" w:author="Brian E Carpenter" w:date="2021-05-29T10:07:27Z">
         <w:r>
           <w:rPr>
             <w:rFonts w:ascii="Times New Roman" w:hAnsi="Times New Roman"/>
@@ -3711,7 +3857,7 @@
         </w:rPr>
         <w:t>. The network administrator decides which devices are authorized to join the network (e.g., by serial number), but relies on the manufacturer to validate each device’s certificate whenever the device attempts to join the network via a local “join proxy”. These proxies all use a single “domain registrar” node that mediates the authorizing service. The join proxies themselves join the network by the same process; a GRASP mechanism is used for joining nodes (known as “pledges”) to find proxies, and for</w:t>
       </w:r>
-      <w:del w:id="145" w:author="Brian E Carpenter" w:date="2021-05-28T14:53:48Z">
+      <w:del w:id="158" w:author="Brian E Carpenter" w:date="2021-05-28T14:53:48Z">
         <w:r>
           <w:rPr>
             <w:rFonts w:ascii="Times New Roman" w:hAnsi="Times New Roman"/>
@@ -3719,7 +3865,7 @@
           <w:delText xml:space="preserve"> </w:delText>
         </w:r>
       </w:del>
-      <w:ins w:id="146" w:author="Brian E Carpenter" w:date="2021-05-28T14:53:49Z">
+      <w:ins w:id="159" w:author="Brian E Carpenter" w:date="2021-05-28T14:53:49Z">
         <w:r>
           <w:rPr>
             <w:rFonts w:ascii="Times New Roman" w:hAnsi="Times New Roman"/>
@@ -3734,7 +3880,7 @@
         </w:rPr>
         <w:t>proxies to find each other and the registrar. Only the registrar needs to be configured in advance.</w:t>
       </w:r>
-      <w:ins w:id="148" w:author="Brian E Carpenter" w:date="2021-05-28T14:57:23Z">
+      <w:ins w:id="161" w:author="Brian E Carpenter" w:date="2021-05-28T14:57:23Z">
         <w:r>
           <w:rPr>
             <w:rFonts w:ascii="Times New Roman" w:hAnsi="Times New Roman"/>
@@ -3755,9 +3901,32 @@
           <w:rFonts w:ascii="Times New Roman" w:hAnsi="Times New Roman"/>
           <w:rPrChange w:id="0" w:author="Brian E Carpenter" w:date="2021-05-28T15:37:41Z"/>
         </w:rPr>
-        <w:t xml:space="preserve">The ACP forms itself among pledges as soon as they have completed their BRSKI enrolment.  It is best described as a Virtual Routing and Forwarding (VRF) instance. It is based on a virtual router at each node, consisting of a separate IPv6 forwarding table to which the ACP’s virtual interfaces are attached, and an associated IPv6 routing table separate from the data plane. </w:t>
-      </w:r>
-      <w:del w:id="150" w:author="Brian E Carpenter" w:date="2021-05-28T15:02:51Z">
+        <w:t>The ACP forms itself among pledges as soon as they have completed their BRSKI enrolment.</w:t>
+      </w:r>
+      <w:del w:id="163" w:author="Brian E Carpenter" w:date="2021-05-30T10:36:23Z">
+        <w:r>
+          <w:rPr>
+            <w:rFonts w:ascii="Times New Roman" w:hAnsi="Times New Roman"/>
+          </w:rPr>
+          <w:delText xml:space="preserve">  </w:delText>
+        </w:r>
+      </w:del>
+      <w:ins w:id="164" w:author="Brian E Carpenter" w:date="2021-05-30T10:36:23Z">
+        <w:r>
+          <w:rPr>
+            <w:rFonts w:ascii="Times New Roman" w:hAnsi="Times New Roman"/>
+          </w:rPr>
+          <w:t xml:space="preserve"> </w:t>
+        </w:r>
+      </w:ins>
+      <w:r>
+        <w:rPr>
+          <w:rFonts w:ascii="Times New Roman" w:hAnsi="Times New Roman"/>
+          <w:rPrChange w:id="0" w:author="Brian E Carpenter" w:date="2021-05-28T15:37:41Z"/>
+        </w:rPr>
+        <w:t xml:space="preserve">It is best described as a Virtual Routing and Forwarding (VRF) instance. It is based on a virtual router at each node, consisting of a separate IPv6 forwarding table to which the ACP’s virtual interfaces are attached, and an associated IPv6 routing table separate from the data plane. </w:t>
+      </w:r>
+      <w:del w:id="166" w:author="Brian E Carpenter" w:date="2021-05-28T15:02:51Z">
         <w:r>
           <w:rPr>
             <w:rFonts w:ascii="Times New Roman" w:hAnsi="Times New Roman"/>
@@ -3765,7 +3934,7 @@
           <w:delText>Actual packet transmission occurs only as IPv6 link-local packets</w:delText>
         </w:r>
       </w:del>
-      <w:ins w:id="151" w:author="Brian E Carpenter" w:date="2021-05-28T15:02:51Z">
+      <w:ins w:id="167" w:author="Brian E Carpenter" w:date="2021-05-28T15:02:51Z">
         <w:r>
           <w:rPr>
             <w:rFonts w:ascii="Times New Roman" w:hAnsi="Times New Roman"/>
@@ -3773,7 +3942,7 @@
           <w:t>Packet transmission is visible only as IPv6 link-local packets, encapsulating the autonomically created overlay network.</w:t>
         </w:r>
       </w:ins>
-      <w:del w:id="152" w:author="Brian E Carpenter" w:date="2021-05-28T15:03:05Z">
+      <w:del w:id="168" w:author="Brian E Carpenter" w:date="2021-05-28T15:03:05Z">
         <w:r>
           <w:rPr>
             <w:rFonts w:ascii="Times New Roman" w:hAnsi="Times New Roman"/>
@@ -3806,7 +3975,7 @@
         </w:rPr>
         <w:t xml:space="preserve"> </w:t>
       </w:r>
-      <w:ins w:id="156" w:author="Brian E Carpenter" w:date="2021-05-28T15:41:21Z">
+      <w:ins w:id="172" w:author="Brian E Carpenter" w:date="2021-05-28T15:41:21Z">
         <w:r>
           <w:rPr>
             <w:rFonts w:ascii="Times New Roman" w:hAnsi="Times New Roman"/>
@@ -3816,7 +3985,7 @@
           <w:t>Even then, the ACP provides a secure channel reach</w:t>
         </w:r>
       </w:ins>
-      <w:ins w:id="157" w:author="Brian E Carpenter" w:date="2021-05-28T15:41:21Z">
+      <w:ins w:id="173" w:author="Brian E Carpenter" w:date="2021-05-28T15:41:21Z">
         <w:r>
           <w:rPr>
             <w:rFonts w:eastAsia="NSimSun" w:cs="Arial" w:ascii="Times New Roman" w:hAnsi="Times New Roman"/>
@@ -3831,7 +4000,7 @@
           <w:t>ing</w:t>
         </w:r>
       </w:ins>
-      <w:ins w:id="158" w:author="Brian E Carpenter" w:date="2021-05-28T15:41:21Z">
+      <w:ins w:id="174" w:author="Brian E Carpenter" w:date="2021-05-28T15:41:21Z">
         <w:r>
           <w:rPr>
             <w:rFonts w:ascii="Times New Roman" w:hAnsi="Times New Roman"/>
@@ -3841,7 +4010,7 @@
           <w:t xml:space="preserve"> each node for (re-)configuration, without requiring a physically isolated console port.</w:t>
         </w:r>
       </w:ins>
-      <w:ins w:id="159" w:author="Brian E Carpenter" w:date="2021-05-28T15:42:11Z">
+      <w:ins w:id="175" w:author="Brian E Carpenter" w:date="2021-05-28T15:42:11Z">
         <w:r>
           <w:rPr>
             <w:rFonts w:ascii="Times New Roman" w:hAnsi="Times New Roman"/>
@@ -3851,7 +4020,7 @@
           <w:t xml:space="preserve"> To </w:t>
         </w:r>
       </w:ins>
-      <w:ins w:id="160" w:author="Brian E Carpenter" w:date="2021-05-28T15:42:11Z">
+      <w:ins w:id="176" w:author="Brian E Carpenter" w:date="2021-05-28T15:42:11Z">
         <w:r>
           <w:rPr>
             <w:rFonts w:eastAsia="NSimSun" w:cs="Arial" w:ascii="Times New Roman" w:hAnsi="Times New Roman"/>
@@ -3866,7 +4035,7 @@
           <w:t>start</w:t>
         </w:r>
       </w:ins>
-      <w:ins w:id="161" w:author="Brian E Carpenter" w:date="2021-05-28T15:42:11Z">
+      <w:ins w:id="177" w:author="Brian E Carpenter" w:date="2021-05-28T15:42:11Z">
         <w:r>
           <w:rPr>
             <w:rFonts w:ascii="Times New Roman" w:hAnsi="Times New Roman"/>
@@ -3876,7 +4045,7 @@
           <w:t xml:space="preserve"> the ACP, a</w:t>
         </w:r>
       </w:ins>
-      <w:del w:id="162" w:author="Brian E Carpenter" w:date="2021-05-28T15:42:36Z">
+      <w:del w:id="178" w:author="Brian E Carpenter" w:date="2021-05-28T15:42:36Z">
         <w:r>
           <w:rPr>
             <w:rFonts w:ascii="Times New Roman" w:hAnsi="Times New Roman"/>
@@ -3895,7 +4064,7 @@
         </w:rPr>
         <w:t>ll that is required is for each node to create its own IPv6 link-local address on each physical interface, as any modern network device does by default. The VRF consists of point-to-point IPv6 links and is secured using IPsec (IP Security</w:t>
       </w:r>
-      <w:ins w:id="164" w:author="Brian E Carpenter" w:date="2021-05-28T15:04:15Z">
+      <w:ins w:id="180" w:author="Brian E Carpenter" w:date="2021-05-28T15:04:15Z">
         <w:r>
           <w:rPr>
             <w:rFonts w:ascii="Times New Roman" w:hAnsi="Times New Roman"/>
@@ -3914,7 +4083,7 @@
         </w:rPr>
         <w:t>) or DTLS (Datagram Transport Layer Security)</w:t>
       </w:r>
-      <w:del w:id="166" w:author="Brian E Carpenter" w:date="2021-05-28T15:04:30Z">
+      <w:del w:id="182" w:author="Brian E Carpenter" w:date="2021-05-28T15:04:30Z">
         <w:r>
           <w:rPr>
             <w:rFonts w:ascii="Times New Roman" w:hAnsi="Times New Roman"/>
@@ -3957,9 +4126,32 @@
           <w:rFonts w:ascii="Times New Roman" w:hAnsi="Times New Roman"/>
           <w:rPrChange w:id="0" w:author="Brian E Carpenter" w:date="2021-05-28T15:37:41Z"/>
         </w:rPr>
-        <w:t xml:space="preserve"> reliably and securely reach remote nodes and configure them safely without risk of cutting themselves off. In addition, fully autonomic management mechanisms (i.e., ASAs) can start up.  To understand how this works, we </w:t>
-      </w:r>
-      <w:ins w:id="170" w:author="Brian E Carpenter" w:date="2021-05-28T16:21:40Z">
+        <w:t xml:space="preserve"> reliably and securely reach remote nodes and configure them safely without risk of cutting themselves off. In addition, fully autonomic management mechanisms (i.e., ASAs) can start up.</w:t>
+      </w:r>
+      <w:del w:id="186" w:author="Brian E Carpenter" w:date="2021-05-30T10:36:25Z">
+        <w:r>
+          <w:rPr>
+            <w:rFonts w:ascii="Times New Roman" w:hAnsi="Times New Roman"/>
+          </w:rPr>
+          <w:delText xml:space="preserve">  </w:delText>
+        </w:r>
+      </w:del>
+      <w:ins w:id="187" w:author="Brian E Carpenter" w:date="2021-05-30T10:36:25Z">
+        <w:r>
+          <w:rPr>
+            <w:rFonts w:ascii="Times New Roman" w:hAnsi="Times New Roman"/>
+          </w:rPr>
+          <w:t xml:space="preserve"> </w:t>
+        </w:r>
+      </w:ins>
+      <w:r>
+        <w:rPr>
+          <w:rFonts w:ascii="Times New Roman" w:hAnsi="Times New Roman"/>
+          <w:rPrChange w:id="0" w:author="Brian E Carpenter" w:date="2021-05-28T15:37:41Z"/>
+        </w:rPr>
+        <w:t xml:space="preserve">To understand how this works, we </w:t>
+      </w:r>
+      <w:ins w:id="189" w:author="Brian E Carpenter" w:date="2021-05-28T16:21:40Z">
         <w:r>
           <w:rPr>
             <w:rFonts w:ascii="Times New Roman" w:hAnsi="Times New Roman"/>
@@ -3980,7 +4172,7 @@
         <w:pStyle w:val="Heading2"/>
         <w:numPr>
           <w:ilvl w:val="1"/>
-          <w:numId w:val="3"/>
+          <w:numId w:val="4"/>
         </w:numPr>
         <w:bidi w:val="0"/>
         <w:jc w:val="left"/>
@@ -4083,7 +4275,7 @@
           <w:rFonts w:ascii="Times New Roman" w:hAnsi="Times New Roman"/>
         </w:rPr>
       </w:pPr>
-      <w:del w:id="180" w:author="Brian E Carpenter" w:date="2021-05-28T15:11:23Z">
+      <w:del w:id="199" w:author="Brian E Carpenter" w:date="2021-05-28T15:11:23Z">
         <w:r>
           <w:rPr>
             <w:rFonts w:ascii="Times New Roman" w:hAnsi="Times New Roman"/>
@@ -4091,7 +4283,7 @@
           <w:delText>Rather than being a traditional type-length-value protocol, GRASP is based on CBOR (Concise Binary Object Representation) messages. This has the advantage of allowing very flexible encoding, and GRASP can therefore accommodate a very wide range of data types, with the possibility of mapping protocol elements directly into various high-level language representations.</w:delText>
         </w:r>
       </w:del>
-      <w:ins w:id="181" w:author="Brian E Carpenter" w:date="2021-05-28T15:11:23Z">
+      <w:ins w:id="200" w:author="Brian E Carpenter" w:date="2021-05-28T15:11:23Z">
         <w:r>
           <w:rPr>
             <w:rFonts w:ascii="Times New Roman" w:hAnsi="Times New Roman"/>
@@ -4099,7 +4291,7 @@
           <w:t>Rather than being a traditional type-length-value protocol, GRASP messages use CBOR (Concise Binary Object Representation), which provides an extensible data model derived from JSON (JavaScript Object Notation), but with a simple and efficient binary encoding. CBOR</w:t>
         </w:r>
       </w:ins>
-      <w:ins w:id="182" w:author="Brian E Carpenter" w:date="2021-05-28T15:13:00Z">
+      <w:ins w:id="201" w:author="Brian E Carpenter" w:date="2021-05-28T15:13:00Z">
         <w:r>
           <w:rPr>
             <w:rFonts w:ascii="Times New Roman" w:hAnsi="Times New Roman"/>
@@ -4107,7 +4299,7 @@
           <w:t>’</w:t>
         </w:r>
       </w:ins>
-      <w:ins w:id="183" w:author="Brian E Carpenter" w:date="2021-05-28T15:11:23Z">
+      <w:ins w:id="202" w:author="Brian E Carpenter" w:date="2021-05-28T15:11:23Z">
         <w:r>
           <w:rPr>
             <w:rFonts w:ascii="Times New Roman" w:hAnsi="Times New Roman"/>
@@ -4248,7 +4440,7 @@
         </w:rPr>
         <w:t xml:space="preserve"> could be expressed in </w:t>
       </w:r>
-      <w:ins w:id="197" w:author="Brian E Carpenter" w:date="2021-05-28T15:15:52Z">
+      <w:ins w:id="216" w:author="Brian E Carpenter" w:date="2021-05-28T15:15:52Z">
         <w:r>
           <w:rPr>
             <w:rFonts w:ascii="Times New Roman" w:hAnsi="Times New Roman"/>
@@ -4263,7 +4455,7 @@
         </w:rPr>
         <w:t>JSON</w:t>
       </w:r>
-      <w:ins w:id="199" w:author="Brian E Carpenter" w:date="2021-05-28T15:15:41Z">
+      <w:ins w:id="218" w:author="Brian E Carpenter" w:date="2021-05-28T15:15:41Z">
         <w:r>
           <w:rPr>
             <w:rFonts w:ascii="Times New Roman" w:hAnsi="Times New Roman"/>
@@ -4271,7 +4463,7 @@
           <w:t xml:space="preserve"> data model</w:t>
         </w:r>
       </w:ins>
-      <w:del w:id="200" w:author="Brian E Carpenter" w:date="2021-05-28T15:13:58Z">
+      <w:del w:id="219" w:author="Brian E Carpenter" w:date="2021-05-28T15:13:58Z">
         <w:r>
           <w:rPr>
             <w:rFonts w:ascii="Times New Roman" w:hAnsi="Times New Roman"/>
@@ -4413,7 +4605,7 @@
         </w:rPr>
         <w:t xml:space="preserve"> and implemented as part of a Python 3 prototype. This makes it very easy to implement demonstration ASAs in Python. A partial GRASP implementation has also been made as part of an ACP implementation in the R</w:t>
       </w:r>
-      <w:ins w:id="214" w:author="Brian E Carpenter" w:date="2021-05-29T10:08:08Z">
+      <w:ins w:id="233" w:author="Brian E Carpenter" w:date="2021-05-29T10:08:08Z">
         <w:r>
           <w:rPr>
             <w:rFonts w:eastAsia="NSimSun" w:cs="Arial" w:ascii="Times New Roman" w:hAnsi="Times New Roman"/>
@@ -4431,7 +4623,7 @@
           <w:t>ust</w:t>
         </w:r>
       </w:ins>
-      <w:del w:id="215" w:author="Brian E Carpenter" w:date="2021-05-29T10:08:08Z">
+      <w:del w:id="234" w:author="Brian E Carpenter" w:date="2021-05-29T10:08:08Z">
         <w:r>
           <w:rPr>
             <w:rFonts w:eastAsia="NSimSun" w:cs="Arial" w:ascii="Times New Roman" w:hAnsi="Times New Roman"/>
@@ -4468,7 +4660,7 @@
         <w:pStyle w:val="Heading2"/>
         <w:numPr>
           <w:ilvl w:val="1"/>
-          <w:numId w:val="3"/>
+          <w:numId w:val="4"/>
         </w:numPr>
         <w:bidi w:val="0"/>
         <w:jc w:val="left"/>
@@ -4510,7 +4702,7 @@
         </w:rPr>
         <w:t xml:space="preserve">. The simplest approach is for trusted edge devices in the ACP to “leak” the (otherwise encrypted) </w:t>
       </w:r>
-      <w:del w:id="220" w:author="Brian E Carpenter" w:date="2021-05-28T16:25:24Z">
+      <w:del w:id="239" w:author="Brian E Carpenter" w:date="2021-05-28T16:25:24Z">
         <w:r>
           <w:rPr>
             <w:rFonts w:ascii="Times New Roman" w:hAnsi="Times New Roman"/>
@@ -4523,7 +4715,30 @@
           <w:rFonts w:ascii="Times New Roman" w:hAnsi="Times New Roman"/>
           <w:rPrChange w:id="0" w:author="Brian E Carpenter" w:date="2021-05-28T15:29:14Z"/>
         </w:rPr>
-        <w:t>ACP natively to certain network management hosts, presumed to be well secured.  These edge devices would act as default routers to those management hosts and provide them with IPv6 connectivity into the ACP. A more complex approach would allow the management hosts simultaneous connectivity into the ACP and the traditional data plane.</w:t>
+        <w:t>ACP natively to certain network management hosts, presumed to be well secured.</w:t>
+      </w:r>
+      <w:del w:id="241" w:author="Brian E Carpenter" w:date="2021-05-30T10:36:28Z">
+        <w:r>
+          <w:rPr>
+            <w:rFonts w:ascii="Times New Roman" w:hAnsi="Times New Roman"/>
+          </w:rPr>
+          <w:delText xml:space="preserve">  </w:delText>
+        </w:r>
+      </w:del>
+      <w:ins w:id="242" w:author="Brian E Carpenter" w:date="2021-05-30T10:36:28Z">
+        <w:r>
+          <w:rPr>
+            <w:rFonts w:ascii="Times New Roman" w:hAnsi="Times New Roman"/>
+          </w:rPr>
+          <w:t xml:space="preserve"> </w:t>
+        </w:r>
+      </w:ins>
+      <w:r>
+        <w:rPr>
+          <w:rFonts w:ascii="Times New Roman" w:hAnsi="Times New Roman"/>
+          <w:rPrChange w:id="0" w:author="Brian E Carpenter" w:date="2021-05-28T15:29:14Z"/>
+        </w:rPr>
+        <w:t>These edge devices would act as default routers to those management hosts and provide them with IPv6 connectivity into the ACP. A more complex approach would allow the management hosts simultaneous connectivity into the ACP and the traditional data plane.</w:t>
       </w:r>
     </w:p>
     <w:p>
@@ -4592,7 +4807,7 @@
         </w:rPr>
         <w:t xml:space="preserve">Here, the flexibility of CBOR encoding is of great value since a JSON-like </w:t>
       </w:r>
-      <w:ins w:id="228" w:author="Brian E Carpenter" w:date="2021-05-28T15:16:57Z">
+      <w:ins w:id="250" w:author="Brian E Carpenter" w:date="2021-05-28T15:16:57Z">
         <w:r>
           <w:rPr>
             <w:rFonts w:eastAsia="NSimSun" w:cs="Arial" w:ascii="Times New Roman" w:hAnsi="Times New Roman"/>
@@ -4607,7 +4822,7 @@
           <w:t>structure</w:t>
         </w:r>
       </w:ins>
-      <w:del w:id="229" w:author="Brian E Carpenter" w:date="2021-05-28T15:16:57Z">
+      <w:del w:id="251" w:author="Brian E Carpenter" w:date="2021-05-28T15:16:57Z">
         <w:r>
           <w:rPr>
             <w:rFonts w:eastAsia="NSimSun" w:cs="Arial" w:ascii="Times New Roman" w:hAnsi="Times New Roman"/>
@@ -4652,7 +4867,7 @@
         </w:rPr>
         <w:t xml:space="preserve">Extending that point, since GRASP easily </w:t>
       </w:r>
-      <w:ins w:id="232" w:author="Brian E Carpenter" w:date="2021-05-28T15:17:48Z">
+      <w:ins w:id="254" w:author="Brian E Carpenter" w:date="2021-05-28T15:17:48Z">
         <w:r>
           <w:rPr>
             <w:rFonts w:eastAsia="NSimSun" w:cs="Arial" w:ascii="Times New Roman" w:hAnsi="Times New Roman"/>
@@ -4667,7 +4882,7 @@
           <w:t>conveys</w:t>
         </w:r>
       </w:ins>
-      <w:del w:id="233" w:author="Brian E Carpenter" w:date="2021-05-28T15:17:48Z">
+      <w:del w:id="255" w:author="Brian E Carpenter" w:date="2021-05-28T15:17:48Z">
         <w:r>
           <w:rPr>
             <w:rFonts w:eastAsia="NSimSun" w:cs="Arial" w:ascii="Times New Roman" w:hAnsi="Times New Roman"/>
@@ -4698,7 +4913,7 @@
         <w:pStyle w:val="Heading2"/>
         <w:numPr>
           <w:ilvl w:val="1"/>
-          <w:numId w:val="3"/>
+          <w:numId w:val="4"/>
         </w:numPr>
         <w:bidi w:val="0"/>
         <w:jc w:val="left"/>
@@ -4883,7 +5098,7 @@
         </w:rPr>
         <w:t>The second objective may be flooded to all “prefix manager” ASAs to convey relevant policy</w:t>
       </w:r>
-      <w:ins w:id="243" w:author="Brian E Carpenter" w:date="2021-05-28T15:46:02Z">
+      <w:ins w:id="265" w:author="Brian E Carpenter" w:date="2021-05-28T15:46:02Z">
         <w:r>
           <w:rPr>
             <w:rFonts w:ascii="Times New Roman" w:hAnsi="Times New Roman"/>
@@ -4892,7 +5107,7 @@
           <w:t xml:space="preserve">, which can be enforced </w:t>
         </w:r>
       </w:ins>
-      <w:ins w:id="244" w:author="Brian E Carpenter" w:date="2021-05-28T15:46:02Z">
+      <w:ins w:id="266" w:author="Brian E Carpenter" w:date="2021-05-28T15:46:02Z">
         <w:r>
           <w:rPr>
             <w:rFonts w:eastAsia="NSimSun" w:cs="Arial" w:ascii="Times New Roman" w:hAnsi="Times New Roman"/>
@@ -4905,7 +5120,7 @@
           <w:t>during</w:t>
         </w:r>
       </w:ins>
-      <w:ins w:id="245" w:author="Brian E Carpenter" w:date="2021-05-28T15:46:02Z">
+      <w:ins w:id="267" w:author="Brian E Carpenter" w:date="2021-05-28T15:46:02Z">
         <w:r>
           <w:rPr>
             <w:rFonts w:ascii="Times New Roman" w:hAnsi="Times New Roman"/>
@@ -4914,7 +5129,7 @@
           <w:t xml:space="preserve"> </w:t>
         </w:r>
       </w:ins>
-      <w:ins w:id="246" w:author="Brian E Carpenter" w:date="2021-05-28T15:46:02Z">
+      <w:ins w:id="268" w:author="Brian E Carpenter" w:date="2021-05-28T15:46:02Z">
         <w:r>
           <w:rPr>
             <w:rFonts w:eastAsia="NSimSun" w:cs="Arial" w:ascii="Times New Roman" w:hAnsi="Times New Roman"/>
@@ -4927,7 +5142,7 @@
           <w:t>prefix delegation by individual agents.</w:t>
         </w:r>
       </w:ins>
-      <w:del w:id="247" w:author="Brian E Carpenter" w:date="2021-05-28T15:47:21Z">
+      <w:del w:id="269" w:author="Brian E Carpenter" w:date="2021-05-28T15:47:21Z">
         <w:r>
           <w:rPr>
             <w:rFonts w:eastAsia="NSimSun" w:cs="Arial" w:ascii="Times New Roman" w:hAnsi="Times New Roman"/>
@@ -5172,9 +5387,13 @@
     <w:p>
       <w:pPr>
         <w:pStyle w:val="Heading2"/>
+        <w:numPr>
+          <w:ilvl w:val="1"/>
+          <w:numId w:val="2"/>
+        </w:numPr>
         <w:rPr/>
       </w:pPr>
-      <w:ins w:id="250" w:author="Brian E Carpenter" w:date="2021-05-29T11:36:56Z">
+      <w:ins w:id="271" w:author="Brian E Carpenter" w:date="2021-05-29T11:36:56Z">
         <w:r>
           <w:rPr>
             <w:rFonts w:ascii="Times New Roman" w:hAnsi="Times New Roman"/>
@@ -5183,7 +5402,7 @@
           <w:t xml:space="preserve">Conclusion: the Operational Role of Autonomic </w:t>
         </w:r>
       </w:ins>
-      <w:ins w:id="251" w:author="Brian E Carpenter" w:date="2021-05-29T11:36:56Z">
+      <w:ins w:id="272" w:author="Brian E Carpenter" w:date="2021-05-29T11:36:56Z">
         <w:r>
           <w:rPr>
             <w:rFonts w:eastAsia="NSimSun" w:cs="Arial" w:ascii="Times New Roman" w:hAnsi="Times New Roman"/>
@@ -5196,7 +5415,7 @@
           <w:t>N</w:t>
         </w:r>
       </w:ins>
-      <w:ins w:id="252" w:author="Brian E Carpenter" w:date="2021-05-29T11:36:56Z">
+      <w:ins w:id="273" w:author="Brian E Carpenter" w:date="2021-05-29T11:36:56Z">
         <w:r>
           <w:rPr>
             <w:rFonts w:ascii="Times New Roman" w:hAnsi="Times New Roman"/>
@@ -5213,7 +5432,7 @@
         <w:jc w:val="left"/>
         <w:rPr/>
       </w:pPr>
-      <w:ins w:id="254" w:author="Brian E Carpenter" w:date="2021-05-29T11:36:56Z">
+      <w:ins w:id="275" w:author="Brian E Carpenter" w:date="2021-05-29T11:36:56Z">
         <w:r>
           <w:rPr>
             <w:rFonts w:ascii="Times New Roman" w:hAnsi="Times New Roman"/>
@@ -5222,7 +5441,7 @@
           <w:t xml:space="preserve">Having looked at </w:t>
         </w:r>
       </w:ins>
-      <w:ins w:id="255" w:author="Brian E Carpenter" w:date="2021-05-29T11:36:56Z">
+      <w:ins w:id="276" w:author="Brian E Carpenter" w:date="2021-05-29T11:36:56Z">
         <w:r>
           <w:rPr>
             <w:rFonts w:eastAsia="NSimSun" w:cs="Arial" w:ascii="Times New Roman" w:hAnsi="Times New Roman"/>
@@ -5235,7 +5454,7 @@
           <w:t>one</w:t>
         </w:r>
       </w:ins>
-      <w:ins w:id="256" w:author="Brian E Carpenter" w:date="2021-05-29T11:36:56Z">
+      <w:ins w:id="277" w:author="Brian E Carpenter" w:date="2021-05-29T11:36:56Z">
         <w:r>
           <w:rPr>
             <w:rFonts w:ascii="Times New Roman" w:hAnsi="Times New Roman"/>
@@ -5244,7 +5463,7 @@
           <w:t xml:space="preserve"> very specific example of an autonomic function, we will </w:t>
         </w:r>
       </w:ins>
-      <w:ins w:id="257" w:author="Brian E Carpenter" w:date="2021-05-29T11:36:56Z">
+      <w:ins w:id="278" w:author="Brian E Carpenter" w:date="2021-05-29T11:36:56Z">
         <w:r>
           <w:rPr>
             <w:rFonts w:eastAsia="NSimSun" w:cs="Arial" w:ascii="Times New Roman" w:hAnsi="Times New Roman"/>
@@ -5257,43 +5476,16 @@
           <w:t>end by</w:t>
         </w:r>
       </w:ins>
-      <w:ins w:id="258" w:author="Brian E Carpenter" w:date="2021-05-29T11:36:56Z">
+      <w:ins w:id="279" w:author="Brian E Carpenter" w:date="2021-05-29T11:36:56Z">
         <w:r>
           <w:rPr>
             <w:rFonts w:ascii="Times New Roman" w:hAnsi="Times New Roman"/>
             <w:color w:val="000000"/>
           </w:rPr>
-          <w:t xml:space="preserve"> consider</w:t>
-        </w:r>
-      </w:ins>
-      <w:ins w:id="259" w:author="Brian E Carpenter" w:date="2021-05-29T11:36:56Z">
-        <w:r>
-          <w:rPr>
-            <w:rFonts w:ascii="Times New Roman" w:hAnsi="Times New Roman"/>
-            <w:color w:val="000000"/>
-          </w:rPr>
-          <w:t>ing</w:t>
-        </w:r>
-      </w:ins>
-      <w:ins w:id="260" w:author="Brian E Carpenter" w:date="2021-05-29T11:36:56Z">
-        <w:r>
-          <w:rPr>
-            <w:rFonts w:ascii="Times New Roman" w:hAnsi="Times New Roman"/>
-            <w:color w:val="000000"/>
-          </w:rPr>
-          <w:t xml:space="preserve"> an important early </w:t>
-        </w:r>
-      </w:ins>
-      <w:ins w:id="261" w:author="Brian E Carpenter" w:date="2021-05-29T11:36:56Z">
-        <w:r>
-          <w:rPr>
-            <w:rFonts w:ascii="Times New Roman" w:hAnsi="Times New Roman"/>
-            <w:color w:val="000000"/>
-          </w:rPr>
-          <w:t xml:space="preserve">operational </w:t>
-        </w:r>
-      </w:ins>
-      <w:ins w:id="262" w:author="Brian E Carpenter" w:date="2021-05-29T11:36:56Z">
+          <w:t xml:space="preserve"> considering an important early operational </w:t>
+        </w:r>
+      </w:ins>
+      <w:ins w:id="280" w:author="Brian E Carpenter" w:date="2021-05-29T11:36:56Z">
         <w:r>
           <w:rPr>
             <w:rFonts w:eastAsia="NSimSun" w:cs="Arial" w:ascii="Times New Roman" w:hAnsi="Times New Roman"/>
@@ -5306,7 +5498,7 @@
           <w:t>role</w:t>
         </w:r>
       </w:ins>
-      <w:ins w:id="263" w:author="Brian E Carpenter" w:date="2021-05-29T11:36:56Z">
+      <w:ins w:id="281" w:author="Brian E Carpenter" w:date="2021-05-29T11:36:56Z">
         <w:r>
           <w:rPr>
             <w:rFonts w:ascii="Times New Roman" w:hAnsi="Times New Roman"/>
@@ -5323,7 +5515,7 @@
         <w:jc w:val="left"/>
         <w:rPr/>
       </w:pPr>
-      <w:ins w:id="265" w:author="Brian E Carpenter" w:date="2021-05-29T11:36:56Z">
+      <w:ins w:id="283" w:author="Brian E Carpenter" w:date="2021-05-29T11:36:56Z">
         <w:r>
           <w:rPr>
             <w:rFonts w:ascii="Times New Roman" w:hAnsi="Times New Roman"/>
@@ -5332,7 +5524,7 @@
           <w:t xml:space="preserve">Consider an existing network where basic services are already running, e.g., IPv4 and/or IPv6 addressing and routing. A software upgrade to the routers that adds support for the ANI could be installed, without impacting any of the pre-existing configuration and services. One of the most desirable services is protocol security, for example in routing protocols such as OSPF, ISIS and many others. </w:t>
         </w:r>
       </w:ins>
-      <w:ins w:id="266" w:author="Brian E Carpenter" w:date="2021-05-29T11:36:56Z">
+      <w:ins w:id="284" w:author="Brian E Carpenter" w:date="2021-05-29T11:36:56Z">
         <w:r>
           <w:rPr>
             <w:rFonts w:eastAsia="NSimSun" w:cs="Arial" w:ascii="Times New Roman" w:hAnsi="Times New Roman"/>
@@ -5345,7 +5537,7 @@
           <w:t>M</w:t>
         </w:r>
       </w:ins>
-      <w:ins w:id="267" w:author="Brian E Carpenter" w:date="2021-05-29T11:36:56Z">
+      <w:ins w:id="285" w:author="Brian E Carpenter" w:date="2021-05-29T11:36:56Z">
         <w:r>
           <w:rPr>
             <w:rFonts w:ascii="Times New Roman" w:hAnsi="Times New Roman"/>
@@ -5362,10 +5554,10 @@
         <w:jc w:val="left"/>
         <w:rPr>
           <w:color w:val="000000"/>
-          <w:ins w:id="270" w:author="Brian E Carpenter" w:date="2021-05-29T11:36:56Z"/>
-        </w:rPr>
-      </w:pPr>
-      <w:ins w:id="269" w:author="Brian E Carpenter" w:date="2021-05-29T11:36:56Z">
+          <w:ins w:id="288" w:author="Brian E Carpenter" w:date="2021-05-29T11:36:56Z"/>
+        </w:rPr>
+      </w:pPr>
+      <w:ins w:id="287" w:author="Brian E Carpenter" w:date="2021-05-29T11:36:56Z">
         <w:r>
           <w:rPr>
             <w:rFonts w:ascii="Times New Roman" w:hAnsi="Times New Roman"/>
@@ -5380,25 +5572,13 @@
         <w:pStyle w:val="TextBody"/>
         <w:numPr>
           <w:ilvl w:val="0"/>
-          <w:numId w:val="5"/>
+          <w:numId w:val="6"/>
         </w:numPr>
         <w:bidi w:val="0"/>
         <w:jc w:val="left"/>
-        <w:rPr>
-          <w:color w:val="000000"/>
-          <w:ins w:id="273" w:author="Brian E Carpenter" w:date="2021-05-29T11:36:56Z"/>
-        </w:rPr>
-      </w:pPr>
-      <w:ins w:id="271" w:author="Brian E Carpenter" w:date="2021-05-29T11:36:56Z">
-        <w:r>
-          <w:rPr>
-            <w:rFonts w:ascii="Times New Roman" w:hAnsi="Times New Roman"/>
-            <w:color w:val="000000"/>
-          </w:rPr>
-          <w:t xml:space="preserve">    </w:t>
-        </w:r>
-      </w:ins>
-      <w:ins w:id="272" w:author="Brian E Carpenter" w:date="2021-05-29T11:36:56Z">
+        <w:rPr/>
+      </w:pPr>
+      <w:ins w:id="289" w:author="Brian E Carpenter" w:date="2021-05-29T11:36:56Z">
         <w:r>
           <w:rPr>
             <w:rFonts w:ascii="Times New Roman" w:hAnsi="Times New Roman"/>
@@ -5413,25 +5593,13 @@
         <w:pStyle w:val="TextBody"/>
         <w:numPr>
           <w:ilvl w:val="0"/>
-          <w:numId w:val="5"/>
+          <w:numId w:val="6"/>
         </w:numPr>
         <w:bidi w:val="0"/>
         <w:jc w:val="left"/>
-        <w:rPr>
-          <w:color w:val="000000"/>
-          <w:ins w:id="276" w:author="Brian E Carpenter" w:date="2021-05-29T11:36:56Z"/>
-        </w:rPr>
-      </w:pPr>
-      <w:ins w:id="274" w:author="Brian E Carpenter" w:date="2021-05-29T11:36:56Z">
-        <w:r>
-          <w:rPr>
-            <w:rFonts w:ascii="Times New Roman" w:hAnsi="Times New Roman"/>
-            <w:color w:val="000000"/>
-          </w:rPr>
-          <w:t xml:space="preserve">    </w:t>
-        </w:r>
-      </w:ins>
-      <w:ins w:id="275" w:author="Brian E Carpenter" w:date="2021-05-29T11:36:56Z">
+        <w:rPr/>
+      </w:pPr>
+      <w:ins w:id="291" w:author="Brian E Carpenter" w:date="2021-05-29T11:36:56Z">
         <w:r>
           <w:rPr>
             <w:rFonts w:ascii="Times New Roman" w:hAnsi="Times New Roman"/>
@@ -5446,25 +5614,13 @@
         <w:pStyle w:val="TextBody"/>
         <w:numPr>
           <w:ilvl w:val="0"/>
-          <w:numId w:val="5"/>
+          <w:numId w:val="6"/>
         </w:numPr>
         <w:bidi w:val="0"/>
         <w:jc w:val="left"/>
-        <w:rPr>
-          <w:color w:val="000000"/>
-          <w:ins w:id="279" w:author="Brian E Carpenter" w:date="2021-05-29T11:36:56Z"/>
-        </w:rPr>
-      </w:pPr>
-      <w:ins w:id="277" w:author="Brian E Carpenter" w:date="2021-05-29T11:36:56Z">
-        <w:r>
-          <w:rPr>
-            <w:rFonts w:ascii="Times New Roman" w:hAnsi="Times New Roman"/>
-            <w:color w:val="000000"/>
-          </w:rPr>
-          <w:t xml:space="preserve">    </w:t>
-        </w:r>
-      </w:ins>
-      <w:ins w:id="278" w:author="Brian E Carpenter" w:date="2021-05-29T11:36:56Z">
+        <w:rPr/>
+      </w:pPr>
+      <w:ins w:id="293" w:author="Brian E Carpenter" w:date="2021-05-29T11:36:56Z">
         <w:r>
           <w:rPr>
             <w:rFonts w:ascii="Times New Roman" w:hAnsi="Times New Roman"/>
@@ -5479,25 +5635,13 @@
         <w:pStyle w:val="TextBody"/>
         <w:numPr>
           <w:ilvl w:val="0"/>
-          <w:numId w:val="5"/>
+          <w:numId w:val="6"/>
         </w:numPr>
         <w:bidi w:val="0"/>
         <w:jc w:val="left"/>
-        <w:rPr>
-          <w:color w:val="000000"/>
-          <w:ins w:id="282" w:author="Brian E Carpenter" w:date="2021-05-29T11:36:56Z"/>
-        </w:rPr>
-      </w:pPr>
-      <w:ins w:id="280" w:author="Brian E Carpenter" w:date="2021-05-29T11:36:56Z">
-        <w:r>
-          <w:rPr>
-            <w:rFonts w:ascii="Times New Roman" w:hAnsi="Times New Roman"/>
-            <w:color w:val="000000"/>
-          </w:rPr>
-          <w:t xml:space="preserve">    </w:t>
-        </w:r>
-      </w:ins>
-      <w:ins w:id="281" w:author="Brian E Carpenter" w:date="2021-05-29T11:36:56Z">
+        <w:rPr/>
+      </w:pPr>
+      <w:ins w:id="295" w:author="Brian E Carpenter" w:date="2021-05-29T11:36:56Z">
         <w:r>
           <w:rPr>
             <w:rFonts w:ascii="Times New Roman" w:hAnsi="Times New Roman"/>
@@ -5512,25 +5656,13 @@
         <w:pStyle w:val="TextBody"/>
         <w:numPr>
           <w:ilvl w:val="0"/>
-          <w:numId w:val="5"/>
+          <w:numId w:val="6"/>
         </w:numPr>
         <w:bidi w:val="0"/>
         <w:jc w:val="left"/>
-        <w:rPr>
-          <w:color w:val="000000"/>
-          <w:ins w:id="285" w:author="Brian E Carpenter" w:date="2021-05-29T11:36:56Z"/>
-        </w:rPr>
-      </w:pPr>
-      <w:ins w:id="283" w:author="Brian E Carpenter" w:date="2021-05-29T11:36:56Z">
-        <w:r>
-          <w:rPr>
-            <w:rFonts w:ascii="Times New Roman" w:hAnsi="Times New Roman"/>
-            <w:color w:val="000000"/>
-          </w:rPr>
-          <w:t xml:space="preserve">    </w:t>
-        </w:r>
-      </w:ins>
-      <w:ins w:id="284" w:author="Brian E Carpenter" w:date="2021-05-29T11:36:56Z">
+        <w:rPr/>
+      </w:pPr>
+      <w:ins w:id="297" w:author="Brian E Carpenter" w:date="2021-05-29T11:36:56Z">
         <w:r>
           <w:rPr>
             <w:rFonts w:ascii="Times New Roman" w:hAnsi="Times New Roman"/>
@@ -5545,25 +5677,16 @@
         <w:pStyle w:val="TextBody"/>
         <w:numPr>
           <w:ilvl w:val="0"/>
-          <w:numId w:val="5"/>
+          <w:numId w:val="6"/>
         </w:numPr>
         <w:bidi w:val="0"/>
         <w:jc w:val="left"/>
         <w:rPr>
           <w:color w:val="000000"/>
-          <w:ins w:id="288" w:author="Brian E Carpenter" w:date="2021-05-29T11:36:56Z"/>
-        </w:rPr>
-      </w:pPr>
-      <w:ins w:id="286" w:author="Brian E Carpenter" w:date="2021-05-29T11:36:56Z">
-        <w:r>
-          <w:rPr>
-            <w:rFonts w:ascii="Times New Roman" w:hAnsi="Times New Roman"/>
-            <w:color w:val="000000"/>
-          </w:rPr>
-          <w:t xml:space="preserve">    </w:t>
-        </w:r>
-      </w:ins>
-      <w:ins w:id="287" w:author="Brian E Carpenter" w:date="2021-05-29T11:36:56Z">
+          <w:ins w:id="300" w:author="Brian E Carpenter" w:date="2021-05-29T11:36:56Z"/>
+        </w:rPr>
+      </w:pPr>
+      <w:ins w:id="299" w:author="Brian E Carpenter" w:date="2021-05-29T11:36:56Z">
         <w:r>
           <w:rPr>
             <w:rFonts w:ascii="Times New Roman" w:hAnsi="Times New Roman"/>
@@ -5578,18 +5701,15 @@
         <w:pStyle w:val="TextBody"/>
         <w:bidi w:val="0"/>
         <w:jc w:val="left"/>
-        <w:rPr>
-          <w:color w:val="000000"/>
-          <w:ins w:id="290" w:author="Brian E Carpenter" w:date="2021-05-29T11:36:56Z"/>
-        </w:rPr>
-      </w:pPr>
-      <w:ins w:id="289" w:author="Brian E Carpenter" w:date="2021-05-29T11:36:56Z">
+        <w:rPr/>
+      </w:pPr>
+      <w:ins w:id="301" w:author="Brian E Carpenter" w:date="2021-05-29T11:36:56Z">
         <w:r>
           <w:rPr>
             <w:rFonts w:ascii="Times New Roman" w:hAnsi="Times New Roman"/>
             <w:color w:val="000000"/>
           </w:rPr>
-          <w:t>Some protocols may not even have security included in the protocol itself, for example PIM (Protocol Independent Multicast). Instead, packets need to be secured via IPsec security associations (SA). For those protocols, the above script would then auto-configure the IPsec SA instead of an in-protocol key parameter.</w:t>
+          <w:t xml:space="preserve">Some protocols may not even have security included in the protocol itself, for example PIM (Protocol Independent Multicast). Instead, packets need to be secured via IPsec security associations (SA). For those protocols, the above script would then auto-configure the IPsec SA instead of an in-protocol key parameter. Such scripts are, of course, autonomic service agents by another name. </w:t>
         </w:r>
       </w:ins>
     </w:p>
@@ -5600,10 +5720,10 @@
         <w:jc w:val="left"/>
         <w:rPr>
           <w:color w:val="000000"/>
-          <w:ins w:id="292" w:author="Brian E Carpenter" w:date="2021-05-29T11:36:56Z"/>
-        </w:rPr>
-      </w:pPr>
-      <w:ins w:id="291" w:author="Brian E Carpenter" w:date="2021-05-29T11:36:56Z">
+          <w:ins w:id="304" w:author="Brian E Carpenter" w:date="2021-05-29T11:36:56Z"/>
+        </w:rPr>
+      </w:pPr>
+      <w:ins w:id="303" w:author="Brian E Carpenter" w:date="2021-05-29T11:36:56Z">
         <w:r>
           <w:rPr>
             <w:rFonts w:ascii="Times New Roman" w:hAnsi="Times New Roman"/>
@@ -5618,12 +5738,9 @@
         <w:pStyle w:val="TextBody"/>
         <w:bidi w:val="0"/>
         <w:jc w:val="left"/>
-        <w:rPr>
-          <w:color w:val="000000"/>
-          <w:ins w:id="295" w:author="Brian E Carpenter" w:date="2021-05-29T11:36:56Z"/>
-        </w:rPr>
-      </w:pPr>
-      <w:ins w:id="293" w:author="Brian E Carpenter" w:date="2021-05-29T11:36:56Z">
+        <w:rPr/>
+      </w:pPr>
+      <w:ins w:id="305" w:author="Brian E Carpenter" w:date="2021-05-29T11:36:56Z">
         <w:r>
           <w:rPr>
             <w:rFonts w:ascii="Times New Roman" w:hAnsi="Times New Roman"/>
@@ -5632,13 +5749,13 @@
           <w:t xml:space="preserve">    </w:t>
         </w:r>
       </w:ins>
-      <w:ins w:id="294" w:author="Brian E Carpenter" w:date="2021-05-29T11:36:56Z">
+      <w:ins w:id="306" w:author="Brian E Carpenter" w:date="2021-05-29T11:36:56Z">
         <w:r>
           <w:rPr>
             <w:rFonts w:ascii="Times New Roman" w:hAnsi="Times New Roman"/>
             <w:color w:val="000000"/>
           </w:rPr>
-          <w:t>Q: How do I communicate with a peer (link-local or across other routers) without having any configured IP connectivity ?</w:t>
+          <w:t>Q: How do I communicate with a peer (link-local or across other routers) without having any configured IP connectivity?</w:t>
         </w:r>
       </w:ins>
     </w:p>
@@ -5649,10 +5766,10 @@
         <w:jc w:val="left"/>
         <w:rPr>
           <w:color w:val="000000"/>
-          <w:ins w:id="298" w:author="Brian E Carpenter" w:date="2021-05-29T11:36:56Z"/>
-        </w:rPr>
-      </w:pPr>
-      <w:ins w:id="296" w:author="Brian E Carpenter" w:date="2021-05-29T11:36:56Z">
+          <w:ins w:id="310" w:author="Brian E Carpenter" w:date="2021-05-29T11:36:56Z"/>
+        </w:rPr>
+      </w:pPr>
+      <w:ins w:id="308" w:author="Brian E Carpenter" w:date="2021-05-29T11:36:56Z">
         <w:r>
           <w:rPr>
             <w:rFonts w:ascii="Times New Roman" w:hAnsi="Times New Roman"/>
@@ -5661,7 +5778,7 @@
           <w:t xml:space="preserve">    </w:t>
         </w:r>
       </w:ins>
-      <w:ins w:id="297" w:author="Brian E Carpenter" w:date="2021-05-29T11:36:56Z">
+      <w:ins w:id="309" w:author="Brian E Carpenter" w:date="2021-05-29T11:36:56Z">
         <w:r>
           <w:rPr>
             <w:rFonts w:ascii="Times New Roman" w:hAnsi="Times New Roman"/>
@@ -5676,12 +5793,9 @@
         <w:pStyle w:val="TextBody"/>
         <w:bidi w:val="0"/>
         <w:jc w:val="left"/>
-        <w:rPr>
-          <w:color w:val="000000"/>
-          <w:ins w:id="301" w:author="Brian E Carpenter" w:date="2021-05-29T11:36:56Z"/>
-        </w:rPr>
-      </w:pPr>
-      <w:ins w:id="299" w:author="Brian E Carpenter" w:date="2021-05-29T11:36:56Z">
+        <w:rPr/>
+      </w:pPr>
+      <w:ins w:id="311" w:author="Brian E Carpenter" w:date="2021-05-29T11:36:56Z">
         <w:r>
           <w:rPr>
             <w:rFonts w:ascii="Times New Roman" w:hAnsi="Times New Roman"/>
@@ -5690,13 +5804,13 @@
           <w:t xml:space="preserve">    </w:t>
         </w:r>
       </w:ins>
-      <w:ins w:id="300" w:author="Brian E Carpenter" w:date="2021-05-29T11:36:56Z">
+      <w:ins w:id="312" w:author="Brian E Carpenter" w:date="2021-05-29T11:36:56Z">
         <w:r>
           <w:rPr>
             <w:rFonts w:ascii="Times New Roman" w:hAnsi="Times New Roman"/>
             <w:color w:val="000000"/>
           </w:rPr>
-          <w:t>Q: How do I discover what peers with what type of services there are (especially when not link-local) ?</w:t>
+          <w:t>Q: How do I discover what peers with what type of services there are (especially when not link-local)?</w:t>
         </w:r>
       </w:ins>
     </w:p>
@@ -5707,10 +5821,10 @@
         <w:jc w:val="left"/>
         <w:rPr>
           <w:color w:val="000000"/>
-          <w:ins w:id="304" w:author="Brian E Carpenter" w:date="2021-05-29T11:36:56Z"/>
-        </w:rPr>
-      </w:pPr>
-      <w:ins w:id="302" w:author="Brian E Carpenter" w:date="2021-05-29T11:36:56Z">
+          <w:ins w:id="316" w:author="Brian E Carpenter" w:date="2021-05-29T11:36:56Z"/>
+        </w:rPr>
+      </w:pPr>
+      <w:ins w:id="314" w:author="Brian E Carpenter" w:date="2021-05-29T11:36:56Z">
         <w:r>
           <w:rPr>
             <w:rFonts w:ascii="Times New Roman" w:hAnsi="Times New Roman"/>
@@ -5719,7 +5833,7 @@
           <w:t xml:space="preserve">    </w:t>
         </w:r>
       </w:ins>
-      <w:ins w:id="303" w:author="Brian E Carpenter" w:date="2021-05-29T11:36:56Z">
+      <w:ins w:id="315" w:author="Brian E Carpenter" w:date="2021-05-29T11:36:56Z">
         <w:r>
           <w:rPr>
             <w:rFonts w:ascii="Times New Roman" w:hAnsi="Times New Roman"/>
@@ -5736,10 +5850,10 @@
         <w:jc w:val="left"/>
         <w:rPr>
           <w:color w:val="000000"/>
-          <w:ins w:id="307" w:author="Brian E Carpenter" w:date="2021-05-29T11:36:56Z"/>
-        </w:rPr>
-      </w:pPr>
-      <w:ins w:id="305" w:author="Brian E Carpenter" w:date="2021-05-29T11:36:56Z">
+          <w:ins w:id="319" w:author="Brian E Carpenter" w:date="2021-05-29T11:36:56Z"/>
+        </w:rPr>
+      </w:pPr>
+      <w:ins w:id="317" w:author="Brian E Carpenter" w:date="2021-05-29T11:36:56Z">
         <w:r>
           <w:rPr>
             <w:rFonts w:ascii="Times New Roman" w:hAnsi="Times New Roman"/>
@@ -5748,13 +5862,13 @@
           <w:t xml:space="preserve">    </w:t>
         </w:r>
       </w:ins>
-      <w:ins w:id="306" w:author="Brian E Carpenter" w:date="2021-05-29T11:36:56Z">
+      <w:ins w:id="318" w:author="Brian E Carpenter" w:date="2021-05-29T11:36:56Z">
         <w:r>
           <w:rPr>
             <w:rFonts w:ascii="Times New Roman" w:hAnsi="Times New Roman"/>
             <w:color w:val="000000"/>
           </w:rPr>
-          <w:t>Q: How do I trust these peers ?</w:t>
+          <w:t>Q: How do I trust these peers?</w:t>
         </w:r>
       </w:ins>
     </w:p>
@@ -5765,10 +5879,10 @@
         <w:jc w:val="left"/>
         <w:rPr>
           <w:color w:val="000000"/>
-          <w:ins w:id="310" w:author="Brian E Carpenter" w:date="2021-05-29T11:36:56Z"/>
-        </w:rPr>
-      </w:pPr>
-      <w:ins w:id="308" w:author="Brian E Carpenter" w:date="2021-05-29T11:36:56Z">
+          <w:ins w:id="322" w:author="Brian E Carpenter" w:date="2021-05-29T11:36:56Z"/>
+        </w:rPr>
+      </w:pPr>
+      <w:ins w:id="320" w:author="Brian E Carpenter" w:date="2021-05-29T11:36:56Z">
         <w:r>
           <w:rPr>
             <w:rFonts w:ascii="Times New Roman" w:hAnsi="Times New Roman"/>
@@ -5777,7 +5891,7 @@
           <w:t xml:space="preserve">    </w:t>
         </w:r>
       </w:ins>
-      <w:ins w:id="309" w:author="Brian E Carpenter" w:date="2021-05-29T11:36:56Z">
+      <w:ins w:id="321" w:author="Brian E Carpenter" w:date="2021-05-29T11:36:56Z">
         <w:r>
           <w:rPr>
             <w:rFonts w:ascii="Times New Roman" w:hAnsi="Times New Roman"/>
@@ -5794,10 +5908,10 @@
         <w:jc w:val="left"/>
         <w:rPr>
           <w:color w:val="000000"/>
-          <w:ins w:id="313" w:author="Brian E Carpenter" w:date="2021-05-29T11:36:56Z"/>
-        </w:rPr>
-      </w:pPr>
-      <w:ins w:id="311" w:author="Brian E Carpenter" w:date="2021-05-29T11:36:56Z">
+          <w:ins w:id="325" w:author="Brian E Carpenter" w:date="2021-05-29T11:36:56Z"/>
+        </w:rPr>
+      </w:pPr>
+      <w:ins w:id="323" w:author="Brian E Carpenter" w:date="2021-05-29T11:36:56Z">
         <w:r>
           <w:rPr>
             <w:rFonts w:ascii="Times New Roman" w:hAnsi="Times New Roman"/>
@@ -5806,7 +5920,7 @@
           <w:t xml:space="preserve">    </w:t>
         </w:r>
       </w:ins>
-      <w:ins w:id="312" w:author="Brian E Carpenter" w:date="2021-05-29T11:36:56Z">
+      <w:ins w:id="324" w:author="Brian E Carpenter" w:date="2021-05-29T11:36:56Z">
         <w:r>
           <w:rPr>
             <w:rFonts w:ascii="Times New Roman" w:hAnsi="Times New Roman"/>
@@ -5823,10 +5937,10 @@
         <w:jc w:val="left"/>
         <w:rPr>
           <w:color w:val="000000"/>
-          <w:ins w:id="316" w:author="Brian E Carpenter" w:date="2021-05-29T11:36:56Z"/>
-        </w:rPr>
-      </w:pPr>
-      <w:ins w:id="314" w:author="Brian E Carpenter" w:date="2021-05-29T11:36:56Z">
+          <w:ins w:id="328" w:author="Brian E Carpenter" w:date="2021-05-29T11:36:56Z"/>
+        </w:rPr>
+      </w:pPr>
+      <w:ins w:id="326" w:author="Brian E Carpenter" w:date="2021-05-29T11:36:56Z">
         <w:r>
           <w:rPr>
             <w:rFonts w:ascii="Times New Roman" w:hAnsi="Times New Roman"/>
@@ -5835,7 +5949,7 @@
           <w:t xml:space="preserve">    </w:t>
         </w:r>
       </w:ins>
-      <w:ins w:id="315" w:author="Brian E Carpenter" w:date="2021-05-29T11:36:56Z">
+      <w:ins w:id="327" w:author="Brian E Carpenter" w:date="2021-05-29T11:36:56Z">
         <w:r>
           <w:rPr>
             <w:rFonts w:ascii="Times New Roman" w:hAnsi="Times New Roman"/>
@@ -5850,17 +5964,81 @@
         <w:pStyle w:val="TextBody"/>
         <w:bidi w:val="0"/>
         <w:jc w:val="left"/>
-        <w:rPr>
-          <w:color w:val="000000"/>
-        </w:rPr>
-      </w:pPr>
-      <w:ins w:id="317" w:author="Brian E Carpenter" w:date="2021-05-29T11:36:56Z">
+        <w:rPr/>
+      </w:pPr>
+      <w:ins w:id="329" w:author="Brian E Carpenter" w:date="2021-05-29T11:36:56Z">
         <w:r>
           <w:rPr>
             <w:rFonts w:ascii="Times New Roman" w:hAnsi="Times New Roman"/>
             <w:color w:val="000000"/>
           </w:rPr>
-          <w:t>Securing existing protocols is of course just one example. Many or all the benefits apply equally to any other in-network function with similar issues: establishing and adjusting QoS and other policies, auto-configuring decentralized protocol instances, monitoring, fault isolation and troubleshooting, and even auto-configuring the most basic user network configuration, such as IP prefix distribution as in the previous example.</w:t>
+          <w:t xml:space="preserve">Securing existing protocols is </w:t>
+        </w:r>
+      </w:ins>
+      <w:ins w:id="330" w:author="Brian E Carpenter" w:date="2021-05-29T11:36:56Z">
+        <w:r>
+          <w:rPr>
+            <w:rFonts w:eastAsia="NSimSun" w:cs="Arial" w:ascii="Times New Roman" w:hAnsi="Times New Roman"/>
+            <w:color w:val="000000"/>
+            <w:kern w:val="2"/>
+            <w:sz w:val="24"/>
+            <w:szCs w:val="24"/>
+            <w:lang w:val="en-US" w:eastAsia="zh-CN" w:bidi="hi-IN"/>
+          </w:rPr>
+          <w:t>only</w:t>
+        </w:r>
+      </w:ins>
+      <w:ins w:id="331" w:author="Brian E Carpenter" w:date="2021-05-29T11:36:56Z">
+        <w:r>
+          <w:rPr>
+            <w:rFonts w:ascii="Times New Roman" w:hAnsi="Times New Roman"/>
+            <w:color w:val="000000"/>
+          </w:rPr>
+          <w:t xml:space="preserve"> one example where ANIMA can be put to immediate use. Many or all the benefits apply equally to any other in-network function with similar issues: establishing and adjusting QoS and other policies, auto-configuring decentralized protocol instances, monitoring, fault isolation and troubleshooting, and even auto-configuring the most basic user network configuration, such as IP prefix distribution as in the previous example.</w:t>
+        </w:r>
+      </w:ins>
+      <w:ins w:id="332" w:author="Brian E Carpenter" w:date="2021-05-30T10:23:58Z">
+        <w:r>
+          <w:rPr>
+            <w:rFonts w:ascii="Times New Roman" w:hAnsi="Times New Roman"/>
+            <w:color w:val="000000"/>
+          </w:rPr>
+          <w:t xml:space="preserve"> </w:t>
+        </w:r>
+      </w:ins>
+      <w:ins w:id="333" w:author="Brian E Carpenter" w:date="2021-05-30T10:23:58Z">
+        <w:r>
+          <w:rPr>
+            <w:rFonts w:ascii="Times New Roman" w:hAnsi="Times New Roman"/>
+            <w:color w:val="000000"/>
+            <w:sz w:val="24"/>
+            <w:szCs w:val="24"/>
+          </w:rPr>
+          <w:t>When completely new services are required, ASAs should be developed</w:t>
+        </w:r>
+      </w:ins>
+      <w:ins w:id="334" w:author="Brian E Carpenter" w:date="2021-05-30T10:23:58Z">
+        <w:r>
+          <w:rPr>
+            <w:rFonts w:ascii="Times New Roman" w:hAnsi="Times New Roman"/>
+            <w:sz w:val="24"/>
+            <w:szCs w:val="24"/>
+          </w:rPr>
+          <w:t xml:space="preserve"> in languages best suited for such a task.</w:t>
+        </w:r>
+      </w:ins>
+    </w:p>
+    <w:p>
+      <w:pPr>
+        <w:pStyle w:val="TextBody"/>
+        <w:bidi w:val="0"/>
+        <w:jc w:val="left"/>
+        <w:rPr/>
+      </w:pPr>
+      <w:ins w:id="335" w:author="Brian E Carpenter" w:date="2021-05-30T10:19:28Z">
+        <w:r>
+          <w:rPr/>
+          <w:t>This immediate applicability to real-world problems provides a high level of deployment incentive, which will be the basis for ANIMA's bright future.</w:t>
         </w:r>
       </w:ins>
     </w:p>
@@ -5869,15 +6047,15 @@
         <w:pStyle w:val="Heading2"/>
         <w:numPr>
           <w:ilvl w:val="1"/>
-          <w:numId w:val="3"/>
+          <w:numId w:val="4"/>
         </w:numPr>
         <w:bidi w:val="0"/>
         <w:jc w:val="left"/>
         <w:rPr>
-          <w:del w:id="319" w:author="Brian E Carpenter" w:date="2021-05-29T11:42:09Z"/>
-        </w:rPr>
-      </w:pPr>
-      <w:del w:id="318" w:author="Brian E Carpenter" w:date="2021-05-29T11:42:09Z">
+          <w:del w:id="337" w:author="Brian E Carpenter" w:date="2021-05-29T11:42:09Z"/>
+        </w:rPr>
+      </w:pPr>
+      <w:del w:id="336" w:author="Brian E Carpenter" w:date="2021-05-29T11:42:09Z">
         <w:r>
           <w:rPr/>
           <w:delText>Conclusion</w:delText>
@@ -5891,10 +6069,10 @@
         <w:jc w:val="left"/>
         <w:rPr>
           <w:color w:val="C9211E"/>
-          <w:del w:id="321" w:author="Brian E Carpenter" w:date="2021-05-29T11:42:09Z"/>
-        </w:rPr>
-      </w:pPr>
-      <w:del w:id="320" w:author="Brian E Carpenter" w:date="2021-05-29T11:42:09Z">
+          <w:del w:id="339" w:author="Brian E Carpenter" w:date="2021-05-29T11:42:09Z"/>
+        </w:rPr>
+      </w:pPr>
+      <w:del w:id="338" w:author="Brian E Carpenter" w:date="2021-05-29T11:42:09Z">
         <w:r>
           <w:rPr>
             <w:rFonts w:ascii="Times New Roman" w:hAnsi="Times New Roman"/>
@@ -5909,7 +6087,7 @@
         <w:pStyle w:val="Heading2"/>
         <w:numPr>
           <w:ilvl w:val="1"/>
-          <w:numId w:val="3"/>
+          <w:numId w:val="4"/>
         </w:numPr>
         <w:bidi w:val="0"/>
         <w:jc w:val="left"/>
@@ -5925,7 +6103,7 @@
         </w:rPr>
         <w:t>Re</w:t>
       </w:r>
-      <w:ins w:id="322" w:author="Brian E Carpenter" w:date="2021-05-29T10:08:51Z">
+      <w:ins w:id="340" w:author="Brian E Carpenter" w:date="2021-05-29T10:08:51Z">
         <w:r>
           <w:rPr>
             <w:rFonts w:eastAsia="Microsoft YaHei" w:cs="Arial"/>
@@ -5940,7 +6118,7 @@
           <w:t>f</w:t>
         </w:r>
       </w:ins>
-      <w:del w:id="323" w:author="Brian E Carpenter" w:date="2021-05-29T10:08:51Z">
+      <w:del w:id="341" w:author="Brian E Carpenter" w:date="2021-05-29T10:08:51Z">
         <w:r>
           <w:rPr>
             <w:rFonts w:eastAsia="Microsoft YaHei" w:cs="Arial"/>
@@ -5988,7 +6166,27 @@
           <w:szCs w:val="24"/>
           <w:lang w:val="en-US"/>
         </w:rPr>
-        <w:t>7575, Autonomic Networking: Definitions and Design Goals. M. Behringer, M.   Pritikin, S. Bjarnason, A. Clemm, B. Carpenter, S. Jiang, L. Ciavaglia. June 2015. (DOI: 10.17487/RFC7575)</w:t>
+        <w:t>7575, Autonomic Networking: Definitions and Design Goals. M. Behringer, M.</w:t>
+      </w:r>
+      <w:del w:id="342" w:author="Brian E Carpenter" w:date="2021-05-30T10:37:50Z">
+        <w:r>
+          <w:rPr>
+            <w:rFonts w:cs="Times New Roman" w:ascii="Times New Roman" w:hAnsi="Times New Roman"/>
+            <w:sz w:val="24"/>
+            <w:szCs w:val="24"/>
+            <w:lang w:val="en-US"/>
+          </w:rPr>
+          <w:delText xml:space="preserve">  </w:delText>
+        </w:r>
+      </w:del>
+      <w:r>
+        <w:rPr>
+          <w:rFonts w:cs="Times New Roman" w:ascii="Times New Roman" w:hAnsi="Times New Roman"/>
+          <w:sz w:val="24"/>
+          <w:szCs w:val="24"/>
+          <w:lang w:val="en-US"/>
+        </w:rPr>
+        <w:t xml:space="preserve"> Pritikin, S. Bjarnason, A. Clemm, B. Carpenter, S. Jiang, L. Ciavaglia. June 2015. (DOI: 10.17487/RFC7575)</w:t>
       </w:r>
     </w:p>
     <w:p>
@@ -6309,10 +6507,10 @@
           <w:sz w:val="24"/>
           <w:szCs w:val="24"/>
           <w:lang w:val="en-US"/>
-          <w:ins w:id="325" w:author="Brian E Carpenter" w:date="2021-05-29T10:13:45Z"/>
-        </w:rPr>
-      </w:pPr>
-      <w:ins w:id="324" w:author="Brian E Carpenter" w:date="2021-05-29T10:13:45Z">
+          <w:ins w:id="344" w:author="Brian E Carpenter" w:date="2021-05-29T10:13:45Z"/>
+        </w:rPr>
+      </w:pPr>
+      <w:ins w:id="343" w:author="Brian E Carpenter" w:date="2021-05-29T10:13:45Z">
         <w:r>
           <w:rPr>
             <w:rFonts w:cs="Times New Roman" w:ascii="Times New Roman" w:hAnsi="Times New Roman"/>
@@ -6330,7 +6528,7 @@
         <w:jc w:val="left"/>
         <w:rPr/>
       </w:pPr>
-      <w:ins w:id="326" w:author="Brian E Carpenter" w:date="2021-05-29T10:13:45Z">
+      <w:ins w:id="345" w:author="Brian E Carpenter" w:date="2021-05-29T10:13:45Z">
         <w:r>
           <w:rPr>
             <w:rFonts w:cs="Times New Roman" w:ascii="Times New Roman" w:hAnsi="Times New Roman"/>
@@ -6341,7 +6539,7 @@
           <w:t xml:space="preserve">[11] </w:t>
         </w:r>
       </w:ins>
-      <w:ins w:id="327" w:author="Brian E Carpenter" w:date="2021-05-29T10:14:35Z">
+      <w:ins w:id="346" w:author="Brian E Carpenter" w:date="2021-05-29T10:14:35Z">
         <w:r>
           <w:rPr>
             <w:rFonts w:cs="Times New Roman" w:ascii="Times New Roman" w:hAnsi="Times New Roman"/>
@@ -6353,7 +6551,7 @@
         </w:r>
       </w:ins>
       <w:hyperlink r:id="rId5">
-        <w:ins w:id="328" w:author="Brian E Carpenter" w:date="2021-05-29T10:14:35Z">
+        <w:ins w:id="347" w:author="Brian E Carpenter" w:date="2021-05-29T10:14:35Z">
           <w:r>
             <w:rPr>
               <w:rStyle w:val="InternetLink"/>
@@ -6377,10 +6575,10 @@
           <w:sz w:val="24"/>
           <w:szCs w:val="24"/>
           <w:lang w:val="en-US"/>
-          <w:ins w:id="330" w:author="Brian E Carpenter" w:date="2021-05-29T10:16:59Z"/>
-        </w:rPr>
-      </w:pPr>
-      <w:ins w:id="329" w:author="Brian E Carpenter" w:date="2021-05-29T10:16:59Z">
+          <w:ins w:id="349" w:author="Brian E Carpenter" w:date="2021-05-29T10:16:59Z"/>
+        </w:rPr>
+      </w:pPr>
+      <w:ins w:id="348" w:author="Brian E Carpenter" w:date="2021-05-29T10:16:59Z">
         <w:r>
           <w:rPr>
             <w:rFonts w:cs="Times New Roman" w:ascii="Times New Roman" w:hAnsi="Times New Roman"/>
@@ -6398,7 +6596,7 @@
         <w:jc w:val="left"/>
         <w:rPr/>
       </w:pPr>
-      <w:ins w:id="331" w:author="Brian E Carpenter" w:date="2021-05-29T10:17:01Z">
+      <w:ins w:id="350" w:author="Brian E Carpenter" w:date="2021-05-29T10:17:01Z">
         <w:r>
           <w:rPr>
             <w:rFonts w:cs="Times New Roman" w:ascii="Times New Roman" w:hAnsi="Times New Roman"/>
@@ -6406,11 +6604,11 @@
             <w:szCs w:val="24"/>
             <w:lang w:val="en-US"/>
           </w:rPr>
-          <w:t xml:space="preserve">[12]  FCC, June 15, 2020 T-Mobile Network Outage Report, A Report of the Public Safety and Homeland Security Bureau Federal Communications Commission, PS Docket No. 20-183,  October 2020, </w:t>
+          <w:t xml:space="preserve">[12] FCC, June 15, 2020 T-Mobile Network Outage Report, A Report of the Public Safety and Homeland Security Bureau Federal Communications Commission, PS Docket No. 20-183, October 2020, </w:t>
         </w:r>
       </w:ins>
       <w:hyperlink r:id="rId6">
-        <w:ins w:id="332" w:author="Brian E Carpenter" w:date="2021-05-29T10:17:01Z">
+        <w:ins w:id="351" w:author="Brian E Carpenter" w:date="2021-05-29T10:17:01Z">
           <w:r>
             <w:rPr>
               <w:rStyle w:val="InternetLink"/>
@@ -6424,7 +6622,7 @@
         </w:ins>
       </w:hyperlink>
       <w:hyperlink r:id="rId7">
-        <w:ins w:id="333" w:author="Brian E Carpenter" w:date="2021-05-29T10:17:01Z">
+        <w:ins w:id="352" w:author="Brian E Carpenter" w:date="2021-05-29T10:17:01Z">
           <w:r>
             <w:rPr>
               <w:rStyle w:val="InternetLink"/>
@@ -6464,7 +6662,7 @@
         <w:jc w:val="left"/>
         <w:rPr>
           <w:lang w:val="en-US"/>
-          <w:del w:id="338" w:author="Brian E Carpenter" w:date="2021-05-28T15:30:34Z"/>
+          <w:del w:id="359" w:author="Brian E Carpenter" w:date="2021-05-28T15:30:34Z"/>
         </w:rPr>
       </w:pPr>
       <w:r>
@@ -6476,7 +6674,7 @@
         </w:rPr>
         <w:t xml:space="preserve">THE ANIMA AUTHOR TEAM is a group of participants in the IETF’s ANIMA Working Group, including Michael Behringer, </w:t>
       </w:r>
-      <w:ins w:id="334" w:author="Brian E Carpenter" w:date="2021-05-29T10:09:23Z">
+      <w:ins w:id="353" w:author="Brian E Carpenter" w:date="2021-05-29T10:09:23Z">
         <w:r>
           <w:rPr>
             <w:rFonts w:cs="Times New Roman" w:ascii="Times New Roman" w:hAnsi="Times New Roman"/>
@@ -6494,9 +6692,9 @@
           <w:szCs w:val="24"/>
           <w:lang w:val="en-US"/>
         </w:rPr>
-        <w:t xml:space="preserve">Brian E. Carpenter, Toerless Eckert,  Sheng Jiang, Yizhou Li, </w:t>
-      </w:r>
-      <w:ins w:id="335" w:author="Brian E Carpenter" w:date="2021-05-29T10:10:33Z">
+        <w:t>Brian E. Carpenter, Toerless Eckert,</w:t>
+      </w:r>
+      <w:del w:id="354" w:author="Brian E Carpenter" w:date="2021-05-30T10:38:08Z">
         <w:r>
           <w:rPr>
             <w:rFonts w:cs="Times New Roman" w:ascii="Times New Roman" w:hAnsi="Times New Roman"/>
@@ -6504,6 +6702,37 @@
             <w:szCs w:val="24"/>
             <w:lang w:val="en-US"/>
           </w:rPr>
+          <w:delText xml:space="preserve">  </w:delText>
+        </w:r>
+      </w:del>
+      <w:ins w:id="355" w:author="Brian E Carpenter" w:date="2021-05-30T10:38:08Z">
+        <w:r>
+          <w:rPr>
+            <w:rFonts w:cs="Times New Roman" w:ascii="Times New Roman" w:hAnsi="Times New Roman"/>
+            <w:sz w:val="24"/>
+            <w:szCs w:val="24"/>
+            <w:lang w:val="en-US"/>
+          </w:rPr>
+          <w:t xml:space="preserve"> </w:t>
+        </w:r>
+      </w:ins>
+      <w:r>
+        <w:rPr>
+          <w:rFonts w:cs="Times New Roman" w:ascii="Times New Roman" w:hAnsi="Times New Roman"/>
+          <w:sz w:val="24"/>
+          <w:szCs w:val="24"/>
+          <w:lang w:val="en-US"/>
+        </w:rPr>
+        <w:t xml:space="preserve">Sheng Jiang, Yizhou Li, </w:t>
+      </w:r>
+      <w:ins w:id="356" w:author="Brian E Carpenter" w:date="2021-05-29T10:10:33Z">
+        <w:r>
+          <w:rPr>
+            <w:rFonts w:cs="Times New Roman" w:ascii="Times New Roman" w:hAnsi="Times New Roman"/>
+            <w:sz w:val="24"/>
+            <w:szCs w:val="24"/>
+            <w:lang w:val="en-US"/>
+          </w:rPr>
           <w:t xml:space="preserve">Jéferson Campos Nobre and </w:t>
         </w:r>
       </w:ins>
@@ -6513,7 +6742,7 @@
         </w:rPr>
         <w:t>Michael Richardson</w:t>
       </w:r>
-      <w:del w:id="336" w:author="Brian E Carpenter" w:date="2021-05-29T10:10:54Z">
+      <w:del w:id="357" w:author="Brian E Carpenter" w:date="2021-05-29T10:10:54Z">
         <w:r>
           <w:rPr>
             <w:lang w:val="en-US"/>
@@ -6521,7 +6750,7 @@
           <w:delText xml:space="preserve">, </w:delText>
         </w:r>
       </w:del>
-      <w:del w:id="337" w:author="Brian E Carpenter" w:date="2021-05-29T10:10:54Z">
+      <w:del w:id="358" w:author="Brian E Carpenter" w:date="2021-05-29T10:10:54Z">
         <w:r>
           <w:rPr>
             <w:color w:val="C9211E"/>
@@ -6542,9 +6771,7 @@
         <w:pStyle w:val="Normal"/>
         <w:bidi w:val="0"/>
         <w:jc w:val="left"/>
-        <w:rPr>
-          <w:lang w:val="en-US"/>
-        </w:rPr>
+        <w:rPr/>
       </w:pPr>
       <w:r>
         <w:rPr/>
@@ -7094,6 +7321,98 @@
   <w:abstractNum w:abstractNumId="4">
     <w:lvl w:ilvl="0">
       <w:start w:val="1"/>
+      <w:numFmt w:val="none"/>
+      <w:suff w:val="nothing"/>
+      <w:lvlText w:val=""/>
+      <w:lvlJc w:val="left"/>
+      <w:pPr>
+        <w:ind w:left="0" w:hanging="0"/>
+      </w:pPr>
+    </w:lvl>
+    <w:lvl w:ilvl="1">
+      <w:start w:val="1"/>
+      <w:numFmt w:val="none"/>
+      <w:suff w:val="nothing"/>
+      <w:lvlText w:val=""/>
+      <w:lvlJc w:val="left"/>
+      <w:pPr>
+        <w:ind w:left="0" w:hanging="0"/>
+      </w:pPr>
+    </w:lvl>
+    <w:lvl w:ilvl="2">
+      <w:start w:val="1"/>
+      <w:numFmt w:val="none"/>
+      <w:suff w:val="nothing"/>
+      <w:lvlText w:val=""/>
+      <w:lvlJc w:val="left"/>
+      <w:pPr>
+        <w:ind w:left="0" w:hanging="0"/>
+      </w:pPr>
+    </w:lvl>
+    <w:lvl w:ilvl="3">
+      <w:start w:val="1"/>
+      <w:numFmt w:val="none"/>
+      <w:suff w:val="nothing"/>
+      <w:lvlText w:val=""/>
+      <w:lvlJc w:val="left"/>
+      <w:pPr>
+        <w:ind w:left="0" w:hanging="0"/>
+      </w:pPr>
+    </w:lvl>
+    <w:lvl w:ilvl="4">
+      <w:start w:val="1"/>
+      <w:numFmt w:val="none"/>
+      <w:suff w:val="nothing"/>
+      <w:lvlText w:val=""/>
+      <w:lvlJc w:val="left"/>
+      <w:pPr>
+        <w:ind w:left="0" w:hanging="0"/>
+      </w:pPr>
+    </w:lvl>
+    <w:lvl w:ilvl="5">
+      <w:start w:val="1"/>
+      <w:numFmt w:val="none"/>
+      <w:suff w:val="nothing"/>
+      <w:lvlText w:val=""/>
+      <w:lvlJc w:val="left"/>
+      <w:pPr>
+        <w:ind w:left="0" w:hanging="0"/>
+      </w:pPr>
+    </w:lvl>
+    <w:lvl w:ilvl="6">
+      <w:start w:val="1"/>
+      <w:numFmt w:val="none"/>
+      <w:suff w:val="nothing"/>
+      <w:lvlText w:val=""/>
+      <w:lvlJc w:val="left"/>
+      <w:pPr>
+        <w:ind w:left="0" w:hanging="0"/>
+      </w:pPr>
+    </w:lvl>
+    <w:lvl w:ilvl="7">
+      <w:start w:val="1"/>
+      <w:numFmt w:val="none"/>
+      <w:suff w:val="nothing"/>
+      <w:lvlText w:val=""/>
+      <w:lvlJc w:val="left"/>
+      <w:pPr>
+        <w:ind w:left="0" w:hanging="0"/>
+      </w:pPr>
+    </w:lvl>
+    <w:lvl w:ilvl="8">
+      <w:start w:val="1"/>
+      <w:numFmt w:val="none"/>
+      <w:suff w:val="nothing"/>
+      <w:lvlText w:val=""/>
+      <w:lvlJc w:val="left"/>
+      <w:pPr>
+        <w:ind w:left="0" w:hanging="0"/>
+      </w:pPr>
+    </w:lvl>
+  </w:abstractNum>
+  <w:abstractNum w:abstractNumId="5">
+    <w:lvl w:ilvl="0">
+      <w:start w:val="1"/>
       <w:numFmt w:val="bullet"/>
       <w:lvlText w:val=""/>
       <w:lvlJc w:val="left"/>
@@ -7237,7 +7556,7 @@
       </w:rPr>
     </w:lvl>
   </w:abstractNum>
-  <w:abstractNum w:abstractNumId="5">
+  <w:abstractNum w:abstractNumId="6">
     <w:lvl w:ilvl="0">
       <w:start w:val="1"/>
       <w:numFmt w:val="bullet"/>
@@ -7397,6 +7716,9 @@
   </w:num>
   <w:num w:numId="5">
     <w:abstractNumId w:val="5"/>
+  </w:num>
+  <w:num w:numId="6">
+    <w:abstractNumId w:val="6"/>
   </w:num>
 </w:numbering>
 </file>

</xml_diff>